<commit_message>
Portada Memoria y comienzo herramientas usadas
</commit_message>
<xml_diff>
--- a/Memoria.docx
+++ b/Memoria.docx
@@ -217,7 +217,7 @@
                             <a:effectLst/>
                             <a:extLst>
                               <a:ext uri="{C572A759-6A51-4108-AA02-DFA0A04FC94B}">
-                                <ma14:wrappingTextBoxFlag xmlns:ma14="http://schemas.microsoft.com/office/mac/drawingml/2011/main" xmlns:w="http://schemas.openxmlformats.org/wordprocessingml/2006/main" xmlns:w10="urn:schemas-microsoft-com:office:word" xmlns:v="urn:schemas-microsoft-com:vml" xmlns:o="urn:schemas-microsoft-com:office:office" xmlns:mv="urn:schemas-microsoft-com:mac:vml" xmlns:mo="http://schemas.microsoft.com/office/mac/office/2008/main" xmlns=""/>
+                                <ma14:wrappingTextBoxFlag xmlns="" xmlns:mo="http://schemas.microsoft.com/office/mac/office/2008/main" xmlns:mv="urn:schemas-microsoft-com:mac:vml" xmlns:o="urn:schemas-microsoft-com:office:office" xmlns:v="urn:schemas-microsoft-com:vml" xmlns:w10="urn:schemas-microsoft-com:office:word" xmlns:w="http://schemas.openxmlformats.org/wordprocessingml/2006/main" xmlns:ma14="http://schemas.microsoft.com/office/mac/drawingml/2011/main"/>
                               </a:ext>
                             </a:extLst>
                           </wps:spPr>
@@ -426,11 +426,116 @@
           <w:r>
             <w:rPr>
               <w:noProof/>
+              <w:lang w:eastAsia="es-ES"/>
             </w:rPr>
             <mc:AlternateContent>
               <mc:Choice Requires="wps">
                 <w:drawing>
-                  <wp:anchor distT="45720" distB="45720" distL="114300" distR="114300" simplePos="0" relativeHeight="251667456" behindDoc="0" locked="0" layoutInCell="1" allowOverlap="1" wp14:anchorId="4C563FAA" wp14:editId="78E5400F">
+                  <wp:anchor distT="0" distB="0" distL="114300" distR="114300" simplePos="0" relativeHeight="251672576" behindDoc="0" locked="0" layoutInCell="1" allowOverlap="1" wp14:anchorId="6F8F218F" wp14:editId="07224360">
+                    <wp:simplePos x="0" y="0"/>
+                    <wp:positionH relativeFrom="margin">
+                      <wp:align>center</wp:align>
+                    </wp:positionH>
+                    <wp:positionV relativeFrom="paragraph">
+                      <wp:posOffset>4071620</wp:posOffset>
+                    </wp:positionV>
+                    <wp:extent cx="3916680" cy="1120140"/>
+                    <wp:effectExtent l="0" t="0" r="7620" b="3810"/>
+                    <wp:wrapNone/>
+                    <wp:docPr id="6" name="Cuadro de texto 6"/>
+                    <wp:cNvGraphicFramePr/>
+                    <a:graphic xmlns:a="http://schemas.openxmlformats.org/drawingml/2006/main">
+                      <a:graphicData uri="http://schemas.microsoft.com/office/word/2010/wordprocessingShape">
+                        <wps:wsp>
+                          <wps:cNvSpPr txBox="1"/>
+                          <wps:spPr>
+                            <a:xfrm>
+                              <a:off x="0" y="0"/>
+                              <a:ext cx="3916680" cy="1120140"/>
+                            </a:xfrm>
+                            <a:prstGeom prst="rect">
+                              <a:avLst/>
+                            </a:prstGeom>
+                            <a:solidFill>
+                              <a:schemeClr val="lt1"/>
+                            </a:solidFill>
+                            <a:ln w="6350">
+                              <a:noFill/>
+                            </a:ln>
+                          </wps:spPr>
+                          <wps:txbx>
+                            <w:txbxContent>
+                              <w:p>
+                                <w:pPr>
+                                  <w:jc w:val="both"/>
+                                  <w:rPr>
+                                    <w:rFonts w:ascii="Trebuchet MS" w:hAnsi="Trebuchet MS"/>
+                                    <w:sz w:val="28"/>
+                                  </w:rPr>
+                                </w:pPr>
+                                <w:r>
+                                  <w:rPr>
+                                    <w:rFonts w:ascii="Trebuchet MS" w:hAnsi="Trebuchet MS"/>
+                                    <w:sz w:val="28"/>
+                                  </w:rPr>
+                                  <w:t>Sistema híbrido de recomendación de películas empleando grafos de conocimiento</w:t>
+                                </w:r>
+                              </w:p>
+                            </w:txbxContent>
+                          </wps:txbx>
+                          <wps:bodyPr rot="0" spcFirstLastPara="0" vertOverflow="overflow" horzOverflow="overflow" vert="horz" wrap="square" lIns="91440" tIns="45720" rIns="91440" bIns="45720" numCol="1" spcCol="0" rtlCol="0" fromWordArt="0" anchor="t" anchorCtr="0" forceAA="0" compatLnSpc="1">
+                            <a:prstTxWarp prst="textNoShape">
+                              <a:avLst/>
+                            </a:prstTxWarp>
+                            <a:noAutofit/>
+                          </wps:bodyPr>
+                        </wps:wsp>
+                      </a:graphicData>
+                    </a:graphic>
+                    <wp14:sizeRelH relativeFrom="margin">
+                      <wp14:pctWidth>0</wp14:pctWidth>
+                    </wp14:sizeRelH>
+                  </wp:anchor>
+                </w:drawing>
+              </mc:Choice>
+              <mc:Fallback>
+                <w:pict>
+                  <v:shape w14:anchorId="6F8F218F" id="Cuadro de texto 6" o:spid="_x0000_s1027" type="#_x0000_t202" style="position:absolute;margin-left:0;margin-top:320.6pt;width:308.4pt;height:88.2pt;z-index:251672576;visibility:visible;mso-wrap-style:square;mso-width-percent:0;mso-wrap-distance-left:9pt;mso-wrap-distance-top:0;mso-wrap-distance-right:9pt;mso-wrap-distance-bottom:0;mso-position-horizontal:center;mso-position-horizontal-relative:margin;mso-position-vertical:absolute;mso-position-vertical-relative:text;mso-width-percent:0;mso-width-relative:margin;v-text-anchor:top" o:gfxdata="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" fillcolor="white [3201]" stroked="f" strokeweight=".5pt">
+                    <v:textbox>
+                      <w:txbxContent>
+                        <w:p>
+                          <w:pPr>
+                            <w:jc w:val="both"/>
+                            <w:rPr>
+                              <w:rFonts w:ascii="Trebuchet MS" w:hAnsi="Trebuchet MS"/>
+                              <w:sz w:val="28"/>
+                            </w:rPr>
+                          </w:pPr>
+                          <w:r>
+                            <w:rPr>
+                              <w:rFonts w:ascii="Trebuchet MS" w:hAnsi="Trebuchet MS"/>
+                              <w:sz w:val="28"/>
+                            </w:rPr>
+                            <w:t>Sistema híbrido de recomendación de películas empleando grafos de conocimiento</w:t>
+                          </w:r>
+                        </w:p>
+                      </w:txbxContent>
+                    </v:textbox>
+                    <w10:wrap anchorx="margin"/>
+                  </v:shape>
+                </w:pict>
+              </mc:Fallback>
+            </mc:AlternateContent>
+          </w:r>
+          <w:r>
+            <w:rPr>
+              <w:noProof/>
+              <w:lang w:eastAsia="es-ES"/>
+            </w:rPr>
+            <mc:AlternateContent>
+              <mc:Choice Requires="wps">
+                <w:drawing>
+                  <wp:anchor distT="45720" distB="45720" distL="114300" distR="114300" simplePos="0" relativeHeight="251667456" behindDoc="0" locked="0" layoutInCell="1" allowOverlap="1" wp14:anchorId="4C563FAA" wp14:editId="126B05A4">
                     <wp:simplePos x="0" y="0"/>
                     <wp:positionH relativeFrom="margin">
                       <wp:align>center</wp:align>
@@ -514,7 +619,7 @@
               </mc:Choice>
               <mc:Fallback>
                 <w:pict>
-                  <v:shape w14:anchorId="4C563FAA" id="Cuadro de texto 2" o:spid="_x0000_s1027" type="#_x0000_t202" style="position:absolute;margin-left:0;margin-top:238pt;width:261.6pt;height:110.6pt;z-index:251667456;visibility:visible;mso-wrap-style:square;mso-width-percent:0;mso-height-percent:200;mso-wrap-distance-left:9pt;mso-wrap-distance-top:3.6pt;mso-wrap-distance-right:9pt;mso-wrap-distance-bottom:3.6pt;mso-position-horizontal:center;mso-position-horizontal-relative:margin;mso-position-vertical:absolute;mso-position-vertical-relative:text;mso-width-percent:0;mso-height-percent:200;mso-width-relative:margin;mso-height-relative:margin;v-text-anchor:top" o:gfxdata="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" stroked="f">
+                  <v:shape w14:anchorId="4C563FAA" id="Cuadro de texto 2" o:spid="_x0000_s1028" type="#_x0000_t202" style="position:absolute;margin-left:0;margin-top:238pt;width:261.6pt;height:110.6pt;z-index:251667456;visibility:visible;mso-wrap-style:square;mso-width-percent:0;mso-height-percent:200;mso-wrap-distance-left:9pt;mso-wrap-distance-top:3.6pt;mso-wrap-distance-right:9pt;mso-wrap-distance-bottom:3.6pt;mso-position-horizontal:center;mso-position-horizontal-relative:margin;mso-position-vertical:absolute;mso-position-vertical-relative:text;mso-width-percent:0;mso-height-percent:200;mso-width-relative:margin;mso-height-relative:margin;v-text-anchor:top" o:gfxdata="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" stroked="f">
                     <v:textbox style="mso-fit-shape-to-text:t">
                       <w:txbxContent>
                         <w:p>
@@ -553,109 +658,6 @@
             <w:rPr>
               <w:noProof/>
               <w:lang w:eastAsia="es-ES"/>
-            </w:rPr>
-            <mc:AlternateContent>
-              <mc:Choice Requires="wps">
-                <w:drawing>
-                  <wp:anchor distT="0" distB="0" distL="114300" distR="114300" simplePos="0" relativeHeight="251672576" behindDoc="0" locked="0" layoutInCell="1" allowOverlap="1" wp14:anchorId="6F8F218F" wp14:editId="3010940F">
-                    <wp:simplePos x="0" y="0"/>
-                    <wp:positionH relativeFrom="margin">
-                      <wp:align>center</wp:align>
-                    </wp:positionH>
-                    <wp:positionV relativeFrom="paragraph">
-                      <wp:posOffset>4307840</wp:posOffset>
-                    </wp:positionV>
-                    <wp:extent cx="3916680" cy="1120140"/>
-                    <wp:effectExtent l="0" t="0" r="7620" b="3810"/>
-                    <wp:wrapNone/>
-                    <wp:docPr id="6" name="Cuadro de texto 6"/>
-                    <wp:cNvGraphicFramePr/>
-                    <a:graphic xmlns:a="http://schemas.openxmlformats.org/drawingml/2006/main">
-                      <a:graphicData uri="http://schemas.microsoft.com/office/word/2010/wordprocessingShape">
-                        <wps:wsp>
-                          <wps:cNvSpPr txBox="1"/>
-                          <wps:spPr>
-                            <a:xfrm>
-                              <a:off x="0" y="0"/>
-                              <a:ext cx="3916680" cy="1120140"/>
-                            </a:xfrm>
-                            <a:prstGeom prst="rect">
-                              <a:avLst/>
-                            </a:prstGeom>
-                            <a:solidFill>
-                              <a:schemeClr val="lt1"/>
-                            </a:solidFill>
-                            <a:ln w="6350">
-                              <a:noFill/>
-                            </a:ln>
-                          </wps:spPr>
-                          <wps:txbx>
-                            <w:txbxContent>
-                              <w:p>
-                                <w:pPr>
-                                  <w:jc w:val="both"/>
-                                  <w:rPr>
-                                    <w:rFonts w:ascii="Trebuchet MS" w:hAnsi="Trebuchet MS"/>
-                                    <w:sz w:val="28"/>
-                                  </w:rPr>
-                                </w:pPr>
-                                <w:r>
-                                  <w:rPr>
-                                    <w:rFonts w:ascii="Trebuchet MS" w:hAnsi="Trebuchet MS"/>
-                                    <w:sz w:val="28"/>
-                                  </w:rPr>
-                                  <w:t>Sistema híbrido de recomendación de películas empleando grafos de conocimiento</w:t>
-                                </w:r>
-                              </w:p>
-                            </w:txbxContent>
-                          </wps:txbx>
-                          <wps:bodyPr rot="0" spcFirstLastPara="0" vertOverflow="overflow" horzOverflow="overflow" vert="horz" wrap="square" lIns="91440" tIns="45720" rIns="91440" bIns="45720" numCol="1" spcCol="0" rtlCol="0" fromWordArt="0" anchor="t" anchorCtr="0" forceAA="0" compatLnSpc="1">
-                            <a:prstTxWarp prst="textNoShape">
-                              <a:avLst/>
-                            </a:prstTxWarp>
-                            <a:noAutofit/>
-                          </wps:bodyPr>
-                        </wps:wsp>
-                      </a:graphicData>
-                    </a:graphic>
-                    <wp14:sizeRelH relativeFrom="margin">
-                      <wp14:pctWidth>0</wp14:pctWidth>
-                    </wp14:sizeRelH>
-                  </wp:anchor>
-                </w:drawing>
-              </mc:Choice>
-              <mc:Fallback>
-                <w:pict>
-                  <v:shape w14:anchorId="6F8F218F" id="Cuadro de texto 6" o:spid="_x0000_s1028" type="#_x0000_t202" style="position:absolute;margin-left:0;margin-top:339.2pt;width:308.4pt;height:88.2pt;z-index:251672576;visibility:visible;mso-wrap-style:square;mso-width-percent:0;mso-wrap-distance-left:9pt;mso-wrap-distance-top:0;mso-wrap-distance-right:9pt;mso-wrap-distance-bottom:0;mso-position-horizontal:center;mso-position-horizontal-relative:margin;mso-position-vertical:absolute;mso-position-vertical-relative:text;mso-width-percent:0;mso-width-relative:margin;v-text-anchor:top" o:gfxdata="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" fillcolor="white [3201]" stroked="f" strokeweight=".5pt">
-                    <v:textbox>
-                      <w:txbxContent>
-                        <w:p>
-                          <w:pPr>
-                            <w:jc w:val="both"/>
-                            <w:rPr>
-                              <w:rFonts w:ascii="Trebuchet MS" w:hAnsi="Trebuchet MS"/>
-                              <w:sz w:val="28"/>
-                            </w:rPr>
-                          </w:pPr>
-                          <w:r>
-                            <w:rPr>
-                              <w:rFonts w:ascii="Trebuchet MS" w:hAnsi="Trebuchet MS"/>
-                              <w:sz w:val="28"/>
-                            </w:rPr>
-                            <w:t>Sistema híbrido de recomendación de películas empleando grafos de conocimiento</w:t>
-                          </w:r>
-                        </w:p>
-                      </w:txbxContent>
-                    </v:textbox>
-                    <w10:wrap anchorx="margin"/>
-                  </v:shape>
-                </w:pict>
-              </mc:Fallback>
-            </mc:AlternateContent>
-          </w:r>
-          <w:r>
-            <w:rPr>
-              <w:noProof/>
             </w:rPr>
             <mc:AlternateContent>
               <mc:Choice Requires="wps">
@@ -780,6 +782,7 @@
           <w:r>
             <w:rPr>
               <w:noProof/>
+              <w:lang w:eastAsia="es-ES"/>
             </w:rPr>
             <mc:AlternateContent>
               <mc:Choice Requires="wps">
@@ -928,6 +931,7 @@
           <w:r>
             <w:rPr>
               <w:noProof/>
+              <w:lang w:eastAsia="es-ES"/>
             </w:rPr>
             <mc:AlternateContent>
               <mc:Choice Requires="wps">
@@ -1121,8 +1125,6 @@
             <w:br w:type="page"/>
           </w:r>
         </w:p>
-        <w:bookmarkStart w:id="0" w:name="_GoBack" w:displacedByCustomXml="next"/>
-        <w:bookmarkEnd w:id="0" w:displacedByCustomXml="next"/>
       </w:sdtContent>
     </w:sdt>
     <w:p>
@@ -1176,7 +1178,7 @@
       <w:r>
         <w:fldChar w:fldCharType="separate"/>
       </w:r>
-      <w:hyperlink w:anchor="_Toc57481095" w:history="1">
+      <w:hyperlink w:anchor="_Toc57488693" w:history="1">
         <w:r>
           <w:rPr>
             <w:rStyle w:val="Hipervnculo"/>
@@ -1218,7 +1220,7 @@
             <w:noProof/>
             <w:webHidden/>
           </w:rPr>
-          <w:instrText xml:space="preserve"> PAGEREF _Toc57481095 \h </w:instrText>
+          <w:instrText xml:space="preserve"> PAGEREF _Toc57488693 \h </w:instrText>
         </w:r>
         <w:r>
           <w:rPr>
@@ -1262,7 +1264,7 @@
           <w:lang w:eastAsia="es-ES"/>
         </w:rPr>
       </w:pPr>
-      <w:hyperlink w:anchor="_Toc57481096" w:history="1">
+      <w:hyperlink w:anchor="_Toc57488694" w:history="1">
         <w:r>
           <w:rPr>
             <w:rStyle w:val="Hipervnculo"/>
@@ -1304,7 +1306,7 @@
             <w:noProof/>
             <w:webHidden/>
           </w:rPr>
-          <w:instrText xml:space="preserve"> PAGEREF _Toc57481096 \h </w:instrText>
+          <w:instrText xml:space="preserve"> PAGEREF _Toc57488694 \h </w:instrText>
         </w:r>
         <w:r>
           <w:rPr>
@@ -1324,7 +1326,7 @@
             <w:noProof/>
             <w:webHidden/>
           </w:rPr>
-          <w:t>3</w:t>
+          <w:t>5</w:t>
         </w:r>
         <w:r>
           <w:rPr>
@@ -1348,7 +1350,7 @@
           <w:lang w:eastAsia="es-ES"/>
         </w:rPr>
       </w:pPr>
-      <w:hyperlink w:anchor="_Toc57481097" w:history="1">
+      <w:hyperlink w:anchor="_Toc57488695" w:history="1">
         <w:r>
           <w:rPr>
             <w:rStyle w:val="Hipervnculo"/>
@@ -1369,7 +1371,7 @@
             <w:rStyle w:val="Hipervnculo"/>
             <w:noProof/>
           </w:rPr>
-          <w:t>Descripción de la aplicación</w:t>
+          <w:t>Base de datos utilizada</w:t>
         </w:r>
         <w:r>
           <w:rPr>
@@ -1390,7 +1392,7 @@
             <w:noProof/>
             <w:webHidden/>
           </w:rPr>
-          <w:instrText xml:space="preserve"> PAGEREF _Toc57481097 \h </w:instrText>
+          <w:instrText xml:space="preserve"> PAGEREF _Toc57488695 \h </w:instrText>
         </w:r>
         <w:r>
           <w:rPr>
@@ -1410,7 +1412,7 @@
             <w:noProof/>
             <w:webHidden/>
           </w:rPr>
-          <w:t>4</w:t>
+          <w:t>6</w:t>
         </w:r>
         <w:r>
           <w:rPr>
@@ -1434,7 +1436,7 @@
           <w:lang w:eastAsia="es-ES"/>
         </w:rPr>
       </w:pPr>
-      <w:hyperlink w:anchor="_Toc57481098" w:history="1">
+      <w:hyperlink w:anchor="_Toc57488696" w:history="1">
         <w:r>
           <w:rPr>
             <w:rStyle w:val="Hipervnculo"/>
@@ -1455,7 +1457,7 @@
             <w:rStyle w:val="Hipervnculo"/>
             <w:noProof/>
           </w:rPr>
-          <w:t>Explicación del algoritmo</w:t>
+          <w:t>Descripción de la aplicación</w:t>
         </w:r>
         <w:r>
           <w:rPr>
@@ -1476,7 +1478,7 @@
             <w:noProof/>
             <w:webHidden/>
           </w:rPr>
-          <w:instrText xml:space="preserve"> PAGEREF _Toc57481098 \h </w:instrText>
+          <w:instrText xml:space="preserve"> PAGEREF _Toc57488696 \h </w:instrText>
         </w:r>
         <w:r>
           <w:rPr>
@@ -1496,7 +1498,7 @@
             <w:noProof/>
             <w:webHidden/>
           </w:rPr>
-          <w:t>5</w:t>
+          <w:t>7</w:t>
         </w:r>
         <w:r>
           <w:rPr>
@@ -1520,7 +1522,7 @@
           <w:lang w:eastAsia="es-ES"/>
         </w:rPr>
       </w:pPr>
-      <w:hyperlink w:anchor="_Toc57481099" w:history="1">
+      <w:hyperlink w:anchor="_Toc57488697" w:history="1">
         <w:r>
           <w:rPr>
             <w:rStyle w:val="Hipervnculo"/>
@@ -1541,7 +1543,7 @@
             <w:rStyle w:val="Hipervnculo"/>
             <w:noProof/>
           </w:rPr>
-          <w:t>Análisis de resultados</w:t>
+          <w:t>Explicación del algoritmo</w:t>
         </w:r>
         <w:r>
           <w:rPr>
@@ -1562,7 +1564,7 @@
             <w:noProof/>
             <w:webHidden/>
           </w:rPr>
-          <w:instrText xml:space="preserve"> PAGEREF _Toc57481099 \h </w:instrText>
+          <w:instrText xml:space="preserve"> PAGEREF _Toc57488697 \h </w:instrText>
         </w:r>
         <w:r>
           <w:rPr>
@@ -1582,7 +1584,7 @@
             <w:noProof/>
             <w:webHidden/>
           </w:rPr>
-          <w:t>6</w:t>
+          <w:t>8</w:t>
         </w:r>
         <w:r>
           <w:rPr>
@@ -1606,7 +1608,7 @@
           <w:lang w:eastAsia="es-ES"/>
         </w:rPr>
       </w:pPr>
-      <w:hyperlink w:anchor="_Toc57481100" w:history="1">
+      <w:hyperlink w:anchor="_Toc57488698" w:history="1">
         <w:r>
           <w:rPr>
             <w:rStyle w:val="Hipervnculo"/>
@@ -1627,7 +1629,7 @@
             <w:rStyle w:val="Hipervnculo"/>
             <w:noProof/>
           </w:rPr>
-          <w:t>Dafo</w:t>
+          <w:t>Análisis de resultados</w:t>
         </w:r>
         <w:r>
           <w:rPr>
@@ -1648,7 +1650,7 @@
             <w:noProof/>
             <w:webHidden/>
           </w:rPr>
-          <w:instrText xml:space="preserve"> PAGEREF _Toc57481100 \h </w:instrText>
+          <w:instrText xml:space="preserve"> PAGEREF _Toc57488698 \h </w:instrText>
         </w:r>
         <w:r>
           <w:rPr>
@@ -1668,7 +1670,7 @@
             <w:noProof/>
             <w:webHidden/>
           </w:rPr>
-          <w:t>7</w:t>
+          <w:t>9</w:t>
         </w:r>
         <w:r>
           <w:rPr>
@@ -1692,7 +1694,7 @@
           <w:lang w:eastAsia="es-ES"/>
         </w:rPr>
       </w:pPr>
-      <w:hyperlink w:anchor="_Toc57481101" w:history="1">
+      <w:hyperlink w:anchor="_Toc57488699" w:history="1">
         <w:r>
           <w:rPr>
             <w:rStyle w:val="Hipervnculo"/>
@@ -1713,7 +1715,7 @@
             <w:rStyle w:val="Hipervnculo"/>
             <w:noProof/>
           </w:rPr>
-          <w:t>Líneas de futuro</w:t>
+          <w:t>Dafo</w:t>
         </w:r>
         <w:r>
           <w:rPr>
@@ -1734,7 +1736,7 @@
             <w:noProof/>
             <w:webHidden/>
           </w:rPr>
-          <w:instrText xml:space="preserve"> PAGEREF _Toc57481101 \h </w:instrText>
+          <w:instrText xml:space="preserve"> PAGEREF _Toc57488699 \h </w:instrText>
         </w:r>
         <w:r>
           <w:rPr>
@@ -1754,7 +1756,7 @@
             <w:noProof/>
             <w:webHidden/>
           </w:rPr>
-          <w:t>8</w:t>
+          <w:t>10</w:t>
         </w:r>
         <w:r>
           <w:rPr>
@@ -1778,7 +1780,7 @@
           <w:lang w:eastAsia="es-ES"/>
         </w:rPr>
       </w:pPr>
-      <w:hyperlink w:anchor="_Toc57481102" w:history="1">
+      <w:hyperlink w:anchor="_Toc57488700" w:history="1">
         <w:r>
           <w:rPr>
             <w:rStyle w:val="Hipervnculo"/>
@@ -1799,7 +1801,7 @@
             <w:rStyle w:val="Hipervnculo"/>
             <w:noProof/>
           </w:rPr>
-          <w:t>Lecciones aprendidas</w:t>
+          <w:t>Líneas de futuro</w:t>
         </w:r>
         <w:r>
           <w:rPr>
@@ -1820,7 +1822,7 @@
             <w:noProof/>
             <w:webHidden/>
           </w:rPr>
-          <w:instrText xml:space="preserve"> PAGEREF _Toc57481102 \h </w:instrText>
+          <w:instrText xml:space="preserve"> PAGEREF _Toc57488700 \h </w:instrText>
         </w:r>
         <w:r>
           <w:rPr>
@@ -1840,7 +1842,7 @@
             <w:noProof/>
             <w:webHidden/>
           </w:rPr>
-          <w:t>9</w:t>
+          <w:t>11</w:t>
         </w:r>
         <w:r>
           <w:rPr>
@@ -1864,7 +1866,7 @@
           <w:lang w:eastAsia="es-ES"/>
         </w:rPr>
       </w:pPr>
-      <w:hyperlink w:anchor="_Toc57481103" w:history="1">
+      <w:hyperlink w:anchor="_Toc57488701" w:history="1">
         <w:r>
           <w:rPr>
             <w:rStyle w:val="Hipervnculo"/>
@@ -1885,6 +1887,92 @@
             <w:rStyle w:val="Hipervnculo"/>
             <w:noProof/>
           </w:rPr>
+          <w:t>Lecciones aprendidas</w:t>
+        </w:r>
+        <w:r>
+          <w:rPr>
+            <w:noProof/>
+            <w:webHidden/>
+          </w:rPr>
+          <w:tab/>
+        </w:r>
+        <w:r>
+          <w:rPr>
+            <w:noProof/>
+            <w:webHidden/>
+          </w:rPr>
+          <w:fldChar w:fldCharType="begin"/>
+        </w:r>
+        <w:r>
+          <w:rPr>
+            <w:noProof/>
+            <w:webHidden/>
+          </w:rPr>
+          <w:instrText xml:space="preserve"> PAGEREF _Toc57488701 \h </w:instrText>
+        </w:r>
+        <w:r>
+          <w:rPr>
+            <w:noProof/>
+            <w:webHidden/>
+          </w:rPr>
+        </w:r>
+        <w:r>
+          <w:rPr>
+            <w:noProof/>
+            <w:webHidden/>
+          </w:rPr>
+          <w:fldChar w:fldCharType="separate"/>
+        </w:r>
+        <w:r>
+          <w:rPr>
+            <w:noProof/>
+            <w:webHidden/>
+          </w:rPr>
+          <w:t>12</w:t>
+        </w:r>
+        <w:r>
+          <w:rPr>
+            <w:noProof/>
+            <w:webHidden/>
+          </w:rPr>
+          <w:fldChar w:fldCharType="end"/>
+        </w:r>
+      </w:hyperlink>
+    </w:p>
+    <w:p>
+      <w:pPr>
+        <w:pStyle w:val="TDC1"/>
+        <w:tabs>
+          <w:tab w:val="left" w:pos="660"/>
+          <w:tab w:val="right" w:leader="dot" w:pos="8777"/>
+        </w:tabs>
+        <w:rPr>
+          <w:rFonts w:eastAsiaTheme="minorEastAsia"/>
+          <w:noProof/>
+          <w:lang w:eastAsia="es-ES"/>
+        </w:rPr>
+      </w:pPr>
+      <w:hyperlink w:anchor="_Toc57488702" w:history="1">
+        <w:r>
+          <w:rPr>
+            <w:rStyle w:val="Hipervnculo"/>
+            <w:noProof/>
+          </w:rPr>
+          <w:t>10.</w:t>
+        </w:r>
+        <w:r>
+          <w:rPr>
+            <w:rFonts w:eastAsiaTheme="minorEastAsia"/>
+            <w:noProof/>
+            <w:lang w:eastAsia="es-ES"/>
+          </w:rPr>
+          <w:tab/>
+        </w:r>
+        <w:r>
+          <w:rPr>
+            <w:rStyle w:val="Hipervnculo"/>
+            <w:noProof/>
+          </w:rPr>
           <w:t>Bibliografía</w:t>
         </w:r>
         <w:r>
@@ -1906,7 +1994,7 @@
             <w:noProof/>
             <w:webHidden/>
           </w:rPr>
-          <w:instrText xml:space="preserve"> PAGEREF _Toc57481103 \h </w:instrText>
+          <w:instrText xml:space="preserve"> PAGEREF _Toc57488702 \h </w:instrText>
         </w:r>
         <w:r>
           <w:rPr>
@@ -1926,7 +2014,7 @@
             <w:noProof/>
             <w:webHidden/>
           </w:rPr>
-          <w:t>10</w:t>
+          <w:t>13</w:t>
         </w:r>
         <w:r>
           <w:rPr>
@@ -1961,14 +2049,14 @@
           <w:numId w:val="1"/>
         </w:numPr>
       </w:pPr>
-      <w:bookmarkStart w:id="1" w:name="_Toc57479598"/>
-      <w:bookmarkStart w:id="2" w:name="_Toc57481095"/>
+      <w:bookmarkStart w:id="0" w:name="_Toc57479598"/>
+      <w:bookmarkStart w:id="1" w:name="_Toc57488693"/>
       <w:r>
         <w:lastRenderedPageBreak/>
         <w:t>Descripción del problema</w:t>
       </w:r>
+      <w:bookmarkEnd w:id="0"/>
       <w:bookmarkEnd w:id="1"/>
-      <w:bookmarkEnd w:id="2"/>
     </w:p>
     <w:p>
       <w:pPr>
@@ -2054,7 +2142,13 @@
       </w:r>
       <w:r>
         <w:lastRenderedPageBreak/>
-        <w:t xml:space="preserve">de películas que, en ese momento, están disponibles en la plataforma. Esto supone una gran diferencia con mi aplicación, que consta con una base de datos con información y valoraciones de algo más de 14.000 películas, mientras que por ejemplo </w:t>
+        <w:t xml:space="preserve">de películas que, en ese momento, están disponibles en la plataforma. Esto supone una gran diferencia con mi aplicación, que consta con una base de datos con información </w:t>
+      </w:r>
+      <w:r>
+        <w:t>y valoraciones de algo más de 9</w:t>
+      </w:r>
+      <w:r>
+        <w:t xml:space="preserve">.000 películas, mientras que por ejemplo </w:t>
       </w:r>
       <w:proofErr w:type="spellStart"/>
       <w:r>
@@ -2216,14 +2310,70 @@
           <w:numId w:val="1"/>
         </w:numPr>
       </w:pPr>
-      <w:bookmarkStart w:id="3" w:name="_Toc57479599"/>
-      <w:bookmarkStart w:id="4" w:name="_Toc57481096"/>
+      <w:bookmarkStart w:id="2" w:name="_Toc57479599"/>
+      <w:bookmarkStart w:id="3" w:name="_Toc57488694"/>
       <w:r>
         <w:lastRenderedPageBreak/>
         <w:t>Herramientas utilizadas</w:t>
       </w:r>
+      <w:bookmarkEnd w:id="2"/>
       <w:bookmarkEnd w:id="3"/>
+    </w:p>
+    <w:p>
+      <w:pPr>
+        <w:pStyle w:val="Cuerpotexto"/>
+      </w:pPr>
+      <w:r>
+        <w:t>En lo relativo a las tecnologías utilizadas, se pueden dividir en 3 grupos perfectamente diferenciados: base de datos, interfaz de usuario y servidor.</w:t>
+      </w:r>
+    </w:p>
+    <w:p>
+      <w:pPr>
+        <w:pStyle w:val="Cuerpotexto"/>
+        <w:numPr>
+          <w:ilvl w:val="0"/>
+          <w:numId w:val="5"/>
+        </w:numPr>
+      </w:pPr>
+      <w:r>
+        <w:rPr>
+          <w:rStyle w:val="TAP1Car"/>
+        </w:rPr>
+        <w:t>Base de datos:</w:t>
+      </w:r>
+      <w:r>
+        <w:t xml:space="preserve"> </w:t>
+      </w:r>
+      <w:bookmarkStart w:id="4" w:name="_GoBack"/>
       <w:bookmarkEnd w:id="4"/>
+    </w:p>
+    <w:p>
+      <w:pPr>
+        <w:rPr>
+          <w:rFonts w:ascii="Times New Roman" w:hAnsi="Times New Roman"/>
+          <w:b/>
+          <w:caps/>
+          <w:sz w:val="24"/>
+        </w:rPr>
+      </w:pPr>
+      <w:r>
+        <w:br w:type="page"/>
+      </w:r>
+    </w:p>
+    <w:p>
+      <w:pPr>
+        <w:pStyle w:val="TCAP"/>
+        <w:numPr>
+          <w:ilvl w:val="0"/>
+          <w:numId w:val="1"/>
+        </w:numPr>
+      </w:pPr>
+      <w:bookmarkStart w:id="5" w:name="_Toc57488695"/>
+      <w:r>
+        <w:lastRenderedPageBreak/>
+        <w:t>Base de datos utilizada</w:t>
+      </w:r>
+      <w:bookmarkEnd w:id="5"/>
     </w:p>
     <w:p>
       <w:pPr>
@@ -2246,14 +2396,14 @@
           <w:numId w:val="1"/>
         </w:numPr>
       </w:pPr>
-      <w:bookmarkStart w:id="5" w:name="_Toc57479600"/>
-      <w:bookmarkStart w:id="6" w:name="_Toc57481097"/>
+      <w:bookmarkStart w:id="6" w:name="_Toc57479600"/>
+      <w:bookmarkStart w:id="7" w:name="_Toc57488696"/>
       <w:r>
         <w:lastRenderedPageBreak/>
         <w:t>Descripción de la aplicación</w:t>
       </w:r>
-      <w:bookmarkEnd w:id="5"/>
       <w:bookmarkEnd w:id="6"/>
+      <w:bookmarkEnd w:id="7"/>
     </w:p>
     <w:p>
       <w:pPr>
@@ -2276,14 +2426,14 @@
           <w:numId w:val="1"/>
         </w:numPr>
       </w:pPr>
-      <w:bookmarkStart w:id="7" w:name="_Toc57479601"/>
-      <w:bookmarkStart w:id="8" w:name="_Toc57481098"/>
+      <w:bookmarkStart w:id="8" w:name="_Toc57479601"/>
+      <w:bookmarkStart w:id="9" w:name="_Toc57488697"/>
       <w:r>
         <w:lastRenderedPageBreak/>
         <w:t>Explicación del algoritmo</w:t>
       </w:r>
-      <w:bookmarkEnd w:id="7"/>
       <w:bookmarkEnd w:id="8"/>
+      <w:bookmarkEnd w:id="9"/>
     </w:p>
     <w:p>
       <w:pPr>
@@ -2306,14 +2456,14 @@
           <w:numId w:val="1"/>
         </w:numPr>
       </w:pPr>
-      <w:bookmarkStart w:id="9" w:name="_Toc57479602"/>
-      <w:bookmarkStart w:id="10" w:name="_Toc57481099"/>
+      <w:bookmarkStart w:id="10" w:name="_Toc57479602"/>
+      <w:bookmarkStart w:id="11" w:name="_Toc57488698"/>
       <w:r>
         <w:lastRenderedPageBreak/>
         <w:t>Análisis de resultados</w:t>
       </w:r>
-      <w:bookmarkEnd w:id="9"/>
       <w:bookmarkEnd w:id="10"/>
+      <w:bookmarkEnd w:id="11"/>
     </w:p>
     <w:p>
       <w:pPr>
@@ -2336,14 +2486,14 @@
           <w:numId w:val="1"/>
         </w:numPr>
       </w:pPr>
-      <w:bookmarkStart w:id="11" w:name="_Toc57479603"/>
-      <w:bookmarkStart w:id="12" w:name="_Toc57481100"/>
+      <w:bookmarkStart w:id="12" w:name="_Toc57479603"/>
+      <w:bookmarkStart w:id="13" w:name="_Toc57488699"/>
       <w:r>
         <w:lastRenderedPageBreak/>
         <w:t>Dafo</w:t>
       </w:r>
-      <w:bookmarkEnd w:id="11"/>
       <w:bookmarkEnd w:id="12"/>
+      <w:bookmarkEnd w:id="13"/>
     </w:p>
     <w:p>
       <w:pPr>
@@ -2366,14 +2516,14 @@
           <w:numId w:val="1"/>
         </w:numPr>
       </w:pPr>
-      <w:bookmarkStart w:id="13" w:name="_Toc57479604"/>
-      <w:bookmarkStart w:id="14" w:name="_Toc57481101"/>
+      <w:bookmarkStart w:id="14" w:name="_Toc57479604"/>
+      <w:bookmarkStart w:id="15" w:name="_Toc57488700"/>
       <w:r>
         <w:lastRenderedPageBreak/>
         <w:t>Líneas de futuro</w:t>
       </w:r>
-      <w:bookmarkEnd w:id="13"/>
       <w:bookmarkEnd w:id="14"/>
+      <w:bookmarkEnd w:id="15"/>
     </w:p>
     <w:p>
       <w:pPr>
@@ -2396,14 +2546,14 @@
           <w:numId w:val="1"/>
         </w:numPr>
       </w:pPr>
-      <w:bookmarkStart w:id="15" w:name="_Toc57479605"/>
-      <w:bookmarkStart w:id="16" w:name="_Toc57481102"/>
+      <w:bookmarkStart w:id="16" w:name="_Toc57479605"/>
+      <w:bookmarkStart w:id="17" w:name="_Toc57488701"/>
       <w:r>
         <w:lastRenderedPageBreak/>
         <w:t>Lecciones aprendidas</w:t>
       </w:r>
-      <w:bookmarkEnd w:id="15"/>
       <w:bookmarkEnd w:id="16"/>
+      <w:bookmarkEnd w:id="17"/>
     </w:p>
     <w:p>
       <w:pPr>
@@ -2414,9 +2564,16 @@
           <w:sz w:val="28"/>
         </w:rPr>
       </w:pPr>
-      <w:r>
-        <w:br w:type="page"/>
-      </w:r>
+    </w:p>
+    <w:p>
+      <w:pPr>
+        <w:rPr>
+          <w:rFonts w:ascii="Times New Roman" w:hAnsi="Times New Roman"/>
+          <w:b/>
+          <w:caps/>
+          <w:sz w:val="28"/>
+        </w:rPr>
+      </w:pPr>
     </w:p>
     <w:p>
       <w:pPr>
@@ -2426,13 +2583,14 @@
           <w:numId w:val="1"/>
         </w:numPr>
       </w:pPr>
-      <w:bookmarkStart w:id="17" w:name="_Toc57479606"/>
-      <w:bookmarkStart w:id="18" w:name="_Toc57481103"/>
+      <w:r>
+        <w:br w:type="page"/>
+      </w:r>
+      <w:bookmarkStart w:id="18" w:name="_Toc57488702"/>
       <w:r>
         <w:lastRenderedPageBreak/>
         <w:t>Bibliografía</w:t>
       </w:r>
-      <w:bookmarkEnd w:id="17"/>
       <w:bookmarkEnd w:id="18"/>
     </w:p>
     <w:sectPr>
@@ -2576,7 +2734,7 @@
                                   <w:noProof/>
                                   <w:color w:val="4472C4" w:themeColor="accent1"/>
                                 </w:rPr>
-                                <w:t>12</w:t>
+                                <w:t>13</w:t>
                               </w:r>
                               <w:r>
                                 <w:rPr>
@@ -2687,7 +2845,7 @@
                             <w:noProof/>
                             <w:color w:val="4472C4" w:themeColor="accent1"/>
                           </w:rPr>
-                          <w:t>12</w:t>
+                          <w:t>13</w:t>
                         </w:r>
                         <w:r>
                           <w:rPr>
@@ -3008,16 +3166,16 @@
     </w:lvl>
   </w:abstractNum>
   <w:abstractNum w:abstractNumId="1" w15:restartNumberingAfterBreak="0">
-    <w:nsid w:val="2BC01464"/>
+    <w:nsid w:val="163D5FA0"/>
     <w:multiLevelType w:val="hybridMultilevel"/>
-    <w:tmpl w:val="C02E1E00"/>
+    <w:tmpl w:val="1CA43D1A"/>
     <w:lvl w:ilvl="0" w:tplc="0C0A000F">
       <w:start w:val="1"/>
       <w:numFmt w:val="decimal"/>
       <w:lvlText w:val="%1."/>
       <w:lvlJc w:val="left"/>
       <w:pPr>
-        <w:ind w:left="360" w:hanging="360"/>
+        <w:ind w:left="720" w:hanging="360"/>
       </w:pPr>
       <w:rPr>
         <w:rFonts w:hint="default"/>
@@ -3029,7 +3187,7 @@
       <w:lvlText w:val="%2."/>
       <w:lvlJc w:val="left"/>
       <w:pPr>
-        <w:ind w:left="1080" w:hanging="360"/>
+        <w:ind w:left="1440" w:hanging="360"/>
       </w:pPr>
     </w:lvl>
     <w:lvl w:ilvl="2" w:tplc="0C0A001B" w:tentative="1">
@@ -3038,7 +3196,7 @@
       <w:lvlText w:val="%3."/>
       <w:lvlJc w:val="right"/>
       <w:pPr>
-        <w:ind w:left="1800" w:hanging="180"/>
+        <w:ind w:left="2160" w:hanging="180"/>
       </w:pPr>
     </w:lvl>
     <w:lvl w:ilvl="3" w:tplc="0C0A000F" w:tentative="1">
@@ -3047,7 +3205,7 @@
       <w:lvlText w:val="%4."/>
       <w:lvlJc w:val="left"/>
       <w:pPr>
-        <w:ind w:left="2520" w:hanging="360"/>
+        <w:ind w:left="2880" w:hanging="360"/>
       </w:pPr>
     </w:lvl>
     <w:lvl w:ilvl="4" w:tplc="0C0A0019" w:tentative="1">
@@ -3056,7 +3214,7 @@
       <w:lvlText w:val="%5."/>
       <w:lvlJc w:val="left"/>
       <w:pPr>
-        <w:ind w:left="3240" w:hanging="360"/>
+        <w:ind w:left="3600" w:hanging="360"/>
       </w:pPr>
     </w:lvl>
     <w:lvl w:ilvl="5" w:tplc="0C0A001B" w:tentative="1">
@@ -3065,7 +3223,7 @@
       <w:lvlText w:val="%6."/>
       <w:lvlJc w:val="right"/>
       <w:pPr>
-        <w:ind w:left="3960" w:hanging="180"/>
+        <w:ind w:left="4320" w:hanging="180"/>
       </w:pPr>
     </w:lvl>
     <w:lvl w:ilvl="6" w:tplc="0C0A000F" w:tentative="1">
@@ -3074,7 +3232,7 @@
       <w:lvlText w:val="%7."/>
       <w:lvlJc w:val="left"/>
       <w:pPr>
-        <w:ind w:left="4680" w:hanging="360"/>
+        <w:ind w:left="5040" w:hanging="360"/>
       </w:pPr>
     </w:lvl>
     <w:lvl w:ilvl="7" w:tplc="0C0A0019" w:tentative="1">
@@ -3083,7 +3241,7 @@
       <w:lvlText w:val="%8."/>
       <w:lvlJc w:val="left"/>
       <w:pPr>
-        <w:ind w:left="5400" w:hanging="360"/>
+        <w:ind w:left="5760" w:hanging="360"/>
       </w:pPr>
     </w:lvl>
     <w:lvl w:ilvl="8" w:tplc="0C0A001B" w:tentative="1">
@@ -3092,11 +3250,190 @@
       <w:lvlText w:val="%9."/>
       <w:lvlJc w:val="right"/>
       <w:pPr>
-        <w:ind w:left="6120" w:hanging="180"/>
+        <w:ind w:left="6480" w:hanging="180"/>
       </w:pPr>
     </w:lvl>
   </w:abstractNum>
   <w:abstractNum w:abstractNumId="2" w15:restartNumberingAfterBreak="0">
+    <w:nsid w:val="23FD495F"/>
+    <w:multiLevelType w:val="hybridMultilevel"/>
+    <w:tmpl w:val="FE720800"/>
+    <w:lvl w:ilvl="0" w:tplc="59AA2496">
+      <w:start w:val="1"/>
+      <w:numFmt w:val="decimal"/>
+      <w:lvlText w:val="%1."/>
+      <w:lvlJc w:val="left"/>
+      <w:pPr>
+        <w:ind w:left="720" w:hanging="360"/>
+      </w:pPr>
+      <w:rPr>
+        <w:rFonts w:eastAsiaTheme="minorEastAsia" w:hint="default"/>
+        <w:b/>
+      </w:rPr>
+    </w:lvl>
+    <w:lvl w:ilvl="1" w:tplc="0C0A0019" w:tentative="1">
+      <w:start w:val="1"/>
+      <w:numFmt w:val="lowerLetter"/>
+      <w:lvlText w:val="%2."/>
+      <w:lvlJc w:val="left"/>
+      <w:pPr>
+        <w:ind w:left="1440" w:hanging="360"/>
+      </w:pPr>
+    </w:lvl>
+    <w:lvl w:ilvl="2" w:tplc="0C0A001B" w:tentative="1">
+      <w:start w:val="1"/>
+      <w:numFmt w:val="lowerRoman"/>
+      <w:lvlText w:val="%3."/>
+      <w:lvlJc w:val="right"/>
+      <w:pPr>
+        <w:ind w:left="2160" w:hanging="180"/>
+      </w:pPr>
+    </w:lvl>
+    <w:lvl w:ilvl="3" w:tplc="0C0A000F" w:tentative="1">
+      <w:start w:val="1"/>
+      <w:numFmt w:val="decimal"/>
+      <w:lvlText w:val="%4."/>
+      <w:lvlJc w:val="left"/>
+      <w:pPr>
+        <w:ind w:left="2880" w:hanging="360"/>
+      </w:pPr>
+    </w:lvl>
+    <w:lvl w:ilvl="4" w:tplc="0C0A0019" w:tentative="1">
+      <w:start w:val="1"/>
+      <w:numFmt w:val="lowerLetter"/>
+      <w:lvlText w:val="%5."/>
+      <w:lvlJc w:val="left"/>
+      <w:pPr>
+        <w:ind w:left="3600" w:hanging="360"/>
+      </w:pPr>
+    </w:lvl>
+    <w:lvl w:ilvl="5" w:tplc="0C0A001B" w:tentative="1">
+      <w:start w:val="1"/>
+      <w:numFmt w:val="lowerRoman"/>
+      <w:lvlText w:val="%6."/>
+      <w:lvlJc w:val="right"/>
+      <w:pPr>
+        <w:ind w:left="4320" w:hanging="180"/>
+      </w:pPr>
+    </w:lvl>
+    <w:lvl w:ilvl="6" w:tplc="0C0A000F" w:tentative="1">
+      <w:start w:val="1"/>
+      <w:numFmt w:val="decimal"/>
+      <w:lvlText w:val="%7."/>
+      <w:lvlJc w:val="left"/>
+      <w:pPr>
+        <w:ind w:left="5040" w:hanging="360"/>
+      </w:pPr>
+    </w:lvl>
+    <w:lvl w:ilvl="7" w:tplc="0C0A0019" w:tentative="1">
+      <w:start w:val="1"/>
+      <w:numFmt w:val="lowerLetter"/>
+      <w:lvlText w:val="%8."/>
+      <w:lvlJc w:val="left"/>
+      <w:pPr>
+        <w:ind w:left="5760" w:hanging="360"/>
+      </w:pPr>
+    </w:lvl>
+    <w:lvl w:ilvl="8" w:tplc="0C0A001B" w:tentative="1">
+      <w:start w:val="1"/>
+      <w:numFmt w:val="lowerRoman"/>
+      <w:lvlText w:val="%9."/>
+      <w:lvlJc w:val="right"/>
+      <w:pPr>
+        <w:ind w:left="6480" w:hanging="180"/>
+      </w:pPr>
+    </w:lvl>
+  </w:abstractNum>
+  <w:abstractNum w:abstractNumId="3" w15:restartNumberingAfterBreak="0">
+    <w:nsid w:val="2BC01464"/>
+    <w:multiLevelType w:val="hybridMultilevel"/>
+    <w:tmpl w:val="43160DAA"/>
+    <w:lvl w:ilvl="0" w:tplc="0C0A000F">
+      <w:start w:val="1"/>
+      <w:numFmt w:val="decimal"/>
+      <w:lvlText w:val="%1."/>
+      <w:lvlJc w:val="left"/>
+      <w:pPr>
+        <w:ind w:left="360" w:hanging="360"/>
+      </w:pPr>
+      <w:rPr>
+        <w:rFonts w:hint="default"/>
+      </w:rPr>
+    </w:lvl>
+    <w:lvl w:ilvl="1" w:tplc="0C0A0019">
+      <w:start w:val="1"/>
+      <w:numFmt w:val="lowerLetter"/>
+      <w:lvlText w:val="%2."/>
+      <w:lvlJc w:val="left"/>
+      <w:pPr>
+        <w:ind w:left="1080" w:hanging="360"/>
+      </w:pPr>
+    </w:lvl>
+    <w:lvl w:ilvl="2" w:tplc="0C0A001B" w:tentative="1">
+      <w:start w:val="1"/>
+      <w:numFmt w:val="lowerRoman"/>
+      <w:lvlText w:val="%3."/>
+      <w:lvlJc w:val="right"/>
+      <w:pPr>
+        <w:ind w:left="1800" w:hanging="180"/>
+      </w:pPr>
+    </w:lvl>
+    <w:lvl w:ilvl="3" w:tplc="0C0A000F" w:tentative="1">
+      <w:start w:val="1"/>
+      <w:numFmt w:val="decimal"/>
+      <w:lvlText w:val="%4."/>
+      <w:lvlJc w:val="left"/>
+      <w:pPr>
+        <w:ind w:left="2520" w:hanging="360"/>
+      </w:pPr>
+    </w:lvl>
+    <w:lvl w:ilvl="4" w:tplc="0C0A0019" w:tentative="1">
+      <w:start w:val="1"/>
+      <w:numFmt w:val="lowerLetter"/>
+      <w:lvlText w:val="%5."/>
+      <w:lvlJc w:val="left"/>
+      <w:pPr>
+        <w:ind w:left="3240" w:hanging="360"/>
+      </w:pPr>
+    </w:lvl>
+    <w:lvl w:ilvl="5" w:tplc="0C0A001B" w:tentative="1">
+      <w:start w:val="1"/>
+      <w:numFmt w:val="lowerRoman"/>
+      <w:lvlText w:val="%6."/>
+      <w:lvlJc w:val="right"/>
+      <w:pPr>
+        <w:ind w:left="3960" w:hanging="180"/>
+      </w:pPr>
+    </w:lvl>
+    <w:lvl w:ilvl="6" w:tplc="0C0A000F" w:tentative="1">
+      <w:start w:val="1"/>
+      <w:numFmt w:val="decimal"/>
+      <w:lvlText w:val="%7."/>
+      <w:lvlJc w:val="left"/>
+      <w:pPr>
+        <w:ind w:left="4680" w:hanging="360"/>
+      </w:pPr>
+    </w:lvl>
+    <w:lvl w:ilvl="7" w:tplc="0C0A0019" w:tentative="1">
+      <w:start w:val="1"/>
+      <w:numFmt w:val="lowerLetter"/>
+      <w:lvlText w:val="%8."/>
+      <w:lvlJc w:val="left"/>
+      <w:pPr>
+        <w:ind w:left="5400" w:hanging="360"/>
+      </w:pPr>
+    </w:lvl>
+    <w:lvl w:ilvl="8" w:tplc="0C0A001B" w:tentative="1">
+      <w:start w:val="1"/>
+      <w:numFmt w:val="lowerRoman"/>
+      <w:lvlText w:val="%9."/>
+      <w:lvlJc w:val="right"/>
+      <w:pPr>
+        <w:ind w:left="6120" w:hanging="180"/>
+      </w:pPr>
+    </w:lvl>
+  </w:abstractNum>
+  <w:abstractNum w:abstractNumId="4" w15:restartNumberingAfterBreak="0">
     <w:nsid w:val="6F7F20C1"/>
     <w:multiLevelType w:val="hybridMultilevel"/>
     <w:tmpl w:val="F15A8DB8"/>
@@ -3186,13 +3523,19 @@
     </w:lvl>
   </w:abstractNum>
   <w:num w:numId="1">
-    <w:abstractNumId w:val="1"/>
+    <w:abstractNumId w:val="3"/>
   </w:num>
   <w:num w:numId="2">
-    <w:abstractNumId w:val="2"/>
+    <w:abstractNumId w:val="4"/>
   </w:num>
   <w:num w:numId="3">
     <w:abstractNumId w:val="0"/>
+  </w:num>
+  <w:num w:numId="4">
+    <w:abstractNumId w:val="1"/>
+  </w:num>
+  <w:num w:numId="5">
+    <w:abstractNumId w:val="2"/>
   </w:num>
 </w:numbering>
 </file>
@@ -3962,6 +4305,17 @@
       <w:lang w:eastAsia="es-ES"/>
     </w:rPr>
   </w:style>
+  <w:style w:type="paragraph" w:styleId="Prrafodelista">
+    <w:name w:val="List Paragraph"/>
+    <w:basedOn w:val="Normal"/>
+    <w:uiPriority w:val="34"/>
+    <w:qFormat/>
+    <w:rsid w:val="00C81AF4"/>
+    <w:pPr>
+      <w:ind w:left="720"/>
+      <w:contextualSpacing/>
+    </w:pPr>
+  </w:style>
 </w:styles>
 </file>
 
@@ -4265,7 +4619,7 @@
 </file>
 
 <file path=customXml/itemProps1.xml><?xml version="1.0" encoding="utf-8"?>
-<ds:datastoreItem xmlns:ds="http://schemas.openxmlformats.org/officeDocument/2006/customXml" ds:itemID="{69CE2494-2680-4BF3-8DC5-BE25EC0661EF}">
+<ds:datastoreItem xmlns:ds="http://schemas.openxmlformats.org/officeDocument/2006/customXml" ds:itemID="{C55CA54F-2E08-4198-81F0-DAC608122F5A}">
   <ds:schemaRefs>
     <ds:schemaRef ds:uri="http://schemas.openxmlformats.org/officeDocument/2006/bibliography"/>
   </ds:schemaRefs>

</xml_diff>

<commit_message>
Herramientas utilizadas añadidas memoria
</commit_message>
<xml_diff>
--- a/Memoria.docx
+++ b/Memoria.docx
@@ -1,6 +1,6 @@
 
 <file path=word/document.xml><?xml version="1.0" encoding="utf-8"?>
-<w:document xmlns:wpc="http://schemas.microsoft.com/office/word/2010/wordprocessingCanvas" xmlns:cx="http://schemas.microsoft.com/office/drawing/2014/chartex" xmlns:cx1="http://schemas.microsoft.com/office/drawing/2015/9/8/chartex" xmlns:cx2="http://schemas.microsoft.com/office/drawing/2015/10/21/chartex" xmlns:cx3="http://schemas.microsoft.com/office/drawing/2016/5/9/chartex" xmlns:cx4="http://schemas.microsoft.com/office/drawing/2016/5/10/chartex" xmlns:cx5="http://schemas.microsoft.com/office/drawing/2016/5/11/chartex" xmlns:cx6="http://schemas.microsoft.com/office/drawing/2016/5/12/chartex" xmlns:cx7="http://schemas.microsoft.com/office/drawing/2016/5/13/chartex" xmlns:cx8="http://schemas.microsoft.com/office/drawing/2016/5/14/chartex" xmlns:mc="http://schemas.openxmlformats.org/markup-compatibility/2006" xmlns:aink="http://schemas.microsoft.com/office/drawing/2016/ink" xmlns:am3d="http://schemas.microsoft.com/office/drawing/2017/model3d" xmlns:o="urn:schemas-microsoft-com:office:office" xmlns:r="http://schemas.openxmlformats.org/officeDocument/2006/relationships" xmlns:m="http://schemas.openxmlformats.org/officeDocument/2006/math" xmlns:v="urn:schemas-microsoft-com:vml" xmlns:wp14="http://schemas.microsoft.com/office/word/2010/wordprocessingDrawing" xmlns:wp="http://schemas.openxmlformats.org/drawingml/2006/wordprocessingDrawing" xmlns:w10="urn:schemas-microsoft-com:office:word" xmlns:w="http://schemas.openxmlformats.org/wordprocessingml/2006/main" xmlns:w14="http://schemas.microsoft.com/office/word/2010/wordml" xmlns:w15="http://schemas.microsoft.com/office/word/2012/wordml" xmlns:w16cex="http://schemas.microsoft.com/office/word/2018/wordml/cex" xmlns:w16cid="http://schemas.microsoft.com/office/word/2016/wordml/cid" xmlns:w16="http://schemas.microsoft.com/office/word/2018/wordml" xmlns:w16se="http://schemas.microsoft.com/office/word/2015/wordml/symex" xmlns:wpg="http://schemas.microsoft.com/office/word/2010/wordprocessingGroup" xmlns:wpi="http://schemas.microsoft.com/office/word/2010/wordprocessingInk" xmlns:wne="http://schemas.microsoft.com/office/word/2006/wordml" xmlns:wps="http://schemas.microsoft.com/office/word/2010/wordprocessingShape" mc:Ignorable="w14 w15 w16se w16cid w16 w16cex wp14">
+<w:document xmlns:wpc="http://schemas.microsoft.com/office/word/2010/wordprocessingCanvas" xmlns:cx="http://schemas.microsoft.com/office/drawing/2014/chartex" xmlns:mc="http://schemas.openxmlformats.org/markup-compatibility/2006" xmlns:o="urn:schemas-microsoft-com:office:office" xmlns:r="http://schemas.openxmlformats.org/officeDocument/2006/relationships" xmlns:m="http://schemas.openxmlformats.org/officeDocument/2006/math" xmlns:v="urn:schemas-microsoft-com:vml" xmlns:wp14="http://schemas.microsoft.com/office/word/2010/wordprocessingDrawing" xmlns:wp="http://schemas.openxmlformats.org/drawingml/2006/wordprocessingDrawing" xmlns:w10="urn:schemas-microsoft-com:office:word" xmlns:w="http://schemas.openxmlformats.org/wordprocessingml/2006/main" xmlns:w14="http://schemas.microsoft.com/office/word/2010/wordml" xmlns:w15="http://schemas.microsoft.com/office/word/2012/wordml" xmlns:w16se="http://schemas.microsoft.com/office/word/2015/wordml/symex" xmlns:wpg="http://schemas.microsoft.com/office/word/2010/wordprocessingGroup" xmlns:wpi="http://schemas.microsoft.com/office/word/2010/wordprocessingInk" xmlns:wne="http://schemas.microsoft.com/office/word/2006/wordml" xmlns:wps="http://schemas.microsoft.com/office/word/2010/wordprocessingShape" mc:Ignorable="w14 w15 w16se wp14">
   <w:body>
     <w:sdt>
       <w:sdtPr>
@@ -217,7 +217,7 @@
                             <a:effectLst/>
                             <a:extLst>
                               <a:ext uri="{C572A759-6A51-4108-AA02-DFA0A04FC94B}">
-                                <ma14:wrappingTextBoxFlag xmlns:ma14="http://schemas.microsoft.com/office/mac/drawingml/2011/main" xmlns:w="http://schemas.openxmlformats.org/wordprocessingml/2006/main" xmlns:w10="urn:schemas-microsoft-com:office:word" xmlns:v="urn:schemas-microsoft-com:vml" xmlns:o="urn:schemas-microsoft-com:office:office" xmlns:mv="urn:schemas-microsoft-com:mac:vml" xmlns:mo="http://schemas.microsoft.com/office/mac/office/2008/main" xmlns=""/>
+                                <ma14:wrappingTextBoxFlag xmlns="" xmlns:mo="http://schemas.microsoft.com/office/mac/office/2008/main" xmlns:mv="urn:schemas-microsoft-com:mac:vml" xmlns:o="urn:schemas-microsoft-com:office:office" xmlns:v="urn:schemas-microsoft-com:vml" xmlns:w10="urn:schemas-microsoft-com:office:word" xmlns:w="http://schemas.openxmlformats.org/wordprocessingml/2006/main" xmlns:ma14="http://schemas.microsoft.com/office/mac/drawingml/2011/main" xmlns:w16="http://schemas.microsoft.com/office/word/2018/wordml" xmlns:w16cid="http://schemas.microsoft.com/office/word/2016/wordml/cid" xmlns:w16cex="http://schemas.microsoft.com/office/word/2018/wordml/cex" xmlns:am3d="http://schemas.microsoft.com/office/drawing/2017/model3d" xmlns:aink="http://schemas.microsoft.com/office/drawing/2016/ink" xmlns:cx8="http://schemas.microsoft.com/office/drawing/2016/5/14/chartex" xmlns:cx7="http://schemas.microsoft.com/office/drawing/2016/5/13/chartex" xmlns:cx6="http://schemas.microsoft.com/office/drawing/2016/5/12/chartex" xmlns:cx5="http://schemas.microsoft.com/office/drawing/2016/5/11/chartex" xmlns:cx4="http://schemas.microsoft.com/office/drawing/2016/5/10/chartex" xmlns:cx3="http://schemas.microsoft.com/office/drawing/2016/5/9/chartex" xmlns:cx2="http://schemas.microsoft.com/office/drawing/2015/10/21/chartex" xmlns:cx1="http://schemas.microsoft.com/office/drawing/2015/9/8/chartex"/>
                               </a:ext>
                             </a:extLst>
                           </wps:spPr>
@@ -329,7 +329,8 @@
                     <v:stroke joinstyle="miter"/>
                     <v:path gradientshapeok="t" o:connecttype="rect"/>
                   </v:shapetype>
-                  <v:shape id="Cuadro de texto 40" o:spid="_x0000_s1026" type="#_x0000_t202" style="position:absolute;left:0;text-align:left;margin-left:0;margin-top:10.8pt;width:6in;height:167.25pt;z-index:251663360;visibility:visible;mso-wrap-style:square;mso-width-percent:0;mso-height-percent:0;mso-wrap-distance-left:9pt;mso-wrap-distance-top:0;mso-wrap-distance-right:9pt;mso-wrap-distance-bottom:0;mso-position-horizontal:center;mso-position-horizontal-relative:page;mso-position-vertical:absolute;mso-position-vertical-relative:text;mso-width-percent:0;mso-height-percent:0;mso-width-relative:margin;mso-height-relative:margin;v-text-anchor:top" o:gfxdata="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" filled="f" stroked="f">
+                  <v:shape id="Cuadro de texto 40" o:spid="_x0000_s1026" type="#_x0000_t202" style="position:absolute;left:0;text-align:left;margin-left:0;margin-top:10.8pt;width:6in;height:167.25pt;z-index:251663360;visibility:visible;mso-wrap-style:square;mso-width-percent:0;mso-height-percent:0;mso-wrap-distance-left:9pt;mso-wrap-distance-top:0;mso-wrap-distance-right:9pt;mso-wrap-distance-bottom:0;mso-position-horizontal:center;mso-position-horizontal-relative:page;mso-position-vertical:absolute;mso-position-vertical-relative:text;mso-width-percent:0;mso-height-percent:0;mso-width-relative:margin;mso-height-relative:margin;v-text-anchor:top" o:gfxdata="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" filled="f" stroked="f">
+                    <v:path arrowok="t"/>
                     <v:textbox>
                       <w:txbxContent>
                         <w:p>
@@ -1431,21 +1432,7 @@
             <w:rStyle w:val="Hipervnculo"/>
             <w:noProof/>
           </w:rPr>
-          <w:t xml:space="preserve">Interfaz de </w:t>
-        </w:r>
-        <w:r>
-          <w:rPr>
-            <w:rStyle w:val="Hipervnculo"/>
-            <w:noProof/>
-          </w:rPr>
-          <w:t>u</w:t>
-        </w:r>
-        <w:r>
-          <w:rPr>
-            <w:rStyle w:val="Hipervnculo"/>
-            <w:noProof/>
-          </w:rPr>
-          <w:t>suario (Frontend):</w:t>
+          <w:t>Interfaz de usuario (Frontend):</w:t>
         </w:r>
         <w:r>
           <w:rPr>
@@ -2623,6 +2610,7 @@
           <w:id w:val="-154149017"/>
           <w:citation/>
         </w:sdtPr>
+        <w:sdtEndPr/>
         <w:sdtContent>
           <w:r>
             <w:rPr>
@@ -2717,7 +2705,7 @@
         <w:t xml:space="preserve">  A la hora de diseñar la interfaz de usuario, que generalmente se denomina frontend, decidí utilizar las tecnologías que ya conocía previamente</w:t>
       </w:r>
       <w:r>
-        <w:t>, que son las siguientes:</w:t>
+        <w:t>. Así, al no tener que aprender desde 0 ninguna tecnología, puede realizar el desarrollo de una forma mucho más eficiente, obteniendo además un mejor resultado. Las tecnologías en cuestión son las siguientes:</w:t>
       </w:r>
     </w:p>
     <w:p>
@@ -2737,7 +2725,68 @@
           <w:b/>
           <w:bCs/>
         </w:rPr>
-        <w:t xml:space="preserve">Javascript: </w:t>
+        <w:t>Javascript</w:t>
+      </w:r>
+      <w:sdt>
+        <w:sdtPr>
+          <w:rPr>
+            <w:b/>
+            <w:bCs/>
+          </w:rPr>
+          <w:id w:val="-146275250"/>
+          <w:citation/>
+        </w:sdtPr>
+        <w:sdtContent>
+          <w:r>
+            <w:rPr>
+              <w:b/>
+              <w:bCs/>
+            </w:rPr>
+            <w:fldChar w:fldCharType="begin"/>
+          </w:r>
+          <w:r>
+            <w:rPr>
+              <w:b/>
+              <w:bCs/>
+            </w:rPr>
+            <w:instrText xml:space="preserve"> CITATION API \l 3082 </w:instrText>
+          </w:r>
+          <w:r>
+            <w:rPr>
+              <w:b/>
+              <w:bCs/>
+            </w:rPr>
+            <w:fldChar w:fldCharType="separate"/>
+          </w:r>
+          <w:r>
+            <w:rPr>
+              <w:b/>
+              <w:bCs/>
+              <w:noProof/>
+            </w:rPr>
+            <w:t xml:space="preserve"> </w:t>
+          </w:r>
+          <w:r>
+            <w:rPr>
+              <w:noProof/>
+            </w:rPr>
+            <w:t>[2]</w:t>
+          </w:r>
+          <w:r>
+            <w:rPr>
+              <w:b/>
+              <w:bCs/>
+            </w:rPr>
+            <w:fldChar w:fldCharType="end"/>
+          </w:r>
+        </w:sdtContent>
+      </w:sdt>
+      <w:r>
+        <w:rPr>
+          <w:b/>
+          <w:bCs/>
+        </w:rPr>
+        <w:t xml:space="preserve">: </w:t>
       </w:r>
       <w:r>
         <w:t>Lenguaje de programación que aporta interactividad dinámica a la página web.</w:t>
@@ -2750,9 +2799,72 @@
           <w:ilvl w:val="0"/>
           <w:numId w:val="6"/>
         </w:numPr>
-      </w:pPr>
-      <w:r>
-        <w:t>Fs</w:t>
+        <w:rPr>
+          <w:b/>
+        </w:rPr>
+      </w:pPr>
+      <w:r>
+        <w:rPr>
+          <w:b/>
+        </w:rPr>
+        <w:t>Vue</w:t>
+      </w:r>
+      <w:sdt>
+        <w:sdtPr>
+          <w:rPr>
+            <w:b/>
+          </w:rPr>
+          <w:id w:val="863788801"/>
+          <w:citation/>
+        </w:sdtPr>
+        <w:sdtContent>
+          <w:r>
+            <w:rPr>
+              <w:b/>
+            </w:rPr>
+            <w:fldChar w:fldCharType="begin"/>
+          </w:r>
+          <w:r>
+            <w:rPr>
+              <w:b/>
+            </w:rPr>
+            <w:instrText xml:space="preserve">CITATION API1 \l 3082 </w:instrText>
+          </w:r>
+          <w:r>
+            <w:rPr>
+              <w:b/>
+            </w:rPr>
+            <w:fldChar w:fldCharType="separate"/>
+          </w:r>
+          <w:r>
+            <w:rPr>
+              <w:b/>
+              <w:noProof/>
+            </w:rPr>
+            <w:t xml:space="preserve"> </w:t>
+          </w:r>
+          <w:r>
+            <w:rPr>
+              <w:noProof/>
+            </w:rPr>
+            <w:t>[3]</w:t>
+          </w:r>
+          <w:r>
+            <w:rPr>
+              <w:b/>
+            </w:rPr>
+            <w:fldChar w:fldCharType="end"/>
+          </w:r>
+        </w:sdtContent>
+      </w:sdt>
+      <w:r>
+        <w:rPr>
+          <w:b/>
+        </w:rPr>
+        <w:t xml:space="preserve">: </w:t>
+      </w:r>
+      <w:r>
+        <w:t>Framework de Javascript que permite la construcción de interfaces de usuario y aplicaciones de una única página.</w:t>
       </w:r>
     </w:p>
     <w:p>
@@ -2764,7 +2876,67 @@
         </w:numPr>
       </w:pPr>
       <w:r>
-        <w:t>Fs</w:t>
+        <w:rPr>
+          <w:b/>
+        </w:rPr>
+        <w:t>Vuetify</w:t>
+      </w:r>
+      <w:sdt>
+        <w:sdtPr>
+          <w:rPr>
+            <w:b/>
+          </w:rPr>
+          <w:id w:val="409669848"/>
+          <w:citation/>
+        </w:sdtPr>
+        <w:sdtContent>
+          <w:r>
+            <w:rPr>
+              <w:b/>
+            </w:rPr>
+            <w:fldChar w:fldCharType="begin"/>
+          </w:r>
+          <w:r>
+            <w:rPr>
+              <w:b/>
+            </w:rPr>
+            <w:instrText xml:space="preserve">CITATION API2 \l 3082 </w:instrText>
+          </w:r>
+          <w:r>
+            <w:rPr>
+              <w:b/>
+            </w:rPr>
+            <w:fldChar w:fldCharType="separate"/>
+          </w:r>
+          <w:r>
+            <w:rPr>
+              <w:b/>
+              <w:noProof/>
+            </w:rPr>
+            <w:t xml:space="preserve"> </w:t>
+          </w:r>
+          <w:r>
+            <w:rPr>
+              <w:noProof/>
+            </w:rPr>
+            <w:t>[4]</w:t>
+          </w:r>
+          <w:r>
+            <w:rPr>
+              <w:b/>
+            </w:rPr>
+            <w:fldChar w:fldCharType="end"/>
+          </w:r>
+        </w:sdtContent>
+      </w:sdt>
+      <w:r>
+        <w:t xml:space="preserve">: </w:t>
+      </w:r>
+      <w:r>
+        <w:t xml:space="preserve">Framework de Vue que permite la creación de interfaces de usuario </w:t>
+      </w:r>
+      <w:r>
+        <w:t>basándose en componentes prediseñados.</w:t>
       </w:r>
     </w:p>
     <w:p>
@@ -2776,7 +2948,45 @@
         </w:numPr>
       </w:pPr>
       <w:r>
-        <w:t>Fs</w:t>
+        <w:rPr>
+          <w:b/>
+        </w:rPr>
+        <w:t>Vue router</w:t>
+      </w:r>
+      <w:sdt>
+        <w:sdtPr>
+          <w:id w:val="1779059433"/>
+          <w:citation/>
+        </w:sdtPr>
+        <w:sdtContent>
+          <w:r>
+            <w:fldChar w:fldCharType="begin"/>
+          </w:r>
+          <w:r>
+            <w:instrText xml:space="preserve"> CITATION API3 \l 3082 </w:instrText>
+          </w:r>
+          <w:r>
+            <w:fldChar w:fldCharType="separate"/>
+          </w:r>
+          <w:r>
+            <w:rPr>
+              <w:noProof/>
+            </w:rPr>
+            <w:t xml:space="preserve"> </w:t>
+          </w:r>
+          <w:r>
+            <w:rPr>
+              <w:noProof/>
+            </w:rPr>
+            <w:t>[5]</w:t>
+          </w:r>
+          <w:r>
+            <w:fldChar w:fldCharType="end"/>
+          </w:r>
+        </w:sdtContent>
+      </w:sdt>
+      <w:r>
+        <w:t>: Librería encargada de gestionar los movimientos entre vistas en una aplicación creada con Vue.</w:t>
       </w:r>
     </w:p>
     <w:p>
@@ -2788,7 +2998,45 @@
         </w:numPr>
       </w:pPr>
       <w:r>
-        <w:t>Fs</w:t>
+        <w:rPr>
+          <w:b/>
+        </w:rPr>
+        <w:t>Vuex</w:t>
+      </w:r>
+      <w:sdt>
+        <w:sdtPr>
+          <w:id w:val="2071466054"/>
+          <w:citation/>
+        </w:sdtPr>
+        <w:sdtContent>
+          <w:r>
+            <w:fldChar w:fldCharType="begin"/>
+          </w:r>
+          <w:r>
+            <w:instrText xml:space="preserve"> CITATION API4 \l 3082 </w:instrText>
+          </w:r>
+          <w:r>
+            <w:fldChar w:fldCharType="separate"/>
+          </w:r>
+          <w:r>
+            <w:rPr>
+              <w:noProof/>
+            </w:rPr>
+            <w:t xml:space="preserve"> </w:t>
+          </w:r>
+          <w:r>
+            <w:rPr>
+              <w:noProof/>
+            </w:rPr>
+            <w:t>[6]</w:t>
+          </w:r>
+          <w:r>
+            <w:fldChar w:fldCharType="end"/>
+          </w:r>
+        </w:sdtContent>
+      </w:sdt>
+      <w:r>
+        <w:t>: Librería encargada de gestionar los estados de una aplicación creada con Vue. Además, sirve como repositorio central de datos de la aplicación.</w:t>
       </w:r>
     </w:p>
     <w:p>
@@ -2799,6 +3047,125 @@
           <w:numId w:val="6"/>
         </w:numPr>
       </w:pPr>
+      <w:r>
+        <w:rPr>
+          <w:b/>
+        </w:rPr>
+        <w:t>Vuex persistedstate</w:t>
+      </w:r>
+      <w:sdt>
+        <w:sdtPr>
+          <w:rPr>
+            <w:b/>
+          </w:rPr>
+          <w:id w:val="1393081118"/>
+          <w:citation/>
+        </w:sdtPr>
+        <w:sdtContent>
+          <w:r>
+            <w:rPr>
+              <w:b/>
+            </w:rPr>
+            <w:fldChar w:fldCharType="begin"/>
+          </w:r>
+          <w:r>
+            <w:rPr>
+              <w:b/>
+            </w:rPr>
+            <w:instrText xml:space="preserve"> CITATION API5 \l 3082 </w:instrText>
+          </w:r>
+          <w:r>
+            <w:rPr>
+              <w:b/>
+            </w:rPr>
+            <w:fldChar w:fldCharType="separate"/>
+          </w:r>
+          <w:r>
+            <w:rPr>
+              <w:b/>
+              <w:noProof/>
+            </w:rPr>
+            <w:t xml:space="preserve"> </w:t>
+          </w:r>
+          <w:r>
+            <w:rPr>
+              <w:noProof/>
+            </w:rPr>
+            <w:t>[7]</w:t>
+          </w:r>
+          <w:r>
+            <w:rPr>
+              <w:b/>
+            </w:rPr>
+            <w:fldChar w:fldCharType="end"/>
+          </w:r>
+        </w:sdtContent>
+      </w:sdt>
+      <w:r>
+        <w:t>: Librería encargada de persistir la información de Vuex al refrescar una página.</w:t>
+      </w:r>
+    </w:p>
+    <w:p>
+      <w:pPr>
+        <w:pStyle w:val="Cuerpotexto"/>
+        <w:numPr>
+          <w:ilvl w:val="0"/>
+          <w:numId w:val="6"/>
+        </w:numPr>
+      </w:pPr>
+      <w:r>
+        <w:rPr>
+          <w:b/>
+        </w:rPr>
+        <w:t>Axios</w:t>
+      </w:r>
+      <w:sdt>
+        <w:sdtPr>
+          <w:rPr>
+            <w:b/>
+          </w:rPr>
+          <w:id w:val="-782725024"/>
+          <w:citation/>
+        </w:sdtPr>
+        <w:sdtContent>
+          <w:r>
+            <w:rPr>
+              <w:b/>
+            </w:rPr>
+            <w:fldChar w:fldCharType="begin"/>
+          </w:r>
+          <w:r>
+            <w:instrText xml:space="preserve"> CITATION API6 \l 3082 </w:instrText>
+          </w:r>
+          <w:r>
+            <w:rPr>
+              <w:b/>
+            </w:rPr>
+            <w:fldChar w:fldCharType="separate"/>
+          </w:r>
+          <w:r>
+            <w:rPr>
+              <w:noProof/>
+            </w:rPr>
+            <w:t xml:space="preserve"> </w:t>
+          </w:r>
+          <w:r>
+            <w:rPr>
+              <w:noProof/>
+            </w:rPr>
+            <w:t>[8]</w:t>
+          </w:r>
+          <w:r>
+            <w:rPr>
+              <w:b/>
+            </w:rPr>
+            <w:fldChar w:fldCharType="end"/>
+          </w:r>
+        </w:sdtContent>
+      </w:sdt>
+      <w:r>
+        <w:t>: Cliente HTTP basado en promesas que permite efectuar peticiones API a un servidor.</w:t>
+      </w:r>
     </w:p>
     <w:p>
       <w:pPr>
@@ -2833,37 +3200,760 @@
         <w:t>):</w:t>
       </w:r>
       <w:r>
-        <w:t xml:space="preserve">  A la hora de diseñar la interfaz de usuario, que generalmente se denomina frontend, decidí utilizar las tecnologías que ya conocía previamente</w:t>
+        <w:t xml:space="preserve">  A la hora de diseñar el servidor de la aplicación, generalmente denominado Backend, se me presentaron dos alternativas entre las que tuve que decidir. Por un lado, tenía la opción de desarrollarlo en nodejs</w:t>
+      </w:r>
+      <w:sdt>
+        <w:sdtPr>
+          <w:id w:val="467479836"/>
+          <w:citation/>
+        </w:sdtPr>
+        <w:sdtContent>
+          <w:r>
+            <w:fldChar w:fldCharType="begin"/>
+          </w:r>
+          <w:r>
+            <w:instrText xml:space="preserve"> CITATION API7 \l 3082 </w:instrText>
+          </w:r>
+          <w:r>
+            <w:fldChar w:fldCharType="separate"/>
+          </w:r>
+          <w:r>
+            <w:rPr>
+              <w:noProof/>
+            </w:rPr>
+            <w:t xml:space="preserve"> </w:t>
+          </w:r>
+          <w:r>
+            <w:rPr>
+              <w:noProof/>
+            </w:rPr>
+            <w:t>[9]</w:t>
+          </w:r>
+          <w:r>
+            <w:fldChar w:fldCharType="end"/>
+          </w:r>
+        </w:sdtContent>
+      </w:sdt>
+      <w:r>
+        <w:t>, un entorno en tiempo de ejecución basado en Javascript</w:t>
+      </w:r>
+      <w:sdt>
+        <w:sdtPr>
+          <w:id w:val="-243885475"/>
+          <w:citation/>
+        </w:sdtPr>
+        <w:sdtContent>
+          <w:r>
+            <w:fldChar w:fldCharType="begin"/>
+          </w:r>
+          <w:r>
+            <w:instrText xml:space="preserve"> CITATION API \l 3082 </w:instrText>
+          </w:r>
+          <w:r>
+            <w:fldChar w:fldCharType="separate"/>
+          </w:r>
+          <w:r>
+            <w:rPr>
+              <w:noProof/>
+            </w:rPr>
+            <w:t xml:space="preserve"> </w:t>
+          </w:r>
+          <w:r>
+            <w:rPr>
+              <w:noProof/>
+            </w:rPr>
+            <w:t>[2]</w:t>
+          </w:r>
+          <w:r>
+            <w:fldChar w:fldCharType="end"/>
+          </w:r>
+        </w:sdtContent>
+      </w:sdt>
+      <w:r>
+        <w:t xml:space="preserve"> que permite el desarrollo de servidores. Por otro lado, dado que es en el servidor donde se ejecutan los algoritmos de recomendación, estaba la opción de desarrollarlo en Flask</w:t>
+      </w:r>
+      <w:sdt>
+        <w:sdtPr>
+          <w:id w:val="1415982601"/>
+          <w:citation/>
+        </w:sdtPr>
+        <w:sdtContent>
+          <w:r>
+            <w:fldChar w:fldCharType="begin"/>
+          </w:r>
+          <w:r>
+            <w:instrText xml:space="preserve">CITATION API8 \l 3082 </w:instrText>
+          </w:r>
+          <w:r>
+            <w:fldChar w:fldCharType="separate"/>
+          </w:r>
+          <w:r>
+            <w:rPr>
+              <w:noProof/>
+            </w:rPr>
+            <w:t xml:space="preserve"> </w:t>
+          </w:r>
+          <w:r>
+            <w:rPr>
+              <w:noProof/>
+            </w:rPr>
+            <w:t>[10]</w:t>
+          </w:r>
+          <w:r>
+            <w:fldChar w:fldCharType="end"/>
+          </w:r>
+        </w:sdtContent>
+      </w:sdt>
+      <w:r>
+        <w:t>, un framework de Python</w:t>
+      </w:r>
+      <w:sdt>
+        <w:sdtPr>
+          <w:id w:val="-1915542704"/>
+          <w:citation/>
+        </w:sdtPr>
+        <w:sdtContent>
+          <w:r>
+            <w:fldChar w:fldCharType="begin"/>
+          </w:r>
+          <w:r>
+            <w:instrText xml:space="preserve"> CITATION API9 \l 3082 </w:instrText>
+          </w:r>
+          <w:r>
+            <w:fldChar w:fldCharType="separate"/>
+          </w:r>
+          <w:r>
+            <w:rPr>
+              <w:noProof/>
+            </w:rPr>
+            <w:t xml:space="preserve"> </w:t>
+          </w:r>
+          <w:r>
+            <w:rPr>
+              <w:noProof/>
+            </w:rPr>
+            <w:t>[11]</w:t>
+          </w:r>
+          <w:r>
+            <w:fldChar w:fldCharType="end"/>
+          </w:r>
+        </w:sdtContent>
+      </w:sdt>
+      <w:r>
+        <w:t xml:space="preserve"> que permite el desarrollo de servidores de forma sencilla.</w:t>
       </w:r>
     </w:p>
     <w:p>
       <w:pPr>
-        <w:pStyle w:val="TAP1"/>
-        <w:ind w:left="360"/>
-      </w:pPr>
+        <w:pStyle w:val="Cuerpotexto"/>
+      </w:pPr>
+      <w:r>
+        <w:t>Tras valorar pros y contras de ambas implementaciones me decidí por la segunda opción, especialmente porque Python iba a ser muchísimo más eficiente que Javascript a la hora de realizar operaciones de análisis y procesamiento de datos.</w:t>
+      </w:r>
     </w:p>
     <w:p>
       <w:pPr>
         <w:pStyle w:val="Cuerpotexto"/>
       </w:pPr>
+      <w:r>
+        <w:lastRenderedPageBreak/>
+        <w:t>Como no había desarrollado jamás una aplicación con Flask, me vi en la necesidad de aprender desde 0 su funcionamiento</w:t>
+      </w:r>
+      <w:r>
+        <w:t>, el cual aprendí mediante dos vías diferentes:</w:t>
+      </w:r>
     </w:p>
     <w:p>
       <w:pPr>
         <w:pStyle w:val="Cuerpotexto"/>
-      </w:pPr>
-      <w:r>
-        <w:t xml:space="preserve"> </w:t>
+        <w:numPr>
+          <w:ilvl w:val="0"/>
+          <w:numId w:val="8"/>
+        </w:numPr>
+      </w:pPr>
+      <w:r>
+        <w:rPr>
+          <w:b/>
+        </w:rPr>
+        <w:t>Visualización de un vídeo en Youtube</w:t>
+      </w:r>
+      <w:sdt>
+        <w:sdtPr>
+          <w:rPr>
+            <w:b/>
+          </w:rPr>
+          <w:id w:val="1511638939"/>
+          <w:citation/>
+        </w:sdtPr>
+        <w:sdtContent>
+          <w:r>
+            <w:rPr>
+              <w:b/>
+            </w:rPr>
+            <w:fldChar w:fldCharType="begin"/>
+          </w:r>
+          <w:r>
+            <w:rPr>
+              <w:b/>
+            </w:rPr>
+            <w:instrText xml:space="preserve"> CITATION Víd \l 3082 </w:instrText>
+          </w:r>
+          <w:r>
+            <w:rPr>
+              <w:b/>
+            </w:rPr>
+            <w:fldChar w:fldCharType="separate"/>
+          </w:r>
+          <w:r>
+            <w:rPr>
+              <w:b/>
+              <w:noProof/>
+            </w:rPr>
+            <w:t xml:space="preserve"> </w:t>
+          </w:r>
+          <w:r>
+            <w:rPr>
+              <w:noProof/>
+            </w:rPr>
+            <w:t>[12]</w:t>
+          </w:r>
+          <w:r>
+            <w:rPr>
+              <w:b/>
+            </w:rPr>
+            <w:fldChar w:fldCharType="end"/>
+          </w:r>
+        </w:sdtContent>
+      </w:sdt>
+      <w:r>
+        <w:t xml:space="preserve">: </w:t>
+      </w:r>
+      <w:r>
+        <w:t>En este vídeo se explica a la perfección el funcionamiento del framework. Peticiones, respuestas, gestión de rutas, argumentos, validación de entradas… Tan solo visualizando los 50 primero</w:t>
+      </w:r>
+      <w:r>
+        <w:t>s minutos de este vídeo ya pude</w:t>
+      </w:r>
+      <w:r>
+        <w:t xml:space="preserve"> ponerme sin ningún problema a desarrollar el backend del proyecto.</w:t>
       </w:r>
     </w:p>
     <w:p>
       <w:pPr>
-        <w:rPr>
-          <w:rFonts w:ascii="Times New Roman" w:hAnsi="Times New Roman"/>
+        <w:pStyle w:val="Cuerpotexto"/>
+        <w:numPr>
+          <w:ilvl w:val="0"/>
+          <w:numId w:val="8"/>
+        </w:numPr>
+      </w:pPr>
+      <w:r>
+        <w:rPr>
           <w:b/>
-          <w:caps/>
-          <w:sz w:val="24"/>
-        </w:rPr>
-      </w:pPr>
+        </w:rPr>
+        <w:t>Observación del siguiente proyecto en Github</w:t>
+      </w:r>
+      <w:sdt>
+        <w:sdtPr>
+          <w:rPr>
+            <w:b/>
+          </w:rPr>
+          <w:id w:val="-329514519"/>
+          <w:citation/>
+        </w:sdtPr>
+        <w:sdtContent>
+          <w:r>
+            <w:rPr>
+              <w:b/>
+            </w:rPr>
+            <w:fldChar w:fldCharType="begin"/>
+          </w:r>
+          <w:r>
+            <w:rPr>
+              <w:b/>
+            </w:rPr>
+            <w:instrText xml:space="preserve"> CITATION Cód \l 3082 </w:instrText>
+          </w:r>
+          <w:r>
+            <w:rPr>
+              <w:b/>
+            </w:rPr>
+            <w:fldChar w:fldCharType="separate"/>
+          </w:r>
+          <w:r>
+            <w:rPr>
+              <w:b/>
+              <w:noProof/>
+            </w:rPr>
+            <w:t xml:space="preserve"> </w:t>
+          </w:r>
+          <w:r>
+            <w:rPr>
+              <w:noProof/>
+            </w:rPr>
+            <w:t>[13]</w:t>
+          </w:r>
+          <w:r>
+            <w:rPr>
+              <w:b/>
+            </w:rPr>
+            <w:fldChar w:fldCharType="end"/>
+          </w:r>
+        </w:sdtContent>
+      </w:sdt>
+      <w:r>
+        <w:t>:</w:t>
+      </w:r>
+      <w:r>
+        <w:t xml:space="preserve"> En este repositorio, dentro de la carpeta flask-api puede encontrarse un ejemplo de desarrollo de una aplicación Flask con acceso a base de datos neo4j </w:t>
+      </w:r>
+      <w:r>
+        <w:t xml:space="preserve">que me sirvió de ejemplo </w:t>
+      </w:r>
+      <w:r>
+        <w:t>para observar cómo se hacen las consultas a la base de datos desde Python</w:t>
+      </w:r>
+      <w:r>
+        <w:t>.</w:t>
+      </w:r>
+    </w:p>
+    <w:p>
+      <w:pPr>
+        <w:pStyle w:val="Cuerpotexto"/>
+      </w:pPr>
+      <w:r>
+        <w:t>Tras aprender el funcionamiento del framework, proceso que me llevó aproximadamente un día, pude empezar a desarrollar el backend del proyecto sin ningún tipo de problema. Las tecnologías que empleé, además de por supuesto Python y Flask, fueron las siguientes:</w:t>
+      </w:r>
+    </w:p>
+    <w:p>
+      <w:pPr>
+        <w:pStyle w:val="Cuerpotexto"/>
+        <w:numPr>
+          <w:ilvl w:val="0"/>
+          <w:numId w:val="9"/>
+        </w:numPr>
+        <w:rPr>
+          <w:b/>
+        </w:rPr>
+      </w:pPr>
+      <w:r>
+        <w:rPr>
+          <w:b/>
+        </w:rPr>
+        <w:t>Pandas</w:t>
+      </w:r>
+      <w:sdt>
+        <w:sdtPr>
+          <w:rPr>
+            <w:b/>
+          </w:rPr>
+          <w:id w:val="-1563866217"/>
+          <w:citation/>
+        </w:sdtPr>
+        <w:sdtContent>
+          <w:r>
+            <w:rPr>
+              <w:b/>
+            </w:rPr>
+            <w:fldChar w:fldCharType="begin"/>
+          </w:r>
+          <w:r>
+            <w:rPr>
+              <w:b/>
+            </w:rPr>
+            <w:instrText xml:space="preserve"> CITATION API10 \l 3082 </w:instrText>
+          </w:r>
+          <w:r>
+            <w:rPr>
+              <w:b/>
+            </w:rPr>
+            <w:fldChar w:fldCharType="separate"/>
+          </w:r>
+          <w:r>
+            <w:rPr>
+              <w:b/>
+              <w:noProof/>
+            </w:rPr>
+            <w:t xml:space="preserve"> </w:t>
+          </w:r>
+          <w:r>
+            <w:rPr>
+              <w:noProof/>
+            </w:rPr>
+            <w:t>[14]</w:t>
+          </w:r>
+          <w:r>
+            <w:rPr>
+              <w:b/>
+            </w:rPr>
+            <w:fldChar w:fldCharType="end"/>
+          </w:r>
+        </w:sdtContent>
+      </w:sdt>
+      <w:r>
+        <w:rPr>
+          <w:b/>
+        </w:rPr>
+        <w:t>:</w:t>
+      </w:r>
+      <w:r>
+        <w:rPr>
+          <w:b/>
+        </w:rPr>
+        <w:t xml:space="preserve"> </w:t>
+      </w:r>
+      <w:r>
+        <w:t>Módulo de Python que sirve para la manipulación y análisis de datos.</w:t>
+      </w:r>
+    </w:p>
+    <w:p>
+      <w:pPr>
+        <w:pStyle w:val="Cuerpotexto"/>
+        <w:numPr>
+          <w:ilvl w:val="0"/>
+          <w:numId w:val="9"/>
+        </w:numPr>
+        <w:rPr>
+          <w:b/>
+        </w:rPr>
+      </w:pPr>
+      <w:r>
+        <w:rPr>
+          <w:b/>
+        </w:rPr>
+        <w:t>Numpy</w:t>
+      </w:r>
+      <w:sdt>
+        <w:sdtPr>
+          <w:rPr>
+            <w:b/>
+          </w:rPr>
+          <w:id w:val="801900204"/>
+          <w:citation/>
+        </w:sdtPr>
+        <w:sdtContent>
+          <w:r>
+            <w:rPr>
+              <w:b/>
+            </w:rPr>
+            <w:fldChar w:fldCharType="begin"/>
+          </w:r>
+          <w:r>
+            <w:rPr>
+              <w:b/>
+            </w:rPr>
+            <w:instrText xml:space="preserve"> CITATION API11 \l 3082 </w:instrText>
+          </w:r>
+          <w:r>
+            <w:rPr>
+              <w:b/>
+            </w:rPr>
+            <w:fldChar w:fldCharType="separate"/>
+          </w:r>
+          <w:r>
+            <w:rPr>
+              <w:b/>
+              <w:noProof/>
+            </w:rPr>
+            <w:t xml:space="preserve"> </w:t>
+          </w:r>
+          <w:r>
+            <w:rPr>
+              <w:noProof/>
+            </w:rPr>
+            <w:t>[15]</w:t>
+          </w:r>
+          <w:r>
+            <w:rPr>
+              <w:b/>
+            </w:rPr>
+            <w:fldChar w:fldCharType="end"/>
+          </w:r>
+        </w:sdtContent>
+      </w:sdt>
+      <w:r>
+        <w:rPr>
+          <w:b/>
+        </w:rPr>
+        <w:t>:</w:t>
+      </w:r>
+      <w:r>
+        <w:rPr>
+          <w:b/>
+        </w:rPr>
+        <w:t xml:space="preserve"> </w:t>
+      </w:r>
+      <w:r>
+        <w:t xml:space="preserve">Módulo de Python que da soporte a la creación de vectores y </w:t>
+      </w:r>
+      <w:r>
+        <w:t>matrices,</w:t>
+      </w:r>
+      <w:r>
+        <w:t xml:space="preserve"> a</w:t>
+      </w:r>
+      <w:r>
+        <w:t>sí como a la realización de una gran cantidad de operaciones matemáticas complejas.</w:t>
+      </w:r>
+    </w:p>
+    <w:p>
+      <w:pPr>
+        <w:pStyle w:val="Cuerpotexto"/>
+        <w:numPr>
+          <w:ilvl w:val="0"/>
+          <w:numId w:val="9"/>
+        </w:numPr>
+        <w:rPr>
+          <w:b/>
+        </w:rPr>
+      </w:pPr>
+      <w:r>
+        <w:rPr>
+          <w:b/>
+        </w:rPr>
+        <w:t>Neo4j</w:t>
+      </w:r>
+      <w:sdt>
+        <w:sdtPr>
+          <w:rPr>
+            <w:b/>
+          </w:rPr>
+          <w:id w:val="1097683552"/>
+          <w:citation/>
+        </w:sdtPr>
+        <w:sdtContent>
+          <w:r>
+            <w:rPr>
+              <w:b/>
+            </w:rPr>
+            <w:fldChar w:fldCharType="begin"/>
+          </w:r>
+          <w:r>
+            <w:rPr>
+              <w:b/>
+            </w:rPr>
+            <w:instrText xml:space="preserve"> CITATION API12 \l 3082 </w:instrText>
+          </w:r>
+          <w:r>
+            <w:rPr>
+              <w:b/>
+            </w:rPr>
+            <w:fldChar w:fldCharType="separate"/>
+          </w:r>
+          <w:r>
+            <w:rPr>
+              <w:b/>
+              <w:noProof/>
+            </w:rPr>
+            <w:t xml:space="preserve"> </w:t>
+          </w:r>
+          <w:r>
+            <w:rPr>
+              <w:noProof/>
+            </w:rPr>
+            <w:t>[16]</w:t>
+          </w:r>
+          <w:r>
+            <w:rPr>
+              <w:b/>
+            </w:rPr>
+            <w:fldChar w:fldCharType="end"/>
+          </w:r>
+        </w:sdtContent>
+      </w:sdt>
+      <w:r>
+        <w:rPr>
+          <w:b/>
+        </w:rPr>
+        <w:t>:</w:t>
+      </w:r>
+      <w:r>
+        <w:rPr>
+          <w:b/>
+        </w:rPr>
+        <w:t xml:space="preserve"> </w:t>
+      </w:r>
+      <w:r>
+        <w:t>Módulo de Python que permite la comunicación con bases de datos Neo4j.</w:t>
+      </w:r>
+    </w:p>
+    <w:p>
+      <w:pPr>
+        <w:pStyle w:val="Cuerpotexto"/>
+        <w:numPr>
+          <w:ilvl w:val="0"/>
+          <w:numId w:val="9"/>
+        </w:numPr>
+        <w:rPr>
+          <w:b/>
+        </w:rPr>
+      </w:pPr>
+      <w:r>
+        <w:rPr>
+          <w:b/>
+        </w:rPr>
+        <w:t>Sklearn</w:t>
+      </w:r>
+      <w:sdt>
+        <w:sdtPr>
+          <w:rPr>
+            <w:b/>
+          </w:rPr>
+          <w:id w:val="266664260"/>
+          <w:citation/>
+        </w:sdtPr>
+        <w:sdtContent>
+          <w:r>
+            <w:rPr>
+              <w:b/>
+            </w:rPr>
+            <w:fldChar w:fldCharType="begin"/>
+          </w:r>
+          <w:r>
+            <w:rPr>
+              <w:b/>
+            </w:rPr>
+            <w:instrText xml:space="preserve"> CITATION API13 \l 3082 </w:instrText>
+          </w:r>
+          <w:r>
+            <w:rPr>
+              <w:b/>
+            </w:rPr>
+            <w:fldChar w:fldCharType="separate"/>
+          </w:r>
+          <w:r>
+            <w:rPr>
+              <w:b/>
+              <w:noProof/>
+            </w:rPr>
+            <w:t xml:space="preserve"> </w:t>
+          </w:r>
+          <w:r>
+            <w:rPr>
+              <w:noProof/>
+            </w:rPr>
+            <w:t>[17]</w:t>
+          </w:r>
+          <w:r>
+            <w:rPr>
+              <w:b/>
+            </w:rPr>
+            <w:fldChar w:fldCharType="end"/>
+          </w:r>
+        </w:sdtContent>
+      </w:sdt>
+      <w:r>
+        <w:rPr>
+          <w:b/>
+        </w:rPr>
+        <w:t>:</w:t>
+      </w:r>
+      <w:r>
+        <w:rPr>
+          <w:b/>
+        </w:rPr>
+        <w:t xml:space="preserve"> </w:t>
+      </w:r>
+      <w:r>
+        <w:t>Módulo de Python que aporta una gran cantidad de funcionalidades relacionadas con Aprendizaje automático.</w:t>
+      </w:r>
+    </w:p>
+    <w:p>
+      <w:pPr>
+        <w:pStyle w:val="Cuerpotexto"/>
+        <w:numPr>
+          <w:ilvl w:val="0"/>
+          <w:numId w:val="9"/>
+        </w:numPr>
+        <w:rPr>
+          <w:b/>
+        </w:rPr>
+      </w:pPr>
+      <w:r>
+        <w:rPr>
+          <w:b/>
+        </w:rPr>
+        <w:t>Scipy</w:t>
+      </w:r>
+      <w:sdt>
+        <w:sdtPr>
+          <w:rPr>
+            <w:b/>
+          </w:rPr>
+          <w:id w:val="2136903252"/>
+          <w:citation/>
+        </w:sdtPr>
+        <w:sdtContent>
+          <w:r>
+            <w:rPr>
+              <w:b/>
+            </w:rPr>
+            <w:fldChar w:fldCharType="begin"/>
+          </w:r>
+          <w:r>
+            <w:rPr>
+              <w:b/>
+            </w:rPr>
+            <w:instrText xml:space="preserve"> CITATION API14 \l 3082 </w:instrText>
+          </w:r>
+          <w:r>
+            <w:rPr>
+              <w:b/>
+            </w:rPr>
+            <w:fldChar w:fldCharType="separate"/>
+          </w:r>
+          <w:r>
+            <w:rPr>
+              <w:b/>
+              <w:noProof/>
+            </w:rPr>
+            <w:t xml:space="preserve"> </w:t>
+          </w:r>
+          <w:r>
+            <w:rPr>
+              <w:noProof/>
+            </w:rPr>
+            <w:t>[18]</w:t>
+          </w:r>
+          <w:r>
+            <w:rPr>
+              <w:b/>
+            </w:rPr>
+            <w:fldChar w:fldCharType="end"/>
+          </w:r>
+        </w:sdtContent>
+      </w:sdt>
+      <w:r>
+        <w:rPr>
+          <w:b/>
+        </w:rPr>
+        <w:t>:</w:t>
+      </w:r>
+      <w:r>
+        <w:rPr>
+          <w:b/>
+        </w:rPr>
+        <w:t xml:space="preserve"> </w:t>
+      </w:r>
+      <w:r>
+        <w:t>Módulo de Python que aporta una gran cantidad de herramientas y algoritmos matemáticos.</w:t>
+      </w:r>
+    </w:p>
+    <w:p>
+      <w:pPr>
+        <w:pStyle w:val="Cuerpotexto"/>
+      </w:pPr>
+      <w:r>
+        <w:t xml:space="preserve">  </w:t>
+      </w:r>
+    </w:p>
+    <w:p>
+      <w:pPr>
+        <w:pStyle w:val="Cuerpotexto"/>
+        <w:ind w:left="0"/>
+      </w:pPr>
+      <w:r>
+        <w:t xml:space="preserve"> </w:t>
+      </w:r>
       <w:r>
         <w:br w:type="page"/>
       </w:r>
@@ -3109,12 +4199,14 @@
           <w:docPartUnique/>
         </w:docPartObj>
       </w:sdtPr>
+      <w:sdtEndPr/>
       <w:sdtContent>
         <w:sdt>
           <w:sdtPr>
             <w:id w:val="111145805"/>
             <w:bibliography/>
           </w:sdtPr>
+          <w:sdtEndPr/>
           <w:sdtContent>
             <w:p>
               <w:pPr>
@@ -3145,12 +4237,12 @@
                 <w:tblLook w:val="04A0" w:firstRow="1" w:lastRow="0" w:firstColumn="1" w:lastColumn="0" w:noHBand="0" w:noVBand="1"/>
               </w:tblPr>
               <w:tblGrid>
-                <w:gridCol w:w="322"/>
-                <w:gridCol w:w="8465"/>
+                <w:gridCol w:w="433"/>
+                <w:gridCol w:w="8354"/>
               </w:tblGrid>
               <w:tr>
                 <w:trPr>
-                  <w:divId w:val="198251069"/>
+                  <w:divId w:val="938878090"/>
                   <w:tblCellSpacing w:w="15" w:type="dxa"/>
                 </w:trPr>
                 <w:tc>
@@ -3196,10 +4288,792 @@
                   </w:p>
                 </w:tc>
               </w:tr>
+              <w:tr>
+                <w:trPr>
+                  <w:divId w:val="938878090"/>
+                  <w:tblCellSpacing w:w="15" w:type="dxa"/>
+                </w:trPr>
+                <w:tc>
+                  <w:tcPr>
+                    <w:tcW w:w="50" w:type="pct"/>
+                    <w:hideMark/>
+                  </w:tcPr>
+                  <w:p>
+                    <w:pPr>
+                      <w:pStyle w:val="Bibliografa"/>
+                      <w:rPr>
+                        <w:noProof/>
+                      </w:rPr>
+                    </w:pPr>
+                    <w:r>
+                      <w:rPr>
+                        <w:noProof/>
+                      </w:rPr>
+                      <w:t xml:space="preserve">[2] </w:t>
+                    </w:r>
+                  </w:p>
+                </w:tc>
+                <w:tc>
+                  <w:tcPr>
+                    <w:tcW w:w="0" w:type="auto"/>
+                    <w:hideMark/>
+                  </w:tcPr>
+                  <w:p>
+                    <w:pPr>
+                      <w:pStyle w:val="Bibliografa"/>
+                      <w:rPr>
+                        <w:noProof/>
+                      </w:rPr>
+                    </w:pPr>
+                    <w:r>
+                      <w:rPr>
+                        <w:noProof/>
+                      </w:rPr>
+                      <w:t>«API Javascript,» [En línea]. Available: https://developer.mozilla.org/es/docs/Web/JavaScript.</w:t>
+                    </w:r>
+                  </w:p>
+                </w:tc>
+              </w:tr>
+              <w:tr>
+                <w:trPr>
+                  <w:divId w:val="938878090"/>
+                  <w:tblCellSpacing w:w="15" w:type="dxa"/>
+                </w:trPr>
+                <w:tc>
+                  <w:tcPr>
+                    <w:tcW w:w="50" w:type="pct"/>
+                    <w:hideMark/>
+                  </w:tcPr>
+                  <w:p>
+                    <w:pPr>
+                      <w:pStyle w:val="Bibliografa"/>
+                      <w:rPr>
+                        <w:noProof/>
+                      </w:rPr>
+                    </w:pPr>
+                    <w:r>
+                      <w:rPr>
+                        <w:noProof/>
+                      </w:rPr>
+                      <w:t xml:space="preserve">[3] </w:t>
+                    </w:r>
+                  </w:p>
+                </w:tc>
+                <w:tc>
+                  <w:tcPr>
+                    <w:tcW w:w="0" w:type="auto"/>
+                    <w:hideMark/>
+                  </w:tcPr>
+                  <w:p>
+                    <w:pPr>
+                      <w:pStyle w:val="Bibliografa"/>
+                      <w:rPr>
+                        <w:noProof/>
+                      </w:rPr>
+                    </w:pPr>
+                    <w:r>
+                      <w:rPr>
+                        <w:noProof/>
+                      </w:rPr>
+                      <w:t>«API Vue,» [En línea]. Available: https://vuejs.org/.</w:t>
+                    </w:r>
+                  </w:p>
+                </w:tc>
+              </w:tr>
+              <w:tr>
+                <w:trPr>
+                  <w:divId w:val="938878090"/>
+                  <w:tblCellSpacing w:w="15" w:type="dxa"/>
+                </w:trPr>
+                <w:tc>
+                  <w:tcPr>
+                    <w:tcW w:w="50" w:type="pct"/>
+                    <w:hideMark/>
+                  </w:tcPr>
+                  <w:p>
+                    <w:pPr>
+                      <w:pStyle w:val="Bibliografa"/>
+                      <w:rPr>
+                        <w:noProof/>
+                      </w:rPr>
+                    </w:pPr>
+                    <w:r>
+                      <w:rPr>
+                        <w:noProof/>
+                      </w:rPr>
+                      <w:t xml:space="preserve">[4] </w:t>
+                    </w:r>
+                  </w:p>
+                </w:tc>
+                <w:tc>
+                  <w:tcPr>
+                    <w:tcW w:w="0" w:type="auto"/>
+                    <w:hideMark/>
+                  </w:tcPr>
+                  <w:p>
+                    <w:pPr>
+                      <w:pStyle w:val="Bibliografa"/>
+                      <w:rPr>
+                        <w:noProof/>
+                      </w:rPr>
+                    </w:pPr>
+                    <w:r>
+                      <w:rPr>
+                        <w:noProof/>
+                      </w:rPr>
+                      <w:t>«API Vuetify,» [En línea]. Available: https://vuetifyjs.com/en/.</w:t>
+                    </w:r>
+                  </w:p>
+                </w:tc>
+              </w:tr>
+              <w:tr>
+                <w:trPr>
+                  <w:divId w:val="938878090"/>
+                  <w:tblCellSpacing w:w="15" w:type="dxa"/>
+                </w:trPr>
+                <w:tc>
+                  <w:tcPr>
+                    <w:tcW w:w="50" w:type="pct"/>
+                    <w:hideMark/>
+                  </w:tcPr>
+                  <w:p>
+                    <w:pPr>
+                      <w:pStyle w:val="Bibliografa"/>
+                      <w:rPr>
+                        <w:noProof/>
+                      </w:rPr>
+                    </w:pPr>
+                    <w:r>
+                      <w:rPr>
+                        <w:noProof/>
+                      </w:rPr>
+                      <w:t xml:space="preserve">[5] </w:t>
+                    </w:r>
+                  </w:p>
+                </w:tc>
+                <w:tc>
+                  <w:tcPr>
+                    <w:tcW w:w="0" w:type="auto"/>
+                    <w:hideMark/>
+                  </w:tcPr>
+                  <w:p>
+                    <w:pPr>
+                      <w:pStyle w:val="Bibliografa"/>
+                      <w:rPr>
+                        <w:noProof/>
+                      </w:rPr>
+                    </w:pPr>
+                    <w:r>
+                      <w:rPr>
+                        <w:noProof/>
+                      </w:rPr>
+                      <w:t>«API Vue-router,» [En línea]. Available: https://router.vuejs.org/.</w:t>
+                    </w:r>
+                  </w:p>
+                </w:tc>
+              </w:tr>
+              <w:tr>
+                <w:trPr>
+                  <w:divId w:val="938878090"/>
+                  <w:tblCellSpacing w:w="15" w:type="dxa"/>
+                </w:trPr>
+                <w:tc>
+                  <w:tcPr>
+                    <w:tcW w:w="50" w:type="pct"/>
+                    <w:hideMark/>
+                  </w:tcPr>
+                  <w:p>
+                    <w:pPr>
+                      <w:pStyle w:val="Bibliografa"/>
+                      <w:rPr>
+                        <w:noProof/>
+                      </w:rPr>
+                    </w:pPr>
+                    <w:r>
+                      <w:rPr>
+                        <w:noProof/>
+                      </w:rPr>
+                      <w:t xml:space="preserve">[6] </w:t>
+                    </w:r>
+                  </w:p>
+                </w:tc>
+                <w:tc>
+                  <w:tcPr>
+                    <w:tcW w:w="0" w:type="auto"/>
+                    <w:hideMark/>
+                  </w:tcPr>
+                  <w:p>
+                    <w:pPr>
+                      <w:pStyle w:val="Bibliografa"/>
+                      <w:rPr>
+                        <w:noProof/>
+                      </w:rPr>
+                    </w:pPr>
+                    <w:r>
+                      <w:rPr>
+                        <w:noProof/>
+                      </w:rPr>
+                      <w:t>«API Vuex,» [En línea]. Available: https://vuex.vuejs.org/.</w:t>
+                    </w:r>
+                  </w:p>
+                </w:tc>
+              </w:tr>
+              <w:tr>
+                <w:trPr>
+                  <w:divId w:val="938878090"/>
+                  <w:tblCellSpacing w:w="15" w:type="dxa"/>
+                </w:trPr>
+                <w:tc>
+                  <w:tcPr>
+                    <w:tcW w:w="50" w:type="pct"/>
+                    <w:hideMark/>
+                  </w:tcPr>
+                  <w:p>
+                    <w:pPr>
+                      <w:pStyle w:val="Bibliografa"/>
+                      <w:rPr>
+                        <w:noProof/>
+                      </w:rPr>
+                    </w:pPr>
+                    <w:r>
+                      <w:rPr>
+                        <w:noProof/>
+                      </w:rPr>
+                      <w:t xml:space="preserve">[7] </w:t>
+                    </w:r>
+                  </w:p>
+                </w:tc>
+                <w:tc>
+                  <w:tcPr>
+                    <w:tcW w:w="0" w:type="auto"/>
+                    <w:hideMark/>
+                  </w:tcPr>
+                  <w:p>
+                    <w:pPr>
+                      <w:pStyle w:val="Bibliografa"/>
+                      <w:rPr>
+                        <w:noProof/>
+                      </w:rPr>
+                    </w:pPr>
+                    <w:r>
+                      <w:rPr>
+                        <w:noProof/>
+                      </w:rPr>
+                      <w:t>«API Vuex-persistedstate,» [En línea]. Available: https://www.npmjs.com/package/vuex-persistedstate.</w:t>
+                    </w:r>
+                  </w:p>
+                </w:tc>
+              </w:tr>
+              <w:tr>
+                <w:trPr>
+                  <w:divId w:val="938878090"/>
+                  <w:tblCellSpacing w:w="15" w:type="dxa"/>
+                </w:trPr>
+                <w:tc>
+                  <w:tcPr>
+                    <w:tcW w:w="50" w:type="pct"/>
+                    <w:hideMark/>
+                  </w:tcPr>
+                  <w:p>
+                    <w:pPr>
+                      <w:pStyle w:val="Bibliografa"/>
+                      <w:rPr>
+                        <w:noProof/>
+                      </w:rPr>
+                    </w:pPr>
+                    <w:r>
+                      <w:rPr>
+                        <w:noProof/>
+                      </w:rPr>
+                      <w:t xml:space="preserve">[8] </w:t>
+                    </w:r>
+                  </w:p>
+                </w:tc>
+                <w:tc>
+                  <w:tcPr>
+                    <w:tcW w:w="0" w:type="auto"/>
+                    <w:hideMark/>
+                  </w:tcPr>
+                  <w:p>
+                    <w:pPr>
+                      <w:pStyle w:val="Bibliografa"/>
+                      <w:rPr>
+                        <w:noProof/>
+                      </w:rPr>
+                    </w:pPr>
+                    <w:r>
+                      <w:rPr>
+                        <w:noProof/>
+                      </w:rPr>
+                      <w:t>«API axios,» [En línea]. Available: https://www.npmjs.com/package/axios.</w:t>
+                    </w:r>
+                  </w:p>
+                </w:tc>
+              </w:tr>
+              <w:tr>
+                <w:trPr>
+                  <w:divId w:val="938878090"/>
+                  <w:tblCellSpacing w:w="15" w:type="dxa"/>
+                </w:trPr>
+                <w:tc>
+                  <w:tcPr>
+                    <w:tcW w:w="50" w:type="pct"/>
+                    <w:hideMark/>
+                  </w:tcPr>
+                  <w:p>
+                    <w:pPr>
+                      <w:pStyle w:val="Bibliografa"/>
+                      <w:rPr>
+                        <w:noProof/>
+                      </w:rPr>
+                    </w:pPr>
+                    <w:r>
+                      <w:rPr>
+                        <w:noProof/>
+                      </w:rPr>
+                      <w:t xml:space="preserve">[9] </w:t>
+                    </w:r>
+                  </w:p>
+                </w:tc>
+                <w:tc>
+                  <w:tcPr>
+                    <w:tcW w:w="0" w:type="auto"/>
+                    <w:hideMark/>
+                  </w:tcPr>
+                  <w:p>
+                    <w:pPr>
+                      <w:pStyle w:val="Bibliografa"/>
+                      <w:rPr>
+                        <w:noProof/>
+                      </w:rPr>
+                    </w:pPr>
+                    <w:r>
+                      <w:rPr>
+                        <w:noProof/>
+                      </w:rPr>
+                      <w:t>«API nodejs,» [En línea]. Available: https://nodejs.org/es/.</w:t>
+                    </w:r>
+                  </w:p>
+                </w:tc>
+              </w:tr>
+              <w:tr>
+                <w:trPr>
+                  <w:divId w:val="938878090"/>
+                  <w:tblCellSpacing w:w="15" w:type="dxa"/>
+                </w:trPr>
+                <w:tc>
+                  <w:tcPr>
+                    <w:tcW w:w="50" w:type="pct"/>
+                    <w:hideMark/>
+                  </w:tcPr>
+                  <w:p>
+                    <w:pPr>
+                      <w:pStyle w:val="Bibliografa"/>
+                      <w:rPr>
+                        <w:noProof/>
+                      </w:rPr>
+                    </w:pPr>
+                    <w:r>
+                      <w:rPr>
+                        <w:noProof/>
+                      </w:rPr>
+                      <w:t xml:space="preserve">[10] </w:t>
+                    </w:r>
+                  </w:p>
+                </w:tc>
+                <w:tc>
+                  <w:tcPr>
+                    <w:tcW w:w="0" w:type="auto"/>
+                    <w:hideMark/>
+                  </w:tcPr>
+                  <w:p>
+                    <w:pPr>
+                      <w:pStyle w:val="Bibliografa"/>
+                      <w:rPr>
+                        <w:noProof/>
+                      </w:rPr>
+                    </w:pPr>
+                    <w:r>
+                      <w:rPr>
+                        <w:noProof/>
+                      </w:rPr>
+                      <w:t>«API Flask,» [En línea]. Available: https://palletsprojects.com/p/flask/.</w:t>
+                    </w:r>
+                  </w:p>
+                </w:tc>
+              </w:tr>
+              <w:tr>
+                <w:trPr>
+                  <w:divId w:val="938878090"/>
+                  <w:tblCellSpacing w:w="15" w:type="dxa"/>
+                </w:trPr>
+                <w:tc>
+                  <w:tcPr>
+                    <w:tcW w:w="50" w:type="pct"/>
+                    <w:hideMark/>
+                  </w:tcPr>
+                  <w:p>
+                    <w:pPr>
+                      <w:pStyle w:val="Bibliografa"/>
+                      <w:rPr>
+                        <w:noProof/>
+                      </w:rPr>
+                    </w:pPr>
+                    <w:r>
+                      <w:rPr>
+                        <w:noProof/>
+                      </w:rPr>
+                      <w:t xml:space="preserve">[11] </w:t>
+                    </w:r>
+                  </w:p>
+                </w:tc>
+                <w:tc>
+                  <w:tcPr>
+                    <w:tcW w:w="0" w:type="auto"/>
+                    <w:hideMark/>
+                  </w:tcPr>
+                  <w:p>
+                    <w:pPr>
+                      <w:pStyle w:val="Bibliografa"/>
+                      <w:rPr>
+                        <w:noProof/>
+                      </w:rPr>
+                    </w:pPr>
+                    <w:r>
+                      <w:rPr>
+                        <w:noProof/>
+                      </w:rPr>
+                      <w:t>«API Python,» [En línea]. Available: https://es.python.org/.</w:t>
+                    </w:r>
+                  </w:p>
+                </w:tc>
+              </w:tr>
+              <w:tr>
+                <w:trPr>
+                  <w:divId w:val="938878090"/>
+                  <w:tblCellSpacing w:w="15" w:type="dxa"/>
+                </w:trPr>
+                <w:tc>
+                  <w:tcPr>
+                    <w:tcW w:w="50" w:type="pct"/>
+                    <w:hideMark/>
+                  </w:tcPr>
+                  <w:p>
+                    <w:pPr>
+                      <w:pStyle w:val="Bibliografa"/>
+                      <w:rPr>
+                        <w:noProof/>
+                      </w:rPr>
+                    </w:pPr>
+                    <w:r>
+                      <w:rPr>
+                        <w:noProof/>
+                      </w:rPr>
+                      <w:t xml:space="preserve">[12] </w:t>
+                    </w:r>
+                  </w:p>
+                </w:tc>
+                <w:tc>
+                  <w:tcPr>
+                    <w:tcW w:w="0" w:type="auto"/>
+                    <w:hideMark/>
+                  </w:tcPr>
+                  <w:p>
+                    <w:pPr>
+                      <w:pStyle w:val="Bibliografa"/>
+                      <w:rPr>
+                        <w:noProof/>
+                      </w:rPr>
+                    </w:pPr>
+                    <w:r>
+                      <w:rPr>
+                        <w:noProof/>
+                      </w:rPr>
+                      <w:t>«Vídeo Flask,» [En línea]. Available: https://www.youtube.com/watch?v=GMppyAPbLYk.</w:t>
+                    </w:r>
+                  </w:p>
+                </w:tc>
+              </w:tr>
+              <w:tr>
+                <w:trPr>
+                  <w:divId w:val="938878090"/>
+                  <w:tblCellSpacing w:w="15" w:type="dxa"/>
+                </w:trPr>
+                <w:tc>
+                  <w:tcPr>
+                    <w:tcW w:w="50" w:type="pct"/>
+                    <w:hideMark/>
+                  </w:tcPr>
+                  <w:p>
+                    <w:pPr>
+                      <w:pStyle w:val="Bibliografa"/>
+                      <w:rPr>
+                        <w:noProof/>
+                      </w:rPr>
+                    </w:pPr>
+                    <w:r>
+                      <w:rPr>
+                        <w:noProof/>
+                      </w:rPr>
+                      <w:t xml:space="preserve">[13] </w:t>
+                    </w:r>
+                  </w:p>
+                </w:tc>
+                <w:tc>
+                  <w:tcPr>
+                    <w:tcW w:w="0" w:type="auto"/>
+                    <w:hideMark/>
+                  </w:tcPr>
+                  <w:p>
+                    <w:pPr>
+                      <w:pStyle w:val="Bibliografa"/>
+                      <w:rPr>
+                        <w:noProof/>
+                      </w:rPr>
+                    </w:pPr>
+                    <w:r>
+                      <w:rPr>
+                        <w:noProof/>
+                      </w:rPr>
+                      <w:t>«Código Flask,» [En línea]. Available: https://github.com/neo4j-examples/neo4j-movies-template/tree/master/flask-api.</w:t>
+                    </w:r>
+                  </w:p>
+                </w:tc>
+              </w:tr>
+              <w:tr>
+                <w:trPr>
+                  <w:divId w:val="938878090"/>
+                  <w:tblCellSpacing w:w="15" w:type="dxa"/>
+                </w:trPr>
+                <w:tc>
+                  <w:tcPr>
+                    <w:tcW w:w="50" w:type="pct"/>
+                    <w:hideMark/>
+                  </w:tcPr>
+                  <w:p>
+                    <w:pPr>
+                      <w:pStyle w:val="Bibliografa"/>
+                      <w:rPr>
+                        <w:noProof/>
+                      </w:rPr>
+                    </w:pPr>
+                    <w:r>
+                      <w:rPr>
+                        <w:noProof/>
+                      </w:rPr>
+                      <w:t xml:space="preserve">[14] </w:t>
+                    </w:r>
+                  </w:p>
+                </w:tc>
+                <w:tc>
+                  <w:tcPr>
+                    <w:tcW w:w="0" w:type="auto"/>
+                    <w:hideMark/>
+                  </w:tcPr>
+                  <w:p>
+                    <w:pPr>
+                      <w:pStyle w:val="Bibliografa"/>
+                      <w:rPr>
+                        <w:noProof/>
+                      </w:rPr>
+                    </w:pPr>
+                    <w:r>
+                      <w:rPr>
+                        <w:noProof/>
+                      </w:rPr>
+                      <w:t>«API Pandas,» [En línea]. Available: https://pandas.pydata.org/.</w:t>
+                    </w:r>
+                  </w:p>
+                </w:tc>
+              </w:tr>
+              <w:tr>
+                <w:trPr>
+                  <w:divId w:val="938878090"/>
+                  <w:tblCellSpacing w:w="15" w:type="dxa"/>
+                </w:trPr>
+                <w:tc>
+                  <w:tcPr>
+                    <w:tcW w:w="50" w:type="pct"/>
+                    <w:hideMark/>
+                  </w:tcPr>
+                  <w:p>
+                    <w:pPr>
+                      <w:pStyle w:val="Bibliografa"/>
+                      <w:rPr>
+                        <w:noProof/>
+                      </w:rPr>
+                    </w:pPr>
+                    <w:r>
+                      <w:rPr>
+                        <w:noProof/>
+                      </w:rPr>
+                      <w:t xml:space="preserve">[15] </w:t>
+                    </w:r>
+                  </w:p>
+                </w:tc>
+                <w:tc>
+                  <w:tcPr>
+                    <w:tcW w:w="0" w:type="auto"/>
+                    <w:hideMark/>
+                  </w:tcPr>
+                  <w:p>
+                    <w:pPr>
+                      <w:pStyle w:val="Bibliografa"/>
+                      <w:rPr>
+                        <w:noProof/>
+                      </w:rPr>
+                    </w:pPr>
+                    <w:r>
+                      <w:rPr>
+                        <w:noProof/>
+                      </w:rPr>
+                      <w:t>«API Numpy,» [En línea]. Available: https://numpy.org/.</w:t>
+                    </w:r>
+                  </w:p>
+                </w:tc>
+              </w:tr>
+              <w:tr>
+                <w:trPr>
+                  <w:divId w:val="938878090"/>
+                  <w:tblCellSpacing w:w="15" w:type="dxa"/>
+                </w:trPr>
+                <w:tc>
+                  <w:tcPr>
+                    <w:tcW w:w="50" w:type="pct"/>
+                    <w:hideMark/>
+                  </w:tcPr>
+                  <w:p>
+                    <w:pPr>
+                      <w:pStyle w:val="Bibliografa"/>
+                      <w:rPr>
+                        <w:noProof/>
+                      </w:rPr>
+                    </w:pPr>
+                    <w:r>
+                      <w:rPr>
+                        <w:noProof/>
+                      </w:rPr>
+                      <w:t xml:space="preserve">[16] </w:t>
+                    </w:r>
+                  </w:p>
+                </w:tc>
+                <w:tc>
+                  <w:tcPr>
+                    <w:tcW w:w="0" w:type="auto"/>
+                    <w:hideMark/>
+                  </w:tcPr>
+                  <w:p>
+                    <w:pPr>
+                      <w:pStyle w:val="Bibliografa"/>
+                      <w:rPr>
+                        <w:noProof/>
+                      </w:rPr>
+                    </w:pPr>
+                    <w:r>
+                      <w:rPr>
+                        <w:noProof/>
+                      </w:rPr>
+                      <w:t>«API Neo4j Python,» [En línea]. Available: https://neo4j.com/developer/python/.</w:t>
+                    </w:r>
+                  </w:p>
+                </w:tc>
+              </w:tr>
+              <w:tr>
+                <w:trPr>
+                  <w:divId w:val="938878090"/>
+                  <w:tblCellSpacing w:w="15" w:type="dxa"/>
+                </w:trPr>
+                <w:tc>
+                  <w:tcPr>
+                    <w:tcW w:w="50" w:type="pct"/>
+                    <w:hideMark/>
+                  </w:tcPr>
+                  <w:p>
+                    <w:pPr>
+                      <w:pStyle w:val="Bibliografa"/>
+                      <w:rPr>
+                        <w:noProof/>
+                      </w:rPr>
+                    </w:pPr>
+                    <w:r>
+                      <w:rPr>
+                        <w:noProof/>
+                      </w:rPr>
+                      <w:t xml:space="preserve">[17] </w:t>
+                    </w:r>
+                  </w:p>
+                </w:tc>
+                <w:tc>
+                  <w:tcPr>
+                    <w:tcW w:w="0" w:type="auto"/>
+                    <w:hideMark/>
+                  </w:tcPr>
+                  <w:p>
+                    <w:pPr>
+                      <w:pStyle w:val="Bibliografa"/>
+                      <w:rPr>
+                        <w:noProof/>
+                      </w:rPr>
+                    </w:pPr>
+                    <w:r>
+                      <w:rPr>
+                        <w:noProof/>
+                      </w:rPr>
+                      <w:t>«API Sklearn,» [En línea]. Available: https://scikit-learn.org/stable/.</w:t>
+                    </w:r>
+                  </w:p>
+                </w:tc>
+              </w:tr>
+              <w:tr>
+                <w:trPr>
+                  <w:divId w:val="938878090"/>
+                  <w:tblCellSpacing w:w="15" w:type="dxa"/>
+                </w:trPr>
+                <w:tc>
+                  <w:tcPr>
+                    <w:tcW w:w="50" w:type="pct"/>
+                    <w:hideMark/>
+                  </w:tcPr>
+                  <w:p>
+                    <w:pPr>
+                      <w:pStyle w:val="Bibliografa"/>
+                      <w:rPr>
+                        <w:noProof/>
+                      </w:rPr>
+                    </w:pPr>
+                    <w:r>
+                      <w:rPr>
+                        <w:noProof/>
+                      </w:rPr>
+                      <w:t xml:space="preserve">[18] </w:t>
+                    </w:r>
+                  </w:p>
+                </w:tc>
+                <w:tc>
+                  <w:tcPr>
+                    <w:tcW w:w="0" w:type="auto"/>
+                    <w:hideMark/>
+                  </w:tcPr>
+                  <w:p>
+                    <w:pPr>
+                      <w:pStyle w:val="Bibliografa"/>
+                      <w:rPr>
+                        <w:noProof/>
+                      </w:rPr>
+                    </w:pPr>
+                    <w:r>
+                      <w:rPr>
+                        <w:noProof/>
+                      </w:rPr>
+                      <w:t>«API Scipy,» [En línea]. Available: https://www.scipy.org/.</w:t>
+                    </w:r>
+                  </w:p>
+                </w:tc>
+              </w:tr>
             </w:tbl>
             <w:p>
               <w:pPr>
-                <w:divId w:val="198251069"/>
+                <w:divId w:val="938878090"/>
                 <w:rPr>
                   <w:rFonts w:eastAsia="Times New Roman"/>
                   <w:noProof/>
@@ -3223,6 +5097,8 @@
       <w:pPr>
         <w:pStyle w:val="TAP1"/>
       </w:pPr>
+      <w:bookmarkStart w:id="20" w:name="_GoBack"/>
+      <w:bookmarkEnd w:id="20"/>
     </w:p>
     <w:sectPr>
       <w:headerReference w:type="default" r:id="rId10"/>
@@ -3239,7 +5115,7 @@
 </file>
 
 <file path=word/endnotes.xml><?xml version="1.0" encoding="utf-8"?>
-<w:endnotes xmlns:wpc="http://schemas.microsoft.com/office/word/2010/wordprocessingCanvas" xmlns:cx="http://schemas.microsoft.com/office/drawing/2014/chartex" xmlns:cx1="http://schemas.microsoft.com/office/drawing/2015/9/8/chartex" xmlns:cx2="http://schemas.microsoft.com/office/drawing/2015/10/21/chartex" xmlns:cx3="http://schemas.microsoft.com/office/drawing/2016/5/9/chartex" xmlns:cx4="http://schemas.microsoft.com/office/drawing/2016/5/10/chartex" xmlns:cx5="http://schemas.microsoft.com/office/drawing/2016/5/11/chartex" xmlns:cx6="http://schemas.microsoft.com/office/drawing/2016/5/12/chartex" xmlns:cx7="http://schemas.microsoft.com/office/drawing/2016/5/13/chartex" xmlns:cx8="http://schemas.microsoft.com/office/drawing/2016/5/14/chartex" xmlns:mc="http://schemas.openxmlformats.org/markup-compatibility/2006" xmlns:aink="http://schemas.microsoft.com/office/drawing/2016/ink" xmlns:am3d="http://schemas.microsoft.com/office/drawing/2017/model3d" xmlns:o="urn:schemas-microsoft-com:office:office" xmlns:r="http://schemas.openxmlformats.org/officeDocument/2006/relationships" xmlns:m="http://schemas.openxmlformats.org/officeDocument/2006/math" xmlns:v="urn:schemas-microsoft-com:vml" xmlns:wp14="http://schemas.microsoft.com/office/word/2010/wordprocessingDrawing" xmlns:wp="http://schemas.openxmlformats.org/drawingml/2006/wordprocessingDrawing" xmlns:w10="urn:schemas-microsoft-com:office:word" xmlns:w="http://schemas.openxmlformats.org/wordprocessingml/2006/main" xmlns:w14="http://schemas.microsoft.com/office/word/2010/wordml" xmlns:w15="http://schemas.microsoft.com/office/word/2012/wordml" xmlns:w16cex="http://schemas.microsoft.com/office/word/2018/wordml/cex" xmlns:w16cid="http://schemas.microsoft.com/office/word/2016/wordml/cid" xmlns:w16="http://schemas.microsoft.com/office/word/2018/wordml" xmlns:w16se="http://schemas.microsoft.com/office/word/2015/wordml/symex" xmlns:wpg="http://schemas.microsoft.com/office/word/2010/wordprocessingGroup" xmlns:wpi="http://schemas.microsoft.com/office/word/2010/wordprocessingInk" xmlns:wne="http://schemas.microsoft.com/office/word/2006/wordml" xmlns:wps="http://schemas.microsoft.com/office/word/2010/wordprocessingShape" mc:Ignorable="w14 w15 w16se w16cid w16 w16cex wp14">
+<w:endnotes xmlns:wpc="http://schemas.microsoft.com/office/word/2010/wordprocessingCanvas" xmlns:cx="http://schemas.microsoft.com/office/drawing/2014/chartex" xmlns:mc="http://schemas.openxmlformats.org/markup-compatibility/2006" xmlns:o="urn:schemas-microsoft-com:office:office" xmlns:r="http://schemas.openxmlformats.org/officeDocument/2006/relationships" xmlns:m="http://schemas.openxmlformats.org/officeDocument/2006/math" xmlns:v="urn:schemas-microsoft-com:vml" xmlns:wp14="http://schemas.microsoft.com/office/word/2010/wordprocessingDrawing" xmlns:wp="http://schemas.openxmlformats.org/drawingml/2006/wordprocessingDrawing" xmlns:w10="urn:schemas-microsoft-com:office:word" xmlns:w="http://schemas.openxmlformats.org/wordprocessingml/2006/main" xmlns:w14="http://schemas.microsoft.com/office/word/2010/wordml" xmlns:w15="http://schemas.microsoft.com/office/word/2012/wordml" xmlns:w16se="http://schemas.microsoft.com/office/word/2015/wordml/symex" xmlns:wpg="http://schemas.microsoft.com/office/word/2010/wordprocessingGroup" xmlns:wpi="http://schemas.microsoft.com/office/word/2010/wordprocessingInk" xmlns:wne="http://schemas.microsoft.com/office/word/2006/wordml" xmlns:wps="http://schemas.microsoft.com/office/word/2010/wordprocessingShape" mc:Ignorable="w14 w15 w16se wp14">
   <w:endnote w:type="separator" w:id="-1">
     <w:p>
       <w:pPr>
@@ -3264,7 +5140,7 @@
 </file>
 
 <file path=word/footer1.xml><?xml version="1.0" encoding="utf-8"?>
-<w:ftr xmlns:wpc="http://schemas.microsoft.com/office/word/2010/wordprocessingCanvas" xmlns:cx="http://schemas.microsoft.com/office/drawing/2014/chartex" xmlns:cx1="http://schemas.microsoft.com/office/drawing/2015/9/8/chartex" xmlns:cx2="http://schemas.microsoft.com/office/drawing/2015/10/21/chartex" xmlns:cx3="http://schemas.microsoft.com/office/drawing/2016/5/9/chartex" xmlns:cx4="http://schemas.microsoft.com/office/drawing/2016/5/10/chartex" xmlns:cx5="http://schemas.microsoft.com/office/drawing/2016/5/11/chartex" xmlns:cx6="http://schemas.microsoft.com/office/drawing/2016/5/12/chartex" xmlns:cx7="http://schemas.microsoft.com/office/drawing/2016/5/13/chartex" xmlns:cx8="http://schemas.microsoft.com/office/drawing/2016/5/14/chartex" xmlns:mc="http://schemas.openxmlformats.org/markup-compatibility/2006" xmlns:aink="http://schemas.microsoft.com/office/drawing/2016/ink" xmlns:am3d="http://schemas.microsoft.com/office/drawing/2017/model3d" xmlns:o="urn:schemas-microsoft-com:office:office" xmlns:r="http://schemas.openxmlformats.org/officeDocument/2006/relationships" xmlns:m="http://schemas.openxmlformats.org/officeDocument/2006/math" xmlns:v="urn:schemas-microsoft-com:vml" xmlns:wp14="http://schemas.microsoft.com/office/word/2010/wordprocessingDrawing" xmlns:wp="http://schemas.openxmlformats.org/drawingml/2006/wordprocessingDrawing" xmlns:w10="urn:schemas-microsoft-com:office:word" xmlns:w="http://schemas.openxmlformats.org/wordprocessingml/2006/main" xmlns:w14="http://schemas.microsoft.com/office/word/2010/wordml" xmlns:w15="http://schemas.microsoft.com/office/word/2012/wordml" xmlns:w16cex="http://schemas.microsoft.com/office/word/2018/wordml/cex" xmlns:w16cid="http://schemas.microsoft.com/office/word/2016/wordml/cid" xmlns:w16="http://schemas.microsoft.com/office/word/2018/wordml" xmlns:w16se="http://schemas.microsoft.com/office/word/2015/wordml/symex" xmlns:wpg="http://schemas.microsoft.com/office/word/2010/wordprocessingGroup" xmlns:wpi="http://schemas.microsoft.com/office/word/2010/wordprocessingInk" xmlns:wne="http://schemas.microsoft.com/office/word/2006/wordml" xmlns:wps="http://schemas.microsoft.com/office/word/2010/wordprocessingShape" mc:Ignorable="w14 w15 w16se w16cid w16 w16cex wp14">
+<w:ftr xmlns:wpc="http://schemas.microsoft.com/office/word/2010/wordprocessingCanvas" xmlns:cx="http://schemas.microsoft.com/office/drawing/2014/chartex" xmlns:mc="http://schemas.openxmlformats.org/markup-compatibility/2006" xmlns:o="urn:schemas-microsoft-com:office:office" xmlns:r="http://schemas.openxmlformats.org/officeDocument/2006/relationships" xmlns:m="http://schemas.openxmlformats.org/officeDocument/2006/math" xmlns:v="urn:schemas-microsoft-com:vml" xmlns:wp14="http://schemas.microsoft.com/office/word/2010/wordprocessingDrawing" xmlns:wp="http://schemas.openxmlformats.org/drawingml/2006/wordprocessingDrawing" xmlns:w10="urn:schemas-microsoft-com:office:word" xmlns:w="http://schemas.openxmlformats.org/wordprocessingml/2006/main" xmlns:w14="http://schemas.microsoft.com/office/word/2010/wordml" xmlns:w15="http://schemas.microsoft.com/office/word/2012/wordml" xmlns:w16se="http://schemas.microsoft.com/office/word/2015/wordml/symex" xmlns:wpg="http://schemas.microsoft.com/office/word/2010/wordprocessingGroup" xmlns:wpi="http://schemas.microsoft.com/office/word/2010/wordprocessingInk" xmlns:wne="http://schemas.microsoft.com/office/word/2006/wordml" xmlns:wps="http://schemas.microsoft.com/office/word/2010/wordprocessingShape" mc:Ignorable="w14 w15 w16se wp14">
   <w:sdt>
     <w:sdtPr>
       <w:id w:val="-1499734633"/>
@@ -3365,7 +5241,7 @@
                                   <w:noProof/>
                                   <w:color w:val="4472C4" w:themeColor="accent1"/>
                                 </w:rPr>
-                                <w:t>13</w:t>
+                                <w:t>15</w:t>
                               </w:r>
                               <w:r>
                                 <w:rPr>
@@ -3452,7 +5328,7 @@
                   </v:handles>
                   <o:complex v:ext="view"/>
                 </v:shapetype>
-                <v:shape id="Cinta: curvada e inclinada hacia abajo 2" o:spid="_x0000_s1032" type="#_x0000_t107" style="position:absolute;margin-left:0;margin-top:0;width:101pt;height:27.05pt;z-index:251659264;visibility:visible;mso-wrap-style:square;mso-width-percent:0;mso-height-percent:0;mso-wrap-distance-left:9pt;mso-wrap-distance-top:0;mso-wrap-distance-right:9pt;mso-wrap-distance-bottom:0;mso-position-horizontal:center;mso-position-horizontal-relative:margin;mso-position-vertical:center;mso-position-vertical-relative:bottom-margin-area;mso-width-percent:0;mso-height-percent:0;mso-width-relative:page;mso-height-relative:page;v-text-anchor:top" o:gfxdata="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" filled="f" fillcolor="#17365d" strokecolor="#71a0dc">
+                <v:shape id="Cinta: curvada e inclinada hacia abajo 2" o:spid="_x0000_s1032" type="#_x0000_t107" style="position:absolute;margin-left:0;margin-top:0;width:101pt;height:27.05pt;z-index:251659264;visibility:visible;mso-wrap-style:square;mso-width-percent:0;mso-height-percent:0;mso-wrap-distance-left:9pt;mso-wrap-distance-top:0;mso-wrap-distance-right:9pt;mso-wrap-distance-bottom:0;mso-position-horizontal:center;mso-position-horizontal-relative:margin;mso-position-vertical:center;mso-position-vertical-relative:bottom-margin-area;mso-width-percent:0;mso-height-percent:0;mso-width-relative:page;mso-height-relative:page;v-text-anchor:top" o:gfxdata="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" filled="f" fillcolor="#17365d" strokecolor="#71a0dc">
                   <v:textbox>
                     <w:txbxContent>
                       <w:p>
@@ -3476,7 +5352,7 @@
                             <w:noProof/>
                             <w:color w:val="4472C4" w:themeColor="accent1"/>
                           </w:rPr>
-                          <w:t>13</w:t>
+                          <w:t>15</w:t>
                         </w:r>
                         <w:r>
                           <w:rPr>
@@ -3500,7 +5376,7 @@
 </file>
 
 <file path=word/footnotes.xml><?xml version="1.0" encoding="utf-8"?>
-<w:footnotes xmlns:wpc="http://schemas.microsoft.com/office/word/2010/wordprocessingCanvas" xmlns:cx="http://schemas.microsoft.com/office/drawing/2014/chartex" xmlns:cx1="http://schemas.microsoft.com/office/drawing/2015/9/8/chartex" xmlns:cx2="http://schemas.microsoft.com/office/drawing/2015/10/21/chartex" xmlns:cx3="http://schemas.microsoft.com/office/drawing/2016/5/9/chartex" xmlns:cx4="http://schemas.microsoft.com/office/drawing/2016/5/10/chartex" xmlns:cx5="http://schemas.microsoft.com/office/drawing/2016/5/11/chartex" xmlns:cx6="http://schemas.microsoft.com/office/drawing/2016/5/12/chartex" xmlns:cx7="http://schemas.microsoft.com/office/drawing/2016/5/13/chartex" xmlns:cx8="http://schemas.microsoft.com/office/drawing/2016/5/14/chartex" xmlns:mc="http://schemas.openxmlformats.org/markup-compatibility/2006" xmlns:aink="http://schemas.microsoft.com/office/drawing/2016/ink" xmlns:am3d="http://schemas.microsoft.com/office/drawing/2017/model3d" xmlns:o="urn:schemas-microsoft-com:office:office" xmlns:r="http://schemas.openxmlformats.org/officeDocument/2006/relationships" xmlns:m="http://schemas.openxmlformats.org/officeDocument/2006/math" xmlns:v="urn:schemas-microsoft-com:vml" xmlns:wp14="http://schemas.microsoft.com/office/word/2010/wordprocessingDrawing" xmlns:wp="http://schemas.openxmlformats.org/drawingml/2006/wordprocessingDrawing" xmlns:w10="urn:schemas-microsoft-com:office:word" xmlns:w="http://schemas.openxmlformats.org/wordprocessingml/2006/main" xmlns:w14="http://schemas.microsoft.com/office/word/2010/wordml" xmlns:w15="http://schemas.microsoft.com/office/word/2012/wordml" xmlns:w16cex="http://schemas.microsoft.com/office/word/2018/wordml/cex" xmlns:w16cid="http://schemas.microsoft.com/office/word/2016/wordml/cid" xmlns:w16="http://schemas.microsoft.com/office/word/2018/wordml" xmlns:w16se="http://schemas.microsoft.com/office/word/2015/wordml/symex" xmlns:wpg="http://schemas.microsoft.com/office/word/2010/wordprocessingGroup" xmlns:wpi="http://schemas.microsoft.com/office/word/2010/wordprocessingInk" xmlns:wne="http://schemas.microsoft.com/office/word/2006/wordml" xmlns:wps="http://schemas.microsoft.com/office/word/2010/wordprocessingShape" mc:Ignorable="w14 w15 w16se w16cid w16 w16cex wp14">
+<w:footnotes xmlns:wpc="http://schemas.microsoft.com/office/word/2010/wordprocessingCanvas" xmlns:cx="http://schemas.microsoft.com/office/drawing/2014/chartex" xmlns:mc="http://schemas.openxmlformats.org/markup-compatibility/2006" xmlns:o="urn:schemas-microsoft-com:office:office" xmlns:r="http://schemas.openxmlformats.org/officeDocument/2006/relationships" xmlns:m="http://schemas.openxmlformats.org/officeDocument/2006/math" xmlns:v="urn:schemas-microsoft-com:vml" xmlns:wp14="http://schemas.microsoft.com/office/word/2010/wordprocessingDrawing" xmlns:wp="http://schemas.openxmlformats.org/drawingml/2006/wordprocessingDrawing" xmlns:w10="urn:schemas-microsoft-com:office:word" xmlns:w="http://schemas.openxmlformats.org/wordprocessingml/2006/main" xmlns:w14="http://schemas.microsoft.com/office/word/2010/wordml" xmlns:w15="http://schemas.microsoft.com/office/word/2012/wordml" xmlns:w16se="http://schemas.microsoft.com/office/word/2015/wordml/symex" xmlns:wpg="http://schemas.microsoft.com/office/word/2010/wordprocessingGroup" xmlns:wpi="http://schemas.microsoft.com/office/word/2010/wordprocessingInk" xmlns:wne="http://schemas.microsoft.com/office/word/2006/wordml" xmlns:wps="http://schemas.microsoft.com/office/word/2010/wordprocessingShape" mc:Ignorable="w14 w15 w16se wp14">
   <w:footnote w:type="separator" w:id="-1">
     <w:p>
       <w:pPr>
@@ -3525,7 +5401,7 @@
 </file>
 
 <file path=word/header1.xml><?xml version="1.0" encoding="utf-8"?>
-<w:hdr xmlns:wpc="http://schemas.microsoft.com/office/word/2010/wordprocessingCanvas" xmlns:cx="http://schemas.microsoft.com/office/drawing/2014/chartex" xmlns:cx1="http://schemas.microsoft.com/office/drawing/2015/9/8/chartex" xmlns:cx2="http://schemas.microsoft.com/office/drawing/2015/10/21/chartex" xmlns:cx3="http://schemas.microsoft.com/office/drawing/2016/5/9/chartex" xmlns:cx4="http://schemas.microsoft.com/office/drawing/2016/5/10/chartex" xmlns:cx5="http://schemas.microsoft.com/office/drawing/2016/5/11/chartex" xmlns:cx6="http://schemas.microsoft.com/office/drawing/2016/5/12/chartex" xmlns:cx7="http://schemas.microsoft.com/office/drawing/2016/5/13/chartex" xmlns:cx8="http://schemas.microsoft.com/office/drawing/2016/5/14/chartex" xmlns:mc="http://schemas.openxmlformats.org/markup-compatibility/2006" xmlns:aink="http://schemas.microsoft.com/office/drawing/2016/ink" xmlns:am3d="http://schemas.microsoft.com/office/drawing/2017/model3d" xmlns:o="urn:schemas-microsoft-com:office:office" xmlns:r="http://schemas.openxmlformats.org/officeDocument/2006/relationships" xmlns:m="http://schemas.openxmlformats.org/officeDocument/2006/math" xmlns:v="urn:schemas-microsoft-com:vml" xmlns:wp14="http://schemas.microsoft.com/office/word/2010/wordprocessingDrawing" xmlns:wp="http://schemas.openxmlformats.org/drawingml/2006/wordprocessingDrawing" xmlns:w10="urn:schemas-microsoft-com:office:word" xmlns:w="http://schemas.openxmlformats.org/wordprocessingml/2006/main" xmlns:w14="http://schemas.microsoft.com/office/word/2010/wordml" xmlns:w15="http://schemas.microsoft.com/office/word/2012/wordml" xmlns:w16cex="http://schemas.microsoft.com/office/word/2018/wordml/cex" xmlns:w16cid="http://schemas.microsoft.com/office/word/2016/wordml/cid" xmlns:w16="http://schemas.microsoft.com/office/word/2018/wordml" xmlns:w16se="http://schemas.microsoft.com/office/word/2015/wordml/symex" xmlns:wpg="http://schemas.microsoft.com/office/word/2010/wordprocessingGroup" xmlns:wpi="http://schemas.microsoft.com/office/word/2010/wordprocessingInk" xmlns:wne="http://schemas.microsoft.com/office/word/2006/wordml" xmlns:wps="http://schemas.microsoft.com/office/word/2010/wordprocessingShape" mc:Ignorable="w14 w15 w16se w16cid w16 w16cex wp14">
+<w:hdr xmlns:wpc="http://schemas.microsoft.com/office/word/2010/wordprocessingCanvas" xmlns:cx="http://schemas.microsoft.com/office/drawing/2014/chartex" xmlns:mc="http://schemas.openxmlformats.org/markup-compatibility/2006" xmlns:o="urn:schemas-microsoft-com:office:office" xmlns:r="http://schemas.openxmlformats.org/officeDocument/2006/relationships" xmlns:m="http://schemas.openxmlformats.org/officeDocument/2006/math" xmlns:v="urn:schemas-microsoft-com:vml" xmlns:wp14="http://schemas.microsoft.com/office/word/2010/wordprocessingDrawing" xmlns:wp="http://schemas.openxmlformats.org/drawingml/2006/wordprocessingDrawing" xmlns:w10="urn:schemas-microsoft-com:office:word" xmlns:w="http://schemas.openxmlformats.org/wordprocessingml/2006/main" xmlns:w14="http://schemas.microsoft.com/office/word/2010/wordml" xmlns:w15="http://schemas.microsoft.com/office/word/2012/wordml" xmlns:w16se="http://schemas.microsoft.com/office/word/2015/wordml/symex" xmlns:wpg="http://schemas.microsoft.com/office/word/2010/wordprocessingGroup" xmlns:wpi="http://schemas.microsoft.com/office/word/2010/wordprocessingInk" xmlns:wne="http://schemas.microsoft.com/office/word/2006/wordml" xmlns:wps="http://schemas.microsoft.com/office/word/2010/wordprocessingShape" mc:Ignorable="w14 w15 w16se wp14">
   <w:p>
     <w:pPr>
       <w:pStyle w:val="Encabezado"/>
@@ -3682,12 +5558,12 @@
 </file>
 
 <file path=word/numbering.xml><?xml version="1.0" encoding="utf-8"?>
-<w:numbering xmlns:wpc="http://schemas.microsoft.com/office/word/2010/wordprocessingCanvas" xmlns:cx="http://schemas.microsoft.com/office/drawing/2014/chartex" xmlns:cx1="http://schemas.microsoft.com/office/drawing/2015/9/8/chartex" xmlns:cx2="http://schemas.microsoft.com/office/drawing/2015/10/21/chartex" xmlns:cx3="http://schemas.microsoft.com/office/drawing/2016/5/9/chartex" xmlns:cx4="http://schemas.microsoft.com/office/drawing/2016/5/10/chartex" xmlns:cx5="http://schemas.microsoft.com/office/drawing/2016/5/11/chartex" xmlns:cx6="http://schemas.microsoft.com/office/drawing/2016/5/12/chartex" xmlns:cx7="http://schemas.microsoft.com/office/drawing/2016/5/13/chartex" xmlns:cx8="http://schemas.microsoft.com/office/drawing/2016/5/14/chartex" xmlns:mc="http://schemas.openxmlformats.org/markup-compatibility/2006" xmlns:aink="http://schemas.microsoft.com/office/drawing/2016/ink" xmlns:am3d="http://schemas.microsoft.com/office/drawing/2017/model3d" xmlns:o="urn:schemas-microsoft-com:office:office" xmlns:r="http://schemas.openxmlformats.org/officeDocument/2006/relationships" xmlns:m="http://schemas.openxmlformats.org/officeDocument/2006/math" xmlns:v="urn:schemas-microsoft-com:vml" xmlns:wp14="http://schemas.microsoft.com/office/word/2010/wordprocessingDrawing" xmlns:wp="http://schemas.openxmlformats.org/drawingml/2006/wordprocessingDrawing" xmlns:w10="urn:schemas-microsoft-com:office:word" xmlns:w="http://schemas.openxmlformats.org/wordprocessingml/2006/main" xmlns:w14="http://schemas.microsoft.com/office/word/2010/wordml" xmlns:w15="http://schemas.microsoft.com/office/word/2012/wordml" xmlns:w16cex="http://schemas.microsoft.com/office/word/2018/wordml/cex" xmlns:w16cid="http://schemas.microsoft.com/office/word/2016/wordml/cid" xmlns:w16="http://schemas.microsoft.com/office/word/2018/wordml" xmlns:w16se="http://schemas.microsoft.com/office/word/2015/wordml/symex" xmlns:wpg="http://schemas.microsoft.com/office/word/2010/wordprocessingGroup" xmlns:wpi="http://schemas.microsoft.com/office/word/2010/wordprocessingInk" xmlns:wne="http://schemas.microsoft.com/office/word/2006/wordml" xmlns:wps="http://schemas.microsoft.com/office/word/2010/wordprocessingShape" mc:Ignorable="w14 w15 w16se w16cid w16 w16cex wp14">
+<w:numbering xmlns:wpc="http://schemas.microsoft.com/office/word/2010/wordprocessingCanvas" xmlns:cx="http://schemas.microsoft.com/office/drawing/2014/chartex" xmlns:mc="http://schemas.openxmlformats.org/markup-compatibility/2006" xmlns:o="urn:schemas-microsoft-com:office:office" xmlns:r="http://schemas.openxmlformats.org/officeDocument/2006/relationships" xmlns:m="http://schemas.openxmlformats.org/officeDocument/2006/math" xmlns:v="urn:schemas-microsoft-com:vml" xmlns:wp14="http://schemas.microsoft.com/office/word/2010/wordprocessingDrawing" xmlns:wp="http://schemas.openxmlformats.org/drawingml/2006/wordprocessingDrawing" xmlns:w10="urn:schemas-microsoft-com:office:word" xmlns:w="http://schemas.openxmlformats.org/wordprocessingml/2006/main" xmlns:w14="http://schemas.microsoft.com/office/word/2010/wordml" xmlns:w15="http://schemas.microsoft.com/office/word/2012/wordml" xmlns:w16se="http://schemas.microsoft.com/office/word/2015/wordml/symex" xmlns:wpg="http://schemas.microsoft.com/office/word/2010/wordprocessingGroup" xmlns:wpi="http://schemas.microsoft.com/office/word/2010/wordprocessingInk" xmlns:wne="http://schemas.microsoft.com/office/word/2006/wordml" xmlns:wps="http://schemas.microsoft.com/office/word/2010/wordprocessingShape" mc:Ignorable="w14 w15 w16se wp14">
   <w:abstractNum w:abstractNumId="0" w15:restartNumberingAfterBreak="0">
     <w:nsid w:val="009E5FBD"/>
     <w:multiLevelType w:val="hybridMultilevel"/>
-    <w:tmpl w:val="0F5819C8"/>
-    <w:lvl w:ilvl="0" w:tplc="576E859A">
+    <w:tmpl w:val="087AAF2E"/>
+    <w:lvl w:ilvl="0" w:tplc="F1D65284">
       <w:start w:val="1"/>
       <w:numFmt w:val="decimal"/>
       <w:lvlText w:val="%1."/>
@@ -3697,6 +5573,7 @@
       </w:pPr>
       <w:rPr>
         <w:rFonts w:hint="default"/>
+        <w:b/>
       </w:rPr>
     </w:lvl>
     <w:lvl w:ilvl="1" w:tplc="0C0A0019" w:tentative="1">
@@ -4065,6 +5942,95 @@
     </w:lvl>
   </w:abstractNum>
   <w:abstractNum w:abstractNumId="4" w15:restartNumberingAfterBreak="0">
+    <w:nsid w:val="29376EB1"/>
+    <w:multiLevelType w:val="hybridMultilevel"/>
+    <w:tmpl w:val="E12A9D72"/>
+    <w:lvl w:ilvl="0" w:tplc="94A2B40C">
+      <w:start w:val="1"/>
+      <w:numFmt w:val="decimal"/>
+      <w:lvlText w:val="%1."/>
+      <w:lvlJc w:val="left"/>
+      <w:pPr>
+        <w:ind w:left="1440" w:hanging="360"/>
+      </w:pPr>
+      <w:rPr>
+        <w:rFonts w:hint="default"/>
+      </w:rPr>
+    </w:lvl>
+    <w:lvl w:ilvl="1" w:tplc="0C0A0019" w:tentative="1">
+      <w:start w:val="1"/>
+      <w:numFmt w:val="lowerLetter"/>
+      <w:lvlText w:val="%2."/>
+      <w:lvlJc w:val="left"/>
+      <w:pPr>
+        <w:ind w:left="2160" w:hanging="360"/>
+      </w:pPr>
+    </w:lvl>
+    <w:lvl w:ilvl="2" w:tplc="0C0A001B" w:tentative="1">
+      <w:start w:val="1"/>
+      <w:numFmt w:val="lowerRoman"/>
+      <w:lvlText w:val="%3."/>
+      <w:lvlJc w:val="right"/>
+      <w:pPr>
+        <w:ind w:left="2880" w:hanging="180"/>
+      </w:pPr>
+    </w:lvl>
+    <w:lvl w:ilvl="3" w:tplc="0C0A000F" w:tentative="1">
+      <w:start w:val="1"/>
+      <w:numFmt w:val="decimal"/>
+      <w:lvlText w:val="%4."/>
+      <w:lvlJc w:val="left"/>
+      <w:pPr>
+        <w:ind w:left="3600" w:hanging="360"/>
+      </w:pPr>
+    </w:lvl>
+    <w:lvl w:ilvl="4" w:tplc="0C0A0019" w:tentative="1">
+      <w:start w:val="1"/>
+      <w:numFmt w:val="lowerLetter"/>
+      <w:lvlText w:val="%5."/>
+      <w:lvlJc w:val="left"/>
+      <w:pPr>
+        <w:ind w:left="4320" w:hanging="360"/>
+      </w:pPr>
+    </w:lvl>
+    <w:lvl w:ilvl="5" w:tplc="0C0A001B" w:tentative="1">
+      <w:start w:val="1"/>
+      <w:numFmt w:val="lowerRoman"/>
+      <w:lvlText w:val="%6."/>
+      <w:lvlJc w:val="right"/>
+      <w:pPr>
+        <w:ind w:left="5040" w:hanging="180"/>
+      </w:pPr>
+    </w:lvl>
+    <w:lvl w:ilvl="6" w:tplc="0C0A000F" w:tentative="1">
+      <w:start w:val="1"/>
+      <w:numFmt w:val="decimal"/>
+      <w:lvlText w:val="%7."/>
+      <w:lvlJc w:val="left"/>
+      <w:pPr>
+        <w:ind w:left="5760" w:hanging="360"/>
+      </w:pPr>
+    </w:lvl>
+    <w:lvl w:ilvl="7" w:tplc="0C0A0019" w:tentative="1">
+      <w:start w:val="1"/>
+      <w:numFmt w:val="lowerLetter"/>
+      <w:lvlText w:val="%8."/>
+      <w:lvlJc w:val="left"/>
+      <w:pPr>
+        <w:ind w:left="6480" w:hanging="360"/>
+      </w:pPr>
+    </w:lvl>
+    <w:lvl w:ilvl="8" w:tplc="0C0A001B" w:tentative="1">
+      <w:start w:val="1"/>
+      <w:numFmt w:val="lowerRoman"/>
+      <w:lvlText w:val="%9."/>
+      <w:lvlJc w:val="right"/>
+      <w:pPr>
+        <w:ind w:left="7200" w:hanging="180"/>
+      </w:pPr>
+    </w:lvl>
+  </w:abstractNum>
+  <w:abstractNum w:abstractNumId="5" w15:restartNumberingAfterBreak="0">
     <w:nsid w:val="2BC01464"/>
     <w:multiLevelType w:val="hybridMultilevel"/>
     <w:tmpl w:val="43160DAA"/>
@@ -4153,7 +6119,185 @@
       </w:pPr>
     </w:lvl>
   </w:abstractNum>
-  <w:abstractNum w:abstractNumId="5" w15:restartNumberingAfterBreak="0">
+  <w:abstractNum w:abstractNumId="6" w15:restartNumberingAfterBreak="0">
+    <w:nsid w:val="45B56604"/>
+    <w:multiLevelType w:val="hybridMultilevel"/>
+    <w:tmpl w:val="F2F8B7C8"/>
+    <w:lvl w:ilvl="0" w:tplc="45901EF4">
+      <w:start w:val="1"/>
+      <w:numFmt w:val="decimal"/>
+      <w:lvlText w:val="%1."/>
+      <w:lvlJc w:val="left"/>
+      <w:pPr>
+        <w:ind w:left="1080" w:hanging="360"/>
+      </w:pPr>
+      <w:rPr>
+        <w:rFonts w:hint="default"/>
+      </w:rPr>
+    </w:lvl>
+    <w:lvl w:ilvl="1" w:tplc="0C0A0019" w:tentative="1">
+      <w:start w:val="1"/>
+      <w:numFmt w:val="lowerLetter"/>
+      <w:lvlText w:val="%2."/>
+      <w:lvlJc w:val="left"/>
+      <w:pPr>
+        <w:ind w:left="1800" w:hanging="360"/>
+      </w:pPr>
+    </w:lvl>
+    <w:lvl w:ilvl="2" w:tplc="0C0A001B" w:tentative="1">
+      <w:start w:val="1"/>
+      <w:numFmt w:val="lowerRoman"/>
+      <w:lvlText w:val="%3."/>
+      <w:lvlJc w:val="right"/>
+      <w:pPr>
+        <w:ind w:left="2520" w:hanging="180"/>
+      </w:pPr>
+    </w:lvl>
+    <w:lvl w:ilvl="3" w:tplc="0C0A000F" w:tentative="1">
+      <w:start w:val="1"/>
+      <w:numFmt w:val="decimal"/>
+      <w:lvlText w:val="%4."/>
+      <w:lvlJc w:val="left"/>
+      <w:pPr>
+        <w:ind w:left="3240" w:hanging="360"/>
+      </w:pPr>
+    </w:lvl>
+    <w:lvl w:ilvl="4" w:tplc="0C0A0019" w:tentative="1">
+      <w:start w:val="1"/>
+      <w:numFmt w:val="lowerLetter"/>
+      <w:lvlText w:val="%5."/>
+      <w:lvlJc w:val="left"/>
+      <w:pPr>
+        <w:ind w:left="3960" w:hanging="360"/>
+      </w:pPr>
+    </w:lvl>
+    <w:lvl w:ilvl="5" w:tplc="0C0A001B" w:tentative="1">
+      <w:start w:val="1"/>
+      <w:numFmt w:val="lowerRoman"/>
+      <w:lvlText w:val="%6."/>
+      <w:lvlJc w:val="right"/>
+      <w:pPr>
+        <w:ind w:left="4680" w:hanging="180"/>
+      </w:pPr>
+    </w:lvl>
+    <w:lvl w:ilvl="6" w:tplc="0C0A000F" w:tentative="1">
+      <w:start w:val="1"/>
+      <w:numFmt w:val="decimal"/>
+      <w:lvlText w:val="%7."/>
+      <w:lvlJc w:val="left"/>
+      <w:pPr>
+        <w:ind w:left="5400" w:hanging="360"/>
+      </w:pPr>
+    </w:lvl>
+    <w:lvl w:ilvl="7" w:tplc="0C0A0019" w:tentative="1">
+      <w:start w:val="1"/>
+      <w:numFmt w:val="lowerLetter"/>
+      <w:lvlText w:val="%8."/>
+      <w:lvlJc w:val="left"/>
+      <w:pPr>
+        <w:ind w:left="6120" w:hanging="360"/>
+      </w:pPr>
+    </w:lvl>
+    <w:lvl w:ilvl="8" w:tplc="0C0A001B" w:tentative="1">
+      <w:start w:val="1"/>
+      <w:numFmt w:val="lowerRoman"/>
+      <w:lvlText w:val="%9."/>
+      <w:lvlJc w:val="right"/>
+      <w:pPr>
+        <w:ind w:left="6840" w:hanging="180"/>
+      </w:pPr>
+    </w:lvl>
+  </w:abstractNum>
+  <w:abstractNum w:abstractNumId="7" w15:restartNumberingAfterBreak="0">
+    <w:nsid w:val="5B74327A"/>
+    <w:multiLevelType w:val="hybridMultilevel"/>
+    <w:tmpl w:val="3F7CDACA"/>
+    <w:lvl w:ilvl="0" w:tplc="0A1AE8BE">
+      <w:start w:val="1"/>
+      <w:numFmt w:val="decimal"/>
+      <w:lvlText w:val="%1."/>
+      <w:lvlJc w:val="left"/>
+      <w:pPr>
+        <w:ind w:left="1776" w:hanging="360"/>
+      </w:pPr>
+      <w:rPr>
+        <w:rFonts w:hint="default"/>
+      </w:rPr>
+    </w:lvl>
+    <w:lvl w:ilvl="1" w:tplc="0C0A0019" w:tentative="1">
+      <w:start w:val="1"/>
+      <w:numFmt w:val="lowerLetter"/>
+      <w:lvlText w:val="%2."/>
+      <w:lvlJc w:val="left"/>
+      <w:pPr>
+        <w:ind w:left="2496" w:hanging="360"/>
+      </w:pPr>
+    </w:lvl>
+    <w:lvl w:ilvl="2" w:tplc="0C0A001B" w:tentative="1">
+      <w:start w:val="1"/>
+      <w:numFmt w:val="lowerRoman"/>
+      <w:lvlText w:val="%3."/>
+      <w:lvlJc w:val="right"/>
+      <w:pPr>
+        <w:ind w:left="3216" w:hanging="180"/>
+      </w:pPr>
+    </w:lvl>
+    <w:lvl w:ilvl="3" w:tplc="0C0A000F" w:tentative="1">
+      <w:start w:val="1"/>
+      <w:numFmt w:val="decimal"/>
+      <w:lvlText w:val="%4."/>
+      <w:lvlJc w:val="left"/>
+      <w:pPr>
+        <w:ind w:left="3936" w:hanging="360"/>
+      </w:pPr>
+    </w:lvl>
+    <w:lvl w:ilvl="4" w:tplc="0C0A0019" w:tentative="1">
+      <w:start w:val="1"/>
+      <w:numFmt w:val="lowerLetter"/>
+      <w:lvlText w:val="%5."/>
+      <w:lvlJc w:val="left"/>
+      <w:pPr>
+        <w:ind w:left="4656" w:hanging="360"/>
+      </w:pPr>
+    </w:lvl>
+    <w:lvl w:ilvl="5" w:tplc="0C0A001B" w:tentative="1">
+      <w:start w:val="1"/>
+      <w:numFmt w:val="lowerRoman"/>
+      <w:lvlText w:val="%6."/>
+      <w:lvlJc w:val="right"/>
+      <w:pPr>
+        <w:ind w:left="5376" w:hanging="180"/>
+      </w:pPr>
+    </w:lvl>
+    <w:lvl w:ilvl="6" w:tplc="0C0A000F" w:tentative="1">
+      <w:start w:val="1"/>
+      <w:numFmt w:val="decimal"/>
+      <w:lvlText w:val="%7."/>
+      <w:lvlJc w:val="left"/>
+      <w:pPr>
+        <w:ind w:left="6096" w:hanging="360"/>
+      </w:pPr>
+    </w:lvl>
+    <w:lvl w:ilvl="7" w:tplc="0C0A0019" w:tentative="1">
+      <w:start w:val="1"/>
+      <w:numFmt w:val="lowerLetter"/>
+      <w:lvlText w:val="%8."/>
+      <w:lvlJc w:val="left"/>
+      <w:pPr>
+        <w:ind w:left="6816" w:hanging="360"/>
+      </w:pPr>
+    </w:lvl>
+    <w:lvl w:ilvl="8" w:tplc="0C0A001B" w:tentative="1">
+      <w:start w:val="1"/>
+      <w:numFmt w:val="lowerRoman"/>
+      <w:lvlText w:val="%9."/>
+      <w:lvlJc w:val="right"/>
+      <w:pPr>
+        <w:ind w:left="7536" w:hanging="180"/>
+      </w:pPr>
+    </w:lvl>
+  </w:abstractNum>
+  <w:abstractNum w:abstractNumId="8" w15:restartNumberingAfterBreak="0">
     <w:nsid w:val="6F7F20C1"/>
     <w:multiLevelType w:val="hybridMultilevel"/>
     <w:tmpl w:val="F15A8DB8"/>
@@ -4243,10 +6387,10 @@
     </w:lvl>
   </w:abstractNum>
   <w:num w:numId="1">
-    <w:abstractNumId w:val="4"/>
+    <w:abstractNumId w:val="5"/>
   </w:num>
   <w:num w:numId="2">
-    <w:abstractNumId w:val="5"/>
+    <w:abstractNumId w:val="8"/>
   </w:num>
   <w:num w:numId="3">
     <w:abstractNumId w:val="1"/>
@@ -4260,11 +6404,20 @@
   <w:num w:numId="6">
     <w:abstractNumId w:val="0"/>
   </w:num>
+  <w:num w:numId="7">
+    <w:abstractNumId w:val="6"/>
+  </w:num>
+  <w:num w:numId="8">
+    <w:abstractNumId w:val="4"/>
+  </w:num>
+  <w:num w:numId="9">
+    <w:abstractNumId w:val="7"/>
+  </w:num>
 </w:numbering>
 </file>
 
 <file path=word/styles.xml><?xml version="1.0" encoding="utf-8"?>
-<w:styles xmlns:mc="http://schemas.openxmlformats.org/markup-compatibility/2006" xmlns:r="http://schemas.openxmlformats.org/officeDocument/2006/relationships" xmlns:w="http://schemas.openxmlformats.org/wordprocessingml/2006/main" xmlns:w14="http://schemas.microsoft.com/office/word/2010/wordml" xmlns:w15="http://schemas.microsoft.com/office/word/2012/wordml" xmlns:w16cex="http://schemas.microsoft.com/office/word/2018/wordml/cex" xmlns:w16cid="http://schemas.microsoft.com/office/word/2016/wordml/cid" xmlns:w16="http://schemas.microsoft.com/office/word/2018/wordml" xmlns:w16se="http://schemas.microsoft.com/office/word/2015/wordml/symex" mc:Ignorable="w14 w15 w16se w16cid w16 w16cex">
+<w:styles xmlns:mc="http://schemas.openxmlformats.org/markup-compatibility/2006" xmlns:r="http://schemas.openxmlformats.org/officeDocument/2006/relationships" xmlns:w="http://schemas.openxmlformats.org/wordprocessingml/2006/main" xmlns:w14="http://schemas.microsoft.com/office/word/2010/wordml" xmlns:w15="http://schemas.microsoft.com/office/word/2012/wordml" xmlns:w16se="http://schemas.microsoft.com/office/word/2015/wordml/symex" mc:Ignorable="w14 w15 w16se">
   <w:docDefaults>
     <w:rPrDefault>
       <w:rPr>
@@ -4280,7 +6433,7 @@
       </w:pPr>
     </w:pPrDefault>
   </w:docDefaults>
-  <w:latentStyles w:defLockedState="0" w:defUIPriority="99" w:defSemiHidden="0" w:defUnhideWhenUsed="0" w:defQFormat="0" w:count="376">
+  <w:latentStyles w:defLockedState="0" w:defUIPriority="99" w:defSemiHidden="0" w:defUnhideWhenUsed="0" w:defQFormat="0" w:count="371">
     <w:lsdException w:name="Normal" w:uiPriority="0" w:qFormat="1"/>
     <w:lsdException w:name="heading 1" w:uiPriority="9" w:qFormat="1"/>
     <w:lsdException w:name="heading 2" w:semiHidden="1" w:uiPriority="9" w:unhideWhenUsed="1" w:qFormat="1"/>
@@ -4386,6 +6539,7 @@
     <w:lsdException w:name="HTML Sample" w:semiHidden="1" w:unhideWhenUsed="1"/>
     <w:lsdException w:name="HTML Typewriter" w:semiHidden="1" w:unhideWhenUsed="1"/>
     <w:lsdException w:name="HTML Variable" w:semiHidden="1" w:unhideWhenUsed="1"/>
+    <w:lsdException w:name="Normal Table" w:semiHidden="1" w:unhideWhenUsed="1"/>
     <w:lsdException w:name="annotation subject" w:semiHidden="1" w:unhideWhenUsed="1"/>
     <w:lsdException w:name="No List" w:semiHidden="1" w:unhideWhenUsed="1"/>
     <w:lsdException w:name="Outline List 1" w:semiHidden="1" w:unhideWhenUsed="1"/>
@@ -4428,8 +6582,11 @@
     <w:lsdException w:name="Table Contemporary" w:semiHidden="1" w:unhideWhenUsed="1"/>
     <w:lsdException w:name="Table Elegant" w:semiHidden="1" w:unhideWhenUsed="1"/>
     <w:lsdException w:name="Table Professional" w:semiHidden="1" w:unhideWhenUsed="1"/>
+    <w:lsdException w:name="Table Subtle 1" w:semiHidden="1" w:unhideWhenUsed="1"/>
     <w:lsdException w:name="Table Subtle 2" w:semiHidden="1" w:unhideWhenUsed="1"/>
     <w:lsdException w:name="Table Web 1" w:semiHidden="1" w:unhideWhenUsed="1"/>
+    <w:lsdException w:name="Table Web 2" w:semiHidden="1" w:unhideWhenUsed="1"/>
+    <w:lsdException w:name="Table Web 3" w:semiHidden="1" w:unhideWhenUsed="1"/>
     <w:lsdException w:name="Balloon Text" w:semiHidden="1" w:unhideWhenUsed="1"/>
     <w:lsdException w:name="Table Grid" w:uiPriority="39"/>
     <w:lsdException w:name="Table Theme" w:semiHidden="1" w:unhideWhenUsed="1"/>
@@ -4648,11 +6805,6 @@
     <w:lsdException w:name="List Table 5 Dark Accent 6" w:uiPriority="50"/>
     <w:lsdException w:name="List Table 6 Colorful Accent 6" w:uiPriority="51"/>
     <w:lsdException w:name="List Table 7 Colorful Accent 6" w:uiPriority="52"/>
-    <w:lsdException w:name="Mention" w:semiHidden="1" w:unhideWhenUsed="1"/>
-    <w:lsdException w:name="Smart Hyperlink" w:semiHidden="1" w:unhideWhenUsed="1"/>
-    <w:lsdException w:name="Hashtag" w:semiHidden="1" w:unhideWhenUsed="1"/>
-    <w:lsdException w:name="Unresolved Mention" w:semiHidden="1" w:unhideWhenUsed="1"/>
-    <w:lsdException w:name="Smart Link" w:semiHidden="1" w:unhideWhenUsed="1"/>
   </w:latentStyles>
   <w:style w:type="paragraph" w:default="1" w:styleId="Normal">
     <w:name w:val="Normal"/>
@@ -4826,7 +6978,7 @@
     <w:link w:val="CuerpotextoCar"/>
     <w:autoRedefine/>
     <w:qFormat/>
-    <w:rsid w:val="00DA0957"/>
+    <w:rsid w:val="00F15C20"/>
     <w:pPr>
       <w:spacing w:before="100" w:beforeAutospacing="1" w:after="100" w:afterAutospacing="1" w:line="360" w:lineRule="auto"/>
       <w:ind w:left="720"/>
@@ -4854,7 +7006,7 @@
     <w:name w:val="Cuerpo texto Car"/>
     <w:basedOn w:val="SinespaciadoCar"/>
     <w:link w:val="Cuerpotexto"/>
-    <w:rsid w:val="00DA0957"/>
+    <w:rsid w:val="00F15C20"/>
     <w:rPr>
       <w:rFonts w:ascii="Times New Roman" w:eastAsiaTheme="minorEastAsia" w:hAnsi="Times New Roman"/>
       <w:sz w:val="24"/>
@@ -5061,6 +7213,45 @@
       <w:spacing w:after="100"/>
       <w:ind w:left="220"/>
     </w:pPr>
+  </w:style>
+  <w:style w:type="paragraph" w:styleId="Textonotapie">
+    <w:name w:val="footnote text"/>
+    <w:basedOn w:val="Normal"/>
+    <w:link w:val="TextonotapieCar"/>
+    <w:uiPriority w:val="99"/>
+    <w:semiHidden/>
+    <w:unhideWhenUsed/>
+    <w:rsid w:val="00E74146"/>
+    <w:pPr>
+      <w:spacing w:after="0" w:line="240" w:lineRule="auto"/>
+    </w:pPr>
+    <w:rPr>
+      <w:sz w:val="20"/>
+      <w:szCs w:val="20"/>
+    </w:rPr>
+  </w:style>
+  <w:style w:type="character" w:customStyle="1" w:styleId="TextonotapieCar">
+    <w:name w:val="Texto nota pie Car"/>
+    <w:basedOn w:val="Fuentedeprrafopredeter"/>
+    <w:link w:val="Textonotapie"/>
+    <w:uiPriority w:val="99"/>
+    <w:semiHidden/>
+    <w:rsid w:val="00E74146"/>
+    <w:rPr>
+      <w:sz w:val="20"/>
+      <w:szCs w:val="20"/>
+    </w:rPr>
+  </w:style>
+  <w:style w:type="character" w:styleId="Refdenotaalpie">
+    <w:name w:val="footnote reference"/>
+    <w:basedOn w:val="Fuentedeprrafopredeter"/>
+    <w:uiPriority w:val="99"/>
+    <w:semiHidden/>
+    <w:unhideWhenUsed/>
+    <w:rsid w:val="00E74146"/>
+    <w:rPr>
+      <w:vertAlign w:val="superscript"/>
+    </w:rPr>
   </w:style>
 </w:styles>
 </file>
@@ -5370,11 +7561,147 @@
     <b:URL>https://neo4j.com/graphacademy/online-training/v4/00-intro-neo4j-about/</b:URL>
     <b:RefOrder>1</b:RefOrder>
   </b:Source>
+  <b:Source>
+    <b:Tag>API</b:Tag>
+    <b:SourceType>InternetSite</b:SourceType>
+    <b:Guid>{0F6993E7-2BAE-4C67-BADE-07A51289FDFC}</b:Guid>
+    <b:Title>API Javascript</b:Title>
+    <b:URL>https://developer.mozilla.org/es/docs/Web/JavaScript</b:URL>
+    <b:RefOrder>2</b:RefOrder>
+  </b:Source>
+  <b:Source>
+    <b:Tag>API1</b:Tag>
+    <b:SourceType>InternetSite</b:SourceType>
+    <b:Guid>{A095DC04-13F9-42EC-B861-D5367C4FA25D}</b:Guid>
+    <b:URL>https://vuejs.org/</b:URL>
+    <b:Title>API Vue</b:Title>
+    <b:RefOrder>3</b:RefOrder>
+  </b:Source>
+  <b:Source>
+    <b:Tag>API2</b:Tag>
+    <b:SourceType>InternetSite</b:SourceType>
+    <b:Guid>{DDA7FC68-DD56-40ED-9C8B-CD031B34ED35}</b:Guid>
+    <b:URL>https://vuetifyjs.com/en/</b:URL>
+    <b:Title>API Vuetify</b:Title>
+    <b:RefOrder>4</b:RefOrder>
+  </b:Source>
+  <b:Source>
+    <b:Tag>API3</b:Tag>
+    <b:SourceType>InternetSite</b:SourceType>
+    <b:Guid>{A87E0EF7-D276-4370-8FF7-363C4689D562}</b:Guid>
+    <b:Title>API Vue-router</b:Title>
+    <b:URL>https://router.vuejs.org/</b:URL>
+    <b:RefOrder>5</b:RefOrder>
+  </b:Source>
+  <b:Source>
+    <b:Tag>API4</b:Tag>
+    <b:SourceType>InternetSite</b:SourceType>
+    <b:Guid>{0258C37E-F0FD-4CA3-BB84-8D368B78F73D}</b:Guid>
+    <b:Title>API Vuex</b:Title>
+    <b:URL>https://vuex.vuejs.org/</b:URL>
+    <b:RefOrder>6</b:RefOrder>
+  </b:Source>
+  <b:Source>
+    <b:Tag>API5</b:Tag>
+    <b:SourceType>InternetSite</b:SourceType>
+    <b:Guid>{46C544CD-646C-4F90-AD3C-92791B513191}</b:Guid>
+    <b:Title>API Vuex-persistedstate</b:Title>
+    <b:URL>https://www.npmjs.com/package/vuex-persistedstate</b:URL>
+    <b:RefOrder>7</b:RefOrder>
+  </b:Source>
+  <b:Source>
+    <b:Tag>API6</b:Tag>
+    <b:SourceType>InternetSite</b:SourceType>
+    <b:Guid>{D5ED66E5-B32B-4C40-AC99-9B6C9ACAB00C}</b:Guid>
+    <b:Title>API axios</b:Title>
+    <b:URL>https://www.npmjs.com/package/axios</b:URL>
+    <b:RefOrder>8</b:RefOrder>
+  </b:Source>
+  <b:Source>
+    <b:Tag>API7</b:Tag>
+    <b:SourceType>InternetSite</b:SourceType>
+    <b:Guid>{25F7F02F-0128-4D11-B755-F2C11095C1FD}</b:Guid>
+    <b:Title>API nodejs</b:Title>
+    <b:URL>https://nodejs.org/es/</b:URL>
+    <b:RefOrder>9</b:RefOrder>
+  </b:Source>
+  <b:Source>
+    <b:Tag>API8</b:Tag>
+    <b:SourceType>InternetSite</b:SourceType>
+    <b:Guid>{432C3F19-5982-4C58-8736-CCD873B0021A}</b:Guid>
+    <b:Title>API Flask</b:Title>
+    <b:URL>https://palletsprojects.com/p/flask/</b:URL>
+    <b:RefOrder>10</b:RefOrder>
+  </b:Source>
+  <b:Source>
+    <b:Tag>API9</b:Tag>
+    <b:SourceType>InternetSite</b:SourceType>
+    <b:Guid>{EDC3B024-C0D5-4501-AF60-07A98ADF45E0}</b:Guid>
+    <b:Title>API Python</b:Title>
+    <b:URL>https://es.python.org/</b:URL>
+    <b:RefOrder>11</b:RefOrder>
+  </b:Source>
+  <b:Source>
+    <b:Tag>Víd</b:Tag>
+    <b:SourceType>InternetSite</b:SourceType>
+    <b:Guid>{E6250E38-EFCD-4B16-A91A-BB8E9386611B}</b:Guid>
+    <b:Title>Vídeo Flask</b:Title>
+    <b:URL>https://www.youtube.com/watch?v=GMppyAPbLYk</b:URL>
+    <b:RefOrder>12</b:RefOrder>
+  </b:Source>
+  <b:Source>
+    <b:Tag>Cód</b:Tag>
+    <b:SourceType>InternetSite</b:SourceType>
+    <b:Guid>{36E650C2-A91B-49A4-B8B9-49C85F94A4BB}</b:Guid>
+    <b:Title>Código Flask</b:Title>
+    <b:URL>https://github.com/neo4j-examples/neo4j-movies-template/tree/master/flask-api</b:URL>
+    <b:RefOrder>13</b:RefOrder>
+  </b:Source>
+  <b:Source>
+    <b:Tag>API10</b:Tag>
+    <b:SourceType>InternetSite</b:SourceType>
+    <b:Guid>{AEC19D05-DC58-43E6-85B9-2795C551C5FA}</b:Guid>
+    <b:Title>API Pandas</b:Title>
+    <b:URL>https://pandas.pydata.org/</b:URL>
+    <b:RefOrder>14</b:RefOrder>
+  </b:Source>
+  <b:Source>
+    <b:Tag>API11</b:Tag>
+    <b:SourceType>InternetSite</b:SourceType>
+    <b:Guid>{207F6AC2-EB29-4389-A494-171F77E2DC47}</b:Guid>
+    <b:Title>API Numpy</b:Title>
+    <b:URL>https://numpy.org/</b:URL>
+    <b:RefOrder>15</b:RefOrder>
+  </b:Source>
+  <b:Source>
+    <b:Tag>API12</b:Tag>
+    <b:SourceType>InternetSite</b:SourceType>
+    <b:Guid>{C8E5A9BF-7D82-4561-9CBF-4D3F764283CA}</b:Guid>
+    <b:Title>API Neo4j Python</b:Title>
+    <b:URL>https://neo4j.com/developer/python/</b:URL>
+    <b:RefOrder>16</b:RefOrder>
+  </b:Source>
+  <b:Source>
+    <b:Tag>API13</b:Tag>
+    <b:SourceType>InternetSite</b:SourceType>
+    <b:Guid>{F2F15B68-1B82-466B-8966-519AED474C6E}</b:Guid>
+    <b:Title>API Sklearn</b:Title>
+    <b:URL>https://scikit-learn.org/stable/</b:URL>
+    <b:RefOrder>17</b:RefOrder>
+  </b:Source>
+  <b:Source>
+    <b:Tag>API14</b:Tag>
+    <b:SourceType>InternetSite</b:SourceType>
+    <b:Guid>{66FAC829-3593-4C10-8AFB-F5C9EBA7A140}</b:Guid>
+    <b:Title>API Scipy</b:Title>
+    <b:URL>https://www.scipy.org/</b:URL>
+    <b:RefOrder>18</b:RefOrder>
+  </b:Source>
 </b:Sources>
 </file>
 
 <file path=customXml/itemProps1.xml><?xml version="1.0" encoding="utf-8"?>
-<ds:datastoreItem xmlns:ds="http://schemas.openxmlformats.org/officeDocument/2006/customXml" ds:itemID="{3BFDB5C9-B9EF-408B-8A79-292F49754788}">
+<ds:datastoreItem xmlns:ds="http://schemas.openxmlformats.org/officeDocument/2006/customXml" ds:itemID="{8D08DFBE-7E6C-41FC-8B83-CB90EE0B6196}">
   <ds:schemaRefs>
     <ds:schemaRef ds:uri="http://schemas.openxmlformats.org/officeDocument/2006/bibliography"/>
   </ds:schemaRefs>

</xml_diff>

<commit_message>
Capítulo Base de datos terminado
</commit_message>
<xml_diff>
--- a/Memoria.docx
+++ b/Memoria.docx
@@ -1,6 +1,6 @@
 
 <file path=word/document.xml><?xml version="1.0" encoding="utf-8"?>
-<w:document xmlns:wpc="http://schemas.microsoft.com/office/word/2010/wordprocessingCanvas" xmlns:cx="http://schemas.microsoft.com/office/drawing/2014/chartex" xmlns:cx1="http://schemas.microsoft.com/office/drawing/2015/9/8/chartex" xmlns:cx2="http://schemas.microsoft.com/office/drawing/2015/10/21/chartex" xmlns:cx3="http://schemas.microsoft.com/office/drawing/2016/5/9/chartex" xmlns:cx4="http://schemas.microsoft.com/office/drawing/2016/5/10/chartex" xmlns:cx5="http://schemas.microsoft.com/office/drawing/2016/5/11/chartex" xmlns:cx6="http://schemas.microsoft.com/office/drawing/2016/5/12/chartex" xmlns:cx7="http://schemas.microsoft.com/office/drawing/2016/5/13/chartex" xmlns:cx8="http://schemas.microsoft.com/office/drawing/2016/5/14/chartex" xmlns:mc="http://schemas.openxmlformats.org/markup-compatibility/2006" xmlns:aink="http://schemas.microsoft.com/office/drawing/2016/ink" xmlns:am3d="http://schemas.microsoft.com/office/drawing/2017/model3d" xmlns:o="urn:schemas-microsoft-com:office:office" xmlns:r="http://schemas.openxmlformats.org/officeDocument/2006/relationships" xmlns:m="http://schemas.openxmlformats.org/officeDocument/2006/math" xmlns:v="urn:schemas-microsoft-com:vml" xmlns:wp14="http://schemas.microsoft.com/office/word/2010/wordprocessingDrawing" xmlns:wp="http://schemas.openxmlformats.org/drawingml/2006/wordprocessingDrawing" xmlns:w10="urn:schemas-microsoft-com:office:word" xmlns:w="http://schemas.openxmlformats.org/wordprocessingml/2006/main" xmlns:w14="http://schemas.microsoft.com/office/word/2010/wordml" xmlns:w15="http://schemas.microsoft.com/office/word/2012/wordml" xmlns:w16cex="http://schemas.microsoft.com/office/word/2018/wordml/cex" xmlns:w16cid="http://schemas.microsoft.com/office/word/2016/wordml/cid" xmlns:w16="http://schemas.microsoft.com/office/word/2018/wordml" xmlns:w16se="http://schemas.microsoft.com/office/word/2015/wordml/symex" xmlns:wpg="http://schemas.microsoft.com/office/word/2010/wordprocessingGroup" xmlns:wpi="http://schemas.microsoft.com/office/word/2010/wordprocessingInk" xmlns:wne="http://schemas.microsoft.com/office/word/2006/wordml" xmlns:wps="http://schemas.microsoft.com/office/word/2010/wordprocessingShape" mc:Ignorable="w14 w15 w16se w16cid w16 w16cex wp14">
+<w:document xmlns:wpc="http://schemas.microsoft.com/office/word/2010/wordprocessingCanvas" xmlns:cx="http://schemas.microsoft.com/office/drawing/2014/chartex" xmlns:mc="http://schemas.openxmlformats.org/markup-compatibility/2006" xmlns:o="urn:schemas-microsoft-com:office:office" xmlns:r="http://schemas.openxmlformats.org/officeDocument/2006/relationships" xmlns:m="http://schemas.openxmlformats.org/officeDocument/2006/math" xmlns:v="urn:schemas-microsoft-com:vml" xmlns:wp14="http://schemas.microsoft.com/office/word/2010/wordprocessingDrawing" xmlns:wp="http://schemas.openxmlformats.org/drawingml/2006/wordprocessingDrawing" xmlns:w10="urn:schemas-microsoft-com:office:word" xmlns:w="http://schemas.openxmlformats.org/wordprocessingml/2006/main" xmlns:w14="http://schemas.microsoft.com/office/word/2010/wordml" xmlns:w15="http://schemas.microsoft.com/office/word/2012/wordml" xmlns:w16se="http://schemas.microsoft.com/office/word/2015/wordml/symex" xmlns:wpg="http://schemas.microsoft.com/office/word/2010/wordprocessingGroup" xmlns:wpi="http://schemas.microsoft.com/office/word/2010/wordprocessingInk" xmlns:wne="http://schemas.microsoft.com/office/word/2006/wordml" xmlns:wps="http://schemas.microsoft.com/office/word/2010/wordprocessingShape" mc:Ignorable="w14 w15 w16se wp14">
   <w:body>
     <w:sdt>
       <w:sdtPr>
@@ -222,7 +222,7 @@
                             <a:effectLst/>
                             <a:extLst>
                               <a:ext uri="{C572A759-6A51-4108-AA02-DFA0A04FC94B}">
-                                <ma14:wrappingTextBoxFlag xmlns:ma14="http://schemas.microsoft.com/office/mac/drawingml/2011/main" xmlns:w="http://schemas.openxmlformats.org/wordprocessingml/2006/main" xmlns:w10="urn:schemas-microsoft-com:office:word" xmlns:v="urn:schemas-microsoft-com:vml" xmlns:o="urn:schemas-microsoft-com:office:office" xmlns:mv="urn:schemas-microsoft-com:mac:vml" xmlns:mo="http://schemas.microsoft.com/office/mac/office/2008/main" xmlns=""/>
+                                <ma14:wrappingTextBoxFlag xmlns="" xmlns:mo="http://schemas.microsoft.com/office/mac/office/2008/main" xmlns:mv="urn:schemas-microsoft-com:mac:vml" xmlns:o="urn:schemas-microsoft-com:office:office" xmlns:v="urn:schemas-microsoft-com:vml" xmlns:w10="urn:schemas-microsoft-com:office:word" xmlns:w="http://schemas.openxmlformats.org/wordprocessingml/2006/main" xmlns:ma14="http://schemas.microsoft.com/office/mac/drawingml/2011/main" xmlns:w16="http://schemas.microsoft.com/office/word/2018/wordml" xmlns:w16cid="http://schemas.microsoft.com/office/word/2016/wordml/cid" xmlns:w16cex="http://schemas.microsoft.com/office/word/2018/wordml/cex" xmlns:am3d="http://schemas.microsoft.com/office/drawing/2017/model3d" xmlns:aink="http://schemas.microsoft.com/office/drawing/2016/ink" xmlns:cx8="http://schemas.microsoft.com/office/drawing/2016/5/14/chartex" xmlns:cx7="http://schemas.microsoft.com/office/drawing/2016/5/13/chartex" xmlns:cx6="http://schemas.microsoft.com/office/drawing/2016/5/12/chartex" xmlns:cx5="http://schemas.microsoft.com/office/drawing/2016/5/11/chartex" xmlns:cx4="http://schemas.microsoft.com/office/drawing/2016/5/10/chartex" xmlns:cx3="http://schemas.microsoft.com/office/drawing/2016/5/9/chartex" xmlns:cx2="http://schemas.microsoft.com/office/drawing/2015/10/21/chartex" xmlns:cx1="http://schemas.microsoft.com/office/drawing/2015/9/8/chartex"/>
                               </a:ext>
                             </a:extLst>
                           </wps:spPr>
@@ -334,7 +334,8 @@
                     <v:stroke joinstyle="miter"/>
                     <v:path gradientshapeok="t" o:connecttype="rect"/>
                   </v:shapetype>
-                  <v:shape id="Cuadro de texto 40" o:spid="_x0000_s1026" type="#_x0000_t202" style="position:absolute;left:0;text-align:left;margin-left:0;margin-top:10.8pt;width:6in;height:167.25pt;z-index:251663360;visibility:visible;mso-wrap-style:square;mso-width-percent:0;mso-height-percent:0;mso-wrap-distance-left:9pt;mso-wrap-distance-top:0;mso-wrap-distance-right:9pt;mso-wrap-distance-bottom:0;mso-position-horizontal:center;mso-position-horizontal-relative:page;mso-position-vertical:absolute;mso-position-vertical-relative:text;mso-width-percent:0;mso-height-percent:0;mso-width-relative:margin;mso-height-relative:margin;v-text-anchor:top" o:gfxdata="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" filled="f" stroked="f">
+                  <v:shape id="Cuadro de texto 40" o:spid="_x0000_s1026" type="#_x0000_t202" style="position:absolute;left:0;text-align:left;margin-left:0;margin-top:10.8pt;width:6in;height:167.25pt;z-index:251663360;visibility:visible;mso-wrap-style:square;mso-width-percent:0;mso-height-percent:0;mso-wrap-distance-left:9pt;mso-wrap-distance-top:0;mso-wrap-distance-right:9pt;mso-wrap-distance-bottom:0;mso-position-horizontal:center;mso-position-horizontal-relative:page;mso-position-vertical:absolute;mso-position-vertical-relative:text;mso-width-percent:0;mso-height-percent:0;mso-width-relative:margin;mso-height-relative:margin;v-text-anchor:top" o:gfxdata="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" filled="f" stroked="f">
+                    <v:path arrowok="t"/>
                     <v:textbox>
                       <w:txbxContent>
                         <w:p>
@@ -847,13 +848,23 @@
                                   </w:rPr>
                                   <w:t>(</w:t>
                                 </w:r>
+                                <w:proofErr w:type="gramStart"/>
                                 <w:r>
                                   <w:rPr>
                                     <w:rFonts w:ascii="Trebuchet MS" w:hAnsi="Trebuchet MS"/>
                                     <w:sz w:val="44"/>
                                     <w:szCs w:val="28"/>
                                   </w:rPr>
-                                  <w:t>Diciembre, 2020</w:t>
+                                  <w:t>Diciembre</w:t>
+                                </w:r>
+                                <w:proofErr w:type="gramEnd"/>
+                                <w:r>
+                                  <w:rPr>
+                                    <w:rFonts w:ascii="Trebuchet MS" w:hAnsi="Trebuchet MS"/>
+                                    <w:sz w:val="44"/>
+                                    <w:szCs w:val="28"/>
+                                  </w:rPr>
+                                  <w:t>, 2020</w:t>
                                 </w:r>
                                 <w:r>
                                   <w:rPr>
@@ -904,13 +915,23 @@
                             </w:rPr>
                             <w:t>(</w:t>
                           </w:r>
+                          <w:proofErr w:type="gramStart"/>
                           <w:r>
                             <w:rPr>
                               <w:rFonts w:ascii="Trebuchet MS" w:hAnsi="Trebuchet MS"/>
                               <w:sz w:val="44"/>
                               <w:szCs w:val="28"/>
                             </w:rPr>
-                            <w:t>Diciembre, 2020</w:t>
+                            <w:t>Diciembre</w:t>
+                          </w:r>
+                          <w:proofErr w:type="gramEnd"/>
+                          <w:r>
+                            <w:rPr>
+                              <w:rFonts w:ascii="Trebuchet MS" w:hAnsi="Trebuchet MS"/>
+                              <w:sz w:val="44"/>
+                              <w:szCs w:val="28"/>
+                            </w:rPr>
+                            <w:t>, 2020</w:t>
                           </w:r>
                           <w:r>
                             <w:rPr>
@@ -1162,8 +1183,9 @@
       <w:pPr>
         <w:pStyle w:val="TDC1"/>
         <w:rPr>
-          <w:rFonts w:eastAsiaTheme="minorEastAsia"/>
+          <w:rFonts w:asciiTheme="minorHAnsi" w:eastAsiaTheme="minorEastAsia" w:hAnsiTheme="minorHAnsi"/>
           <w:noProof/>
+          <w:sz w:val="22"/>
           <w:lang w:eastAsia="es-ES"/>
         </w:rPr>
       </w:pPr>
@@ -1184,7 +1206,7 @@
         </w:rPr>
         <w:fldChar w:fldCharType="separate"/>
       </w:r>
-      <w:hyperlink w:anchor="_Toc57553321" w:history="1">
+      <w:hyperlink w:anchor="_Toc57559781" w:history="1">
         <w:r>
           <w:rPr>
             <w:rStyle w:val="Hipervnculo"/>
@@ -1194,8 +1216,9 @@
         </w:r>
         <w:r>
           <w:rPr>
-            <w:rFonts w:eastAsiaTheme="minorEastAsia"/>
-            <w:noProof/>
+            <w:rFonts w:asciiTheme="minorHAnsi" w:eastAsiaTheme="minorEastAsia" w:hAnsiTheme="minorHAnsi"/>
+            <w:noProof/>
+            <w:sz w:val="22"/>
             <w:lang w:eastAsia="es-ES"/>
           </w:rPr>
           <w:tab/>
@@ -1226,7 +1249,7 @@
             <w:noProof/>
             <w:webHidden/>
           </w:rPr>
-          <w:instrText xml:space="preserve"> PAGEREF _Toc57553321 \h </w:instrText>
+          <w:instrText xml:space="preserve"> PAGEREF _Toc57559781 \h </w:instrText>
         </w:r>
         <w:r>
           <w:rPr>
@@ -1261,12 +1284,13 @@
       <w:pPr>
         <w:pStyle w:val="TDC1"/>
         <w:rPr>
-          <w:rFonts w:eastAsiaTheme="minorEastAsia"/>
+          <w:rFonts w:asciiTheme="minorHAnsi" w:eastAsiaTheme="minorEastAsia" w:hAnsiTheme="minorHAnsi"/>
           <w:noProof/>
+          <w:sz w:val="22"/>
           <w:lang w:eastAsia="es-ES"/>
         </w:rPr>
       </w:pPr>
-      <w:hyperlink w:anchor="_Toc57553322" w:history="1">
+      <w:hyperlink w:anchor="_Toc57559782" w:history="1">
         <w:r>
           <w:rPr>
             <w:rStyle w:val="Hipervnculo"/>
@@ -1276,8 +1300,9 @@
         </w:r>
         <w:r>
           <w:rPr>
-            <w:rFonts w:eastAsiaTheme="minorEastAsia"/>
-            <w:noProof/>
+            <w:rFonts w:asciiTheme="minorHAnsi" w:eastAsiaTheme="minorEastAsia" w:hAnsiTheme="minorHAnsi"/>
+            <w:noProof/>
+            <w:sz w:val="22"/>
             <w:lang w:eastAsia="es-ES"/>
           </w:rPr>
           <w:tab/>
@@ -1308,7 +1333,7 @@
             <w:noProof/>
             <w:webHidden/>
           </w:rPr>
-          <w:instrText xml:space="preserve"> PAGEREF _Toc57553322 \h </w:instrText>
+          <w:instrText xml:space="preserve"> PAGEREF _Toc57559782 \h </w:instrText>
         </w:r>
         <w:r>
           <w:rPr>
@@ -1347,12 +1372,13 @@
           <w:tab w:val="right" w:leader="dot" w:pos="8777"/>
         </w:tabs>
         <w:rPr>
-          <w:rFonts w:eastAsiaTheme="minorEastAsia"/>
+          <w:rFonts w:asciiTheme="minorHAnsi" w:eastAsiaTheme="minorEastAsia" w:hAnsiTheme="minorHAnsi"/>
           <w:noProof/>
+          <w:sz w:val="22"/>
           <w:lang w:eastAsia="es-ES"/>
         </w:rPr>
       </w:pPr>
-      <w:hyperlink w:anchor="_Toc57553323" w:history="1">
+      <w:hyperlink w:anchor="_Toc57559783" w:history="1">
         <w:r>
           <w:rPr>
             <w:rStyle w:val="Hipervnculo"/>
@@ -1362,8 +1388,9 @@
         </w:r>
         <w:r>
           <w:rPr>
-            <w:rFonts w:eastAsiaTheme="minorEastAsia"/>
-            <w:noProof/>
+            <w:rFonts w:asciiTheme="minorHAnsi" w:eastAsiaTheme="minorEastAsia" w:hAnsiTheme="minorHAnsi"/>
+            <w:noProof/>
+            <w:sz w:val="22"/>
             <w:lang w:eastAsia="es-ES"/>
           </w:rPr>
           <w:tab/>
@@ -1395,7 +1422,7 @@
             <w:noProof/>
             <w:webHidden/>
           </w:rPr>
-          <w:instrText xml:space="preserve"> PAGEREF _Toc57553323 \h </w:instrText>
+          <w:instrText xml:space="preserve"> PAGEREF _Toc57559783 \h </w:instrText>
         </w:r>
         <w:r>
           <w:rPr>
@@ -1434,12 +1461,13 @@
           <w:tab w:val="right" w:leader="dot" w:pos="8777"/>
         </w:tabs>
         <w:rPr>
-          <w:rFonts w:eastAsiaTheme="minorEastAsia"/>
+          <w:rFonts w:asciiTheme="minorHAnsi" w:eastAsiaTheme="minorEastAsia" w:hAnsiTheme="minorHAnsi"/>
           <w:noProof/>
+          <w:sz w:val="22"/>
           <w:lang w:eastAsia="es-ES"/>
         </w:rPr>
       </w:pPr>
-      <w:hyperlink w:anchor="_Toc57553324" w:history="1">
+      <w:hyperlink w:anchor="_Toc57559784" w:history="1">
         <w:r>
           <w:rPr>
             <w:rStyle w:val="Hipervnculo"/>
@@ -1449,8 +1477,9 @@
         </w:r>
         <w:r>
           <w:rPr>
-            <w:rFonts w:eastAsiaTheme="minorEastAsia"/>
-            <w:noProof/>
+            <w:rFonts w:asciiTheme="minorHAnsi" w:eastAsiaTheme="minorEastAsia" w:hAnsiTheme="minorHAnsi"/>
+            <w:noProof/>
+            <w:sz w:val="22"/>
             <w:lang w:eastAsia="es-ES"/>
           </w:rPr>
           <w:tab/>
@@ -1482,7 +1511,7 @@
             <w:noProof/>
             <w:webHidden/>
           </w:rPr>
-          <w:instrText xml:space="preserve"> PAGEREF _Toc57553324 \h </w:instrText>
+          <w:instrText xml:space="preserve"> PAGEREF _Toc57559784 \h </w:instrText>
         </w:r>
         <w:r>
           <w:rPr>
@@ -1521,12 +1550,13 @@
           <w:tab w:val="right" w:leader="dot" w:pos="8777"/>
         </w:tabs>
         <w:rPr>
-          <w:rFonts w:eastAsiaTheme="minorEastAsia"/>
+          <w:rFonts w:asciiTheme="minorHAnsi" w:eastAsiaTheme="minorEastAsia" w:hAnsiTheme="minorHAnsi"/>
           <w:noProof/>
+          <w:sz w:val="22"/>
           <w:lang w:eastAsia="es-ES"/>
         </w:rPr>
       </w:pPr>
-      <w:hyperlink w:anchor="_Toc57553325" w:history="1">
+      <w:hyperlink w:anchor="_Toc57559785" w:history="1">
         <w:r>
           <w:rPr>
             <w:rStyle w:val="Hipervnculo"/>
@@ -1536,8 +1566,9 @@
         </w:r>
         <w:r>
           <w:rPr>
-            <w:rFonts w:eastAsiaTheme="minorEastAsia"/>
-            <w:noProof/>
+            <w:rFonts w:asciiTheme="minorHAnsi" w:eastAsiaTheme="minorEastAsia" w:hAnsiTheme="minorHAnsi"/>
+            <w:noProof/>
+            <w:sz w:val="22"/>
             <w:lang w:eastAsia="es-ES"/>
           </w:rPr>
           <w:tab/>
@@ -1569,7 +1600,7 @@
             <w:noProof/>
             <w:webHidden/>
           </w:rPr>
-          <w:instrText xml:space="preserve"> PAGEREF _Toc57553325 \h </w:instrText>
+          <w:instrText xml:space="preserve"> PAGEREF _Toc57559785 \h </w:instrText>
         </w:r>
         <w:r>
           <w:rPr>
@@ -1604,12 +1635,13 @@
       <w:pPr>
         <w:pStyle w:val="TDC1"/>
         <w:rPr>
-          <w:rFonts w:eastAsiaTheme="minorEastAsia"/>
+          <w:rFonts w:asciiTheme="minorHAnsi" w:eastAsiaTheme="minorEastAsia" w:hAnsiTheme="minorHAnsi"/>
           <w:noProof/>
+          <w:sz w:val="22"/>
           <w:lang w:eastAsia="es-ES"/>
         </w:rPr>
       </w:pPr>
-      <w:hyperlink w:anchor="_Toc57553326" w:history="1">
+      <w:hyperlink w:anchor="_Toc57559786" w:history="1">
         <w:r>
           <w:rPr>
             <w:rStyle w:val="Hipervnculo"/>
@@ -1619,8 +1651,9 @@
         </w:r>
         <w:r>
           <w:rPr>
-            <w:rFonts w:eastAsiaTheme="minorEastAsia"/>
-            <w:noProof/>
+            <w:rFonts w:asciiTheme="minorHAnsi" w:eastAsiaTheme="minorEastAsia" w:hAnsiTheme="minorHAnsi"/>
+            <w:noProof/>
+            <w:sz w:val="22"/>
             <w:lang w:eastAsia="es-ES"/>
           </w:rPr>
           <w:tab/>
@@ -1651,7 +1684,7 @@
             <w:noProof/>
             <w:webHidden/>
           </w:rPr>
-          <w:instrText xml:space="preserve"> PAGEREF _Toc57553326 \h </w:instrText>
+          <w:instrText xml:space="preserve"> PAGEREF _Toc57559786 \h </w:instrText>
         </w:r>
         <w:r>
           <w:rPr>
@@ -1690,12 +1723,13 @@
           <w:tab w:val="right" w:leader="dot" w:pos="8777"/>
         </w:tabs>
         <w:rPr>
-          <w:rFonts w:eastAsiaTheme="minorEastAsia"/>
+          <w:rFonts w:asciiTheme="minorHAnsi" w:eastAsiaTheme="minorEastAsia" w:hAnsiTheme="minorHAnsi"/>
           <w:noProof/>
+          <w:sz w:val="22"/>
           <w:lang w:eastAsia="es-ES"/>
         </w:rPr>
       </w:pPr>
-      <w:hyperlink w:anchor="_Toc57553327" w:history="1">
+      <w:hyperlink w:anchor="_Toc57559787" w:history="1">
         <w:r>
           <w:rPr>
             <w:rStyle w:val="Hipervnculo"/>
@@ -1705,8 +1739,9 @@
         </w:r>
         <w:r>
           <w:rPr>
-            <w:rFonts w:eastAsiaTheme="minorEastAsia"/>
-            <w:noProof/>
+            <w:rFonts w:asciiTheme="minorHAnsi" w:eastAsiaTheme="minorEastAsia" w:hAnsiTheme="minorHAnsi"/>
+            <w:noProof/>
+            <w:sz w:val="22"/>
             <w:lang w:eastAsia="es-ES"/>
           </w:rPr>
           <w:tab/>
@@ -1737,7 +1772,7 @@
             <w:noProof/>
             <w:webHidden/>
           </w:rPr>
-          <w:instrText xml:space="preserve"> PAGEREF _Toc57553327 \h </w:instrText>
+          <w:instrText xml:space="preserve"> PAGEREF _Toc57559787 \h </w:instrText>
         </w:r>
         <w:r>
           <w:rPr>
@@ -1776,12 +1811,13 @@
           <w:tab w:val="right" w:leader="dot" w:pos="8777"/>
         </w:tabs>
         <w:rPr>
-          <w:rFonts w:eastAsiaTheme="minorEastAsia"/>
+          <w:rFonts w:asciiTheme="minorHAnsi" w:eastAsiaTheme="minorEastAsia" w:hAnsiTheme="minorHAnsi"/>
           <w:noProof/>
+          <w:sz w:val="22"/>
           <w:lang w:eastAsia="es-ES"/>
         </w:rPr>
       </w:pPr>
-      <w:hyperlink w:anchor="_Toc57553328" w:history="1">
+      <w:hyperlink w:anchor="_Toc57559788" w:history="1">
         <w:r>
           <w:rPr>
             <w:rStyle w:val="Hipervnculo"/>
@@ -1791,8 +1827,9 @@
         </w:r>
         <w:r>
           <w:rPr>
-            <w:rFonts w:eastAsiaTheme="minorEastAsia"/>
-            <w:noProof/>
+            <w:rFonts w:asciiTheme="minorHAnsi" w:eastAsiaTheme="minorEastAsia" w:hAnsiTheme="minorHAnsi"/>
+            <w:noProof/>
+            <w:sz w:val="22"/>
             <w:lang w:eastAsia="es-ES"/>
           </w:rPr>
           <w:tab/>
@@ -1823,7 +1860,7 @@
             <w:noProof/>
             <w:webHidden/>
           </w:rPr>
-          <w:instrText xml:space="preserve"> PAGEREF _Toc57553328 \h </w:instrText>
+          <w:instrText xml:space="preserve"> PAGEREF _Toc57559788 \h </w:instrText>
         </w:r>
         <w:r>
           <w:rPr>
@@ -1862,12 +1899,13 @@
           <w:tab w:val="right" w:leader="dot" w:pos="8777"/>
         </w:tabs>
         <w:rPr>
-          <w:rFonts w:eastAsiaTheme="minorEastAsia"/>
+          <w:rFonts w:asciiTheme="minorHAnsi" w:eastAsiaTheme="minorEastAsia" w:hAnsiTheme="minorHAnsi"/>
           <w:noProof/>
+          <w:sz w:val="22"/>
           <w:lang w:eastAsia="es-ES"/>
         </w:rPr>
       </w:pPr>
-      <w:hyperlink w:anchor="_Toc57553329" w:history="1">
+      <w:hyperlink w:anchor="_Toc57559789" w:history="1">
         <w:r>
           <w:rPr>
             <w:rStyle w:val="Hipervnculo"/>
@@ -1877,8 +1915,9 @@
         </w:r>
         <w:r>
           <w:rPr>
-            <w:rFonts w:eastAsiaTheme="minorEastAsia"/>
-            <w:noProof/>
+            <w:rFonts w:asciiTheme="minorHAnsi" w:eastAsiaTheme="minorEastAsia" w:hAnsiTheme="minorHAnsi"/>
+            <w:noProof/>
+            <w:sz w:val="22"/>
             <w:lang w:eastAsia="es-ES"/>
           </w:rPr>
           <w:tab/>
@@ -1909,7 +1948,7 @@
             <w:noProof/>
             <w:webHidden/>
           </w:rPr>
-          <w:instrText xml:space="preserve"> PAGEREF _Toc57553329 \h </w:instrText>
+          <w:instrText xml:space="preserve"> PAGEREF _Toc57559789 \h </w:instrText>
         </w:r>
         <w:r>
           <w:rPr>
@@ -1948,12 +1987,13 @@
           <w:tab w:val="right" w:leader="dot" w:pos="8777"/>
         </w:tabs>
         <w:rPr>
-          <w:rFonts w:eastAsiaTheme="minorEastAsia"/>
+          <w:rFonts w:asciiTheme="minorHAnsi" w:eastAsiaTheme="minorEastAsia" w:hAnsiTheme="minorHAnsi"/>
           <w:noProof/>
+          <w:sz w:val="22"/>
           <w:lang w:eastAsia="es-ES"/>
         </w:rPr>
       </w:pPr>
-      <w:hyperlink w:anchor="_Toc57553330" w:history="1">
+      <w:hyperlink w:anchor="_Toc57559790" w:history="1">
         <w:r>
           <w:rPr>
             <w:rStyle w:val="Hipervnculo"/>
@@ -1963,8 +2003,9 @@
         </w:r>
         <w:r>
           <w:rPr>
-            <w:rFonts w:eastAsiaTheme="minorEastAsia"/>
-            <w:noProof/>
+            <w:rFonts w:asciiTheme="minorHAnsi" w:eastAsiaTheme="minorEastAsia" w:hAnsiTheme="minorHAnsi"/>
+            <w:noProof/>
+            <w:sz w:val="22"/>
             <w:lang w:eastAsia="es-ES"/>
           </w:rPr>
           <w:tab/>
@@ -1995,7 +2036,7 @@
             <w:noProof/>
             <w:webHidden/>
           </w:rPr>
-          <w:instrText xml:space="preserve"> PAGEREF _Toc57553330 \h </w:instrText>
+          <w:instrText xml:space="preserve"> PAGEREF _Toc57559790 \h </w:instrText>
         </w:r>
         <w:r>
           <w:rPr>
@@ -2034,12 +2075,13 @@
           <w:tab w:val="right" w:leader="dot" w:pos="8777"/>
         </w:tabs>
         <w:rPr>
-          <w:rFonts w:eastAsiaTheme="minorEastAsia"/>
+          <w:rFonts w:asciiTheme="minorHAnsi" w:eastAsiaTheme="minorEastAsia" w:hAnsiTheme="minorHAnsi"/>
           <w:noProof/>
+          <w:sz w:val="22"/>
           <w:lang w:eastAsia="es-ES"/>
         </w:rPr>
       </w:pPr>
-      <w:hyperlink w:anchor="_Toc57553331" w:history="1">
+      <w:hyperlink w:anchor="_Toc57559791" w:history="1">
         <w:r>
           <w:rPr>
             <w:rStyle w:val="Hipervnculo"/>
@@ -2049,8 +2091,9 @@
         </w:r>
         <w:r>
           <w:rPr>
-            <w:rFonts w:eastAsiaTheme="minorEastAsia"/>
-            <w:noProof/>
+            <w:rFonts w:asciiTheme="minorHAnsi" w:eastAsiaTheme="minorEastAsia" w:hAnsiTheme="minorHAnsi"/>
+            <w:noProof/>
+            <w:sz w:val="22"/>
             <w:lang w:eastAsia="es-ES"/>
           </w:rPr>
           <w:tab/>
@@ -2081,7 +2124,7 @@
             <w:noProof/>
             <w:webHidden/>
           </w:rPr>
-          <w:instrText xml:space="preserve"> PAGEREF _Toc57553331 \h </w:instrText>
+          <w:instrText xml:space="preserve"> PAGEREF _Toc57559791 \h </w:instrText>
         </w:r>
         <w:r>
           <w:rPr>
@@ -2116,12 +2159,13 @@
       <w:pPr>
         <w:pStyle w:val="TDC1"/>
         <w:rPr>
-          <w:rFonts w:eastAsiaTheme="minorEastAsia"/>
+          <w:rFonts w:asciiTheme="minorHAnsi" w:eastAsiaTheme="minorEastAsia" w:hAnsiTheme="minorHAnsi"/>
           <w:noProof/>
+          <w:sz w:val="22"/>
           <w:lang w:eastAsia="es-ES"/>
         </w:rPr>
       </w:pPr>
-      <w:hyperlink w:anchor="_Toc57553332" w:history="1">
+      <w:hyperlink w:anchor="_Toc57559792" w:history="1">
         <w:r>
           <w:rPr>
             <w:rStyle w:val="Hipervnculo"/>
@@ -2148,7 +2192,7 @@
             <w:noProof/>
             <w:webHidden/>
           </w:rPr>
-          <w:instrText xml:space="preserve"> PAGEREF _Toc57553332 \h </w:instrText>
+          <w:instrText xml:space="preserve"> PAGEREF _Toc57559792 \h </w:instrText>
         </w:r>
         <w:r>
           <w:rPr>
@@ -2168,7 +2212,7 @@
             <w:noProof/>
             <w:webHidden/>
           </w:rPr>
-          <w:t>15</w:t>
+          <w:t>16</w:t>
         </w:r>
         <w:r>
           <w:rPr>
@@ -2183,12 +2227,13 @@
       <w:pPr>
         <w:pStyle w:val="TDC1"/>
         <w:rPr>
-          <w:rFonts w:eastAsiaTheme="minorEastAsia"/>
+          <w:rFonts w:asciiTheme="minorHAnsi" w:eastAsiaTheme="minorEastAsia" w:hAnsiTheme="minorHAnsi"/>
           <w:noProof/>
+          <w:sz w:val="22"/>
           <w:lang w:eastAsia="es-ES"/>
         </w:rPr>
       </w:pPr>
-      <w:hyperlink w:anchor="_Toc57553333" w:history="1">
+      <w:hyperlink w:anchor="_Toc57559793" w:history="1">
         <w:r>
           <w:rPr>
             <w:rStyle w:val="Hipervnculo"/>
@@ -2198,8 +2243,9 @@
         </w:r>
         <w:r>
           <w:rPr>
-            <w:rFonts w:eastAsiaTheme="minorEastAsia"/>
-            <w:noProof/>
+            <w:rFonts w:asciiTheme="minorHAnsi" w:eastAsiaTheme="minorEastAsia" w:hAnsiTheme="minorHAnsi"/>
+            <w:noProof/>
+            <w:sz w:val="22"/>
             <w:lang w:eastAsia="es-ES"/>
           </w:rPr>
           <w:tab/>
@@ -2230,7 +2276,7 @@
             <w:noProof/>
             <w:webHidden/>
           </w:rPr>
-          <w:instrText xml:space="preserve"> PAGEREF _Toc57553333 \h </w:instrText>
+          <w:instrText xml:space="preserve"> PAGEREF _Toc57559793 \h </w:instrText>
         </w:r>
         <w:r>
           <w:rPr>
@@ -2250,7 +2296,7 @@
             <w:noProof/>
             <w:webHidden/>
           </w:rPr>
-          <w:t>16</w:t>
+          <w:t>17</w:t>
         </w:r>
         <w:r>
           <w:rPr>
@@ -2265,12 +2311,13 @@
       <w:pPr>
         <w:pStyle w:val="TDC1"/>
         <w:rPr>
-          <w:rFonts w:eastAsiaTheme="minorEastAsia"/>
+          <w:rFonts w:asciiTheme="minorHAnsi" w:eastAsiaTheme="minorEastAsia" w:hAnsiTheme="minorHAnsi"/>
           <w:noProof/>
+          <w:sz w:val="22"/>
           <w:lang w:eastAsia="es-ES"/>
         </w:rPr>
       </w:pPr>
-      <w:hyperlink w:anchor="_Toc57553334" w:history="1">
+      <w:hyperlink w:anchor="_Toc57559794" w:history="1">
         <w:r>
           <w:rPr>
             <w:rStyle w:val="Hipervnculo"/>
@@ -2280,8 +2327,9 @@
         </w:r>
         <w:r>
           <w:rPr>
-            <w:rFonts w:eastAsiaTheme="minorEastAsia"/>
-            <w:noProof/>
+            <w:rFonts w:asciiTheme="minorHAnsi" w:eastAsiaTheme="minorEastAsia" w:hAnsiTheme="minorHAnsi"/>
+            <w:noProof/>
+            <w:sz w:val="22"/>
             <w:lang w:eastAsia="es-ES"/>
           </w:rPr>
           <w:tab/>
@@ -2312,7 +2360,7 @@
             <w:noProof/>
             <w:webHidden/>
           </w:rPr>
-          <w:instrText xml:space="preserve"> PAGEREF _Toc57553334 \h </w:instrText>
+          <w:instrText xml:space="preserve"> PAGEREF _Toc57559794 \h </w:instrText>
         </w:r>
         <w:r>
           <w:rPr>
@@ -2332,7 +2380,7 @@
             <w:noProof/>
             <w:webHidden/>
           </w:rPr>
-          <w:t>17</w:t>
+          <w:t>18</w:t>
         </w:r>
         <w:r>
           <w:rPr>
@@ -2347,12 +2395,13 @@
       <w:pPr>
         <w:pStyle w:val="TDC1"/>
         <w:rPr>
-          <w:rFonts w:eastAsiaTheme="minorEastAsia"/>
+          <w:rFonts w:asciiTheme="minorHAnsi" w:eastAsiaTheme="minorEastAsia" w:hAnsiTheme="minorHAnsi"/>
           <w:noProof/>
+          <w:sz w:val="22"/>
           <w:lang w:eastAsia="es-ES"/>
         </w:rPr>
       </w:pPr>
-      <w:hyperlink w:anchor="_Toc57553335" w:history="1">
+      <w:hyperlink w:anchor="_Toc57559795" w:history="1">
         <w:r>
           <w:rPr>
             <w:rStyle w:val="Hipervnculo"/>
@@ -2362,8 +2411,9 @@
         </w:r>
         <w:r>
           <w:rPr>
-            <w:rFonts w:eastAsiaTheme="minorEastAsia"/>
-            <w:noProof/>
+            <w:rFonts w:asciiTheme="minorHAnsi" w:eastAsiaTheme="minorEastAsia" w:hAnsiTheme="minorHAnsi"/>
+            <w:noProof/>
+            <w:sz w:val="22"/>
             <w:lang w:eastAsia="es-ES"/>
           </w:rPr>
           <w:tab/>
@@ -2394,7 +2444,7 @@
             <w:noProof/>
             <w:webHidden/>
           </w:rPr>
-          <w:instrText xml:space="preserve"> PAGEREF _Toc57553335 \h </w:instrText>
+          <w:instrText xml:space="preserve"> PAGEREF _Toc57559795 \h </w:instrText>
         </w:r>
         <w:r>
           <w:rPr>
@@ -2414,7 +2464,7 @@
             <w:noProof/>
             <w:webHidden/>
           </w:rPr>
-          <w:t>18</w:t>
+          <w:t>19</w:t>
         </w:r>
         <w:r>
           <w:rPr>
@@ -2429,12 +2479,13 @@
       <w:pPr>
         <w:pStyle w:val="TDC1"/>
         <w:rPr>
-          <w:rFonts w:eastAsiaTheme="minorEastAsia"/>
+          <w:rFonts w:asciiTheme="minorHAnsi" w:eastAsiaTheme="minorEastAsia" w:hAnsiTheme="minorHAnsi"/>
           <w:noProof/>
+          <w:sz w:val="22"/>
           <w:lang w:eastAsia="es-ES"/>
         </w:rPr>
       </w:pPr>
-      <w:hyperlink w:anchor="_Toc57553336" w:history="1">
+      <w:hyperlink w:anchor="_Toc57559796" w:history="1">
         <w:r>
           <w:rPr>
             <w:rStyle w:val="Hipervnculo"/>
@@ -2444,8 +2495,9 @@
         </w:r>
         <w:r>
           <w:rPr>
-            <w:rFonts w:eastAsiaTheme="minorEastAsia"/>
-            <w:noProof/>
+            <w:rFonts w:asciiTheme="minorHAnsi" w:eastAsiaTheme="minorEastAsia" w:hAnsiTheme="minorHAnsi"/>
+            <w:noProof/>
+            <w:sz w:val="22"/>
             <w:lang w:eastAsia="es-ES"/>
           </w:rPr>
           <w:tab/>
@@ -2476,7 +2528,7 @@
             <w:noProof/>
             <w:webHidden/>
           </w:rPr>
-          <w:instrText xml:space="preserve"> PAGEREF _Toc57553336 \h </w:instrText>
+          <w:instrText xml:space="preserve"> PAGEREF _Toc57559796 \h </w:instrText>
         </w:r>
         <w:r>
           <w:rPr>
@@ -2496,7 +2548,7 @@
             <w:noProof/>
             <w:webHidden/>
           </w:rPr>
-          <w:t>19</w:t>
+          <w:t>20</w:t>
         </w:r>
         <w:r>
           <w:rPr>
@@ -2511,165 +2563,259 @@
       <w:pPr>
         <w:pStyle w:val="TDC1"/>
         <w:rPr>
-          <w:rFonts w:eastAsiaTheme="minorEastAsia"/>
+          <w:rFonts w:asciiTheme="minorHAnsi" w:eastAsiaTheme="minorEastAsia" w:hAnsiTheme="minorHAnsi"/>
           <w:noProof/>
+          <w:sz w:val="22"/>
           <w:lang w:eastAsia="es-ES"/>
         </w:rPr>
       </w:pPr>
-      <w:hyperlink w:anchor="_Toc57553337" w:history="1">
-        <w:r>
-          <w:rPr>
-            <w:rStyle w:val="Hipervnculo"/>
-            <w:noProof/>
-          </w:rPr>
-          <w:t>9.</w:t>
-        </w:r>
-        <w:r>
-          <w:rPr>
-            <w:rFonts w:eastAsiaTheme="minorEastAsia"/>
-            <w:noProof/>
-            <w:lang w:eastAsia="es-ES"/>
-          </w:rPr>
-          <w:tab/>
-        </w:r>
-        <w:r>
-          <w:rPr>
-            <w:rStyle w:val="Hipervnculo"/>
-            <w:noProof/>
-          </w:rPr>
-          <w:t>Lecciones aprendidas</w:t>
-        </w:r>
-        <w:r>
-          <w:rPr>
-            <w:noProof/>
-            <w:webHidden/>
-          </w:rPr>
-          <w:tab/>
-        </w:r>
-        <w:r>
-          <w:rPr>
-            <w:noProof/>
-            <w:webHidden/>
-          </w:rPr>
-          <w:fldChar w:fldCharType="begin"/>
-        </w:r>
-        <w:r>
-          <w:rPr>
-            <w:noProof/>
-            <w:webHidden/>
-          </w:rPr>
-          <w:instrText xml:space="preserve"> PAGEREF _Toc57553337 \h </w:instrText>
-        </w:r>
-        <w:r>
-          <w:rPr>
-            <w:noProof/>
-            <w:webHidden/>
-          </w:rPr>
-        </w:r>
-        <w:r>
-          <w:rPr>
-            <w:noProof/>
-            <w:webHidden/>
-          </w:rPr>
-          <w:fldChar w:fldCharType="separate"/>
-        </w:r>
-        <w:r>
-          <w:rPr>
-            <w:noProof/>
-            <w:webHidden/>
-          </w:rPr>
-          <w:t>20</w:t>
-        </w:r>
-        <w:r>
-          <w:rPr>
-            <w:noProof/>
-            <w:webHidden/>
-          </w:rPr>
-          <w:fldChar w:fldCharType="end"/>
-        </w:r>
-      </w:hyperlink>
+      <w:r>
+        <w:rPr>
+          <w:rStyle w:val="Hipervnculo"/>
+          <w:noProof/>
+        </w:rPr>
+        <w:fldChar w:fldCharType="begin"/>
+      </w:r>
+      <w:r>
+        <w:rPr>
+          <w:rStyle w:val="Hipervnculo"/>
+          <w:noProof/>
+        </w:rPr>
+        <w:instrText xml:space="preserve"> </w:instrText>
+      </w:r>
+      <w:r>
+        <w:rPr>
+          <w:noProof/>
+        </w:rPr>
+        <w:instrText>HYPERLINK \l "_Toc57559797"</w:instrText>
+      </w:r>
+      <w:r>
+        <w:rPr>
+          <w:rStyle w:val="Hipervnculo"/>
+          <w:noProof/>
+        </w:rPr>
+        <w:instrText xml:space="preserve"> </w:instrText>
+      </w:r>
+      <w:r>
+        <w:rPr>
+          <w:rStyle w:val="Hipervnculo"/>
+          <w:noProof/>
+        </w:rPr>
+      </w:r>
+      <w:r>
+        <w:rPr>
+          <w:rStyle w:val="Hipervnculo"/>
+          <w:noProof/>
+        </w:rPr>
+        <w:fldChar w:fldCharType="separate"/>
+      </w:r>
+      <w:r>
+        <w:rPr>
+          <w:rStyle w:val="Hipervnculo"/>
+          <w:noProof/>
+        </w:rPr>
+        <w:t>9.</w:t>
+      </w:r>
+      <w:r>
+        <w:rPr>
+          <w:rFonts w:asciiTheme="minorHAnsi" w:eastAsiaTheme="minorEastAsia" w:hAnsiTheme="minorHAnsi"/>
+          <w:noProof/>
+          <w:sz w:val="22"/>
+          <w:lang w:eastAsia="es-ES"/>
+        </w:rPr>
+        <w:tab/>
+      </w:r>
+      <w:r>
+        <w:rPr>
+          <w:rStyle w:val="Hipervnculo"/>
+          <w:noProof/>
+        </w:rPr>
+        <w:t>Lecciones aprendidas</w:t>
+      </w:r>
+      <w:r>
+        <w:rPr>
+          <w:noProof/>
+          <w:webHidden/>
+        </w:rPr>
+        <w:tab/>
+      </w:r>
+      <w:r>
+        <w:rPr>
+          <w:noProof/>
+          <w:webHidden/>
+        </w:rPr>
+        <w:fldChar w:fldCharType="begin"/>
+      </w:r>
+      <w:r>
+        <w:rPr>
+          <w:noProof/>
+          <w:webHidden/>
+        </w:rPr>
+        <w:instrText xml:space="preserve"> PAGEREF _Toc57559797 \h </w:instrText>
+      </w:r>
+      <w:r>
+        <w:rPr>
+          <w:noProof/>
+          <w:webHidden/>
+        </w:rPr>
+      </w:r>
+      <w:r>
+        <w:rPr>
+          <w:noProof/>
+          <w:webHidden/>
+        </w:rPr>
+        <w:fldChar w:fldCharType="separate"/>
+      </w:r>
+      <w:r>
+        <w:rPr>
+          <w:noProof/>
+          <w:webHidden/>
+        </w:rPr>
+        <w:t>21</w:t>
+      </w:r>
+      <w:r>
+        <w:rPr>
+          <w:noProof/>
+          <w:webHidden/>
+        </w:rPr>
+        <w:fldChar w:fldCharType="end"/>
+      </w:r>
+      <w:r>
+        <w:rPr>
+          <w:rStyle w:val="Hipervnculo"/>
+          <w:noProof/>
+        </w:rPr>
+        <w:fldChar w:fldCharType="end"/>
+      </w:r>
     </w:p>
     <w:p>
       <w:pPr>
         <w:pStyle w:val="TDC1"/>
         <w:rPr>
-          <w:rFonts w:eastAsiaTheme="minorEastAsia"/>
+          <w:rFonts w:asciiTheme="minorHAnsi" w:eastAsiaTheme="minorEastAsia" w:hAnsiTheme="minorHAnsi"/>
           <w:noProof/>
+          <w:sz w:val="22"/>
           <w:lang w:eastAsia="es-ES"/>
         </w:rPr>
       </w:pPr>
-      <w:hyperlink w:anchor="_Toc57553338" w:history="1">
-        <w:r>
-          <w:rPr>
-            <w:rStyle w:val="Hipervnculo"/>
-            <w:noProof/>
-          </w:rPr>
-          <w:t>10.</w:t>
-        </w:r>
-        <w:r>
-          <w:rPr>
-            <w:rFonts w:eastAsiaTheme="minorEastAsia"/>
-            <w:noProof/>
-            <w:lang w:eastAsia="es-ES"/>
-          </w:rPr>
-          <w:tab/>
-        </w:r>
-        <w:r>
-          <w:rPr>
-            <w:rStyle w:val="Hipervnculo"/>
-            <w:noProof/>
-          </w:rPr>
-          <w:t>Bibliografía</w:t>
-        </w:r>
-        <w:r>
-          <w:rPr>
-            <w:noProof/>
-            <w:webHidden/>
-          </w:rPr>
-          <w:tab/>
-        </w:r>
-        <w:r>
-          <w:rPr>
-            <w:noProof/>
-            <w:webHidden/>
-          </w:rPr>
-          <w:fldChar w:fldCharType="begin"/>
-        </w:r>
-        <w:r>
-          <w:rPr>
-            <w:noProof/>
-            <w:webHidden/>
-          </w:rPr>
-          <w:instrText xml:space="preserve"> PAGEREF _Toc57553338 \h </w:instrText>
-        </w:r>
-        <w:r>
-          <w:rPr>
-            <w:noProof/>
-            <w:webHidden/>
-          </w:rPr>
-        </w:r>
-        <w:r>
-          <w:rPr>
-            <w:noProof/>
-            <w:webHidden/>
-          </w:rPr>
-          <w:fldChar w:fldCharType="separate"/>
-        </w:r>
-        <w:r>
-          <w:rPr>
-            <w:noProof/>
-            <w:webHidden/>
-          </w:rPr>
-          <w:t>21</w:t>
-        </w:r>
-        <w:r>
-          <w:rPr>
-            <w:noProof/>
-            <w:webHidden/>
-          </w:rPr>
-          <w:fldChar w:fldCharType="end"/>
-        </w:r>
-      </w:hyperlink>
+      <w:r>
+        <w:rPr>
+          <w:rStyle w:val="Hipervnculo"/>
+          <w:noProof/>
+        </w:rPr>
+        <w:fldChar w:fldCharType="begin"/>
+      </w:r>
+      <w:r>
+        <w:rPr>
+          <w:rStyle w:val="Hipervnculo"/>
+          <w:noProof/>
+        </w:rPr>
+        <w:instrText xml:space="preserve"> </w:instrText>
+      </w:r>
+      <w:r>
+        <w:rPr>
+          <w:noProof/>
+        </w:rPr>
+        <w:instrText>HYPERLINK \l "_Toc57559798"</w:instrText>
+      </w:r>
+      <w:r>
+        <w:rPr>
+          <w:rStyle w:val="Hipervnculo"/>
+          <w:noProof/>
+        </w:rPr>
+        <w:instrText xml:space="preserve"> </w:instrText>
+      </w:r>
+      <w:r>
+        <w:rPr>
+          <w:rStyle w:val="Hipervnculo"/>
+          <w:noProof/>
+        </w:rPr>
+      </w:r>
+      <w:r>
+        <w:rPr>
+          <w:rStyle w:val="Hipervnculo"/>
+          <w:noProof/>
+        </w:rPr>
+        <w:fldChar w:fldCharType="separate"/>
+      </w:r>
+      <w:r>
+        <w:rPr>
+          <w:rStyle w:val="Hipervnculo"/>
+          <w:noProof/>
+        </w:rPr>
+        <w:t>10.</w:t>
+      </w:r>
+      <w:r>
+        <w:rPr>
+          <w:rFonts w:asciiTheme="minorHAnsi" w:eastAsiaTheme="minorEastAsia" w:hAnsiTheme="minorHAnsi"/>
+          <w:noProof/>
+          <w:sz w:val="22"/>
+          <w:lang w:eastAsia="es-ES"/>
+        </w:rPr>
+        <w:tab/>
+      </w:r>
+      <w:r>
+        <w:rPr>
+          <w:rStyle w:val="Hipervnculo"/>
+          <w:noProof/>
+        </w:rPr>
+        <w:t>Bibliografía</w:t>
+      </w:r>
+      <w:r>
+        <w:rPr>
+          <w:noProof/>
+          <w:webHidden/>
+        </w:rPr>
+        <w:tab/>
+      </w:r>
+      <w:r>
+        <w:rPr>
+          <w:noProof/>
+          <w:webHidden/>
+        </w:rPr>
+        <w:fldChar w:fldCharType="begin"/>
+      </w:r>
+      <w:r>
+        <w:rPr>
+          <w:noProof/>
+          <w:webHidden/>
+        </w:rPr>
+        <w:instrText xml:space="preserve"> PAGEREF _Toc57559798 \h </w:instrText>
+      </w:r>
+      <w:r>
+        <w:rPr>
+          <w:noProof/>
+          <w:webHidden/>
+        </w:rPr>
+      </w:r>
+      <w:r>
+        <w:rPr>
+          <w:noProof/>
+          <w:webHidden/>
+        </w:rPr>
+        <w:fldChar w:fldCharType="separate"/>
+      </w:r>
+      <w:r>
+        <w:rPr>
+          <w:noProof/>
+          <w:webHidden/>
+        </w:rPr>
+        <w:t>22</w:t>
+      </w:r>
+      <w:r>
+        <w:rPr>
+          <w:noProof/>
+          <w:webHidden/>
+        </w:rPr>
+        <w:fldChar w:fldCharType="end"/>
+      </w:r>
+      <w:r>
+        <w:rPr>
+          <w:rStyle w:val="Hipervnculo"/>
+          <w:noProof/>
+        </w:rPr>
+        <w:fldChar w:fldCharType="end"/>
+      </w:r>
     </w:p>
     <w:p>
       <w:pPr>
@@ -2686,15 +2832,6 @@
     </w:p>
     <w:p>
       <w:pPr>
-        <w:pStyle w:val="Cuerpotexto"/>
-      </w:pPr>
-      <w:r>
-        <w:lastRenderedPageBreak/>
-        <w:br w:type="page"/>
-      </w:r>
-    </w:p>
-    <w:p>
-      <w:pPr>
         <w:pStyle w:val="TCAP"/>
         <w:numPr>
           <w:ilvl w:val="0"/>
@@ -2702,7 +2839,7 @@
         </w:numPr>
       </w:pPr>
       <w:bookmarkStart w:id="0" w:name="_Toc57479598"/>
-      <w:bookmarkStart w:id="1" w:name="_Toc57553321"/>
+      <w:bookmarkStart w:id="1" w:name="_Toc57559781"/>
       <w:r>
         <w:lastRenderedPageBreak/>
         <w:t>Descripción del problema</w:t>
@@ -2756,9 +2893,11 @@
       <w:r>
         <w:t xml:space="preserve"> de películas. Si bien es posible </w:t>
       </w:r>
+      <w:proofErr w:type="gramStart"/>
       <w:r>
         <w:t>que</w:t>
       </w:r>
+      <w:proofErr w:type="gramEnd"/>
       <w:r>
         <w:t xml:space="preserve"> aunque utilices dichas plataformas con asiduidad no hayas reparado en ello, aunque </w:t>
       </w:r>
@@ -3001,7 +3140,7 @@
         </w:numPr>
       </w:pPr>
       <w:bookmarkStart w:id="2" w:name="_Toc57479599"/>
-      <w:bookmarkStart w:id="3" w:name="_Toc57553322"/>
+      <w:bookmarkStart w:id="3" w:name="_Toc57559782"/>
       <w:r>
         <w:lastRenderedPageBreak/>
         <w:t>Herramientas utilizadas</w:t>
@@ -3025,7 +3164,7 @@
           <w:numId w:val="5"/>
         </w:numPr>
       </w:pPr>
-      <w:bookmarkStart w:id="4" w:name="_Toc57553323"/>
+      <w:bookmarkStart w:id="4" w:name="_Toc57559783"/>
       <w:r>
         <w:rPr>
           <w:rStyle w:val="TAP1Car"/>
@@ -3037,7 +3176,15 @@
         <w:t xml:space="preserve"> </w:t>
       </w:r>
       <w:r>
-        <w:t xml:space="preserve">Entre las diversas tecnologías de bases de datos que pueden encontrarse en el mercado, hay dos que se llevan toda la atención: las bases de datos relacionales (MySQL, Oracle, MSSQL) y las bases de datos orientadas a documentos (MongoDB, </w:t>
+        <w:t>Entre las diversas tecnologías de bases de datos que pueden encontrarse en el mercado, hay dos que se llevan toda la atención: las bases de datos relacionales (MySQL, Oracle, MSSQL) y las bases de datos orientadas a documentos (</w:t>
+      </w:r>
+      <w:proofErr w:type="spellStart"/>
+      <w:r>
+        <w:t>MongoDB</w:t>
+      </w:r>
+      <w:proofErr w:type="spellEnd"/>
+      <w:r>
+        <w:t xml:space="preserve">, </w:t>
       </w:r>
       <w:proofErr w:type="spellStart"/>
       <w:r>
@@ -3099,23 +3246,7 @@
           <w:b/>
           <w:bCs/>
         </w:rPr>
-        <w:t xml:space="preserve"> </w:t>
-      </w:r>
-      <w:proofErr w:type="spellStart"/>
-      <w:r>
-        <w:rPr>
-          <w:b/>
-          <w:bCs/>
-        </w:rPr>
-        <w:t>to</w:t>
-      </w:r>
-      <w:proofErr w:type="spellEnd"/>
-      <w:r>
-        <w:rPr>
-          <w:b/>
-          <w:bCs/>
-        </w:rPr>
-        <w:t xml:space="preserve"> Neo4j 4.0</w:t>
+        <w:t xml:space="preserve"> to Neo4j 4.0</w:t>
       </w:r>
       <w:sdt>
         <w:sdtPr>
@@ -3126,7 +3257,6 @@
           <w:id w:val="-154149017"/>
           <w:citation/>
         </w:sdtPr>
-        <w:sdtEndPr/>
         <w:sdtContent>
           <w:r>
             <w:rPr>
@@ -3191,7 +3321,10 @@
       </w:r>
       <w:proofErr w:type="spellEnd"/>
       <w:r>
-        <w:t xml:space="preserve"> que posteriormente tuve que utilizar en el desarrollo del sistema, es decir, funcionamiento de una base de datos </w:t>
+        <w:t xml:space="preserve"> que posteriormente tuve que utilizar en el desarrollo del sistema, es decir, funcionamiento de una base de datos</w:t>
+      </w:r>
+      <w:r>
+        <w:t xml:space="preserve"> </w:t>
       </w:r>
       <w:r>
         <w:lastRenderedPageBreak/>
@@ -3219,6 +3352,8 @@
       <w:r>
         <w:t>Sobre la base de datos hay muchos más aspectos que comentar, de modo que he decidido crear un capítulo que hable en exclusiva del origen del base de datos, procesamiento, importación, estructura, etc.</w:t>
       </w:r>
+      <w:bookmarkStart w:id="5" w:name="_GoBack"/>
+      <w:bookmarkEnd w:id="5"/>
     </w:p>
     <w:p>
       <w:pPr>
@@ -3228,14 +3363,14 @@
           <w:numId w:val="5"/>
         </w:numPr>
       </w:pPr>
-      <w:bookmarkStart w:id="5" w:name="_Toc57553324"/>
+      <w:bookmarkStart w:id="6" w:name="_Toc57559784"/>
       <w:r>
         <w:rPr>
           <w:rStyle w:val="TAP1Car"/>
         </w:rPr>
         <w:t>Interfaz de usuario (Frontend):</w:t>
       </w:r>
-      <w:bookmarkEnd w:id="5"/>
+      <w:bookmarkEnd w:id="6"/>
       <w:r>
         <w:t xml:space="preserve">  A la hora de diseñar la interfaz de usuario, que generalmente se denomina </w:t>
       </w:r>
@@ -3281,7 +3416,6 @@
           <w:id w:val="-146275250"/>
           <w:citation/>
         </w:sdtPr>
-        <w:sdtEndPr/>
         <w:sdtContent>
           <w:r>
             <w:rPr>
@@ -3365,7 +3499,6 @@
           <w:id w:val="863788801"/>
           <w:citation/>
         </w:sdtPr>
-        <w:sdtEndPr/>
         <w:sdtContent>
           <w:r>
             <w:rPr>
@@ -3448,7 +3581,6 @@
           <w:id w:val="409669848"/>
           <w:citation/>
         </w:sdtPr>
-        <w:sdtEndPr/>
         <w:sdtContent>
           <w:r>
             <w:rPr>
@@ -3542,7 +3674,6 @@
           <w:id w:val="1779059433"/>
           <w:citation/>
         </w:sdtPr>
-        <w:sdtEndPr/>
         <w:sdtContent>
           <w:r>
             <w:fldChar w:fldCharType="begin"/>
@@ -3603,7 +3734,6 @@
           <w:id w:val="2071466054"/>
           <w:citation/>
         </w:sdtPr>
-        <w:sdtEndPr/>
         <w:sdtContent>
           <w:r>
             <w:fldChar w:fldCharType="begin"/>
@@ -3681,7 +3811,6 @@
           <w:id w:val="1393081118"/>
           <w:citation/>
         </w:sdtPr>
-        <w:sdtEndPr/>
         <w:sdtContent>
           <w:r>
             <w:rPr>
@@ -3756,7 +3885,6 @@
           <w:id w:val="-782725024"/>
           <w:citation/>
         </w:sdtPr>
-        <w:sdtEndPr/>
         <w:sdtContent>
           <w:r>
             <w:rPr>
@@ -3805,7 +3933,7 @@
           <w:numId w:val="5"/>
         </w:numPr>
       </w:pPr>
-      <w:bookmarkStart w:id="6" w:name="_Toc57553325"/>
+      <w:bookmarkStart w:id="7" w:name="_Toc57559785"/>
       <w:r>
         <w:rPr>
           <w:rStyle w:val="TAP1Car"/>
@@ -3830,7 +3958,7 @@
         </w:rPr>
         <w:t>):</w:t>
       </w:r>
-      <w:bookmarkEnd w:id="6"/>
+      <w:bookmarkEnd w:id="7"/>
       <w:r>
         <w:t xml:space="preserve">  A la hora de diseñar el servidor de la aplicación, generalmente denominado </w:t>
       </w:r>
@@ -3852,7 +3980,6 @@
           <w:id w:val="467479836"/>
           <w:citation/>
         </w:sdtPr>
-        <w:sdtEndPr/>
         <w:sdtContent>
           <w:r>
             <w:fldChar w:fldCharType="begin"/>
@@ -3893,7 +4020,6 @@
           <w:id w:val="-243885475"/>
           <w:citation/>
         </w:sdtPr>
-        <w:sdtEndPr/>
         <w:sdtContent>
           <w:r>
             <w:fldChar w:fldCharType="begin"/>
@@ -3938,7 +4064,6 @@
           <w:id w:val="1415982601"/>
           <w:citation/>
         </w:sdtPr>
-        <w:sdtEndPr/>
         <w:sdtContent>
           <w:r>
             <w:fldChar w:fldCharType="begin"/>
@@ -3982,7 +4107,6 @@
           <w:id w:val="-1915542704"/>
           <w:citation/>
         </w:sdtPr>
-        <w:sdtEndPr/>
         <w:sdtContent>
           <w:r>
             <w:fldChar w:fldCharType="begin"/>
@@ -4079,7 +4203,6 @@
           <w:id w:val="1511638939"/>
           <w:citation/>
         </w:sdtPr>
-        <w:sdtEndPr/>
         <w:sdtContent>
           <w:r>
             <w:rPr>
@@ -4179,7 +4302,6 @@
           <w:id w:val="-329514519"/>
           <w:citation/>
         </w:sdtPr>
-        <w:sdtEndPr/>
         <w:sdtContent>
           <w:r>
             <w:rPr>
@@ -4273,10 +4395,12 @@
       </w:r>
       <w:proofErr w:type="spellEnd"/>
       <w:r>
-        <w:t xml:space="preserve"> del proyecto sin </w:t>
-      </w:r>
-      <w:r>
-        <w:lastRenderedPageBreak/>
+        <w:t xml:space="preserve"> del proyecto sin</w:t>
+      </w:r>
+      <w:r>
+        <w:t xml:space="preserve"> </w:t>
+      </w:r>
+      <w:r>
         <w:t xml:space="preserve">ningún tipo de problema. Las tecnologías que empleé, además de por supuesto Python y </w:t>
       </w:r>
       <w:proofErr w:type="spellStart"/>
@@ -4290,10 +4414,10 @@
     </w:p>
     <w:p>
       <w:pPr>
-        <w:pStyle w:val="Cuerpotexto"/>
+        <w:pStyle w:val="Prrafodelista"/>
         <w:numPr>
           <w:ilvl w:val="0"/>
-          <w:numId w:val="9"/>
+          <w:numId w:val="19"/>
         </w:numPr>
         <w:rPr>
           <w:b/>
@@ -4313,7 +4437,6 @@
           <w:id w:val="-1563866217"/>
           <w:citation/>
         </w:sdtPr>
-        <w:sdtEndPr/>
         <w:sdtContent>
           <w:r>
             <w:rPr>
@@ -4372,10 +4495,10 @@
     </w:p>
     <w:p>
       <w:pPr>
-        <w:pStyle w:val="Cuerpotexto"/>
+        <w:pStyle w:val="Prrafodelista"/>
         <w:numPr>
           <w:ilvl w:val="0"/>
-          <w:numId w:val="9"/>
+          <w:numId w:val="19"/>
         </w:numPr>
         <w:rPr>
           <w:b/>
@@ -4397,7 +4520,6 @@
           <w:id w:val="801900204"/>
           <w:citation/>
         </w:sdtPr>
-        <w:sdtEndPr/>
         <w:sdtContent>
           <w:r>
             <w:rPr>
@@ -4465,10 +4587,10 @@
     </w:p>
     <w:p>
       <w:pPr>
-        <w:pStyle w:val="Cuerpotexto"/>
+        <w:pStyle w:val="Prrafodelista"/>
         <w:numPr>
           <w:ilvl w:val="0"/>
-          <w:numId w:val="9"/>
+          <w:numId w:val="19"/>
         </w:numPr>
         <w:rPr>
           <w:b/>
@@ -4488,7 +4610,6 @@
           <w:id w:val="1097683552"/>
           <w:citation/>
         </w:sdtPr>
-        <w:sdtEndPr/>
         <w:sdtContent>
           <w:r>
             <w:rPr>
@@ -4547,10 +4668,10 @@
     </w:p>
     <w:p>
       <w:pPr>
-        <w:pStyle w:val="Cuerpotexto"/>
+        <w:pStyle w:val="Prrafodelista"/>
         <w:numPr>
           <w:ilvl w:val="0"/>
-          <w:numId w:val="9"/>
+          <w:numId w:val="19"/>
         </w:numPr>
         <w:rPr>
           <w:b/>
@@ -4572,7 +4693,6 @@
           <w:id w:val="266664260"/>
           <w:citation/>
         </w:sdtPr>
-        <w:sdtEndPr/>
         <w:sdtContent>
           <w:r>
             <w:rPr>
@@ -4631,10 +4751,10 @@
     </w:p>
     <w:p>
       <w:pPr>
-        <w:pStyle w:val="Cuerpotexto"/>
+        <w:pStyle w:val="Prrafodelista"/>
         <w:numPr>
           <w:ilvl w:val="0"/>
-          <w:numId w:val="9"/>
+          <w:numId w:val="19"/>
         </w:numPr>
         <w:rPr>
           <w:b/>
@@ -4645,6 +4765,7 @@
         <w:rPr>
           <w:b/>
         </w:rPr>
+        <w:lastRenderedPageBreak/>
         <w:t>Scipy</w:t>
       </w:r>
       <w:proofErr w:type="spellEnd"/>
@@ -4656,7 +4777,6 @@
           <w:id w:val="2136903252"/>
           <w:citation/>
         </w:sdtPr>
-        <w:sdtEndPr/>
         <w:sdtContent>
           <w:r>
             <w:rPr>
@@ -4740,12 +4860,12 @@
           <w:numId w:val="1"/>
         </w:numPr>
       </w:pPr>
-      <w:bookmarkStart w:id="7" w:name="_Toc57553326"/>
+      <w:bookmarkStart w:id="8" w:name="_Toc57559786"/>
       <w:r>
         <w:lastRenderedPageBreak/>
         <w:t>Base de datos utilizada</w:t>
       </w:r>
-      <w:bookmarkEnd w:id="7"/>
+      <w:bookmarkEnd w:id="8"/>
     </w:p>
     <w:p>
       <w:pPr>
@@ -4766,11 +4886,11 @@
           <w:sz w:val="28"/>
         </w:rPr>
       </w:pPr>
-      <w:bookmarkStart w:id="8" w:name="_Toc57553327"/>
+      <w:bookmarkStart w:id="9" w:name="_Toc57559787"/>
       <w:r>
         <w:t>Selección de los datos</w:t>
       </w:r>
-      <w:bookmarkEnd w:id="8"/>
+      <w:bookmarkEnd w:id="9"/>
     </w:p>
     <w:p>
       <w:pPr>
@@ -4789,7 +4909,6 @@
           <w:id w:val="-1387490498"/>
           <w:citation/>
         </w:sdtPr>
-        <w:sdtEndPr/>
         <w:sdtContent>
           <w:r>
             <w:fldChar w:fldCharType="begin"/>
@@ -4881,7 +5000,6 @@
           <w:id w:val="1610850743"/>
           <w:citation/>
         </w:sdtPr>
-        <w:sdtEndPr/>
         <w:sdtContent>
           <w:r>
             <w:fldChar w:fldCharType="begin"/>
@@ -4980,7 +5098,6 @@
           <w:id w:val="-1114356463"/>
           <w:citation/>
         </w:sdtPr>
-        <w:sdtEndPr/>
         <w:sdtContent>
           <w:r>
             <w:rPr>
@@ -5091,7 +5208,6 @@
           <w:id w:val="1609081970"/>
           <w:citation/>
         </w:sdtPr>
-        <w:sdtEndPr/>
         <w:sdtContent>
           <w:r>
             <w:rPr>
@@ -5199,7 +5315,6 @@
           <w:id w:val="806590648"/>
           <w:citation/>
         </w:sdtPr>
-        <w:sdtEndPr/>
         <w:sdtContent>
           <w:r>
             <w:rPr>
@@ -5347,11 +5462,11 @@
           <w:numId w:val="10"/>
         </w:numPr>
       </w:pPr>
-      <w:bookmarkStart w:id="9" w:name="_Toc57553328"/>
+      <w:bookmarkStart w:id="10" w:name="_Toc57559788"/>
       <w:r>
         <w:t>Conversión de los datos</w:t>
       </w:r>
-      <w:bookmarkEnd w:id="9"/>
+      <w:bookmarkEnd w:id="10"/>
     </w:p>
     <w:p>
       <w:pPr>
@@ -5403,11 +5518,11 @@
           <w:numId w:val="10"/>
         </w:numPr>
       </w:pPr>
-      <w:bookmarkStart w:id="10" w:name="_Toc57553329"/>
+      <w:bookmarkStart w:id="11" w:name="_Toc57559789"/>
       <w:r>
         <w:t>Importación de los datos</w:t>
       </w:r>
-      <w:bookmarkEnd w:id="10"/>
+      <w:bookmarkEnd w:id="11"/>
     </w:p>
     <w:p>
       <w:pPr>
@@ -5661,11 +5776,11 @@
           <w:numId w:val="10"/>
         </w:numPr>
       </w:pPr>
-      <w:bookmarkStart w:id="11" w:name="_Toc57553330"/>
+      <w:bookmarkStart w:id="12" w:name="_Toc57559790"/>
       <w:r>
         <w:t>Procesamiento de los datos</w:t>
       </w:r>
-      <w:bookmarkEnd w:id="11"/>
+      <w:bookmarkEnd w:id="12"/>
     </w:p>
     <w:p>
       <w:pPr>
@@ -5983,11 +6098,11 @@
           <w:numId w:val="10"/>
         </w:numPr>
       </w:pPr>
-      <w:bookmarkStart w:id="12" w:name="_Toc57553331"/>
+      <w:bookmarkStart w:id="13" w:name="_Toc57559791"/>
       <w:r>
         <w:t>Estructura de la base de datos</w:t>
       </w:r>
-      <w:bookmarkEnd w:id="12"/>
+      <w:bookmarkEnd w:id="13"/>
     </w:p>
     <w:p>
       <w:pPr>
@@ -6226,6 +6341,15 @@
         </w:rPr>
         <w:t xml:space="preserve">: </w:t>
       </w:r>
+      <w:r>
+        <w:t>Nodo que contiene la información de cada director en la base, identificador único y nombre del director. Existen un total de 4</w:t>
+      </w:r>
+      <w:r>
+        <w:t>054</w:t>
+      </w:r>
+      <w:r>
+        <w:t>.</w:t>
+      </w:r>
     </w:p>
     <w:p>
       <w:pPr>
@@ -6240,6 +6364,7 @@
         <w:rPr>
           <w:b/>
         </w:rPr>
+        <w:lastRenderedPageBreak/>
         <w:t>User</w:t>
       </w:r>
       <w:proofErr w:type="spellEnd"/>
@@ -6249,10 +6374,262 @@
         </w:rPr>
         <w:t xml:space="preserve">: </w:t>
       </w:r>
+      <w:r>
+        <w:t xml:space="preserve">Nodo que contiene la información de cada usuario. Para los usuarios generados a partir del </w:t>
+      </w:r>
+      <w:proofErr w:type="spellStart"/>
+      <w:r>
+        <w:t>csv</w:t>
+      </w:r>
+      <w:proofErr w:type="spellEnd"/>
+      <w:r>
+        <w:t xml:space="preserve">, </w:t>
+      </w:r>
+      <w:r>
+        <w:t>la única información disponible será el identificador.</w:t>
+      </w:r>
+      <w:r>
+        <w:t xml:space="preserve"> Sin embargo, para los usuarios generados a partir de la aplicación web mediante el sistema de registro, también </w:t>
+      </w:r>
+      <w:r>
+        <w:t xml:space="preserve">se encontrará almacenado su nombre, </w:t>
+      </w:r>
+      <w:proofErr w:type="spellStart"/>
+      <w:r>
+        <w:t>username</w:t>
+      </w:r>
+      <w:proofErr w:type="spellEnd"/>
+      <w:r>
+        <w:t xml:space="preserve"> y su contraseña debidamente cifrada.</w:t>
+      </w:r>
     </w:p>
     <w:p>
       <w:pPr>
         <w:pStyle w:val="Cuerpotexto"/>
+        <w:ind w:left="0"/>
+      </w:pPr>
+      <w:r>
+        <w:t>Una vez descritos de forma correcta los</w:t>
+      </w:r>
+      <w:r>
+        <w:t xml:space="preserve"> distintos nodos existentes en la base de datos, creo necesario definir de igual modo las relaciones existentes entre ellos.</w:t>
+      </w:r>
+    </w:p>
+    <w:p>
+      <w:pPr>
+        <w:pStyle w:val="Prrafodelista"/>
+        <w:numPr>
+          <w:ilvl w:val="0"/>
+          <w:numId w:val="16"/>
+        </w:numPr>
+      </w:pPr>
+      <w:r>
+        <w:rPr>
+          <w:b/>
+        </w:rPr>
+        <w:t>OF_GENRE</w:t>
+      </w:r>
+      <w:r>
+        <w:t xml:space="preserve">: </w:t>
+      </w:r>
+      <w:r>
+        <w:t xml:space="preserve">Relación entre </w:t>
+      </w:r>
+      <w:proofErr w:type="spellStart"/>
+      <w:r>
+        <w:t>Movie</w:t>
+      </w:r>
+      <w:proofErr w:type="spellEnd"/>
+      <w:r>
+        <w:t xml:space="preserve"> y </w:t>
+      </w:r>
+      <w:proofErr w:type="spellStart"/>
+      <w:r>
+        <w:t>Genre</w:t>
+      </w:r>
+      <w:proofErr w:type="spellEnd"/>
+      <w:r>
+        <w:t xml:space="preserve">. Cada película puede pertenecer a un género o a varios. Existen un total de </w:t>
+      </w:r>
+      <w:r>
+        <w:t>18.366</w:t>
+      </w:r>
+      <w:r>
+        <w:t xml:space="preserve"> relaciones de este tipo.</w:t>
+      </w:r>
+    </w:p>
+    <w:p>
+      <w:pPr>
+        <w:pStyle w:val="Prrafodelista"/>
+        <w:numPr>
+          <w:ilvl w:val="0"/>
+          <w:numId w:val="16"/>
+        </w:numPr>
+      </w:pPr>
+      <w:r>
+        <w:rPr>
+          <w:b/>
+          <w:lang w:val="en-US"/>
+        </w:rPr>
+        <w:t>OF_COUNTRY</w:t>
+      </w:r>
+      <w:r>
+        <w:rPr>
+          <w:lang w:val="en-US"/>
+        </w:rPr>
+        <w:t xml:space="preserve">: Relación entre Movie y Country. </w:t>
+      </w:r>
+      <w:r>
+        <w:t xml:space="preserve">Cada película solo puede estar relacionada con un único país de origen. Existen un total de </w:t>
+      </w:r>
+      <w:r>
+        <w:t>9.060</w:t>
+      </w:r>
+      <w:r>
+        <w:t xml:space="preserve"> relaciones de este tipo.</w:t>
+      </w:r>
+    </w:p>
+    <w:p>
+      <w:pPr>
+        <w:pStyle w:val="Prrafodelista"/>
+        <w:numPr>
+          <w:ilvl w:val="0"/>
+          <w:numId w:val="16"/>
+        </w:numPr>
+      </w:pPr>
+      <w:r>
+        <w:rPr>
+          <w:b/>
+        </w:rPr>
+        <w:t>ACTED_IN</w:t>
+      </w:r>
+      <w:r>
+        <w:t>:</w:t>
+      </w:r>
+      <w:r>
+        <w:t xml:space="preserve"> </w:t>
+      </w:r>
+      <w:r>
+        <w:t xml:space="preserve">Relación entre </w:t>
+      </w:r>
+      <w:proofErr w:type="spellStart"/>
+      <w:r>
+        <w:t>Movie</w:t>
+      </w:r>
+      <w:proofErr w:type="spellEnd"/>
+      <w:r>
+        <w:t xml:space="preserve"> y Actor. Cada actor puede actuar en tantas películas como se desee. Existen un total de </w:t>
+      </w:r>
+      <w:r>
+        <w:t xml:space="preserve">207.985 </w:t>
+      </w:r>
+      <w:r>
+        <w:t>relaciones de este tipo.</w:t>
+      </w:r>
+    </w:p>
+    <w:p>
+      <w:pPr>
+        <w:pStyle w:val="Prrafodelista"/>
+        <w:numPr>
+          <w:ilvl w:val="0"/>
+          <w:numId w:val="16"/>
+        </w:numPr>
+      </w:pPr>
+      <w:r>
+        <w:rPr>
+          <w:b/>
+        </w:rPr>
+        <w:t>DIRECTED</w:t>
+      </w:r>
+      <w:r>
+        <w:t>:</w:t>
+      </w:r>
+      <w:r>
+        <w:t xml:space="preserve"> </w:t>
+      </w:r>
+      <w:r>
+        <w:t xml:space="preserve">Relación entre Director y </w:t>
+      </w:r>
+      <w:proofErr w:type="spellStart"/>
+      <w:r>
+        <w:t>Movie</w:t>
+      </w:r>
+      <w:proofErr w:type="spellEnd"/>
+      <w:r>
+        <w:t xml:space="preserve">. Cada director puede dirigir tantas películas como sea necesario y, además, cada película puede estar dirigida por más de un director. Existen un total de </w:t>
+      </w:r>
+      <w:r>
+        <w:t>9.060</w:t>
+      </w:r>
+      <w:r>
+        <w:t xml:space="preserve"> relaciones de este tipo.</w:t>
+      </w:r>
+    </w:p>
+    <w:p>
+      <w:pPr>
+        <w:pStyle w:val="Prrafodelista"/>
+        <w:numPr>
+          <w:ilvl w:val="0"/>
+          <w:numId w:val="16"/>
+        </w:numPr>
+      </w:pPr>
+      <w:r>
+        <w:rPr>
+          <w:b/>
+        </w:rPr>
+        <w:t>RATED</w:t>
+      </w:r>
+      <w:r>
+        <w:rPr>
+          <w:b/>
+        </w:rPr>
+        <w:t xml:space="preserve">: </w:t>
+      </w:r>
+      <w:r>
+        <w:t xml:space="preserve">Relación entre </w:t>
+      </w:r>
+      <w:proofErr w:type="spellStart"/>
+      <w:r>
+        <w:t>User</w:t>
+      </w:r>
+      <w:proofErr w:type="spellEnd"/>
+      <w:r>
+        <w:t xml:space="preserve"> y </w:t>
+      </w:r>
+      <w:proofErr w:type="spellStart"/>
+      <w:r>
+        <w:t>Movie</w:t>
+      </w:r>
+      <w:proofErr w:type="spellEnd"/>
+      <w:r>
+        <w:t xml:space="preserve">. Cada </w:t>
+      </w:r>
+      <w:proofErr w:type="spellStart"/>
+      <w:r>
+        <w:t>User</w:t>
+      </w:r>
+      <w:proofErr w:type="spellEnd"/>
+      <w:r>
+        <w:t xml:space="preserve"> puede valorar tantas películas como quiera y cada película puede estar valorada por más de un </w:t>
+      </w:r>
+      <w:proofErr w:type="spellStart"/>
+      <w:r>
+        <w:t>User</w:t>
+      </w:r>
+      <w:proofErr w:type="spellEnd"/>
+      <w:r>
+        <w:t xml:space="preserve">. La relación tiene un atributo que contiene la valoración que el usuario ha asignado a dicha película, un número entre 0 y 5. Existen un total de </w:t>
+      </w:r>
+      <w:r>
+        <w:t>758.836</w:t>
+      </w:r>
+      <w:r>
+        <w:t xml:space="preserve"> relaciones de este tipo.</w:t>
+      </w:r>
+    </w:p>
+    <w:p>
+      <w:pPr>
+        <w:pStyle w:val="Cuerpotexto"/>
       </w:pPr>
     </w:p>
     <w:p>
@@ -6267,8 +6644,8 @@
       <w:pPr>
         <w:pStyle w:val="TCAP"/>
       </w:pPr>
-      <w:bookmarkStart w:id="13" w:name="_Toc57479600"/>
-      <w:bookmarkStart w:id="14" w:name="_Toc57553332"/>
+      <w:bookmarkStart w:id="14" w:name="_Toc57479600"/>
+      <w:bookmarkStart w:id="15" w:name="_Toc57559792"/>
       <w:r>
         <w:lastRenderedPageBreak/>
         <w:t xml:space="preserve">4. </w:t>
@@ -6276,14 +6653,14 @@
       <w:r>
         <w:t>Descripción de la aplicación</w:t>
       </w:r>
-      <w:bookmarkEnd w:id="13"/>
       <w:bookmarkEnd w:id="14"/>
-    </w:p>
-    <w:p>
-      <w:pPr>
-        <w:rPr>
-          <w:b/>
-          <w:caps/>
+      <w:bookmarkEnd w:id="15"/>
+    </w:p>
+    <w:p>
+      <w:pPr>
+        <w:pStyle w:val="Cuerpotexto"/>
+        <w:ind w:left="0"/>
+        <w:rPr>
           <w:sz w:val="28"/>
         </w:rPr>
       </w:pPr>
@@ -6299,14 +6676,14 @@
           <w:numId w:val="1"/>
         </w:numPr>
       </w:pPr>
-      <w:bookmarkStart w:id="15" w:name="_Toc57479601"/>
-      <w:bookmarkStart w:id="16" w:name="_Toc57553333"/>
+      <w:bookmarkStart w:id="16" w:name="_Toc57479601"/>
+      <w:bookmarkStart w:id="17" w:name="_Toc57559793"/>
       <w:r>
         <w:lastRenderedPageBreak/>
         <w:t>Explicación del algoritmo</w:t>
       </w:r>
-      <w:bookmarkEnd w:id="15"/>
       <w:bookmarkEnd w:id="16"/>
+      <w:bookmarkEnd w:id="17"/>
     </w:p>
     <w:p>
       <w:pPr>
@@ -6328,14 +6705,14 @@
           <w:numId w:val="1"/>
         </w:numPr>
       </w:pPr>
-      <w:bookmarkStart w:id="17" w:name="_Toc57479602"/>
-      <w:bookmarkStart w:id="18" w:name="_Toc57553334"/>
+      <w:bookmarkStart w:id="18" w:name="_Toc57479602"/>
+      <w:bookmarkStart w:id="19" w:name="_Toc57559794"/>
       <w:r>
         <w:lastRenderedPageBreak/>
         <w:t>Análisis de resultados</w:t>
       </w:r>
-      <w:bookmarkEnd w:id="17"/>
       <w:bookmarkEnd w:id="18"/>
+      <w:bookmarkEnd w:id="19"/>
     </w:p>
     <w:p>
       <w:pPr>
@@ -6357,14 +6734,14 @@
           <w:numId w:val="1"/>
         </w:numPr>
       </w:pPr>
-      <w:bookmarkStart w:id="19" w:name="_Toc57479603"/>
-      <w:bookmarkStart w:id="20" w:name="_Toc57553335"/>
+      <w:bookmarkStart w:id="20" w:name="_Toc57479603"/>
+      <w:bookmarkStart w:id="21" w:name="_Toc57559795"/>
       <w:r>
         <w:lastRenderedPageBreak/>
         <w:t>Dafo</w:t>
       </w:r>
-      <w:bookmarkEnd w:id="19"/>
       <w:bookmarkEnd w:id="20"/>
+      <w:bookmarkEnd w:id="21"/>
     </w:p>
     <w:p>
       <w:pPr>
@@ -6386,14 +6763,14 @@
           <w:numId w:val="1"/>
         </w:numPr>
       </w:pPr>
-      <w:bookmarkStart w:id="21" w:name="_Toc57479604"/>
-      <w:bookmarkStart w:id="22" w:name="_Toc57553336"/>
+      <w:bookmarkStart w:id="22" w:name="_Toc57479604"/>
+      <w:bookmarkStart w:id="23" w:name="_Toc57559796"/>
       <w:r>
         <w:lastRenderedPageBreak/>
         <w:t>Líneas de futuro</w:t>
       </w:r>
-      <w:bookmarkEnd w:id="21"/>
       <w:bookmarkEnd w:id="22"/>
+      <w:bookmarkEnd w:id="23"/>
     </w:p>
     <w:p>
       <w:pPr>
@@ -6415,14 +6792,14 @@
           <w:numId w:val="1"/>
         </w:numPr>
       </w:pPr>
-      <w:bookmarkStart w:id="23" w:name="_Toc57479605"/>
-      <w:bookmarkStart w:id="24" w:name="_Toc57553337"/>
+      <w:bookmarkStart w:id="24" w:name="_Toc57479605"/>
+      <w:bookmarkStart w:id="25" w:name="_Toc57559797"/>
       <w:r>
         <w:lastRenderedPageBreak/>
         <w:t>Lecciones aprendidas</w:t>
       </w:r>
-      <w:bookmarkEnd w:id="23"/>
       <w:bookmarkEnd w:id="24"/>
+      <w:bookmarkEnd w:id="25"/>
     </w:p>
     <w:p>
       <w:pPr>
@@ -6453,12 +6830,12 @@
       <w:r>
         <w:br w:type="page"/>
       </w:r>
-      <w:bookmarkStart w:id="25" w:name="_Toc57553338"/>
+      <w:bookmarkStart w:id="26" w:name="_Toc57559798"/>
       <w:r>
         <w:lastRenderedPageBreak/>
         <w:t>Bibliografía</w:t>
       </w:r>
-      <w:bookmarkEnd w:id="25"/>
+      <w:bookmarkEnd w:id="26"/>
     </w:p>
     <w:sdt>
       <w:sdtPr>
@@ -6468,14 +6845,12 @@
           <w:docPartUnique/>
         </w:docPartObj>
       </w:sdtPr>
-      <w:sdtEndPr/>
       <w:sdtContent>
         <w:sdt>
           <w:sdtPr>
             <w:id w:val="111145805"/>
             <w:bibliography/>
           </w:sdtPr>
-          <w:sdtEndPr/>
           <w:sdtContent>
             <w:p>
               <w:pPr>
@@ -7405,7 +7780,7 @@
 </file>
 
 <file path=word/endnotes.xml><?xml version="1.0" encoding="utf-8"?>
-<w:endnotes xmlns:wpc="http://schemas.microsoft.com/office/word/2010/wordprocessingCanvas" xmlns:cx="http://schemas.microsoft.com/office/drawing/2014/chartex" xmlns:cx1="http://schemas.microsoft.com/office/drawing/2015/9/8/chartex" xmlns:cx2="http://schemas.microsoft.com/office/drawing/2015/10/21/chartex" xmlns:cx3="http://schemas.microsoft.com/office/drawing/2016/5/9/chartex" xmlns:cx4="http://schemas.microsoft.com/office/drawing/2016/5/10/chartex" xmlns:cx5="http://schemas.microsoft.com/office/drawing/2016/5/11/chartex" xmlns:cx6="http://schemas.microsoft.com/office/drawing/2016/5/12/chartex" xmlns:cx7="http://schemas.microsoft.com/office/drawing/2016/5/13/chartex" xmlns:cx8="http://schemas.microsoft.com/office/drawing/2016/5/14/chartex" xmlns:mc="http://schemas.openxmlformats.org/markup-compatibility/2006" xmlns:aink="http://schemas.microsoft.com/office/drawing/2016/ink" xmlns:am3d="http://schemas.microsoft.com/office/drawing/2017/model3d" xmlns:o="urn:schemas-microsoft-com:office:office" xmlns:r="http://schemas.openxmlformats.org/officeDocument/2006/relationships" xmlns:m="http://schemas.openxmlformats.org/officeDocument/2006/math" xmlns:v="urn:schemas-microsoft-com:vml" xmlns:wp14="http://schemas.microsoft.com/office/word/2010/wordprocessingDrawing" xmlns:wp="http://schemas.openxmlformats.org/drawingml/2006/wordprocessingDrawing" xmlns:w10="urn:schemas-microsoft-com:office:word" xmlns:w="http://schemas.openxmlformats.org/wordprocessingml/2006/main" xmlns:w14="http://schemas.microsoft.com/office/word/2010/wordml" xmlns:w15="http://schemas.microsoft.com/office/word/2012/wordml" xmlns:w16cex="http://schemas.microsoft.com/office/word/2018/wordml/cex" xmlns:w16cid="http://schemas.microsoft.com/office/word/2016/wordml/cid" xmlns:w16="http://schemas.microsoft.com/office/word/2018/wordml" xmlns:w16se="http://schemas.microsoft.com/office/word/2015/wordml/symex" xmlns:wpg="http://schemas.microsoft.com/office/word/2010/wordprocessingGroup" xmlns:wpi="http://schemas.microsoft.com/office/word/2010/wordprocessingInk" xmlns:wne="http://schemas.microsoft.com/office/word/2006/wordml" xmlns:wps="http://schemas.microsoft.com/office/word/2010/wordprocessingShape" mc:Ignorable="w14 w15 w16se w16cid w16 w16cex wp14">
+<w:endnotes xmlns:wpc="http://schemas.microsoft.com/office/word/2010/wordprocessingCanvas" xmlns:cx="http://schemas.microsoft.com/office/drawing/2014/chartex" xmlns:mc="http://schemas.openxmlformats.org/markup-compatibility/2006" xmlns:o="urn:schemas-microsoft-com:office:office" xmlns:r="http://schemas.openxmlformats.org/officeDocument/2006/relationships" xmlns:m="http://schemas.openxmlformats.org/officeDocument/2006/math" xmlns:v="urn:schemas-microsoft-com:vml" xmlns:wp14="http://schemas.microsoft.com/office/word/2010/wordprocessingDrawing" xmlns:wp="http://schemas.openxmlformats.org/drawingml/2006/wordprocessingDrawing" xmlns:w10="urn:schemas-microsoft-com:office:word" xmlns:w="http://schemas.openxmlformats.org/wordprocessingml/2006/main" xmlns:w14="http://schemas.microsoft.com/office/word/2010/wordml" xmlns:w15="http://schemas.microsoft.com/office/word/2012/wordml" xmlns:w16se="http://schemas.microsoft.com/office/word/2015/wordml/symex" xmlns:wpg="http://schemas.microsoft.com/office/word/2010/wordprocessingGroup" xmlns:wpi="http://schemas.microsoft.com/office/word/2010/wordprocessingInk" xmlns:wne="http://schemas.microsoft.com/office/word/2006/wordml" xmlns:wps="http://schemas.microsoft.com/office/word/2010/wordprocessingShape" mc:Ignorable="w14 w15 w16se wp14">
   <w:endnote w:type="separator" w:id="-1">
     <w:p>
       <w:pPr>
@@ -7430,7 +7805,7 @@
 </file>
 
 <file path=word/footer1.xml><?xml version="1.0" encoding="utf-8"?>
-<w:ftr xmlns:wpc="http://schemas.microsoft.com/office/word/2010/wordprocessingCanvas" xmlns:cx="http://schemas.microsoft.com/office/drawing/2014/chartex" xmlns:cx1="http://schemas.microsoft.com/office/drawing/2015/9/8/chartex" xmlns:cx2="http://schemas.microsoft.com/office/drawing/2015/10/21/chartex" xmlns:cx3="http://schemas.microsoft.com/office/drawing/2016/5/9/chartex" xmlns:cx4="http://schemas.microsoft.com/office/drawing/2016/5/10/chartex" xmlns:cx5="http://schemas.microsoft.com/office/drawing/2016/5/11/chartex" xmlns:cx6="http://schemas.microsoft.com/office/drawing/2016/5/12/chartex" xmlns:cx7="http://schemas.microsoft.com/office/drawing/2016/5/13/chartex" xmlns:cx8="http://schemas.microsoft.com/office/drawing/2016/5/14/chartex" xmlns:mc="http://schemas.openxmlformats.org/markup-compatibility/2006" xmlns:aink="http://schemas.microsoft.com/office/drawing/2016/ink" xmlns:am3d="http://schemas.microsoft.com/office/drawing/2017/model3d" xmlns:o="urn:schemas-microsoft-com:office:office" xmlns:r="http://schemas.openxmlformats.org/officeDocument/2006/relationships" xmlns:m="http://schemas.openxmlformats.org/officeDocument/2006/math" xmlns:v="urn:schemas-microsoft-com:vml" xmlns:wp14="http://schemas.microsoft.com/office/word/2010/wordprocessingDrawing" xmlns:wp="http://schemas.openxmlformats.org/drawingml/2006/wordprocessingDrawing" xmlns:w10="urn:schemas-microsoft-com:office:word" xmlns:w="http://schemas.openxmlformats.org/wordprocessingml/2006/main" xmlns:w14="http://schemas.microsoft.com/office/word/2010/wordml" xmlns:w15="http://schemas.microsoft.com/office/word/2012/wordml" xmlns:w16cex="http://schemas.microsoft.com/office/word/2018/wordml/cex" xmlns:w16cid="http://schemas.microsoft.com/office/word/2016/wordml/cid" xmlns:w16="http://schemas.microsoft.com/office/word/2018/wordml" xmlns:w16se="http://schemas.microsoft.com/office/word/2015/wordml/symex" xmlns:wpg="http://schemas.microsoft.com/office/word/2010/wordprocessingGroup" xmlns:wpi="http://schemas.microsoft.com/office/word/2010/wordprocessingInk" xmlns:wne="http://schemas.microsoft.com/office/word/2006/wordml" xmlns:wps="http://schemas.microsoft.com/office/word/2010/wordprocessingShape" mc:Ignorable="w14 w15 w16se w16cid w16 w16cex wp14">
+<w:ftr xmlns:wpc="http://schemas.microsoft.com/office/word/2010/wordprocessingCanvas" xmlns:cx="http://schemas.microsoft.com/office/drawing/2014/chartex" xmlns:mc="http://schemas.openxmlformats.org/markup-compatibility/2006" xmlns:o="urn:schemas-microsoft-com:office:office" xmlns:r="http://schemas.openxmlformats.org/officeDocument/2006/relationships" xmlns:m="http://schemas.openxmlformats.org/officeDocument/2006/math" xmlns:v="urn:schemas-microsoft-com:vml" xmlns:wp14="http://schemas.microsoft.com/office/word/2010/wordprocessingDrawing" xmlns:wp="http://schemas.openxmlformats.org/drawingml/2006/wordprocessingDrawing" xmlns:w10="urn:schemas-microsoft-com:office:word" xmlns:w="http://schemas.openxmlformats.org/wordprocessingml/2006/main" xmlns:w14="http://schemas.microsoft.com/office/word/2010/wordml" xmlns:w15="http://schemas.microsoft.com/office/word/2012/wordml" xmlns:w16se="http://schemas.microsoft.com/office/word/2015/wordml/symex" xmlns:wpg="http://schemas.microsoft.com/office/word/2010/wordprocessingGroup" xmlns:wpi="http://schemas.microsoft.com/office/word/2010/wordprocessingInk" xmlns:wne="http://schemas.microsoft.com/office/word/2006/wordml" xmlns:wps="http://schemas.microsoft.com/office/word/2010/wordprocessingShape" mc:Ignorable="w14 w15 w16se wp14">
   <w:sdt>
     <w:sdtPr>
       <w:id w:val="-1499734633"/>
@@ -7439,7 +7814,6 @@
         <w:docPartUnique/>
       </w:docPartObj>
     </w:sdtPr>
-    <w:sdtEndPr/>
     <w:sdtContent>
       <w:p>
         <w:pPr>
@@ -7618,7 +7992,7 @@
                   </v:handles>
                   <o:complex v:ext="view"/>
                 </v:shapetype>
-                <v:shape id="Cinta: curvada e inclinada hacia abajo 2" o:spid="_x0000_s1032" type="#_x0000_t107" style="position:absolute;left:0;text-align:left;margin-left:0;margin-top:0;width:101pt;height:27.05pt;z-index:251659264;visibility:visible;mso-wrap-style:square;mso-width-percent:0;mso-height-percent:0;mso-wrap-distance-left:9pt;mso-wrap-distance-top:0;mso-wrap-distance-right:9pt;mso-wrap-distance-bottom:0;mso-position-horizontal:center;mso-position-horizontal-relative:margin;mso-position-vertical:center;mso-position-vertical-relative:bottom-margin-area;mso-width-percent:0;mso-height-percent:0;mso-width-relative:page;mso-height-relative:page;v-text-anchor:top" o:gfxdata="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" filled="f" fillcolor="#17365d" strokecolor="#71a0dc">
+                <v:shape id="Cinta: curvada e inclinada hacia abajo 2" o:spid="_x0000_s1032" type="#_x0000_t107" style="position:absolute;left:0;text-align:left;margin-left:0;margin-top:0;width:101pt;height:27.05pt;z-index:251659264;visibility:visible;mso-wrap-style:square;mso-width-percent:0;mso-height-percent:0;mso-wrap-distance-left:9pt;mso-wrap-distance-top:0;mso-wrap-distance-right:9pt;mso-wrap-distance-bottom:0;mso-position-horizontal:center;mso-position-horizontal-relative:margin;mso-position-vertical:center;mso-position-vertical-relative:bottom-margin-area;mso-width-percent:0;mso-height-percent:0;mso-width-relative:page;mso-height-relative:page;v-text-anchor:top" o:gfxdata="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" filled="f" fillcolor="#17365d" strokecolor="#71a0dc">
                   <v:textbox>
                     <w:txbxContent>
                       <w:p>
@@ -7666,7 +8040,7 @@
 </file>
 
 <file path=word/footnotes.xml><?xml version="1.0" encoding="utf-8"?>
-<w:footnotes xmlns:wpc="http://schemas.microsoft.com/office/word/2010/wordprocessingCanvas" xmlns:cx="http://schemas.microsoft.com/office/drawing/2014/chartex" xmlns:cx1="http://schemas.microsoft.com/office/drawing/2015/9/8/chartex" xmlns:cx2="http://schemas.microsoft.com/office/drawing/2015/10/21/chartex" xmlns:cx3="http://schemas.microsoft.com/office/drawing/2016/5/9/chartex" xmlns:cx4="http://schemas.microsoft.com/office/drawing/2016/5/10/chartex" xmlns:cx5="http://schemas.microsoft.com/office/drawing/2016/5/11/chartex" xmlns:cx6="http://schemas.microsoft.com/office/drawing/2016/5/12/chartex" xmlns:cx7="http://schemas.microsoft.com/office/drawing/2016/5/13/chartex" xmlns:cx8="http://schemas.microsoft.com/office/drawing/2016/5/14/chartex" xmlns:mc="http://schemas.openxmlformats.org/markup-compatibility/2006" xmlns:aink="http://schemas.microsoft.com/office/drawing/2016/ink" xmlns:am3d="http://schemas.microsoft.com/office/drawing/2017/model3d" xmlns:o="urn:schemas-microsoft-com:office:office" xmlns:r="http://schemas.openxmlformats.org/officeDocument/2006/relationships" xmlns:m="http://schemas.openxmlformats.org/officeDocument/2006/math" xmlns:v="urn:schemas-microsoft-com:vml" xmlns:wp14="http://schemas.microsoft.com/office/word/2010/wordprocessingDrawing" xmlns:wp="http://schemas.openxmlformats.org/drawingml/2006/wordprocessingDrawing" xmlns:w10="urn:schemas-microsoft-com:office:word" xmlns:w="http://schemas.openxmlformats.org/wordprocessingml/2006/main" xmlns:w14="http://schemas.microsoft.com/office/word/2010/wordml" xmlns:w15="http://schemas.microsoft.com/office/word/2012/wordml" xmlns:w16cex="http://schemas.microsoft.com/office/word/2018/wordml/cex" xmlns:w16cid="http://schemas.microsoft.com/office/word/2016/wordml/cid" xmlns:w16="http://schemas.microsoft.com/office/word/2018/wordml" xmlns:w16se="http://schemas.microsoft.com/office/word/2015/wordml/symex" xmlns:wpg="http://schemas.microsoft.com/office/word/2010/wordprocessingGroup" xmlns:wpi="http://schemas.microsoft.com/office/word/2010/wordprocessingInk" xmlns:wne="http://schemas.microsoft.com/office/word/2006/wordml" xmlns:wps="http://schemas.microsoft.com/office/word/2010/wordprocessingShape" mc:Ignorable="w14 w15 w16se w16cid w16 w16cex wp14">
+<w:footnotes xmlns:wpc="http://schemas.microsoft.com/office/word/2010/wordprocessingCanvas" xmlns:cx="http://schemas.microsoft.com/office/drawing/2014/chartex" xmlns:mc="http://schemas.openxmlformats.org/markup-compatibility/2006" xmlns:o="urn:schemas-microsoft-com:office:office" xmlns:r="http://schemas.openxmlformats.org/officeDocument/2006/relationships" xmlns:m="http://schemas.openxmlformats.org/officeDocument/2006/math" xmlns:v="urn:schemas-microsoft-com:vml" xmlns:wp14="http://schemas.microsoft.com/office/word/2010/wordprocessingDrawing" xmlns:wp="http://schemas.openxmlformats.org/drawingml/2006/wordprocessingDrawing" xmlns:w10="urn:schemas-microsoft-com:office:word" xmlns:w="http://schemas.openxmlformats.org/wordprocessingml/2006/main" xmlns:w14="http://schemas.microsoft.com/office/word/2010/wordml" xmlns:w15="http://schemas.microsoft.com/office/word/2012/wordml" xmlns:w16se="http://schemas.microsoft.com/office/word/2015/wordml/symex" xmlns:wpg="http://schemas.microsoft.com/office/word/2010/wordprocessingGroup" xmlns:wpi="http://schemas.microsoft.com/office/word/2010/wordprocessingInk" xmlns:wne="http://schemas.microsoft.com/office/word/2006/wordml" xmlns:wps="http://schemas.microsoft.com/office/word/2010/wordprocessingShape" mc:Ignorable="w14 w15 w16se wp14">
   <w:footnote w:type="separator" w:id="-1">
     <w:p>
       <w:pPr>
@@ -7691,7 +8065,7 @@
 </file>
 
 <file path=word/header1.xml><?xml version="1.0" encoding="utf-8"?>
-<w:hdr xmlns:wpc="http://schemas.microsoft.com/office/word/2010/wordprocessingCanvas" xmlns:cx="http://schemas.microsoft.com/office/drawing/2014/chartex" xmlns:cx1="http://schemas.microsoft.com/office/drawing/2015/9/8/chartex" xmlns:cx2="http://schemas.microsoft.com/office/drawing/2015/10/21/chartex" xmlns:cx3="http://schemas.microsoft.com/office/drawing/2016/5/9/chartex" xmlns:cx4="http://schemas.microsoft.com/office/drawing/2016/5/10/chartex" xmlns:cx5="http://schemas.microsoft.com/office/drawing/2016/5/11/chartex" xmlns:cx6="http://schemas.microsoft.com/office/drawing/2016/5/12/chartex" xmlns:cx7="http://schemas.microsoft.com/office/drawing/2016/5/13/chartex" xmlns:cx8="http://schemas.microsoft.com/office/drawing/2016/5/14/chartex" xmlns:mc="http://schemas.openxmlformats.org/markup-compatibility/2006" xmlns:aink="http://schemas.microsoft.com/office/drawing/2016/ink" xmlns:am3d="http://schemas.microsoft.com/office/drawing/2017/model3d" xmlns:o="urn:schemas-microsoft-com:office:office" xmlns:r="http://schemas.openxmlformats.org/officeDocument/2006/relationships" xmlns:m="http://schemas.openxmlformats.org/officeDocument/2006/math" xmlns:v="urn:schemas-microsoft-com:vml" xmlns:wp14="http://schemas.microsoft.com/office/word/2010/wordprocessingDrawing" xmlns:wp="http://schemas.openxmlformats.org/drawingml/2006/wordprocessingDrawing" xmlns:w10="urn:schemas-microsoft-com:office:word" xmlns:w="http://schemas.openxmlformats.org/wordprocessingml/2006/main" xmlns:w14="http://schemas.microsoft.com/office/word/2010/wordml" xmlns:w15="http://schemas.microsoft.com/office/word/2012/wordml" xmlns:w16cex="http://schemas.microsoft.com/office/word/2018/wordml/cex" xmlns:w16cid="http://schemas.microsoft.com/office/word/2016/wordml/cid" xmlns:w16="http://schemas.microsoft.com/office/word/2018/wordml" xmlns:w16se="http://schemas.microsoft.com/office/word/2015/wordml/symex" xmlns:wpg="http://schemas.microsoft.com/office/word/2010/wordprocessingGroup" xmlns:wpi="http://schemas.microsoft.com/office/word/2010/wordprocessingInk" xmlns:wne="http://schemas.microsoft.com/office/word/2006/wordml" xmlns:wps="http://schemas.microsoft.com/office/word/2010/wordprocessingShape" mc:Ignorable="w14 w15 w16se w16cid w16 w16cex wp14">
+<w:hdr xmlns:wpc="http://schemas.microsoft.com/office/word/2010/wordprocessingCanvas" xmlns:cx="http://schemas.microsoft.com/office/drawing/2014/chartex" xmlns:mc="http://schemas.openxmlformats.org/markup-compatibility/2006" xmlns:o="urn:schemas-microsoft-com:office:office" xmlns:r="http://schemas.openxmlformats.org/officeDocument/2006/relationships" xmlns:m="http://schemas.openxmlformats.org/officeDocument/2006/math" xmlns:v="urn:schemas-microsoft-com:vml" xmlns:wp14="http://schemas.microsoft.com/office/word/2010/wordprocessingDrawing" xmlns:wp="http://schemas.openxmlformats.org/drawingml/2006/wordprocessingDrawing" xmlns:w10="urn:schemas-microsoft-com:office:word" xmlns:w="http://schemas.openxmlformats.org/wordprocessingml/2006/main" xmlns:w14="http://schemas.microsoft.com/office/word/2010/wordml" xmlns:w15="http://schemas.microsoft.com/office/word/2012/wordml" xmlns:w16se="http://schemas.microsoft.com/office/word/2015/wordml/symex" xmlns:wpg="http://schemas.microsoft.com/office/word/2010/wordprocessingGroup" xmlns:wpi="http://schemas.microsoft.com/office/word/2010/wordprocessingInk" xmlns:wne="http://schemas.microsoft.com/office/word/2006/wordml" xmlns:wps="http://schemas.microsoft.com/office/word/2010/wordprocessingShape" mc:Ignorable="w14 w15 w16se wp14">
   <w:p>
     <w:pPr>
       <w:pStyle w:val="Encabezado"/>
@@ -7848,7 +8222,7 @@
 </file>
 
 <file path=word/numbering.xml><?xml version="1.0" encoding="utf-8"?>
-<w:numbering xmlns:wpc="http://schemas.microsoft.com/office/word/2010/wordprocessingCanvas" xmlns:cx="http://schemas.microsoft.com/office/drawing/2014/chartex" xmlns:cx1="http://schemas.microsoft.com/office/drawing/2015/9/8/chartex" xmlns:cx2="http://schemas.microsoft.com/office/drawing/2015/10/21/chartex" xmlns:cx3="http://schemas.microsoft.com/office/drawing/2016/5/9/chartex" xmlns:cx4="http://schemas.microsoft.com/office/drawing/2016/5/10/chartex" xmlns:cx5="http://schemas.microsoft.com/office/drawing/2016/5/11/chartex" xmlns:cx6="http://schemas.microsoft.com/office/drawing/2016/5/12/chartex" xmlns:cx7="http://schemas.microsoft.com/office/drawing/2016/5/13/chartex" xmlns:cx8="http://schemas.microsoft.com/office/drawing/2016/5/14/chartex" xmlns:mc="http://schemas.openxmlformats.org/markup-compatibility/2006" xmlns:aink="http://schemas.microsoft.com/office/drawing/2016/ink" xmlns:am3d="http://schemas.microsoft.com/office/drawing/2017/model3d" xmlns:o="urn:schemas-microsoft-com:office:office" xmlns:r="http://schemas.openxmlformats.org/officeDocument/2006/relationships" xmlns:m="http://schemas.openxmlformats.org/officeDocument/2006/math" xmlns:v="urn:schemas-microsoft-com:vml" xmlns:wp14="http://schemas.microsoft.com/office/word/2010/wordprocessingDrawing" xmlns:wp="http://schemas.openxmlformats.org/drawingml/2006/wordprocessingDrawing" xmlns:w10="urn:schemas-microsoft-com:office:word" xmlns:w="http://schemas.openxmlformats.org/wordprocessingml/2006/main" xmlns:w14="http://schemas.microsoft.com/office/word/2010/wordml" xmlns:w15="http://schemas.microsoft.com/office/word/2012/wordml" xmlns:w16cex="http://schemas.microsoft.com/office/word/2018/wordml/cex" xmlns:w16cid="http://schemas.microsoft.com/office/word/2016/wordml/cid" xmlns:w16="http://schemas.microsoft.com/office/word/2018/wordml" xmlns:w16se="http://schemas.microsoft.com/office/word/2015/wordml/symex" xmlns:wpg="http://schemas.microsoft.com/office/word/2010/wordprocessingGroup" xmlns:wpi="http://schemas.microsoft.com/office/word/2010/wordprocessingInk" xmlns:wne="http://schemas.microsoft.com/office/word/2006/wordml" xmlns:wps="http://schemas.microsoft.com/office/word/2010/wordprocessingShape" mc:Ignorable="w14 w15 w16se w16cid w16 w16cex wp14">
+<w:numbering xmlns:wpc="http://schemas.microsoft.com/office/word/2010/wordprocessingCanvas" xmlns:cx="http://schemas.microsoft.com/office/drawing/2014/chartex" xmlns:mc="http://schemas.openxmlformats.org/markup-compatibility/2006" xmlns:o="urn:schemas-microsoft-com:office:office" xmlns:r="http://schemas.openxmlformats.org/officeDocument/2006/relationships" xmlns:m="http://schemas.openxmlformats.org/officeDocument/2006/math" xmlns:v="urn:schemas-microsoft-com:vml" xmlns:wp14="http://schemas.microsoft.com/office/word/2010/wordprocessingDrawing" xmlns:wp="http://schemas.openxmlformats.org/drawingml/2006/wordprocessingDrawing" xmlns:w10="urn:schemas-microsoft-com:office:word" xmlns:w="http://schemas.openxmlformats.org/wordprocessingml/2006/main" xmlns:w14="http://schemas.microsoft.com/office/word/2010/wordml" xmlns:w15="http://schemas.microsoft.com/office/word/2012/wordml" xmlns:w16se="http://schemas.microsoft.com/office/word/2015/wordml/symex" xmlns:wpg="http://schemas.microsoft.com/office/word/2010/wordprocessingGroup" xmlns:wpi="http://schemas.microsoft.com/office/word/2010/wordprocessingInk" xmlns:wne="http://schemas.microsoft.com/office/word/2006/wordml" xmlns:wps="http://schemas.microsoft.com/office/word/2010/wordprocessingShape" mc:Ignorable="w14 w15 w16se wp14">
   <w:abstractNum w:abstractNumId="0" w15:restartNumberingAfterBreak="0">
     <w:nsid w:val="009E5FBD"/>
     <w:multiLevelType w:val="hybridMultilevel"/>
@@ -8030,6 +8404,205 @@
     </w:lvl>
   </w:abstractNum>
   <w:abstractNum w:abstractNumId="2" w15:restartNumberingAfterBreak="0">
+    <w:nsid w:val="057E6914"/>
+    <w:multiLevelType w:val="hybridMultilevel"/>
+    <w:tmpl w:val="CA9664DC"/>
+    <w:lvl w:ilvl="0" w:tplc="0C0A0001">
+      <w:start w:val="1"/>
+      <w:numFmt w:val="bullet"/>
+      <w:lvlText w:val=""/>
+      <w:lvlJc w:val="left"/>
+      <w:pPr>
+        <w:ind w:left="720" w:hanging="360"/>
+      </w:pPr>
+      <w:rPr>
+        <w:rFonts w:ascii="Symbol" w:hAnsi="Symbol" w:hint="default"/>
+      </w:rPr>
+    </w:lvl>
+    <w:lvl w:ilvl="1" w:tplc="0C0A0003" w:tentative="1">
+      <w:start w:val="1"/>
+      <w:numFmt w:val="bullet"/>
+      <w:lvlText w:val="o"/>
+      <w:lvlJc w:val="left"/>
+      <w:pPr>
+        <w:ind w:left="1440" w:hanging="360"/>
+      </w:pPr>
+      <w:rPr>
+        <w:rFonts w:ascii="Courier New" w:hAnsi="Courier New" w:cs="Courier New" w:hint="default"/>
+      </w:rPr>
+    </w:lvl>
+    <w:lvl w:ilvl="2" w:tplc="0C0A0005" w:tentative="1">
+      <w:start w:val="1"/>
+      <w:numFmt w:val="bullet"/>
+      <w:lvlText w:val=""/>
+      <w:lvlJc w:val="left"/>
+      <w:pPr>
+        <w:ind w:left="2160" w:hanging="360"/>
+      </w:pPr>
+      <w:rPr>
+        <w:rFonts w:ascii="Wingdings" w:hAnsi="Wingdings" w:hint="default"/>
+      </w:rPr>
+    </w:lvl>
+    <w:lvl w:ilvl="3" w:tplc="0C0A0001" w:tentative="1">
+      <w:start w:val="1"/>
+      <w:numFmt w:val="bullet"/>
+      <w:lvlText w:val=""/>
+      <w:lvlJc w:val="left"/>
+      <w:pPr>
+        <w:ind w:left="2880" w:hanging="360"/>
+      </w:pPr>
+      <w:rPr>
+        <w:rFonts w:ascii="Symbol" w:hAnsi="Symbol" w:hint="default"/>
+      </w:rPr>
+    </w:lvl>
+    <w:lvl w:ilvl="4" w:tplc="0C0A0003" w:tentative="1">
+      <w:start w:val="1"/>
+      <w:numFmt w:val="bullet"/>
+      <w:lvlText w:val="o"/>
+      <w:lvlJc w:val="left"/>
+      <w:pPr>
+        <w:ind w:left="3600" w:hanging="360"/>
+      </w:pPr>
+      <w:rPr>
+        <w:rFonts w:ascii="Courier New" w:hAnsi="Courier New" w:cs="Courier New" w:hint="default"/>
+      </w:rPr>
+    </w:lvl>
+    <w:lvl w:ilvl="5" w:tplc="0C0A0005" w:tentative="1">
+      <w:start w:val="1"/>
+      <w:numFmt w:val="bullet"/>
+      <w:lvlText w:val=""/>
+      <w:lvlJc w:val="left"/>
+      <w:pPr>
+        <w:ind w:left="4320" w:hanging="360"/>
+      </w:pPr>
+      <w:rPr>
+        <w:rFonts w:ascii="Wingdings" w:hAnsi="Wingdings" w:hint="default"/>
+      </w:rPr>
+    </w:lvl>
+    <w:lvl w:ilvl="6" w:tplc="0C0A0001" w:tentative="1">
+      <w:start w:val="1"/>
+      <w:numFmt w:val="bullet"/>
+      <w:lvlText w:val=""/>
+      <w:lvlJc w:val="left"/>
+      <w:pPr>
+        <w:ind w:left="5040" w:hanging="360"/>
+      </w:pPr>
+      <w:rPr>
+        <w:rFonts w:ascii="Symbol" w:hAnsi="Symbol" w:hint="default"/>
+      </w:rPr>
+    </w:lvl>
+    <w:lvl w:ilvl="7" w:tplc="0C0A0003" w:tentative="1">
+      <w:start w:val="1"/>
+      <w:numFmt w:val="bullet"/>
+      <w:lvlText w:val="o"/>
+      <w:lvlJc w:val="left"/>
+      <w:pPr>
+        <w:ind w:left="5760" w:hanging="360"/>
+      </w:pPr>
+      <w:rPr>
+        <w:rFonts w:ascii="Courier New" w:hAnsi="Courier New" w:cs="Courier New" w:hint="default"/>
+      </w:rPr>
+    </w:lvl>
+    <w:lvl w:ilvl="8" w:tplc="0C0A0005" w:tentative="1">
+      <w:start w:val="1"/>
+      <w:numFmt w:val="bullet"/>
+      <w:lvlText w:val=""/>
+      <w:lvlJc w:val="left"/>
+      <w:pPr>
+        <w:ind w:left="6480" w:hanging="360"/>
+      </w:pPr>
+      <w:rPr>
+        <w:rFonts w:ascii="Wingdings" w:hAnsi="Wingdings" w:hint="default"/>
+      </w:rPr>
+    </w:lvl>
+  </w:abstractNum>
+  <w:abstractNum w:abstractNumId="3" w15:restartNumberingAfterBreak="0">
+    <w:nsid w:val="0F420DC6"/>
+    <w:multiLevelType w:val="hybridMultilevel"/>
+    <w:tmpl w:val="4BD24680"/>
+    <w:lvl w:ilvl="0" w:tplc="0C0A000F">
+      <w:start w:val="1"/>
+      <w:numFmt w:val="decimal"/>
+      <w:lvlText w:val="%1."/>
+      <w:lvlJc w:val="left"/>
+      <w:pPr>
+        <w:ind w:left="1440" w:hanging="360"/>
+      </w:pPr>
+    </w:lvl>
+    <w:lvl w:ilvl="1" w:tplc="0C0A0019" w:tentative="1">
+      <w:start w:val="1"/>
+      <w:numFmt w:val="lowerLetter"/>
+      <w:lvlText w:val="%2."/>
+      <w:lvlJc w:val="left"/>
+      <w:pPr>
+        <w:ind w:left="2160" w:hanging="360"/>
+      </w:pPr>
+    </w:lvl>
+    <w:lvl w:ilvl="2" w:tplc="0C0A001B" w:tentative="1">
+      <w:start w:val="1"/>
+      <w:numFmt w:val="lowerRoman"/>
+      <w:lvlText w:val="%3."/>
+      <w:lvlJc w:val="right"/>
+      <w:pPr>
+        <w:ind w:left="2880" w:hanging="180"/>
+      </w:pPr>
+    </w:lvl>
+    <w:lvl w:ilvl="3" w:tplc="0C0A000F" w:tentative="1">
+      <w:start w:val="1"/>
+      <w:numFmt w:val="decimal"/>
+      <w:lvlText w:val="%4."/>
+      <w:lvlJc w:val="left"/>
+      <w:pPr>
+        <w:ind w:left="3600" w:hanging="360"/>
+      </w:pPr>
+    </w:lvl>
+    <w:lvl w:ilvl="4" w:tplc="0C0A0019" w:tentative="1">
+      <w:start w:val="1"/>
+      <w:numFmt w:val="lowerLetter"/>
+      <w:lvlText w:val="%5."/>
+      <w:lvlJc w:val="left"/>
+      <w:pPr>
+        <w:ind w:left="4320" w:hanging="360"/>
+      </w:pPr>
+    </w:lvl>
+    <w:lvl w:ilvl="5" w:tplc="0C0A001B" w:tentative="1">
+      <w:start w:val="1"/>
+      <w:numFmt w:val="lowerRoman"/>
+      <w:lvlText w:val="%6."/>
+      <w:lvlJc w:val="right"/>
+      <w:pPr>
+        <w:ind w:left="5040" w:hanging="180"/>
+      </w:pPr>
+    </w:lvl>
+    <w:lvl w:ilvl="6" w:tplc="0C0A000F" w:tentative="1">
+      <w:start w:val="1"/>
+      <w:numFmt w:val="decimal"/>
+      <w:lvlText w:val="%7."/>
+      <w:lvlJc w:val="left"/>
+      <w:pPr>
+        <w:ind w:left="5760" w:hanging="360"/>
+      </w:pPr>
+    </w:lvl>
+    <w:lvl w:ilvl="7" w:tplc="0C0A0019" w:tentative="1">
+      <w:start w:val="1"/>
+      <w:numFmt w:val="lowerLetter"/>
+      <w:lvlText w:val="%8."/>
+      <w:lvlJc w:val="left"/>
+      <w:pPr>
+        <w:ind w:left="6480" w:hanging="360"/>
+      </w:pPr>
+    </w:lvl>
+    <w:lvl w:ilvl="8" w:tplc="0C0A001B" w:tentative="1">
+      <w:start w:val="1"/>
+      <w:numFmt w:val="lowerRoman"/>
+      <w:lvlText w:val="%9."/>
+      <w:lvlJc w:val="right"/>
+      <w:pPr>
+        <w:ind w:left="7200" w:hanging="180"/>
+      </w:pPr>
+    </w:lvl>
+  </w:abstractNum>
+  <w:abstractNum w:abstractNumId="4" w15:restartNumberingAfterBreak="0">
     <w:nsid w:val="13817230"/>
     <w:multiLevelType w:val="hybridMultilevel"/>
     <w:tmpl w:val="BB7AD2E2"/>
@@ -8142,7 +8715,7 @@
       </w:rPr>
     </w:lvl>
   </w:abstractNum>
-  <w:abstractNum w:abstractNumId="3" w15:restartNumberingAfterBreak="0">
+  <w:abstractNum w:abstractNumId="5" w15:restartNumberingAfterBreak="0">
     <w:nsid w:val="163D5FA0"/>
     <w:multiLevelType w:val="hybridMultilevel"/>
     <w:tmpl w:val="1CA43D1A"/>
@@ -8231,7 +8804,120 @@
       </w:pPr>
     </w:lvl>
   </w:abstractNum>
-  <w:abstractNum w:abstractNumId="4" w15:restartNumberingAfterBreak="0">
+  <w:abstractNum w:abstractNumId="6" w15:restartNumberingAfterBreak="0">
+    <w:nsid w:val="1F762251"/>
+    <w:multiLevelType w:val="hybridMultilevel"/>
+    <w:tmpl w:val="5D6420B4"/>
+    <w:lvl w:ilvl="0" w:tplc="0C0A0001">
+      <w:start w:val="1"/>
+      <w:numFmt w:val="bullet"/>
+      <w:lvlText w:val=""/>
+      <w:lvlJc w:val="left"/>
+      <w:pPr>
+        <w:ind w:left="1068" w:hanging="360"/>
+      </w:pPr>
+      <w:rPr>
+        <w:rFonts w:ascii="Symbol" w:hAnsi="Symbol" w:hint="default"/>
+      </w:rPr>
+    </w:lvl>
+    <w:lvl w:ilvl="1" w:tplc="0C0A0003" w:tentative="1">
+      <w:start w:val="1"/>
+      <w:numFmt w:val="bullet"/>
+      <w:lvlText w:val="o"/>
+      <w:lvlJc w:val="left"/>
+      <w:pPr>
+        <w:ind w:left="1788" w:hanging="360"/>
+      </w:pPr>
+      <w:rPr>
+        <w:rFonts w:ascii="Courier New" w:hAnsi="Courier New" w:cs="Courier New" w:hint="default"/>
+      </w:rPr>
+    </w:lvl>
+    <w:lvl w:ilvl="2" w:tplc="0C0A0005" w:tentative="1">
+      <w:start w:val="1"/>
+      <w:numFmt w:val="bullet"/>
+      <w:lvlText w:val=""/>
+      <w:lvlJc w:val="left"/>
+      <w:pPr>
+        <w:ind w:left="2508" w:hanging="360"/>
+      </w:pPr>
+      <w:rPr>
+        <w:rFonts w:ascii="Wingdings" w:hAnsi="Wingdings" w:hint="default"/>
+      </w:rPr>
+    </w:lvl>
+    <w:lvl w:ilvl="3" w:tplc="0C0A0001" w:tentative="1">
+      <w:start w:val="1"/>
+      <w:numFmt w:val="bullet"/>
+      <w:lvlText w:val=""/>
+      <w:lvlJc w:val="left"/>
+      <w:pPr>
+        <w:ind w:left="3228" w:hanging="360"/>
+      </w:pPr>
+      <w:rPr>
+        <w:rFonts w:ascii="Symbol" w:hAnsi="Symbol" w:hint="default"/>
+      </w:rPr>
+    </w:lvl>
+    <w:lvl w:ilvl="4" w:tplc="0C0A0003" w:tentative="1">
+      <w:start w:val="1"/>
+      <w:numFmt w:val="bullet"/>
+      <w:lvlText w:val="o"/>
+      <w:lvlJc w:val="left"/>
+      <w:pPr>
+        <w:ind w:left="3948" w:hanging="360"/>
+      </w:pPr>
+      <w:rPr>
+        <w:rFonts w:ascii="Courier New" w:hAnsi="Courier New" w:cs="Courier New" w:hint="default"/>
+      </w:rPr>
+    </w:lvl>
+    <w:lvl w:ilvl="5" w:tplc="0C0A0005" w:tentative="1">
+      <w:start w:val="1"/>
+      <w:numFmt w:val="bullet"/>
+      <w:lvlText w:val=""/>
+      <w:lvlJc w:val="left"/>
+      <w:pPr>
+        <w:ind w:left="4668" w:hanging="360"/>
+      </w:pPr>
+      <w:rPr>
+        <w:rFonts w:ascii="Wingdings" w:hAnsi="Wingdings" w:hint="default"/>
+      </w:rPr>
+    </w:lvl>
+    <w:lvl w:ilvl="6" w:tplc="0C0A0001" w:tentative="1">
+      <w:start w:val="1"/>
+      <w:numFmt w:val="bullet"/>
+      <w:lvlText w:val=""/>
+      <w:lvlJc w:val="left"/>
+      <w:pPr>
+        <w:ind w:left="5388" w:hanging="360"/>
+      </w:pPr>
+      <w:rPr>
+        <w:rFonts w:ascii="Symbol" w:hAnsi="Symbol" w:hint="default"/>
+      </w:rPr>
+    </w:lvl>
+    <w:lvl w:ilvl="7" w:tplc="0C0A0003" w:tentative="1">
+      <w:start w:val="1"/>
+      <w:numFmt w:val="bullet"/>
+      <w:lvlText w:val="o"/>
+      <w:lvlJc w:val="left"/>
+      <w:pPr>
+        <w:ind w:left="6108" w:hanging="360"/>
+      </w:pPr>
+      <w:rPr>
+        <w:rFonts w:ascii="Courier New" w:hAnsi="Courier New" w:cs="Courier New" w:hint="default"/>
+      </w:rPr>
+    </w:lvl>
+    <w:lvl w:ilvl="8" w:tplc="0C0A0005" w:tentative="1">
+      <w:start w:val="1"/>
+      <w:numFmt w:val="bullet"/>
+      <w:lvlText w:val=""/>
+      <w:lvlJc w:val="left"/>
+      <w:pPr>
+        <w:ind w:left="6828" w:hanging="360"/>
+      </w:pPr>
+      <w:rPr>
+        <w:rFonts w:ascii="Wingdings" w:hAnsi="Wingdings" w:hint="default"/>
+      </w:rPr>
+    </w:lvl>
+  </w:abstractNum>
+  <w:abstractNum w:abstractNumId="7" w15:restartNumberingAfterBreak="0">
     <w:nsid w:val="23FD495F"/>
     <w:multiLevelType w:val="hybridMultilevel"/>
     <w:tmpl w:val="E8827050"/>
@@ -8321,7 +9007,7 @@
       </w:pPr>
     </w:lvl>
   </w:abstractNum>
-  <w:abstractNum w:abstractNumId="5" w15:restartNumberingAfterBreak="0">
+  <w:abstractNum w:abstractNumId="8" w15:restartNumberingAfterBreak="0">
     <w:nsid w:val="258D569E"/>
     <w:multiLevelType w:val="hybridMultilevel"/>
     <w:tmpl w:val="7F9857CE"/>
@@ -8434,7 +9120,7 @@
       </w:rPr>
     </w:lvl>
   </w:abstractNum>
-  <w:abstractNum w:abstractNumId="6" w15:restartNumberingAfterBreak="0">
+  <w:abstractNum w:abstractNumId="9" w15:restartNumberingAfterBreak="0">
     <w:nsid w:val="29376EB1"/>
     <w:multiLevelType w:val="hybridMultilevel"/>
     <w:tmpl w:val="E12A9D72"/>
@@ -8523,7 +9209,7 @@
       </w:pPr>
     </w:lvl>
   </w:abstractNum>
-  <w:abstractNum w:abstractNumId="7" w15:restartNumberingAfterBreak="0">
+  <w:abstractNum w:abstractNumId="10" w15:restartNumberingAfterBreak="0">
     <w:nsid w:val="2BC01464"/>
     <w:multiLevelType w:val="hybridMultilevel"/>
     <w:tmpl w:val="7262B74A"/>
@@ -8613,7 +9299,7 @@
       </w:pPr>
     </w:lvl>
   </w:abstractNum>
-  <w:abstractNum w:abstractNumId="8" w15:restartNumberingAfterBreak="0">
+  <w:abstractNum w:abstractNumId="11" w15:restartNumberingAfterBreak="0">
     <w:nsid w:val="300C036E"/>
     <w:multiLevelType w:val="hybridMultilevel"/>
     <w:tmpl w:val="A1305310"/>
@@ -8726,7 +9412,7 @@
       </w:rPr>
     </w:lvl>
   </w:abstractNum>
-  <w:abstractNum w:abstractNumId="9" w15:restartNumberingAfterBreak="0">
+  <w:abstractNum w:abstractNumId="12" w15:restartNumberingAfterBreak="0">
     <w:nsid w:val="35A5290A"/>
     <w:multiLevelType w:val="hybridMultilevel"/>
     <w:tmpl w:val="42E6D8CA"/>
@@ -8839,7 +9525,7 @@
       </w:rPr>
     </w:lvl>
   </w:abstractNum>
-  <w:abstractNum w:abstractNumId="10" w15:restartNumberingAfterBreak="0">
+  <w:abstractNum w:abstractNumId="13" w15:restartNumberingAfterBreak="0">
     <w:nsid w:val="45B56604"/>
     <w:multiLevelType w:val="hybridMultilevel"/>
     <w:tmpl w:val="F2F8B7C8"/>
@@ -8928,7 +9614,7 @@
       </w:pPr>
     </w:lvl>
   </w:abstractNum>
-  <w:abstractNum w:abstractNumId="11" w15:restartNumberingAfterBreak="0">
+  <w:abstractNum w:abstractNumId="14" w15:restartNumberingAfterBreak="0">
     <w:nsid w:val="5B74327A"/>
     <w:multiLevelType w:val="hybridMultilevel"/>
     <w:tmpl w:val="3F7CDACA"/>
@@ -9017,7 +9703,7 @@
       </w:pPr>
     </w:lvl>
   </w:abstractNum>
-  <w:abstractNum w:abstractNumId="12" w15:restartNumberingAfterBreak="0">
+  <w:abstractNum w:abstractNumId="15" w15:restartNumberingAfterBreak="0">
     <w:nsid w:val="68320EF8"/>
     <w:multiLevelType w:val="hybridMultilevel"/>
     <w:tmpl w:val="9988A048"/>
@@ -9107,7 +9793,7 @@
       </w:pPr>
     </w:lvl>
   </w:abstractNum>
-  <w:abstractNum w:abstractNumId="13" w15:restartNumberingAfterBreak="0">
+  <w:abstractNum w:abstractNumId="16" w15:restartNumberingAfterBreak="0">
     <w:nsid w:val="6F427706"/>
     <w:multiLevelType w:val="hybridMultilevel"/>
     <w:tmpl w:val="00806696"/>
@@ -9220,7 +9906,7 @@
       </w:rPr>
     </w:lvl>
   </w:abstractNum>
-  <w:abstractNum w:abstractNumId="14" w15:restartNumberingAfterBreak="0">
+  <w:abstractNum w:abstractNumId="17" w15:restartNumberingAfterBreak="0">
     <w:nsid w:val="6F7F20C1"/>
     <w:multiLevelType w:val="hybridMultilevel"/>
     <w:tmpl w:val="F15A8DB8"/>
@@ -9230,7 +9916,7 @@
       <w:lvlText w:val="%1."/>
       <w:lvlJc w:val="left"/>
       <w:pPr>
-        <w:ind w:left="360" w:hanging="360"/>
+        <w:ind w:left="1080" w:hanging="360"/>
       </w:pPr>
       <w:rPr>
         <w:rFonts w:hint="default"/>
@@ -9242,7 +9928,7 @@
       <w:lvlText w:val="%2."/>
       <w:lvlJc w:val="left"/>
       <w:pPr>
-        <w:ind w:left="1080" w:hanging="360"/>
+        <w:ind w:left="1800" w:hanging="360"/>
       </w:pPr>
     </w:lvl>
     <w:lvl w:ilvl="2" w:tplc="0C0A001B" w:tentative="1">
@@ -9251,7 +9937,7 @@
       <w:lvlText w:val="%3."/>
       <w:lvlJc w:val="right"/>
       <w:pPr>
-        <w:ind w:left="1800" w:hanging="180"/>
+        <w:ind w:left="2520" w:hanging="180"/>
       </w:pPr>
     </w:lvl>
     <w:lvl w:ilvl="3" w:tplc="0C0A000F" w:tentative="1">
@@ -9260,7 +9946,7 @@
       <w:lvlText w:val="%4."/>
       <w:lvlJc w:val="left"/>
       <w:pPr>
-        <w:ind w:left="2520" w:hanging="360"/>
+        <w:ind w:left="3240" w:hanging="360"/>
       </w:pPr>
     </w:lvl>
     <w:lvl w:ilvl="4" w:tplc="0C0A0019" w:tentative="1">
@@ -9269,7 +9955,7 @@
       <w:lvlText w:val="%5."/>
       <w:lvlJc w:val="left"/>
       <w:pPr>
-        <w:ind w:left="3240" w:hanging="360"/>
+        <w:ind w:left="3960" w:hanging="360"/>
       </w:pPr>
     </w:lvl>
     <w:lvl w:ilvl="5" w:tplc="0C0A001B" w:tentative="1">
@@ -9278,7 +9964,7 @@
       <w:lvlText w:val="%6."/>
       <w:lvlJc w:val="right"/>
       <w:pPr>
-        <w:ind w:left="3960" w:hanging="180"/>
+        <w:ind w:left="4680" w:hanging="180"/>
       </w:pPr>
     </w:lvl>
     <w:lvl w:ilvl="6" w:tplc="0C0A000F" w:tentative="1">
@@ -9287,7 +9973,7 @@
       <w:lvlText w:val="%7."/>
       <w:lvlJc w:val="left"/>
       <w:pPr>
-        <w:ind w:left="4680" w:hanging="360"/>
+        <w:ind w:left="5400" w:hanging="360"/>
       </w:pPr>
     </w:lvl>
     <w:lvl w:ilvl="7" w:tplc="0C0A0019" w:tentative="1">
@@ -9296,7 +9982,7 @@
       <w:lvlText w:val="%8."/>
       <w:lvlJc w:val="left"/>
       <w:pPr>
-        <w:ind w:left="5400" w:hanging="360"/>
+        <w:ind w:left="6120" w:hanging="360"/>
       </w:pPr>
     </w:lvl>
     <w:lvl w:ilvl="8" w:tplc="0C0A001B" w:tentative="1">
@@ -9305,66 +9991,75 @@
       <w:lvlText w:val="%9."/>
       <w:lvlJc w:val="right"/>
       <w:pPr>
-        <w:ind w:left="6120" w:hanging="180"/>
+        <w:ind w:left="6840" w:hanging="180"/>
       </w:pPr>
     </w:lvl>
   </w:abstractNum>
   <w:num w:numId="1">
-    <w:abstractNumId w:val="7"/>
+    <w:abstractNumId w:val="10"/>
   </w:num>
   <w:num w:numId="2">
-    <w:abstractNumId w:val="14"/>
+    <w:abstractNumId w:val="17"/>
   </w:num>
   <w:num w:numId="3">
-    <w:abstractNumId w:val="2"/>
+    <w:abstractNumId w:val="4"/>
   </w:num>
   <w:num w:numId="4">
-    <w:abstractNumId w:val="3"/>
+    <w:abstractNumId w:val="5"/>
   </w:num>
   <w:num w:numId="5">
-    <w:abstractNumId w:val="4"/>
+    <w:abstractNumId w:val="7"/>
   </w:num>
   <w:num w:numId="6">
     <w:abstractNumId w:val="0"/>
   </w:num>
   <w:num w:numId="7">
-    <w:abstractNumId w:val="10"/>
+    <w:abstractNumId w:val="13"/>
   </w:num>
   <w:num w:numId="8">
-    <w:abstractNumId w:val="6"/>
+    <w:abstractNumId w:val="9"/>
   </w:num>
   <w:num w:numId="9">
-    <w:abstractNumId w:val="11"/>
+    <w:abstractNumId w:val="14"/>
   </w:num>
   <w:num w:numId="10">
     <w:abstractNumId w:val="1"/>
   </w:num>
   <w:num w:numId="11">
-    <w:abstractNumId w:val="12"/>
+    <w:abstractNumId w:val="15"/>
   </w:num>
   <w:num w:numId="12">
-    <w:abstractNumId w:val="7"/>
+    <w:abstractNumId w:val="10"/>
     <w:lvlOverride w:ilvl="0">
       <w:startOverride w:val="1"/>
     </w:lvlOverride>
   </w:num>
   <w:num w:numId="13">
-    <w:abstractNumId w:val="9"/>
+    <w:abstractNumId w:val="12"/>
   </w:num>
   <w:num w:numId="14">
-    <w:abstractNumId w:val="13"/>
+    <w:abstractNumId w:val="16"/>
   </w:num>
   <w:num w:numId="15">
+    <w:abstractNumId w:val="11"/>
+  </w:num>
+  <w:num w:numId="16">
     <w:abstractNumId w:val="8"/>
   </w:num>
-  <w:num w:numId="16">
-    <w:abstractNumId w:val="5"/>
+  <w:num w:numId="17">
+    <w:abstractNumId w:val="2"/>
+  </w:num>
+  <w:num w:numId="18">
+    <w:abstractNumId w:val="6"/>
+  </w:num>
+  <w:num w:numId="19">
+    <w:abstractNumId w:val="3"/>
   </w:num>
 </w:numbering>
 </file>
 
 <file path=word/styles.xml><?xml version="1.0" encoding="utf-8"?>
-<w:styles xmlns:mc="http://schemas.openxmlformats.org/markup-compatibility/2006" xmlns:r="http://schemas.openxmlformats.org/officeDocument/2006/relationships" xmlns:w="http://schemas.openxmlformats.org/wordprocessingml/2006/main" xmlns:w14="http://schemas.microsoft.com/office/word/2010/wordml" xmlns:w15="http://schemas.microsoft.com/office/word/2012/wordml" xmlns:w16cex="http://schemas.microsoft.com/office/word/2018/wordml/cex" xmlns:w16cid="http://schemas.microsoft.com/office/word/2016/wordml/cid" xmlns:w16="http://schemas.microsoft.com/office/word/2018/wordml" xmlns:w16se="http://schemas.microsoft.com/office/word/2015/wordml/symex" mc:Ignorable="w14 w15 w16se w16cid w16 w16cex">
+<w:styles xmlns:mc="http://schemas.openxmlformats.org/markup-compatibility/2006" xmlns:r="http://schemas.openxmlformats.org/officeDocument/2006/relationships" xmlns:w="http://schemas.openxmlformats.org/wordprocessingml/2006/main" xmlns:w14="http://schemas.microsoft.com/office/word/2010/wordml" xmlns:w15="http://schemas.microsoft.com/office/word/2012/wordml" xmlns:w16se="http://schemas.microsoft.com/office/word/2015/wordml/symex" mc:Ignorable="w14 w15 w16se">
   <w:docDefaults>
     <w:rPrDefault>
       <w:rPr>
@@ -9380,7 +10075,7 @@
       </w:pPr>
     </w:pPrDefault>
   </w:docDefaults>
-  <w:latentStyles w:defLockedState="0" w:defUIPriority="99" w:defSemiHidden="0" w:defUnhideWhenUsed="0" w:defQFormat="0" w:count="376">
+  <w:latentStyles w:defLockedState="0" w:defUIPriority="99" w:defSemiHidden="0" w:defUnhideWhenUsed="0" w:defQFormat="0" w:count="371">
     <w:lsdException w:name="Normal" w:uiPriority="0" w:qFormat="1"/>
     <w:lsdException w:name="heading 1" w:uiPriority="9" w:qFormat="1"/>
     <w:lsdException w:name="heading 2" w:semiHidden="1" w:uiPriority="9" w:unhideWhenUsed="1" w:qFormat="1"/>
@@ -9486,6 +10181,7 @@
     <w:lsdException w:name="HTML Sample" w:semiHidden="1" w:unhideWhenUsed="1"/>
     <w:lsdException w:name="HTML Typewriter" w:semiHidden="1" w:unhideWhenUsed="1"/>
     <w:lsdException w:name="HTML Variable" w:semiHidden="1" w:unhideWhenUsed="1"/>
+    <w:lsdException w:name="Normal Table" w:semiHidden="1" w:unhideWhenUsed="1"/>
     <w:lsdException w:name="annotation subject" w:semiHidden="1" w:unhideWhenUsed="1"/>
     <w:lsdException w:name="No List" w:semiHidden="1" w:unhideWhenUsed="1"/>
     <w:lsdException w:name="Outline List 1" w:semiHidden="1" w:unhideWhenUsed="1"/>
@@ -9528,8 +10224,11 @@
     <w:lsdException w:name="Table Contemporary" w:semiHidden="1" w:unhideWhenUsed="1"/>
     <w:lsdException w:name="Table Elegant" w:semiHidden="1" w:unhideWhenUsed="1"/>
     <w:lsdException w:name="Table Professional" w:semiHidden="1" w:unhideWhenUsed="1"/>
+    <w:lsdException w:name="Table Subtle 1" w:semiHidden="1" w:unhideWhenUsed="1"/>
     <w:lsdException w:name="Table Subtle 2" w:semiHidden="1" w:unhideWhenUsed="1"/>
     <w:lsdException w:name="Table Web 1" w:semiHidden="1" w:unhideWhenUsed="1"/>
+    <w:lsdException w:name="Table Web 2" w:semiHidden="1" w:unhideWhenUsed="1"/>
+    <w:lsdException w:name="Table Web 3" w:semiHidden="1" w:unhideWhenUsed="1"/>
     <w:lsdException w:name="Balloon Text" w:semiHidden="1" w:unhideWhenUsed="1"/>
     <w:lsdException w:name="Table Grid" w:uiPriority="39"/>
     <w:lsdException w:name="Table Theme" w:semiHidden="1" w:unhideWhenUsed="1"/>
@@ -9748,11 +10447,6 @@
     <w:lsdException w:name="List Table 5 Dark Accent 6" w:uiPriority="50"/>
     <w:lsdException w:name="List Table 6 Colorful Accent 6" w:uiPriority="51"/>
     <w:lsdException w:name="List Table 7 Colorful Accent 6" w:uiPriority="52"/>
-    <w:lsdException w:name="Mention" w:semiHidden="1" w:unhideWhenUsed="1"/>
-    <w:lsdException w:name="Smart Hyperlink" w:semiHidden="1" w:unhideWhenUsed="1"/>
-    <w:lsdException w:name="Hashtag" w:semiHidden="1" w:unhideWhenUsed="1"/>
-    <w:lsdException w:name="Unresolved Mention" w:semiHidden="1" w:unhideWhenUsed="1"/>
-    <w:lsdException w:name="Smart Link" w:semiHidden="1" w:unhideWhenUsed="1"/>
   </w:latentStyles>
   <w:style w:type="paragraph" w:default="1" w:styleId="Normal">
     <w:name w:val="Normal"/>
@@ -10309,6 +11003,20 @@
       <w:lang w:eastAsia="es-ES"/>
     </w:rPr>
   </w:style>
+  <w:style w:type="character" w:styleId="Ttulodellibro">
+    <w:name w:val="Book Title"/>
+    <w:basedOn w:val="Fuentedeprrafopredeter"/>
+    <w:uiPriority w:val="33"/>
+    <w:qFormat/>
+    <w:rsid w:val="00D84DE6"/>
+    <w:rPr>
+      <w:b/>
+      <w:bCs/>
+      <w:i/>
+      <w:iCs/>
+      <w:spacing w:val="5"/>
+    </w:rPr>
+  </w:style>
 </w:styles>
 </file>
 
@@ -10797,7 +11505,7 @@
 </file>
 
 <file path=customXml/itemProps1.xml><?xml version="1.0" encoding="utf-8"?>
-<ds:datastoreItem xmlns:ds="http://schemas.openxmlformats.org/officeDocument/2006/customXml" ds:itemID="{023A5D0D-F6CC-482F-8B31-C92EC5BF0060}">
+<ds:datastoreItem xmlns:ds="http://schemas.openxmlformats.org/officeDocument/2006/customXml" ds:itemID="{61E662D1-8DE3-4E8D-816D-C0790411955F}">
   <ds:schemaRefs>
     <ds:schemaRef ds:uri="http://schemas.openxmlformats.org/officeDocument/2006/bibliography"/>
   </ds:schemaRefs>

</xml_diff>

<commit_message>
Explicacion algoritmo CF medio implementar
</commit_message>
<xml_diff>
--- a/Memoria.docx
+++ b/Memoria.docx
@@ -1,6 +1,6 @@
 
 <file path=word/document.xml><?xml version="1.0" encoding="utf-8"?>
-<w:document xmlns:wpc="http://schemas.microsoft.com/office/word/2010/wordprocessingCanvas" xmlns:cx="http://schemas.microsoft.com/office/drawing/2014/chartex" xmlns:mc="http://schemas.openxmlformats.org/markup-compatibility/2006" xmlns:o="urn:schemas-microsoft-com:office:office" xmlns:r="http://schemas.openxmlformats.org/officeDocument/2006/relationships" xmlns:m="http://schemas.openxmlformats.org/officeDocument/2006/math" xmlns:v="urn:schemas-microsoft-com:vml" xmlns:wp14="http://schemas.microsoft.com/office/word/2010/wordprocessingDrawing" xmlns:wp="http://schemas.openxmlformats.org/drawingml/2006/wordprocessingDrawing" xmlns:w10="urn:schemas-microsoft-com:office:word" xmlns:w="http://schemas.openxmlformats.org/wordprocessingml/2006/main" xmlns:w14="http://schemas.microsoft.com/office/word/2010/wordml" xmlns:w15="http://schemas.microsoft.com/office/word/2012/wordml" xmlns:w16se="http://schemas.microsoft.com/office/word/2015/wordml/symex" xmlns:wpg="http://schemas.microsoft.com/office/word/2010/wordprocessingGroup" xmlns:wpi="http://schemas.microsoft.com/office/word/2010/wordprocessingInk" xmlns:wne="http://schemas.microsoft.com/office/word/2006/wordml" xmlns:wps="http://schemas.microsoft.com/office/word/2010/wordprocessingShape" mc:Ignorable="w14 w15 w16se wp14">
+<w:document xmlns:wpc="http://schemas.microsoft.com/office/word/2010/wordprocessingCanvas" xmlns:cx="http://schemas.microsoft.com/office/drawing/2014/chartex" xmlns:cx1="http://schemas.microsoft.com/office/drawing/2015/9/8/chartex" xmlns:cx2="http://schemas.microsoft.com/office/drawing/2015/10/21/chartex" xmlns:cx3="http://schemas.microsoft.com/office/drawing/2016/5/9/chartex" xmlns:cx4="http://schemas.microsoft.com/office/drawing/2016/5/10/chartex" xmlns:cx5="http://schemas.microsoft.com/office/drawing/2016/5/11/chartex" xmlns:cx6="http://schemas.microsoft.com/office/drawing/2016/5/12/chartex" xmlns:cx7="http://schemas.microsoft.com/office/drawing/2016/5/13/chartex" xmlns:cx8="http://schemas.microsoft.com/office/drawing/2016/5/14/chartex" xmlns:mc="http://schemas.openxmlformats.org/markup-compatibility/2006" xmlns:aink="http://schemas.microsoft.com/office/drawing/2016/ink" xmlns:am3d="http://schemas.microsoft.com/office/drawing/2017/model3d" xmlns:o="urn:schemas-microsoft-com:office:office" xmlns:r="http://schemas.openxmlformats.org/officeDocument/2006/relationships" xmlns:m="http://schemas.openxmlformats.org/officeDocument/2006/math" xmlns:v="urn:schemas-microsoft-com:vml" xmlns:wp14="http://schemas.microsoft.com/office/word/2010/wordprocessingDrawing" xmlns:wp="http://schemas.openxmlformats.org/drawingml/2006/wordprocessingDrawing" xmlns:w10="urn:schemas-microsoft-com:office:word" xmlns:w="http://schemas.openxmlformats.org/wordprocessingml/2006/main" xmlns:w14="http://schemas.microsoft.com/office/word/2010/wordml" xmlns:w15="http://schemas.microsoft.com/office/word/2012/wordml" xmlns:w16cex="http://schemas.microsoft.com/office/word/2018/wordml/cex" xmlns:w16cid="http://schemas.microsoft.com/office/word/2016/wordml/cid" xmlns:w16="http://schemas.microsoft.com/office/word/2018/wordml" xmlns:w16se="http://schemas.microsoft.com/office/word/2015/wordml/symex" xmlns:wpg="http://schemas.microsoft.com/office/word/2010/wordprocessingGroup" xmlns:wpi="http://schemas.microsoft.com/office/word/2010/wordprocessingInk" xmlns:wne="http://schemas.microsoft.com/office/word/2006/wordml" xmlns:wps="http://schemas.microsoft.com/office/word/2010/wordprocessingShape" mc:Ignorable="w14 w15 w16se w16cid w16 w16cex wp14">
   <w:body>
     <w:sdt>
       <w:sdtPr>
@@ -222,7 +222,7 @@
                             <a:effectLst/>
                             <a:extLst>
                               <a:ext uri="{C572A759-6A51-4108-AA02-DFA0A04FC94B}">
-                                <ma14:wrappingTextBoxFlag xmlns:cx1="http://schemas.microsoft.com/office/drawing/2015/9/8/chartex" xmlns:cx2="http://schemas.microsoft.com/office/drawing/2015/10/21/chartex" xmlns:cx3="http://schemas.microsoft.com/office/drawing/2016/5/9/chartex" xmlns:cx4="http://schemas.microsoft.com/office/drawing/2016/5/10/chartex" xmlns:cx5="http://schemas.microsoft.com/office/drawing/2016/5/11/chartex" xmlns:cx6="http://schemas.microsoft.com/office/drawing/2016/5/12/chartex" xmlns:cx7="http://schemas.microsoft.com/office/drawing/2016/5/13/chartex" xmlns:cx8="http://schemas.microsoft.com/office/drawing/2016/5/14/chartex" xmlns:aink="http://schemas.microsoft.com/office/drawing/2016/ink" xmlns:am3d="http://schemas.microsoft.com/office/drawing/2017/model3d" xmlns:w16cex="http://schemas.microsoft.com/office/word/2018/wordml/cex" xmlns:w16cid="http://schemas.microsoft.com/office/word/2016/wordml/cid" xmlns:w16="http://schemas.microsoft.com/office/word/2018/wordml" xmlns:ma14="http://schemas.microsoft.com/office/mac/drawingml/2011/main" xmlns:w="http://schemas.openxmlformats.org/wordprocessingml/2006/main" xmlns:w10="urn:schemas-microsoft-com:office:word" xmlns:v="urn:schemas-microsoft-com:vml" xmlns:o="urn:schemas-microsoft-com:office:office" xmlns:mv="urn:schemas-microsoft-com:mac:vml" xmlns:mo="http://schemas.microsoft.com/office/mac/office/2008/main" xmlns=""/>
+                                <ma14:wrappingTextBoxFlag xmlns="" xmlns:mo="http://schemas.microsoft.com/office/mac/office/2008/main" xmlns:mv="urn:schemas-microsoft-com:mac:vml" xmlns:o="urn:schemas-microsoft-com:office:office" xmlns:v="urn:schemas-microsoft-com:vml" xmlns:w10="urn:schemas-microsoft-com:office:word" xmlns:w="http://schemas.openxmlformats.org/wordprocessingml/2006/main" xmlns:ma14="http://schemas.microsoft.com/office/mac/drawingml/2011/main"/>
                               </a:ext>
                             </a:extLst>
                           </wps:spPr>
@@ -334,8 +334,7 @@
                     <v:stroke joinstyle="miter"/>
                     <v:path gradientshapeok="t" o:connecttype="rect"/>
                   </v:shapetype>
-                  <v:shape id="Cuadro de texto 40" o:spid="_x0000_s1026" type="#_x0000_t202" style="position:absolute;left:0;text-align:left;margin-left:0;margin-top:10.8pt;width:6in;height:167.25pt;z-index:251663360;visibility:visible;mso-wrap-style:square;mso-width-percent:0;mso-height-percent:0;mso-wrap-distance-left:9pt;mso-wrap-distance-top:0;mso-wrap-distance-right:9pt;mso-wrap-distance-bottom:0;mso-position-horizontal:center;mso-position-horizontal-relative:page;mso-position-vertical:absolute;mso-position-vertical-relative:text;mso-width-percent:0;mso-height-percent:0;mso-width-relative:margin;mso-height-relative:margin;v-text-anchor:top" o:gfxdata="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" filled="f" stroked="f">
-                    <v:path arrowok="t"/>
+                  <v:shape id="Cuadro de texto 40" o:spid="_x0000_s1026" type="#_x0000_t202" style="position:absolute;left:0;text-align:left;margin-left:0;margin-top:10.8pt;width:6in;height:167.25pt;z-index:251663360;visibility:visible;mso-wrap-style:square;mso-width-percent:0;mso-height-percent:0;mso-wrap-distance-left:9pt;mso-wrap-distance-top:0;mso-wrap-distance-right:9pt;mso-wrap-distance-bottom:0;mso-position-horizontal:center;mso-position-horizontal-relative:page;mso-position-vertical:absolute;mso-position-vertical-relative:text;mso-width-percent:0;mso-height-percent:0;mso-width-relative:margin;mso-height-relative:margin;v-text-anchor:top" o:gfxdata="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" filled="f" stroked="f">
                     <v:textbox>
                       <w:txbxContent>
                         <w:p>
@@ -5220,24 +5219,14 @@
       <w:r>
         <w:t>3.</w:t>
       </w:r>
-      <w:r>
-        <w:fldChar w:fldCharType="begin"/>
-      </w:r>
-      <w:r>
-        <w:instrText xml:space="preserve"> SEQ Figura \* ARABIC </w:instrText>
-      </w:r>
-      <w:r>
-        <w:fldChar w:fldCharType="separate"/>
-      </w:r>
-      <w:r>
-        <w:rPr>
-          <w:noProof/>
-        </w:rPr>
-        <w:t>1</w:t>
-      </w:r>
-      <w:r>
-        <w:fldChar w:fldCharType="end"/>
-      </w:r>
+      <w:fldSimple w:instr=" SEQ Figura \* ARABIC ">
+        <w:r>
+          <w:rPr>
+            <w:noProof/>
+          </w:rPr>
+          <w:t>1</w:t>
+        </w:r>
+      </w:fldSimple>
       <w:r>
         <w:t>.- Importación datos películas</w:t>
       </w:r>
@@ -5330,24 +5319,14 @@
       <w:r>
         <w:t>Figura 3.</w:t>
       </w:r>
-      <w:r>
-        <w:fldChar w:fldCharType="begin"/>
-      </w:r>
-      <w:r>
-        <w:instrText xml:space="preserve"> SEQ Figura \* ARABIC </w:instrText>
-      </w:r>
-      <w:r>
-        <w:fldChar w:fldCharType="separate"/>
-      </w:r>
-      <w:r>
-        <w:rPr>
-          <w:noProof/>
-        </w:rPr>
-        <w:t>2</w:t>
-      </w:r>
-      <w:r>
-        <w:fldChar w:fldCharType="end"/>
-      </w:r>
+      <w:fldSimple w:instr=" SEQ Figura \* ARABIC ">
+        <w:r>
+          <w:rPr>
+            <w:noProof/>
+          </w:rPr>
+          <w:t>2</w:t>
+        </w:r>
+      </w:fldSimple>
       <w:r>
         <w:t>.- Indexación películas en base a título</w:t>
       </w:r>
@@ -5499,24 +5478,14 @@
       <w:r>
         <w:t>Figura 3.</w:t>
       </w:r>
-      <w:r>
-        <w:fldChar w:fldCharType="begin"/>
-      </w:r>
-      <w:r>
-        <w:instrText xml:space="preserve"> SEQ Figura \* ARABIC </w:instrText>
-      </w:r>
-      <w:r>
-        <w:fldChar w:fldCharType="separate"/>
-      </w:r>
-      <w:r>
-        <w:rPr>
-          <w:noProof/>
-        </w:rPr>
-        <w:t>3</w:t>
-      </w:r>
-      <w:r>
-        <w:fldChar w:fldCharType="end"/>
-      </w:r>
+      <w:fldSimple w:instr=" SEQ Figura \* ARABIC ">
+        <w:r>
+          <w:rPr>
+            <w:noProof/>
+          </w:rPr>
+          <w:t>3</w:t>
+        </w:r>
+      </w:fldSimple>
       <w:r>
         <w:t>.- Eliminar películas repetidas</w:t>
       </w:r>
@@ -5622,24 +5591,14 @@
       <w:r>
         <w:t xml:space="preserve">Figura </w:t>
       </w:r>
-      <w:r>
-        <w:fldChar w:fldCharType="begin"/>
-      </w:r>
-      <w:r>
-        <w:instrText xml:space="preserve"> SEQ Figura \* ARABIC </w:instrText>
-      </w:r>
-      <w:r>
-        <w:fldChar w:fldCharType="separate"/>
-      </w:r>
-      <w:r>
-        <w:rPr>
-          <w:noProof/>
-        </w:rPr>
-        <w:t>4</w:t>
-      </w:r>
-      <w:r>
-        <w:fldChar w:fldCharType="end"/>
-      </w:r>
+      <w:fldSimple w:instr=" SEQ Figura \* ARABIC ">
+        <w:r>
+          <w:rPr>
+            <w:noProof/>
+          </w:rPr>
+          <w:t>4</w:t>
+        </w:r>
+      </w:fldSimple>
       <w:r>
         <w:t>.- Sustitución espacios y guiones por barra baja</w:t>
       </w:r>
@@ -5743,24 +5702,14 @@
       <w:r>
         <w:t xml:space="preserve">Figura </w:t>
       </w:r>
-      <w:r>
-        <w:fldChar w:fldCharType="begin"/>
-      </w:r>
-      <w:r>
-        <w:instrText xml:space="preserve"> SEQ Figura \* ARABIC </w:instrText>
-      </w:r>
-      <w:r>
-        <w:fldChar w:fldCharType="separate"/>
-      </w:r>
-      <w:r>
-        <w:rPr>
-          <w:noProof/>
-        </w:rPr>
-        <w:t>5</w:t>
-      </w:r>
-      <w:r>
-        <w:fldChar w:fldCharType="end"/>
-      </w:r>
+      <w:fldSimple w:instr=" SEQ Figura \* ARABIC ">
+        <w:r>
+          <w:rPr>
+            <w:noProof/>
+          </w:rPr>
+          <w:t>5</w:t>
+        </w:r>
+      </w:fldSimple>
       <w:r>
         <w:t>.- Esquema visualización BBDD</w:t>
       </w:r>
@@ -6499,12 +6448,7 @@
         <w:ind w:left="708"/>
       </w:pPr>
       <w:r>
-        <w:t>A continuación, se debe calcular la media de cada una de las características, sin tener en cuenta los valores nulos (0). Para aquellas características que aparezcan en un porcentaje inferior al 30</w:t>
-      </w:r>
-      <w:bookmarkStart w:id="18" w:name="_GoBack"/>
-      <w:bookmarkEnd w:id="18"/>
-      <w:r>
-        <w:t>% de las películas valoradas, y en vistas a que los resultados del algoritmo no se vean alterados por características que aparecen en un número reducido de ocasiones, se les aplica una reducción multiplicándolas por el doble de su frecuencia. De este modo, no ocurre que una característica excepcionalmente valorada en una única ocasión altere los resultados del sistema, pues no se asume una particularidad como si de una generalidad se tratase.</w:t>
+        <w:t>A continuación, se debe calcular la media de cada una de las características, sin tener en cuenta los valores nulos (0). Para aquellas características que aparezcan en un porcentaje inferior al 30% de las películas valoradas, y en vistas a que los resultados del algoritmo no se vean alterados por características que aparecen en un número reducido de ocasiones, se les aplica una reducción multiplicándolas por el doble de su frecuencia. De este modo, no ocurre que una característica excepcionalmente valorada en una única ocasión altere los resultados del sistema, pues no se asume una particularidad como si de una generalidad se tratase.</w:t>
       </w:r>
     </w:p>
     <w:p>
@@ -6617,6 +6561,2207 @@
       <w:r>
         <w:t xml:space="preserve"> </w:t>
       </w:r>
+      <w:r>
+        <w:t>Una vez definidas las tres partes que forman el algoritmo y cómo se va a implementar cada una de ellas, es el momento de poner un ejemplo práctico que ayude a la comprensión del funcionamiento del mismo. Para ello, se partirá de un ejemplo sencillo con 4 películas, 2 valoradas por el usuario y 2 sin valorar.</w:t>
+      </w:r>
+    </w:p>
+    <w:p>
+      <w:pPr>
+        <w:pStyle w:val="Prrafodelista"/>
+        <w:numPr>
+          <w:ilvl w:val="0"/>
+          <w:numId w:val="25"/>
+        </w:numPr>
+      </w:pPr>
+      <w:r>
+        <w:rPr>
+          <w:b/>
+        </w:rPr>
+        <w:t>Preprocesamiento y extracción de características</w:t>
+      </w:r>
+      <w:r>
+        <w:t>.</w:t>
+      </w:r>
+    </w:p>
+    <w:p>
+      <w:pPr>
+        <w:ind w:firstLine="708"/>
+      </w:pPr>
+      <w:r>
+        <w:t>Se partirá de un dataset compuesto por las siguientes 4 películas</w:t>
+      </w:r>
+    </w:p>
+    <w:p>
+      <w:pPr>
+        <w:pStyle w:val="Fotografias"/>
+        <w:jc w:val="left"/>
+      </w:pPr>
+      <w:r>
+        <w:drawing>
+          <wp:inline distT="0" distB="0" distL="0" distR="0" wp14:anchorId="4970622E" wp14:editId="3E51C3BB">
+            <wp:extent cx="4343400" cy="647531"/>
+            <wp:effectExtent l="0" t="0" r="0" b="635"/>
+            <wp:docPr id="14" name="Imagen 14"/>
+            <wp:cNvGraphicFramePr>
+              <a:graphicFrameLocks xmlns:a="http://schemas.openxmlformats.org/drawingml/2006/main" noChangeAspect="1"/>
+            </wp:cNvGraphicFramePr>
+            <a:graphic xmlns:a="http://schemas.openxmlformats.org/drawingml/2006/main">
+              <a:graphicData uri="http://schemas.openxmlformats.org/drawingml/2006/picture">
+                <pic:pic xmlns:pic="http://schemas.openxmlformats.org/drawingml/2006/picture">
+                  <pic:nvPicPr>
+                    <pic:cNvPr id="1" name=""/>
+                    <pic:cNvPicPr/>
+                  </pic:nvPicPr>
+                  <pic:blipFill>
+                    <a:blip r:embed="rId16"/>
+                    <a:stretch>
+                      <a:fillRect/>
+                    </a:stretch>
+                  </pic:blipFill>
+                  <pic:spPr>
+                    <a:xfrm>
+                      <a:off x="0" y="0"/>
+                      <a:ext cx="4435092" cy="661201"/>
+                    </a:xfrm>
+                    <a:prstGeom prst="rect">
+                      <a:avLst/>
+                    </a:prstGeom>
+                  </pic:spPr>
+                </pic:pic>
+              </a:graphicData>
+            </a:graphic>
+          </wp:inline>
+        </w:drawing>
+      </w:r>
+    </w:p>
+    <w:p>
+      <w:pPr>
+        <w:pStyle w:val="Figuras"/>
+      </w:pPr>
+      <w:r>
+        <w:t>Figura 5.2.- Conjunto películas</w:t>
+      </w:r>
+    </w:p>
+    <w:p>
+      <w:pPr>
+        <w:ind w:left="705"/>
+      </w:pPr>
+      <w:r>
+        <w:t>El primer paso consiste en obtener todas las características diferentes presentes en el dataset. Dichas características son:</w:t>
+      </w:r>
+    </w:p>
+    <w:p>
+      <w:pPr>
+        <w:pStyle w:val="Fotografias"/>
+      </w:pPr>
+      <w:r>
+        <w:drawing>
+          <wp:inline distT="0" distB="0" distL="0" distR="0" wp14:anchorId="267C4ED5" wp14:editId="2C6E7FE3">
+            <wp:extent cx="5143500" cy="248190"/>
+            <wp:effectExtent l="0" t="0" r="0" b="0"/>
+            <wp:docPr id="15" name="Imagen 15"/>
+            <wp:cNvGraphicFramePr>
+              <a:graphicFrameLocks xmlns:a="http://schemas.openxmlformats.org/drawingml/2006/main" noChangeAspect="1"/>
+            </wp:cNvGraphicFramePr>
+            <a:graphic xmlns:a="http://schemas.openxmlformats.org/drawingml/2006/main">
+              <a:graphicData uri="http://schemas.openxmlformats.org/drawingml/2006/picture">
+                <pic:pic xmlns:pic="http://schemas.openxmlformats.org/drawingml/2006/picture">
+                  <pic:nvPicPr>
+                    <pic:cNvPr id="1" name=""/>
+                    <pic:cNvPicPr/>
+                  </pic:nvPicPr>
+                  <pic:blipFill>
+                    <a:blip r:embed="rId17"/>
+                    <a:stretch>
+                      <a:fillRect/>
+                    </a:stretch>
+                  </pic:blipFill>
+                  <pic:spPr>
+                    <a:xfrm>
+                      <a:off x="0" y="0"/>
+                      <a:ext cx="5444778" cy="262728"/>
+                    </a:xfrm>
+                    <a:prstGeom prst="rect">
+                      <a:avLst/>
+                    </a:prstGeom>
+                  </pic:spPr>
+                </pic:pic>
+              </a:graphicData>
+            </a:graphic>
+          </wp:inline>
+        </w:drawing>
+      </w:r>
+    </w:p>
+    <w:p>
+      <w:pPr>
+        <w:pStyle w:val="Figuras"/>
+      </w:pPr>
+      <w:r>
+        <w:t>Figura 5.3.- Características totales</w:t>
+      </w:r>
+    </w:p>
+    <w:p>
+      <w:pPr>
+        <w:ind w:left="705"/>
+      </w:pPr>
+      <w:r>
+        <w:t>A continuación, generamos para cada película un vector de características. En los géneros y países presente en la película se pondrá un 1, mientras que en el director se pondrá un 2. En las características que no estén presentes, se pondrá un 0. En las películas valoradas, además, se añadirá una columna en la que se indicará la valoración efectuada.</w:t>
+      </w:r>
+    </w:p>
+    <w:p>
+      <w:pPr>
+        <w:pStyle w:val="Fotografias"/>
+      </w:pPr>
+      <w:r>
+        <w:drawing>
+          <wp:inline distT="0" distB="0" distL="0" distR="0" wp14:anchorId="549936B1" wp14:editId="0D52DD8A">
+            <wp:extent cx="5114925" cy="592579"/>
+            <wp:effectExtent l="0" t="0" r="0" b="0"/>
+            <wp:docPr id="16" name="Imagen 16"/>
+            <wp:cNvGraphicFramePr>
+              <a:graphicFrameLocks xmlns:a="http://schemas.openxmlformats.org/drawingml/2006/main" noChangeAspect="1"/>
+            </wp:cNvGraphicFramePr>
+            <a:graphic xmlns:a="http://schemas.openxmlformats.org/drawingml/2006/main">
+              <a:graphicData uri="http://schemas.openxmlformats.org/drawingml/2006/picture">
+                <pic:pic xmlns:pic="http://schemas.openxmlformats.org/drawingml/2006/picture">
+                  <pic:nvPicPr>
+                    <pic:cNvPr id="1" name=""/>
+                    <pic:cNvPicPr/>
+                  </pic:nvPicPr>
+                  <pic:blipFill>
+                    <a:blip r:embed="rId18"/>
+                    <a:stretch>
+                      <a:fillRect/>
+                    </a:stretch>
+                  </pic:blipFill>
+                  <pic:spPr>
+                    <a:xfrm>
+                      <a:off x="0" y="0"/>
+                      <a:ext cx="5251765" cy="608432"/>
+                    </a:xfrm>
+                    <a:prstGeom prst="rect">
+                      <a:avLst/>
+                    </a:prstGeom>
+                  </pic:spPr>
+                </pic:pic>
+              </a:graphicData>
+            </a:graphic>
+          </wp:inline>
+        </w:drawing>
+      </w:r>
+    </w:p>
+    <w:p>
+      <w:pPr>
+        <w:pStyle w:val="Figuras"/>
+      </w:pPr>
+      <w:r>
+        <w:t xml:space="preserve">Figura </w:t>
+      </w:r>
+      <w:r>
+        <w:t>5.4</w:t>
+      </w:r>
+      <w:r>
+        <w:t>.- Vectores de características generados</w:t>
+      </w:r>
+    </w:p>
+    <w:p>
+      <w:pPr>
+        <w:pStyle w:val="Figuras"/>
+      </w:pPr>
+    </w:p>
+    <w:p>
+      <w:pPr>
+        <w:pStyle w:val="Figuras"/>
+      </w:pPr>
+    </w:p>
+    <w:p>
+      <w:pPr>
+        <w:pStyle w:val="Prrafodelista"/>
+        <w:numPr>
+          <w:ilvl w:val="0"/>
+          <w:numId w:val="25"/>
+        </w:numPr>
+        <w:rPr>
+          <w:b/>
+        </w:rPr>
+      </w:pPr>
+      <w:r>
+        <w:rPr>
+          <w:b/>
+        </w:rPr>
+        <w:lastRenderedPageBreak/>
+        <w:t>Creación de un perfil de usuario basado en contenido</w:t>
+      </w:r>
+    </w:p>
+    <w:p>
+      <w:pPr>
+        <w:ind w:left="708"/>
+      </w:pPr>
+      <w:r>
+        <w:t>En este paso tan solo son necesarias las dos primeras filas de la matriz, en las que se encuentran las dos películas valoradas por el usuario.</w:t>
+      </w:r>
+    </w:p>
+    <w:p>
+      <w:pPr>
+        <w:ind w:left="708"/>
+      </w:pPr>
+      <w:r>
+        <w:t xml:space="preserve">Para comenzar, se multiplica cada uno de los valores del vector por </w:t>
+      </w:r>
+      <w:r>
+        <w:t>la valoración asignada, obteniendo el siguiente resultado:</w:t>
+      </w:r>
+    </w:p>
+    <w:p>
+      <w:pPr>
+        <w:pStyle w:val="Fotografias"/>
+      </w:pPr>
+      <w:r>
+        <w:drawing>
+          <wp:inline distT="0" distB="0" distL="0" distR="0" wp14:anchorId="3DBF1723" wp14:editId="6C55457B">
+            <wp:extent cx="5095875" cy="427411"/>
+            <wp:effectExtent l="0" t="0" r="0" b="0"/>
+            <wp:docPr id="17" name="Imagen 17"/>
+            <wp:cNvGraphicFramePr>
+              <a:graphicFrameLocks xmlns:a="http://schemas.openxmlformats.org/drawingml/2006/main" noChangeAspect="1"/>
+            </wp:cNvGraphicFramePr>
+            <a:graphic xmlns:a="http://schemas.openxmlformats.org/drawingml/2006/main">
+              <a:graphicData uri="http://schemas.openxmlformats.org/drawingml/2006/picture">
+                <pic:pic xmlns:pic="http://schemas.openxmlformats.org/drawingml/2006/picture">
+                  <pic:nvPicPr>
+                    <pic:cNvPr id="1" name=""/>
+                    <pic:cNvPicPr/>
+                  </pic:nvPicPr>
+                  <pic:blipFill>
+                    <a:blip r:embed="rId19"/>
+                    <a:stretch>
+                      <a:fillRect/>
+                    </a:stretch>
+                  </pic:blipFill>
+                  <pic:spPr>
+                    <a:xfrm>
+                      <a:off x="0" y="0"/>
+                      <a:ext cx="5283204" cy="443123"/>
+                    </a:xfrm>
+                    <a:prstGeom prst="rect">
+                      <a:avLst/>
+                    </a:prstGeom>
+                  </pic:spPr>
+                </pic:pic>
+              </a:graphicData>
+            </a:graphic>
+          </wp:inline>
+        </w:drawing>
+      </w:r>
+    </w:p>
+    <w:p>
+      <w:pPr>
+        <w:pStyle w:val="Figuras"/>
+      </w:pPr>
+      <w:r>
+        <w:t>Figura 5.5.- Vector características tras multiplicación</w:t>
+      </w:r>
+    </w:p>
+    <w:p>
+      <w:pPr>
+        <w:ind w:left="705"/>
+      </w:pPr>
+      <w:r>
+        <w:t>A continuación, se calcula la media aritmética de las características, sin tener en cuenta los 0. El perfil resultante obtenido es el siguiente:</w:t>
+      </w:r>
+    </w:p>
+    <w:p>
+      <w:pPr>
+        <w:pStyle w:val="Fotografias"/>
+        <w:jc w:val="left"/>
+      </w:pPr>
+      <w:r>
+        <w:drawing>
+          <wp:inline distT="0" distB="0" distL="0" distR="0" wp14:anchorId="4E788440" wp14:editId="3AC984F8">
+            <wp:extent cx="5086350" cy="368148"/>
+            <wp:effectExtent l="0" t="0" r="0" b="0"/>
+            <wp:docPr id="18" name="Imagen 18"/>
+            <wp:cNvGraphicFramePr>
+              <a:graphicFrameLocks xmlns:a="http://schemas.openxmlformats.org/drawingml/2006/main" noChangeAspect="1"/>
+            </wp:cNvGraphicFramePr>
+            <a:graphic xmlns:a="http://schemas.openxmlformats.org/drawingml/2006/main">
+              <a:graphicData uri="http://schemas.openxmlformats.org/drawingml/2006/picture">
+                <pic:pic xmlns:pic="http://schemas.openxmlformats.org/drawingml/2006/picture">
+                  <pic:nvPicPr>
+                    <pic:cNvPr id="1" name=""/>
+                    <pic:cNvPicPr/>
+                  </pic:nvPicPr>
+                  <pic:blipFill>
+                    <a:blip r:embed="rId20"/>
+                    <a:stretch>
+                      <a:fillRect/>
+                    </a:stretch>
+                  </pic:blipFill>
+                  <pic:spPr>
+                    <a:xfrm>
+                      <a:off x="0" y="0"/>
+                      <a:ext cx="5353710" cy="387499"/>
+                    </a:xfrm>
+                    <a:prstGeom prst="rect">
+                      <a:avLst/>
+                    </a:prstGeom>
+                  </pic:spPr>
+                </pic:pic>
+              </a:graphicData>
+            </a:graphic>
+          </wp:inline>
+        </w:drawing>
+      </w:r>
+    </w:p>
+    <w:p>
+      <w:pPr>
+        <w:pStyle w:val="Figuras"/>
+      </w:pPr>
+      <w:r>
+        <w:t xml:space="preserve">Figura </w:t>
+      </w:r>
+      <w:r>
+        <w:t>5.</w:t>
+      </w:r>
+      <w:fldSimple w:instr=" SEQ Figura \* ARABIC ">
+        <w:r>
+          <w:rPr>
+            <w:noProof/>
+          </w:rPr>
+          <w:t>6</w:t>
+        </w:r>
+      </w:fldSimple>
+      <w:r>
+        <w:t>.- Perfil generado sin normalizar</w:t>
+      </w:r>
+    </w:p>
+    <w:p>
+      <w:pPr>
+        <w:ind w:left="705"/>
+      </w:pPr>
+      <w:r>
+        <w:t>Por último, es necesario normalizar las características para que se encuentren en el mismo rango que los vectores de características definidos en el paso 1, pudiendo así calcular la similitud coseno entre ellos. Para ello, tan solo hay que dividir cada valor entre 5.</w:t>
+      </w:r>
+    </w:p>
+    <w:p>
+      <w:pPr>
+        <w:pStyle w:val="Fotografias"/>
+      </w:pPr>
+      <w:r>
+        <w:drawing>
+          <wp:inline distT="0" distB="0" distL="0" distR="0" wp14:anchorId="1E2C8DF7" wp14:editId="387A2617">
+            <wp:extent cx="5095875" cy="363038"/>
+            <wp:effectExtent l="0" t="0" r="0" b="0"/>
+            <wp:docPr id="19" name="Imagen 19"/>
+            <wp:cNvGraphicFramePr>
+              <a:graphicFrameLocks xmlns:a="http://schemas.openxmlformats.org/drawingml/2006/main" noChangeAspect="1"/>
+            </wp:cNvGraphicFramePr>
+            <a:graphic xmlns:a="http://schemas.openxmlformats.org/drawingml/2006/main">
+              <a:graphicData uri="http://schemas.openxmlformats.org/drawingml/2006/picture">
+                <pic:pic xmlns:pic="http://schemas.openxmlformats.org/drawingml/2006/picture">
+                  <pic:nvPicPr>
+                    <pic:cNvPr id="1" name=""/>
+                    <pic:cNvPicPr/>
+                  </pic:nvPicPr>
+                  <pic:blipFill>
+                    <a:blip r:embed="rId21"/>
+                    <a:stretch>
+                      <a:fillRect/>
+                    </a:stretch>
+                  </pic:blipFill>
+                  <pic:spPr>
+                    <a:xfrm>
+                      <a:off x="0" y="0"/>
+                      <a:ext cx="5314054" cy="378581"/>
+                    </a:xfrm>
+                    <a:prstGeom prst="rect">
+                      <a:avLst/>
+                    </a:prstGeom>
+                  </pic:spPr>
+                </pic:pic>
+              </a:graphicData>
+            </a:graphic>
+          </wp:inline>
+        </w:drawing>
+      </w:r>
+    </w:p>
+    <w:p>
+      <w:pPr>
+        <w:pStyle w:val="Figuras"/>
+      </w:pPr>
+      <w:r>
+        <w:t>Figura 5.</w:t>
+      </w:r>
+      <w:fldSimple w:instr=" SEQ Figura \* ARABIC ">
+        <w:r>
+          <w:rPr>
+            <w:noProof/>
+          </w:rPr>
+          <w:t>7</w:t>
+        </w:r>
+      </w:fldSimple>
+      <w:r>
+        <w:t>.- Perfil normalizado</w:t>
+      </w:r>
+    </w:p>
+    <w:p>
+      <w:pPr>
+        <w:pStyle w:val="Prrafodelista"/>
+        <w:numPr>
+          <w:ilvl w:val="0"/>
+          <w:numId w:val="25"/>
+        </w:numPr>
+        <w:rPr>
+          <w:b/>
+          <w:bCs/>
+        </w:rPr>
+      </w:pPr>
+      <w:r>
+        <w:rPr>
+          <w:b/>
+          <w:bCs/>
+        </w:rPr>
+        <w:t>Filtrado y recomendación</w:t>
+      </w:r>
+    </w:p>
+    <w:p>
+      <w:pPr>
+        <w:ind w:left="708"/>
+      </w:pPr>
+      <w:r>
+        <w:t>En este paso, partimos de los siguientes datos:</w:t>
+      </w:r>
+    </w:p>
+    <w:p>
+      <w:pPr>
+        <w:pStyle w:val="Fotografias"/>
+      </w:pPr>
+      <w:r>
+        <w:drawing>
+          <wp:inline distT="0" distB="0" distL="0" distR="0" wp14:anchorId="3554382B" wp14:editId="5A45E00A">
+            <wp:extent cx="5057775" cy="539335"/>
+            <wp:effectExtent l="0" t="0" r="0" b="0"/>
+            <wp:docPr id="20" name="Imagen 20"/>
+            <wp:cNvGraphicFramePr>
+              <a:graphicFrameLocks xmlns:a="http://schemas.openxmlformats.org/drawingml/2006/main" noChangeAspect="1"/>
+            </wp:cNvGraphicFramePr>
+            <a:graphic xmlns:a="http://schemas.openxmlformats.org/drawingml/2006/main">
+              <a:graphicData uri="http://schemas.openxmlformats.org/drawingml/2006/picture">
+                <pic:pic xmlns:pic="http://schemas.openxmlformats.org/drawingml/2006/picture">
+                  <pic:nvPicPr>
+                    <pic:cNvPr id="1" name=""/>
+                    <pic:cNvPicPr/>
+                  </pic:nvPicPr>
+                  <pic:blipFill>
+                    <a:blip r:embed="rId22"/>
+                    <a:stretch>
+                      <a:fillRect/>
+                    </a:stretch>
+                  </pic:blipFill>
+                  <pic:spPr>
+                    <a:xfrm>
+                      <a:off x="0" y="0"/>
+                      <a:ext cx="5177447" cy="552096"/>
+                    </a:xfrm>
+                    <a:prstGeom prst="rect">
+                      <a:avLst/>
+                    </a:prstGeom>
+                  </pic:spPr>
+                </pic:pic>
+              </a:graphicData>
+            </a:graphic>
+          </wp:inline>
+        </w:drawing>
+      </w:r>
+    </w:p>
+    <w:p>
+      <w:pPr>
+        <w:pStyle w:val="Figuras"/>
+      </w:pPr>
+      <w:r>
+        <w:t xml:space="preserve">Figura </w:t>
+      </w:r>
+      <w:r>
+        <w:t>5.</w:t>
+      </w:r>
+      <w:fldSimple w:instr=" SEQ Figura \* ARABIC ">
+        <w:r>
+          <w:rPr>
+            <w:noProof/>
+          </w:rPr>
+          <w:t>8</w:t>
+        </w:r>
+      </w:fldSimple>
+      <w:r>
+        <w:t>.- Películas a comparar</w:t>
+      </w:r>
+    </w:p>
+    <w:p>
+      <w:pPr>
+        <w:ind w:left="705"/>
+      </w:pPr>
+      <w:r>
+        <w:t>En base a estos datos, calculamos la similitud coseno entre el Perfil y las dos películas que no han sido valoradas por el usuario, utilizando la siguiente fórmula:</w:t>
+      </w:r>
+    </w:p>
+    <w:p>
+      <w:pPr>
+        <w:pStyle w:val="Fotografias"/>
+        <w:jc w:val="center"/>
+      </w:pPr>
+      <w:r>
+        <w:lastRenderedPageBreak/>
+        <w:drawing>
+          <wp:inline distT="0" distB="0" distL="0" distR="0" wp14:anchorId="4D2B0709" wp14:editId="06B9C4C8">
+            <wp:extent cx="3558540" cy="951293"/>
+            <wp:effectExtent l="0" t="0" r="3810" b="1270"/>
+            <wp:docPr id="21" name="Imagen 21"/>
+            <wp:cNvGraphicFramePr>
+              <a:graphicFrameLocks xmlns:a="http://schemas.openxmlformats.org/drawingml/2006/main" noChangeAspect="1"/>
+            </wp:cNvGraphicFramePr>
+            <a:graphic xmlns:a="http://schemas.openxmlformats.org/drawingml/2006/main">
+              <a:graphicData uri="http://schemas.openxmlformats.org/drawingml/2006/picture">
+                <pic:pic xmlns:pic="http://schemas.openxmlformats.org/drawingml/2006/picture">
+                  <pic:nvPicPr>
+                    <pic:cNvPr id="1" name=""/>
+                    <pic:cNvPicPr/>
+                  </pic:nvPicPr>
+                  <pic:blipFill>
+                    <a:blip r:embed="rId15"/>
+                    <a:stretch>
+                      <a:fillRect/>
+                    </a:stretch>
+                  </pic:blipFill>
+                  <pic:spPr>
+                    <a:xfrm>
+                      <a:off x="0" y="0"/>
+                      <a:ext cx="3558540" cy="951293"/>
+                    </a:xfrm>
+                    <a:prstGeom prst="rect">
+                      <a:avLst/>
+                    </a:prstGeom>
+                  </pic:spPr>
+                </pic:pic>
+              </a:graphicData>
+            </a:graphic>
+          </wp:inline>
+        </w:drawing>
+      </w:r>
+    </w:p>
+    <w:p>
+      <w:pPr>
+        <w:pStyle w:val="Figuras"/>
+      </w:pPr>
+      <w:r>
+        <w:t>Figura 5.</w:t>
+      </w:r>
+      <w:r>
+        <w:t>9</w:t>
+      </w:r>
+      <w:r>
+        <w:t>.- Fórmula similitud coseno</w:t>
+      </w:r>
+    </w:p>
+    <w:p>
+      <w:pPr>
+        <w:ind w:left="705"/>
+      </w:pPr>
+      <w:r>
+        <w:t>Para la película 3, el cálculo de la similitud coseno sería el siguiente:</w:t>
+      </w:r>
+    </w:p>
+    <w:p>
+      <w:pPr>
+        <w:ind w:left="705"/>
+        <w:rPr>
+          <w:rFonts w:eastAsiaTheme="minorEastAsia"/>
+          <w:sz w:val="18"/>
+          <w:szCs w:val="18"/>
+        </w:rPr>
+      </w:pPr>
+      <m:oMathPara>
+        <m:oMath>
+          <m:func>
+            <m:funcPr>
+              <m:ctrlPr>
+                <w:rPr>
+                  <w:rFonts w:ascii="Cambria Math" w:hAnsi="Cambria Math"/>
+                  <w:sz w:val="18"/>
+                  <w:szCs w:val="18"/>
+                </w:rPr>
+              </m:ctrlPr>
+            </m:funcPr>
+            <m:fName>
+              <m:r>
+                <m:rPr>
+                  <m:sty m:val="p"/>
+                </m:rPr>
+                <w:rPr>
+                  <w:rFonts w:ascii="Cambria Math" w:hAnsi="Cambria Math"/>
+                  <w:sz w:val="18"/>
+                  <w:szCs w:val="18"/>
+                </w:rPr>
+                <m:t>cos</m:t>
+              </m:r>
+            </m:fName>
+            <m:e>
+              <m:d>
+                <m:dPr>
+                  <m:ctrlPr>
+                    <w:rPr>
+                      <w:rFonts w:ascii="Cambria Math" w:hAnsi="Cambria Math"/>
+                      <w:i/>
+                      <w:sz w:val="18"/>
+                      <w:szCs w:val="18"/>
+                    </w:rPr>
+                  </m:ctrlPr>
+                </m:dPr>
+                <m:e>
+                  <m:r>
+                    <w:rPr>
+                      <w:rFonts w:ascii="Cambria Math" w:hAnsi="Cambria Math"/>
+                      <w:sz w:val="18"/>
+                      <w:szCs w:val="18"/>
+                    </w:rPr>
+                    <m:t>Perfil,p3</m:t>
+                  </m:r>
+                </m:e>
+              </m:d>
+            </m:e>
+          </m:func>
+          <m:r>
+            <w:rPr>
+              <w:rFonts w:ascii="Cambria Math" w:hAnsi="Cambria Math"/>
+              <w:sz w:val="18"/>
+              <w:szCs w:val="18"/>
+            </w:rPr>
+            <m:t>=</m:t>
+          </m:r>
+          <m:f>
+            <m:fPr>
+              <m:ctrlPr>
+                <w:rPr>
+                  <w:rFonts w:ascii="Cambria Math" w:hAnsi="Cambria Math"/>
+                  <w:i/>
+                  <w:sz w:val="18"/>
+                  <w:szCs w:val="18"/>
+                </w:rPr>
+              </m:ctrlPr>
+            </m:fPr>
+            <m:num>
+              <m:r>
+                <w:rPr>
+                  <w:rFonts w:ascii="Cambria Math" w:hAnsi="Cambria Math"/>
+                  <w:sz w:val="18"/>
+                  <w:szCs w:val="18"/>
+                </w:rPr>
+                <m:t>0.75*1+1*1+2*2+0.75*1</m:t>
+              </m:r>
+            </m:num>
+            <m:den>
+              <m:rad>
+                <m:radPr>
+                  <m:degHide m:val="1"/>
+                  <m:ctrlPr>
+                    <w:rPr>
+                      <w:rFonts w:ascii="Cambria Math" w:hAnsi="Cambria Math"/>
+                      <w:i/>
+                      <w:sz w:val="18"/>
+                      <w:szCs w:val="18"/>
+                    </w:rPr>
+                  </m:ctrlPr>
+                </m:radPr>
+                <m:deg/>
+                <m:e>
+                  <m:sSup>
+                    <m:sSupPr>
+                      <m:ctrlPr>
+                        <w:rPr>
+                          <w:rFonts w:ascii="Cambria Math" w:hAnsi="Cambria Math"/>
+                          <w:i/>
+                          <w:sz w:val="18"/>
+                          <w:szCs w:val="18"/>
+                        </w:rPr>
+                      </m:ctrlPr>
+                    </m:sSupPr>
+                    <m:e>
+                      <m:r>
+                        <w:rPr>
+                          <w:rFonts w:ascii="Cambria Math" w:hAnsi="Cambria Math"/>
+                          <w:sz w:val="18"/>
+                          <w:szCs w:val="18"/>
+                        </w:rPr>
+                        <m:t>0.75</m:t>
+                      </m:r>
+                    </m:e>
+                    <m:sup>
+                      <m:r>
+                        <w:rPr>
+                          <w:rFonts w:ascii="Cambria Math" w:hAnsi="Cambria Math"/>
+                          <w:sz w:val="18"/>
+                          <w:szCs w:val="18"/>
+                        </w:rPr>
+                        <m:t>2</m:t>
+                      </m:r>
+                    </m:sup>
+                  </m:sSup>
+                  <m:r>
+                    <w:rPr>
+                      <w:rFonts w:ascii="Cambria Math" w:hAnsi="Cambria Math"/>
+                      <w:sz w:val="18"/>
+                      <w:szCs w:val="18"/>
+                    </w:rPr>
+                    <m:t>+</m:t>
+                  </m:r>
+                  <m:sSup>
+                    <m:sSupPr>
+                      <m:ctrlPr>
+                        <w:rPr>
+                          <w:rFonts w:ascii="Cambria Math" w:hAnsi="Cambria Math"/>
+                          <w:i/>
+                          <w:sz w:val="18"/>
+                          <w:szCs w:val="18"/>
+                        </w:rPr>
+                      </m:ctrlPr>
+                    </m:sSupPr>
+                    <m:e>
+                      <m:r>
+                        <w:rPr>
+                          <w:rFonts w:ascii="Cambria Math" w:hAnsi="Cambria Math"/>
+                          <w:sz w:val="18"/>
+                          <w:szCs w:val="18"/>
+                        </w:rPr>
+                        <m:t>0.75</m:t>
+                      </m:r>
+                    </m:e>
+                    <m:sup>
+                      <m:r>
+                        <w:rPr>
+                          <w:rFonts w:ascii="Cambria Math" w:hAnsi="Cambria Math"/>
+                          <w:sz w:val="18"/>
+                          <w:szCs w:val="18"/>
+                        </w:rPr>
+                        <m:t>2</m:t>
+                      </m:r>
+                    </m:sup>
+                  </m:sSup>
+                  <m:r>
+                    <w:rPr>
+                      <w:rFonts w:ascii="Cambria Math" w:hAnsi="Cambria Math"/>
+                      <w:sz w:val="18"/>
+                      <w:szCs w:val="18"/>
+                    </w:rPr>
+                    <m:t>+</m:t>
+                  </m:r>
+                  <m:sSup>
+                    <m:sSupPr>
+                      <m:ctrlPr>
+                        <w:rPr>
+                          <w:rFonts w:ascii="Cambria Math" w:hAnsi="Cambria Math"/>
+                          <w:i/>
+                          <w:sz w:val="18"/>
+                          <w:szCs w:val="18"/>
+                        </w:rPr>
+                      </m:ctrlPr>
+                    </m:sSupPr>
+                    <m:e>
+                      <m:r>
+                        <w:rPr>
+                          <w:rFonts w:ascii="Cambria Math" w:hAnsi="Cambria Math"/>
+                          <w:sz w:val="18"/>
+                          <w:szCs w:val="18"/>
+                        </w:rPr>
+                        <m:t>0.</m:t>
+                      </m:r>
+                      <m:r>
+                        <w:rPr>
+                          <w:rFonts w:ascii="Cambria Math" w:hAnsi="Cambria Math"/>
+                          <w:sz w:val="18"/>
+                          <w:szCs w:val="18"/>
+                        </w:rPr>
+                        <m:t>5</m:t>
+                      </m:r>
+                    </m:e>
+                    <m:sup>
+                      <m:r>
+                        <w:rPr>
+                          <w:rFonts w:ascii="Cambria Math" w:hAnsi="Cambria Math"/>
+                          <w:sz w:val="18"/>
+                          <w:szCs w:val="18"/>
+                        </w:rPr>
+                        <m:t>2</m:t>
+                      </m:r>
+                    </m:sup>
+                  </m:sSup>
+                  <m:r>
+                    <w:rPr>
+                      <w:rFonts w:ascii="Cambria Math" w:hAnsi="Cambria Math"/>
+                      <w:sz w:val="18"/>
+                      <w:szCs w:val="18"/>
+                    </w:rPr>
+                    <m:t>+</m:t>
+                  </m:r>
+                  <m:sSup>
+                    <m:sSupPr>
+                      <m:ctrlPr>
+                        <w:rPr>
+                          <w:rFonts w:ascii="Cambria Math" w:hAnsi="Cambria Math"/>
+                          <w:i/>
+                          <w:sz w:val="18"/>
+                          <w:szCs w:val="18"/>
+                        </w:rPr>
+                      </m:ctrlPr>
+                    </m:sSupPr>
+                    <m:e>
+                      <m:r>
+                        <w:rPr>
+                          <w:rFonts w:ascii="Cambria Math" w:hAnsi="Cambria Math"/>
+                          <w:sz w:val="18"/>
+                          <w:szCs w:val="18"/>
+                        </w:rPr>
+                        <m:t>1</m:t>
+                      </m:r>
+                    </m:e>
+                    <m:sup>
+                      <m:r>
+                        <w:rPr>
+                          <w:rFonts w:ascii="Cambria Math" w:hAnsi="Cambria Math"/>
+                          <w:sz w:val="18"/>
+                          <w:szCs w:val="18"/>
+                        </w:rPr>
+                        <m:t>2</m:t>
+                      </m:r>
+                    </m:sup>
+                  </m:sSup>
+                  <m:r>
+                    <w:rPr>
+                      <w:rFonts w:ascii="Cambria Math" w:hAnsi="Cambria Math"/>
+                      <w:sz w:val="18"/>
+                      <w:szCs w:val="18"/>
+                    </w:rPr>
+                    <m:t>+</m:t>
+                  </m:r>
+                  <m:sSup>
+                    <m:sSupPr>
+                      <m:ctrlPr>
+                        <w:rPr>
+                          <w:rFonts w:ascii="Cambria Math" w:hAnsi="Cambria Math"/>
+                          <w:i/>
+                          <w:sz w:val="18"/>
+                          <w:szCs w:val="18"/>
+                        </w:rPr>
+                      </m:ctrlPr>
+                    </m:sSupPr>
+                    <m:e>
+                      <m:r>
+                        <w:rPr>
+                          <w:rFonts w:ascii="Cambria Math" w:hAnsi="Cambria Math"/>
+                          <w:sz w:val="18"/>
+                          <w:szCs w:val="18"/>
+                        </w:rPr>
+                        <m:t>1</m:t>
+                      </m:r>
+                    </m:e>
+                    <m:sup>
+                      <m:r>
+                        <w:rPr>
+                          <w:rFonts w:ascii="Cambria Math" w:hAnsi="Cambria Math"/>
+                          <w:sz w:val="18"/>
+                          <w:szCs w:val="18"/>
+                        </w:rPr>
+                        <m:t>2</m:t>
+                      </m:r>
+                    </m:sup>
+                  </m:sSup>
+                  <m:r>
+                    <w:rPr>
+                      <w:rFonts w:ascii="Cambria Math" w:hAnsi="Cambria Math"/>
+                      <w:sz w:val="18"/>
+                      <w:szCs w:val="18"/>
+                    </w:rPr>
+                    <m:t>+</m:t>
+                  </m:r>
+                  <m:sSup>
+                    <m:sSupPr>
+                      <m:ctrlPr>
+                        <w:rPr>
+                          <w:rFonts w:ascii="Cambria Math" w:hAnsi="Cambria Math"/>
+                          <w:i/>
+                          <w:sz w:val="18"/>
+                          <w:szCs w:val="18"/>
+                        </w:rPr>
+                      </m:ctrlPr>
+                    </m:sSupPr>
+                    <m:e>
+                      <m:r>
+                        <w:rPr>
+                          <w:rFonts w:ascii="Cambria Math" w:hAnsi="Cambria Math"/>
+                          <w:sz w:val="18"/>
+                          <w:szCs w:val="18"/>
+                        </w:rPr>
+                        <m:t>2</m:t>
+                      </m:r>
+                    </m:e>
+                    <m:sup>
+                      <m:r>
+                        <w:rPr>
+                          <w:rFonts w:ascii="Cambria Math" w:hAnsi="Cambria Math"/>
+                          <w:sz w:val="18"/>
+                          <w:szCs w:val="18"/>
+                        </w:rPr>
+                        <m:t>2</m:t>
+                      </m:r>
+                    </m:sup>
+                  </m:sSup>
+                  <m:r>
+                    <w:rPr>
+                      <w:rFonts w:ascii="Cambria Math" w:hAnsi="Cambria Math"/>
+                      <w:sz w:val="18"/>
+                      <w:szCs w:val="18"/>
+                    </w:rPr>
+                    <m:t>+</m:t>
+                  </m:r>
+                  <m:sSup>
+                    <m:sSupPr>
+                      <m:ctrlPr>
+                        <w:rPr>
+                          <w:rFonts w:ascii="Cambria Math" w:hAnsi="Cambria Math"/>
+                          <w:i/>
+                          <w:sz w:val="18"/>
+                          <w:szCs w:val="18"/>
+                        </w:rPr>
+                      </m:ctrlPr>
+                    </m:sSupPr>
+                    <m:e>
+                      <m:r>
+                        <w:rPr>
+                          <w:rFonts w:ascii="Cambria Math" w:hAnsi="Cambria Math"/>
+                          <w:sz w:val="18"/>
+                          <w:szCs w:val="18"/>
+                        </w:rPr>
+                        <m:t>0.75</m:t>
+                      </m:r>
+                    </m:e>
+                    <m:sup>
+                      <m:r>
+                        <w:rPr>
+                          <w:rFonts w:ascii="Cambria Math" w:hAnsi="Cambria Math"/>
+                          <w:sz w:val="18"/>
+                          <w:szCs w:val="18"/>
+                        </w:rPr>
+                        <m:t>2</m:t>
+                      </m:r>
+                    </m:sup>
+                  </m:sSup>
+                </m:e>
+              </m:rad>
+              <m:r>
+                <w:rPr>
+                  <w:rFonts w:ascii="Cambria Math" w:hAnsi="Cambria Math"/>
+                  <w:sz w:val="18"/>
+                  <w:szCs w:val="18"/>
+                </w:rPr>
+                <m:t>+</m:t>
+              </m:r>
+              <m:rad>
+                <m:radPr>
+                  <m:degHide m:val="1"/>
+                  <m:ctrlPr>
+                    <w:rPr>
+                      <w:rFonts w:ascii="Cambria Math" w:hAnsi="Cambria Math"/>
+                      <w:i/>
+                      <w:sz w:val="18"/>
+                      <w:szCs w:val="18"/>
+                    </w:rPr>
+                  </m:ctrlPr>
+                </m:radPr>
+                <m:deg/>
+                <m:e>
+                  <m:sSup>
+                    <m:sSupPr>
+                      <m:ctrlPr>
+                        <w:rPr>
+                          <w:rFonts w:ascii="Cambria Math" w:hAnsi="Cambria Math"/>
+                          <w:i/>
+                          <w:sz w:val="18"/>
+                          <w:szCs w:val="18"/>
+                        </w:rPr>
+                      </m:ctrlPr>
+                    </m:sSupPr>
+                    <m:e>
+                      <m:r>
+                        <w:rPr>
+                          <w:rFonts w:ascii="Cambria Math" w:hAnsi="Cambria Math"/>
+                          <w:sz w:val="18"/>
+                          <w:szCs w:val="18"/>
+                        </w:rPr>
+                        <m:t>1</m:t>
+                      </m:r>
+                    </m:e>
+                    <m:sup>
+                      <m:r>
+                        <w:rPr>
+                          <w:rFonts w:ascii="Cambria Math" w:hAnsi="Cambria Math"/>
+                          <w:sz w:val="18"/>
+                          <w:szCs w:val="18"/>
+                        </w:rPr>
+                        <m:t>2</m:t>
+                      </m:r>
+                    </m:sup>
+                  </m:sSup>
+                  <m:r>
+                    <w:rPr>
+                      <w:rFonts w:ascii="Cambria Math" w:hAnsi="Cambria Math"/>
+                      <w:sz w:val="18"/>
+                      <w:szCs w:val="18"/>
+                    </w:rPr>
+                    <m:t>+</m:t>
+                  </m:r>
+                  <m:sSup>
+                    <m:sSupPr>
+                      <m:ctrlPr>
+                        <w:rPr>
+                          <w:rFonts w:ascii="Cambria Math" w:hAnsi="Cambria Math"/>
+                          <w:i/>
+                          <w:sz w:val="18"/>
+                          <w:szCs w:val="18"/>
+                        </w:rPr>
+                      </m:ctrlPr>
+                    </m:sSupPr>
+                    <m:e>
+                      <m:r>
+                        <w:rPr>
+                          <w:rFonts w:ascii="Cambria Math" w:hAnsi="Cambria Math"/>
+                          <w:sz w:val="18"/>
+                          <w:szCs w:val="18"/>
+                        </w:rPr>
+                        <m:t>1</m:t>
+                      </m:r>
+                    </m:e>
+                    <m:sup>
+                      <m:r>
+                        <w:rPr>
+                          <w:rFonts w:ascii="Cambria Math" w:hAnsi="Cambria Math"/>
+                          <w:sz w:val="18"/>
+                          <w:szCs w:val="18"/>
+                        </w:rPr>
+                        <m:t>2</m:t>
+                      </m:r>
+                    </m:sup>
+                  </m:sSup>
+                  <m:r>
+                    <w:rPr>
+                      <w:rFonts w:ascii="Cambria Math" w:hAnsi="Cambria Math"/>
+                      <w:sz w:val="18"/>
+                      <w:szCs w:val="18"/>
+                    </w:rPr>
+                    <m:t>+</m:t>
+                  </m:r>
+                  <m:sSup>
+                    <m:sSupPr>
+                      <m:ctrlPr>
+                        <w:rPr>
+                          <w:rFonts w:ascii="Cambria Math" w:hAnsi="Cambria Math"/>
+                          <w:i/>
+                          <w:sz w:val="18"/>
+                          <w:szCs w:val="18"/>
+                        </w:rPr>
+                      </m:ctrlPr>
+                    </m:sSupPr>
+                    <m:e>
+                      <m:r>
+                        <w:rPr>
+                          <w:rFonts w:ascii="Cambria Math" w:hAnsi="Cambria Math"/>
+                          <w:sz w:val="18"/>
+                          <w:szCs w:val="18"/>
+                        </w:rPr>
+                        <m:t>1</m:t>
+                      </m:r>
+                    </m:e>
+                    <m:sup>
+                      <m:r>
+                        <w:rPr>
+                          <w:rFonts w:ascii="Cambria Math" w:hAnsi="Cambria Math"/>
+                          <w:sz w:val="18"/>
+                          <w:szCs w:val="18"/>
+                        </w:rPr>
+                        <m:t>2</m:t>
+                      </m:r>
+                    </m:sup>
+                  </m:sSup>
+                  <m:r>
+                    <w:rPr>
+                      <w:rFonts w:ascii="Cambria Math" w:hAnsi="Cambria Math"/>
+                      <w:sz w:val="18"/>
+                      <w:szCs w:val="18"/>
+                    </w:rPr>
+                    <m:t>+</m:t>
+                  </m:r>
+                  <m:sSup>
+                    <m:sSupPr>
+                      <m:ctrlPr>
+                        <w:rPr>
+                          <w:rFonts w:ascii="Cambria Math" w:hAnsi="Cambria Math"/>
+                          <w:i/>
+                          <w:sz w:val="18"/>
+                          <w:szCs w:val="18"/>
+                        </w:rPr>
+                      </m:ctrlPr>
+                    </m:sSupPr>
+                    <m:e>
+                      <m:r>
+                        <w:rPr>
+                          <w:rFonts w:ascii="Cambria Math" w:hAnsi="Cambria Math"/>
+                          <w:sz w:val="18"/>
+                          <w:szCs w:val="18"/>
+                        </w:rPr>
+                        <m:t>2</m:t>
+                      </m:r>
+                    </m:e>
+                    <m:sup>
+                      <m:r>
+                        <w:rPr>
+                          <w:rFonts w:ascii="Cambria Math" w:hAnsi="Cambria Math"/>
+                          <w:sz w:val="18"/>
+                          <w:szCs w:val="18"/>
+                        </w:rPr>
+                        <m:t>2</m:t>
+                      </m:r>
+                    </m:sup>
+                  </m:sSup>
+                  <m:r>
+                    <w:rPr>
+                      <w:rFonts w:ascii="Cambria Math" w:hAnsi="Cambria Math"/>
+                      <w:sz w:val="18"/>
+                      <w:szCs w:val="18"/>
+                    </w:rPr>
+                    <m:t>+</m:t>
+                  </m:r>
+                  <m:sSup>
+                    <m:sSupPr>
+                      <m:ctrlPr>
+                        <w:rPr>
+                          <w:rFonts w:ascii="Cambria Math" w:hAnsi="Cambria Math"/>
+                          <w:i/>
+                          <w:sz w:val="18"/>
+                          <w:szCs w:val="18"/>
+                        </w:rPr>
+                      </m:ctrlPr>
+                    </m:sSupPr>
+                    <m:e>
+                      <m:r>
+                        <w:rPr>
+                          <w:rFonts w:ascii="Cambria Math" w:hAnsi="Cambria Math"/>
+                          <w:sz w:val="18"/>
+                          <w:szCs w:val="18"/>
+                        </w:rPr>
+                        <m:t>1</m:t>
+                      </m:r>
+                    </m:e>
+                    <m:sup>
+                      <m:r>
+                        <w:rPr>
+                          <w:rFonts w:ascii="Cambria Math" w:hAnsi="Cambria Math"/>
+                          <w:sz w:val="18"/>
+                          <w:szCs w:val="18"/>
+                        </w:rPr>
+                        <m:t>2</m:t>
+                      </m:r>
+                    </m:sup>
+                  </m:sSup>
+                </m:e>
+              </m:rad>
+            </m:den>
+          </m:f>
+          <m:r>
+            <w:rPr>
+              <w:rFonts w:ascii="Cambria Math" w:hAnsi="Cambria Math"/>
+              <w:sz w:val="18"/>
+              <w:szCs w:val="18"/>
+            </w:rPr>
+            <m:t>=0.816</m:t>
+          </m:r>
+        </m:oMath>
+      </m:oMathPara>
+    </w:p>
+    <w:p>
+      <w:r>
+        <w:tab/>
+        <w:t>A su vez, el cálculo de la similitud coseno para la película 4 sería el siguiente:</w:t>
+      </w:r>
+    </w:p>
+    <w:p>
+      <w:pPr>
+        <w:ind w:left="708"/>
+        <w:rPr>
+          <w:rFonts w:eastAsiaTheme="minorEastAsia"/>
+          <w:sz w:val="18"/>
+          <w:szCs w:val="18"/>
+        </w:rPr>
+      </w:pPr>
+      <m:oMathPara>
+        <m:oMath>
+          <m:func>
+            <m:funcPr>
+              <m:ctrlPr>
+                <w:rPr>
+                  <w:rFonts w:ascii="Cambria Math" w:hAnsi="Cambria Math"/>
+                  <w:sz w:val="18"/>
+                  <w:szCs w:val="18"/>
+                </w:rPr>
+              </m:ctrlPr>
+            </m:funcPr>
+            <m:fName>
+              <m:r>
+                <m:rPr>
+                  <m:sty m:val="p"/>
+                </m:rPr>
+                <w:rPr>
+                  <w:rFonts w:ascii="Cambria Math" w:hAnsi="Cambria Math"/>
+                  <w:sz w:val="18"/>
+                  <w:szCs w:val="18"/>
+                </w:rPr>
+                <m:t>cos</m:t>
+              </m:r>
+            </m:fName>
+            <m:e>
+              <m:d>
+                <m:dPr>
+                  <m:ctrlPr>
+                    <w:rPr>
+                      <w:rFonts w:ascii="Cambria Math" w:hAnsi="Cambria Math"/>
+                      <w:i/>
+                      <w:sz w:val="18"/>
+                      <w:szCs w:val="18"/>
+                    </w:rPr>
+                  </m:ctrlPr>
+                </m:dPr>
+                <m:e>
+                  <m:r>
+                    <w:rPr>
+                      <w:rFonts w:ascii="Cambria Math" w:hAnsi="Cambria Math"/>
+                      <w:sz w:val="18"/>
+                      <w:szCs w:val="18"/>
+                    </w:rPr>
+                    <m:t>Perfil,p</m:t>
+                  </m:r>
+                  <m:r>
+                    <w:rPr>
+                      <w:rFonts w:ascii="Cambria Math" w:hAnsi="Cambria Math"/>
+                      <w:sz w:val="18"/>
+                      <w:szCs w:val="18"/>
+                    </w:rPr>
+                    <m:t>4</m:t>
+                  </m:r>
+                </m:e>
+              </m:d>
+            </m:e>
+          </m:func>
+          <m:r>
+            <w:rPr>
+              <w:rFonts w:ascii="Cambria Math" w:hAnsi="Cambria Math"/>
+              <w:sz w:val="18"/>
+              <w:szCs w:val="18"/>
+            </w:rPr>
+            <m:t>=</m:t>
+          </m:r>
+          <m:f>
+            <m:fPr>
+              <m:ctrlPr>
+                <w:rPr>
+                  <w:rFonts w:ascii="Cambria Math" w:hAnsi="Cambria Math"/>
+                  <w:i/>
+                  <w:sz w:val="18"/>
+                  <w:szCs w:val="18"/>
+                </w:rPr>
+              </m:ctrlPr>
+            </m:fPr>
+            <m:num>
+              <m:r>
+                <w:rPr>
+                  <w:rFonts w:ascii="Cambria Math" w:hAnsi="Cambria Math"/>
+                  <w:sz w:val="18"/>
+                  <w:szCs w:val="18"/>
+                </w:rPr>
+                <m:t>0.5*1</m:t>
+              </m:r>
+              <m:r>
+                <w:rPr>
+                  <w:rFonts w:ascii="Cambria Math" w:hAnsi="Cambria Math"/>
+                  <w:sz w:val="18"/>
+                  <w:szCs w:val="18"/>
+                </w:rPr>
+                <m:t>+</m:t>
+              </m:r>
+              <m:r>
+                <w:rPr>
+                  <w:rFonts w:ascii="Cambria Math" w:hAnsi="Cambria Math"/>
+                  <w:sz w:val="18"/>
+                  <w:szCs w:val="18"/>
+                </w:rPr>
+                <m:t>0.75*1</m:t>
+              </m:r>
+            </m:num>
+            <m:den>
+              <m:rad>
+                <m:radPr>
+                  <m:degHide m:val="1"/>
+                  <m:ctrlPr>
+                    <w:rPr>
+                      <w:rFonts w:ascii="Cambria Math" w:hAnsi="Cambria Math"/>
+                      <w:i/>
+                      <w:sz w:val="18"/>
+                      <w:szCs w:val="18"/>
+                    </w:rPr>
+                  </m:ctrlPr>
+                </m:radPr>
+                <m:deg/>
+                <m:e>
+                  <m:sSup>
+                    <m:sSupPr>
+                      <m:ctrlPr>
+                        <w:rPr>
+                          <w:rFonts w:ascii="Cambria Math" w:hAnsi="Cambria Math"/>
+                          <w:i/>
+                          <w:sz w:val="18"/>
+                          <w:szCs w:val="18"/>
+                        </w:rPr>
+                      </m:ctrlPr>
+                    </m:sSupPr>
+                    <m:e>
+                      <m:r>
+                        <w:rPr>
+                          <w:rFonts w:ascii="Cambria Math" w:hAnsi="Cambria Math"/>
+                          <w:sz w:val="18"/>
+                          <w:szCs w:val="18"/>
+                        </w:rPr>
+                        <m:t>0.75</m:t>
+                      </m:r>
+                    </m:e>
+                    <m:sup>
+                      <m:r>
+                        <w:rPr>
+                          <w:rFonts w:ascii="Cambria Math" w:hAnsi="Cambria Math"/>
+                          <w:sz w:val="18"/>
+                          <w:szCs w:val="18"/>
+                        </w:rPr>
+                        <m:t>2</m:t>
+                      </m:r>
+                    </m:sup>
+                  </m:sSup>
+                  <m:r>
+                    <w:rPr>
+                      <w:rFonts w:ascii="Cambria Math" w:hAnsi="Cambria Math"/>
+                      <w:sz w:val="18"/>
+                      <w:szCs w:val="18"/>
+                    </w:rPr>
+                    <m:t>+</m:t>
+                  </m:r>
+                  <m:sSup>
+                    <m:sSupPr>
+                      <m:ctrlPr>
+                        <w:rPr>
+                          <w:rFonts w:ascii="Cambria Math" w:hAnsi="Cambria Math"/>
+                          <w:i/>
+                          <w:sz w:val="18"/>
+                          <w:szCs w:val="18"/>
+                        </w:rPr>
+                      </m:ctrlPr>
+                    </m:sSupPr>
+                    <m:e>
+                      <m:r>
+                        <w:rPr>
+                          <w:rFonts w:ascii="Cambria Math" w:hAnsi="Cambria Math"/>
+                          <w:sz w:val="18"/>
+                          <w:szCs w:val="18"/>
+                        </w:rPr>
+                        <m:t>0.75</m:t>
+                      </m:r>
+                    </m:e>
+                    <m:sup>
+                      <m:r>
+                        <w:rPr>
+                          <w:rFonts w:ascii="Cambria Math" w:hAnsi="Cambria Math"/>
+                          <w:sz w:val="18"/>
+                          <w:szCs w:val="18"/>
+                        </w:rPr>
+                        <m:t>2</m:t>
+                      </m:r>
+                    </m:sup>
+                  </m:sSup>
+                  <m:r>
+                    <w:rPr>
+                      <w:rFonts w:ascii="Cambria Math" w:hAnsi="Cambria Math"/>
+                      <w:sz w:val="18"/>
+                      <w:szCs w:val="18"/>
+                    </w:rPr>
+                    <m:t>+</m:t>
+                  </m:r>
+                  <m:sSup>
+                    <m:sSupPr>
+                      <m:ctrlPr>
+                        <w:rPr>
+                          <w:rFonts w:ascii="Cambria Math" w:hAnsi="Cambria Math"/>
+                          <w:i/>
+                          <w:sz w:val="18"/>
+                          <w:szCs w:val="18"/>
+                        </w:rPr>
+                      </m:ctrlPr>
+                    </m:sSupPr>
+                    <m:e>
+                      <m:r>
+                        <w:rPr>
+                          <w:rFonts w:ascii="Cambria Math" w:hAnsi="Cambria Math"/>
+                          <w:sz w:val="18"/>
+                          <w:szCs w:val="18"/>
+                        </w:rPr>
+                        <m:t>0.5</m:t>
+                      </m:r>
+                    </m:e>
+                    <m:sup>
+                      <m:r>
+                        <w:rPr>
+                          <w:rFonts w:ascii="Cambria Math" w:hAnsi="Cambria Math"/>
+                          <w:sz w:val="18"/>
+                          <w:szCs w:val="18"/>
+                        </w:rPr>
+                        <m:t>2</m:t>
+                      </m:r>
+                    </m:sup>
+                  </m:sSup>
+                  <m:r>
+                    <w:rPr>
+                      <w:rFonts w:ascii="Cambria Math" w:hAnsi="Cambria Math"/>
+                      <w:sz w:val="18"/>
+                      <w:szCs w:val="18"/>
+                    </w:rPr>
+                    <m:t>+</m:t>
+                  </m:r>
+                  <m:sSup>
+                    <m:sSupPr>
+                      <m:ctrlPr>
+                        <w:rPr>
+                          <w:rFonts w:ascii="Cambria Math" w:hAnsi="Cambria Math"/>
+                          <w:i/>
+                          <w:sz w:val="18"/>
+                          <w:szCs w:val="18"/>
+                        </w:rPr>
+                      </m:ctrlPr>
+                    </m:sSupPr>
+                    <m:e>
+                      <m:r>
+                        <w:rPr>
+                          <w:rFonts w:ascii="Cambria Math" w:hAnsi="Cambria Math"/>
+                          <w:sz w:val="18"/>
+                          <w:szCs w:val="18"/>
+                        </w:rPr>
+                        <m:t>1</m:t>
+                      </m:r>
+                    </m:e>
+                    <m:sup>
+                      <m:r>
+                        <w:rPr>
+                          <w:rFonts w:ascii="Cambria Math" w:hAnsi="Cambria Math"/>
+                          <w:sz w:val="18"/>
+                          <w:szCs w:val="18"/>
+                        </w:rPr>
+                        <m:t>2</m:t>
+                      </m:r>
+                    </m:sup>
+                  </m:sSup>
+                  <m:r>
+                    <w:rPr>
+                      <w:rFonts w:ascii="Cambria Math" w:hAnsi="Cambria Math"/>
+                      <w:sz w:val="18"/>
+                      <w:szCs w:val="18"/>
+                    </w:rPr>
+                    <m:t>+</m:t>
+                  </m:r>
+                  <m:sSup>
+                    <m:sSupPr>
+                      <m:ctrlPr>
+                        <w:rPr>
+                          <w:rFonts w:ascii="Cambria Math" w:hAnsi="Cambria Math"/>
+                          <w:i/>
+                          <w:sz w:val="18"/>
+                          <w:szCs w:val="18"/>
+                        </w:rPr>
+                      </m:ctrlPr>
+                    </m:sSupPr>
+                    <m:e>
+                      <m:r>
+                        <w:rPr>
+                          <w:rFonts w:ascii="Cambria Math" w:hAnsi="Cambria Math"/>
+                          <w:sz w:val="18"/>
+                          <w:szCs w:val="18"/>
+                        </w:rPr>
+                        <m:t>1</m:t>
+                      </m:r>
+                    </m:e>
+                    <m:sup>
+                      <m:r>
+                        <w:rPr>
+                          <w:rFonts w:ascii="Cambria Math" w:hAnsi="Cambria Math"/>
+                          <w:sz w:val="18"/>
+                          <w:szCs w:val="18"/>
+                        </w:rPr>
+                        <m:t>2</m:t>
+                      </m:r>
+                    </m:sup>
+                  </m:sSup>
+                  <m:r>
+                    <w:rPr>
+                      <w:rFonts w:ascii="Cambria Math" w:hAnsi="Cambria Math"/>
+                      <w:sz w:val="18"/>
+                      <w:szCs w:val="18"/>
+                    </w:rPr>
+                    <m:t>+</m:t>
+                  </m:r>
+                  <m:sSup>
+                    <m:sSupPr>
+                      <m:ctrlPr>
+                        <w:rPr>
+                          <w:rFonts w:ascii="Cambria Math" w:hAnsi="Cambria Math"/>
+                          <w:i/>
+                          <w:sz w:val="18"/>
+                          <w:szCs w:val="18"/>
+                        </w:rPr>
+                      </m:ctrlPr>
+                    </m:sSupPr>
+                    <m:e>
+                      <m:r>
+                        <w:rPr>
+                          <w:rFonts w:ascii="Cambria Math" w:hAnsi="Cambria Math"/>
+                          <w:sz w:val="18"/>
+                          <w:szCs w:val="18"/>
+                        </w:rPr>
+                        <m:t>2</m:t>
+                      </m:r>
+                    </m:e>
+                    <m:sup>
+                      <m:r>
+                        <w:rPr>
+                          <w:rFonts w:ascii="Cambria Math" w:hAnsi="Cambria Math"/>
+                          <w:sz w:val="18"/>
+                          <w:szCs w:val="18"/>
+                        </w:rPr>
+                        <m:t>2</m:t>
+                      </m:r>
+                    </m:sup>
+                  </m:sSup>
+                  <m:r>
+                    <w:rPr>
+                      <w:rFonts w:ascii="Cambria Math" w:hAnsi="Cambria Math"/>
+                      <w:sz w:val="18"/>
+                      <w:szCs w:val="18"/>
+                    </w:rPr>
+                    <m:t>+</m:t>
+                  </m:r>
+                  <m:sSup>
+                    <m:sSupPr>
+                      <m:ctrlPr>
+                        <w:rPr>
+                          <w:rFonts w:ascii="Cambria Math" w:hAnsi="Cambria Math"/>
+                          <w:i/>
+                          <w:sz w:val="18"/>
+                          <w:szCs w:val="18"/>
+                        </w:rPr>
+                      </m:ctrlPr>
+                    </m:sSupPr>
+                    <m:e>
+                      <m:r>
+                        <w:rPr>
+                          <w:rFonts w:ascii="Cambria Math" w:hAnsi="Cambria Math"/>
+                          <w:sz w:val="18"/>
+                          <w:szCs w:val="18"/>
+                        </w:rPr>
+                        <m:t>0.75</m:t>
+                      </m:r>
+                    </m:e>
+                    <m:sup>
+                      <m:r>
+                        <w:rPr>
+                          <w:rFonts w:ascii="Cambria Math" w:hAnsi="Cambria Math"/>
+                          <w:sz w:val="18"/>
+                          <w:szCs w:val="18"/>
+                        </w:rPr>
+                        <m:t>2</m:t>
+                      </m:r>
+                    </m:sup>
+                  </m:sSup>
+                </m:e>
+              </m:rad>
+              <m:r>
+                <w:rPr>
+                  <w:rFonts w:ascii="Cambria Math" w:hAnsi="Cambria Math"/>
+                  <w:sz w:val="18"/>
+                  <w:szCs w:val="18"/>
+                </w:rPr>
+                <m:t>+</m:t>
+              </m:r>
+              <m:rad>
+                <m:radPr>
+                  <m:degHide m:val="1"/>
+                  <m:ctrlPr>
+                    <w:rPr>
+                      <w:rFonts w:ascii="Cambria Math" w:hAnsi="Cambria Math"/>
+                      <w:i/>
+                      <w:sz w:val="18"/>
+                      <w:szCs w:val="18"/>
+                    </w:rPr>
+                  </m:ctrlPr>
+                </m:radPr>
+                <m:deg/>
+                <m:e>
+                  <m:sSup>
+                    <m:sSupPr>
+                      <m:ctrlPr>
+                        <w:rPr>
+                          <w:rFonts w:ascii="Cambria Math" w:hAnsi="Cambria Math"/>
+                          <w:i/>
+                          <w:sz w:val="18"/>
+                          <w:szCs w:val="18"/>
+                        </w:rPr>
+                      </m:ctrlPr>
+                    </m:sSupPr>
+                    <m:e>
+                      <m:r>
+                        <w:rPr>
+                          <w:rFonts w:ascii="Cambria Math" w:hAnsi="Cambria Math"/>
+                          <w:sz w:val="18"/>
+                          <w:szCs w:val="18"/>
+                        </w:rPr>
+                        <m:t>1</m:t>
+                      </m:r>
+                    </m:e>
+                    <m:sup>
+                      <m:r>
+                        <w:rPr>
+                          <w:rFonts w:ascii="Cambria Math" w:hAnsi="Cambria Math"/>
+                          <w:sz w:val="18"/>
+                          <w:szCs w:val="18"/>
+                        </w:rPr>
+                        <m:t>2</m:t>
+                      </m:r>
+                    </m:sup>
+                  </m:sSup>
+                  <m:r>
+                    <w:rPr>
+                      <w:rFonts w:ascii="Cambria Math" w:hAnsi="Cambria Math"/>
+                      <w:sz w:val="18"/>
+                      <w:szCs w:val="18"/>
+                    </w:rPr>
+                    <m:t>+</m:t>
+                  </m:r>
+                  <m:sSup>
+                    <m:sSupPr>
+                      <m:ctrlPr>
+                        <w:rPr>
+                          <w:rFonts w:ascii="Cambria Math" w:hAnsi="Cambria Math"/>
+                          <w:i/>
+                          <w:sz w:val="18"/>
+                          <w:szCs w:val="18"/>
+                        </w:rPr>
+                      </m:ctrlPr>
+                    </m:sSupPr>
+                    <m:e>
+                      <m:r>
+                        <w:rPr>
+                          <w:rFonts w:ascii="Cambria Math" w:hAnsi="Cambria Math"/>
+                          <w:sz w:val="18"/>
+                          <w:szCs w:val="18"/>
+                        </w:rPr>
+                        <m:t>1</m:t>
+                      </m:r>
+                    </m:e>
+                    <m:sup>
+                      <m:r>
+                        <w:rPr>
+                          <w:rFonts w:ascii="Cambria Math" w:hAnsi="Cambria Math"/>
+                          <w:sz w:val="18"/>
+                          <w:szCs w:val="18"/>
+                        </w:rPr>
+                        <m:t>2</m:t>
+                      </m:r>
+                    </m:sup>
+                  </m:sSup>
+                  <m:r>
+                    <w:rPr>
+                      <w:rFonts w:ascii="Cambria Math" w:hAnsi="Cambria Math"/>
+                      <w:sz w:val="18"/>
+                      <w:szCs w:val="18"/>
+                    </w:rPr>
+                    <m:t>+</m:t>
+                  </m:r>
+                  <m:sSup>
+                    <m:sSupPr>
+                      <m:ctrlPr>
+                        <w:rPr>
+                          <w:rFonts w:ascii="Cambria Math" w:hAnsi="Cambria Math"/>
+                          <w:i/>
+                          <w:sz w:val="18"/>
+                          <w:szCs w:val="18"/>
+                        </w:rPr>
+                      </m:ctrlPr>
+                    </m:sSupPr>
+                    <m:e>
+                      <m:r>
+                        <w:rPr>
+                          <w:rFonts w:ascii="Cambria Math" w:hAnsi="Cambria Math"/>
+                          <w:sz w:val="18"/>
+                          <w:szCs w:val="18"/>
+                        </w:rPr>
+                        <m:t>2</m:t>
+                      </m:r>
+                    </m:e>
+                    <m:sup>
+                      <m:r>
+                        <w:rPr>
+                          <w:rFonts w:ascii="Cambria Math" w:hAnsi="Cambria Math"/>
+                          <w:sz w:val="18"/>
+                          <w:szCs w:val="18"/>
+                        </w:rPr>
+                        <m:t>2</m:t>
+                      </m:r>
+                    </m:sup>
+                  </m:sSup>
+                  <m:r>
+                    <w:rPr>
+                      <w:rFonts w:ascii="Cambria Math" w:hAnsi="Cambria Math"/>
+                      <w:sz w:val="18"/>
+                      <w:szCs w:val="18"/>
+                    </w:rPr>
+                    <m:t>+</m:t>
+                  </m:r>
+                  <m:sSup>
+                    <m:sSupPr>
+                      <m:ctrlPr>
+                        <w:rPr>
+                          <w:rFonts w:ascii="Cambria Math" w:hAnsi="Cambria Math"/>
+                          <w:i/>
+                          <w:sz w:val="18"/>
+                          <w:szCs w:val="18"/>
+                        </w:rPr>
+                      </m:ctrlPr>
+                    </m:sSupPr>
+                    <m:e>
+                      <m:r>
+                        <w:rPr>
+                          <w:rFonts w:ascii="Cambria Math" w:hAnsi="Cambria Math"/>
+                          <w:sz w:val="18"/>
+                          <w:szCs w:val="18"/>
+                        </w:rPr>
+                        <m:t>1</m:t>
+                      </m:r>
+                    </m:e>
+                    <m:sup>
+                      <m:r>
+                        <w:rPr>
+                          <w:rFonts w:ascii="Cambria Math" w:hAnsi="Cambria Math"/>
+                          <w:sz w:val="18"/>
+                          <w:szCs w:val="18"/>
+                        </w:rPr>
+                        <m:t>2</m:t>
+                      </m:r>
+                    </m:sup>
+                  </m:sSup>
+                </m:e>
+              </m:rad>
+            </m:den>
+          </m:f>
+          <m:r>
+            <w:rPr>
+              <w:rFonts w:ascii="Cambria Math" w:hAnsi="Cambria Math"/>
+              <w:sz w:val="18"/>
+              <w:szCs w:val="18"/>
+            </w:rPr>
+            <m:t>=0.</m:t>
+          </m:r>
+          <m:r>
+            <w:rPr>
+              <w:rFonts w:ascii="Cambria Math" w:hAnsi="Cambria Math"/>
+              <w:sz w:val="18"/>
+              <w:szCs w:val="18"/>
+            </w:rPr>
+            <m:t>168</m:t>
+          </m:r>
+        </m:oMath>
+      </m:oMathPara>
+    </w:p>
+    <w:p>
+      <w:pPr>
+        <w:ind w:left="705"/>
+      </w:pPr>
+      <w:r>
+        <w:t>Como se puede comprobar, en base a las similitudes coseno calculadas, es altamente probable que la película 3 resulte del agrado del usuario, mientras que es bastante poco probable que lo resulte la película 4. En base a esta puntuación calculada, será la película 3 la que el sistema recomiende al usuario.</w:t>
+      </w:r>
+    </w:p>
+    <w:p>
+      <w:pPr>
+        <w:pStyle w:val="TAP1"/>
+        <w:numPr>
+          <w:ilvl w:val="0"/>
+          <w:numId w:val="23"/>
+        </w:numPr>
+      </w:pPr>
+      <w:bookmarkStart w:id="18" w:name="_Toc57564816"/>
+      <w:r>
+        <w:t>Algoritmo de filtrado colaborativo</w:t>
+      </w:r>
+      <w:bookmarkEnd w:id="18"/>
+    </w:p>
+    <w:p>
+      <w:r>
+        <w:t>Al igual que los algoritmos de recomendación basados en contenido, los algoritmos de recomendación de filtrado colaborativo también constan de 3 partes perfectamente diferenciadas.</w:t>
+      </w:r>
+    </w:p>
+    <w:p>
+      <w:pPr>
+        <w:pStyle w:val="Prrafodelista"/>
+        <w:numPr>
+          <w:ilvl w:val="0"/>
+          <w:numId w:val="25"/>
+        </w:numPr>
+        <w:rPr>
+          <w:b/>
+          <w:bCs/>
+        </w:rPr>
+      </w:pPr>
+      <w:r>
+        <w:rPr>
+          <w:b/>
+          <w:bCs/>
+        </w:rPr>
+        <w:t>Construcción matriz de valoraciones</w:t>
+      </w:r>
+    </w:p>
+    <w:p>
+      <w:pPr>
+        <w:ind w:left="708"/>
+      </w:pPr>
+      <w:r>
+        <w:t>Para construir la matriz, lo primero que hay que hacer es solicitar a la base que nos devuelva la información relativa a las valoraciones efectuadas por los usuarios. Como el tamaño de la base de datos es gigantesco, he decidido tras efectuar un análisis de la situación solicitar tan solo la información relativa a los usuarios que comparten al menos 5 valoraciones con el usuario al que se quiere recomendar. De esta manera, se reduce de forma significativa la carga computacional del sistema.</w:t>
+      </w:r>
+    </w:p>
+    <w:p>
+      <w:pPr>
+        <w:ind w:left="708"/>
+      </w:pPr>
+      <w:r>
+        <w:t xml:space="preserve">A continuación, tras haber obtenido la información necesaria de la base de datos, ya se puede construir la matriz de valoraciones, que tendrá tantas filas como usuarios vayan a ser comparados y tantas columnas como películas diferentes hayan valorado </w:t>
+      </w:r>
+      <w:r>
+        <w:lastRenderedPageBreak/>
+        <w:t>entre todos los usuarios. Por tanto, si quisiéramos comparar 3 usuarios que hubieran valorado entre todos 15 películas, la dimensión de la matriz de valoraciones resultante sería de 3x15.</w:t>
+      </w:r>
+    </w:p>
+    <w:p>
+      <w:pPr>
+        <w:ind w:left="708"/>
+      </w:pPr>
+      <w:r>
+        <w:t xml:space="preserve">Los valores colocados en cada posición de la matriz serán las valoraciones que cada usuario haya asignado a cada película y, en caso de no haber valorado una película, un 0. De este modo, en la posición i,j de la matriz podrá encontrarse la valoración que el usuario i asignó a la película j y, en caso de no </w:t>
+      </w:r>
+      <w:r>
+        <w:t>existir una valoración para</w:t>
+      </w:r>
+      <w:r>
+        <w:t xml:space="preserve"> la película, un 0.</w:t>
+      </w:r>
+    </w:p>
+    <w:p>
+      <w:pPr>
+        <w:ind w:left="708"/>
+      </w:pPr>
+      <w:r>
+        <w:t>Como es lógico, la matriz de valoraciones será por norma general una matriz dispersa, pues lo más común es que un usuario haya valorado solo unas pocas películas de entre todas las existentes en la base de datos.</w:t>
+      </w:r>
+    </w:p>
+    <w:p>
+      <w:pPr>
+        <w:pStyle w:val="Prrafodelista"/>
+        <w:numPr>
+          <w:ilvl w:val="0"/>
+          <w:numId w:val="25"/>
+        </w:numPr>
+      </w:pPr>
+      <w:r>
+        <w:rPr>
+          <w:b/>
+        </w:rPr>
+        <w:t>Cálculo similitud entre usuarios</w:t>
+      </w:r>
+    </w:p>
+    <w:p>
+      <w:pPr>
+        <w:ind w:left="708"/>
+      </w:pPr>
+      <w:r>
+        <w:t>Tras haber construido la matriz de valoraciones, es necesario calcular la similitud entre el usuario para el que se quiere efectuar una recomendación y el resto de usuarios.</w:t>
+      </w:r>
+    </w:p>
+    <w:p>
+      <w:pPr>
+        <w:ind w:left="708"/>
+      </w:pPr>
+      <w:r>
+        <w:t>Aunque dicha similitud se puede calcular mediante diversas técnicas, considero que la técnica que mejor puede solventar la necesidad que se me presenta es Pearson correlation. El motivo es sencillo, es una técnica que tiene en cuenta la media de las valoraciones al realizar la comparación, algo que es especialmente importante en este caso dado que podríamos encontrarnos usuarios que valoran todas sus películas en un rango de [3.5,5] y otros que usuarios que valoran todas sus películas con puntuaciones más bajas.</w:t>
+      </w:r>
+    </w:p>
+    <w:p>
+      <w:pPr>
+        <w:ind w:left="708"/>
+      </w:pPr>
+      <w:r>
+        <w:t xml:space="preserve">Aunque existen diversas técnicas para calcular la correlación de Pearson, considero que en este caso en particular resulta mucho más interesante calcular la similitud únicamente entre las películas que ambos usuarios han valorado, pues de esta manera es posible </w:t>
+      </w:r>
+      <w:r>
+        <w:t>medir con mucha más precisión cómo de similares son ambos perfiles. La fórmula para calcular dicha similitud es la siguiente:</w:t>
+      </w:r>
+    </w:p>
+    <w:p>
+      <w:pPr>
+        <w:pStyle w:val="Fotografias"/>
+      </w:pPr>
+      <w:r>
+        <w:lastRenderedPageBreak/>
+        <w:drawing>
+          <wp:inline distT="0" distB="0" distL="0" distR="0" wp14:anchorId="5D928DC3" wp14:editId="3DFD9506">
+            <wp:extent cx="5153025" cy="676275"/>
+            <wp:effectExtent l="0" t="0" r="9525" b="9525"/>
+            <wp:docPr id="22" name="Imagen 22"/>
+            <wp:cNvGraphicFramePr>
+              <a:graphicFrameLocks xmlns:a="http://schemas.openxmlformats.org/drawingml/2006/main" noChangeAspect="1"/>
+            </wp:cNvGraphicFramePr>
+            <a:graphic xmlns:a="http://schemas.openxmlformats.org/drawingml/2006/main">
+              <a:graphicData uri="http://schemas.openxmlformats.org/drawingml/2006/picture">
+                <pic:pic xmlns:pic="http://schemas.openxmlformats.org/drawingml/2006/picture">
+                  <pic:nvPicPr>
+                    <pic:cNvPr id="0" name="Picture 1"/>
+                    <pic:cNvPicPr>
+                      <a:picLocks noChangeAspect="1" noChangeArrowheads="1"/>
+                    </pic:cNvPicPr>
+                  </pic:nvPicPr>
+                  <pic:blipFill>
+                    <a:blip r:embed="rId23">
+                      <a:extLst>
+                        <a:ext uri="{28A0092B-C50C-407E-A947-70E740481C1C}">
+                          <a14:useLocalDpi xmlns:a14="http://schemas.microsoft.com/office/drawing/2010/main" val="0"/>
+                        </a:ext>
+                      </a:extLst>
+                    </a:blip>
+                    <a:srcRect/>
+                    <a:stretch>
+                      <a:fillRect/>
+                    </a:stretch>
+                  </pic:blipFill>
+                  <pic:spPr bwMode="auto">
+                    <a:xfrm>
+                      <a:off x="0" y="0"/>
+                      <a:ext cx="5153025" cy="676275"/>
+                    </a:xfrm>
+                    <a:prstGeom prst="rect">
+                      <a:avLst/>
+                    </a:prstGeom>
+                    <a:noFill/>
+                    <a:ln>
+                      <a:noFill/>
+                    </a:ln>
+                  </pic:spPr>
+                </pic:pic>
+              </a:graphicData>
+            </a:graphic>
+          </wp:inline>
+        </w:drawing>
+      </w:r>
+    </w:p>
+    <w:p>
+      <w:pPr>
+        <w:pStyle w:val="Figuras"/>
+      </w:pPr>
+      <w:r>
+        <w:t>Figura 5.10.- Cálculo Pearson Correlation</w:t>
+      </w:r>
+    </w:p>
+    <w:p>
+      <w:pPr>
+        <w:pStyle w:val="Prrafodelista"/>
+        <w:numPr>
+          <w:ilvl w:val="0"/>
+          <w:numId w:val="25"/>
+        </w:numPr>
+        <w:rPr>
+          <w:b/>
+          <w:bCs/>
+        </w:rPr>
+      </w:pPr>
+      <w:r>
+        <w:rPr>
+          <w:b/>
+          <w:bCs/>
+        </w:rPr>
+        <w:t>Predicción valoraciones</w:t>
+      </w:r>
+    </w:p>
+    <w:p>
+      <w:pPr>
+        <w:ind w:left="708"/>
+      </w:pPr>
+      <w:r>
+        <w:t>Tras haber calculado la similitud entre todos los usuarios y el usuario al que queremos recomendar, llega el momento de predecir la puntuación que dicho usuario podría asignar a todas las películas valoradas por los usuarios más parecidos a él.</w:t>
+      </w:r>
+    </w:p>
+    <w:p>
+      <w:pPr>
+        <w:ind w:left="708"/>
+      </w:pPr>
+      <w:r>
+        <w:t>Con el fin de reducir de forma significativa el coste computacional de las operaciones matemáticas que es necesario realizar, he tomado la decisión de tener en cuenta única y exclusivamente los 10 usuarios más parecidos.</w:t>
+      </w:r>
+    </w:p>
+    <w:p>
+      <w:pPr>
+        <w:ind w:left="708"/>
+      </w:pPr>
+      <w:r>
+        <w:t xml:space="preserve">Para calcular esa predicción de las valoraciones, he decidido utilizar la siguiente fórmula, que tiene en cuenta la valoración media del usuario y del resto de usuarios a la hora de </w:t>
+      </w:r>
+      <w:r>
+        <w:t>realizar la predicción.</w:t>
+      </w:r>
+    </w:p>
+    <w:p>
+      <w:pPr>
+        <w:pStyle w:val="Fotografias"/>
+        <w:jc w:val="left"/>
+      </w:pPr>
+      <w:r>
+        <w:drawing>
+          <wp:inline distT="0" distB="0" distL="0" distR="0" wp14:anchorId="6F2F7DC7" wp14:editId="197EB371">
+            <wp:extent cx="5153025" cy="572558"/>
+            <wp:effectExtent l="0" t="0" r="0" b="0"/>
+            <wp:docPr id="23" name="Imagen 23"/>
+            <wp:cNvGraphicFramePr>
+              <a:graphicFrameLocks xmlns:a="http://schemas.openxmlformats.org/drawingml/2006/main" noChangeAspect="1"/>
+            </wp:cNvGraphicFramePr>
+            <a:graphic xmlns:a="http://schemas.openxmlformats.org/drawingml/2006/main">
+              <a:graphicData uri="http://schemas.openxmlformats.org/drawingml/2006/picture">
+                <pic:pic xmlns:pic="http://schemas.openxmlformats.org/drawingml/2006/picture">
+                  <pic:nvPicPr>
+                    <pic:cNvPr id="0" name="Picture 2"/>
+                    <pic:cNvPicPr>
+                      <a:picLocks noChangeAspect="1" noChangeArrowheads="1"/>
+                    </pic:cNvPicPr>
+                  </pic:nvPicPr>
+                  <pic:blipFill>
+                    <a:blip r:embed="rId24">
+                      <a:extLst>
+                        <a:ext uri="{28A0092B-C50C-407E-A947-70E740481C1C}">
+                          <a14:useLocalDpi xmlns:a14="http://schemas.microsoft.com/office/drawing/2010/main" val="0"/>
+                        </a:ext>
+                      </a:extLst>
+                    </a:blip>
+                    <a:srcRect/>
+                    <a:stretch>
+                      <a:fillRect/>
+                    </a:stretch>
+                  </pic:blipFill>
+                  <pic:spPr bwMode="auto">
+                    <a:xfrm>
+                      <a:off x="0" y="0"/>
+                      <a:ext cx="5214676" cy="579408"/>
+                    </a:xfrm>
+                    <a:prstGeom prst="rect">
+                      <a:avLst/>
+                    </a:prstGeom>
+                    <a:noFill/>
+                    <a:ln>
+                      <a:noFill/>
+                    </a:ln>
+                  </pic:spPr>
+                </pic:pic>
+              </a:graphicData>
+            </a:graphic>
+          </wp:inline>
+        </w:drawing>
+      </w:r>
+    </w:p>
+    <w:p>
+      <w:pPr>
+        <w:pStyle w:val="Figuras"/>
+        <w:ind w:firstLine="705"/>
+      </w:pPr>
+      <w:r>
+        <w:t>Figura 5.11.- Función de predicción</w:t>
+      </w:r>
+    </w:p>
+    <w:p>
+      <w:pPr>
+        <w:ind w:left="705"/>
+      </w:pPr>
+      <w:r>
+        <w:t>Aunque la fórmula no lo refleje, las películas que hayan sido valoradas por un porcentaje reducido de los usuarios más parecidos no serán tenidas en cuentas. He decidido anteponer la robustez del algoritmo con respecto a las particularidades.</w:t>
+      </w:r>
+    </w:p>
+    <w:p>
+      <w:r>
+        <w:t>Una vez definidas las 3 partes que forman el algoritmo y su implementación, llega el momento de poner un ejemplo práctico que facilite la comprensión del mismo. Para simplificarlo lo máximo posible, tan solo se tendrán en cuenta 3 usuarios que hayan valorado 5 películas entre todos y que, además, tengan 3 valoraciones en común.</w:t>
+      </w:r>
+    </w:p>
+    <w:p>
+      <w:pPr>
+        <w:pStyle w:val="Prrafodelista"/>
+        <w:numPr>
+          <w:ilvl w:val="0"/>
+          <w:numId w:val="25"/>
+        </w:numPr>
+        <w:rPr>
+          <w:b/>
+          <w:bCs/>
+        </w:rPr>
+      </w:pPr>
+      <w:r>
+        <w:rPr>
+          <w:b/>
+          <w:bCs/>
+        </w:rPr>
+        <w:t>Construcción matriz de valoraciones</w:t>
+      </w:r>
+    </w:p>
+    <w:p>
+      <w:pPr>
+        <w:pStyle w:val="Prrafodelista"/>
+        <w:numPr>
+          <w:ilvl w:val="0"/>
+          <w:numId w:val="25"/>
+        </w:numPr>
+      </w:pPr>
+      <w:r>
+        <w:rPr>
+          <w:b/>
+        </w:rPr>
+        <w:t>Cálculo similitud entre usuarios</w:t>
+      </w:r>
+    </w:p>
+    <w:p>
+      <w:pPr>
+        <w:pStyle w:val="Prrafodelista"/>
+        <w:numPr>
+          <w:ilvl w:val="0"/>
+          <w:numId w:val="25"/>
+        </w:numPr>
+        <w:rPr>
+          <w:b/>
+          <w:bCs/>
+        </w:rPr>
+      </w:pPr>
+      <w:r>
+        <w:rPr>
+          <w:b/>
+          <w:bCs/>
+        </w:rPr>
+        <w:t>Predicción valoraciones</w:t>
+      </w:r>
     </w:p>
     <w:p>
       <w:pPr>
@@ -6629,28 +8774,12 @@
           <w:sz w:val="28"/>
         </w:rPr>
       </w:pPr>
-      <w:bookmarkStart w:id="19" w:name="_Toc57564816"/>
-      <w:r>
-        <w:t>Algoritmo de filtrado colaborativo</w:t>
+      <w:bookmarkStart w:id="19" w:name="_Toc57564817"/>
+      <w:r>
+        <w:lastRenderedPageBreak/>
+        <w:t>Algoritmo híbrido</w:t>
       </w:r>
       <w:bookmarkEnd w:id="19"/>
-    </w:p>
-    <w:p>
-      <w:pPr>
-        <w:pStyle w:val="TAP1"/>
-        <w:numPr>
-          <w:ilvl w:val="0"/>
-          <w:numId w:val="23"/>
-        </w:numPr>
-        <w:rPr>
-          <w:sz w:val="28"/>
-        </w:rPr>
-      </w:pPr>
-      <w:bookmarkStart w:id="20" w:name="_Toc57564817"/>
-      <w:r>
-        <w:t>Algoritmo híbrido</w:t>
-      </w:r>
-      <w:bookmarkEnd w:id="20"/>
       <w:r>
         <w:br w:type="page"/>
       </w:r>
@@ -6663,14 +8792,14 @@
           <w:numId w:val="1"/>
         </w:numPr>
       </w:pPr>
-      <w:bookmarkStart w:id="21" w:name="_Toc57479602"/>
-      <w:bookmarkStart w:id="22" w:name="_Toc57564818"/>
+      <w:bookmarkStart w:id="20" w:name="_Toc57479602"/>
+      <w:bookmarkStart w:id="21" w:name="_Toc57564818"/>
       <w:r>
         <w:lastRenderedPageBreak/>
         <w:t>Análisis de resultados</w:t>
       </w:r>
+      <w:bookmarkEnd w:id="20"/>
       <w:bookmarkEnd w:id="21"/>
-      <w:bookmarkEnd w:id="22"/>
     </w:p>
     <w:p>
       <w:pPr>
@@ -6692,14 +8821,14 @@
           <w:numId w:val="1"/>
         </w:numPr>
       </w:pPr>
-      <w:bookmarkStart w:id="23" w:name="_Toc57479603"/>
-      <w:bookmarkStart w:id="24" w:name="_Toc57564819"/>
+      <w:bookmarkStart w:id="22" w:name="_Toc57479603"/>
+      <w:bookmarkStart w:id="23" w:name="_Toc57564819"/>
       <w:r>
         <w:lastRenderedPageBreak/>
         <w:t>Dafo</w:t>
       </w:r>
+      <w:bookmarkEnd w:id="22"/>
       <w:bookmarkEnd w:id="23"/>
-      <w:bookmarkEnd w:id="24"/>
     </w:p>
     <w:p>
       <w:pPr>
@@ -6721,14 +8850,14 @@
           <w:numId w:val="1"/>
         </w:numPr>
       </w:pPr>
-      <w:bookmarkStart w:id="25" w:name="_Toc57479604"/>
-      <w:bookmarkStart w:id="26" w:name="_Toc57564820"/>
+      <w:bookmarkStart w:id="24" w:name="_Toc57479604"/>
+      <w:bookmarkStart w:id="25" w:name="_Toc57564820"/>
       <w:r>
         <w:lastRenderedPageBreak/>
         <w:t>Líneas de futuro</w:t>
       </w:r>
+      <w:bookmarkEnd w:id="24"/>
       <w:bookmarkEnd w:id="25"/>
-      <w:bookmarkEnd w:id="26"/>
     </w:p>
     <w:p>
       <w:pPr>
@@ -6750,14 +8879,14 @@
           <w:numId w:val="1"/>
         </w:numPr>
       </w:pPr>
-      <w:bookmarkStart w:id="27" w:name="_Toc57479605"/>
-      <w:bookmarkStart w:id="28" w:name="_Toc57564821"/>
+      <w:bookmarkStart w:id="26" w:name="_Toc57479605"/>
+      <w:bookmarkStart w:id="27" w:name="_Toc57564821"/>
       <w:r>
         <w:lastRenderedPageBreak/>
         <w:t>Lecciones aprendidas</w:t>
       </w:r>
+      <w:bookmarkEnd w:id="26"/>
       <w:bookmarkEnd w:id="27"/>
-      <w:bookmarkEnd w:id="28"/>
     </w:p>
     <w:p>
       <w:pPr>
@@ -6788,12 +8917,12 @@
       <w:r>
         <w:br w:type="page"/>
       </w:r>
-      <w:bookmarkStart w:id="29" w:name="_Toc57564822"/>
+      <w:bookmarkStart w:id="28" w:name="_Toc57564822"/>
       <w:r>
         <w:lastRenderedPageBreak/>
         <w:t>Bibliografía</w:t>
       </w:r>
-      <w:bookmarkEnd w:id="29"/>
+      <w:bookmarkEnd w:id="28"/>
     </w:p>
     <w:sdt>
       <w:sdtPr>
@@ -8069,8 +10198,8 @@
       </w:sdtContent>
     </w:sdt>
     <w:sectPr>
-      <w:headerReference w:type="default" r:id="rId16"/>
-      <w:footerReference w:type="default" r:id="rId17"/>
+      <w:headerReference w:type="default" r:id="rId25"/>
+      <w:footerReference w:type="default" r:id="rId26"/>
       <w:pgSz w:w="11906" w:h="16838" w:code="9"/>
       <w:pgMar w:top="1701" w:right="1418" w:bottom="1418" w:left="1701" w:header="709" w:footer="709" w:gutter="0"/>
       <w:pgNumType w:start="0"/>
@@ -8083,7 +10212,7 @@
 </file>
 
 <file path=word/endnotes.xml><?xml version="1.0" encoding="utf-8"?>
-<w:endnotes xmlns:wpc="http://schemas.microsoft.com/office/word/2010/wordprocessingCanvas" xmlns:cx="http://schemas.microsoft.com/office/drawing/2014/chartex" xmlns:mc="http://schemas.openxmlformats.org/markup-compatibility/2006" xmlns:o="urn:schemas-microsoft-com:office:office" xmlns:r="http://schemas.openxmlformats.org/officeDocument/2006/relationships" xmlns:m="http://schemas.openxmlformats.org/officeDocument/2006/math" xmlns:v="urn:schemas-microsoft-com:vml" xmlns:wp14="http://schemas.microsoft.com/office/word/2010/wordprocessingDrawing" xmlns:wp="http://schemas.openxmlformats.org/drawingml/2006/wordprocessingDrawing" xmlns:w10="urn:schemas-microsoft-com:office:word" xmlns:w="http://schemas.openxmlformats.org/wordprocessingml/2006/main" xmlns:w14="http://schemas.microsoft.com/office/word/2010/wordml" xmlns:w15="http://schemas.microsoft.com/office/word/2012/wordml" xmlns:w16se="http://schemas.microsoft.com/office/word/2015/wordml/symex" xmlns:wpg="http://schemas.microsoft.com/office/word/2010/wordprocessingGroup" xmlns:wpi="http://schemas.microsoft.com/office/word/2010/wordprocessingInk" xmlns:wne="http://schemas.microsoft.com/office/word/2006/wordml" xmlns:wps="http://schemas.microsoft.com/office/word/2010/wordprocessingShape" mc:Ignorable="w14 w15 w16se wp14">
+<w:endnotes xmlns:wpc="http://schemas.microsoft.com/office/word/2010/wordprocessingCanvas" xmlns:cx="http://schemas.microsoft.com/office/drawing/2014/chartex" xmlns:cx1="http://schemas.microsoft.com/office/drawing/2015/9/8/chartex" xmlns:cx2="http://schemas.microsoft.com/office/drawing/2015/10/21/chartex" xmlns:cx3="http://schemas.microsoft.com/office/drawing/2016/5/9/chartex" xmlns:cx4="http://schemas.microsoft.com/office/drawing/2016/5/10/chartex" xmlns:cx5="http://schemas.microsoft.com/office/drawing/2016/5/11/chartex" xmlns:cx6="http://schemas.microsoft.com/office/drawing/2016/5/12/chartex" xmlns:cx7="http://schemas.microsoft.com/office/drawing/2016/5/13/chartex" xmlns:cx8="http://schemas.microsoft.com/office/drawing/2016/5/14/chartex" xmlns:mc="http://schemas.openxmlformats.org/markup-compatibility/2006" xmlns:aink="http://schemas.microsoft.com/office/drawing/2016/ink" xmlns:am3d="http://schemas.microsoft.com/office/drawing/2017/model3d" xmlns:o="urn:schemas-microsoft-com:office:office" xmlns:r="http://schemas.openxmlformats.org/officeDocument/2006/relationships" xmlns:m="http://schemas.openxmlformats.org/officeDocument/2006/math" xmlns:v="urn:schemas-microsoft-com:vml" xmlns:wp14="http://schemas.microsoft.com/office/word/2010/wordprocessingDrawing" xmlns:wp="http://schemas.openxmlformats.org/drawingml/2006/wordprocessingDrawing" xmlns:w10="urn:schemas-microsoft-com:office:word" xmlns:w="http://schemas.openxmlformats.org/wordprocessingml/2006/main" xmlns:w14="http://schemas.microsoft.com/office/word/2010/wordml" xmlns:w15="http://schemas.microsoft.com/office/word/2012/wordml" xmlns:w16cex="http://schemas.microsoft.com/office/word/2018/wordml/cex" xmlns:w16cid="http://schemas.microsoft.com/office/word/2016/wordml/cid" xmlns:w16="http://schemas.microsoft.com/office/word/2018/wordml" xmlns:w16se="http://schemas.microsoft.com/office/word/2015/wordml/symex" xmlns:wpg="http://schemas.microsoft.com/office/word/2010/wordprocessingGroup" xmlns:wpi="http://schemas.microsoft.com/office/word/2010/wordprocessingInk" xmlns:wne="http://schemas.microsoft.com/office/word/2006/wordml" xmlns:wps="http://schemas.microsoft.com/office/word/2010/wordprocessingShape" mc:Ignorable="w14 w15 w16se w16cid w16 w16cex wp14">
   <w:endnote w:type="separator" w:id="-1">
     <w:p>
       <w:pPr>
@@ -8108,7 +10237,7 @@
 </file>
 
 <file path=word/footer1.xml><?xml version="1.0" encoding="utf-8"?>
-<w:ftr xmlns:wpc="http://schemas.microsoft.com/office/word/2010/wordprocessingCanvas" xmlns:cx="http://schemas.microsoft.com/office/drawing/2014/chartex" xmlns:mc="http://schemas.openxmlformats.org/markup-compatibility/2006" xmlns:o="urn:schemas-microsoft-com:office:office" xmlns:r="http://schemas.openxmlformats.org/officeDocument/2006/relationships" xmlns:m="http://schemas.openxmlformats.org/officeDocument/2006/math" xmlns:v="urn:schemas-microsoft-com:vml" xmlns:wp14="http://schemas.microsoft.com/office/word/2010/wordprocessingDrawing" xmlns:wp="http://schemas.openxmlformats.org/drawingml/2006/wordprocessingDrawing" xmlns:w10="urn:schemas-microsoft-com:office:word" xmlns:w="http://schemas.openxmlformats.org/wordprocessingml/2006/main" xmlns:w14="http://schemas.microsoft.com/office/word/2010/wordml" xmlns:w15="http://schemas.microsoft.com/office/word/2012/wordml" xmlns:w16se="http://schemas.microsoft.com/office/word/2015/wordml/symex" xmlns:wpg="http://schemas.microsoft.com/office/word/2010/wordprocessingGroup" xmlns:wpi="http://schemas.microsoft.com/office/word/2010/wordprocessingInk" xmlns:wne="http://schemas.microsoft.com/office/word/2006/wordml" xmlns:wps="http://schemas.microsoft.com/office/word/2010/wordprocessingShape" mc:Ignorable="w14 w15 w16se wp14">
+<w:ftr xmlns:wpc="http://schemas.microsoft.com/office/word/2010/wordprocessingCanvas" xmlns:cx="http://schemas.microsoft.com/office/drawing/2014/chartex" xmlns:cx1="http://schemas.microsoft.com/office/drawing/2015/9/8/chartex" xmlns:cx2="http://schemas.microsoft.com/office/drawing/2015/10/21/chartex" xmlns:cx3="http://schemas.microsoft.com/office/drawing/2016/5/9/chartex" xmlns:cx4="http://schemas.microsoft.com/office/drawing/2016/5/10/chartex" xmlns:cx5="http://schemas.microsoft.com/office/drawing/2016/5/11/chartex" xmlns:cx6="http://schemas.microsoft.com/office/drawing/2016/5/12/chartex" xmlns:cx7="http://schemas.microsoft.com/office/drawing/2016/5/13/chartex" xmlns:cx8="http://schemas.microsoft.com/office/drawing/2016/5/14/chartex" xmlns:mc="http://schemas.openxmlformats.org/markup-compatibility/2006" xmlns:aink="http://schemas.microsoft.com/office/drawing/2016/ink" xmlns:am3d="http://schemas.microsoft.com/office/drawing/2017/model3d" xmlns:o="urn:schemas-microsoft-com:office:office" xmlns:r="http://schemas.openxmlformats.org/officeDocument/2006/relationships" xmlns:m="http://schemas.openxmlformats.org/officeDocument/2006/math" xmlns:v="urn:schemas-microsoft-com:vml" xmlns:wp14="http://schemas.microsoft.com/office/word/2010/wordprocessingDrawing" xmlns:wp="http://schemas.openxmlformats.org/drawingml/2006/wordprocessingDrawing" xmlns:w10="urn:schemas-microsoft-com:office:word" xmlns:w="http://schemas.openxmlformats.org/wordprocessingml/2006/main" xmlns:w14="http://schemas.microsoft.com/office/word/2010/wordml" xmlns:w15="http://schemas.microsoft.com/office/word/2012/wordml" xmlns:w16cex="http://schemas.microsoft.com/office/word/2018/wordml/cex" xmlns:w16cid="http://schemas.microsoft.com/office/word/2016/wordml/cid" xmlns:w16="http://schemas.microsoft.com/office/word/2018/wordml" xmlns:w16se="http://schemas.microsoft.com/office/word/2015/wordml/symex" xmlns:wpg="http://schemas.microsoft.com/office/word/2010/wordprocessingGroup" xmlns:wpi="http://schemas.microsoft.com/office/word/2010/wordprocessingInk" xmlns:wne="http://schemas.microsoft.com/office/word/2006/wordml" xmlns:wps="http://schemas.microsoft.com/office/word/2010/wordprocessingShape" mc:Ignorable="w14 w15 w16se w16cid w16 w16cex wp14">
   <w:sdt>
     <w:sdtPr>
       <w:id w:val="-1499734633"/>
@@ -8343,7 +10472,7 @@
 </file>
 
 <file path=word/footnotes.xml><?xml version="1.0" encoding="utf-8"?>
-<w:footnotes xmlns:wpc="http://schemas.microsoft.com/office/word/2010/wordprocessingCanvas" xmlns:cx="http://schemas.microsoft.com/office/drawing/2014/chartex" xmlns:mc="http://schemas.openxmlformats.org/markup-compatibility/2006" xmlns:o="urn:schemas-microsoft-com:office:office" xmlns:r="http://schemas.openxmlformats.org/officeDocument/2006/relationships" xmlns:m="http://schemas.openxmlformats.org/officeDocument/2006/math" xmlns:v="urn:schemas-microsoft-com:vml" xmlns:wp14="http://schemas.microsoft.com/office/word/2010/wordprocessingDrawing" xmlns:wp="http://schemas.openxmlformats.org/drawingml/2006/wordprocessingDrawing" xmlns:w10="urn:schemas-microsoft-com:office:word" xmlns:w="http://schemas.openxmlformats.org/wordprocessingml/2006/main" xmlns:w14="http://schemas.microsoft.com/office/word/2010/wordml" xmlns:w15="http://schemas.microsoft.com/office/word/2012/wordml" xmlns:w16se="http://schemas.microsoft.com/office/word/2015/wordml/symex" xmlns:wpg="http://schemas.microsoft.com/office/word/2010/wordprocessingGroup" xmlns:wpi="http://schemas.microsoft.com/office/word/2010/wordprocessingInk" xmlns:wne="http://schemas.microsoft.com/office/word/2006/wordml" xmlns:wps="http://schemas.microsoft.com/office/word/2010/wordprocessingShape" mc:Ignorable="w14 w15 w16se wp14">
+<w:footnotes xmlns:wpc="http://schemas.microsoft.com/office/word/2010/wordprocessingCanvas" xmlns:cx="http://schemas.microsoft.com/office/drawing/2014/chartex" xmlns:cx1="http://schemas.microsoft.com/office/drawing/2015/9/8/chartex" xmlns:cx2="http://schemas.microsoft.com/office/drawing/2015/10/21/chartex" xmlns:cx3="http://schemas.microsoft.com/office/drawing/2016/5/9/chartex" xmlns:cx4="http://schemas.microsoft.com/office/drawing/2016/5/10/chartex" xmlns:cx5="http://schemas.microsoft.com/office/drawing/2016/5/11/chartex" xmlns:cx6="http://schemas.microsoft.com/office/drawing/2016/5/12/chartex" xmlns:cx7="http://schemas.microsoft.com/office/drawing/2016/5/13/chartex" xmlns:cx8="http://schemas.microsoft.com/office/drawing/2016/5/14/chartex" xmlns:mc="http://schemas.openxmlformats.org/markup-compatibility/2006" xmlns:aink="http://schemas.microsoft.com/office/drawing/2016/ink" xmlns:am3d="http://schemas.microsoft.com/office/drawing/2017/model3d" xmlns:o="urn:schemas-microsoft-com:office:office" xmlns:r="http://schemas.openxmlformats.org/officeDocument/2006/relationships" xmlns:m="http://schemas.openxmlformats.org/officeDocument/2006/math" xmlns:v="urn:schemas-microsoft-com:vml" xmlns:wp14="http://schemas.microsoft.com/office/word/2010/wordprocessingDrawing" xmlns:wp="http://schemas.openxmlformats.org/drawingml/2006/wordprocessingDrawing" xmlns:w10="urn:schemas-microsoft-com:office:word" xmlns:w="http://schemas.openxmlformats.org/wordprocessingml/2006/main" xmlns:w14="http://schemas.microsoft.com/office/word/2010/wordml" xmlns:w15="http://schemas.microsoft.com/office/word/2012/wordml" xmlns:w16cex="http://schemas.microsoft.com/office/word/2018/wordml/cex" xmlns:w16cid="http://schemas.microsoft.com/office/word/2016/wordml/cid" xmlns:w16="http://schemas.microsoft.com/office/word/2018/wordml" xmlns:w16se="http://schemas.microsoft.com/office/word/2015/wordml/symex" xmlns:wpg="http://schemas.microsoft.com/office/word/2010/wordprocessingGroup" xmlns:wpi="http://schemas.microsoft.com/office/word/2010/wordprocessingInk" xmlns:wne="http://schemas.microsoft.com/office/word/2006/wordml" xmlns:wps="http://schemas.microsoft.com/office/word/2010/wordprocessingShape" mc:Ignorable="w14 w15 w16se w16cid w16 w16cex wp14">
   <w:footnote w:type="separator" w:id="-1">
     <w:p>
       <w:pPr>
@@ -8368,7 +10497,7 @@
 </file>
 
 <file path=word/header1.xml><?xml version="1.0" encoding="utf-8"?>
-<w:hdr xmlns:wpc="http://schemas.microsoft.com/office/word/2010/wordprocessingCanvas" xmlns:cx="http://schemas.microsoft.com/office/drawing/2014/chartex" xmlns:mc="http://schemas.openxmlformats.org/markup-compatibility/2006" xmlns:o="urn:schemas-microsoft-com:office:office" xmlns:r="http://schemas.openxmlformats.org/officeDocument/2006/relationships" xmlns:m="http://schemas.openxmlformats.org/officeDocument/2006/math" xmlns:v="urn:schemas-microsoft-com:vml" xmlns:wp14="http://schemas.microsoft.com/office/word/2010/wordprocessingDrawing" xmlns:wp="http://schemas.openxmlformats.org/drawingml/2006/wordprocessingDrawing" xmlns:w10="urn:schemas-microsoft-com:office:word" xmlns:w="http://schemas.openxmlformats.org/wordprocessingml/2006/main" xmlns:w14="http://schemas.microsoft.com/office/word/2010/wordml" xmlns:w15="http://schemas.microsoft.com/office/word/2012/wordml" xmlns:w16se="http://schemas.microsoft.com/office/word/2015/wordml/symex" xmlns:wpg="http://schemas.microsoft.com/office/word/2010/wordprocessingGroup" xmlns:wpi="http://schemas.microsoft.com/office/word/2010/wordprocessingInk" xmlns:wne="http://schemas.microsoft.com/office/word/2006/wordml" xmlns:wps="http://schemas.microsoft.com/office/word/2010/wordprocessingShape" mc:Ignorable="w14 w15 w16se wp14">
+<w:hdr xmlns:wpc="http://schemas.microsoft.com/office/word/2010/wordprocessingCanvas" xmlns:cx="http://schemas.microsoft.com/office/drawing/2014/chartex" xmlns:cx1="http://schemas.microsoft.com/office/drawing/2015/9/8/chartex" xmlns:cx2="http://schemas.microsoft.com/office/drawing/2015/10/21/chartex" xmlns:cx3="http://schemas.microsoft.com/office/drawing/2016/5/9/chartex" xmlns:cx4="http://schemas.microsoft.com/office/drawing/2016/5/10/chartex" xmlns:cx5="http://schemas.microsoft.com/office/drawing/2016/5/11/chartex" xmlns:cx6="http://schemas.microsoft.com/office/drawing/2016/5/12/chartex" xmlns:cx7="http://schemas.microsoft.com/office/drawing/2016/5/13/chartex" xmlns:cx8="http://schemas.microsoft.com/office/drawing/2016/5/14/chartex" xmlns:mc="http://schemas.openxmlformats.org/markup-compatibility/2006" xmlns:aink="http://schemas.microsoft.com/office/drawing/2016/ink" xmlns:am3d="http://schemas.microsoft.com/office/drawing/2017/model3d" xmlns:o="urn:schemas-microsoft-com:office:office" xmlns:r="http://schemas.openxmlformats.org/officeDocument/2006/relationships" xmlns:m="http://schemas.openxmlformats.org/officeDocument/2006/math" xmlns:v="urn:schemas-microsoft-com:vml" xmlns:wp14="http://schemas.microsoft.com/office/word/2010/wordprocessingDrawing" xmlns:wp="http://schemas.openxmlformats.org/drawingml/2006/wordprocessingDrawing" xmlns:w10="urn:schemas-microsoft-com:office:word" xmlns:w="http://schemas.openxmlformats.org/wordprocessingml/2006/main" xmlns:w14="http://schemas.microsoft.com/office/word/2010/wordml" xmlns:w15="http://schemas.microsoft.com/office/word/2012/wordml" xmlns:w16cex="http://schemas.microsoft.com/office/word/2018/wordml/cex" xmlns:w16cid="http://schemas.microsoft.com/office/word/2016/wordml/cid" xmlns:w16="http://schemas.microsoft.com/office/word/2018/wordml" xmlns:w16se="http://schemas.microsoft.com/office/word/2015/wordml/symex" xmlns:wpg="http://schemas.microsoft.com/office/word/2010/wordprocessingGroup" xmlns:wpi="http://schemas.microsoft.com/office/word/2010/wordprocessingInk" xmlns:wne="http://schemas.microsoft.com/office/word/2006/wordml" xmlns:wps="http://schemas.microsoft.com/office/word/2010/wordprocessingShape" mc:Ignorable="w14 w15 w16se w16cid w16 w16cex wp14">
   <w:p>
     <w:pPr>
       <w:pStyle w:val="Encabezado"/>
@@ -8525,7 +10654,7 @@
 </file>
 
 <file path=word/numbering.xml><?xml version="1.0" encoding="utf-8"?>
-<w:numbering xmlns:wpc="http://schemas.microsoft.com/office/word/2010/wordprocessingCanvas" xmlns:cx="http://schemas.microsoft.com/office/drawing/2014/chartex" xmlns:mc="http://schemas.openxmlformats.org/markup-compatibility/2006" xmlns:o="urn:schemas-microsoft-com:office:office" xmlns:r="http://schemas.openxmlformats.org/officeDocument/2006/relationships" xmlns:m="http://schemas.openxmlformats.org/officeDocument/2006/math" xmlns:v="urn:schemas-microsoft-com:vml" xmlns:wp14="http://schemas.microsoft.com/office/word/2010/wordprocessingDrawing" xmlns:wp="http://schemas.openxmlformats.org/drawingml/2006/wordprocessingDrawing" xmlns:w10="urn:schemas-microsoft-com:office:word" xmlns:w="http://schemas.openxmlformats.org/wordprocessingml/2006/main" xmlns:w14="http://schemas.microsoft.com/office/word/2010/wordml" xmlns:w15="http://schemas.microsoft.com/office/word/2012/wordml" xmlns:w16se="http://schemas.microsoft.com/office/word/2015/wordml/symex" xmlns:wpg="http://schemas.microsoft.com/office/word/2010/wordprocessingGroup" xmlns:wpi="http://schemas.microsoft.com/office/word/2010/wordprocessingInk" xmlns:wne="http://schemas.microsoft.com/office/word/2006/wordml" xmlns:wps="http://schemas.microsoft.com/office/word/2010/wordprocessingShape" mc:Ignorable="w14 w15 w16se wp14">
+<w:numbering xmlns:wpc="http://schemas.microsoft.com/office/word/2010/wordprocessingCanvas" xmlns:cx="http://schemas.microsoft.com/office/drawing/2014/chartex" xmlns:cx1="http://schemas.microsoft.com/office/drawing/2015/9/8/chartex" xmlns:cx2="http://schemas.microsoft.com/office/drawing/2015/10/21/chartex" xmlns:cx3="http://schemas.microsoft.com/office/drawing/2016/5/9/chartex" xmlns:cx4="http://schemas.microsoft.com/office/drawing/2016/5/10/chartex" xmlns:cx5="http://schemas.microsoft.com/office/drawing/2016/5/11/chartex" xmlns:cx6="http://schemas.microsoft.com/office/drawing/2016/5/12/chartex" xmlns:cx7="http://schemas.microsoft.com/office/drawing/2016/5/13/chartex" xmlns:cx8="http://schemas.microsoft.com/office/drawing/2016/5/14/chartex" xmlns:mc="http://schemas.openxmlformats.org/markup-compatibility/2006" xmlns:aink="http://schemas.microsoft.com/office/drawing/2016/ink" xmlns:am3d="http://schemas.microsoft.com/office/drawing/2017/model3d" xmlns:o="urn:schemas-microsoft-com:office:office" xmlns:r="http://schemas.openxmlformats.org/officeDocument/2006/relationships" xmlns:m="http://schemas.openxmlformats.org/officeDocument/2006/math" xmlns:v="urn:schemas-microsoft-com:vml" xmlns:wp14="http://schemas.microsoft.com/office/word/2010/wordprocessingDrawing" xmlns:wp="http://schemas.openxmlformats.org/drawingml/2006/wordprocessingDrawing" xmlns:w10="urn:schemas-microsoft-com:office:word" xmlns:w="http://schemas.openxmlformats.org/wordprocessingml/2006/main" xmlns:w14="http://schemas.microsoft.com/office/word/2010/wordml" xmlns:w15="http://schemas.microsoft.com/office/word/2012/wordml" xmlns:w16cex="http://schemas.microsoft.com/office/word/2018/wordml/cex" xmlns:w16cid="http://schemas.microsoft.com/office/word/2016/wordml/cid" xmlns:w16="http://schemas.microsoft.com/office/word/2018/wordml" xmlns:w16se="http://schemas.microsoft.com/office/word/2015/wordml/symex" xmlns:wpg="http://schemas.microsoft.com/office/word/2010/wordprocessingGroup" xmlns:wpi="http://schemas.microsoft.com/office/word/2010/wordprocessingInk" xmlns:wne="http://schemas.microsoft.com/office/word/2006/wordml" xmlns:wps="http://schemas.microsoft.com/office/word/2010/wordprocessingShape" mc:Ignorable="w14 w15 w16se w16cid w16 w16cex wp14">
   <w:abstractNum w:abstractNumId="0" w15:restartNumberingAfterBreak="0">
     <w:nsid w:val="009E5FBD"/>
     <w:multiLevelType w:val="hybridMultilevel"/>
@@ -10980,7 +13109,7 @@
 </file>
 
 <file path=word/styles.xml><?xml version="1.0" encoding="utf-8"?>
-<w:styles xmlns:mc="http://schemas.openxmlformats.org/markup-compatibility/2006" xmlns:r="http://schemas.openxmlformats.org/officeDocument/2006/relationships" xmlns:w="http://schemas.openxmlformats.org/wordprocessingml/2006/main" xmlns:w14="http://schemas.microsoft.com/office/word/2010/wordml" xmlns:w15="http://schemas.microsoft.com/office/word/2012/wordml" xmlns:w16se="http://schemas.microsoft.com/office/word/2015/wordml/symex" mc:Ignorable="w14 w15 w16se">
+<w:styles xmlns:mc="http://schemas.openxmlformats.org/markup-compatibility/2006" xmlns:r="http://schemas.openxmlformats.org/officeDocument/2006/relationships" xmlns:w="http://schemas.openxmlformats.org/wordprocessingml/2006/main" xmlns:w14="http://schemas.microsoft.com/office/word/2010/wordml" xmlns:w15="http://schemas.microsoft.com/office/word/2012/wordml" xmlns:w16cex="http://schemas.microsoft.com/office/word/2018/wordml/cex" xmlns:w16cid="http://schemas.microsoft.com/office/word/2016/wordml/cid" xmlns:w16="http://schemas.microsoft.com/office/word/2018/wordml" xmlns:w16se="http://schemas.microsoft.com/office/word/2015/wordml/symex" mc:Ignorable="w14 w15 w16se w16cid w16 w16cex">
   <w:docDefaults>
     <w:rPrDefault>
       <w:rPr>
@@ -10996,7 +13125,7 @@
       </w:pPr>
     </w:pPrDefault>
   </w:docDefaults>
-  <w:latentStyles w:defLockedState="0" w:defUIPriority="99" w:defSemiHidden="0" w:defUnhideWhenUsed="0" w:defQFormat="0" w:count="371">
+  <w:latentStyles w:defLockedState="0" w:defUIPriority="99" w:defSemiHidden="0" w:defUnhideWhenUsed="0" w:defQFormat="0" w:count="376">
     <w:lsdException w:name="Normal" w:uiPriority="0" w:qFormat="1"/>
     <w:lsdException w:name="heading 1" w:uiPriority="9" w:qFormat="1"/>
     <w:lsdException w:name="heading 2" w:semiHidden="1" w:uiPriority="9" w:unhideWhenUsed="1" w:qFormat="1"/>
@@ -11102,7 +13231,6 @@
     <w:lsdException w:name="HTML Sample" w:semiHidden="1" w:unhideWhenUsed="1"/>
     <w:lsdException w:name="HTML Typewriter" w:semiHidden="1" w:unhideWhenUsed="1"/>
     <w:lsdException w:name="HTML Variable" w:semiHidden="1" w:unhideWhenUsed="1"/>
-    <w:lsdException w:name="Normal Table" w:semiHidden="1" w:unhideWhenUsed="1"/>
     <w:lsdException w:name="annotation subject" w:semiHidden="1" w:unhideWhenUsed="1"/>
     <w:lsdException w:name="No List" w:semiHidden="1" w:unhideWhenUsed="1"/>
     <w:lsdException w:name="Outline List 1" w:semiHidden="1" w:unhideWhenUsed="1"/>
@@ -11145,11 +13273,8 @@
     <w:lsdException w:name="Table Contemporary" w:semiHidden="1" w:unhideWhenUsed="1"/>
     <w:lsdException w:name="Table Elegant" w:semiHidden="1" w:unhideWhenUsed="1"/>
     <w:lsdException w:name="Table Professional" w:semiHidden="1" w:unhideWhenUsed="1"/>
-    <w:lsdException w:name="Table Subtle 1" w:semiHidden="1" w:unhideWhenUsed="1"/>
     <w:lsdException w:name="Table Subtle 2" w:semiHidden="1" w:unhideWhenUsed="1"/>
     <w:lsdException w:name="Table Web 1" w:semiHidden="1" w:unhideWhenUsed="1"/>
-    <w:lsdException w:name="Table Web 2" w:semiHidden="1" w:unhideWhenUsed="1"/>
-    <w:lsdException w:name="Table Web 3" w:semiHidden="1" w:unhideWhenUsed="1"/>
     <w:lsdException w:name="Balloon Text" w:semiHidden="1" w:unhideWhenUsed="1"/>
     <w:lsdException w:name="Table Grid" w:uiPriority="39"/>
     <w:lsdException w:name="Table Theme" w:semiHidden="1" w:unhideWhenUsed="1"/>
@@ -11368,6 +13493,11 @@
     <w:lsdException w:name="List Table 5 Dark Accent 6" w:uiPriority="50"/>
     <w:lsdException w:name="List Table 6 Colorful Accent 6" w:uiPriority="51"/>
     <w:lsdException w:name="List Table 7 Colorful Accent 6" w:uiPriority="52"/>
+    <w:lsdException w:name="Mention" w:semiHidden="1" w:unhideWhenUsed="1"/>
+    <w:lsdException w:name="Smart Hyperlink" w:semiHidden="1" w:unhideWhenUsed="1"/>
+    <w:lsdException w:name="Hashtag" w:semiHidden="1" w:unhideWhenUsed="1"/>
+    <w:lsdException w:name="Unresolved Mention" w:semiHidden="1" w:unhideWhenUsed="1"/>
+    <w:lsdException w:name="Smart Link" w:semiHidden="1" w:unhideWhenUsed="1"/>
   </w:latentStyles>
   <w:style w:type="paragraph" w:default="1" w:styleId="Normal">
     <w:name w:val="Normal"/>
@@ -11938,6 +14068,16 @@
       <w:spacing w:val="5"/>
     </w:rPr>
   </w:style>
+  <w:style w:type="character" w:styleId="Textodelmarcadordeposicin">
+    <w:name w:val="Placeholder Text"/>
+    <w:basedOn w:val="Fuentedeprrafopredeter"/>
+    <w:uiPriority w:val="99"/>
+    <w:semiHidden/>
+    <w:rsid w:val="000B5CA4"/>
+    <w:rPr>
+      <w:color w:val="808080"/>
+    </w:rPr>
+  </w:style>
 </w:styles>
 </file>
 

</xml_diff>

<commit_message>
Explicacion algoritmo Cf terminada
</commit_message>
<xml_diff>
--- a/Memoria.docx
+++ b/Memoria.docx
@@ -222,7 +222,7 @@
                             <a:effectLst/>
                             <a:extLst>
                               <a:ext uri="{C572A759-6A51-4108-AA02-DFA0A04FC94B}">
-                                <ma14:wrappingTextBoxFlag xmlns="" xmlns:mo="http://schemas.microsoft.com/office/mac/office/2008/main" xmlns:mv="urn:schemas-microsoft-com:mac:vml" xmlns:o="urn:schemas-microsoft-com:office:office" xmlns:v="urn:schemas-microsoft-com:vml" xmlns:w10="urn:schemas-microsoft-com:office:word" xmlns:w="http://schemas.openxmlformats.org/wordprocessingml/2006/main" xmlns:ma14="http://schemas.microsoft.com/office/mac/drawingml/2011/main"/>
+                                <ma14:wrappingTextBoxFlag xmlns:ma14="http://schemas.microsoft.com/office/mac/drawingml/2011/main" xmlns:w="http://schemas.openxmlformats.org/wordprocessingml/2006/main" xmlns:w10="urn:schemas-microsoft-com:office:word" xmlns:v="urn:schemas-microsoft-com:vml" xmlns:o="urn:schemas-microsoft-com:office:office" xmlns:mv="urn:schemas-microsoft-com:mac:vml" xmlns:mo="http://schemas.microsoft.com/office/mac/office/2008/main" xmlns=""/>
                               </a:ext>
                             </a:extLst>
                           </wps:spPr>
@@ -3000,10 +3000,26 @@
         <w:pStyle w:val="Cuerpotexto"/>
       </w:pPr>
       <w:r>
-        <w:t>Tal vez si pensamos en un sistema de recomendación, el primero que se nos viene a la mente es un sistema de recomendación de películas. Todas y cada una de las plataformas de cine en streaming emplean un complejo sistema de recomendación encargado de analizar gigantescos volúmenes de datos y realizar sugerencias a sus usuario</w:t>
-      </w:r>
-      <w:r>
-        <w:t xml:space="preserve">s en tiempo record. Aunque </w:t>
+        <w:t xml:space="preserve">Tal vez si pensamos en un sistema de recomendación, el primero que se nos viene a la mente es un sistema de recomendación de películas. Todas y cada una de las plataformas de cine en </w:t>
+      </w:r>
+      <w:proofErr w:type="spellStart"/>
+      <w:r>
+        <w:t>streaming</w:t>
+      </w:r>
+      <w:proofErr w:type="spellEnd"/>
+      <w:r>
+        <w:t xml:space="preserve"> emplean un complejo sistema de recomendación encargado de analizar gigantescos volúmenes de datos y realizar sugerencias a sus usuario</w:t>
+      </w:r>
+      <w:r>
+        <w:t xml:space="preserve">s en tiempo </w:t>
+      </w:r>
+      <w:proofErr w:type="spellStart"/>
+      <w:r>
+        <w:t>record</w:t>
+      </w:r>
+      <w:proofErr w:type="spellEnd"/>
+      <w:r>
+        <w:t xml:space="preserve">. Aunque </w:t>
       </w:r>
       <w:r>
         <w:t>mucha gente lo desconozca, dichos sistemas no sólo tienen en cuenta los gustos del usuario para efectuar una recomendación, sino que analizan una gran cantidad de variables tales como el género, la edad, la raza</w:t>
@@ -3023,7 +3039,15 @@
         <w:pStyle w:val="Cuerpotexto"/>
       </w:pPr>
       <w:r>
-        <w:t xml:space="preserve">Estos sistemas, que se encuentran en constante desarrollo y evolución, son mucho más que simples recomendadores de películas. Si bien es posible </w:t>
+        <w:t xml:space="preserve">Estos sistemas, que se encuentran en constante desarrollo y evolución, son mucho más que simples </w:t>
+      </w:r>
+      <w:proofErr w:type="spellStart"/>
+      <w:r>
+        <w:t>recomendadores</w:t>
+      </w:r>
+      <w:proofErr w:type="spellEnd"/>
+      <w:r>
+        <w:t xml:space="preserve"> de películas. Si bien es posible </w:t>
       </w:r>
       <w:r>
         <w:t>que</w:t>
@@ -3083,7 +3107,15 @@
         <w:t xml:space="preserve">Extensión del catálogo: </w:t>
       </w:r>
       <w:r>
-        <w:t xml:space="preserve">Como es evidente, los sistemas de recomendación de las grandes plataformas de streaming única y exclusivamente trabajan sobre el conjunto de películas que, en ese momento, están disponibles en la plataforma. Esto supone una gran diferencia con mi aplicación, que consta con una base de datos con información </w:t>
+        <w:t xml:space="preserve">Como es evidente, los sistemas de recomendación de las grandes plataformas de </w:t>
+      </w:r>
+      <w:proofErr w:type="spellStart"/>
+      <w:r>
+        <w:t>streaming</w:t>
+      </w:r>
+      <w:proofErr w:type="spellEnd"/>
+      <w:r>
+        <w:t xml:space="preserve"> única y exclusivamente trabajan sobre el conjunto de películas que, en ese momento, están disponibles en la plataforma. Esto supone una gran diferencia con mi aplicación, que consta con una base de datos con información </w:t>
       </w:r>
       <w:r>
         <w:t>y valoraciones de algo más de 9</w:t>
@@ -3110,7 +3142,15 @@
         <w:t xml:space="preserve">Antigüedad de las películas: </w:t>
       </w:r>
       <w:r>
-        <w:t>En las plataformas de streaming, las películas que más abundan son aquellas más modernas, que por lo general tienden a gustarle mucho más</w:t>
+        <w:t xml:space="preserve">En las plataformas de </w:t>
+      </w:r>
+      <w:proofErr w:type="spellStart"/>
+      <w:r>
+        <w:t>streaming</w:t>
+      </w:r>
+      <w:proofErr w:type="spellEnd"/>
+      <w:r>
+        <w:t>, las películas que más abundan son aquellas más modernas, que por lo general tienden a gustarle mucho más</w:t>
       </w:r>
       <w:r>
         <w:t xml:space="preserve"> al gran grueso de la población. Sin embargo, precisamente por la necesidad de tener en el catálogo películas que agraden a la mayoría, quedan en el olvido un sinfín de clásicos como </w:t>
@@ -3149,7 +3189,15 @@
         <w:t xml:space="preserve">Ausencia de intereses externos: </w:t>
       </w:r>
       <w:r>
-        <w:t>Con el paso de los años, las plataformas de streaming han dejado de ser simples intermediarias entre productoras cinematográficas y usuarios, pasando a convertirse cada vez con más frecuencia en productoras del propio contenido que ofrecen. Aquí se plantea un dilema, ¿acaso alguien considera que los sistemas de recomendaci</w:t>
+        <w:t xml:space="preserve">Con el paso de los años, las plataformas de </w:t>
+      </w:r>
+      <w:proofErr w:type="spellStart"/>
+      <w:r>
+        <w:t>streaming</w:t>
+      </w:r>
+      <w:proofErr w:type="spellEnd"/>
+      <w:r>
+        <w:t xml:space="preserve"> han dejado de ser simples intermediarias entre productoras cinematográficas y usuarios, pasando a convertirse cada vez con más frecuencia en productoras del propio contenido que ofrecen. Aquí se plantea un dilema, ¿acaso alguien considera que los sistemas de recomendaci</w:t>
       </w:r>
       <w:r>
         <w:t xml:space="preserve">ón no van a valorar especialmente bien las películas que sus propias compañías han producido? Esas películas no se pueden ver en una sala de cine, tampoco se pueden adquirir en un centro comercial. Que tengan éxito o no depende solamente de que una gran cantidad de usuarios las visualicen, y ahí, los sistemas de recomendación tienen la misma importancia que una buena campaña de marketing. Mi sistema, por el </w:t>
@@ -3282,7 +3330,15 @@
         <w:t xml:space="preserve"> </w:t>
       </w:r>
       <w:r>
-        <w:t>Entre las diversas tecnologías de bases de datos que pueden encontrarse en el mercado, hay dos que se llevan toda la atención: las bases de datos relacionales (MySQL, Oracle, MSSQL) y las bases de datos orientadas a documentos (MongoDB, CouchDB)</w:t>
+        <w:t xml:space="preserve">Entre las diversas tecnologías de bases de datos que pueden encontrarse en el mercado, hay dos que se llevan toda la atención: las bases de datos relacionales (MySQL, Oracle, MSSQL) y las bases de datos orientadas a documentos (MongoDB, </w:t>
+      </w:r>
+      <w:proofErr w:type="spellStart"/>
+      <w:r>
+        <w:t>CouchDB</w:t>
+      </w:r>
+      <w:proofErr w:type="spellEnd"/>
+      <w:r>
+        <w:t>)</w:t>
       </w:r>
       <w:r>
         <w:t>. Aunque sus usos son extremadamente variados (no en vano copan casi todo el mercado) para el problema que deseaba resolver no eran, ni en el mejor de los casos, lo más mínimamente viables.</w:t>
@@ -3304,14 +3360,55 @@
         <w:t xml:space="preserve">Habiendo decidido </w:t>
       </w:r>
       <w:r>
-        <w:t xml:space="preserve">el tipo de base de datos a utilizar, tan sólo quedaba una cosa, aprender a interactuar con ella. Neo4j implementa un lenguaje propio de consultas basado en SQL denominado Cypher, lo que hace que, si bien no sea necesario aprender la lógica que opera detrás de las consultas, sí que resulte extremadamente necesario aprender la sintaxis que emplea Cypher. Para ello, decidí completar el curso </w:t>
-      </w:r>
+        <w:t xml:space="preserve">el tipo de base de datos a utilizar, tan sólo quedaba una cosa, aprender a interactuar con ella. Neo4j implementa un lenguaje propio de consultas basado en SQL denominado </w:t>
+      </w:r>
+      <w:proofErr w:type="spellStart"/>
+      <w:r>
+        <w:t>Cypher</w:t>
+      </w:r>
+      <w:proofErr w:type="spellEnd"/>
+      <w:r>
+        <w:t xml:space="preserve">, lo que hace que, si bien no sea necesario aprender la lógica que opera detrás de las consultas, sí que resulte extremadamente necesario aprender la sintaxis que emplea </w:t>
+      </w:r>
+      <w:proofErr w:type="spellStart"/>
+      <w:r>
+        <w:t>Cypher</w:t>
+      </w:r>
+      <w:proofErr w:type="spellEnd"/>
+      <w:r>
+        <w:t xml:space="preserve">. Para ello, decidí completar el curso </w:t>
+      </w:r>
+      <w:proofErr w:type="spellStart"/>
       <w:r>
         <w:rPr>
           <w:b/>
           <w:bCs/>
         </w:rPr>
-        <w:t>Introduction to Neo4j 4.0</w:t>
+        <w:t>Introduction</w:t>
+      </w:r>
+      <w:proofErr w:type="spellEnd"/>
+      <w:r>
+        <w:rPr>
+          <w:b/>
+          <w:bCs/>
+        </w:rPr>
+        <w:t xml:space="preserve"> </w:t>
+      </w:r>
+      <w:proofErr w:type="spellStart"/>
+      <w:r>
+        <w:rPr>
+          <w:b/>
+          <w:bCs/>
+        </w:rPr>
+        <w:t>to</w:t>
+      </w:r>
+      <w:proofErr w:type="spellEnd"/>
+      <w:r>
+        <w:rPr>
+          <w:b/>
+          <w:bCs/>
+        </w:rPr>
+        <w:t xml:space="preserve"> Neo4j 4.0</w:t>
       </w:r>
       <w:sdt>
         <w:sdtPr>
@@ -3378,7 +3475,15 @@
         <w:t xml:space="preserve">un curso de unas 16 horas de duración en el que pude aprender </w:t>
       </w:r>
       <w:r>
-        <w:t>todas las funcionalidades de Cypher que posteriormente tuve que utilizar en el desarrollo del sistema, es decir, funcionamiento de una base de datos</w:t>
+        <w:t xml:space="preserve">todas las funcionalidades de </w:t>
+      </w:r>
+      <w:proofErr w:type="spellStart"/>
+      <w:r>
+        <w:t>Cypher</w:t>
+      </w:r>
+      <w:proofErr w:type="spellEnd"/>
+      <w:r>
+        <w:t xml:space="preserve"> que posteriormente tuve que utilizar en el desarrollo del sistema, es decir, funcionamiento de una base de datos</w:t>
       </w:r>
       <w:r>
         <w:t xml:space="preserve"> </w:t>
@@ -3391,7 +3496,15 @@
         <w:t>relaciones</w:t>
       </w:r>
       <w:r>
-        <w:t>, queries, indexación, importación de datos…</w:t>
+        <w:t xml:space="preserve">, </w:t>
+      </w:r>
+      <w:proofErr w:type="spellStart"/>
+      <w:r>
+        <w:t>queries</w:t>
+      </w:r>
+      <w:proofErr w:type="spellEnd"/>
+      <w:r>
+        <w:t>, indexación, importación de datos…</w:t>
       </w:r>
     </w:p>
     <w:p>
@@ -3419,7 +3532,15 @@
       </w:r>
       <w:bookmarkEnd w:id="5"/>
       <w:r>
-        <w:t xml:space="preserve">  A la hora de diseñar la interfaz de usuario, que generalmente se denomina frontend, decidí utilizar las tecnologías que ya conocía previamente</w:t>
+        <w:t xml:space="preserve">  A la hora de diseñar la interfaz de usuario, que generalmente se denomina </w:t>
+      </w:r>
+      <w:proofErr w:type="spellStart"/>
+      <w:r>
+        <w:t>frontend</w:t>
+      </w:r>
+      <w:proofErr w:type="spellEnd"/>
+      <w:r>
+        <w:t>, decidí utilizar las tecnologías que ya conocía previamente</w:t>
       </w:r>
       <w:r>
         <w:t>. Así, al no tener que aprender desde 0 ninguna tecnología, puede realizar el desarrollo de una forma mucho más eficiente, obteniendo además un mejor resultado. Las tecnologías en cuestión son las siguientes:</w:t>
@@ -3437,6 +3558,7 @@
           <w:bCs/>
         </w:rPr>
       </w:pPr>
+      <w:proofErr w:type="spellStart"/>
       <w:r>
         <w:rPr>
           <w:b/>
@@ -3444,6 +3566,7 @@
         </w:rPr>
         <w:t>Javascript</w:t>
       </w:r>
+      <w:proofErr w:type="spellEnd"/>
       <w:sdt>
         <w:sdtPr>
           <w:rPr>
@@ -3520,12 +3643,14 @@
           <w:b/>
         </w:rPr>
       </w:pPr>
+      <w:proofErr w:type="spellStart"/>
       <w:r>
         <w:rPr>
           <w:b/>
         </w:rPr>
         <w:t>Vue</w:t>
       </w:r>
+      <w:proofErr w:type="spellEnd"/>
       <w:sdt>
         <w:sdtPr>
           <w:rPr>
@@ -3581,7 +3706,15 @@
         <w:t xml:space="preserve">: </w:t>
       </w:r>
       <w:r>
-        <w:t>Framework de Javascript que permite la construcción de interfaces de usuario y aplicaciones de una única página.</w:t>
+        <w:t xml:space="preserve">Framework de </w:t>
+      </w:r>
+      <w:proofErr w:type="spellStart"/>
+      <w:r>
+        <w:t>Javascript</w:t>
+      </w:r>
+      <w:proofErr w:type="spellEnd"/>
+      <w:r>
+        <w:t xml:space="preserve"> que permite la construcción de interfaces de usuario y aplicaciones de una única página.</w:t>
       </w:r>
     </w:p>
     <w:p>
@@ -3592,12 +3725,14 @@
           <w:numId w:val="6"/>
         </w:numPr>
       </w:pPr>
+      <w:proofErr w:type="spellStart"/>
       <w:r>
         <w:rPr>
           <w:b/>
         </w:rPr>
         <w:t>Vuetify</w:t>
       </w:r>
+      <w:proofErr w:type="spellEnd"/>
       <w:sdt>
         <w:sdtPr>
           <w:rPr>
@@ -3650,7 +3785,15 @@
         <w:t xml:space="preserve">: </w:t>
       </w:r>
       <w:r>
-        <w:t xml:space="preserve">Framework de Vue que permite la creación de interfaces de usuario </w:t>
+        <w:t xml:space="preserve">Framework de </w:t>
+      </w:r>
+      <w:proofErr w:type="spellStart"/>
+      <w:r>
+        <w:t>Vue</w:t>
+      </w:r>
+      <w:proofErr w:type="spellEnd"/>
+      <w:r>
+        <w:t xml:space="preserve"> que permite la creación de interfaces de usuario </w:t>
       </w:r>
       <w:r>
         <w:t>basándose en componentes prediseñados.</w:t>
@@ -3664,12 +3807,28 @@
           <w:numId w:val="6"/>
         </w:numPr>
       </w:pPr>
+      <w:proofErr w:type="spellStart"/>
       <w:r>
         <w:rPr>
           <w:b/>
         </w:rPr>
-        <w:t>Vue router</w:t>
-      </w:r>
+        <w:t>Vue</w:t>
+      </w:r>
+      <w:proofErr w:type="spellEnd"/>
+      <w:r>
+        <w:rPr>
+          <w:b/>
+        </w:rPr>
+        <w:t xml:space="preserve"> </w:t>
+      </w:r>
+      <w:proofErr w:type="spellStart"/>
+      <w:r>
+        <w:rPr>
+          <w:b/>
+        </w:rPr>
+        <w:t>router</w:t>
+      </w:r>
+      <w:proofErr w:type="spellEnd"/>
       <w:sdt>
         <w:sdtPr>
           <w:id w:val="1779059433"/>
@@ -3703,7 +3862,15 @@
         </w:sdtContent>
       </w:sdt>
       <w:r>
-        <w:t>: Librería encargada de gestionar los movimientos entre vistas en una aplicación creada con Vue.</w:t>
+        <w:t xml:space="preserve">: Librería encargada de gestionar los movimientos entre vistas en una aplicación creada con </w:t>
+      </w:r>
+      <w:proofErr w:type="spellStart"/>
+      <w:r>
+        <w:t>Vue</w:t>
+      </w:r>
+      <w:proofErr w:type="spellEnd"/>
+      <w:r>
+        <w:t>.</w:t>
       </w:r>
     </w:p>
     <w:p>
@@ -3714,12 +3881,14 @@
           <w:numId w:val="6"/>
         </w:numPr>
       </w:pPr>
+      <w:proofErr w:type="spellStart"/>
       <w:r>
         <w:rPr>
           <w:b/>
         </w:rPr>
         <w:t>Vuex</w:t>
       </w:r>
+      <w:proofErr w:type="spellEnd"/>
       <w:sdt>
         <w:sdtPr>
           <w:id w:val="2071466054"/>
@@ -3753,7 +3922,15 @@
         </w:sdtContent>
       </w:sdt>
       <w:r>
-        <w:t>: Librería encargada de gestionar los estados de una aplicación creada con Vue. Además, sirve como repositorio central de datos de la aplicación.</w:t>
+        <w:t xml:space="preserve">: Librería encargada de gestionar los estados de una aplicación creada con </w:t>
+      </w:r>
+      <w:proofErr w:type="spellStart"/>
+      <w:r>
+        <w:t>Vue</w:t>
+      </w:r>
+      <w:proofErr w:type="spellEnd"/>
+      <w:r>
+        <w:t>. Además, sirve como repositorio central de datos de la aplicación.</w:t>
       </w:r>
     </w:p>
     <w:p>
@@ -3764,12 +3941,28 @@
           <w:numId w:val="6"/>
         </w:numPr>
       </w:pPr>
+      <w:proofErr w:type="spellStart"/>
       <w:r>
         <w:rPr>
           <w:b/>
         </w:rPr>
-        <w:t>Vuex persistedstate</w:t>
-      </w:r>
+        <w:t>Vuex</w:t>
+      </w:r>
+      <w:proofErr w:type="spellEnd"/>
+      <w:r>
+        <w:rPr>
+          <w:b/>
+        </w:rPr>
+        <w:t xml:space="preserve"> </w:t>
+      </w:r>
+      <w:proofErr w:type="spellStart"/>
+      <w:r>
+        <w:rPr>
+          <w:b/>
+        </w:rPr>
+        <w:t>persistedstate</w:t>
+      </w:r>
+      <w:proofErr w:type="spellEnd"/>
       <w:sdt>
         <w:sdtPr>
           <w:rPr>
@@ -3819,7 +4012,15 @@
         </w:sdtContent>
       </w:sdt>
       <w:r>
-        <w:t>: Librería encargada de persistir la información de Vuex al refrescar una página.</w:t>
+        <w:t xml:space="preserve">: Librería encargada de persistir la información de </w:t>
+      </w:r>
+      <w:proofErr w:type="spellStart"/>
+      <w:r>
+        <w:t>Vuex</w:t>
+      </w:r>
+      <w:proofErr w:type="spellEnd"/>
+      <w:r>
+        <w:t xml:space="preserve"> al refrescar una página.</w:t>
       </w:r>
     </w:p>
     <w:p>
@@ -3919,8 +4120,21 @@
       </w:r>
       <w:bookmarkEnd w:id="6"/>
       <w:r>
-        <w:t xml:space="preserve">  A la hora de diseñar el servidor de la aplicación, generalmente denominado Backend, se me presentaron dos alternativas entre las que tuve que decidir. Por un lado, tenía la opción de desarrollarlo en nodejs</w:t>
-      </w:r>
+        <w:t xml:space="preserve">  A la hora de diseñar el servidor de la aplicación, generalmente denominado </w:t>
+      </w:r>
+      <w:proofErr w:type="spellStart"/>
+      <w:r>
+        <w:t>Backend</w:t>
+      </w:r>
+      <w:proofErr w:type="spellEnd"/>
+      <w:r>
+        <w:t xml:space="preserve">, se me presentaron dos alternativas entre las que tuve que decidir. Por un lado, tenía la opción de desarrollarlo en </w:t>
+      </w:r>
+      <w:proofErr w:type="spellStart"/>
+      <w:r>
+        <w:t>nodejs</w:t>
+      </w:r>
+      <w:proofErr w:type="spellEnd"/>
       <w:sdt>
         <w:sdtPr>
           <w:id w:val="467479836"/>
@@ -3954,8 +4168,13 @@
         </w:sdtContent>
       </w:sdt>
       <w:r>
-        <w:t>, un entorno en tiempo de ejecución basado en Javascript</w:t>
-      </w:r>
+        <w:t xml:space="preserve">, un entorno en tiempo de ejecución basado en </w:t>
+      </w:r>
+      <w:proofErr w:type="spellStart"/>
+      <w:r>
+        <w:t>Javascript</w:t>
+      </w:r>
+      <w:proofErr w:type="spellEnd"/>
       <w:sdt>
         <w:sdtPr>
           <w:id w:val="-243885475"/>
@@ -3993,8 +4212,13 @@
       </w:r>
       <w:r>
         <w:lastRenderedPageBreak/>
-        <w:t>de recomendación, estaba la opción de desarrollarlo en Flask</w:t>
-      </w:r>
+        <w:t xml:space="preserve">de recomendación, estaba la opción de desarrollarlo en </w:t>
+      </w:r>
+      <w:proofErr w:type="spellStart"/>
+      <w:r>
+        <w:t>Flask</w:t>
+      </w:r>
+      <w:proofErr w:type="spellEnd"/>
       <w:sdt>
         <w:sdtPr>
           <w:id w:val="1415982601"/>
@@ -4028,7 +4252,15 @@
         </w:sdtContent>
       </w:sdt>
       <w:r>
-        <w:t>, un framework de Python</w:t>
+        <w:t xml:space="preserve">, un </w:t>
+      </w:r>
+      <w:proofErr w:type="spellStart"/>
+      <w:r>
+        <w:t>framework</w:t>
+      </w:r>
+      <w:proofErr w:type="spellEnd"/>
+      <w:r>
+        <w:t xml:space="preserve"> de Python</w:t>
       </w:r>
       <w:sdt>
         <w:sdtPr>
@@ -4071,7 +4303,15 @@
         <w:pStyle w:val="Cuerpotexto"/>
       </w:pPr>
       <w:r>
-        <w:t>Tras valorar pros y contras de ambas implementaciones me decidí por la segunda opción, especialmente porque Python iba a ser muchísimo más eficiente que Javascript a la hora de realizar operaciones de análisis y procesamiento de datos.</w:t>
+        <w:t xml:space="preserve">Tras valorar pros y contras de ambas implementaciones me decidí por la segunda opción, especialmente porque Python iba a ser muchísimo más eficiente que </w:t>
+      </w:r>
+      <w:proofErr w:type="spellStart"/>
+      <w:r>
+        <w:t>Javascript</w:t>
+      </w:r>
+      <w:proofErr w:type="spellEnd"/>
+      <w:r>
+        <w:t xml:space="preserve"> a la hora de realizar operaciones de análisis y procesamiento de datos.</w:t>
       </w:r>
     </w:p>
     <w:p>
@@ -4079,7 +4319,15 @@
         <w:pStyle w:val="Cuerpotexto"/>
       </w:pPr>
       <w:r>
-        <w:t>Como no había desarrollado jamás una aplicación con Flask, me vi en la necesidad de aprender desde 0 su funcionamiento</w:t>
+        <w:t xml:space="preserve">Como no había desarrollado jamás una aplicación con </w:t>
+      </w:r>
+      <w:proofErr w:type="spellStart"/>
+      <w:r>
+        <w:t>Flask</w:t>
+      </w:r>
+      <w:proofErr w:type="spellEnd"/>
+      <w:r>
+        <w:t>, me vi en la necesidad de aprender desde 0 su funcionamiento</w:t>
       </w:r>
       <w:r>
         <w:t>, el cual aprendí mediante dos vías diferentes:</w:t>
@@ -4097,8 +4345,16 @@
         <w:rPr>
           <w:b/>
         </w:rPr>
-        <w:t>Visualización de un vídeo en Youtube</w:t>
-      </w:r>
+        <w:t xml:space="preserve">Visualización de un vídeo en </w:t>
+      </w:r>
+      <w:proofErr w:type="spellStart"/>
+      <w:r>
+        <w:rPr>
+          <w:b/>
+        </w:rPr>
+        <w:t>Youtube</w:t>
+      </w:r>
+      <w:proofErr w:type="spellEnd"/>
       <w:sdt>
         <w:sdtPr>
           <w:rPr>
@@ -4151,13 +4407,29 @@
         <w:t xml:space="preserve">: </w:t>
       </w:r>
       <w:r>
-        <w:t>En este vídeo se explica a la perfección el funcionamiento del framework. Peticiones, respuestas, gestión de rutas, argumentos, validación de entradas… Tan solo visualizando los 50 primero</w:t>
+        <w:t xml:space="preserve">En este vídeo se explica a la perfección el funcionamiento del </w:t>
+      </w:r>
+      <w:proofErr w:type="spellStart"/>
+      <w:r>
+        <w:t>framework</w:t>
+      </w:r>
+      <w:proofErr w:type="spellEnd"/>
+      <w:r>
+        <w:t>. Peticiones, respuestas, gestión de rutas, argumentos, validación de entradas… Tan solo visualizando los 50 primero</w:t>
       </w:r>
       <w:r>
         <w:t>s minutos de este vídeo ya pude</w:t>
       </w:r>
       <w:r>
-        <w:t xml:space="preserve"> ponerme sin ningún problema a desarrollar el backend del proyecto.</w:t>
+        <w:t xml:space="preserve"> ponerme sin ningún problema a desarrollar el </w:t>
+      </w:r>
+      <w:proofErr w:type="spellStart"/>
+      <w:r>
+        <w:t>backend</w:t>
+      </w:r>
+      <w:proofErr w:type="spellEnd"/>
+      <w:r>
+        <w:t xml:space="preserve"> del proyecto.</w:t>
       </w:r>
     </w:p>
     <w:p>
@@ -4172,8 +4444,16 @@
         <w:rPr>
           <w:b/>
         </w:rPr>
-        <w:t>Observación del siguiente proyecto en Github</w:t>
-      </w:r>
+        <w:t xml:space="preserve">Observación del siguiente proyecto en </w:t>
+      </w:r>
+      <w:proofErr w:type="spellStart"/>
+      <w:r>
+        <w:rPr>
+          <w:b/>
+        </w:rPr>
+        <w:t>Github</w:t>
+      </w:r>
+      <w:proofErr w:type="spellEnd"/>
       <w:sdt>
         <w:sdtPr>
           <w:rPr>
@@ -4226,7 +4506,23 @@
         <w:t>:</w:t>
       </w:r>
       <w:r>
-        <w:t xml:space="preserve"> En este repositorio, dentro de la carpeta flask-api puede encontrarse un ejemplo de desarrollo de una aplicación Flask con acceso a base de datos neo4j </w:t>
+        <w:t xml:space="preserve"> En este repositorio, dentro de la carpeta </w:t>
+      </w:r>
+      <w:proofErr w:type="spellStart"/>
+      <w:r>
+        <w:t>flask</w:t>
+      </w:r>
+      <w:proofErr w:type="spellEnd"/>
+      <w:r>
+        <w:t xml:space="preserve">-api puede encontrarse un ejemplo de desarrollo de una aplicación </w:t>
+      </w:r>
+      <w:proofErr w:type="spellStart"/>
+      <w:r>
+        <w:t>Flask</w:t>
+      </w:r>
+      <w:proofErr w:type="spellEnd"/>
+      <w:r>
+        <w:t xml:space="preserve"> con acceso a base de datos neo4j </w:t>
       </w:r>
       <w:r>
         <w:t xml:space="preserve">que me sirvió de ejemplo </w:t>
@@ -4243,13 +4539,37 @@
         <w:pStyle w:val="Cuerpotexto"/>
       </w:pPr>
       <w:r>
-        <w:t>Tras aprender el funcionamiento del framework, proceso que me llevó aproximadamente un día, pude empezar a desarrollar el backend del proyecto sin</w:t>
+        <w:t xml:space="preserve">Tras aprender el funcionamiento del </w:t>
+      </w:r>
+      <w:proofErr w:type="spellStart"/>
+      <w:r>
+        <w:t>framework</w:t>
+      </w:r>
+      <w:proofErr w:type="spellEnd"/>
+      <w:r>
+        <w:t xml:space="preserve">, proceso que me llevó aproximadamente un día, pude empezar a desarrollar el </w:t>
+      </w:r>
+      <w:proofErr w:type="spellStart"/>
+      <w:r>
+        <w:t>backend</w:t>
+      </w:r>
+      <w:proofErr w:type="spellEnd"/>
+      <w:r>
+        <w:t xml:space="preserve"> del proyecto sin</w:t>
       </w:r>
       <w:r>
         <w:t xml:space="preserve"> </w:t>
       </w:r>
       <w:r>
-        <w:t>ningún tipo de problema. Las tecnologías que empleé, además de por supuesto Python y Flask, fueron las siguientes:</w:t>
+        <w:t xml:space="preserve">ningún tipo de problema. Las tecnologías que empleé, además de por supuesto Python y </w:t>
+      </w:r>
+      <w:proofErr w:type="spellStart"/>
+      <w:r>
+        <w:t>Flask</w:t>
+      </w:r>
+      <w:proofErr w:type="spellEnd"/>
+      <w:r>
+        <w:t>, fueron las siguientes:</w:t>
       </w:r>
     </w:p>
     <w:p>
@@ -4344,12 +4664,14 @@
           <w:b/>
         </w:rPr>
       </w:pPr>
+      <w:proofErr w:type="spellStart"/>
       <w:r>
         <w:rPr>
           <w:b/>
         </w:rPr>
         <w:t>Numpy</w:t>
       </w:r>
+      <w:proofErr w:type="spellEnd"/>
       <w:sdt>
         <w:sdtPr>
           <w:rPr>
@@ -4515,12 +4837,14 @@
           <w:b/>
         </w:rPr>
       </w:pPr>
+      <w:proofErr w:type="spellStart"/>
       <w:r>
         <w:rPr>
           <w:b/>
         </w:rPr>
         <w:t>Sklearn</w:t>
       </w:r>
+      <w:proofErr w:type="spellEnd"/>
       <w:sdt>
         <w:sdtPr>
           <w:rPr>
@@ -4596,6 +4920,7 @@
           <w:b/>
         </w:rPr>
       </w:pPr>
+      <w:proofErr w:type="spellStart"/>
       <w:r>
         <w:rPr>
           <w:b/>
@@ -4603,6 +4928,7 @@
         <w:lastRenderedPageBreak/>
         <w:t>Scipy</w:t>
       </w:r>
+      <w:proofErr w:type="spellEnd"/>
       <w:sdt>
         <w:sdtPr>
           <w:rPr>
@@ -4731,8 +5057,13 @@
         <w:pStyle w:val="Cuerpotexto"/>
       </w:pPr>
       <w:r>
-        <w:t>Para seleccionar un conjunto de datos sobre el que trabajar, decidí buscar en la conocida comunidad de científicos de datos Kaggle</w:t>
-      </w:r>
+        <w:t xml:space="preserve">Para seleccionar un conjunto de datos sobre el que trabajar, decidí buscar en la conocida comunidad de científicos de datos </w:t>
+      </w:r>
+      <w:proofErr w:type="spellStart"/>
+      <w:r>
+        <w:t>Kaggle</w:t>
+      </w:r>
+      <w:proofErr w:type="spellEnd"/>
       <w:sdt>
         <w:sdtPr>
           <w:id w:val="-1387490498"/>
@@ -4766,7 +5097,23 @@
         </w:sdtContent>
       </w:sdt>
       <w:r>
-        <w:t>. Allí, pueden encontrarse una gran cantidad de dataset, cursos y competiciones de temáticas más que variadas. Entre los dataset de películas que encontré, debo destacar los siguientes:</w:t>
+        <w:t xml:space="preserve">. Allí, pueden encontrarse una gran cantidad de </w:t>
+      </w:r>
+      <w:proofErr w:type="spellStart"/>
+      <w:r>
+        <w:t>dataset</w:t>
+      </w:r>
+      <w:proofErr w:type="spellEnd"/>
+      <w:r>
+        <w:t xml:space="preserve">, cursos y competiciones de temáticas más que variadas. Entre los </w:t>
+      </w:r>
+      <w:proofErr w:type="spellStart"/>
+      <w:r>
+        <w:t>dataset</w:t>
+      </w:r>
+      <w:proofErr w:type="spellEnd"/>
+      <w:r>
+        <w:t xml:space="preserve"> de películas que encontré, debo destacar los siguientes:</w:t>
       </w:r>
     </w:p>
     <w:p>
@@ -4784,8 +5131,30 @@
         <w:rPr>
           <w:b/>
         </w:rPr>
-        <w:t>TMDB 5000 Movie Dataset</w:t>
-      </w:r>
+        <w:t xml:space="preserve">TMDB 5000 </w:t>
+      </w:r>
+      <w:proofErr w:type="spellStart"/>
+      <w:r>
+        <w:rPr>
+          <w:b/>
+        </w:rPr>
+        <w:t>Movie</w:t>
+      </w:r>
+      <w:proofErr w:type="spellEnd"/>
+      <w:r>
+        <w:rPr>
+          <w:b/>
+        </w:rPr>
+        <w:t xml:space="preserve"> </w:t>
+      </w:r>
+      <w:proofErr w:type="spellStart"/>
+      <w:r>
+        <w:rPr>
+          <w:b/>
+        </w:rPr>
+        <w:t>Dataset</w:t>
+      </w:r>
+      <w:proofErr w:type="spellEnd"/>
       <w:sdt>
         <w:sdtPr>
           <w:id w:val="1610850743"/>
@@ -4822,7 +5191,15 @@
         <w:t xml:space="preserve">: </w:t>
       </w:r>
       <w:r>
-        <w:t>Aunque se trata de un dataset bastante completo con numeras películas y valoraciones, faltaban algunos campos en la base de datos que, en mi opinión, eran muy importantes, como por ejemplo el reparto de la película.</w:t>
+        <w:t xml:space="preserve">Aunque se trata de un </w:t>
+      </w:r>
+      <w:proofErr w:type="spellStart"/>
+      <w:r>
+        <w:t>dataset</w:t>
+      </w:r>
+      <w:proofErr w:type="spellEnd"/>
+      <w:r>
+        <w:t xml:space="preserve"> bastante completo con numeras películas y valoraciones, faltaban algunos campos en la base de datos que, en mi opinión, eran muy importantes, como por ejemplo el reparto de la película.</w:t>
       </w:r>
     </w:p>
     <w:p>
@@ -4837,12 +5214,42 @@
           <w:sz w:val="28"/>
         </w:rPr>
       </w:pPr>
+      <w:proofErr w:type="spellStart"/>
       <w:r>
         <w:rPr>
           <w:b/>
         </w:rPr>
-        <w:t>The movies dataset</w:t>
-      </w:r>
+        <w:t>The</w:t>
+      </w:r>
+      <w:proofErr w:type="spellEnd"/>
+      <w:r>
+        <w:rPr>
+          <w:b/>
+        </w:rPr>
+        <w:t xml:space="preserve"> </w:t>
+      </w:r>
+      <w:proofErr w:type="spellStart"/>
+      <w:r>
+        <w:rPr>
+          <w:b/>
+        </w:rPr>
+        <w:t>movies</w:t>
+      </w:r>
+      <w:proofErr w:type="spellEnd"/>
+      <w:r>
+        <w:rPr>
+          <w:b/>
+        </w:rPr>
+        <w:t xml:space="preserve"> </w:t>
+      </w:r>
+      <w:proofErr w:type="spellStart"/>
+      <w:r>
+        <w:rPr>
+          <w:b/>
+        </w:rPr>
+        <w:t>dataset</w:t>
+      </w:r>
+      <w:proofErr w:type="spellEnd"/>
       <w:sdt>
         <w:sdtPr>
           <w:rPr>
@@ -4898,7 +5305,39 @@
         <w:t xml:space="preserve">: </w:t>
       </w:r>
       <w:r>
-        <w:t>Si bien se trata de un dataset extremadamente completo que contiene una gran cantidad de información sobre cada película, valoraciones, etc. A la hora de explorar el conjunto de datos en profundidad me di cuenta de que todo estaba almacenado en formato json dentro de un archivo csv. En base a esto, y aunque el dataset en principio tenía bastante buena pinta, decidí seguir buscando.</w:t>
+        <w:t xml:space="preserve">Si bien se trata de un </w:t>
+      </w:r>
+      <w:proofErr w:type="spellStart"/>
+      <w:r>
+        <w:t>dataset</w:t>
+      </w:r>
+      <w:proofErr w:type="spellEnd"/>
+      <w:r>
+        <w:t xml:space="preserve"> extremadamente completo que contiene una gran cantidad de información sobre cada película, valoraciones, etc. A la hora de explorar el conjunto de datos en profundidad me di cuenta de que todo estaba almacenado en formato </w:t>
+      </w:r>
+      <w:proofErr w:type="spellStart"/>
+      <w:r>
+        <w:t>json</w:t>
+      </w:r>
+      <w:proofErr w:type="spellEnd"/>
+      <w:r>
+        <w:t xml:space="preserve"> dentro de un archivo </w:t>
+      </w:r>
+      <w:proofErr w:type="spellStart"/>
+      <w:r>
+        <w:t>csv</w:t>
+      </w:r>
+      <w:proofErr w:type="spellEnd"/>
+      <w:r>
+        <w:t xml:space="preserve">. En base a esto, y aunque el </w:t>
+      </w:r>
+      <w:proofErr w:type="spellStart"/>
+      <w:r>
+        <w:t>dataset</w:t>
+      </w:r>
+      <w:proofErr w:type="spellEnd"/>
+      <w:r>
+        <w:t xml:space="preserve"> en principio tenía bastante buena pinta, decidí seguir buscando.</w:t>
       </w:r>
     </w:p>
     <w:p>
@@ -4913,12 +5352,14 @@
           <w:sz w:val="28"/>
         </w:rPr>
       </w:pPr>
+      <w:proofErr w:type="spellStart"/>
       <w:r>
         <w:rPr>
           <w:b/>
         </w:rPr>
         <w:t>Movielens</w:t>
       </w:r>
+      <w:proofErr w:type="spellEnd"/>
       <w:sdt>
         <w:sdtPr>
           <w:rPr>
@@ -4974,7 +5415,23 @@
         <w:t xml:space="preserve">: </w:t>
       </w:r>
       <w:r>
-        <w:t xml:space="preserve">El dataset de películas por excelencia sobre el que desarrollar un sistema de recomendación, que incluye millones de valoraciones de usuarios a decenas de miles de películas. El único problema que encontré al dataset es que no almacena información sobre el casting de las películas, lo que hace que, a la hora de mostrar </w:t>
+        <w:t xml:space="preserve">El </w:t>
+      </w:r>
+      <w:proofErr w:type="spellStart"/>
+      <w:r>
+        <w:t>dataset</w:t>
+      </w:r>
+      <w:proofErr w:type="spellEnd"/>
+      <w:r>
+        <w:t xml:space="preserve"> de películas por excelencia sobre el que desarrollar un sistema de recomendación, que incluye millones de valoraciones de usuarios a decenas de miles de películas. El único problema que encontré al </w:t>
+      </w:r>
+      <w:proofErr w:type="spellStart"/>
+      <w:r>
+        <w:t>dataset</w:t>
+      </w:r>
+      <w:proofErr w:type="spellEnd"/>
+      <w:r>
+        <w:t xml:space="preserve"> es que no almacena información sobre el casting de las películas, lo que hace que, a la hora de mostrar </w:t>
       </w:r>
       <w:r>
         <w:lastRenderedPageBreak/>
@@ -5000,8 +5457,16 @@
         <w:rPr>
           <w:b/>
         </w:rPr>
-        <w:t>Extensión de Movielens</w:t>
-      </w:r>
+        <w:t xml:space="preserve">Extensión de </w:t>
+      </w:r>
+      <w:proofErr w:type="spellStart"/>
+      <w:r>
+        <w:rPr>
+          <w:b/>
+        </w:rPr>
+        <w:t>Movielens</w:t>
+      </w:r>
+      <w:proofErr w:type="spellEnd"/>
       <w:sdt>
         <w:sdtPr>
           <w:rPr>
@@ -5057,7 +5522,63 @@
         <w:t xml:space="preserve">: </w:t>
       </w:r>
       <w:r>
-        <w:t xml:space="preserve">Cuando ya había decidido utilizar Movielens, encontré por casualidad este dataset, una ampliación de Movielens realizada por algunos investigadores de la Universidad Autónoma de Madrid. En este dataset, además de toda la información existente en el dataset de Movielens, podemos encontrar otra información adicional como el país de origen de la película, el reparto, director, etc. Por si esto fuera poco, todo el dataset ha pasado previamente un proceso de limpieza, de modo que no </w:t>
+        <w:t xml:space="preserve">Cuando ya había decidido utilizar </w:t>
+      </w:r>
+      <w:proofErr w:type="spellStart"/>
+      <w:r>
+        <w:t>Movielens</w:t>
+      </w:r>
+      <w:proofErr w:type="spellEnd"/>
+      <w:r>
+        <w:t xml:space="preserve">, encontré por casualidad este </w:t>
+      </w:r>
+      <w:proofErr w:type="spellStart"/>
+      <w:r>
+        <w:t>dataset</w:t>
+      </w:r>
+      <w:proofErr w:type="spellEnd"/>
+      <w:r>
+        <w:t xml:space="preserve">, una ampliación de </w:t>
+      </w:r>
+      <w:proofErr w:type="spellStart"/>
+      <w:r>
+        <w:t>Movielens</w:t>
+      </w:r>
+      <w:proofErr w:type="spellEnd"/>
+      <w:r>
+        <w:t xml:space="preserve"> realizada por algunos investigadores de la Universidad Autónoma de Madrid. En este </w:t>
+      </w:r>
+      <w:proofErr w:type="spellStart"/>
+      <w:r>
+        <w:t>dataset</w:t>
+      </w:r>
+      <w:proofErr w:type="spellEnd"/>
+      <w:r>
+        <w:t xml:space="preserve">, además de toda la información existente en el </w:t>
+      </w:r>
+      <w:proofErr w:type="spellStart"/>
+      <w:r>
+        <w:t>dataset</w:t>
+      </w:r>
+      <w:proofErr w:type="spellEnd"/>
+      <w:r>
+        <w:t xml:space="preserve"> de </w:t>
+      </w:r>
+      <w:proofErr w:type="spellStart"/>
+      <w:r>
+        <w:t>Movielens</w:t>
+      </w:r>
+      <w:proofErr w:type="spellEnd"/>
+      <w:r>
+        <w:t xml:space="preserve">, podemos encontrar otra información adicional como el país de origen de la película, el reparto, director, etc. Por si esto fuera poco, todo el </w:t>
+      </w:r>
+      <w:proofErr w:type="spellStart"/>
+      <w:r>
+        <w:t>dataset</w:t>
+      </w:r>
+      <w:proofErr w:type="spellEnd"/>
+      <w:r>
+        <w:t xml:space="preserve"> ha pasado previamente un proceso de limpieza, de modo que no </w:t>
       </w:r>
       <w:r>
         <w:t>hay que realizar un proceso de limpieza de datos muy inferior a los demás</w:t>
@@ -5071,10 +5592,26 @@
         <w:pStyle w:val="Cuerpotexto"/>
       </w:pPr>
       <w:r>
-        <w:t xml:space="preserve">Tras analizar las ventajas e inconvenientes de seleccionar cada uno de los diversos dataset, decidí utilizar el </w:t>
-      </w:r>
-      <w:r>
-        <w:t>último de todos (la extensión de Movielens) dado que contiene una gran cantidad de películas y valoraciones y, además, no es necesario realizar un proceso de limpieza demasiado exhaustivo.</w:t>
+        <w:t xml:space="preserve">Tras analizar las ventajas e inconvenientes de seleccionar cada uno de los diversos </w:t>
+      </w:r>
+      <w:proofErr w:type="spellStart"/>
+      <w:r>
+        <w:t>dataset</w:t>
+      </w:r>
+      <w:proofErr w:type="spellEnd"/>
+      <w:r>
+        <w:t xml:space="preserve">, decidí utilizar el </w:t>
+      </w:r>
+      <w:r>
+        <w:t xml:space="preserve">último de todos (la extensión de </w:t>
+      </w:r>
+      <w:proofErr w:type="spellStart"/>
+      <w:r>
+        <w:t>Movielens</w:t>
+      </w:r>
+      <w:proofErr w:type="spellEnd"/>
+      <w:r>
+        <w:t>) dado que contiene una gran cantidad de películas y valoraciones y, además, no es necesario realizar un proceso de limpieza demasiado exhaustivo.</w:t>
       </w:r>
     </w:p>
     <w:p>
@@ -5122,7 +5659,15 @@
       </w:r>
       <w:r>
         <w:lastRenderedPageBreak/>
-        <w:t>procesar_csv.py que puede encontrarse en el repositorio de Github en la carpeta Scripts.</w:t>
+        <w:t xml:space="preserve">procesar_csv.py que puede encontrarse en el repositorio de </w:t>
+      </w:r>
+      <w:proofErr w:type="spellStart"/>
+      <w:r>
+        <w:t>Github</w:t>
+      </w:r>
+      <w:proofErr w:type="spellEnd"/>
+      <w:r>
+        <w:t xml:space="preserve"> en la carpeta Scripts.</w:t>
       </w:r>
     </w:p>
     <w:p>
@@ -5247,7 +5792,23 @@
         <w:pStyle w:val="Cuerpotexto"/>
       </w:pPr>
       <w:r>
-        <w:t>Los scripts de carga pueden encontrarse dentro del repositorio de Github en la carpeta Scripts. Al ejecutarlos, es importante incluirlos dentro de la carpeta Import en Neo4j, de no ser así, el gestor no sería capaz de encontrarlos y, por tanto, no se podría efectuar la carga de manera satisfactoria.</w:t>
+        <w:t xml:space="preserve">Los scripts de carga pueden encontrarse dentro del repositorio de </w:t>
+      </w:r>
+      <w:proofErr w:type="spellStart"/>
+      <w:r>
+        <w:t>Github</w:t>
+      </w:r>
+      <w:proofErr w:type="spellEnd"/>
+      <w:r>
+        <w:t xml:space="preserve"> en la carpeta Scripts. Al ejecutarlos, es importante incluirlos dentro de la carpeta </w:t>
+      </w:r>
+      <w:proofErr w:type="spellStart"/>
+      <w:r>
+        <w:t>Import</w:t>
+      </w:r>
+      <w:proofErr w:type="spellEnd"/>
+      <w:r>
+        <w:t xml:space="preserve"> en Neo4j, de no ser así, el gestor no sería capaz de encontrarlos y, por tanto, no se podría efectuar la carga de manera satisfactoria.</w:t>
       </w:r>
     </w:p>
     <w:p>
@@ -5336,7 +5897,15 @@
         <w:pStyle w:val="Cuerpotexto"/>
       </w:pPr>
       <w:r>
-        <w:t>Al igual que todos los scripts, los archivos encargados de la creación de índices pueden encontrarse dentro del repositorio Github en la carpeta Scripts.</w:t>
+        <w:t xml:space="preserve">Al igual que todos los scripts, los archivos encargados de la creación de índices pueden encontrarse dentro del repositorio </w:t>
+      </w:r>
+      <w:proofErr w:type="spellStart"/>
+      <w:r>
+        <w:t>Github</w:t>
+      </w:r>
+      <w:proofErr w:type="spellEnd"/>
+      <w:r>
+        <w:t xml:space="preserve"> en la carpeta Scripts.</w:t>
       </w:r>
     </w:p>
     <w:p>
@@ -5361,7 +5930,15 @@
         <w:t>Habiendo import</w:t>
       </w:r>
       <w:r>
-        <w:t>ado todos los datos, llega el momento de efectuar una serie de transformaciones en los datos que nos ayuden a eliminar duplicados y a facilitar el trabajo a los algoritmos de recomendación que se ejecutarán en el backend.</w:t>
+        <w:t xml:space="preserve">ado todos los datos, llega el momento de efectuar una serie de transformaciones en los datos que nos ayuden a eliminar duplicados y a facilitar el trabajo a los algoritmos de recomendación que se ejecutarán en el </w:t>
+      </w:r>
+      <w:proofErr w:type="spellStart"/>
+      <w:r>
+        <w:t>backend</w:t>
+      </w:r>
+      <w:proofErr w:type="spellEnd"/>
+      <w:r>
+        <w:t>.</w:t>
       </w:r>
     </w:p>
     <w:p>
@@ -5396,7 +5973,15 @@
         <w:t xml:space="preserve">: </w:t>
       </w:r>
       <w:r>
-        <w:t>En vistas a una mayor robustez del sistema de recomendación, resulta necesario eliminar aquellos nodos que se encuentran repetidos en la base de datos. Aunque el dataset se encontraba ya bastante limpio en un principio, sí que se podían encontrar algunas inconsistencias que debían ser solventadas.</w:t>
+        <w:t xml:space="preserve">En vistas a una mayor robustez del sistema de recomendación, resulta necesario eliminar aquellos nodos que se encuentran repetidos en la base de datos. Aunque el </w:t>
+      </w:r>
+      <w:proofErr w:type="spellStart"/>
+      <w:r>
+        <w:t>dataset</w:t>
+      </w:r>
+      <w:proofErr w:type="spellEnd"/>
+      <w:r>
+        <w:t xml:space="preserve"> se encontraba ya bastante limpio en un principio, sí que se podían encontrar algunas inconsistencias que debían ser solventadas.</w:t>
       </w:r>
     </w:p>
     <w:p>
@@ -5412,7 +5997,15 @@
         <w:pStyle w:val="Cuerpotexto"/>
       </w:pPr>
       <w:r>
-        <w:t xml:space="preserve">Para eliminar estos nodos repetidos, decidí implementar un sencillo Script en Cypher. El siguiente ejemplo muestra como eliminar todas las películas con la misma portada </w:t>
+        <w:t xml:space="preserve">Para eliminar estos nodos repetidos, decidí implementar un sencillo Script en </w:t>
+      </w:r>
+      <w:proofErr w:type="spellStart"/>
+      <w:r>
+        <w:t>Cypher</w:t>
+      </w:r>
+      <w:proofErr w:type="spellEnd"/>
+      <w:r>
+        <w:t xml:space="preserve">. El siguiente ejemplo muestra como eliminar todas las películas con la misma portada </w:t>
       </w:r>
       <w:r>
         <w:lastRenderedPageBreak/>
@@ -5529,7 +6122,15 @@
         <w:t xml:space="preserve">: </w:t>
       </w:r>
       <w:r>
-        <w:t>Aunque en un principio no había reparado en ello, al ir desarrollando el algoritmo de recomendación basado en contenido reparé en que, por la forma de separar tokens en Python, no podían existir guiones ni espacios en los nombres de las características que fueran a ser utilizados como criterios de recomendación. Debido a esto, decidí desarrollar un script en Cypher que lo solucionara. El siguiente ejemplo muestra como sustituir los guiones y espacios contenidos en el texto por barras bajas:</w:t>
+        <w:t xml:space="preserve">Aunque en un principio no había reparado en ello, al ir desarrollando el algoritmo de recomendación basado en contenido reparé en que, por la forma de separar tokens en Python, no podían existir guiones ni espacios en los nombres de las características que fueran a ser utilizados como criterios de recomendación. Debido a esto, decidí desarrollar un script en </w:t>
+      </w:r>
+      <w:proofErr w:type="spellStart"/>
+      <w:r>
+        <w:t>Cypher</w:t>
+      </w:r>
+      <w:proofErr w:type="spellEnd"/>
+      <w:r>
+        <w:t xml:space="preserve"> que lo solucionara. El siguiente ejemplo muestra como sustituir los guiones y espacios contenidos en el texto por barras bajas:</w:t>
       </w:r>
     </w:p>
     <w:p>
@@ -5734,17 +6335,27 @@
           <w:numId w:val="16"/>
         </w:numPr>
       </w:pPr>
+      <w:proofErr w:type="spellStart"/>
       <w:r>
         <w:rPr>
           <w:b/>
         </w:rPr>
         <w:t>Movie</w:t>
       </w:r>
+      <w:proofErr w:type="spellEnd"/>
       <w:r>
         <w:t xml:space="preserve">:  </w:t>
       </w:r>
       <w:r>
-        <w:t xml:space="preserve">Nodo que contiene la siguiente información sobre una película: identificador único, identificador de la película en imdb, título, año, link a la fotografía de la portada. En la base hay un total de </w:t>
+        <w:t xml:space="preserve">Nodo que contiene la siguiente información sobre una película: identificador único, identificador de la película en </w:t>
+      </w:r>
+      <w:proofErr w:type="spellStart"/>
+      <w:r>
+        <w:t>imdb</w:t>
+      </w:r>
+      <w:proofErr w:type="spellEnd"/>
+      <w:r>
+        <w:t xml:space="preserve">, título, año, link a la fotografía de la portada. En la base hay un total de </w:t>
       </w:r>
       <w:r>
         <w:t>9.060</w:t>
@@ -5761,12 +6372,14 @@
           <w:numId w:val="16"/>
         </w:numPr>
       </w:pPr>
+      <w:proofErr w:type="spellStart"/>
       <w:r>
         <w:rPr>
           <w:b/>
         </w:rPr>
         <w:t>Genre</w:t>
       </w:r>
+      <w:proofErr w:type="spellEnd"/>
       <w:r>
         <w:t xml:space="preserve">: </w:t>
       </w:r>
@@ -5860,15 +6473,31 @@
           <w:numId w:val="16"/>
         </w:numPr>
       </w:pPr>
+      <w:proofErr w:type="spellStart"/>
       <w:r>
         <w:rPr>
           <w:b/>
         </w:rPr>
         <w:lastRenderedPageBreak/>
-        <w:t xml:space="preserve">User: </w:t>
-      </w:r>
-      <w:r>
-        <w:t xml:space="preserve">Nodo que contiene la información de cada usuario. Para los usuarios generados a partir del csv, </w:t>
+        <w:t>User</w:t>
+      </w:r>
+      <w:proofErr w:type="spellEnd"/>
+      <w:r>
+        <w:rPr>
+          <w:b/>
+        </w:rPr>
+        <w:t xml:space="preserve">: </w:t>
+      </w:r>
+      <w:r>
+        <w:t xml:space="preserve">Nodo que contiene la información de cada usuario. Para los usuarios generados a partir del </w:t>
+      </w:r>
+      <w:proofErr w:type="spellStart"/>
+      <w:r>
+        <w:t>csv</w:t>
+      </w:r>
+      <w:proofErr w:type="spellEnd"/>
+      <w:r>
+        <w:t xml:space="preserve">, </w:t>
       </w:r>
       <w:r>
         <w:t>la única información disponible será el identificador.</w:t>
@@ -5877,7 +6506,15 @@
         <w:t xml:space="preserve"> Sin embargo, para los usuarios generados a partir de la aplicación web mediante el sistema de registro, también </w:t>
       </w:r>
       <w:r>
-        <w:t>se encontrará almacenado su nombre, username y su contraseña debidamente cifrada.</w:t>
+        <w:t xml:space="preserve">se encontrará almacenado su nombre, </w:t>
+      </w:r>
+      <w:proofErr w:type="spellStart"/>
+      <w:r>
+        <w:t>username</w:t>
+      </w:r>
+      <w:proofErr w:type="spellEnd"/>
+      <w:r>
+        <w:t xml:space="preserve"> y su contraseña debidamente cifrada.</w:t>
       </w:r>
     </w:p>
     <w:p>
@@ -5910,7 +6547,23 @@
         <w:t xml:space="preserve">: </w:t>
       </w:r>
       <w:r>
-        <w:t xml:space="preserve">Relación entre Movie y Genre. Cada película puede pertenecer a un género o a varios. Existen un total de </w:t>
+        <w:t xml:space="preserve">Relación entre </w:t>
+      </w:r>
+      <w:proofErr w:type="spellStart"/>
+      <w:r>
+        <w:t>Movie</w:t>
+      </w:r>
+      <w:proofErr w:type="spellEnd"/>
+      <w:r>
+        <w:t xml:space="preserve"> y </w:t>
+      </w:r>
+      <w:proofErr w:type="spellStart"/>
+      <w:r>
+        <w:t>Genre</w:t>
+      </w:r>
+      <w:proofErr w:type="spellEnd"/>
+      <w:r>
+        <w:t xml:space="preserve">. Cada película puede pertenecer a un género o a varios. Existen un total de </w:t>
       </w:r>
       <w:r>
         <w:t>18.366</w:t>
@@ -5938,7 +6591,21 @@
         <w:rPr>
           <w:lang w:val="en-US"/>
         </w:rPr>
-        <w:t xml:space="preserve">: Relación entre Movie y Country. </w:t>
+        <w:t xml:space="preserve">: </w:t>
+      </w:r>
+      <w:proofErr w:type="spellStart"/>
+      <w:r>
+        <w:rPr>
+          <w:lang w:val="en-US"/>
+        </w:rPr>
+        <w:t>Relación</w:t>
+      </w:r>
+      <w:proofErr w:type="spellEnd"/>
+      <w:r>
+        <w:rPr>
+          <w:lang w:val="en-US"/>
+        </w:rPr>
+        <w:t xml:space="preserve"> entre Movie y Country. </w:t>
       </w:r>
       <w:r>
         <w:t xml:space="preserve">Cada película solo puede estar relacionada con un único país de origen. Existen un total de </w:t>
@@ -5971,7 +6638,15 @@
         <w:t xml:space="preserve"> </w:t>
       </w:r>
       <w:r>
-        <w:t xml:space="preserve">Relación entre Movie y Actor. Cada actor puede actuar en tantas películas como se desee. Existen un total de </w:t>
+        <w:t xml:space="preserve">Relación entre </w:t>
+      </w:r>
+      <w:proofErr w:type="spellStart"/>
+      <w:r>
+        <w:t>Movie</w:t>
+      </w:r>
+      <w:proofErr w:type="spellEnd"/>
+      <w:r>
+        <w:t xml:space="preserve"> y Actor. Cada actor puede actuar en tantas películas como se desee. Existen un total de </w:t>
       </w:r>
       <w:r>
         <w:t xml:space="preserve">207.985 </w:t>
@@ -6001,7 +6676,15 @@
         <w:t xml:space="preserve"> </w:t>
       </w:r>
       <w:r>
-        <w:t xml:space="preserve">Relación entre Director y Movie. Cada director puede dirigir tantas películas como sea necesario y, además, cada película puede estar dirigida por más de un director. Existen un total de </w:t>
+        <w:t xml:space="preserve">Relación entre Director y </w:t>
+      </w:r>
+      <w:proofErr w:type="spellStart"/>
+      <w:r>
+        <w:t>Movie</w:t>
+      </w:r>
+      <w:proofErr w:type="spellEnd"/>
+      <w:r>
+        <w:t xml:space="preserve">. Cada director puede dirigir tantas películas como sea necesario y, además, cada película puede estar dirigida por más de un director. Existen un total de </w:t>
       </w:r>
       <w:r>
         <w:t>9.060</w:t>
@@ -6031,7 +6714,39 @@
         <w:t xml:space="preserve">: </w:t>
       </w:r>
       <w:r>
-        <w:t xml:space="preserve">Relación entre User y Movie. Cada User puede valorar tantas películas como quiera y cada película puede estar valorada por más de un User. La relación tiene un atributo que contiene la valoración que el usuario ha asignado a dicha película, un número entre 0 y 5. Existen un total de </w:t>
+        <w:t xml:space="preserve">Relación entre </w:t>
+      </w:r>
+      <w:proofErr w:type="spellStart"/>
+      <w:r>
+        <w:t>User</w:t>
+      </w:r>
+      <w:proofErr w:type="spellEnd"/>
+      <w:r>
+        <w:t xml:space="preserve"> y </w:t>
+      </w:r>
+      <w:proofErr w:type="spellStart"/>
+      <w:r>
+        <w:t>Movie</w:t>
+      </w:r>
+      <w:proofErr w:type="spellEnd"/>
+      <w:r>
+        <w:t xml:space="preserve">. Cada </w:t>
+      </w:r>
+      <w:proofErr w:type="spellStart"/>
+      <w:r>
+        <w:t>User</w:t>
+      </w:r>
+      <w:proofErr w:type="spellEnd"/>
+      <w:r>
+        <w:t xml:space="preserve"> puede valorar tantas películas como quiera y cada película puede estar valorada por más de un </w:t>
+      </w:r>
+      <w:proofErr w:type="spellStart"/>
+      <w:r>
+        <w:t>User</w:t>
+      </w:r>
+      <w:proofErr w:type="spellEnd"/>
+      <w:r>
+        <w:t xml:space="preserve">. La relación tiene un atributo que contiene la valoración que el usuario ha asignado a dicha película, un número entre 0 y 5. Existen un total de </w:t>
       </w:r>
       <w:r>
         <w:t>758.836</w:t>
@@ -6148,12 +6863,42 @@
           <w:numId w:val="24"/>
         </w:numPr>
       </w:pPr>
+      <w:proofErr w:type="spellStart"/>
       <w:r>
         <w:rPr>
           <w:b/>
         </w:rPr>
-        <w:t>Graph Powered Machine Learning</w:t>
-      </w:r>
+        <w:t>Graph</w:t>
+      </w:r>
+      <w:proofErr w:type="spellEnd"/>
+      <w:r>
+        <w:rPr>
+          <w:b/>
+        </w:rPr>
+        <w:t xml:space="preserve"> </w:t>
+      </w:r>
+      <w:proofErr w:type="spellStart"/>
+      <w:r>
+        <w:rPr>
+          <w:b/>
+        </w:rPr>
+        <w:t>Powered</w:t>
+      </w:r>
+      <w:proofErr w:type="spellEnd"/>
+      <w:r>
+        <w:rPr>
+          <w:b/>
+        </w:rPr>
+        <w:t xml:space="preserve"> Machine </w:t>
+      </w:r>
+      <w:proofErr w:type="spellStart"/>
+      <w:r>
+        <w:rPr>
+          <w:b/>
+        </w:rPr>
+        <w:t>Learning</w:t>
+      </w:r>
+      <w:proofErr w:type="spellEnd"/>
       <w:sdt>
         <w:sdtPr>
           <w:id w:val="1263804481"/>
@@ -6204,12 +6949,56 @@
           <w:b/>
         </w:rPr>
       </w:pPr>
+      <w:proofErr w:type="spellStart"/>
       <w:r>
         <w:rPr>
           <w:b/>
         </w:rPr>
-        <w:t>Recommender Systems. The textbook</w:t>
-      </w:r>
+        <w:t>Recommender</w:t>
+      </w:r>
+      <w:proofErr w:type="spellEnd"/>
+      <w:r>
+        <w:rPr>
+          <w:b/>
+        </w:rPr>
+        <w:t xml:space="preserve"> </w:t>
+      </w:r>
+      <w:proofErr w:type="spellStart"/>
+      <w:r>
+        <w:rPr>
+          <w:b/>
+        </w:rPr>
+        <w:t>Systems</w:t>
+      </w:r>
+      <w:proofErr w:type="spellEnd"/>
+      <w:r>
+        <w:rPr>
+          <w:b/>
+        </w:rPr>
+        <w:t xml:space="preserve">. </w:t>
+      </w:r>
+      <w:proofErr w:type="spellStart"/>
+      <w:r>
+        <w:rPr>
+          <w:b/>
+        </w:rPr>
+        <w:t>The</w:t>
+      </w:r>
+      <w:proofErr w:type="spellEnd"/>
+      <w:r>
+        <w:rPr>
+          <w:b/>
+        </w:rPr>
+        <w:t xml:space="preserve"> </w:t>
+      </w:r>
+      <w:proofErr w:type="spellStart"/>
+      <w:r>
+        <w:rPr>
+          <w:b/>
+        </w:rPr>
+        <w:t>textbook</w:t>
+      </w:r>
+      <w:proofErr w:type="spellEnd"/>
       <w:sdt>
         <w:sdtPr>
           <w:rPr>
@@ -6588,7 +7377,15 @@
         <w:ind w:firstLine="708"/>
       </w:pPr>
       <w:r>
-        <w:t>Se partirá de un dataset compuesto por las siguientes 4 películas</w:t>
+        <w:t xml:space="preserve">Se partirá de un </w:t>
+      </w:r>
+      <w:proofErr w:type="spellStart"/>
+      <w:r>
+        <w:t>dataset</w:t>
+      </w:r>
+      <w:proofErr w:type="spellEnd"/>
+      <w:r>
+        <w:t xml:space="preserve"> compuesto por las siguientes 4 películas</w:t>
       </w:r>
     </w:p>
     <w:p>
@@ -6647,7 +7444,15 @@
         <w:ind w:left="705"/>
       </w:pPr>
       <w:r>
-        <w:t>El primer paso consiste en obtener todas las características diferentes presentes en el dataset. Dichas características son:</w:t>
+        <w:t xml:space="preserve">El primer paso consiste en obtener todas las características diferentes presentes en el </w:t>
+      </w:r>
+      <w:proofErr w:type="spellStart"/>
+      <w:r>
+        <w:t>dataset</w:t>
+      </w:r>
+      <w:proofErr w:type="spellEnd"/>
+      <w:r>
+        <w:t>. Dichas características son:</w:t>
       </w:r>
     </w:p>
     <w:p>
@@ -7371,15 +8176,7 @@
                           <w:sz w:val="18"/>
                           <w:szCs w:val="18"/>
                         </w:rPr>
-                        <m:t>0.</m:t>
-                      </m:r>
-                      <m:r>
-                        <w:rPr>
-                          <w:rFonts w:ascii="Cambria Math" w:hAnsi="Cambria Math"/>
-                          <w:sz w:val="18"/>
-                          <w:szCs w:val="18"/>
-                        </w:rPr>
-                        <m:t>5</m:t>
+                        <m:t>0.5</m:t>
                       </m:r>
                     </m:e>
                     <m:sup>
@@ -7843,15 +8640,7 @@
                       <w:sz w:val="18"/>
                       <w:szCs w:val="18"/>
                     </w:rPr>
-                    <m:t>Perfil,p</m:t>
-                  </m:r>
-                  <m:r>
-                    <w:rPr>
-                      <w:rFonts w:ascii="Cambria Math" w:hAnsi="Cambria Math"/>
-                      <w:sz w:val="18"/>
-                      <w:szCs w:val="18"/>
-                    </w:rPr>
-                    <m:t>4</m:t>
+                    <m:t>Perfil,p4</m:t>
                   </m:r>
                 </m:e>
               </m:d>
@@ -7883,23 +8672,7 @@
                   <w:sz w:val="18"/>
                   <w:szCs w:val="18"/>
                 </w:rPr>
-                <m:t>0.5*1</m:t>
-              </m:r>
-              <m:r>
-                <w:rPr>
-                  <w:rFonts w:ascii="Cambria Math" w:hAnsi="Cambria Math"/>
-                  <w:sz w:val="18"/>
-                  <w:szCs w:val="18"/>
-                </w:rPr>
-                <m:t>+</m:t>
-              </m:r>
-              <m:r>
-                <w:rPr>
-                  <w:rFonts w:ascii="Cambria Math" w:hAnsi="Cambria Math"/>
-                  <w:sz w:val="18"/>
-                  <w:szCs w:val="18"/>
-                </w:rPr>
-                <m:t>0.75*1</m:t>
+                <m:t>0.5*1+0.75*1</m:t>
               </m:r>
             </m:num>
             <m:den>
@@ -8375,15 +9148,7 @@
               <w:sz w:val="18"/>
               <w:szCs w:val="18"/>
             </w:rPr>
-            <m:t>=0.</m:t>
-          </m:r>
-          <m:r>
-            <w:rPr>
-              <w:rFonts w:ascii="Cambria Math" w:hAnsi="Cambria Math"/>
-              <w:sz w:val="18"/>
-              <w:szCs w:val="18"/>
-            </w:rPr>
-            <m:t>168</m:t>
+            <m:t>=0.168</m:t>
           </m:r>
         </m:oMath>
       </m:oMathPara>
@@ -8440,7 +9205,19 @@
         <w:ind w:left="708"/>
       </w:pPr>
       <w:r>
-        <w:t>Para construir la matriz, lo primero que hay que hacer es solicitar a la base que nos devuelva la información relativa a las valoraciones efectuadas por los usuarios. Como el tamaño de la base de datos es gigantesco, he decidido tras efectuar un análisis de la situación solicitar tan solo la información relativa a los usuarios que comparten al menos 5 valoraciones con el usuario al que se quiere recomendar. De esta manera, se reduce de forma significativa la carga computacional del sistema.</w:t>
+        <w:t xml:space="preserve">Para construir la matriz, lo primero que hay que hacer es solicitar a la base que nos devuelva la información relativa a las valoraciones efectuadas por los usuarios. Como el tamaño de la base de datos es gigantesco, he decidido tras efectuar un análisis de la situación solicitar tan solo la información relativa a los </w:t>
+      </w:r>
+      <w:r>
+        <w:t xml:space="preserve">100 </w:t>
+      </w:r>
+      <w:r>
+        <w:t xml:space="preserve">usuarios que comparten </w:t>
+      </w:r>
+      <w:r>
+        <w:t>más</w:t>
+      </w:r>
+      <w:r>
+        <w:t xml:space="preserve"> valoraciones con el usuario al que se quiere recomendar. De esta manera, se reduce de forma significativa la carga computacional del sistema.</w:t>
       </w:r>
     </w:p>
     <w:p>
@@ -8452,7 +9229,13 @@
       </w:r>
       <w:r>
         <w:lastRenderedPageBreak/>
-        <w:t>entre todos los usuarios. Por tanto, si quisiéramos comparar 3 usuarios que hubieran valorado entre todos 15 películas, la dimensión de la matriz de valoraciones resultante sería de 3x15.</w:t>
+        <w:t xml:space="preserve">entre todos los usuarios. Por tanto, si quisiéramos comparar 3 usuarios que hubieran valorado entre </w:t>
+      </w:r>
+      <w:r>
+        <w:t>todos 15 películas</w:t>
+      </w:r>
+      <w:r>
+        <w:t>, la dimensión de la matriz de valoraciones resultante sería de 3x15.</w:t>
       </w:r>
     </w:p>
     <w:p>
@@ -8460,7 +9243,15 @@
         <w:ind w:left="708"/>
       </w:pPr>
       <w:r>
-        <w:t xml:space="preserve">Los valores colocados en cada posición de la matriz serán las valoraciones que cada usuario haya asignado a cada película y, en caso de no haber valorado una película, un 0. De este modo, en la posición i,j de la matriz podrá encontrarse la valoración que el usuario i asignó a la película j y, en caso de no </w:t>
+        <w:t xml:space="preserve">Los valores colocados en cada posición de la matriz serán las valoraciones que cada usuario haya asignado a cada película y, en caso de no haber valorado una película, un 0. De este modo, en la posición </w:t>
+      </w:r>
+      <w:proofErr w:type="spellStart"/>
+      <w:r>
+        <w:t>i,j</w:t>
+      </w:r>
+      <w:proofErr w:type="spellEnd"/>
+      <w:r>
+        <w:t xml:space="preserve"> de la matriz podrá encontrarse la valoración que el usuario i asignó a la película j y, en caso de no </w:t>
       </w:r>
       <w:r>
         <w:t>existir una valoración para</w:t>
@@ -8505,7 +9296,15 @@
         <w:ind w:left="708"/>
       </w:pPr>
       <w:r>
-        <w:t>Aunque dicha similitud se puede calcular mediante diversas técnicas, considero que la técnica que mejor puede solventar la necesidad que se me presenta es Pearson correlation. El motivo es sencillo, es una técnica que tiene en cuenta la media de las valoraciones al realizar la comparación, algo que es especialmente importante en este caso dado que podríamos encontrarnos usuarios que valoran todas sus películas en un rango de [3.5,5] y otros que usuarios que valoran todas sus películas con puntuaciones más bajas.</w:t>
+        <w:t xml:space="preserve">Aunque dicha similitud se puede calcular mediante diversas técnicas, considero que la técnica que mejor puede solventar la necesidad que se me presenta es Pearson </w:t>
+      </w:r>
+      <w:proofErr w:type="spellStart"/>
+      <w:r>
+        <w:t>correlation</w:t>
+      </w:r>
+      <w:proofErr w:type="spellEnd"/>
+      <w:r>
+        <w:t>. El motivo es sencillo, es una técnica que tiene en cuenta la media de las valoraciones al realizar la comparación, algo que es especialmente importante en este caso dado que podríamos encontrarnos usuarios que valoran todas sus películas en un rango de [3.5,5] y otros que usuarios que valoran todas sus películas con puntuaciones más bajas.</w:t>
       </w:r>
     </w:p>
     <w:p>
@@ -8580,8 +9379,13 @@
         <w:pStyle w:val="Figuras"/>
       </w:pPr>
       <w:r>
-        <w:t>Figura 5.10.- Cálculo Pearson Correlation</w:t>
-      </w:r>
+        <w:t xml:space="preserve">Figura 5.10.- Cálculo Pearson </w:t>
+      </w:r>
+      <w:proofErr w:type="spellStart"/>
+      <w:r>
+        <w:t>Correlation</w:t>
+      </w:r>
+      <w:proofErr w:type="spellEnd"/>
     </w:p>
     <w:p>
       <w:pPr>
@@ -8730,6 +9534,81 @@
     </w:p>
     <w:p>
       <w:pPr>
+        <w:ind w:left="708"/>
+      </w:pPr>
+      <w:r>
+        <w:t xml:space="preserve">Supongamos que el usuario al que queremos efectuar una recomendación es el usuario 1, obtenemos la información de los usuarios con más valoraciones en común. </w:t>
+      </w:r>
+      <w:r>
+        <w:lastRenderedPageBreak/>
+        <w:t>Acto seguido, construimos la siguiente matriz de valoraciones, colocando un 0 en las columnas de las películas no valoradas por el usuario.</w:t>
+      </w:r>
+    </w:p>
+    <w:p>
+      <w:pPr>
+        <w:pStyle w:val="Fotografias"/>
+      </w:pPr>
+      <w:r>
+        <w:drawing>
+          <wp:inline distT="0" distB="0" distL="0" distR="0" wp14:anchorId="2F61B98A" wp14:editId="7A320CB1">
+            <wp:extent cx="4972050" cy="722435"/>
+            <wp:effectExtent l="0" t="0" r="0" b="1905"/>
+            <wp:docPr id="24" name="Imagen 24"/>
+            <wp:cNvGraphicFramePr>
+              <a:graphicFrameLocks xmlns:a="http://schemas.openxmlformats.org/drawingml/2006/main" noChangeAspect="1"/>
+            </wp:cNvGraphicFramePr>
+            <a:graphic xmlns:a="http://schemas.openxmlformats.org/drawingml/2006/main">
+              <a:graphicData uri="http://schemas.openxmlformats.org/drawingml/2006/picture">
+                <pic:pic xmlns:pic="http://schemas.openxmlformats.org/drawingml/2006/picture">
+                  <pic:nvPicPr>
+                    <pic:cNvPr id="0" name="Picture 1"/>
+                    <pic:cNvPicPr>
+                      <a:picLocks noChangeAspect="1" noChangeArrowheads="1"/>
+                    </pic:cNvPicPr>
+                  </pic:nvPicPr>
+                  <pic:blipFill>
+                    <a:blip r:embed="rId25">
+                      <a:extLst>
+                        <a:ext uri="{28A0092B-C50C-407E-A947-70E740481C1C}">
+                          <a14:useLocalDpi xmlns:a14="http://schemas.microsoft.com/office/drawing/2010/main" val="0"/>
+                        </a:ext>
+                      </a:extLst>
+                    </a:blip>
+                    <a:srcRect/>
+                    <a:stretch>
+                      <a:fillRect/>
+                    </a:stretch>
+                  </pic:blipFill>
+                  <pic:spPr bwMode="auto">
+                    <a:xfrm>
+                      <a:off x="0" y="0"/>
+                      <a:ext cx="5118527" cy="743718"/>
+                    </a:xfrm>
+                    <a:prstGeom prst="rect">
+                      <a:avLst/>
+                    </a:prstGeom>
+                    <a:noFill/>
+                    <a:ln>
+                      <a:noFill/>
+                    </a:ln>
+                  </pic:spPr>
+                </pic:pic>
+              </a:graphicData>
+            </a:graphic>
+          </wp:inline>
+        </w:drawing>
+      </w:r>
+    </w:p>
+    <w:p>
+      <w:pPr>
+        <w:pStyle w:val="Figuras"/>
+      </w:pPr>
+      <w:r>
+        <w:t>Figura 5.12.- Matriz valoraciones generada</w:t>
+      </w:r>
+    </w:p>
+    <w:p>
+      <w:pPr>
         <w:pStyle w:val="Prrafodelista"/>
         <w:numPr>
           <w:ilvl w:val="0"/>
@@ -8745,6 +9624,243 @@
     </w:p>
     <w:p>
       <w:pPr>
+        <w:ind w:left="708"/>
+      </w:pPr>
+      <w:r>
+        <w:t xml:space="preserve">Para calcular la similitud entre el usuario 1 y el resto de usuarios que se pueden encontrar en la matriz de valoraciones se utiliza la siguiente implementación de Pearson </w:t>
+      </w:r>
+      <w:proofErr w:type="spellStart"/>
+      <w:r>
+        <w:t>Correlation</w:t>
+      </w:r>
+      <w:proofErr w:type="spellEnd"/>
+      <w:r>
+        <w:t>.</w:t>
+      </w:r>
+    </w:p>
+    <w:p>
+      <w:pPr>
+        <w:pStyle w:val="Fotografias"/>
+      </w:pPr>
+      <w:r>
+        <w:drawing>
+          <wp:inline distT="0" distB="0" distL="0" distR="0" wp14:anchorId="099FD72C" wp14:editId="540E5A2C">
+            <wp:extent cx="5153025" cy="676275"/>
+            <wp:effectExtent l="0" t="0" r="9525" b="9525"/>
+            <wp:docPr id="29" name="Imagen 29"/>
+            <wp:cNvGraphicFramePr>
+              <a:graphicFrameLocks xmlns:a="http://schemas.openxmlformats.org/drawingml/2006/main" noChangeAspect="1"/>
+            </wp:cNvGraphicFramePr>
+            <a:graphic xmlns:a="http://schemas.openxmlformats.org/drawingml/2006/main">
+              <a:graphicData uri="http://schemas.openxmlformats.org/drawingml/2006/picture">
+                <pic:pic xmlns:pic="http://schemas.openxmlformats.org/drawingml/2006/picture">
+                  <pic:nvPicPr>
+                    <pic:cNvPr id="0" name="Picture 1"/>
+                    <pic:cNvPicPr>
+                      <a:picLocks noChangeAspect="1" noChangeArrowheads="1"/>
+                    </pic:cNvPicPr>
+                  </pic:nvPicPr>
+                  <pic:blipFill>
+                    <a:blip r:embed="rId23">
+                      <a:extLst>
+                        <a:ext uri="{28A0092B-C50C-407E-A947-70E740481C1C}">
+                          <a14:useLocalDpi xmlns:a14="http://schemas.microsoft.com/office/drawing/2010/main" val="0"/>
+                        </a:ext>
+                      </a:extLst>
+                    </a:blip>
+                    <a:srcRect/>
+                    <a:stretch>
+                      <a:fillRect/>
+                    </a:stretch>
+                  </pic:blipFill>
+                  <pic:spPr bwMode="auto">
+                    <a:xfrm>
+                      <a:off x="0" y="0"/>
+                      <a:ext cx="5153025" cy="676275"/>
+                    </a:xfrm>
+                    <a:prstGeom prst="rect">
+                      <a:avLst/>
+                    </a:prstGeom>
+                    <a:noFill/>
+                    <a:ln>
+                      <a:noFill/>
+                    </a:ln>
+                  </pic:spPr>
+                </pic:pic>
+              </a:graphicData>
+            </a:graphic>
+          </wp:inline>
+        </w:drawing>
+      </w:r>
+    </w:p>
+    <w:p>
+      <w:pPr>
+        <w:pStyle w:val="Figuras"/>
+      </w:pPr>
+      <w:r>
+        <w:t>Figura 5.1</w:t>
+      </w:r>
+      <w:r>
+        <w:t>3</w:t>
+      </w:r>
+      <w:r>
+        <w:t xml:space="preserve">.- Cálculo Pearson </w:t>
+      </w:r>
+      <w:proofErr w:type="spellStart"/>
+      <w:r>
+        <w:t>Correlation</w:t>
+      </w:r>
+      <w:proofErr w:type="spellEnd"/>
+    </w:p>
+    <w:p>
+      <w:pPr>
+        <w:pStyle w:val="Fotografias"/>
+      </w:pPr>
+      <w:r>
+        <w:t>Un ejemplo del cálculo de la similitud entre el usuario 1 y el usuario 2 es el siguiente.</w:t>
+      </w:r>
+      <w:r>
+        <w:br/>
+      </w:r>
+      <w:r>
+        <w:drawing>
+          <wp:inline distT="0" distB="0" distL="0" distR="0" wp14:anchorId="6282BD69" wp14:editId="61E7DF93">
+            <wp:extent cx="5572125" cy="495300"/>
+            <wp:effectExtent l="0" t="0" r="9525" b="0"/>
+            <wp:docPr id="26" name="Imagen 26"/>
+            <wp:cNvGraphicFramePr>
+              <a:graphicFrameLocks xmlns:a="http://schemas.openxmlformats.org/drawingml/2006/main" noChangeAspect="1"/>
+            </wp:cNvGraphicFramePr>
+            <a:graphic xmlns:a="http://schemas.openxmlformats.org/drawingml/2006/main">
+              <a:graphicData uri="http://schemas.openxmlformats.org/drawingml/2006/picture">
+                <pic:pic xmlns:pic="http://schemas.openxmlformats.org/drawingml/2006/picture">
+                  <pic:nvPicPr>
+                    <pic:cNvPr id="0" name="Picture 2"/>
+                    <pic:cNvPicPr>
+                      <a:picLocks noChangeAspect="1" noChangeArrowheads="1"/>
+                    </pic:cNvPicPr>
+                  </pic:nvPicPr>
+                  <pic:blipFill>
+                    <a:blip r:embed="rId26">
+                      <a:extLst>
+                        <a:ext uri="{28A0092B-C50C-407E-A947-70E740481C1C}">
+                          <a14:useLocalDpi xmlns:a14="http://schemas.microsoft.com/office/drawing/2010/main" val="0"/>
+                        </a:ext>
+                      </a:extLst>
+                    </a:blip>
+                    <a:srcRect/>
+                    <a:stretch>
+                      <a:fillRect/>
+                    </a:stretch>
+                  </pic:blipFill>
+                  <pic:spPr bwMode="auto">
+                    <a:xfrm>
+                      <a:off x="0" y="0"/>
+                      <a:ext cx="5572125" cy="495300"/>
+                    </a:xfrm>
+                    <a:prstGeom prst="rect">
+                      <a:avLst/>
+                    </a:prstGeom>
+                    <a:noFill/>
+                    <a:ln>
+                      <a:noFill/>
+                    </a:ln>
+                  </pic:spPr>
+                </pic:pic>
+              </a:graphicData>
+            </a:graphic>
+          </wp:inline>
+        </w:drawing>
+      </w:r>
+    </w:p>
+    <w:p>
+      <w:pPr>
+        <w:pStyle w:val="Figuras"/>
+        <w:ind w:firstLine="705"/>
+      </w:pPr>
+      <w:r>
+        <w:t>Figura 5.14.- Calculo similitud U1 y U2</w:t>
+      </w:r>
+    </w:p>
+    <w:p>
+      <w:pPr>
+        <w:pStyle w:val="Fotografias"/>
+      </w:pPr>
+      <w:r>
+        <w:t>Tras realizar el cálculo de las dos correlaciones de Pearson, la tabla resultante es la siguiente.</w:t>
+      </w:r>
+    </w:p>
+    <w:p>
+      <w:pPr>
+        <w:pStyle w:val="Fotografias"/>
+      </w:pPr>
+      <w:r>
+        <w:br/>
+      </w:r>
+      <w:r>
+        <w:drawing>
+          <wp:inline distT="0" distB="0" distL="0" distR="0" wp14:anchorId="58703B3A" wp14:editId="012796A3">
+            <wp:extent cx="5133975" cy="629842"/>
+            <wp:effectExtent l="0" t="0" r="0" b="0"/>
+            <wp:docPr id="27" name="Imagen 27"/>
+            <wp:cNvGraphicFramePr>
+              <a:graphicFrameLocks xmlns:a="http://schemas.openxmlformats.org/drawingml/2006/main" noChangeAspect="1"/>
+            </wp:cNvGraphicFramePr>
+            <a:graphic xmlns:a="http://schemas.openxmlformats.org/drawingml/2006/main">
+              <a:graphicData uri="http://schemas.openxmlformats.org/drawingml/2006/picture">
+                <pic:pic xmlns:pic="http://schemas.openxmlformats.org/drawingml/2006/picture">
+                  <pic:nvPicPr>
+                    <pic:cNvPr id="1" name=""/>
+                    <pic:cNvPicPr/>
+                  </pic:nvPicPr>
+                  <pic:blipFill>
+                    <a:blip r:embed="rId27"/>
+                    <a:stretch>
+                      <a:fillRect/>
+                    </a:stretch>
+                  </pic:blipFill>
+                  <pic:spPr>
+                    <a:xfrm>
+                      <a:off x="0" y="0"/>
+                      <a:ext cx="5203583" cy="638382"/>
+                    </a:xfrm>
+                    <a:prstGeom prst="rect">
+                      <a:avLst/>
+                    </a:prstGeom>
+                  </pic:spPr>
+                </pic:pic>
+              </a:graphicData>
+            </a:graphic>
+          </wp:inline>
+        </w:drawing>
+      </w:r>
+    </w:p>
+    <w:p>
+      <w:pPr>
+        <w:pStyle w:val="Figuras"/>
+      </w:pPr>
+      <w:r>
+        <w:t xml:space="preserve">Figura 5.15.- Pearson </w:t>
+      </w:r>
+      <w:proofErr w:type="spellStart"/>
+      <w:r>
+        <w:t>Correlation</w:t>
+      </w:r>
+      <w:proofErr w:type="spellEnd"/>
+      <w:r>
+        <w:t xml:space="preserve"> calculada</w:t>
+      </w:r>
+    </w:p>
+    <w:p>
+      <w:pPr>
+        <w:ind w:left="705"/>
+      </w:pPr>
+      <w:r>
+        <w:t>Cuanto mayor sea el valor de Pearson, mayor es la similitud entre los usuarios. Como ya podíamos observar a simple vista, el usuario 2 es muy parecido al usuario 1, mientras que el usuario 3 es muy diferente.</w:t>
+      </w:r>
+    </w:p>
+    <w:p>
+      <w:pPr>
         <w:pStyle w:val="Prrafodelista"/>
         <w:numPr>
           <w:ilvl w:val="0"/>
@@ -8765,6 +9881,293 @@
     </w:p>
     <w:p>
       <w:pPr>
+        <w:ind w:left="708"/>
+      </w:pPr>
+      <w:r>
+        <w:lastRenderedPageBreak/>
+        <w:t>Ahora que ya hemos calculado la similitud de Pearson para cada usuario, llega el momento de realizar la predicción de la puntuación de las películas no valoradas.</w:t>
+      </w:r>
+    </w:p>
+    <w:p>
+      <w:pPr>
+        <w:ind w:left="708"/>
+      </w:pPr>
+      <w:r>
+        <w:t xml:space="preserve">Antes de realizar la predicción, es necesario mencionar que solo se tendrán en cuenta las valoraciones de los usuarios más parecidos al usuario. Como este ejemplo es muy sencillo, tan sólo tendré en cuenta las valoraciones del usuario 2. Sin embargo, en la aplicación existen un número mucho mayor de usuarios, lo que hace que, a la hora de efectuar predicciones, solo haya que tener en cuenta </w:t>
+      </w:r>
+      <w:r>
+        <w:t>las valoraciones</w:t>
+      </w:r>
+      <w:r>
+        <w:t xml:space="preserve"> de aquellos </w:t>
+      </w:r>
+      <w:r>
+        <w:t>10</w:t>
+      </w:r>
+      <w:r>
+        <w:t xml:space="preserve"> usuarios más parecidos al que se desea recomendar.</w:t>
+      </w:r>
+    </w:p>
+    <w:p>
+      <w:pPr>
+        <w:ind w:left="708"/>
+      </w:pPr>
+      <w:r>
+        <w:t>Como recordatorio, la fórmula que se utiliza para realizar la predicción es la siguiente:</w:t>
+      </w:r>
+    </w:p>
+    <w:p>
+      <w:pPr>
+        <w:pStyle w:val="Fotografias"/>
+        <w:jc w:val="left"/>
+      </w:pPr>
+      <w:r>
+        <w:drawing>
+          <wp:inline distT="0" distB="0" distL="0" distR="0" wp14:anchorId="72A3F229" wp14:editId="168E01EA">
+            <wp:extent cx="5153025" cy="572558"/>
+            <wp:effectExtent l="0" t="0" r="0" b="0"/>
+            <wp:docPr id="28" name="Imagen 28"/>
+            <wp:cNvGraphicFramePr>
+              <a:graphicFrameLocks xmlns:a="http://schemas.openxmlformats.org/drawingml/2006/main" noChangeAspect="1"/>
+            </wp:cNvGraphicFramePr>
+            <a:graphic xmlns:a="http://schemas.openxmlformats.org/drawingml/2006/main">
+              <a:graphicData uri="http://schemas.openxmlformats.org/drawingml/2006/picture">
+                <pic:pic xmlns:pic="http://schemas.openxmlformats.org/drawingml/2006/picture">
+                  <pic:nvPicPr>
+                    <pic:cNvPr id="0" name="Picture 2"/>
+                    <pic:cNvPicPr>
+                      <a:picLocks noChangeAspect="1" noChangeArrowheads="1"/>
+                    </pic:cNvPicPr>
+                  </pic:nvPicPr>
+                  <pic:blipFill>
+                    <a:blip r:embed="rId24">
+                      <a:extLst>
+                        <a:ext uri="{28A0092B-C50C-407E-A947-70E740481C1C}">
+                          <a14:useLocalDpi xmlns:a14="http://schemas.microsoft.com/office/drawing/2010/main" val="0"/>
+                        </a:ext>
+                      </a:extLst>
+                    </a:blip>
+                    <a:srcRect/>
+                    <a:stretch>
+                      <a:fillRect/>
+                    </a:stretch>
+                  </pic:blipFill>
+                  <pic:spPr bwMode="auto">
+                    <a:xfrm>
+                      <a:off x="0" y="0"/>
+                      <a:ext cx="5214676" cy="579408"/>
+                    </a:xfrm>
+                    <a:prstGeom prst="rect">
+                      <a:avLst/>
+                    </a:prstGeom>
+                    <a:noFill/>
+                    <a:ln>
+                      <a:noFill/>
+                    </a:ln>
+                  </pic:spPr>
+                </pic:pic>
+              </a:graphicData>
+            </a:graphic>
+          </wp:inline>
+        </w:drawing>
+      </w:r>
+    </w:p>
+    <w:p>
+      <w:pPr>
+        <w:pStyle w:val="Figuras"/>
+        <w:ind w:firstLine="705"/>
+      </w:pPr>
+      <w:r>
+        <w:t>Figura 5.1</w:t>
+      </w:r>
+      <w:r>
+        <w:t>6</w:t>
+      </w:r>
+      <w:r>
+        <w:t>.- Función de predicción</w:t>
+      </w:r>
+    </w:p>
+    <w:p>
+      <w:pPr>
+        <w:ind w:left="708"/>
+      </w:pPr>
+      <w:r>
+        <w:t>Un ejemplo de aplicación de la fórmula a la predicción de la puntuación para la película D es la siguiente:</w:t>
+      </w:r>
+    </w:p>
+    <w:p>
+      <w:pPr>
+        <w:pStyle w:val="Fotografias"/>
+        <w:jc w:val="center"/>
+      </w:pPr>
+      <w:r>
+        <w:drawing>
+          <wp:inline distT="0" distB="0" distL="0" distR="0" wp14:anchorId="6B13C417" wp14:editId="2DC412E7">
+            <wp:extent cx="3657600" cy="714375"/>
+            <wp:effectExtent l="0" t="0" r="0" b="9525"/>
+            <wp:docPr id="30" name="Imagen 30"/>
+            <wp:cNvGraphicFramePr>
+              <a:graphicFrameLocks xmlns:a="http://schemas.openxmlformats.org/drawingml/2006/main" noChangeAspect="1"/>
+            </wp:cNvGraphicFramePr>
+            <a:graphic xmlns:a="http://schemas.openxmlformats.org/drawingml/2006/main">
+              <a:graphicData uri="http://schemas.openxmlformats.org/drawingml/2006/picture">
+                <pic:pic xmlns:pic="http://schemas.openxmlformats.org/drawingml/2006/picture">
+                  <pic:nvPicPr>
+                    <pic:cNvPr id="0" name="Picture 3"/>
+                    <pic:cNvPicPr>
+                      <a:picLocks noChangeAspect="1" noChangeArrowheads="1"/>
+                    </pic:cNvPicPr>
+                  </pic:nvPicPr>
+                  <pic:blipFill>
+                    <a:blip r:embed="rId28">
+                      <a:extLst>
+                        <a:ext uri="{28A0092B-C50C-407E-A947-70E740481C1C}">
+                          <a14:useLocalDpi xmlns:a14="http://schemas.microsoft.com/office/drawing/2010/main" val="0"/>
+                        </a:ext>
+                      </a:extLst>
+                    </a:blip>
+                    <a:srcRect/>
+                    <a:stretch>
+                      <a:fillRect/>
+                    </a:stretch>
+                  </pic:blipFill>
+                  <pic:spPr bwMode="auto">
+                    <a:xfrm>
+                      <a:off x="0" y="0"/>
+                      <a:ext cx="3657600" cy="714375"/>
+                    </a:xfrm>
+                    <a:prstGeom prst="rect">
+                      <a:avLst/>
+                    </a:prstGeom>
+                    <a:noFill/>
+                    <a:ln>
+                      <a:noFill/>
+                    </a:ln>
+                  </pic:spPr>
+                </pic:pic>
+              </a:graphicData>
+            </a:graphic>
+          </wp:inline>
+        </w:drawing>
+      </w:r>
+    </w:p>
+    <w:p>
+      <w:pPr>
+        <w:pStyle w:val="Figuras"/>
+        <w:ind w:firstLine="360"/>
+      </w:pPr>
+      <w:r>
+        <w:t>Figura 5.17.- Predicción puntuación D</w:t>
+      </w:r>
+    </w:p>
+    <w:p>
+      <w:pPr>
+        <w:ind w:left="705"/>
+      </w:pPr>
+      <w:r>
+        <w:t>Por otra parte, la aplicación de la fórmula para la predicción de la puntuación para la película E es:</w:t>
+      </w:r>
+    </w:p>
+    <w:p>
+      <w:pPr>
+        <w:pStyle w:val="Fotografias"/>
+        <w:jc w:val="center"/>
+      </w:pPr>
+      <w:r>
+        <w:drawing>
+          <wp:inline distT="0" distB="0" distL="0" distR="0" wp14:anchorId="1C7D7DB4" wp14:editId="713644C5">
+            <wp:extent cx="3448050" cy="714375"/>
+            <wp:effectExtent l="0" t="0" r="0" b="9525"/>
+            <wp:docPr id="31" name="Imagen 31"/>
+            <wp:cNvGraphicFramePr>
+              <a:graphicFrameLocks xmlns:a="http://schemas.openxmlformats.org/drawingml/2006/main" noChangeAspect="1"/>
+            </wp:cNvGraphicFramePr>
+            <a:graphic xmlns:a="http://schemas.openxmlformats.org/drawingml/2006/main">
+              <a:graphicData uri="http://schemas.openxmlformats.org/drawingml/2006/picture">
+                <pic:pic xmlns:pic="http://schemas.openxmlformats.org/drawingml/2006/picture">
+                  <pic:nvPicPr>
+                    <pic:cNvPr id="0" name="Picture 4"/>
+                    <pic:cNvPicPr>
+                      <a:picLocks noChangeAspect="1" noChangeArrowheads="1"/>
+                    </pic:cNvPicPr>
+                  </pic:nvPicPr>
+                  <pic:blipFill>
+                    <a:blip r:embed="rId29">
+                      <a:extLst>
+                        <a:ext uri="{28A0092B-C50C-407E-A947-70E740481C1C}">
+                          <a14:useLocalDpi xmlns:a14="http://schemas.microsoft.com/office/drawing/2010/main" val="0"/>
+                        </a:ext>
+                      </a:extLst>
+                    </a:blip>
+                    <a:srcRect/>
+                    <a:stretch>
+                      <a:fillRect/>
+                    </a:stretch>
+                  </pic:blipFill>
+                  <pic:spPr bwMode="auto">
+                    <a:xfrm>
+                      <a:off x="0" y="0"/>
+                      <a:ext cx="3448050" cy="714375"/>
+                    </a:xfrm>
+                    <a:prstGeom prst="rect">
+                      <a:avLst/>
+                    </a:prstGeom>
+                    <a:noFill/>
+                    <a:ln>
+                      <a:noFill/>
+                    </a:ln>
+                  </pic:spPr>
+                </pic:pic>
+              </a:graphicData>
+            </a:graphic>
+          </wp:inline>
+        </w:drawing>
+      </w:r>
+    </w:p>
+    <w:p>
+      <w:pPr>
+        <w:pStyle w:val="Figuras"/>
+        <w:ind w:firstLine="360"/>
+      </w:pPr>
+      <w:r>
+        <w:t>Figura 5.18.- Predicción puntuación E</w:t>
+      </w:r>
+    </w:p>
+    <w:p>
+      <w:pPr>
+        <w:ind w:left="705"/>
+      </w:pPr>
+      <w:r>
+        <w:t>Como podemos observar, en base a los resultados obtenidos, es altamente probable que la película D sea del agrado del usuario 1. En lo relativo a la película E, las probabilidades se reducen muchísimo.</w:t>
+      </w:r>
+    </w:p>
+    <w:p>
+      <w:pPr>
+        <w:ind w:left="705"/>
+      </w:pPr>
+      <w:r>
+        <w:lastRenderedPageBreak/>
+        <w:t>En base a esto, el sistema recomendaría al usuario 1 la película D, que es la que ha obtenido una predicción de valoración mayor.</w:t>
+      </w:r>
+    </w:p>
+    <w:p>
+      <w:pPr>
+        <w:ind w:left="705"/>
+      </w:pPr>
+      <w:r>
+        <w:t>Por último, cabe destacar que existe la posibilidad de que alguna de las valoraciones que se realicen se encuentren en un rango diferente al [0,5], rango en el que se encuentran todas las valoraciones existentes en la base de datos. Si eso pasara, su valor se cambiaría a 0 o a 5 dependiendo de si han excedido la cota superior o inferior.</w:t>
+      </w:r>
+    </w:p>
+    <w:p>
+      <w:pPr>
+        <w:ind w:left="705"/>
+      </w:pPr>
+      <w:r>
+        <w:t>Como último paso ya del algoritmo, en vistas a una mejor integración con el algoritmo híbrido, se dividen las predicciones realizadas para cada película entre 5, logrando así que dicha predicción se encuentre en el rango [0,1], mismo rango que las predicciones efectuadas por el algoritmo basado en contenido.</w:t>
+      </w:r>
+    </w:p>
+    <w:p>
+      <w:pPr>
         <w:pStyle w:val="TAP1"/>
         <w:numPr>
           <w:ilvl w:val="0"/>
@@ -8776,7 +10179,6 @@
       </w:pPr>
       <w:bookmarkStart w:id="19" w:name="_Toc57564817"/>
       <w:r>
-        <w:lastRenderedPageBreak/>
         <w:t>Algoritmo híbrido</w:t>
       </w:r>
       <w:bookmarkEnd w:id="19"/>
@@ -10198,8 +11600,8 @@
       </w:sdtContent>
     </w:sdt>
     <w:sectPr>
-      <w:headerReference w:type="default" r:id="rId25"/>
-      <w:footerReference w:type="default" r:id="rId26"/>
+      <w:headerReference w:type="default" r:id="rId30"/>
+      <w:footerReference w:type="default" r:id="rId31"/>
       <w:pgSz w:w="11906" w:h="16838" w:code="9"/>
       <w:pgMar w:top="1701" w:right="1418" w:bottom="1418" w:left="1701" w:header="709" w:footer="709" w:gutter="0"/>
       <w:pgNumType w:start="0"/>
@@ -10424,7 +11826,7 @@
                   </v:handles>
                   <o:complex v:ext="view"/>
                 </v:shapetype>
-                <v:shape id="Cinta: curvada e inclinada hacia abajo 2" o:spid="_x0000_s1032" type="#_x0000_t107" style="position:absolute;left:0;text-align:left;margin-left:0;margin-top:0;width:101pt;height:27.05pt;z-index:251659264;visibility:visible;mso-wrap-style:square;mso-width-percent:0;mso-height-percent:0;mso-wrap-distance-left:9pt;mso-wrap-distance-top:0;mso-wrap-distance-right:9pt;mso-wrap-distance-bottom:0;mso-position-horizontal:center;mso-position-horizontal-relative:margin;mso-position-vertical:center;mso-position-vertical-relative:bottom-margin-area;mso-width-percent:0;mso-height-percent:0;mso-width-relative:page;mso-height-relative:page;v-text-anchor:top" o:gfxdata="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" filled="f" fillcolor="#17365d" strokecolor="#71a0dc">
+                <v:shape id="Cinta: curvada e inclinada hacia abajo 2" o:spid="_x0000_s1032" type="#_x0000_t107" style="position:absolute;left:0;text-align:left;margin-left:0;margin-top:0;width:101pt;height:27.05pt;z-index:251659264;visibility:visible;mso-wrap-style:square;mso-width-percent:0;mso-height-percent:0;mso-wrap-distance-left:9pt;mso-wrap-distance-top:0;mso-wrap-distance-right:9pt;mso-wrap-distance-bottom:0;mso-position-horizontal:center;mso-position-horizontal-relative:margin;mso-position-vertical:center;mso-position-vertical-relative:bottom-margin-area;mso-width-percent:0;mso-height-percent:0;mso-width-relative:page;mso-height-relative:page;v-text-anchor:top" o:gfxdata="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" filled="f" fillcolor="#17365d" strokecolor="#71a0dc">
                   <v:textbox>
                     <w:txbxContent>
                       <w:p>
@@ -13231,6 +14633,7 @@
     <w:lsdException w:name="HTML Sample" w:semiHidden="1" w:unhideWhenUsed="1"/>
     <w:lsdException w:name="HTML Typewriter" w:semiHidden="1" w:unhideWhenUsed="1"/>
     <w:lsdException w:name="HTML Variable" w:semiHidden="1" w:unhideWhenUsed="1"/>
+    <w:lsdException w:name="Normal Table" w:semiHidden="1" w:unhideWhenUsed="1"/>
     <w:lsdException w:name="annotation subject" w:semiHidden="1" w:unhideWhenUsed="1"/>
     <w:lsdException w:name="No List" w:semiHidden="1" w:unhideWhenUsed="1"/>
     <w:lsdException w:name="Outline List 1" w:semiHidden="1" w:unhideWhenUsed="1"/>
@@ -13273,8 +14676,11 @@
     <w:lsdException w:name="Table Contemporary" w:semiHidden="1" w:unhideWhenUsed="1"/>
     <w:lsdException w:name="Table Elegant" w:semiHidden="1" w:unhideWhenUsed="1"/>
     <w:lsdException w:name="Table Professional" w:semiHidden="1" w:unhideWhenUsed="1"/>
+    <w:lsdException w:name="Table Subtle 1" w:semiHidden="1" w:unhideWhenUsed="1"/>
     <w:lsdException w:name="Table Subtle 2" w:semiHidden="1" w:unhideWhenUsed="1"/>
     <w:lsdException w:name="Table Web 1" w:semiHidden="1" w:unhideWhenUsed="1"/>
+    <w:lsdException w:name="Table Web 2" w:semiHidden="1" w:unhideWhenUsed="1"/>
+    <w:lsdException w:name="Table Web 3" w:semiHidden="1" w:unhideWhenUsed="1"/>
     <w:lsdException w:name="Balloon Text" w:semiHidden="1" w:unhideWhenUsed="1"/>
     <w:lsdException w:name="Table Grid" w:uiPriority="39"/>
     <w:lsdException w:name="Table Theme" w:semiHidden="1" w:unhideWhenUsed="1"/>

</xml_diff>

<commit_message>
Explicación algoritmos recomendación terminada
</commit_message>
<xml_diff>
--- a/Memoria.docx
+++ b/Memoria.docx
@@ -1,6 +1,6 @@
 
 <file path=word/document.xml><?xml version="1.0" encoding="utf-8"?>
-<w:document xmlns:wpc="http://schemas.microsoft.com/office/word/2010/wordprocessingCanvas" xmlns:cx="http://schemas.microsoft.com/office/drawing/2014/chartex" xmlns:cx1="http://schemas.microsoft.com/office/drawing/2015/9/8/chartex" xmlns:cx2="http://schemas.microsoft.com/office/drawing/2015/10/21/chartex" xmlns:cx3="http://schemas.microsoft.com/office/drawing/2016/5/9/chartex" xmlns:cx4="http://schemas.microsoft.com/office/drawing/2016/5/10/chartex" xmlns:cx5="http://schemas.microsoft.com/office/drawing/2016/5/11/chartex" xmlns:cx6="http://schemas.microsoft.com/office/drawing/2016/5/12/chartex" xmlns:cx7="http://schemas.microsoft.com/office/drawing/2016/5/13/chartex" xmlns:cx8="http://schemas.microsoft.com/office/drawing/2016/5/14/chartex" xmlns:mc="http://schemas.openxmlformats.org/markup-compatibility/2006" xmlns:aink="http://schemas.microsoft.com/office/drawing/2016/ink" xmlns:am3d="http://schemas.microsoft.com/office/drawing/2017/model3d" xmlns:o="urn:schemas-microsoft-com:office:office" xmlns:r="http://schemas.openxmlformats.org/officeDocument/2006/relationships" xmlns:m="http://schemas.openxmlformats.org/officeDocument/2006/math" xmlns:v="urn:schemas-microsoft-com:vml" xmlns:wp14="http://schemas.microsoft.com/office/word/2010/wordprocessingDrawing" xmlns:wp="http://schemas.openxmlformats.org/drawingml/2006/wordprocessingDrawing" xmlns:w10="urn:schemas-microsoft-com:office:word" xmlns:w="http://schemas.openxmlformats.org/wordprocessingml/2006/main" xmlns:w14="http://schemas.microsoft.com/office/word/2010/wordml" xmlns:w15="http://schemas.microsoft.com/office/word/2012/wordml" xmlns:w16cex="http://schemas.microsoft.com/office/word/2018/wordml/cex" xmlns:w16cid="http://schemas.microsoft.com/office/word/2016/wordml/cid" xmlns:w16="http://schemas.microsoft.com/office/word/2018/wordml" xmlns:w16se="http://schemas.microsoft.com/office/word/2015/wordml/symex" xmlns:wpg="http://schemas.microsoft.com/office/word/2010/wordprocessingGroup" xmlns:wpi="http://schemas.microsoft.com/office/word/2010/wordprocessingInk" xmlns:wne="http://schemas.microsoft.com/office/word/2006/wordml" xmlns:wps="http://schemas.microsoft.com/office/word/2010/wordprocessingShape" mc:Ignorable="w14 w15 w16se w16cid w16 w16cex wp14">
+<w:document xmlns:wpc="http://schemas.microsoft.com/office/word/2010/wordprocessingCanvas" xmlns:cx="http://schemas.microsoft.com/office/drawing/2014/chartex" xmlns:mc="http://schemas.openxmlformats.org/markup-compatibility/2006" xmlns:o="urn:schemas-microsoft-com:office:office" xmlns:r="http://schemas.openxmlformats.org/officeDocument/2006/relationships" xmlns:m="http://schemas.openxmlformats.org/officeDocument/2006/math" xmlns:v="urn:schemas-microsoft-com:vml" xmlns:wp14="http://schemas.microsoft.com/office/word/2010/wordprocessingDrawing" xmlns:wp="http://schemas.openxmlformats.org/drawingml/2006/wordprocessingDrawing" xmlns:w10="urn:schemas-microsoft-com:office:word" xmlns:w="http://schemas.openxmlformats.org/wordprocessingml/2006/main" xmlns:w14="http://schemas.microsoft.com/office/word/2010/wordml" xmlns:w15="http://schemas.microsoft.com/office/word/2012/wordml" xmlns:w16se="http://schemas.microsoft.com/office/word/2015/wordml/symex" xmlns:wpg="http://schemas.microsoft.com/office/word/2010/wordprocessingGroup" xmlns:wpi="http://schemas.microsoft.com/office/word/2010/wordprocessingInk" xmlns:wne="http://schemas.microsoft.com/office/word/2006/wordml" xmlns:wps="http://schemas.microsoft.com/office/word/2010/wordprocessingShape" mc:Ignorable="w14 w15 w16se wp14">
   <w:body>
     <w:sdt>
       <w:sdtPr>
@@ -222,7 +222,7 @@
                             <a:effectLst/>
                             <a:extLst>
                               <a:ext uri="{C572A759-6A51-4108-AA02-DFA0A04FC94B}">
-                                <ma14:wrappingTextBoxFlag xmlns:ma14="http://schemas.microsoft.com/office/mac/drawingml/2011/main" xmlns:w="http://schemas.openxmlformats.org/wordprocessingml/2006/main" xmlns:w10="urn:schemas-microsoft-com:office:word" xmlns:v="urn:schemas-microsoft-com:vml" xmlns:o="urn:schemas-microsoft-com:office:office" xmlns:mv="urn:schemas-microsoft-com:mac:vml" xmlns:mo="http://schemas.microsoft.com/office/mac/office/2008/main" xmlns=""/>
+                                <ma14:wrappingTextBoxFlag xmlns="" xmlns:mo="http://schemas.microsoft.com/office/mac/office/2008/main" xmlns:mv="urn:schemas-microsoft-com:mac:vml" xmlns:o="urn:schemas-microsoft-com:office:office" xmlns:v="urn:schemas-microsoft-com:vml" xmlns:w10="urn:schemas-microsoft-com:office:word" xmlns:w="http://schemas.openxmlformats.org/wordprocessingml/2006/main" xmlns:ma14="http://schemas.microsoft.com/office/mac/drawingml/2011/main" xmlns:w16="http://schemas.microsoft.com/office/word/2018/wordml" xmlns:w16cid="http://schemas.microsoft.com/office/word/2016/wordml/cid" xmlns:w16cex="http://schemas.microsoft.com/office/word/2018/wordml/cex" xmlns:am3d="http://schemas.microsoft.com/office/drawing/2017/model3d" xmlns:aink="http://schemas.microsoft.com/office/drawing/2016/ink" xmlns:cx8="http://schemas.microsoft.com/office/drawing/2016/5/14/chartex" xmlns:cx7="http://schemas.microsoft.com/office/drawing/2016/5/13/chartex" xmlns:cx6="http://schemas.microsoft.com/office/drawing/2016/5/12/chartex" xmlns:cx5="http://schemas.microsoft.com/office/drawing/2016/5/11/chartex" xmlns:cx4="http://schemas.microsoft.com/office/drawing/2016/5/10/chartex" xmlns:cx3="http://schemas.microsoft.com/office/drawing/2016/5/9/chartex" xmlns:cx2="http://schemas.microsoft.com/office/drawing/2015/10/21/chartex" xmlns:cx1="http://schemas.microsoft.com/office/drawing/2015/9/8/chartex"/>
                               </a:ext>
                             </a:extLst>
                           </wps:spPr>
@@ -334,7 +334,8 @@
                     <v:stroke joinstyle="miter"/>
                     <v:path gradientshapeok="t" o:connecttype="rect"/>
                   </v:shapetype>
-                  <v:shape id="Cuadro de texto 40" o:spid="_x0000_s1026" type="#_x0000_t202" style="position:absolute;left:0;text-align:left;margin-left:0;margin-top:10.8pt;width:6in;height:167.25pt;z-index:251663360;visibility:visible;mso-wrap-style:square;mso-width-percent:0;mso-height-percent:0;mso-wrap-distance-left:9pt;mso-wrap-distance-top:0;mso-wrap-distance-right:9pt;mso-wrap-distance-bottom:0;mso-position-horizontal:center;mso-position-horizontal-relative:page;mso-position-vertical:absolute;mso-position-vertical-relative:text;mso-width-percent:0;mso-height-percent:0;mso-width-relative:margin;mso-height-relative:margin;v-text-anchor:top" o:gfxdata="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" filled="f" stroked="f">
+                  <v:shape id="Cuadro de texto 40" o:spid="_x0000_s1026" type="#_x0000_t202" style="position:absolute;left:0;text-align:left;margin-left:0;margin-top:10.8pt;width:6in;height:167.25pt;z-index:251663360;visibility:visible;mso-wrap-style:square;mso-width-percent:0;mso-height-percent:0;mso-wrap-distance-left:9pt;mso-wrap-distance-top:0;mso-wrap-distance-right:9pt;mso-wrap-distance-bottom:0;mso-position-horizontal:center;mso-position-horizontal-relative:page;mso-position-vertical:absolute;mso-position-vertical-relative:text;mso-width-percent:0;mso-height-percent:0;mso-width-relative:margin;mso-height-relative:margin;v-text-anchor:top" o:gfxdata="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" filled="f" stroked="f">
+                    <v:path arrowok="t"/>
                     <v:textbox>
                       <w:txbxContent>
                         <w:p>
@@ -829,13 +830,23 @@
                                   </w:rPr>
                                   <w:t>(</w:t>
                                 </w:r>
+                                <w:proofErr w:type="gramStart"/>
                                 <w:r>
                                   <w:rPr>
                                     <w:rFonts w:ascii="Trebuchet MS" w:hAnsi="Trebuchet MS"/>
                                     <w:sz w:val="44"/>
                                     <w:szCs w:val="28"/>
                                   </w:rPr>
-                                  <w:t>Diciembre, 2020</w:t>
+                                  <w:t>Diciembre</w:t>
+                                </w:r>
+                                <w:proofErr w:type="gramEnd"/>
+                                <w:r>
+                                  <w:rPr>
+                                    <w:rFonts w:ascii="Trebuchet MS" w:hAnsi="Trebuchet MS"/>
+                                    <w:sz w:val="44"/>
+                                    <w:szCs w:val="28"/>
+                                  </w:rPr>
+                                  <w:t>, 2020</w:t>
                                 </w:r>
                                 <w:r>
                                   <w:rPr>
@@ -886,13 +897,23 @@
                             </w:rPr>
                             <w:t>(</w:t>
                           </w:r>
+                          <w:proofErr w:type="gramStart"/>
                           <w:r>
                             <w:rPr>
                               <w:rFonts w:ascii="Trebuchet MS" w:hAnsi="Trebuchet MS"/>
                               <w:sz w:val="44"/>
                               <w:szCs w:val="28"/>
                             </w:rPr>
-                            <w:t>Diciembre, 2020</w:t>
+                            <w:t>Diciembre</w:t>
+                          </w:r>
+                          <w:proofErr w:type="gramEnd"/>
+                          <w:r>
+                            <w:rPr>
+                              <w:rFonts w:ascii="Trebuchet MS" w:hAnsi="Trebuchet MS"/>
+                              <w:sz w:val="44"/>
+                              <w:szCs w:val="28"/>
+                            </w:rPr>
+                            <w:t>, 2020</w:t>
                           </w:r>
                           <w:r>
                             <w:rPr>
@@ -1167,7 +1188,7 @@
         </w:rPr>
         <w:fldChar w:fldCharType="separate"/>
       </w:r>
-      <w:hyperlink w:anchor="_Toc57564802" w:history="1">
+      <w:hyperlink w:anchor="_Toc57583394" w:history="1">
         <w:r>
           <w:rPr>
             <w:rStyle w:val="Hipervnculo"/>
@@ -1210,7 +1231,7 @@
             <w:noProof/>
             <w:webHidden/>
           </w:rPr>
-          <w:instrText xml:space="preserve"> PAGEREF _Toc57564802 \h </w:instrText>
+          <w:instrText xml:space="preserve"> PAGEREF _Toc57583394 \h </w:instrText>
         </w:r>
         <w:r>
           <w:rPr>
@@ -1230,7 +1251,7 @@
             <w:noProof/>
             <w:webHidden/>
           </w:rPr>
-          <w:t>2</w:t>
+          <w:t>3</w:t>
         </w:r>
         <w:r>
           <w:rPr>
@@ -1251,7 +1272,7 @@
           <w:lang w:eastAsia="es-ES"/>
         </w:rPr>
       </w:pPr>
-      <w:hyperlink w:anchor="_Toc57564803" w:history="1">
+      <w:hyperlink w:anchor="_Toc57583395" w:history="1">
         <w:r>
           <w:rPr>
             <w:rStyle w:val="Hipervnculo"/>
@@ -1294,7 +1315,7 @@
             <w:noProof/>
             <w:webHidden/>
           </w:rPr>
-          <w:instrText xml:space="preserve"> PAGEREF _Toc57564803 \h </w:instrText>
+          <w:instrText xml:space="preserve"> PAGEREF _Toc57583395 \h </w:instrText>
         </w:r>
         <w:r>
           <w:rPr>
@@ -1314,7 +1335,7 @@
             <w:noProof/>
             <w:webHidden/>
           </w:rPr>
-          <w:t>5</w:t>
+          <w:t>6</w:t>
         </w:r>
         <w:r>
           <w:rPr>
@@ -1339,7 +1360,7 @@
           <w:lang w:eastAsia="es-ES"/>
         </w:rPr>
       </w:pPr>
-      <w:hyperlink w:anchor="_Toc57564804" w:history="1">
+      <w:hyperlink w:anchor="_Toc57583396" w:history="1">
         <w:r>
           <w:rPr>
             <w:rStyle w:val="Hipervnculo"/>
@@ -1383,7 +1404,7 @@
             <w:noProof/>
             <w:webHidden/>
           </w:rPr>
-          <w:instrText xml:space="preserve"> PAGEREF _Toc57564804 \h </w:instrText>
+          <w:instrText xml:space="preserve"> PAGEREF _Toc57583396 \h </w:instrText>
         </w:r>
         <w:r>
           <w:rPr>
@@ -1403,7 +1424,7 @@
             <w:noProof/>
             <w:webHidden/>
           </w:rPr>
-          <w:t>5</w:t>
+          <w:t>6</w:t>
         </w:r>
         <w:r>
           <w:rPr>
@@ -1428,7 +1449,7 @@
           <w:lang w:eastAsia="es-ES"/>
         </w:rPr>
       </w:pPr>
-      <w:hyperlink w:anchor="_Toc57564805" w:history="1">
+      <w:hyperlink w:anchor="_Toc57583397" w:history="1">
         <w:r>
           <w:rPr>
             <w:rStyle w:val="Hipervnculo"/>
@@ -1472,7 +1493,7 @@
             <w:noProof/>
             <w:webHidden/>
           </w:rPr>
-          <w:instrText xml:space="preserve"> PAGEREF _Toc57564805 \h </w:instrText>
+          <w:instrText xml:space="preserve"> PAGEREF _Toc57583397 \h </w:instrText>
         </w:r>
         <w:r>
           <w:rPr>
@@ -1492,7 +1513,7 @@
             <w:noProof/>
             <w:webHidden/>
           </w:rPr>
-          <w:t>6</w:t>
+          <w:t>7</w:t>
         </w:r>
         <w:r>
           <w:rPr>
@@ -1517,7 +1538,7 @@
           <w:lang w:eastAsia="es-ES"/>
         </w:rPr>
       </w:pPr>
-      <w:hyperlink w:anchor="_Toc57564806" w:history="1">
+      <w:hyperlink w:anchor="_Toc57583398" w:history="1">
         <w:r>
           <w:rPr>
             <w:rStyle w:val="Hipervnculo"/>
@@ -1561,7 +1582,7 @@
             <w:noProof/>
             <w:webHidden/>
           </w:rPr>
-          <w:instrText xml:space="preserve"> PAGEREF _Toc57564806 \h </w:instrText>
+          <w:instrText xml:space="preserve"> PAGEREF _Toc57583398 \h </w:instrText>
         </w:r>
         <w:r>
           <w:rPr>
@@ -1581,7 +1602,7 @@
             <w:noProof/>
             <w:webHidden/>
           </w:rPr>
-          <w:t>6</w:t>
+          <w:t>7</w:t>
         </w:r>
         <w:r>
           <w:rPr>
@@ -1602,7 +1623,7 @@
           <w:lang w:eastAsia="es-ES"/>
         </w:rPr>
       </w:pPr>
-      <w:hyperlink w:anchor="_Toc57564807" w:history="1">
+      <w:hyperlink w:anchor="_Toc57583399" w:history="1">
         <w:r>
           <w:rPr>
             <w:rStyle w:val="Hipervnculo"/>
@@ -1645,7 +1666,7 @@
             <w:noProof/>
             <w:webHidden/>
           </w:rPr>
-          <w:instrText xml:space="preserve"> PAGEREF _Toc57564807 \h </w:instrText>
+          <w:instrText xml:space="preserve"> PAGEREF _Toc57583399 \h </w:instrText>
         </w:r>
         <w:r>
           <w:rPr>
@@ -1665,7 +1686,7 @@
             <w:noProof/>
             <w:webHidden/>
           </w:rPr>
-          <w:t>9</w:t>
+          <w:t>10</w:t>
         </w:r>
         <w:r>
           <w:rPr>
@@ -1690,7 +1711,7 @@
           <w:lang w:eastAsia="es-ES"/>
         </w:rPr>
       </w:pPr>
-      <w:hyperlink w:anchor="_Toc57564808" w:history="1">
+      <w:hyperlink w:anchor="_Toc57583400" w:history="1">
         <w:r>
           <w:rPr>
             <w:rStyle w:val="Hipervnculo"/>
@@ -1733,7 +1754,7 @@
             <w:noProof/>
             <w:webHidden/>
           </w:rPr>
-          <w:instrText xml:space="preserve"> PAGEREF _Toc57564808 \h </w:instrText>
+          <w:instrText xml:space="preserve"> PAGEREF _Toc57583400 \h </w:instrText>
         </w:r>
         <w:r>
           <w:rPr>
@@ -1753,7 +1774,7 @@
             <w:noProof/>
             <w:webHidden/>
           </w:rPr>
-          <w:t>9</w:t>
+          <w:t>10</w:t>
         </w:r>
         <w:r>
           <w:rPr>
@@ -1778,7 +1799,7 @@
           <w:lang w:eastAsia="es-ES"/>
         </w:rPr>
       </w:pPr>
-      <w:hyperlink w:anchor="_Toc57564809" w:history="1">
+      <w:hyperlink w:anchor="_Toc57583401" w:history="1">
         <w:r>
           <w:rPr>
             <w:rStyle w:val="Hipervnculo"/>
@@ -1821,7 +1842,7 @@
             <w:noProof/>
             <w:webHidden/>
           </w:rPr>
-          <w:instrText xml:space="preserve"> PAGEREF _Toc57564809 \h </w:instrText>
+          <w:instrText xml:space="preserve"> PAGEREF _Toc57583401 \h </w:instrText>
         </w:r>
         <w:r>
           <w:rPr>
@@ -1841,7 +1862,7 @@
             <w:noProof/>
             <w:webHidden/>
           </w:rPr>
-          <w:t>10</w:t>
+          <w:t>11</w:t>
         </w:r>
         <w:r>
           <w:rPr>
@@ -1866,7 +1887,7 @@
           <w:lang w:eastAsia="es-ES"/>
         </w:rPr>
       </w:pPr>
-      <w:hyperlink w:anchor="_Toc57564810" w:history="1">
+      <w:hyperlink w:anchor="_Toc57583402" w:history="1">
         <w:r>
           <w:rPr>
             <w:rStyle w:val="Hipervnculo"/>
@@ -1909,7 +1930,7 @@
             <w:noProof/>
             <w:webHidden/>
           </w:rPr>
-          <w:instrText xml:space="preserve"> PAGEREF _Toc57564810 \h </w:instrText>
+          <w:instrText xml:space="preserve"> PAGEREF _Toc57583402 \h </w:instrText>
         </w:r>
         <w:r>
           <w:rPr>
@@ -1929,7 +1950,7 @@
             <w:noProof/>
             <w:webHidden/>
           </w:rPr>
-          <w:t>11</w:t>
+          <w:t>12</w:t>
         </w:r>
         <w:r>
           <w:rPr>
@@ -1954,7 +1975,7 @@
           <w:lang w:eastAsia="es-ES"/>
         </w:rPr>
       </w:pPr>
-      <w:hyperlink w:anchor="_Toc57564811" w:history="1">
+      <w:hyperlink w:anchor="_Toc57583403" w:history="1">
         <w:r>
           <w:rPr>
             <w:rStyle w:val="Hipervnculo"/>
@@ -1997,7 +2018,7 @@
             <w:noProof/>
             <w:webHidden/>
           </w:rPr>
-          <w:instrText xml:space="preserve"> PAGEREF _Toc57564811 \h </w:instrText>
+          <w:instrText xml:space="preserve"> PAGEREF _Toc57583403 \h </w:instrText>
         </w:r>
         <w:r>
           <w:rPr>
@@ -2017,7 +2038,7 @@
             <w:noProof/>
             <w:webHidden/>
           </w:rPr>
-          <w:t>12</w:t>
+          <w:t>13</w:t>
         </w:r>
         <w:r>
           <w:rPr>
@@ -2042,7 +2063,7 @@
           <w:lang w:eastAsia="es-ES"/>
         </w:rPr>
       </w:pPr>
-      <w:hyperlink w:anchor="_Toc57564812" w:history="1">
+      <w:hyperlink w:anchor="_Toc57583404" w:history="1">
         <w:r>
           <w:rPr>
             <w:rStyle w:val="Hipervnculo"/>
@@ -2085,7 +2106,7 @@
             <w:noProof/>
             <w:webHidden/>
           </w:rPr>
-          <w:instrText xml:space="preserve"> PAGEREF _Toc57564812 \h </w:instrText>
+          <w:instrText xml:space="preserve"> PAGEREF _Toc57583404 \h </w:instrText>
         </w:r>
         <w:r>
           <w:rPr>
@@ -2105,7 +2126,7 @@
             <w:noProof/>
             <w:webHidden/>
           </w:rPr>
-          <w:t>13</w:t>
+          <w:t>14</w:t>
         </w:r>
         <w:r>
           <w:rPr>
@@ -2126,7 +2147,7 @@
           <w:lang w:eastAsia="es-ES"/>
         </w:rPr>
       </w:pPr>
-      <w:hyperlink w:anchor="_Toc57564813" w:history="1">
+      <w:hyperlink w:anchor="_Toc57583405" w:history="1">
         <w:r>
           <w:rPr>
             <w:rStyle w:val="Hipervnculo"/>
@@ -2153,7 +2174,7 @@
             <w:noProof/>
             <w:webHidden/>
           </w:rPr>
-          <w:instrText xml:space="preserve"> PAGEREF _Toc57564813 \h </w:instrText>
+          <w:instrText xml:space="preserve"> PAGEREF _Toc57583405 \h </w:instrText>
         </w:r>
         <w:r>
           <w:rPr>
@@ -2173,7 +2194,7 @@
             <w:noProof/>
             <w:webHidden/>
           </w:rPr>
-          <w:t>16</w:t>
+          <w:t>17</w:t>
         </w:r>
         <w:r>
           <w:rPr>
@@ -2194,7 +2215,7 @@
           <w:lang w:eastAsia="es-ES"/>
         </w:rPr>
       </w:pPr>
-      <w:hyperlink w:anchor="_Toc57564814" w:history="1">
+      <w:hyperlink w:anchor="_Toc57583406" w:history="1">
         <w:r>
           <w:rPr>
             <w:rStyle w:val="Hipervnculo"/>
@@ -2237,7 +2258,7 @@
             <w:noProof/>
             <w:webHidden/>
           </w:rPr>
-          <w:instrText xml:space="preserve"> PAGEREF _Toc57564814 \h </w:instrText>
+          <w:instrText xml:space="preserve"> PAGEREF _Toc57583406 \h </w:instrText>
         </w:r>
         <w:r>
           <w:rPr>
@@ -2257,7 +2278,7 @@
             <w:noProof/>
             <w:webHidden/>
           </w:rPr>
-          <w:t>17</w:t>
+          <w:t>18</w:t>
         </w:r>
         <w:r>
           <w:rPr>
@@ -2282,7 +2303,7 @@
           <w:lang w:eastAsia="es-ES"/>
         </w:rPr>
       </w:pPr>
-      <w:hyperlink w:anchor="_Toc57564815" w:history="1">
+      <w:hyperlink w:anchor="_Toc57583407" w:history="1">
         <w:r>
           <w:rPr>
             <w:rStyle w:val="Hipervnculo"/>
@@ -2325,7 +2346,7 @@
             <w:noProof/>
             <w:webHidden/>
           </w:rPr>
-          <w:instrText xml:space="preserve"> PAGEREF _Toc57564815 \h </w:instrText>
+          <w:instrText xml:space="preserve"> PAGEREF _Toc57583407 \h </w:instrText>
         </w:r>
         <w:r>
           <w:rPr>
@@ -2345,7 +2366,7 @@
             <w:noProof/>
             <w:webHidden/>
           </w:rPr>
-          <w:t>17</w:t>
+          <w:t>18</w:t>
         </w:r>
         <w:r>
           <w:rPr>
@@ -2370,7 +2391,7 @@
           <w:lang w:eastAsia="es-ES"/>
         </w:rPr>
       </w:pPr>
-      <w:hyperlink w:anchor="_Toc57564816" w:history="1">
+      <w:hyperlink w:anchor="_Toc57583408" w:history="1">
         <w:r>
           <w:rPr>
             <w:rStyle w:val="Hipervnculo"/>
@@ -2413,7 +2434,7 @@
             <w:noProof/>
             <w:webHidden/>
           </w:rPr>
-          <w:instrText xml:space="preserve"> PAGEREF _Toc57564816 \h </w:instrText>
+          <w:instrText xml:space="preserve"> PAGEREF _Toc57583408 \h </w:instrText>
         </w:r>
         <w:r>
           <w:rPr>
@@ -2433,7 +2454,7 @@
             <w:noProof/>
             <w:webHidden/>
           </w:rPr>
-          <w:t>17</w:t>
+          <w:t>23</w:t>
         </w:r>
         <w:r>
           <w:rPr>
@@ -2458,7 +2479,7 @@
           <w:lang w:eastAsia="es-ES"/>
         </w:rPr>
       </w:pPr>
-      <w:hyperlink w:anchor="_Toc57564817" w:history="1">
+      <w:hyperlink w:anchor="_Toc57583409" w:history="1">
         <w:r>
           <w:rPr>
             <w:rStyle w:val="Hipervnculo"/>
@@ -2501,7 +2522,7 @@
             <w:noProof/>
             <w:webHidden/>
           </w:rPr>
-          <w:instrText xml:space="preserve"> PAGEREF _Toc57564817 \h </w:instrText>
+          <w:instrText xml:space="preserve"> PAGEREF _Toc57583409 \h </w:instrText>
         </w:r>
         <w:r>
           <w:rPr>
@@ -2521,7 +2542,7 @@
             <w:noProof/>
             <w:webHidden/>
           </w:rPr>
-          <w:t>17</w:t>
+          <w:t>28</w:t>
         </w:r>
         <w:r>
           <w:rPr>
@@ -2542,7 +2563,7 @@
           <w:lang w:eastAsia="es-ES"/>
         </w:rPr>
       </w:pPr>
-      <w:hyperlink w:anchor="_Toc57564818" w:history="1">
+      <w:hyperlink w:anchor="_Toc57583410" w:history="1">
         <w:r>
           <w:rPr>
             <w:rStyle w:val="Hipervnculo"/>
@@ -2585,7 +2606,7 @@
             <w:noProof/>
             <w:webHidden/>
           </w:rPr>
-          <w:instrText xml:space="preserve"> PAGEREF _Toc57564818 \h </w:instrText>
+          <w:instrText xml:space="preserve"> PAGEREF _Toc57583410 \h </w:instrText>
         </w:r>
         <w:r>
           <w:rPr>
@@ -2605,7 +2626,7 @@
             <w:noProof/>
             <w:webHidden/>
           </w:rPr>
-          <w:t>18</w:t>
+          <w:t>33</w:t>
         </w:r>
         <w:r>
           <w:rPr>
@@ -2626,7 +2647,7 @@
           <w:lang w:eastAsia="es-ES"/>
         </w:rPr>
       </w:pPr>
-      <w:hyperlink w:anchor="_Toc57564819" w:history="1">
+      <w:hyperlink w:anchor="_Toc57583411" w:history="1">
         <w:r>
           <w:rPr>
             <w:rStyle w:val="Hipervnculo"/>
@@ -2669,7 +2690,7 @@
             <w:noProof/>
             <w:webHidden/>
           </w:rPr>
-          <w:instrText xml:space="preserve"> PAGEREF _Toc57564819 \h </w:instrText>
+          <w:instrText xml:space="preserve"> PAGEREF _Toc57583411 \h </w:instrText>
         </w:r>
         <w:r>
           <w:rPr>
@@ -2689,7 +2710,7 @@
             <w:noProof/>
             <w:webHidden/>
           </w:rPr>
-          <w:t>19</w:t>
+          <w:t>34</w:t>
         </w:r>
         <w:r>
           <w:rPr>
@@ -2710,7 +2731,7 @@
           <w:lang w:eastAsia="es-ES"/>
         </w:rPr>
       </w:pPr>
-      <w:hyperlink w:anchor="_Toc57564820" w:history="1">
+      <w:hyperlink w:anchor="_Toc57583412" w:history="1">
         <w:r>
           <w:rPr>
             <w:rStyle w:val="Hipervnculo"/>
@@ -2753,7 +2774,7 @@
             <w:noProof/>
             <w:webHidden/>
           </w:rPr>
-          <w:instrText xml:space="preserve"> PAGEREF _Toc57564820 \h </w:instrText>
+          <w:instrText xml:space="preserve"> PAGEREF _Toc57583412 \h </w:instrText>
         </w:r>
         <w:r>
           <w:rPr>
@@ -2773,7 +2794,7 @@
             <w:noProof/>
             <w:webHidden/>
           </w:rPr>
-          <w:t>20</w:t>
+          <w:t>35</w:t>
         </w:r>
         <w:r>
           <w:rPr>
@@ -2794,7 +2815,7 @@
           <w:lang w:eastAsia="es-ES"/>
         </w:rPr>
       </w:pPr>
-      <w:hyperlink w:anchor="_Toc57564821" w:history="1">
+      <w:hyperlink w:anchor="_Toc57583413" w:history="1">
         <w:r>
           <w:rPr>
             <w:rStyle w:val="Hipervnculo"/>
@@ -2837,7 +2858,7 @@
             <w:noProof/>
             <w:webHidden/>
           </w:rPr>
-          <w:instrText xml:space="preserve"> PAGEREF _Toc57564821 \h </w:instrText>
+          <w:instrText xml:space="preserve"> PAGEREF _Toc57583413 \h </w:instrText>
         </w:r>
         <w:r>
           <w:rPr>
@@ -2857,7 +2878,7 @@
             <w:noProof/>
             <w:webHidden/>
           </w:rPr>
-          <w:t>21</w:t>
+          <w:t>36</w:t>
         </w:r>
         <w:r>
           <w:rPr>
@@ -2878,7 +2899,7 @@
           <w:lang w:eastAsia="es-ES"/>
         </w:rPr>
       </w:pPr>
-      <w:hyperlink w:anchor="_Toc57564822" w:history="1">
+      <w:hyperlink w:anchor="_Toc57583414" w:history="1">
         <w:r>
           <w:rPr>
             <w:rStyle w:val="Hipervnculo"/>
@@ -2921,7 +2942,7 @@
             <w:noProof/>
             <w:webHidden/>
           </w:rPr>
-          <w:instrText xml:space="preserve"> PAGEREF _Toc57564822 \h </w:instrText>
+          <w:instrText xml:space="preserve"> PAGEREF _Toc57583414 \h </w:instrText>
         </w:r>
         <w:r>
           <w:rPr>
@@ -2941,7 +2962,7 @@
             <w:noProof/>
             <w:webHidden/>
           </w:rPr>
-          <w:t>22</w:t>
+          <w:t>37</w:t>
         </w:r>
         <w:r>
           <w:rPr>
@@ -2987,7 +3008,7 @@
         </w:numPr>
       </w:pPr>
       <w:bookmarkStart w:id="0" w:name="_Toc57479598"/>
-      <w:bookmarkStart w:id="1" w:name="_Toc57564802"/>
+      <w:bookmarkStart w:id="1" w:name="_Toc57583394"/>
       <w:r>
         <w:lastRenderedPageBreak/>
         <w:t>Descripción del problema</w:t>
@@ -3011,47 +3032,41 @@
         <w:t xml:space="preserve"> emplean un complejo sistema de recomendación encargado de analizar gigantescos volúmenes de datos y realizar sugerencias a sus usuario</w:t>
       </w:r>
       <w:r>
-        <w:t xml:space="preserve">s en tiempo </w:t>
+        <w:t xml:space="preserve">s en tiempo record. Aunque </w:t>
+      </w:r>
+      <w:r>
+        <w:t>mucha gente lo desconozca, dichos sistemas no sólo tienen en cuenta los gustos del usuario para efectuar una recomendación, sino que analizan una gran cantidad de variables tales como el género, la edad, la raza</w:t>
+      </w:r>
+      <w:r>
+        <w:t>, el dispositivo en el que sueles ver contenido, las horas del día en las que acostumbras a visualizar contenido o</w:t>
+      </w:r>
+      <w:r>
+        <w:t xml:space="preserve"> incluso el lugar de residencia </w:t>
+      </w:r>
+      <w:r>
+        <w:t>con el fin de obtener recomendaciones lo más certeras posibles.</w:t>
+      </w:r>
+    </w:p>
+    <w:p>
+      <w:pPr>
+        <w:pStyle w:val="Cuerpotexto"/>
+      </w:pPr>
+      <w:r>
+        <w:t xml:space="preserve">Estos sistemas, que se encuentran en constante desarrollo y evolución, son mucho más que simples </w:t>
       </w:r>
       <w:proofErr w:type="spellStart"/>
       <w:r>
-        <w:t>record</w:t>
+        <w:t>recomendadores</w:t>
       </w:r>
       <w:proofErr w:type="spellEnd"/>
       <w:r>
-        <w:t xml:space="preserve">. Aunque </w:t>
-      </w:r>
-      <w:r>
-        <w:t>mucha gente lo desconozca, dichos sistemas no sólo tienen en cuenta los gustos del usuario para efectuar una recomendación, sino que analizan una gran cantidad de variables tales como el género, la edad, la raza</w:t>
-      </w:r>
-      <w:r>
-        <w:t>, el dispositivo en el que sueles ver contenido, las horas del día en las que acostumbras a visualizar contenido o</w:t>
-      </w:r>
-      <w:r>
-        <w:t xml:space="preserve"> incluso el lugar de residencia </w:t>
-      </w:r>
-      <w:r>
-        <w:t>con el fin de obtener recomendaciones lo más certeras posibles.</w:t>
-      </w:r>
-    </w:p>
-    <w:p>
-      <w:pPr>
-        <w:pStyle w:val="Cuerpotexto"/>
-      </w:pPr>
-      <w:r>
-        <w:t xml:space="preserve">Estos sistemas, que se encuentran en constante desarrollo y evolución, son mucho más que simples </w:t>
-      </w:r>
-      <w:proofErr w:type="spellStart"/>
-      <w:r>
-        <w:t>recomendadores</w:t>
-      </w:r>
-      <w:proofErr w:type="spellEnd"/>
-      <w:r>
         <w:t xml:space="preserve"> de películas. Si bien es posible </w:t>
       </w:r>
+      <w:proofErr w:type="gramStart"/>
       <w:r>
         <w:t>que</w:t>
       </w:r>
+      <w:proofErr w:type="gramEnd"/>
       <w:r>
         <w:t xml:space="preserve"> aunque utilices dichas plataformas con asiduidad no hayas reparado en ello, aunque </w:t>
       </w:r>
@@ -3294,7 +3309,7 @@
         </w:numPr>
       </w:pPr>
       <w:bookmarkStart w:id="2" w:name="_Toc57479599"/>
-      <w:bookmarkStart w:id="3" w:name="_Toc57564803"/>
+      <w:bookmarkStart w:id="3" w:name="_Toc57583395"/>
       <w:r>
         <w:lastRenderedPageBreak/>
         <w:t>Herramientas utilizadas</w:t>
@@ -3318,7 +3333,7 @@
           <w:numId w:val="5"/>
         </w:numPr>
       </w:pPr>
-      <w:bookmarkStart w:id="4" w:name="_Toc57564804"/>
+      <w:bookmarkStart w:id="4" w:name="_Toc57583396"/>
       <w:r>
         <w:rPr>
           <w:rStyle w:val="TAP1Car"/>
@@ -3330,7 +3345,15 @@
         <w:t xml:space="preserve"> </w:t>
       </w:r>
       <w:r>
-        <w:t xml:space="preserve">Entre las diversas tecnologías de bases de datos que pueden encontrarse en el mercado, hay dos que se llevan toda la atención: las bases de datos relacionales (MySQL, Oracle, MSSQL) y las bases de datos orientadas a documentos (MongoDB, </w:t>
+        <w:t>Entre las diversas tecnologías de bases de datos que pueden encontrarse en el mercado, hay dos que se llevan toda la atención: las bases de datos relacionales (MySQL, Oracle, MSSQL) y las bases de datos orientadas a documentos (</w:t>
+      </w:r>
+      <w:proofErr w:type="spellStart"/>
+      <w:r>
+        <w:t>MongoDB</w:t>
+      </w:r>
+      <w:proofErr w:type="spellEnd"/>
+      <w:r>
+        <w:t xml:space="preserve">, </w:t>
       </w:r>
       <w:proofErr w:type="spellStart"/>
       <w:r>
@@ -3392,23 +3415,7 @@
           <w:b/>
           <w:bCs/>
         </w:rPr>
-        <w:t xml:space="preserve"> </w:t>
-      </w:r>
-      <w:proofErr w:type="spellStart"/>
-      <w:r>
-        <w:rPr>
-          <w:b/>
-          <w:bCs/>
-        </w:rPr>
-        <w:t>to</w:t>
-      </w:r>
-      <w:proofErr w:type="spellEnd"/>
-      <w:r>
-        <w:rPr>
-          <w:b/>
-          <w:bCs/>
-        </w:rPr>
-        <w:t xml:space="preserve"> Neo4j 4.0</w:t>
+        <w:t xml:space="preserve"> to Neo4j 4.0</w:t>
       </w:r>
       <w:sdt>
         <w:sdtPr>
@@ -3523,7 +3530,7 @@
           <w:numId w:val="5"/>
         </w:numPr>
       </w:pPr>
-      <w:bookmarkStart w:id="5" w:name="_Toc57564805"/>
+      <w:bookmarkStart w:id="5" w:name="_Toc57583397"/>
       <w:r>
         <w:rPr>
           <w:rStyle w:val="TAP1Car"/>
@@ -4093,7 +4100,7 @@
           <w:numId w:val="5"/>
         </w:numPr>
       </w:pPr>
-      <w:bookmarkStart w:id="6" w:name="_Toc57564806"/>
+      <w:bookmarkStart w:id="6" w:name="_Toc57583398"/>
       <w:r>
         <w:rPr>
           <w:rStyle w:val="TAP1Car"/>
@@ -5020,7 +5027,7 @@
           <w:numId w:val="1"/>
         </w:numPr>
       </w:pPr>
-      <w:bookmarkStart w:id="7" w:name="_Toc57564807"/>
+      <w:bookmarkStart w:id="7" w:name="_Toc57583399"/>
       <w:r>
         <w:lastRenderedPageBreak/>
         <w:t>Base de datos utilizada</w:t>
@@ -5046,7 +5053,7 @@
           <w:sz w:val="28"/>
         </w:rPr>
       </w:pPr>
-      <w:bookmarkStart w:id="8" w:name="_Toc57564808"/>
+      <w:bookmarkStart w:id="8" w:name="_Toc57583400"/>
       <w:r>
         <w:t>Selección de los datos</w:t>
       </w:r>
@@ -5622,7 +5629,7 @@
           <w:numId w:val="10"/>
         </w:numPr>
       </w:pPr>
-      <w:bookmarkStart w:id="9" w:name="_Toc57564809"/>
+      <w:bookmarkStart w:id="9" w:name="_Toc57583401"/>
       <w:r>
         <w:t>Conversión de los datos</w:t>
       </w:r>
@@ -5678,7 +5685,7 @@
           <w:numId w:val="10"/>
         </w:numPr>
       </w:pPr>
-      <w:bookmarkStart w:id="10" w:name="_Toc57564810"/>
+      <w:bookmarkStart w:id="10" w:name="_Toc57583402"/>
       <w:r>
         <w:t>Importación de los datos</w:t>
       </w:r>
@@ -5916,7 +5923,7 @@
           <w:numId w:val="10"/>
         </w:numPr>
       </w:pPr>
-      <w:bookmarkStart w:id="11" w:name="_Toc57564811"/>
+      <w:bookmarkStart w:id="11" w:name="_Toc57583403"/>
       <w:r>
         <w:t>Procesamiento de los datos</w:t>
       </w:r>
@@ -6218,7 +6225,7 @@
           <w:numId w:val="10"/>
         </w:numPr>
       </w:pPr>
-      <w:bookmarkStart w:id="12" w:name="_Toc57564812"/>
+      <w:bookmarkStart w:id="12" w:name="_Toc57583404"/>
       <w:r>
         <w:t>Estructura de la base de datos</w:t>
       </w:r>
@@ -6773,7 +6780,7 @@
         <w:pStyle w:val="TCAP"/>
       </w:pPr>
       <w:bookmarkStart w:id="13" w:name="_Toc57479600"/>
-      <w:bookmarkStart w:id="14" w:name="_Toc57564813"/>
+      <w:bookmarkStart w:id="14" w:name="_Toc57583405"/>
       <w:r>
         <w:lastRenderedPageBreak/>
         <w:t xml:space="preserve">4. </w:t>
@@ -6808,7 +6815,7 @@
         </w:numPr>
       </w:pPr>
       <w:bookmarkStart w:id="15" w:name="_Toc57479601"/>
-      <w:bookmarkStart w:id="16" w:name="_Toc57564814"/>
+      <w:bookmarkStart w:id="16" w:name="_Toc57583406"/>
       <w:r>
         <w:lastRenderedPageBreak/>
         <w:t>Explicación del algoritmo</w:t>
@@ -7065,7 +7072,7 @@
           <w:numId w:val="23"/>
         </w:numPr>
       </w:pPr>
-      <w:bookmarkStart w:id="17" w:name="_Toc57564815"/>
+      <w:bookmarkStart w:id="17" w:name="_Toc57583407"/>
       <w:r>
         <w:t>Algoritmo basado en contenido</w:t>
       </w:r>
@@ -9169,7 +9176,7 @@
           <w:numId w:val="23"/>
         </w:numPr>
       </w:pPr>
-      <w:bookmarkStart w:id="18" w:name="_Toc57564816"/>
+      <w:bookmarkStart w:id="18" w:name="_Toc57583408"/>
       <w:r>
         <w:t>Algoritmo de filtrado colaborativo</w:t>
       </w:r>
@@ -9231,9 +9238,11 @@
         <w:lastRenderedPageBreak/>
         <w:t xml:space="preserve">entre todos los usuarios. Por tanto, si quisiéramos comparar 3 usuarios que hubieran valorado entre </w:t>
       </w:r>
+      <w:proofErr w:type="gramStart"/>
       <w:r>
         <w:t>todos 15 películas</w:t>
       </w:r>
+      <w:proofErr w:type="gramEnd"/>
       <w:r>
         <w:t>, la dimensión de la matriz de valoraciones resultante sería de 3x15.</w:t>
       </w:r>
@@ -9246,10 +9255,12 @@
         <w:t xml:space="preserve">Los valores colocados en cada posición de la matriz serán las valoraciones que cada usuario haya asignado a cada película y, en caso de no haber valorado una película, un 0. De este modo, en la posición </w:t>
       </w:r>
       <w:proofErr w:type="spellStart"/>
+      <w:proofErr w:type="gramStart"/>
       <w:r>
         <w:t>i,j</w:t>
       </w:r>
       <w:proofErr w:type="spellEnd"/>
+      <w:proofErr w:type="gramEnd"/>
       <w:r>
         <w:t xml:space="preserve"> de la matriz podrá encontrarse la valoración que el usuario i asignó a la película j y, en caso de no </w:t>
       </w:r>
@@ -9698,13 +9709,7 @@
         <w:pStyle w:val="Figuras"/>
       </w:pPr>
       <w:r>
-        <w:t>Figura 5.1</w:t>
-      </w:r>
-      <w:r>
-        <w:t>3</w:t>
-      </w:r>
-      <w:r>
-        <w:t xml:space="preserve">.- Cálculo Pearson </w:t>
+        <w:t xml:space="preserve">Figura 5.13.- Cálculo Pearson </w:t>
       </w:r>
       <w:proofErr w:type="spellStart"/>
       <w:r>
@@ -9861,6 +9866,16 @@
     </w:p>
     <w:p>
       <w:pPr>
+        <w:ind w:left="705"/>
+      </w:pPr>
+    </w:p>
+    <w:p>
+      <w:pPr>
+        <w:ind w:left="705"/>
+      </w:pPr>
+    </w:p>
+    <w:p>
+      <w:pPr>
         <w:pStyle w:val="Prrafodelista"/>
         <w:numPr>
           <w:ilvl w:val="0"/>
@@ -9876,6 +9891,7 @@
           <w:b/>
           <w:bCs/>
         </w:rPr>
+        <w:lastRenderedPageBreak/>
         <w:t>Predicción valoraciones</w:t>
       </w:r>
     </w:p>
@@ -9884,7 +9900,6 @@
         <w:ind w:left="708"/>
       </w:pPr>
       <w:r>
-        <w:lastRenderedPageBreak/>
         <w:t>Ahora que ya hemos calculado la similitud de Pearson para cada usuario, llega el momento de realizar la predicción de la puntuación de las películas no valoradas.</w:t>
       </w:r>
     </w:p>
@@ -9893,13 +9908,7 @@
         <w:ind w:left="708"/>
       </w:pPr>
       <w:r>
-        <w:t xml:space="preserve">Antes de realizar la predicción, es necesario mencionar que solo se tendrán en cuenta las valoraciones de los usuarios más parecidos al usuario. Como este ejemplo es muy sencillo, tan sólo tendré en cuenta las valoraciones del usuario 2. Sin embargo, en la aplicación existen un número mucho mayor de usuarios, lo que hace que, a la hora de efectuar predicciones, solo haya que tener en cuenta </w:t>
-      </w:r>
-      <w:r>
-        <w:t>las valoraciones</w:t>
-      </w:r>
-      <w:r>
-        <w:t xml:space="preserve"> de aquellos </w:t>
+        <w:t xml:space="preserve">Antes de realizar la predicción, es necesario mencionar que solo se tendrán en cuenta las valoraciones de los usuarios más parecidos al usuario. Como este ejemplo es muy sencillo, tan sólo tendré en cuenta las valoraciones del usuario 2. Sin embargo, en la aplicación existen un número mucho mayor de usuarios, lo que hace que, a la hora de efectuar predicciones, solo haya que tener en cuenta las valoraciones de aquellos </w:t>
       </w:r>
       <w:r>
         <w:t>10</w:t>
@@ -9978,13 +9987,7 @@
         <w:ind w:firstLine="705"/>
       </w:pPr>
       <w:r>
-        <w:t>Figura 5.1</w:t>
-      </w:r>
-      <w:r>
-        <w:t>6</w:t>
-      </w:r>
-      <w:r>
-        <w:t>.- Función de predicción</w:t>
+        <w:t>Figura 5.16.- Función de predicción</w:t>
       </w:r>
     </w:p>
     <w:p>
@@ -10138,6 +10141,7 @@
         <w:ind w:left="705"/>
       </w:pPr>
       <w:r>
+        <w:lastRenderedPageBreak/>
         <w:t>Como podemos observar, en base a los resultados obtenidos, es altamente probable que la película D sea del agrado del usuario 1. En lo relativo a la película E, las probabilidades se reducen muchísimo.</w:t>
       </w:r>
     </w:p>
@@ -10146,7 +10150,6 @@
         <w:ind w:left="705"/>
       </w:pPr>
       <w:r>
-        <w:lastRenderedPageBreak/>
         <w:t>En base a esto, el sistema recomendaría al usuario 1 la película D, que es la que ha obtenido una predicción de valoración mayor.</w:t>
       </w:r>
     </w:p>
@@ -10177,11 +10180,639 @@
           <w:sz w:val="28"/>
         </w:rPr>
       </w:pPr>
-      <w:bookmarkStart w:id="19" w:name="_Toc57564817"/>
+      <w:bookmarkStart w:id="19" w:name="_Toc57583409"/>
       <w:r>
         <w:t>Algoritmo híbrido</w:t>
       </w:r>
       <w:bookmarkEnd w:id="19"/>
+    </w:p>
+    <w:p>
+      <w:r>
+        <w:t>Aunque existen diversos algoritmos de recomendación híbridos, cada uno con sus pros y sus contras, para un sistema de recomendación de películas el que mejor funciona con diferencia es el algoritmo de recomendación híbrido paralelo ponderado, que tiene el siguiente esquema:</w:t>
+      </w:r>
+    </w:p>
+    <w:p>
+      <w:pPr>
+        <w:pStyle w:val="Fotografias"/>
+      </w:pPr>
+      <w:r>
+        <w:pict w14:anchorId="27F0642D">
+          <v:shapetype id="_x0000_t75" coordsize="21600,21600" o:spt="75" o:preferrelative="t" path="m@4@5l@4@11@9@11@9@5xe" filled="f" stroked="f">
+            <v:stroke joinstyle="miter"/>
+            <v:formulas>
+              <v:f eqn="if lineDrawn pixelLineWidth 0"/>
+              <v:f eqn="sum @0 1 0"/>
+              <v:f eqn="sum 0 0 @1"/>
+              <v:f eqn="prod @2 1 2"/>
+              <v:f eqn="prod @3 21600 pixelWidth"/>
+              <v:f eqn="prod @3 21600 pixelHeight"/>
+              <v:f eqn="sum @0 0 1"/>
+              <v:f eqn="prod @6 1 2"/>
+              <v:f eqn="prod @7 21600 pixelWidth"/>
+              <v:f eqn="sum @8 21600 0"/>
+              <v:f eqn="prod @7 21600 pixelHeight"/>
+              <v:f eqn="sum @10 21600 0"/>
+            </v:formulas>
+            <v:path o:extrusionok="f" gradientshapeok="t" o:connecttype="rect"/>
+            <o:lock v:ext="edit" aspectratio="t"/>
+          </v:shapetype>
+          <v:shape id="_x0000_i1027" type="#_x0000_t75" style="width:336.6pt;height:157.8pt">
+            <v:imagedata r:id="rId30" o:title="Paralela"/>
+          </v:shape>
+        </w:pict>
+      </w:r>
+    </w:p>
+    <w:p>
+      <w:pPr>
+        <w:pStyle w:val="Figuras"/>
+      </w:pPr>
+      <w:r>
+        <w:t xml:space="preserve">Figura </w:t>
+      </w:r>
+      <w:r>
+        <w:t>5.1</w:t>
+      </w:r>
+      <w:fldSimple w:instr=" SEQ Figura \* ARABIC ">
+        <w:r>
+          <w:rPr>
+            <w:noProof/>
+          </w:rPr>
+          <w:t>9</w:t>
+        </w:r>
+      </w:fldSimple>
+      <w:r>
+        <w:t>.- Esquema algoritmo paralelo ponderado</w:t>
+      </w:r>
+    </w:p>
+    <w:p>
+      <w:r>
+        <w:t>De forma general, y al igual que los 2 algoritmos anteriores, este algoritmo también puede dividirse en 3 etapas perfectamente diferenciadas.</w:t>
+      </w:r>
+    </w:p>
+    <w:p>
+      <w:pPr>
+        <w:pStyle w:val="Prrafodelista"/>
+        <w:numPr>
+          <w:ilvl w:val="0"/>
+          <w:numId w:val="25"/>
+        </w:numPr>
+        <w:rPr>
+          <w:b/>
+        </w:rPr>
+      </w:pPr>
+      <w:r>
+        <w:rPr>
+          <w:b/>
+        </w:rPr>
+        <w:lastRenderedPageBreak/>
+        <w:t xml:space="preserve">Unión de </w:t>
+      </w:r>
+      <w:r>
+        <w:rPr>
+          <w:b/>
+        </w:rPr>
+        <w:t>las salidas de ambos algoritmos</w:t>
+      </w:r>
+    </w:p>
+    <w:p>
+      <w:pPr>
+        <w:ind w:left="708"/>
+      </w:pPr>
+      <w:r>
+        <w:t xml:space="preserve">Como la salida de ambos algoritmos es una lista que contiene los </w:t>
+      </w:r>
+      <w:proofErr w:type="spellStart"/>
+      <w:r>
+        <w:t>ids</w:t>
+      </w:r>
+      <w:proofErr w:type="spellEnd"/>
+      <w:r>
+        <w:t xml:space="preserve"> de las películas</w:t>
+      </w:r>
+      <w:r>
+        <w:t xml:space="preserve"> y la valoración estimada</w:t>
+      </w:r>
+      <w:r>
+        <w:t xml:space="preserve">, es necesario convertir este par de listas en una matriz en la que se encuentre, para cada película, la puntuación estimada por cada uno de los </w:t>
+      </w:r>
+      <w:r>
+        <w:t>algoritmos de recomendación</w:t>
+      </w:r>
+      <w:r>
+        <w:t>.</w:t>
+      </w:r>
+    </w:p>
+    <w:p>
+      <w:pPr>
+        <w:ind w:left="708"/>
+      </w:pPr>
+      <w:r>
+        <w:t xml:space="preserve">En caso de que alguna película no esté presente en uno de los dos </w:t>
+      </w:r>
+      <w:proofErr w:type="spellStart"/>
+      <w:r>
+        <w:t>dataframes</w:t>
+      </w:r>
+      <w:proofErr w:type="spellEnd"/>
+      <w:r>
+        <w:t xml:space="preserve"> que forman la salida de los algoritmos, se pondrá un 0 en su lugar.</w:t>
+      </w:r>
+    </w:p>
+    <w:p>
+      <w:pPr>
+        <w:ind w:left="708"/>
+      </w:pPr>
+      <w:r>
+        <w:t xml:space="preserve">Con esta técnica conseguiremos una matriz que tendrá tantas filas como películas diferentes existan entre ambas salidas y dos columnas, pudiéndose encontrar en la primera la puntuación estimada por el algoritmo basado en contenido y en la segunda la puntuación estimada por el </w:t>
+      </w:r>
+      <w:r>
+        <w:t>algoritmo</w:t>
+      </w:r>
+      <w:r>
+        <w:t xml:space="preserve"> de filtrado colaborativo.</w:t>
+      </w:r>
+    </w:p>
+    <w:p>
+      <w:pPr>
+        <w:pStyle w:val="Prrafodelista"/>
+        <w:numPr>
+          <w:ilvl w:val="0"/>
+          <w:numId w:val="25"/>
+        </w:numPr>
+        <w:rPr>
+          <w:b/>
+        </w:rPr>
+      </w:pPr>
+      <w:r>
+        <w:rPr>
+          <w:b/>
+        </w:rPr>
+        <w:t>Cálculo de la suma ponderada de puntuaciones</w:t>
+      </w:r>
+    </w:p>
+    <w:p>
+      <w:pPr>
+        <w:ind w:left="708"/>
+      </w:pPr>
+      <w:r>
+        <w:t>Habiendo fusionado ya las salidas de ambos algoritmos, llega el momento de calcular la puntuación final de cada película, lo cual se realiza con la siguiente fórmula:</w:t>
+      </w:r>
+    </w:p>
+    <w:p>
+      <w:pPr>
+        <w:keepNext/>
+        <w:ind w:left="708"/>
+        <w:jc w:val="center"/>
+      </w:pPr>
+      <w:r>
+        <w:pict w14:anchorId="45D3CFFE">
+          <v:shape id="_x0000_i1031" type="#_x0000_t75" style="width:122.4pt;height:56.4pt">
+            <v:imagedata r:id="rId31" o:title="Formula hibridacion"/>
+          </v:shape>
+        </w:pict>
+      </w:r>
+    </w:p>
+    <w:p>
+      <w:pPr>
+        <w:pStyle w:val="Figuras"/>
+        <w:ind w:firstLine="708"/>
+      </w:pPr>
+      <w:r>
+        <w:t>Figura 5.</w:t>
+      </w:r>
+      <w:fldSimple w:instr=" SEQ Figura \* ARABIC ">
+        <w:r>
+          <w:rPr>
+            <w:noProof/>
+          </w:rPr>
+          <w:t>10</w:t>
+        </w:r>
+      </w:fldSimple>
+      <w:r>
+        <w:t>.- Cálculo hibridación</w:t>
+      </w:r>
+    </w:p>
+    <w:p>
+      <w:pPr>
+        <w:ind w:left="708"/>
+      </w:pPr>
+      <w:r>
+        <w:t xml:space="preserve">A la hora de establecer las ponderaciones para cada uno de los </w:t>
+      </w:r>
+      <w:r>
+        <w:t>algoritmos de recomendación</w:t>
+      </w:r>
+      <w:r>
+        <w:t>, creo que lo más justo dada la más que probada efectividad de ambos es darle algo más de peso al algoritmo de CF con respecto al algoritmo CB. Por ello, he decidido establecer α</w:t>
+      </w:r>
+      <w:r>
+        <w:rPr>
+          <w:vertAlign w:val="subscript"/>
+        </w:rPr>
+        <w:t>CB</w:t>
+      </w:r>
+      <w:r>
+        <w:t xml:space="preserve"> como 0,4 y α</w:t>
+      </w:r>
+      <w:r>
+        <w:rPr>
+          <w:vertAlign w:val="subscript"/>
+        </w:rPr>
+        <w:t>CF</w:t>
+      </w:r>
+      <w:r>
+        <w:t xml:space="preserve"> como 0,6.</w:t>
+      </w:r>
+    </w:p>
+    <w:p>
+      <w:pPr>
+        <w:pStyle w:val="Prrafodelista"/>
+        <w:numPr>
+          <w:ilvl w:val="0"/>
+          <w:numId w:val="25"/>
+        </w:numPr>
+        <w:rPr>
+          <w:b/>
+        </w:rPr>
+      </w:pPr>
+      <w:r>
+        <w:rPr>
+          <w:b/>
+        </w:rPr>
+        <w:t>Ordenación en base a la puntuación estimada</w:t>
+      </w:r>
+    </w:p>
+    <w:p>
+      <w:pPr>
+        <w:ind w:left="708"/>
+      </w:pPr>
+      <w:r>
+        <w:t xml:space="preserve">Tras haber calculado la puntuación para cada una de las películas, aunque pueda parecer algo </w:t>
+      </w:r>
+      <w:proofErr w:type="spellStart"/>
+      <w:r>
+        <w:t>tribial</w:t>
+      </w:r>
+      <w:proofErr w:type="spellEnd"/>
+      <w:r>
+        <w:t xml:space="preserve">, es necesario ordenar las películas de modo </w:t>
+      </w:r>
+      <w:proofErr w:type="gramStart"/>
+      <w:r>
+        <w:t>que</w:t>
+      </w:r>
+      <w:proofErr w:type="gramEnd"/>
+      <w:r>
+        <w:t xml:space="preserve"> a la hora de devolver las n primeras, se devuelvan aquellas películas con una mayor puntuación.</w:t>
+      </w:r>
+    </w:p>
+    <w:p>
+      <w:r>
+        <w:lastRenderedPageBreak/>
+        <w:t>Tras haber definido las 3 partes que forman el algoritmo, llega el momento de poner un ejemplo concreto en el que se facilite la comprensión del mismo. Para que el ejemplo sea lo más sencillo posible, se partirá de dos salidas de 5 y 3 películas cada una.</w:t>
+      </w:r>
+    </w:p>
+    <w:p>
+      <w:pPr>
+        <w:pStyle w:val="Prrafodelista"/>
+        <w:numPr>
+          <w:ilvl w:val="0"/>
+          <w:numId w:val="25"/>
+        </w:numPr>
+        <w:rPr>
+          <w:b/>
+        </w:rPr>
+      </w:pPr>
+      <w:r>
+        <w:rPr>
+          <w:b/>
+        </w:rPr>
+        <w:t xml:space="preserve">Unión de </w:t>
+      </w:r>
+      <w:r>
+        <w:rPr>
+          <w:b/>
+        </w:rPr>
+        <w:t>las salidas de ambos algoritmos</w:t>
+      </w:r>
+    </w:p>
+    <w:p>
+      <w:pPr>
+        <w:ind w:left="708"/>
+      </w:pPr>
+      <w:r>
+        <w:t>Partimos de la siguiente salida de los dos algoritmos:</w:t>
+      </w:r>
+    </w:p>
+    <w:p>
+      <w:pPr>
+        <w:pStyle w:val="Fotografias"/>
+      </w:pPr>
+      <w:r>
+        <w:pict w14:anchorId="08AAEAA8">
+          <v:shape id="_x0000_i1033" type="#_x0000_t75" style="width:354pt;height:112.8pt">
+            <v:imagedata r:id="rId32" o:title="Salidas"/>
+          </v:shape>
+        </w:pict>
+      </w:r>
+    </w:p>
+    <w:p>
+      <w:pPr>
+        <w:pStyle w:val="Figuras"/>
+      </w:pPr>
+      <w:r>
+        <w:t>Figura 5.21.- Salida algoritmos</w:t>
+      </w:r>
+    </w:p>
+    <w:p>
+      <w:pPr>
+        <w:ind w:left="708"/>
+      </w:pPr>
+      <w:r>
+        <w:t xml:space="preserve">Como se puede apreciar, algunas de las películas existentes en la salida del algoritmo CB no están presentes en las salidas del algoritmo CF, lo que hace que a la hora de fusionar ambas salidas sea necesario poner un 0 en aquellas puntuaciones inexistentes. El </w:t>
+      </w:r>
+      <w:proofErr w:type="spellStart"/>
+      <w:r>
+        <w:t>dataframe</w:t>
+      </w:r>
+      <w:proofErr w:type="spellEnd"/>
+      <w:r>
+        <w:t xml:space="preserve"> resultante de la unión de ambas salidas es el siguiente:</w:t>
+      </w:r>
+    </w:p>
+    <w:p>
+      <w:pPr>
+        <w:pStyle w:val="Fotografias"/>
+        <w:jc w:val="center"/>
+      </w:pPr>
+      <w:r>
+        <w:pict w14:anchorId="0CCA892D">
+          <v:shape id="_x0000_i1036" type="#_x0000_t75" style="width:228pt;height:109.8pt">
+            <v:imagedata r:id="rId33" o:title="Matriz resultante(3)"/>
+          </v:shape>
+        </w:pict>
+      </w:r>
+    </w:p>
+    <w:p>
+      <w:pPr>
+        <w:pStyle w:val="Figuras"/>
+        <w:ind w:firstLine="360"/>
+      </w:pPr>
+      <w:r>
+        <w:t xml:space="preserve">Figura </w:t>
+      </w:r>
+      <w:fldSimple w:instr=" SEQ Figura \* ARABIC ">
+        <w:r>
+          <w:rPr>
+            <w:noProof/>
+          </w:rPr>
+          <w:t>11</w:t>
+        </w:r>
+      </w:fldSimple>
+      <w:r>
+        <w:t>.- Matriz resultante</w:t>
+      </w:r>
+    </w:p>
+    <w:p>
+      <w:pPr>
+        <w:pStyle w:val="Prrafodelista"/>
+        <w:numPr>
+          <w:ilvl w:val="0"/>
+          <w:numId w:val="25"/>
+        </w:numPr>
+        <w:rPr>
+          <w:b/>
+        </w:rPr>
+      </w:pPr>
+      <w:r>
+        <w:rPr>
+          <w:b/>
+        </w:rPr>
+        <w:t>Cálculo de la suma ponderada de puntuaciones</w:t>
+      </w:r>
+    </w:p>
+    <w:p>
+      <w:pPr>
+        <w:ind w:left="708"/>
+      </w:pPr>
+      <w:r>
+        <w:t>Tras haber generado la matriz resultante de la unión de ambas salidas, llega el momento de calcular la suma ponderada de ambas puntuaciones lo cual, como recordatorio, se calcula de la siguiente manera:</w:t>
+      </w:r>
+    </w:p>
+    <w:p>
+      <w:pPr>
+        <w:keepNext/>
+        <w:ind w:left="708"/>
+        <w:jc w:val="center"/>
+      </w:pPr>
+      <w:r>
+        <w:rPr>
+          <w:noProof/>
+          <w:lang w:eastAsia="es-ES"/>
+        </w:rPr>
+        <w:lastRenderedPageBreak/>
+        <w:drawing>
+          <wp:inline distT="0" distB="0" distL="0" distR="0" wp14:anchorId="40C8710A" wp14:editId="5EA06911">
+            <wp:extent cx="1554480" cy="716280"/>
+            <wp:effectExtent l="0" t="0" r="7620" b="7620"/>
+            <wp:docPr id="25" name="Imagen 25" descr="C:\Users\alvar\AppData\Local\Microsoft\Windows\INetCache\Content.Word\Formula hibridacion.png"/>
+            <wp:cNvGraphicFramePr>
+              <a:graphicFrameLocks xmlns:a="http://schemas.openxmlformats.org/drawingml/2006/main" noChangeAspect="1"/>
+            </wp:cNvGraphicFramePr>
+            <a:graphic xmlns:a="http://schemas.openxmlformats.org/drawingml/2006/main">
+              <a:graphicData uri="http://schemas.openxmlformats.org/drawingml/2006/picture">
+                <pic:pic xmlns:pic="http://schemas.openxmlformats.org/drawingml/2006/picture">
+                  <pic:nvPicPr>
+                    <pic:cNvPr id="0" name="Picture 15" descr="C:\Users\alvar\AppData\Local\Microsoft\Windows\INetCache\Content.Word\Formula hibridacion.png"/>
+                    <pic:cNvPicPr>
+                      <a:picLocks noChangeAspect="1" noChangeArrowheads="1"/>
+                    </pic:cNvPicPr>
+                  </pic:nvPicPr>
+                  <pic:blipFill>
+                    <a:blip r:embed="rId34">
+                      <a:extLst>
+                        <a:ext uri="{28A0092B-C50C-407E-A947-70E740481C1C}">
+                          <a14:useLocalDpi xmlns:a14="http://schemas.microsoft.com/office/drawing/2010/main" val="0"/>
+                        </a:ext>
+                      </a:extLst>
+                    </a:blip>
+                    <a:srcRect/>
+                    <a:stretch>
+                      <a:fillRect/>
+                    </a:stretch>
+                  </pic:blipFill>
+                  <pic:spPr bwMode="auto">
+                    <a:xfrm>
+                      <a:off x="0" y="0"/>
+                      <a:ext cx="1554480" cy="716280"/>
+                    </a:xfrm>
+                    <a:prstGeom prst="rect">
+                      <a:avLst/>
+                    </a:prstGeom>
+                    <a:noFill/>
+                    <a:ln>
+                      <a:noFill/>
+                    </a:ln>
+                  </pic:spPr>
+                </pic:pic>
+              </a:graphicData>
+            </a:graphic>
+          </wp:inline>
+        </w:drawing>
+      </w:r>
+    </w:p>
+    <w:p>
+      <w:pPr>
+        <w:pStyle w:val="Figuras"/>
+        <w:ind w:firstLine="708"/>
+      </w:pPr>
+      <w:r>
+        <w:t>Figura 5.</w:t>
+      </w:r>
+      <w:r>
+        <w:t>23</w:t>
+      </w:r>
+      <w:r>
+        <w:t>.- Cálculo hibridación</w:t>
+      </w:r>
+    </w:p>
+    <w:p>
+      <w:r>
+        <w:tab/>
+      </w:r>
+      <w:r>
+        <w:t>Los cálculos que se efectuarían serían, por tanto, los siguientes:</w:t>
+      </w:r>
+    </w:p>
+    <w:p>
+      <w:pPr>
+        <w:pStyle w:val="Fotografias"/>
+        <w:jc w:val="center"/>
+      </w:pPr>
+      <w:r>
+        <w:pict w14:anchorId="683B7F31">
+          <v:shape id="_x0000_i1040" type="#_x0000_t75" style="width:159.6pt;height:100.2pt">
+            <v:imagedata r:id="rId35" o:title="Cálculo suma ponderada(1)"/>
+          </v:shape>
+        </w:pict>
+      </w:r>
+    </w:p>
+    <w:p>
+      <w:pPr>
+        <w:pStyle w:val="Figuras"/>
+        <w:ind w:firstLine="360"/>
+      </w:pPr>
+      <w:r>
+        <w:t>Figura 5.24.- Cálculos efectuados hibridación</w:t>
+      </w:r>
+    </w:p>
+    <w:p>
+      <w:r>
+        <w:tab/>
+      </w:r>
+      <w:r>
+        <w:t>Siendo la matriz resultante la siguiente:</w:t>
+      </w:r>
+    </w:p>
+    <w:p>
+      <w:pPr>
+        <w:pStyle w:val="Fotografias"/>
+        <w:jc w:val="center"/>
+      </w:pPr>
+      <w:r>
+        <w:pict w14:anchorId="4F94D776">
+          <v:shape id="_x0000_i1043" type="#_x0000_t75" style="width:324pt;height:112.2pt">
+            <v:imagedata r:id="rId36" o:title="Matriz ponderada"/>
+          </v:shape>
+        </w:pict>
+      </w:r>
+    </w:p>
+    <w:p>
+      <w:pPr>
+        <w:pStyle w:val="Figuras"/>
+        <w:ind w:firstLine="360"/>
+      </w:pPr>
+      <w:r>
+        <w:t>Figura 5.25.- Matriz ponderada resultante</w:t>
+      </w:r>
+    </w:p>
+    <w:p>
+      <w:pPr>
+        <w:pStyle w:val="Prrafodelista"/>
+        <w:numPr>
+          <w:ilvl w:val="0"/>
+          <w:numId w:val="25"/>
+        </w:numPr>
+        <w:rPr>
+          <w:b/>
+        </w:rPr>
+      </w:pPr>
+      <w:r>
+        <w:rPr>
+          <w:b/>
+        </w:rPr>
+        <w:t>Ordenación en base a la puntuación estimada</w:t>
+      </w:r>
+    </w:p>
+    <w:p>
+      <w:pPr>
+        <w:ind w:left="708"/>
+      </w:pPr>
+      <w:r>
+        <w:t>Habiendo calculado ya la suma ponderada, solo nos queda ordenar la matriz en base al valor de dicha columna en orden descendente, de modo que las películas con mayor suma ponderada sean las que se encuentren en las primeras filas de la matriz. En este ejemplo concreto, la matriz final es la siguiente:</w:t>
+      </w:r>
+    </w:p>
+    <w:p>
+      <w:pPr>
+        <w:pStyle w:val="Fotografias"/>
+        <w:jc w:val="center"/>
+      </w:pPr>
+      <w:r>
+        <w:lastRenderedPageBreak/>
+        <w:pict w14:anchorId="6084F6F4">
+          <v:shape id="_x0000_i1046" type="#_x0000_t75" style="width:325.2pt;height:112.8pt">
+            <v:imagedata r:id="rId37" o:title="Matriz ordenada"/>
+          </v:shape>
+        </w:pict>
+      </w:r>
+    </w:p>
+    <w:p>
+      <w:pPr>
+        <w:pStyle w:val="Figuras"/>
+        <w:ind w:firstLine="360"/>
+      </w:pPr>
+      <w:r>
+        <w:t>Figura 5.26.- Matriz ordenada</w:t>
+      </w:r>
+    </w:p>
+    <w:p>
+      <w:pPr>
+        <w:ind w:left="708"/>
+      </w:pPr>
+      <w:r>
+        <w:t xml:space="preserve">De esta matriz se seleccionarían las n primeras películas las cuales, tras consultar a la base la información necesaria que se debe mostrar en la aplicación, serían devueltas al </w:t>
+      </w:r>
+      <w:proofErr w:type="spellStart"/>
+      <w:r>
+        <w:t>frontend</w:t>
+      </w:r>
+      <w:proofErr w:type="spellEnd"/>
+      <w:r>
+        <w:t>.</w:t>
+      </w:r>
+    </w:p>
+    <w:p>
+      <w:r>
+        <w:t>Con esto doy por terminada la explicación de los tres algoritmos de recomendación. Como ya comenté en el apartado anterior, el usuario puede seleccionar qué algoritmo de recomendación quiere que se utilice. Sin embargo, como se demostrará en el siguiente capítulo, el algoritmo que presenta una mayor robustez y fiabilidad es el híbrido, con bastante diferencia con respecto a los demás.</w:t>
+      </w:r>
+    </w:p>
+    <w:p/>
+    <w:p>
+      <w:pPr>
+        <w:rPr>
+          <w:sz w:val="28"/>
+        </w:rPr>
+      </w:pPr>
       <w:r>
         <w:br w:type="page"/>
       </w:r>
@@ -10195,7 +10826,7 @@
         </w:numPr>
       </w:pPr>
       <w:bookmarkStart w:id="20" w:name="_Toc57479602"/>
-      <w:bookmarkStart w:id="21" w:name="_Toc57564818"/>
+      <w:bookmarkStart w:id="21" w:name="_Toc57583410"/>
       <w:r>
         <w:lastRenderedPageBreak/>
         <w:t>Análisis de resultados</w:t>
@@ -10224,7 +10855,7 @@
         </w:numPr>
       </w:pPr>
       <w:bookmarkStart w:id="22" w:name="_Toc57479603"/>
-      <w:bookmarkStart w:id="23" w:name="_Toc57564819"/>
+      <w:bookmarkStart w:id="23" w:name="_Toc57583411"/>
       <w:r>
         <w:lastRenderedPageBreak/>
         <w:t>Dafo</w:t>
@@ -10253,7 +10884,7 @@
         </w:numPr>
       </w:pPr>
       <w:bookmarkStart w:id="24" w:name="_Toc57479604"/>
-      <w:bookmarkStart w:id="25" w:name="_Toc57564820"/>
+      <w:bookmarkStart w:id="25" w:name="_Toc57583412"/>
       <w:r>
         <w:lastRenderedPageBreak/>
         <w:t>Líneas de futuro</w:t>
@@ -10282,7 +10913,7 @@
         </w:numPr>
       </w:pPr>
       <w:bookmarkStart w:id="26" w:name="_Toc57479605"/>
-      <w:bookmarkStart w:id="27" w:name="_Toc57564821"/>
+      <w:bookmarkStart w:id="27" w:name="_Toc57583413"/>
       <w:r>
         <w:lastRenderedPageBreak/>
         <w:t>Lecciones aprendidas</w:t>
@@ -10319,7 +10950,7 @@
       <w:r>
         <w:br w:type="page"/>
       </w:r>
-      <w:bookmarkStart w:id="28" w:name="_Toc57564822"/>
+      <w:bookmarkStart w:id="28" w:name="_Toc57583414"/>
       <w:r>
         <w:lastRenderedPageBreak/>
         <w:t>Bibliografía</w:t>
@@ -10377,7 +11008,7 @@
               </w:tblGrid>
               <w:tr>
                 <w:trPr>
-                  <w:divId w:val="1046679447"/>
+                  <w:divId w:val="326325557"/>
                   <w:tblCellSpacing w:w="15" w:type="dxa"/>
                 </w:trPr>
                 <w:tc>
@@ -10424,7 +11055,7 @@
               </w:tr>
               <w:tr>
                 <w:trPr>
-                  <w:divId w:val="1046679447"/>
+                  <w:divId w:val="326325557"/>
                   <w:tblCellSpacing w:w="15" w:type="dxa"/>
                 </w:trPr>
                 <w:tc>
@@ -10470,7 +11101,7 @@
               </w:tr>
               <w:tr>
                 <w:trPr>
-                  <w:divId w:val="1046679447"/>
+                  <w:divId w:val="326325557"/>
                   <w:tblCellSpacing w:w="15" w:type="dxa"/>
                 </w:trPr>
                 <w:tc>
@@ -10516,7 +11147,7 @@
               </w:tr>
               <w:tr>
                 <w:trPr>
-                  <w:divId w:val="1046679447"/>
+                  <w:divId w:val="326325557"/>
                   <w:tblCellSpacing w:w="15" w:type="dxa"/>
                 </w:trPr>
                 <w:tc>
@@ -10562,7 +11193,7 @@
               </w:tr>
               <w:tr>
                 <w:trPr>
-                  <w:divId w:val="1046679447"/>
+                  <w:divId w:val="326325557"/>
                   <w:tblCellSpacing w:w="15" w:type="dxa"/>
                 </w:trPr>
                 <w:tc>
@@ -10595,28 +11226,20 @@
                       <w:pStyle w:val="Bibliografa"/>
                       <w:rPr>
                         <w:noProof/>
-                        <w:lang w:val="en-US"/>
                       </w:rPr>
                     </w:pPr>
                     <w:r>
                       <w:rPr>
                         <w:noProof/>
                       </w:rPr>
-                      <w:t xml:space="preserve">«API Vue-router,» [En línea]. </w:t>
-                    </w:r>
-                    <w:r>
-                      <w:rPr>
-                        <w:noProof/>
-                        <w:lang w:val="en-US"/>
-                      </w:rPr>
-                      <w:t>Available: https://router.vuejs.org/.</w:t>
+                      <w:t>«API Vue-router,» [En línea]. Available: https://router.vuejs.org/.</w:t>
                     </w:r>
                   </w:p>
                 </w:tc>
               </w:tr>
               <w:tr>
                 <w:trPr>
-                  <w:divId w:val="1046679447"/>
+                  <w:divId w:val="326325557"/>
                   <w:tblCellSpacing w:w="15" w:type="dxa"/>
                 </w:trPr>
                 <w:tc>
@@ -10662,7 +11285,7 @@
               </w:tr>
               <w:tr>
                 <w:trPr>
-                  <w:divId w:val="1046679447"/>
+                  <w:divId w:val="326325557"/>
                   <w:tblCellSpacing w:w="15" w:type="dxa"/>
                 </w:trPr>
                 <w:tc>
@@ -10695,28 +11318,20 @@
                       <w:pStyle w:val="Bibliografa"/>
                       <w:rPr>
                         <w:noProof/>
-                        <w:lang w:val="en-US"/>
                       </w:rPr>
                     </w:pPr>
                     <w:r>
                       <w:rPr>
                         <w:noProof/>
                       </w:rPr>
-                      <w:t xml:space="preserve">«API Vuex-persistedstate,» [En línea]. </w:t>
-                    </w:r>
-                    <w:r>
-                      <w:rPr>
-                        <w:noProof/>
-                        <w:lang w:val="en-US"/>
-                      </w:rPr>
-                      <w:t>Available: https://www.npmjs.com/package/vuex-persistedstate.</w:t>
+                      <w:t>«API Vuex-persistedstate,» [En línea]. Available: https://www.npmjs.com/package/vuex-persistedstate.</w:t>
                     </w:r>
                   </w:p>
                 </w:tc>
               </w:tr>
               <w:tr>
                 <w:trPr>
-                  <w:divId w:val="1046679447"/>
+                  <w:divId w:val="326325557"/>
                   <w:tblCellSpacing w:w="15" w:type="dxa"/>
                 </w:trPr>
                 <w:tc>
@@ -10762,7 +11377,7 @@
               </w:tr>
               <w:tr>
                 <w:trPr>
-                  <w:divId w:val="1046679447"/>
+                  <w:divId w:val="326325557"/>
                   <w:tblCellSpacing w:w="15" w:type="dxa"/>
                 </w:trPr>
                 <w:tc>
@@ -10808,7 +11423,7 @@
               </w:tr>
               <w:tr>
                 <w:trPr>
-                  <w:divId w:val="1046679447"/>
+                  <w:divId w:val="326325557"/>
                   <w:tblCellSpacing w:w="15" w:type="dxa"/>
                 </w:trPr>
                 <w:tc>
@@ -10854,7 +11469,7 @@
               </w:tr>
               <w:tr>
                 <w:trPr>
-                  <w:divId w:val="1046679447"/>
+                  <w:divId w:val="326325557"/>
                   <w:tblCellSpacing w:w="15" w:type="dxa"/>
                 </w:trPr>
                 <w:tc>
@@ -10900,7 +11515,7 @@
               </w:tr>
               <w:tr>
                 <w:trPr>
-                  <w:divId w:val="1046679447"/>
+                  <w:divId w:val="326325557"/>
                   <w:tblCellSpacing w:w="15" w:type="dxa"/>
                 </w:trPr>
                 <w:tc>
@@ -10946,7 +11561,7 @@
               </w:tr>
               <w:tr>
                 <w:trPr>
-                  <w:divId w:val="1046679447"/>
+                  <w:divId w:val="326325557"/>
                   <w:tblCellSpacing w:w="15" w:type="dxa"/>
                 </w:trPr>
                 <w:tc>
@@ -10992,7 +11607,7 @@
               </w:tr>
               <w:tr>
                 <w:trPr>
-                  <w:divId w:val="1046679447"/>
+                  <w:divId w:val="326325557"/>
                   <w:tblCellSpacing w:w="15" w:type="dxa"/>
                 </w:trPr>
                 <w:tc>
@@ -11038,7 +11653,7 @@
               </w:tr>
               <w:tr>
                 <w:trPr>
-                  <w:divId w:val="1046679447"/>
+                  <w:divId w:val="326325557"/>
                   <w:tblCellSpacing w:w="15" w:type="dxa"/>
                 </w:trPr>
                 <w:tc>
@@ -11084,7 +11699,7 @@
               </w:tr>
               <w:tr>
                 <w:trPr>
-                  <w:divId w:val="1046679447"/>
+                  <w:divId w:val="326325557"/>
                   <w:tblCellSpacing w:w="15" w:type="dxa"/>
                 </w:trPr>
                 <w:tc>
@@ -11117,28 +11732,20 @@
                       <w:pStyle w:val="Bibliografa"/>
                       <w:rPr>
                         <w:noProof/>
-                        <w:lang w:val="en-US"/>
                       </w:rPr>
                     </w:pPr>
                     <w:r>
                       <w:rPr>
                         <w:noProof/>
                       </w:rPr>
-                      <w:t xml:space="preserve">«API Neo4j Python,» [En línea]. </w:t>
-                    </w:r>
-                    <w:r>
-                      <w:rPr>
-                        <w:noProof/>
-                        <w:lang w:val="en-US"/>
-                      </w:rPr>
-                      <w:t>Available: https://neo4j.com/developer/python/.</w:t>
+                      <w:t>«API Neo4j Python,» [En línea]. Available: https://neo4j.com/developer/python/.</w:t>
                     </w:r>
                   </w:p>
                 </w:tc>
               </w:tr>
               <w:tr>
                 <w:trPr>
-                  <w:divId w:val="1046679447"/>
+                  <w:divId w:val="326325557"/>
                   <w:tblCellSpacing w:w="15" w:type="dxa"/>
                 </w:trPr>
                 <w:tc>
@@ -11184,7 +11791,7 @@
               </w:tr>
               <w:tr>
                 <w:trPr>
-                  <w:divId w:val="1046679447"/>
+                  <w:divId w:val="326325557"/>
                   <w:tblCellSpacing w:w="15" w:type="dxa"/>
                 </w:trPr>
                 <w:tc>
@@ -11230,7 +11837,7 @@
               </w:tr>
               <w:tr>
                 <w:trPr>
-                  <w:divId w:val="1046679447"/>
+                  <w:divId w:val="326325557"/>
                   <w:tblCellSpacing w:w="15" w:type="dxa"/>
                 </w:trPr>
                 <w:tc>
@@ -11276,7 +11883,7 @@
               </w:tr>
               <w:tr>
                 <w:trPr>
-                  <w:divId w:val="1046679447"/>
+                  <w:divId w:val="326325557"/>
                   <w:tblCellSpacing w:w="15" w:type="dxa"/>
                 </w:trPr>
                 <w:tc>
@@ -11309,28 +11916,20 @@
                       <w:pStyle w:val="Bibliografa"/>
                       <w:rPr>
                         <w:noProof/>
-                        <w:lang w:val="en-US"/>
                       </w:rPr>
                     </w:pPr>
                     <w:r>
                       <w:rPr>
                         <w:noProof/>
                       </w:rPr>
-                      <w:t xml:space="preserve">«TMDB 5000 Movie Dataset,» [En línea]. </w:t>
-                    </w:r>
-                    <w:r>
-                      <w:rPr>
-                        <w:noProof/>
-                        <w:lang w:val="en-US"/>
-                      </w:rPr>
-                      <w:t>Available: https://www.kaggle.com/tmdb/tmdb-movie-metadata?select=tmdb_5000_movies.csv.</w:t>
+                      <w:t>«TMDB 5000 Movie Dataset,» [En línea]. Available: https://www.kaggle.com/tmdb/tmdb-movie-metadata?select=tmdb_5000_movies.csv.</w:t>
                     </w:r>
                   </w:p>
                 </w:tc>
               </w:tr>
               <w:tr>
                 <w:trPr>
-                  <w:divId w:val="1046679447"/>
+                  <w:divId w:val="326325557"/>
                   <w:tblCellSpacing w:w="15" w:type="dxa"/>
                 </w:trPr>
                 <w:tc>
@@ -11364,28 +11963,20 @@
                       <w:pStyle w:val="Bibliografa"/>
                       <w:rPr>
                         <w:noProof/>
-                        <w:lang w:val="en-US"/>
                       </w:rPr>
                     </w:pPr>
                     <w:r>
                       <w:rPr>
                         <w:noProof/>
                       </w:rPr>
-                      <w:t xml:space="preserve">«The movies dataset,» [En línea]. </w:t>
-                    </w:r>
-                    <w:r>
-                      <w:rPr>
-                        <w:noProof/>
-                        <w:lang w:val="en-US"/>
-                      </w:rPr>
-                      <w:t>Available: https://www.kaggle.com/rounakbanik/the-movies-dataset.</w:t>
+                      <w:t>«The movies dataset,» [En línea]. Available: https://www.kaggle.com/rounakbanik/the-movies-dataset.</w:t>
                     </w:r>
                   </w:p>
                 </w:tc>
               </w:tr>
               <w:tr>
                 <w:trPr>
-                  <w:divId w:val="1046679447"/>
+                  <w:divId w:val="326325557"/>
                   <w:tblCellSpacing w:w="15" w:type="dxa"/>
                 </w:trPr>
                 <w:tc>
@@ -11431,7 +12022,7 @@
               </w:tr>
               <w:tr>
                 <w:trPr>
-                  <w:divId w:val="1046679447"/>
+                  <w:divId w:val="326325557"/>
                   <w:tblCellSpacing w:w="15" w:type="dxa"/>
                 </w:trPr>
                 <w:tc>
@@ -11477,7 +12068,7 @@
               </w:tr>
               <w:tr>
                 <w:trPr>
-                  <w:divId w:val="1046679447"/>
+                  <w:divId w:val="326325557"/>
                   <w:tblCellSpacing w:w="15" w:type="dxa"/>
                 </w:trPr>
                 <w:tc>
@@ -11510,13 +12101,11 @@
                       <w:pStyle w:val="Bibliografa"/>
                       <w:rPr>
                         <w:noProof/>
-                        <w:lang w:val="en-US"/>
                       </w:rPr>
                     </w:pPr>
                     <w:r>
                       <w:rPr>
                         <w:noProof/>
-                        <w:lang w:val="en-US"/>
                       </w:rPr>
                       <w:t xml:space="preserve">A. Negro, Graph-Powered Machine Learning, Manning. </w:t>
                     </w:r>
@@ -11525,7 +12114,7 @@
               </w:tr>
               <w:tr>
                 <w:trPr>
-                  <w:divId w:val="1046679447"/>
+                  <w:divId w:val="326325557"/>
                   <w:tblCellSpacing w:w="15" w:type="dxa"/>
                 </w:trPr>
                 <w:tc>
@@ -11563,15 +12152,8 @@
                     <w:r>
                       <w:rPr>
                         <w:noProof/>
-                        <w:lang w:val="en-US"/>
                       </w:rPr>
-                      <w:t xml:space="preserve">C. C. Aggarwal, Recommender Systems. </w:t>
-                    </w:r>
-                    <w:r>
-                      <w:rPr>
-                        <w:noProof/>
-                      </w:rPr>
-                      <w:t xml:space="preserve">The textbook, Springer, 2016. </w:t>
+                      <w:t xml:space="preserve">C. C. Aggarwal, Recommender Systems. The textbook, Springer, 2016. </w:t>
                     </w:r>
                   </w:p>
                 </w:tc>
@@ -11579,7 +12161,7 @@
             </w:tbl>
             <w:p>
               <w:pPr>
-                <w:divId w:val="1046679447"/>
+                <w:divId w:val="326325557"/>
                 <w:rPr>
                   <w:rFonts w:eastAsia="Times New Roman"/>
                   <w:noProof/>
@@ -11599,9 +12181,11 @@
         </w:sdt>
       </w:sdtContent>
     </w:sdt>
+    <w:bookmarkStart w:id="29" w:name="_GoBack" w:displacedByCustomXml="prev"/>
+    <w:bookmarkEnd w:id="29" w:displacedByCustomXml="prev"/>
     <w:sectPr>
-      <w:headerReference w:type="default" r:id="rId30"/>
-      <w:footerReference w:type="default" r:id="rId31"/>
+      <w:headerReference w:type="default" r:id="rId38"/>
+      <w:footerReference w:type="default" r:id="rId39"/>
       <w:pgSz w:w="11906" w:h="16838" w:code="9"/>
       <w:pgMar w:top="1701" w:right="1418" w:bottom="1418" w:left="1701" w:header="709" w:footer="709" w:gutter="0"/>
       <w:pgNumType w:start="0"/>
@@ -11614,7 +12198,7 @@
 </file>
 
 <file path=word/endnotes.xml><?xml version="1.0" encoding="utf-8"?>
-<w:endnotes xmlns:wpc="http://schemas.microsoft.com/office/word/2010/wordprocessingCanvas" xmlns:cx="http://schemas.microsoft.com/office/drawing/2014/chartex" xmlns:cx1="http://schemas.microsoft.com/office/drawing/2015/9/8/chartex" xmlns:cx2="http://schemas.microsoft.com/office/drawing/2015/10/21/chartex" xmlns:cx3="http://schemas.microsoft.com/office/drawing/2016/5/9/chartex" xmlns:cx4="http://schemas.microsoft.com/office/drawing/2016/5/10/chartex" xmlns:cx5="http://schemas.microsoft.com/office/drawing/2016/5/11/chartex" xmlns:cx6="http://schemas.microsoft.com/office/drawing/2016/5/12/chartex" xmlns:cx7="http://schemas.microsoft.com/office/drawing/2016/5/13/chartex" xmlns:cx8="http://schemas.microsoft.com/office/drawing/2016/5/14/chartex" xmlns:mc="http://schemas.openxmlformats.org/markup-compatibility/2006" xmlns:aink="http://schemas.microsoft.com/office/drawing/2016/ink" xmlns:am3d="http://schemas.microsoft.com/office/drawing/2017/model3d" xmlns:o="urn:schemas-microsoft-com:office:office" xmlns:r="http://schemas.openxmlformats.org/officeDocument/2006/relationships" xmlns:m="http://schemas.openxmlformats.org/officeDocument/2006/math" xmlns:v="urn:schemas-microsoft-com:vml" xmlns:wp14="http://schemas.microsoft.com/office/word/2010/wordprocessingDrawing" xmlns:wp="http://schemas.openxmlformats.org/drawingml/2006/wordprocessingDrawing" xmlns:w10="urn:schemas-microsoft-com:office:word" xmlns:w="http://schemas.openxmlformats.org/wordprocessingml/2006/main" xmlns:w14="http://schemas.microsoft.com/office/word/2010/wordml" xmlns:w15="http://schemas.microsoft.com/office/word/2012/wordml" xmlns:w16cex="http://schemas.microsoft.com/office/word/2018/wordml/cex" xmlns:w16cid="http://schemas.microsoft.com/office/word/2016/wordml/cid" xmlns:w16="http://schemas.microsoft.com/office/word/2018/wordml" xmlns:w16se="http://schemas.microsoft.com/office/word/2015/wordml/symex" xmlns:wpg="http://schemas.microsoft.com/office/word/2010/wordprocessingGroup" xmlns:wpi="http://schemas.microsoft.com/office/word/2010/wordprocessingInk" xmlns:wne="http://schemas.microsoft.com/office/word/2006/wordml" xmlns:wps="http://schemas.microsoft.com/office/word/2010/wordprocessingShape" mc:Ignorable="w14 w15 w16se w16cid w16 w16cex wp14">
+<w:endnotes xmlns:wpc="http://schemas.microsoft.com/office/word/2010/wordprocessingCanvas" xmlns:cx="http://schemas.microsoft.com/office/drawing/2014/chartex" xmlns:mc="http://schemas.openxmlformats.org/markup-compatibility/2006" xmlns:o="urn:schemas-microsoft-com:office:office" xmlns:r="http://schemas.openxmlformats.org/officeDocument/2006/relationships" xmlns:m="http://schemas.openxmlformats.org/officeDocument/2006/math" xmlns:v="urn:schemas-microsoft-com:vml" xmlns:wp14="http://schemas.microsoft.com/office/word/2010/wordprocessingDrawing" xmlns:wp="http://schemas.openxmlformats.org/drawingml/2006/wordprocessingDrawing" xmlns:w10="urn:schemas-microsoft-com:office:word" xmlns:w="http://schemas.openxmlformats.org/wordprocessingml/2006/main" xmlns:w14="http://schemas.microsoft.com/office/word/2010/wordml" xmlns:w15="http://schemas.microsoft.com/office/word/2012/wordml" xmlns:w16se="http://schemas.microsoft.com/office/word/2015/wordml/symex" xmlns:wpg="http://schemas.microsoft.com/office/word/2010/wordprocessingGroup" xmlns:wpi="http://schemas.microsoft.com/office/word/2010/wordprocessingInk" xmlns:wne="http://schemas.microsoft.com/office/word/2006/wordml" xmlns:wps="http://schemas.microsoft.com/office/word/2010/wordprocessingShape" mc:Ignorable="w14 w15 w16se wp14">
   <w:endnote w:type="separator" w:id="-1">
     <w:p>
       <w:pPr>
@@ -11639,7 +12223,7 @@
 </file>
 
 <file path=word/footer1.xml><?xml version="1.0" encoding="utf-8"?>
-<w:ftr xmlns:wpc="http://schemas.microsoft.com/office/word/2010/wordprocessingCanvas" xmlns:cx="http://schemas.microsoft.com/office/drawing/2014/chartex" xmlns:cx1="http://schemas.microsoft.com/office/drawing/2015/9/8/chartex" xmlns:cx2="http://schemas.microsoft.com/office/drawing/2015/10/21/chartex" xmlns:cx3="http://schemas.microsoft.com/office/drawing/2016/5/9/chartex" xmlns:cx4="http://schemas.microsoft.com/office/drawing/2016/5/10/chartex" xmlns:cx5="http://schemas.microsoft.com/office/drawing/2016/5/11/chartex" xmlns:cx6="http://schemas.microsoft.com/office/drawing/2016/5/12/chartex" xmlns:cx7="http://schemas.microsoft.com/office/drawing/2016/5/13/chartex" xmlns:cx8="http://schemas.microsoft.com/office/drawing/2016/5/14/chartex" xmlns:mc="http://schemas.openxmlformats.org/markup-compatibility/2006" xmlns:aink="http://schemas.microsoft.com/office/drawing/2016/ink" xmlns:am3d="http://schemas.microsoft.com/office/drawing/2017/model3d" xmlns:o="urn:schemas-microsoft-com:office:office" xmlns:r="http://schemas.openxmlformats.org/officeDocument/2006/relationships" xmlns:m="http://schemas.openxmlformats.org/officeDocument/2006/math" xmlns:v="urn:schemas-microsoft-com:vml" xmlns:wp14="http://schemas.microsoft.com/office/word/2010/wordprocessingDrawing" xmlns:wp="http://schemas.openxmlformats.org/drawingml/2006/wordprocessingDrawing" xmlns:w10="urn:schemas-microsoft-com:office:word" xmlns:w="http://schemas.openxmlformats.org/wordprocessingml/2006/main" xmlns:w14="http://schemas.microsoft.com/office/word/2010/wordml" xmlns:w15="http://schemas.microsoft.com/office/word/2012/wordml" xmlns:w16cex="http://schemas.microsoft.com/office/word/2018/wordml/cex" xmlns:w16cid="http://schemas.microsoft.com/office/word/2016/wordml/cid" xmlns:w16="http://schemas.microsoft.com/office/word/2018/wordml" xmlns:w16se="http://schemas.microsoft.com/office/word/2015/wordml/symex" xmlns:wpg="http://schemas.microsoft.com/office/word/2010/wordprocessingGroup" xmlns:wpi="http://schemas.microsoft.com/office/word/2010/wordprocessingInk" xmlns:wne="http://schemas.microsoft.com/office/word/2006/wordml" xmlns:wps="http://schemas.microsoft.com/office/word/2010/wordprocessingShape" mc:Ignorable="w14 w15 w16se w16cid w16 w16cex wp14">
+<w:ftr xmlns:wpc="http://schemas.microsoft.com/office/word/2010/wordprocessingCanvas" xmlns:cx="http://schemas.microsoft.com/office/drawing/2014/chartex" xmlns:mc="http://schemas.openxmlformats.org/markup-compatibility/2006" xmlns:o="urn:schemas-microsoft-com:office:office" xmlns:r="http://schemas.openxmlformats.org/officeDocument/2006/relationships" xmlns:m="http://schemas.openxmlformats.org/officeDocument/2006/math" xmlns:v="urn:schemas-microsoft-com:vml" xmlns:wp14="http://schemas.microsoft.com/office/word/2010/wordprocessingDrawing" xmlns:wp="http://schemas.openxmlformats.org/drawingml/2006/wordprocessingDrawing" xmlns:w10="urn:schemas-microsoft-com:office:word" xmlns:w="http://schemas.openxmlformats.org/wordprocessingml/2006/main" xmlns:w14="http://schemas.microsoft.com/office/word/2010/wordml" xmlns:w15="http://schemas.microsoft.com/office/word/2012/wordml" xmlns:w16se="http://schemas.microsoft.com/office/word/2015/wordml/symex" xmlns:wpg="http://schemas.microsoft.com/office/word/2010/wordprocessingGroup" xmlns:wpi="http://schemas.microsoft.com/office/word/2010/wordprocessingInk" xmlns:wne="http://schemas.microsoft.com/office/word/2006/wordml" xmlns:wps="http://schemas.microsoft.com/office/word/2010/wordprocessingShape" mc:Ignorable="w14 w15 w16se wp14">
   <w:sdt>
     <w:sdtPr>
       <w:id w:val="-1499734633"/>
@@ -11739,7 +12323,7 @@
                                   <w:noProof/>
                                   <w:color w:val="4472C4" w:themeColor="accent1"/>
                                 </w:rPr>
-                                <w:t>20</w:t>
+                                <w:t>36</w:t>
                               </w:r>
                               <w:r>
                                 <w:rPr>
@@ -11826,7 +12410,7 @@
                   </v:handles>
                   <o:complex v:ext="view"/>
                 </v:shapetype>
-                <v:shape id="Cinta: curvada e inclinada hacia abajo 2" o:spid="_x0000_s1032" type="#_x0000_t107" style="position:absolute;left:0;text-align:left;margin-left:0;margin-top:0;width:101pt;height:27.05pt;z-index:251659264;visibility:visible;mso-wrap-style:square;mso-width-percent:0;mso-height-percent:0;mso-wrap-distance-left:9pt;mso-wrap-distance-top:0;mso-wrap-distance-right:9pt;mso-wrap-distance-bottom:0;mso-position-horizontal:center;mso-position-horizontal-relative:margin;mso-position-vertical:center;mso-position-vertical-relative:bottom-margin-area;mso-width-percent:0;mso-height-percent:0;mso-width-relative:page;mso-height-relative:page;v-text-anchor:top" o:gfxdata="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" filled="f" fillcolor="#17365d" strokecolor="#71a0dc">
+                <v:shape id="Cinta: curvada e inclinada hacia abajo 2" o:spid="_x0000_s1032" type="#_x0000_t107" style="position:absolute;left:0;text-align:left;margin-left:0;margin-top:0;width:101pt;height:27.05pt;z-index:251659264;visibility:visible;mso-wrap-style:square;mso-width-percent:0;mso-height-percent:0;mso-wrap-distance-left:9pt;mso-wrap-distance-top:0;mso-wrap-distance-right:9pt;mso-wrap-distance-bottom:0;mso-position-horizontal:center;mso-position-horizontal-relative:margin;mso-position-vertical:center;mso-position-vertical-relative:bottom-margin-area;mso-width-percent:0;mso-height-percent:0;mso-width-relative:page;mso-height-relative:page;v-text-anchor:top" o:gfxdata="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" filled="f" fillcolor="#17365d" strokecolor="#71a0dc">
                   <v:textbox>
                     <w:txbxContent>
                       <w:p>
@@ -11850,7 +12434,7 @@
                             <w:noProof/>
                             <w:color w:val="4472C4" w:themeColor="accent1"/>
                           </w:rPr>
-                          <w:t>20</w:t>
+                          <w:t>36</w:t>
                         </w:r>
                         <w:r>
                           <w:rPr>
@@ -11874,7 +12458,7 @@
 </file>
 
 <file path=word/footnotes.xml><?xml version="1.0" encoding="utf-8"?>
-<w:footnotes xmlns:wpc="http://schemas.microsoft.com/office/word/2010/wordprocessingCanvas" xmlns:cx="http://schemas.microsoft.com/office/drawing/2014/chartex" xmlns:cx1="http://schemas.microsoft.com/office/drawing/2015/9/8/chartex" xmlns:cx2="http://schemas.microsoft.com/office/drawing/2015/10/21/chartex" xmlns:cx3="http://schemas.microsoft.com/office/drawing/2016/5/9/chartex" xmlns:cx4="http://schemas.microsoft.com/office/drawing/2016/5/10/chartex" xmlns:cx5="http://schemas.microsoft.com/office/drawing/2016/5/11/chartex" xmlns:cx6="http://schemas.microsoft.com/office/drawing/2016/5/12/chartex" xmlns:cx7="http://schemas.microsoft.com/office/drawing/2016/5/13/chartex" xmlns:cx8="http://schemas.microsoft.com/office/drawing/2016/5/14/chartex" xmlns:mc="http://schemas.openxmlformats.org/markup-compatibility/2006" xmlns:aink="http://schemas.microsoft.com/office/drawing/2016/ink" xmlns:am3d="http://schemas.microsoft.com/office/drawing/2017/model3d" xmlns:o="urn:schemas-microsoft-com:office:office" xmlns:r="http://schemas.openxmlformats.org/officeDocument/2006/relationships" xmlns:m="http://schemas.openxmlformats.org/officeDocument/2006/math" xmlns:v="urn:schemas-microsoft-com:vml" xmlns:wp14="http://schemas.microsoft.com/office/word/2010/wordprocessingDrawing" xmlns:wp="http://schemas.openxmlformats.org/drawingml/2006/wordprocessingDrawing" xmlns:w10="urn:schemas-microsoft-com:office:word" xmlns:w="http://schemas.openxmlformats.org/wordprocessingml/2006/main" xmlns:w14="http://schemas.microsoft.com/office/word/2010/wordml" xmlns:w15="http://schemas.microsoft.com/office/word/2012/wordml" xmlns:w16cex="http://schemas.microsoft.com/office/word/2018/wordml/cex" xmlns:w16cid="http://schemas.microsoft.com/office/word/2016/wordml/cid" xmlns:w16="http://schemas.microsoft.com/office/word/2018/wordml" xmlns:w16se="http://schemas.microsoft.com/office/word/2015/wordml/symex" xmlns:wpg="http://schemas.microsoft.com/office/word/2010/wordprocessingGroup" xmlns:wpi="http://schemas.microsoft.com/office/word/2010/wordprocessingInk" xmlns:wne="http://schemas.microsoft.com/office/word/2006/wordml" xmlns:wps="http://schemas.microsoft.com/office/word/2010/wordprocessingShape" mc:Ignorable="w14 w15 w16se w16cid w16 w16cex wp14">
+<w:footnotes xmlns:wpc="http://schemas.microsoft.com/office/word/2010/wordprocessingCanvas" xmlns:cx="http://schemas.microsoft.com/office/drawing/2014/chartex" xmlns:mc="http://schemas.openxmlformats.org/markup-compatibility/2006" xmlns:o="urn:schemas-microsoft-com:office:office" xmlns:r="http://schemas.openxmlformats.org/officeDocument/2006/relationships" xmlns:m="http://schemas.openxmlformats.org/officeDocument/2006/math" xmlns:v="urn:schemas-microsoft-com:vml" xmlns:wp14="http://schemas.microsoft.com/office/word/2010/wordprocessingDrawing" xmlns:wp="http://schemas.openxmlformats.org/drawingml/2006/wordprocessingDrawing" xmlns:w10="urn:schemas-microsoft-com:office:word" xmlns:w="http://schemas.openxmlformats.org/wordprocessingml/2006/main" xmlns:w14="http://schemas.microsoft.com/office/word/2010/wordml" xmlns:w15="http://schemas.microsoft.com/office/word/2012/wordml" xmlns:w16se="http://schemas.microsoft.com/office/word/2015/wordml/symex" xmlns:wpg="http://schemas.microsoft.com/office/word/2010/wordprocessingGroup" xmlns:wpi="http://schemas.microsoft.com/office/word/2010/wordprocessingInk" xmlns:wne="http://schemas.microsoft.com/office/word/2006/wordml" xmlns:wps="http://schemas.microsoft.com/office/word/2010/wordprocessingShape" mc:Ignorable="w14 w15 w16se wp14">
   <w:footnote w:type="separator" w:id="-1">
     <w:p>
       <w:pPr>
@@ -11899,7 +12483,7 @@
 </file>
 
 <file path=word/header1.xml><?xml version="1.0" encoding="utf-8"?>
-<w:hdr xmlns:wpc="http://schemas.microsoft.com/office/word/2010/wordprocessingCanvas" xmlns:cx="http://schemas.microsoft.com/office/drawing/2014/chartex" xmlns:cx1="http://schemas.microsoft.com/office/drawing/2015/9/8/chartex" xmlns:cx2="http://schemas.microsoft.com/office/drawing/2015/10/21/chartex" xmlns:cx3="http://schemas.microsoft.com/office/drawing/2016/5/9/chartex" xmlns:cx4="http://schemas.microsoft.com/office/drawing/2016/5/10/chartex" xmlns:cx5="http://schemas.microsoft.com/office/drawing/2016/5/11/chartex" xmlns:cx6="http://schemas.microsoft.com/office/drawing/2016/5/12/chartex" xmlns:cx7="http://schemas.microsoft.com/office/drawing/2016/5/13/chartex" xmlns:cx8="http://schemas.microsoft.com/office/drawing/2016/5/14/chartex" xmlns:mc="http://schemas.openxmlformats.org/markup-compatibility/2006" xmlns:aink="http://schemas.microsoft.com/office/drawing/2016/ink" xmlns:am3d="http://schemas.microsoft.com/office/drawing/2017/model3d" xmlns:o="urn:schemas-microsoft-com:office:office" xmlns:r="http://schemas.openxmlformats.org/officeDocument/2006/relationships" xmlns:m="http://schemas.openxmlformats.org/officeDocument/2006/math" xmlns:v="urn:schemas-microsoft-com:vml" xmlns:wp14="http://schemas.microsoft.com/office/word/2010/wordprocessingDrawing" xmlns:wp="http://schemas.openxmlformats.org/drawingml/2006/wordprocessingDrawing" xmlns:w10="urn:schemas-microsoft-com:office:word" xmlns:w="http://schemas.openxmlformats.org/wordprocessingml/2006/main" xmlns:w14="http://schemas.microsoft.com/office/word/2010/wordml" xmlns:w15="http://schemas.microsoft.com/office/word/2012/wordml" xmlns:w16cex="http://schemas.microsoft.com/office/word/2018/wordml/cex" xmlns:w16cid="http://schemas.microsoft.com/office/word/2016/wordml/cid" xmlns:w16="http://schemas.microsoft.com/office/word/2018/wordml" xmlns:w16se="http://schemas.microsoft.com/office/word/2015/wordml/symex" xmlns:wpg="http://schemas.microsoft.com/office/word/2010/wordprocessingGroup" xmlns:wpi="http://schemas.microsoft.com/office/word/2010/wordprocessingInk" xmlns:wne="http://schemas.microsoft.com/office/word/2006/wordml" xmlns:wps="http://schemas.microsoft.com/office/word/2010/wordprocessingShape" mc:Ignorable="w14 w15 w16se w16cid w16 w16cex wp14">
+<w:hdr xmlns:wpc="http://schemas.microsoft.com/office/word/2010/wordprocessingCanvas" xmlns:cx="http://schemas.microsoft.com/office/drawing/2014/chartex" xmlns:mc="http://schemas.openxmlformats.org/markup-compatibility/2006" xmlns:o="urn:schemas-microsoft-com:office:office" xmlns:r="http://schemas.openxmlformats.org/officeDocument/2006/relationships" xmlns:m="http://schemas.openxmlformats.org/officeDocument/2006/math" xmlns:v="urn:schemas-microsoft-com:vml" xmlns:wp14="http://schemas.microsoft.com/office/word/2010/wordprocessingDrawing" xmlns:wp="http://schemas.openxmlformats.org/drawingml/2006/wordprocessingDrawing" xmlns:w10="urn:schemas-microsoft-com:office:word" xmlns:w="http://schemas.openxmlformats.org/wordprocessingml/2006/main" xmlns:w14="http://schemas.microsoft.com/office/word/2010/wordml" xmlns:w15="http://schemas.microsoft.com/office/word/2012/wordml" xmlns:w16se="http://schemas.microsoft.com/office/word/2015/wordml/symex" xmlns:wpg="http://schemas.microsoft.com/office/word/2010/wordprocessingGroup" xmlns:wpi="http://schemas.microsoft.com/office/word/2010/wordprocessingInk" xmlns:wne="http://schemas.microsoft.com/office/word/2006/wordml" xmlns:wps="http://schemas.microsoft.com/office/word/2010/wordprocessingShape" mc:Ignorable="w14 w15 w16se wp14">
   <w:p>
     <w:pPr>
       <w:pStyle w:val="Encabezado"/>
@@ -12056,7 +12640,7 @@
 </file>
 
 <file path=word/numbering.xml><?xml version="1.0" encoding="utf-8"?>
-<w:numbering xmlns:wpc="http://schemas.microsoft.com/office/word/2010/wordprocessingCanvas" xmlns:cx="http://schemas.microsoft.com/office/drawing/2014/chartex" xmlns:cx1="http://schemas.microsoft.com/office/drawing/2015/9/8/chartex" xmlns:cx2="http://schemas.microsoft.com/office/drawing/2015/10/21/chartex" xmlns:cx3="http://schemas.microsoft.com/office/drawing/2016/5/9/chartex" xmlns:cx4="http://schemas.microsoft.com/office/drawing/2016/5/10/chartex" xmlns:cx5="http://schemas.microsoft.com/office/drawing/2016/5/11/chartex" xmlns:cx6="http://schemas.microsoft.com/office/drawing/2016/5/12/chartex" xmlns:cx7="http://schemas.microsoft.com/office/drawing/2016/5/13/chartex" xmlns:cx8="http://schemas.microsoft.com/office/drawing/2016/5/14/chartex" xmlns:mc="http://schemas.openxmlformats.org/markup-compatibility/2006" xmlns:aink="http://schemas.microsoft.com/office/drawing/2016/ink" xmlns:am3d="http://schemas.microsoft.com/office/drawing/2017/model3d" xmlns:o="urn:schemas-microsoft-com:office:office" xmlns:r="http://schemas.openxmlformats.org/officeDocument/2006/relationships" xmlns:m="http://schemas.openxmlformats.org/officeDocument/2006/math" xmlns:v="urn:schemas-microsoft-com:vml" xmlns:wp14="http://schemas.microsoft.com/office/word/2010/wordprocessingDrawing" xmlns:wp="http://schemas.openxmlformats.org/drawingml/2006/wordprocessingDrawing" xmlns:w10="urn:schemas-microsoft-com:office:word" xmlns:w="http://schemas.openxmlformats.org/wordprocessingml/2006/main" xmlns:w14="http://schemas.microsoft.com/office/word/2010/wordml" xmlns:w15="http://schemas.microsoft.com/office/word/2012/wordml" xmlns:w16cex="http://schemas.microsoft.com/office/word/2018/wordml/cex" xmlns:w16cid="http://schemas.microsoft.com/office/word/2016/wordml/cid" xmlns:w16="http://schemas.microsoft.com/office/word/2018/wordml" xmlns:w16se="http://schemas.microsoft.com/office/word/2015/wordml/symex" xmlns:wpg="http://schemas.microsoft.com/office/word/2010/wordprocessingGroup" xmlns:wpi="http://schemas.microsoft.com/office/word/2010/wordprocessingInk" xmlns:wne="http://schemas.microsoft.com/office/word/2006/wordml" xmlns:wps="http://schemas.microsoft.com/office/word/2010/wordprocessingShape" mc:Ignorable="w14 w15 w16se w16cid w16 w16cex wp14">
+<w:numbering xmlns:wpc="http://schemas.microsoft.com/office/word/2010/wordprocessingCanvas" xmlns:cx="http://schemas.microsoft.com/office/drawing/2014/chartex" xmlns:mc="http://schemas.openxmlformats.org/markup-compatibility/2006" xmlns:o="urn:schemas-microsoft-com:office:office" xmlns:r="http://schemas.openxmlformats.org/officeDocument/2006/relationships" xmlns:m="http://schemas.openxmlformats.org/officeDocument/2006/math" xmlns:v="urn:schemas-microsoft-com:vml" xmlns:wp14="http://schemas.microsoft.com/office/word/2010/wordprocessingDrawing" xmlns:wp="http://schemas.openxmlformats.org/drawingml/2006/wordprocessingDrawing" xmlns:w10="urn:schemas-microsoft-com:office:word" xmlns:w="http://schemas.openxmlformats.org/wordprocessingml/2006/main" xmlns:w14="http://schemas.microsoft.com/office/word/2010/wordml" xmlns:w15="http://schemas.microsoft.com/office/word/2012/wordml" xmlns:w16se="http://schemas.microsoft.com/office/word/2015/wordml/symex" xmlns:wpg="http://schemas.microsoft.com/office/word/2010/wordprocessingGroup" xmlns:wpi="http://schemas.microsoft.com/office/word/2010/wordprocessingInk" xmlns:wne="http://schemas.microsoft.com/office/word/2006/wordml" xmlns:wps="http://schemas.microsoft.com/office/word/2010/wordprocessingShape" mc:Ignorable="w14 w15 w16se wp14">
   <w:abstractNum w:abstractNumId="0" w15:restartNumberingAfterBreak="0">
     <w:nsid w:val="009E5FBD"/>
     <w:multiLevelType w:val="hybridMultilevel"/>
@@ -14511,7 +15095,7 @@
 </file>
 
 <file path=word/styles.xml><?xml version="1.0" encoding="utf-8"?>
-<w:styles xmlns:mc="http://schemas.openxmlformats.org/markup-compatibility/2006" xmlns:r="http://schemas.openxmlformats.org/officeDocument/2006/relationships" xmlns:w="http://schemas.openxmlformats.org/wordprocessingml/2006/main" xmlns:w14="http://schemas.microsoft.com/office/word/2010/wordml" xmlns:w15="http://schemas.microsoft.com/office/word/2012/wordml" xmlns:w16cex="http://schemas.microsoft.com/office/word/2018/wordml/cex" xmlns:w16cid="http://schemas.microsoft.com/office/word/2016/wordml/cid" xmlns:w16="http://schemas.microsoft.com/office/word/2018/wordml" xmlns:w16se="http://schemas.microsoft.com/office/word/2015/wordml/symex" mc:Ignorable="w14 w15 w16se w16cid w16 w16cex">
+<w:styles xmlns:mc="http://schemas.openxmlformats.org/markup-compatibility/2006" xmlns:r="http://schemas.openxmlformats.org/officeDocument/2006/relationships" xmlns:w="http://schemas.openxmlformats.org/wordprocessingml/2006/main" xmlns:w14="http://schemas.microsoft.com/office/word/2010/wordml" xmlns:w15="http://schemas.microsoft.com/office/word/2012/wordml" xmlns:w16se="http://schemas.microsoft.com/office/word/2015/wordml/symex" mc:Ignorable="w14 w15 w16se">
   <w:docDefaults>
     <w:rPrDefault>
       <w:rPr>
@@ -14527,7 +15111,7 @@
       </w:pPr>
     </w:pPrDefault>
   </w:docDefaults>
-  <w:latentStyles w:defLockedState="0" w:defUIPriority="99" w:defSemiHidden="0" w:defUnhideWhenUsed="0" w:defQFormat="0" w:count="376">
+  <w:latentStyles w:defLockedState="0" w:defUIPriority="99" w:defSemiHidden="0" w:defUnhideWhenUsed="0" w:defQFormat="0" w:count="371">
     <w:lsdException w:name="Normal" w:uiPriority="0" w:qFormat="1"/>
     <w:lsdException w:name="heading 1" w:uiPriority="9" w:qFormat="1"/>
     <w:lsdException w:name="heading 2" w:semiHidden="1" w:uiPriority="9" w:unhideWhenUsed="1" w:qFormat="1"/>
@@ -14899,11 +15483,6 @@
     <w:lsdException w:name="List Table 5 Dark Accent 6" w:uiPriority="50"/>
     <w:lsdException w:name="List Table 6 Colorful Accent 6" w:uiPriority="51"/>
     <w:lsdException w:name="List Table 7 Colorful Accent 6" w:uiPriority="52"/>
-    <w:lsdException w:name="Mention" w:semiHidden="1" w:unhideWhenUsed="1"/>
-    <w:lsdException w:name="Smart Hyperlink" w:semiHidden="1" w:unhideWhenUsed="1"/>
-    <w:lsdException w:name="Hashtag" w:semiHidden="1" w:unhideWhenUsed="1"/>
-    <w:lsdException w:name="Unresolved Mention" w:semiHidden="1" w:unhideWhenUsed="1"/>
-    <w:lsdException w:name="Smart Link" w:semiHidden="1" w:unhideWhenUsed="1"/>
   </w:latentStyles>
   <w:style w:type="paragraph" w:default="1" w:styleId="Normal">
     <w:name w:val="Normal"/>
@@ -16010,7 +16589,7 @@
 </file>
 
 <file path=customXml/itemProps1.xml><?xml version="1.0" encoding="utf-8"?>
-<ds:datastoreItem xmlns:ds="http://schemas.openxmlformats.org/officeDocument/2006/customXml" ds:itemID="{5468466D-A468-4812-96A5-850AE220515E}">
+<ds:datastoreItem xmlns:ds="http://schemas.openxmlformats.org/officeDocument/2006/customXml" ds:itemID="{A4525A18-63CC-4423-AF8E-4174CA58C339}">
   <ds:schemaRefs>
     <ds:schemaRef ds:uri="http://schemas.openxmlformats.org/officeDocument/2006/bibliography"/>
   </ds:schemaRefs>

</xml_diff>

<commit_message>
Lecciones aprendidas casi terminadas
</commit_message>
<xml_diff>
--- a/Memoria.docx
+++ b/Memoria.docx
@@ -1,6 +1,6 @@
 
 <file path=word/document.xml><?xml version="1.0" encoding="utf-8"?>
-<w:document xmlns:wpc="http://schemas.microsoft.com/office/word/2010/wordprocessingCanvas" xmlns:cx="http://schemas.microsoft.com/office/drawing/2014/chartex" xmlns:mc="http://schemas.openxmlformats.org/markup-compatibility/2006" xmlns:o="urn:schemas-microsoft-com:office:office" xmlns:r="http://schemas.openxmlformats.org/officeDocument/2006/relationships" xmlns:m="http://schemas.openxmlformats.org/officeDocument/2006/math" xmlns:v="urn:schemas-microsoft-com:vml" xmlns:wp14="http://schemas.microsoft.com/office/word/2010/wordprocessingDrawing" xmlns:wp="http://schemas.openxmlformats.org/drawingml/2006/wordprocessingDrawing" xmlns:w10="urn:schemas-microsoft-com:office:word" xmlns:w="http://schemas.openxmlformats.org/wordprocessingml/2006/main" xmlns:w14="http://schemas.microsoft.com/office/word/2010/wordml" xmlns:w15="http://schemas.microsoft.com/office/word/2012/wordml" xmlns:w16se="http://schemas.microsoft.com/office/word/2015/wordml/symex" xmlns:wpg="http://schemas.microsoft.com/office/word/2010/wordprocessingGroup" xmlns:wpi="http://schemas.microsoft.com/office/word/2010/wordprocessingInk" xmlns:wne="http://schemas.microsoft.com/office/word/2006/wordml" xmlns:wps="http://schemas.microsoft.com/office/word/2010/wordprocessingShape" mc:Ignorable="w14 w15 w16se wp14">
+<w:document xmlns:wpc="http://schemas.microsoft.com/office/word/2010/wordprocessingCanvas" xmlns:cx="http://schemas.microsoft.com/office/drawing/2014/chartex" xmlns:cx1="http://schemas.microsoft.com/office/drawing/2015/9/8/chartex" xmlns:cx2="http://schemas.microsoft.com/office/drawing/2015/10/21/chartex" xmlns:cx3="http://schemas.microsoft.com/office/drawing/2016/5/9/chartex" xmlns:cx4="http://schemas.microsoft.com/office/drawing/2016/5/10/chartex" xmlns:cx5="http://schemas.microsoft.com/office/drawing/2016/5/11/chartex" xmlns:cx6="http://schemas.microsoft.com/office/drawing/2016/5/12/chartex" xmlns:cx7="http://schemas.microsoft.com/office/drawing/2016/5/13/chartex" xmlns:cx8="http://schemas.microsoft.com/office/drawing/2016/5/14/chartex" xmlns:mc="http://schemas.openxmlformats.org/markup-compatibility/2006" xmlns:aink="http://schemas.microsoft.com/office/drawing/2016/ink" xmlns:am3d="http://schemas.microsoft.com/office/drawing/2017/model3d" xmlns:o="urn:schemas-microsoft-com:office:office" xmlns:r="http://schemas.openxmlformats.org/officeDocument/2006/relationships" xmlns:m="http://schemas.openxmlformats.org/officeDocument/2006/math" xmlns:v="urn:schemas-microsoft-com:vml" xmlns:wp14="http://schemas.microsoft.com/office/word/2010/wordprocessingDrawing" xmlns:wp="http://schemas.openxmlformats.org/drawingml/2006/wordprocessingDrawing" xmlns:w10="urn:schemas-microsoft-com:office:word" xmlns:w="http://schemas.openxmlformats.org/wordprocessingml/2006/main" xmlns:w14="http://schemas.microsoft.com/office/word/2010/wordml" xmlns:w15="http://schemas.microsoft.com/office/word/2012/wordml" xmlns:w16cex="http://schemas.microsoft.com/office/word/2018/wordml/cex" xmlns:w16cid="http://schemas.microsoft.com/office/word/2016/wordml/cid" xmlns:w16="http://schemas.microsoft.com/office/word/2018/wordml" xmlns:w16se="http://schemas.microsoft.com/office/word/2015/wordml/symex" xmlns:wpg="http://schemas.microsoft.com/office/word/2010/wordprocessingGroup" xmlns:wpi="http://schemas.microsoft.com/office/word/2010/wordprocessingInk" xmlns:wne="http://schemas.microsoft.com/office/word/2006/wordml" xmlns:wps="http://schemas.microsoft.com/office/word/2010/wordprocessingShape" mc:Ignorable="w14 w15 w16se w16cid w16 w16cex wp14">
   <w:body>
     <w:sdt>
       <w:sdtPr>
@@ -222,7 +222,7 @@
                             <a:effectLst/>
                             <a:extLst>
                               <a:ext uri="{C572A759-6A51-4108-AA02-DFA0A04FC94B}">
-                                <ma14:wrappingTextBoxFlag xmlns="" xmlns:mo="http://schemas.microsoft.com/office/mac/office/2008/main" xmlns:mv="urn:schemas-microsoft-com:mac:vml" xmlns:o="urn:schemas-microsoft-com:office:office" xmlns:v="urn:schemas-microsoft-com:vml" xmlns:w10="urn:schemas-microsoft-com:office:word" xmlns:w="http://schemas.openxmlformats.org/wordprocessingml/2006/main" xmlns:ma14="http://schemas.microsoft.com/office/mac/drawingml/2011/main" xmlns:w16="http://schemas.microsoft.com/office/word/2018/wordml" xmlns:w16cid="http://schemas.microsoft.com/office/word/2016/wordml/cid" xmlns:w16cex="http://schemas.microsoft.com/office/word/2018/wordml/cex" xmlns:am3d="http://schemas.microsoft.com/office/drawing/2017/model3d" xmlns:aink="http://schemas.microsoft.com/office/drawing/2016/ink" xmlns:cx8="http://schemas.microsoft.com/office/drawing/2016/5/14/chartex" xmlns:cx7="http://schemas.microsoft.com/office/drawing/2016/5/13/chartex" xmlns:cx6="http://schemas.microsoft.com/office/drawing/2016/5/12/chartex" xmlns:cx5="http://schemas.microsoft.com/office/drawing/2016/5/11/chartex" xmlns:cx4="http://schemas.microsoft.com/office/drawing/2016/5/10/chartex" xmlns:cx3="http://schemas.microsoft.com/office/drawing/2016/5/9/chartex" xmlns:cx2="http://schemas.microsoft.com/office/drawing/2015/10/21/chartex" xmlns:cx1="http://schemas.microsoft.com/office/drawing/2015/9/8/chartex"/>
+                                <ma14:wrappingTextBoxFlag xmlns:ma14="http://schemas.microsoft.com/office/mac/drawingml/2011/main" xmlns:w="http://schemas.openxmlformats.org/wordprocessingml/2006/main" xmlns:w10="urn:schemas-microsoft-com:office:word" xmlns:v="urn:schemas-microsoft-com:vml" xmlns:o="urn:schemas-microsoft-com:office:office" xmlns:mv="urn:schemas-microsoft-com:mac:vml" xmlns:mo="http://schemas.microsoft.com/office/mac/office/2008/main" xmlns=""/>
                               </a:ext>
                             </a:extLst>
                           </wps:spPr>
@@ -334,8 +334,7 @@
                     <v:stroke joinstyle="miter"/>
                     <v:path gradientshapeok="t" o:connecttype="rect"/>
                   </v:shapetype>
-                  <v:shape id="Cuadro de texto 40" o:spid="_x0000_s1026" type="#_x0000_t202" style="position:absolute;left:0;text-align:left;margin-left:0;margin-top:10.8pt;width:6in;height:167.25pt;z-index:251663360;visibility:visible;mso-wrap-style:square;mso-width-percent:0;mso-height-percent:0;mso-wrap-distance-left:9pt;mso-wrap-distance-top:0;mso-wrap-distance-right:9pt;mso-wrap-distance-bottom:0;mso-position-horizontal:center;mso-position-horizontal-relative:page;mso-position-vertical:absolute;mso-position-vertical-relative:text;mso-width-percent:0;mso-height-percent:0;mso-width-relative:margin;mso-height-relative:margin;v-text-anchor:top" o:gfxdata="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" filled="f" stroked="f">
-                    <v:path arrowok="t"/>
+                  <v:shape id="Cuadro de texto 40" o:spid="_x0000_s1026" type="#_x0000_t202" style="position:absolute;left:0;text-align:left;margin-left:0;margin-top:10.8pt;width:6in;height:167.25pt;z-index:251663360;visibility:visible;mso-wrap-style:square;mso-width-percent:0;mso-height-percent:0;mso-wrap-distance-left:9pt;mso-wrap-distance-top:0;mso-wrap-distance-right:9pt;mso-wrap-distance-bottom:0;mso-position-horizontal:center;mso-position-horizontal-relative:page;mso-position-vertical:absolute;mso-position-vertical-relative:text;mso-width-percent:0;mso-height-percent:0;mso-width-relative:margin;mso-height-relative:margin;v-text-anchor:top" o:gfxdata="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" filled="f" stroked="f">
                     <v:textbox>
                       <w:txbxContent>
                         <w:p>
@@ -830,23 +829,13 @@
                                   </w:rPr>
                                   <w:t>(</w:t>
                                 </w:r>
-                                <w:proofErr w:type="gramStart"/>
                                 <w:r>
                                   <w:rPr>
                                     <w:rFonts w:ascii="Trebuchet MS" w:hAnsi="Trebuchet MS"/>
                                     <w:sz w:val="44"/>
                                     <w:szCs w:val="28"/>
                                   </w:rPr>
-                                  <w:t>Diciembre</w:t>
-                                </w:r>
-                                <w:proofErr w:type="gramEnd"/>
-                                <w:r>
-                                  <w:rPr>
-                                    <w:rFonts w:ascii="Trebuchet MS" w:hAnsi="Trebuchet MS"/>
-                                    <w:sz w:val="44"/>
-                                    <w:szCs w:val="28"/>
-                                  </w:rPr>
-                                  <w:t>, 2020</w:t>
+                                  <w:t>Diciembre, 2020</w:t>
                                 </w:r>
                                 <w:r>
                                   <w:rPr>
@@ -897,23 +886,13 @@
                             </w:rPr>
                             <w:t>(</w:t>
                           </w:r>
-                          <w:proofErr w:type="gramStart"/>
                           <w:r>
                             <w:rPr>
                               <w:rFonts w:ascii="Trebuchet MS" w:hAnsi="Trebuchet MS"/>
                               <w:sz w:val="44"/>
                               <w:szCs w:val="28"/>
                             </w:rPr>
-                            <w:t>Diciembre</w:t>
-                          </w:r>
-                          <w:proofErr w:type="gramEnd"/>
-                          <w:r>
-                            <w:rPr>
-                              <w:rFonts w:ascii="Trebuchet MS" w:hAnsi="Trebuchet MS"/>
-                              <w:sz w:val="44"/>
-                              <w:szCs w:val="28"/>
-                            </w:rPr>
-                            <w:t>, 2020</w:t>
+                            <w:t>Diciembre, 2020</w:t>
                           </w:r>
                           <w:r>
                             <w:rPr>
@@ -3021,52 +3000,42 @@
         <w:pStyle w:val="Cuerpotexto"/>
       </w:pPr>
       <w:r>
-        <w:t xml:space="preserve">Tal vez si pensamos en un sistema de recomendación, el primero que se nos viene a la mente es un sistema de recomendación de películas. Todas y cada una de las plataformas de cine en </w:t>
+        <w:t>Tal vez si pensamos en un sistema de recomendación, el primero que se nos viene a la mente es un sistema de recomendación de películas. Todas y cada una de las plataformas de cine en streaming emplean un complejo sistema de recomendación encargado de analizar gigantescos volúmenes de datos y realizar sugerencias a sus usuario</w:t>
+      </w:r>
+      <w:r>
+        <w:t xml:space="preserve">s en tiempo record. Aunque </w:t>
+      </w:r>
+      <w:r>
+        <w:t>mucha gente lo desconozca, dichos sistemas no sólo tienen en cuenta los gustos del usuario para efectuar una recomendación, sino que analizan una gran cantidad de variables tales como el género, la edad, la raza</w:t>
+      </w:r>
+      <w:r>
+        <w:t>, el dispositivo en el que sueles ver contenido, las horas del día en las que acostumbras a visualizar contenido o</w:t>
+      </w:r>
+      <w:r>
+        <w:t xml:space="preserve"> incluso el lugar de residencia </w:t>
+      </w:r>
+      <w:r>
+        <w:t>con el fin de obtener recomendaciones lo más certeras posibles.</w:t>
+      </w:r>
+    </w:p>
+    <w:p>
+      <w:pPr>
+        <w:pStyle w:val="Cuerpotexto"/>
+      </w:pPr>
+      <w:r>
+        <w:t xml:space="preserve">Estos sistemas, que se encuentran en constante desarrollo y evolución, son mucho más que simples </w:t>
       </w:r>
       <w:proofErr w:type="spellStart"/>
       <w:r>
-        <w:t>streaming</w:t>
+        <w:t>recomendadores</w:t>
       </w:r>
       <w:proofErr w:type="spellEnd"/>
       <w:r>
-        <w:t xml:space="preserve"> emplean un complejo sistema de recomendación encargado de analizar gigantescos volúmenes de datos y realizar sugerencias a sus usuario</w:t>
-      </w:r>
-      <w:r>
-        <w:t xml:space="preserve">s en tiempo record. Aunque </w:t>
-      </w:r>
-      <w:r>
-        <w:t>mucha gente lo desconozca, dichos sistemas no sólo tienen en cuenta los gustos del usuario para efectuar una recomendación, sino que analizan una gran cantidad de variables tales como el género, la edad, la raza</w:t>
-      </w:r>
-      <w:r>
-        <w:t>, el dispositivo en el que sueles ver contenido, las horas del día en las que acostumbras a visualizar contenido o</w:t>
-      </w:r>
-      <w:r>
-        <w:t xml:space="preserve"> incluso el lugar de residencia </w:t>
-      </w:r>
-      <w:r>
-        <w:t>con el fin de obtener recomendaciones lo más certeras posibles.</w:t>
-      </w:r>
-    </w:p>
-    <w:p>
-      <w:pPr>
-        <w:pStyle w:val="Cuerpotexto"/>
-      </w:pPr>
-      <w:r>
-        <w:t xml:space="preserve">Estos sistemas, que se encuentran en constante desarrollo y evolución, son mucho más que simples </w:t>
-      </w:r>
-      <w:proofErr w:type="spellStart"/>
-      <w:r>
-        <w:t>recomendadores</w:t>
-      </w:r>
-      <w:proofErr w:type="spellEnd"/>
-      <w:r>
         <w:t xml:space="preserve"> de películas. Si bien es posible </w:t>
       </w:r>
-      <w:proofErr w:type="gramStart"/>
       <w:r>
         <w:t>que</w:t>
       </w:r>
-      <w:proofErr w:type="gramEnd"/>
       <w:r>
         <w:t xml:space="preserve"> aunque utilices dichas plataformas con asiduidad no hayas reparado en ello, aunque </w:t>
       </w:r>
@@ -3122,15 +3091,7 @@
         <w:t xml:space="preserve">Extensión del catálogo: </w:t>
       </w:r>
       <w:r>
-        <w:t xml:space="preserve">Como es evidente, los sistemas de recomendación de las grandes plataformas de </w:t>
-      </w:r>
-      <w:proofErr w:type="spellStart"/>
-      <w:r>
-        <w:t>streaming</w:t>
-      </w:r>
-      <w:proofErr w:type="spellEnd"/>
-      <w:r>
-        <w:t xml:space="preserve"> única y exclusivamente trabajan sobre el conjunto de películas que, en ese momento, están disponibles en la plataforma. Esto supone una gran diferencia con mi aplicación, que consta con una base de datos con información </w:t>
+        <w:t xml:space="preserve">Como es evidente, los sistemas de recomendación de las grandes plataformas de streaming única y exclusivamente trabajan sobre el conjunto de películas que, en ese momento, están disponibles en la plataforma. Esto supone una gran diferencia con mi aplicación, que consta con una base de datos con información </w:t>
       </w:r>
       <w:r>
         <w:t>y valoraciones de algo más de 9</w:t>
@@ -3157,15 +3118,7 @@
         <w:t xml:space="preserve">Antigüedad de las películas: </w:t>
       </w:r>
       <w:r>
-        <w:t xml:space="preserve">En las plataformas de </w:t>
-      </w:r>
-      <w:proofErr w:type="spellStart"/>
-      <w:r>
-        <w:t>streaming</w:t>
-      </w:r>
-      <w:proofErr w:type="spellEnd"/>
-      <w:r>
-        <w:t>, las películas que más abundan son aquellas más modernas, que por lo general tienden a gustarle mucho más</w:t>
+        <w:t>En las plataformas de streaming, las películas que más abundan son aquellas más modernas, que por lo general tienden a gustarle mucho más</w:t>
       </w:r>
       <w:r>
         <w:t xml:space="preserve"> al gran grueso de la población. Sin embargo, precisamente por la necesidad de tener en el catálogo películas que agraden a la mayoría, quedan en el olvido un sinfín de clásicos como </w:t>
@@ -3204,15 +3157,7 @@
         <w:t xml:space="preserve">Ausencia de intereses externos: </w:t>
       </w:r>
       <w:r>
-        <w:t xml:space="preserve">Con el paso de los años, las plataformas de </w:t>
-      </w:r>
-      <w:proofErr w:type="spellStart"/>
-      <w:r>
-        <w:t>streaming</w:t>
-      </w:r>
-      <w:proofErr w:type="spellEnd"/>
-      <w:r>
-        <w:t xml:space="preserve"> han dejado de ser simples intermediarias entre productoras cinematográficas y usuarios, pasando a convertirse cada vez con más frecuencia en productoras del propio contenido que ofrecen. Aquí se plantea un dilema, ¿acaso alguien considera que los sistemas de recomendaci</w:t>
+        <w:t>Con el paso de los años, las plataformas de streaming han dejado de ser simples intermediarias entre productoras cinematográficas y usuarios, pasando a convertirse cada vez con más frecuencia en productoras del propio contenido que ofrecen. Aquí se plantea un dilema, ¿acaso alguien considera que los sistemas de recomendaci</w:t>
       </w:r>
       <w:r>
         <w:t xml:space="preserve">ón no van a valorar especialmente bien las películas que sus propias compañías han producido? Esas películas no se pueden ver en una sala de cine, tampoco se pueden adquirir en un centro comercial. Que tengan éxito o no depende solamente de que una gran cantidad de usuarios las visualicen, y ahí, los sistemas de recomendación tienen la misma importancia que una buena campaña de marketing. Mi sistema, por el </w:t>
@@ -3345,15 +3290,7 @@
         <w:t xml:space="preserve"> </w:t>
       </w:r>
       <w:r>
-        <w:t>Entre las diversas tecnologías de bases de datos que pueden encontrarse en el mercado, hay dos que se llevan toda la atención: las bases de datos relacionales (MySQL, Oracle, MSSQL) y las bases de datos orientadas a documentos (</w:t>
-      </w:r>
-      <w:proofErr w:type="spellStart"/>
-      <w:r>
-        <w:t>MongoDB</w:t>
-      </w:r>
-      <w:proofErr w:type="spellEnd"/>
-      <w:r>
-        <w:t xml:space="preserve">, </w:t>
+        <w:t xml:space="preserve">Entre las diversas tecnologías de bases de datos que pueden encontrarse en el mercado, hay dos que se llevan toda la atención: las bases de datos relacionales (MySQL, Oracle, MSSQL) y las bases de datos orientadas a documentos (MongoDB, </w:t>
       </w:r>
       <w:proofErr w:type="spellStart"/>
       <w:r>
@@ -3415,7 +3352,23 @@
           <w:b/>
           <w:bCs/>
         </w:rPr>
-        <w:t xml:space="preserve"> to Neo4j 4.0</w:t>
+        <w:t xml:space="preserve"> </w:t>
+      </w:r>
+      <w:proofErr w:type="spellStart"/>
+      <w:r>
+        <w:rPr>
+          <w:b/>
+          <w:bCs/>
+        </w:rPr>
+        <w:t>to</w:t>
+      </w:r>
+      <w:proofErr w:type="spellEnd"/>
+      <w:r>
+        <w:rPr>
+          <w:b/>
+          <w:bCs/>
+        </w:rPr>
+        <w:t xml:space="preserve"> Neo4j 4.0</w:t>
       </w:r>
       <w:sdt>
         <w:sdtPr>
@@ -5771,14 +5724,27 @@
       <w:r>
         <w:t>3.</w:t>
       </w:r>
-      <w:fldSimple w:instr=" SEQ Figura \* ARABIC ">
-        <w:r>
-          <w:rPr>
-            <w:noProof/>
-          </w:rPr>
-          <w:t>1</w:t>
-        </w:r>
-      </w:fldSimple>
+      <w:r>
+        <w:fldChar w:fldCharType="begin"/>
+      </w:r>
+      <w:r>
+        <w:instrText xml:space="preserve"> SEQ Figura \* ARABIC </w:instrText>
+      </w:r>
+      <w:r>
+        <w:fldChar w:fldCharType="separate"/>
+      </w:r>
+      <w:r>
+        <w:rPr>
+          <w:noProof/>
+        </w:rPr>
+        <w:t>1</w:t>
+      </w:r>
+      <w:r>
+        <w:rPr>
+          <w:noProof/>
+        </w:rPr>
+        <w:fldChar w:fldCharType="end"/>
+      </w:r>
       <w:r>
         <w:t>.- Importación datos películas</w:t>
       </w:r>
@@ -5887,14 +5853,27 @@
       <w:r>
         <w:t>Figura 3.</w:t>
       </w:r>
-      <w:fldSimple w:instr=" SEQ Figura \* ARABIC ">
-        <w:r>
-          <w:rPr>
-            <w:noProof/>
-          </w:rPr>
-          <w:t>2</w:t>
-        </w:r>
-      </w:fldSimple>
+      <w:r>
+        <w:fldChar w:fldCharType="begin"/>
+      </w:r>
+      <w:r>
+        <w:instrText xml:space="preserve"> SEQ Figura \* ARABIC </w:instrText>
+      </w:r>
+      <w:r>
+        <w:fldChar w:fldCharType="separate"/>
+      </w:r>
+      <w:r>
+        <w:rPr>
+          <w:noProof/>
+        </w:rPr>
+        <w:t>2</w:t>
+      </w:r>
+      <w:r>
+        <w:rPr>
+          <w:noProof/>
+        </w:rPr>
+        <w:fldChar w:fldCharType="end"/>
+      </w:r>
       <w:r>
         <w:t>.- Indexación películas en base a título</w:t>
       </w:r>
@@ -6078,14 +6057,27 @@
       <w:r>
         <w:t>Figura 3.</w:t>
       </w:r>
-      <w:fldSimple w:instr=" SEQ Figura \* ARABIC ">
-        <w:r>
-          <w:rPr>
-            <w:noProof/>
-          </w:rPr>
-          <w:t>3</w:t>
-        </w:r>
-      </w:fldSimple>
+      <w:r>
+        <w:fldChar w:fldCharType="begin"/>
+      </w:r>
+      <w:r>
+        <w:instrText xml:space="preserve"> SEQ Figura \* ARABIC </w:instrText>
+      </w:r>
+      <w:r>
+        <w:fldChar w:fldCharType="separate"/>
+      </w:r>
+      <w:r>
+        <w:rPr>
+          <w:noProof/>
+        </w:rPr>
+        <w:t>3</w:t>
+      </w:r>
+      <w:r>
+        <w:rPr>
+          <w:noProof/>
+        </w:rPr>
+        <w:fldChar w:fldCharType="end"/>
+      </w:r>
       <w:r>
         <w:t>.- Eliminar películas repetidas</w:t>
       </w:r>
@@ -6199,14 +6191,27 @@
       <w:r>
         <w:t xml:space="preserve">Figura </w:t>
       </w:r>
-      <w:fldSimple w:instr=" SEQ Figura \* ARABIC ">
-        <w:r>
-          <w:rPr>
-            <w:noProof/>
-          </w:rPr>
-          <w:t>4</w:t>
-        </w:r>
-      </w:fldSimple>
+      <w:r>
+        <w:fldChar w:fldCharType="begin"/>
+      </w:r>
+      <w:r>
+        <w:instrText xml:space="preserve"> SEQ Figura \* ARABIC </w:instrText>
+      </w:r>
+      <w:r>
+        <w:fldChar w:fldCharType="separate"/>
+      </w:r>
+      <w:r>
+        <w:rPr>
+          <w:noProof/>
+        </w:rPr>
+        <w:t>4</w:t>
+      </w:r>
+      <w:r>
+        <w:rPr>
+          <w:noProof/>
+        </w:rPr>
+        <w:fldChar w:fldCharType="end"/>
+      </w:r>
       <w:r>
         <w:t>.- Sustitución espacios y guiones por barra baja</w:t>
       </w:r>
@@ -6310,14 +6315,27 @@
       <w:r>
         <w:t xml:space="preserve">Figura </w:t>
       </w:r>
-      <w:fldSimple w:instr=" SEQ Figura \* ARABIC ">
-        <w:r>
-          <w:rPr>
-            <w:noProof/>
-          </w:rPr>
-          <w:t>5</w:t>
-        </w:r>
-      </w:fldSimple>
+      <w:r>
+        <w:fldChar w:fldCharType="begin"/>
+      </w:r>
+      <w:r>
+        <w:instrText xml:space="preserve"> SEQ Figura \* ARABIC </w:instrText>
+      </w:r>
+      <w:r>
+        <w:fldChar w:fldCharType="separate"/>
+      </w:r>
+      <w:r>
+        <w:rPr>
+          <w:noProof/>
+        </w:rPr>
+        <w:t>5</w:t>
+      </w:r>
+      <w:r>
+        <w:rPr>
+          <w:noProof/>
+        </w:rPr>
+        <w:fldChar w:fldCharType="end"/>
+      </w:r>
       <w:r>
         <w:t>.- Esquema visualización BBDD</w:t>
       </w:r>
@@ -7735,14 +7753,27 @@
       <w:r>
         <w:t>5.</w:t>
       </w:r>
-      <w:fldSimple w:instr=" SEQ Figura \* ARABIC ">
-        <w:r>
-          <w:rPr>
-            <w:noProof/>
-          </w:rPr>
-          <w:t>6</w:t>
-        </w:r>
-      </w:fldSimple>
+      <w:r>
+        <w:fldChar w:fldCharType="begin"/>
+      </w:r>
+      <w:r>
+        <w:instrText xml:space="preserve"> SEQ Figura \* ARABIC </w:instrText>
+      </w:r>
+      <w:r>
+        <w:fldChar w:fldCharType="separate"/>
+      </w:r>
+      <w:r>
+        <w:rPr>
+          <w:noProof/>
+        </w:rPr>
+        <w:t>6</w:t>
+      </w:r>
+      <w:r>
+        <w:rPr>
+          <w:noProof/>
+        </w:rPr>
+        <w:fldChar w:fldCharType="end"/>
+      </w:r>
       <w:r>
         <w:t>.- Perfil generado sin normalizar</w:t>
       </w:r>
@@ -7804,14 +7835,27 @@
       <w:r>
         <w:t>Figura 5.</w:t>
       </w:r>
-      <w:fldSimple w:instr=" SEQ Figura \* ARABIC ">
-        <w:r>
-          <w:rPr>
-            <w:noProof/>
-          </w:rPr>
-          <w:t>7</w:t>
-        </w:r>
-      </w:fldSimple>
+      <w:r>
+        <w:fldChar w:fldCharType="begin"/>
+      </w:r>
+      <w:r>
+        <w:instrText xml:space="preserve"> SEQ Figura \* ARABIC </w:instrText>
+      </w:r>
+      <w:r>
+        <w:fldChar w:fldCharType="separate"/>
+      </w:r>
+      <w:r>
+        <w:rPr>
+          <w:noProof/>
+        </w:rPr>
+        <w:t>7</w:t>
+      </w:r>
+      <w:r>
+        <w:rPr>
+          <w:noProof/>
+        </w:rPr>
+        <w:fldChar w:fldCharType="end"/>
+      </w:r>
       <w:r>
         <w:t>.- Perfil normalizado</w:t>
       </w:r>
@@ -7896,14 +7940,27 @@
       <w:r>
         <w:t>5.</w:t>
       </w:r>
-      <w:fldSimple w:instr=" SEQ Figura \* ARABIC ">
-        <w:r>
-          <w:rPr>
-            <w:noProof/>
-          </w:rPr>
-          <w:t>8</w:t>
-        </w:r>
-      </w:fldSimple>
+      <w:r>
+        <w:fldChar w:fldCharType="begin"/>
+      </w:r>
+      <w:r>
+        <w:instrText xml:space="preserve"> SEQ Figura \* ARABIC </w:instrText>
+      </w:r>
+      <w:r>
+        <w:fldChar w:fldCharType="separate"/>
+      </w:r>
+      <w:r>
+        <w:rPr>
+          <w:noProof/>
+        </w:rPr>
+        <w:t>8</w:t>
+      </w:r>
+      <w:r>
+        <w:rPr>
+          <w:noProof/>
+        </w:rPr>
+        <w:fldChar w:fldCharType="end"/>
+      </w:r>
       <w:r>
         <w:t>.- Películas a comparar</w:t>
       </w:r>
@@ -9238,11 +9295,9 @@
         <w:lastRenderedPageBreak/>
         <w:t xml:space="preserve">entre todos los usuarios. Por tanto, si quisiéramos comparar 3 usuarios que hubieran valorado entre </w:t>
       </w:r>
-      <w:proofErr w:type="gramStart"/>
       <w:r>
         <w:t>todos 15 películas</w:t>
       </w:r>
-      <w:proofErr w:type="gramEnd"/>
       <w:r>
         <w:t>, la dimensión de la matriz de valoraciones resultante sería de 3x15.</w:t>
       </w:r>
@@ -9255,12 +9310,10 @@
         <w:t xml:space="preserve">Los valores colocados en cada posición de la matriz serán las valoraciones que cada usuario haya asignado a cada película y, en caso de no haber valorado una película, un 0. De este modo, en la posición </w:t>
       </w:r>
       <w:proofErr w:type="spellStart"/>
-      <w:proofErr w:type="gramStart"/>
       <w:r>
         <w:t>i,j</w:t>
       </w:r>
       <w:proofErr w:type="spellEnd"/>
-      <w:proofErr w:type="gramEnd"/>
       <w:r>
         <w:t xml:space="preserve"> de la matriz podrá encontrarse la valoración que el usuario i asignó a la película j y, en caso de no </w:t>
       </w:r>
@@ -10216,7 +10269,7 @@
             <v:path o:extrusionok="f" gradientshapeok="t" o:connecttype="rect"/>
             <o:lock v:ext="edit" aspectratio="t"/>
           </v:shapetype>
-          <v:shape id="_x0000_i1025" type="#_x0000_t75" style="width:336.6pt;height:157.8pt">
+          <v:shape id="_x0000_i1025" type="#_x0000_t75" style="width:336.65pt;height:157.85pt">
             <v:imagedata r:id="rId30" o:title="Paralela"/>
           </v:shape>
         </w:pict>
@@ -10232,14 +10285,27 @@
       <w:r>
         <w:t>5.1</w:t>
       </w:r>
-      <w:fldSimple w:instr=" SEQ Figura \* ARABIC ">
-        <w:r>
-          <w:rPr>
-            <w:noProof/>
-          </w:rPr>
-          <w:t>9</w:t>
-        </w:r>
-      </w:fldSimple>
+      <w:r>
+        <w:fldChar w:fldCharType="begin"/>
+      </w:r>
+      <w:r>
+        <w:instrText xml:space="preserve"> SEQ Figura \* ARABIC </w:instrText>
+      </w:r>
+      <w:r>
+        <w:fldChar w:fldCharType="separate"/>
+      </w:r>
+      <w:r>
+        <w:rPr>
+          <w:noProof/>
+        </w:rPr>
+        <w:t>9</w:t>
+      </w:r>
+      <w:r>
+        <w:rPr>
+          <w:noProof/>
+        </w:rPr>
+        <w:fldChar w:fldCharType="end"/>
+      </w:r>
       <w:r>
         <w:t>.- Esquema algoritmo paralelo ponderado</w:t>
       </w:r>
@@ -10366,7 +10432,7 @@
       </w:pPr>
       <w:r>
         <w:pict w14:anchorId="45D3CFFE">
-          <v:shape id="_x0000_i1026" type="#_x0000_t75" style="width:122.4pt;height:56.4pt">
+          <v:shape id="_x0000_i1026" type="#_x0000_t75" style="width:122.35pt;height:56.4pt">
             <v:imagedata r:id="rId31" o:title="Formula hibridacion"/>
           </v:shape>
         </w:pict>
@@ -10380,14 +10446,27 @@
       <w:r>
         <w:t>Figura 5.</w:t>
       </w:r>
-      <w:fldSimple w:instr=" SEQ Figura \* ARABIC ">
-        <w:r>
-          <w:rPr>
-            <w:noProof/>
-          </w:rPr>
-          <w:t>10</w:t>
-        </w:r>
-      </w:fldSimple>
+      <w:r>
+        <w:fldChar w:fldCharType="begin"/>
+      </w:r>
+      <w:r>
+        <w:instrText xml:space="preserve"> SEQ Figura \* ARABIC </w:instrText>
+      </w:r>
+      <w:r>
+        <w:fldChar w:fldCharType="separate"/>
+      </w:r>
+      <w:r>
+        <w:rPr>
+          <w:noProof/>
+        </w:rPr>
+        <w:t>10</w:t>
+      </w:r>
+      <w:r>
+        <w:rPr>
+          <w:noProof/>
+        </w:rPr>
+        <w:fldChar w:fldCharType="end"/>
+      </w:r>
       <w:r>
         <w:t>.- Cálculo hibridación</w:t>
       </w:r>
@@ -10455,15 +10534,7 @@
       </w:r>
       <w:proofErr w:type="spellEnd"/>
       <w:r>
-        <w:t xml:space="preserve">, es necesario ordenar las películas de modo </w:t>
-      </w:r>
-      <w:proofErr w:type="gramStart"/>
-      <w:r>
-        <w:t>que</w:t>
-      </w:r>
-      <w:proofErr w:type="gramEnd"/>
-      <w:r>
-        <w:t xml:space="preserve"> a la hora de devolver las n primeras, se devuelvan aquellas películas con una mayor puntuación.</w:t>
+        <w:t>, es necesario ordenar las películas de modo que a la hora de devolver las n primeras, se devuelvan aquellas películas con una mayor puntuación.</w:t>
       </w:r>
     </w:p>
     <w:p>
@@ -10936,14 +11007,27 @@
       <w:r>
         <w:t xml:space="preserve">Figura </w:t>
       </w:r>
-      <w:fldSimple w:instr=" SEQ Figura \* ARABIC ">
-        <w:r>
-          <w:rPr>
-            <w:noProof/>
-          </w:rPr>
-          <w:t>7.1</w:t>
-        </w:r>
-      </w:fldSimple>
+      <w:r>
+        <w:fldChar w:fldCharType="begin"/>
+      </w:r>
+      <w:r>
+        <w:instrText xml:space="preserve"> SEQ Figura \* ARABIC </w:instrText>
+      </w:r>
+      <w:r>
+        <w:fldChar w:fldCharType="separate"/>
+      </w:r>
+      <w:r>
+        <w:rPr>
+          <w:noProof/>
+        </w:rPr>
+        <w:t>7.1</w:t>
+      </w:r>
+      <w:r>
+        <w:rPr>
+          <w:noProof/>
+        </w:rPr>
+        <w:fldChar w:fldCharType="end"/>
+      </w:r>
       <w:r>
         <w:t>.- Análisis DAFO</w:t>
       </w:r>
@@ -11126,15 +11210,7 @@
         <w:t>:</w:t>
       </w:r>
       <w:r>
-        <w:t xml:space="preserve"> Como es lógico, los sistemas de recomendación que utilizan las plataformas de </w:t>
-      </w:r>
-      <w:proofErr w:type="spellStart"/>
-      <w:r>
-        <w:t>streaming</w:t>
-      </w:r>
-      <w:proofErr w:type="spellEnd"/>
-      <w:r>
-        <w:t xml:space="preserve"> están influenciados, </w:t>
+        <w:t xml:space="preserve"> Como es lógico, los sistemas de recomendación que utilizan las plataformas de streaming están influenciados, </w:t>
       </w:r>
       <w:r>
         <w:lastRenderedPageBreak/>
@@ -11294,6 +11370,115 @@
       </w:r>
     </w:p>
     <w:p>
+      <w:r>
+        <w:t xml:space="preserve">El sector móvil es un sector en constante desarrollo y evolución. No es ni mucho menos una casualidad que casi todas las empresas por diversos que puedan ser </w:t>
+      </w:r>
+      <w:r>
+        <w:t>los negocios a los que se dediquen</w:t>
+      </w:r>
+      <w:r>
+        <w:t xml:space="preserve"> estén totalmente empeñadas en que te descargues su aplicación. Desde bancos hasta tiendas, tod</w:t>
+      </w:r>
+      <w:r>
+        <w:t>a</w:t>
+      </w:r>
+      <w:r>
+        <w:t>s</w:t>
+      </w:r>
+      <w:r>
+        <w:t xml:space="preserve"> estas empresas</w:t>
+      </w:r>
+      <w:r>
+        <w:t xml:space="preserve"> han detectado que </w:t>
+      </w:r>
+      <w:r>
+        <w:t>parte de su futuro se encuentra estrechamente ligado a las aplicaciones móviles</w:t>
+      </w:r>
+      <w:r>
+        <w:t xml:space="preserve"> </w:t>
+      </w:r>
+      <w:r>
+        <w:t>y, como es lógico, han actuado en consecuencia.</w:t>
+      </w:r>
+    </w:p>
+    <w:p>
+      <w:r>
+        <w:t>Por estas razones considero que es totalmente prioritario desarrollar una aplicación móvil a la par que la aplicación web. Si quieres entrar en el mercado en condiciones, sin duda has de hacerlo con estas dos aplicaciones de la mano.</w:t>
+      </w:r>
+    </w:p>
+    <w:p>
+      <w:r>
+        <w:t xml:space="preserve">Otra línea de futuro que sin duda tendría que ser explorada es el aumento de tamaño de la base de datos. Al partir de una base de datos generada por un tercero, siempre echaremos en falta un montón de información. En mi caso, sin ir más lejos, echo en falta que la base de datos no tenga información alguna sobre series. Al igual que también me gustaría que contuviera películas más novedosas, más información sobre el reparto, una pequeña descripción de la película, </w:t>
+      </w:r>
+      <w:proofErr w:type="spellStart"/>
+      <w:r>
+        <w:t>keywords</w:t>
+      </w:r>
+      <w:proofErr w:type="spellEnd"/>
+      <w:r>
+        <w:t>…</w:t>
+      </w:r>
+    </w:p>
+    <w:p>
+      <w:r>
+        <w:t xml:space="preserve">Desde luego, parece demasiado optimista pensar que alguien va a aparecer por arte de magia en </w:t>
+      </w:r>
+      <w:proofErr w:type="spellStart"/>
+      <w:r>
+        <w:t>Kaggle</w:t>
+      </w:r>
+      <w:proofErr w:type="spellEnd"/>
+      <w:r>
+        <w:t xml:space="preserve"> y publicar una base de datos de estas características. Por ello, lo más efectivo </w:t>
+      </w:r>
+      <w:r>
+        <w:lastRenderedPageBreak/>
+        <w:t xml:space="preserve">siempre será crear nuestra propia base de datos. ¿Y cómo podemos hacer eso? La respuesta es sencilla, </w:t>
+      </w:r>
+      <w:proofErr w:type="spellStart"/>
+      <w:r>
+        <w:t>scrapeando</w:t>
+      </w:r>
+      <w:proofErr w:type="spellEnd"/>
+      <w:r>
+        <w:t>.</w:t>
+      </w:r>
+    </w:p>
+    <w:p>
+      <w:r>
+        <w:t xml:space="preserve">Mediante minería de datos (comúnmente denominada web scraping) somos capaces de explorar una página web como </w:t>
+      </w:r>
+      <w:proofErr w:type="spellStart"/>
+      <w:r>
+        <w:t>IMDb</w:t>
+      </w:r>
+      <w:proofErr w:type="spellEnd"/>
+      <w:r>
+        <w:t xml:space="preserve"> de forma automática y descargar toda esa información que podamos necesitar: películas, géneros, directores, reparto, palabras clave, descripciones, valoraciones… Absolutamente toda la información que podamos necesitar está disponible en internet a día de hoy. Si quieres construir una buena base de datos, tan solo tienes que aprender web scraping, el resto es pan comido.</w:t>
+      </w:r>
+    </w:p>
+    <w:p>
+      <w:r>
+        <w:t xml:space="preserve">Por último, cabe destacar otra línea de futuro que, si bien no es tan relevante como las dos anteriores, puede ayudar a diferenciar la aplicación en el mercado con respecto a sus competidoras. </w:t>
+      </w:r>
+    </w:p>
+    <w:p>
+      <w:r>
+        <w:t>Hay que tener una cosa muy clara con respecto a la aplicación. No es ni será nunca una aplicación de visualización de contenido. En base a esto, se presenta el siguiente problema. ¿Por qué un determinado usuario iba a molestarse en valorar películas en la aplicación si luego no va a ser capaz de encontrar donde visualizar todo el contenido recomendado? Es algo que me preocupa mucho y que puede llegar a suponer un problema crítico a la aplicación.</w:t>
+      </w:r>
+    </w:p>
+    <w:p>
+      <w:r>
+        <w:t>Para solventarlo, he pensado en lo siguiente: mostrarles d</w:t>
+      </w:r>
+      <w:r>
+        <w:t>ó</w:t>
+      </w:r>
+      <w:r>
+        <w:t>nde pueden ver el contenido que se les recomienda. Me explico. Mediante web scraping, podemos obtener todo el contenido disponible de cada una de las plataformas de streaming existentes. Si almacenamos esa información en la base de datos, podemos mostrar al usuario en qué plataformas está disponible el contenido que se le recomienda.</w:t>
+      </w:r>
+    </w:p>
+    <w:p>
       <w:pPr>
         <w:rPr>
           <w:b/>
@@ -11302,12 +11487,10 @@
         </w:rPr>
       </w:pPr>
       <w:r>
-        <w:t>El sector móvil es un sector en constante desarrollo y evolución. No es ni mucho menos una casualidad que casi todas las empresas por diversos que puedan ser sus negocios estén totalmente empeñadas en que te descargues su aplicación. Desde bancos hasta tiendas, todos han detectado que el futuro</w:t>
-      </w:r>
-      <w:bookmarkStart w:id="24" w:name="_GoBack"/>
-      <w:bookmarkEnd w:id="24"/>
-      <w:r>
-        <w:t xml:space="preserve"> </w:t>
+        <w:t>De esta sencilla manera, somos capaces de encontrar algo que nos diferencia del resto de competidoras, algo que nos hace únicos. Además, también somos capaces de generar valor a las plataformas de streaming</w:t>
+      </w:r>
+      <w:r>
+        <w:t>. No sería algo generalizado ni mucho menos, pero en la práctica podría acabar ocurriendo que un determinado usuario acabara suscribiéndose a una determinada plataforma de streaming para ver una determinada película o serie e incluso quién sabe si también quedándose para siempre. Eso ya dependería de la plataforma en cuestión, nosotros somos y siempre seremos meros intermediarios.</w:t>
       </w:r>
       <w:r>
         <w:br w:type="page"/>
@@ -11321,23 +11504,302 @@
           <w:numId w:val="1"/>
         </w:numPr>
       </w:pPr>
-      <w:bookmarkStart w:id="25" w:name="_Toc57479605"/>
-      <w:bookmarkStart w:id="26" w:name="_Toc57583413"/>
+      <w:bookmarkStart w:id="24" w:name="_Toc57479605"/>
+      <w:bookmarkStart w:id="25" w:name="_Toc57583413"/>
       <w:r>
         <w:lastRenderedPageBreak/>
         <w:t>Lecciones aprendidas</w:t>
       </w:r>
+      <w:bookmarkEnd w:id="24"/>
       <w:bookmarkEnd w:id="25"/>
-      <w:bookmarkEnd w:id="26"/>
-    </w:p>
-    <w:p>
-      <w:pPr>
-        <w:rPr>
-          <w:b/>
-          <w:caps/>
-          <w:sz w:val="28"/>
-        </w:rPr>
-      </w:pPr>
+    </w:p>
+    <w:p>
+      <w:r>
+        <w:t>He de reconocer que esta aplicación ha supuesto todo un reto para mí</w:t>
+      </w:r>
+      <w:r>
+        <w:t>, pero es precisamente por eso por lo que he aprendido cosas que ni siquiera me imaginaba al matricularme en la asignatura.</w:t>
+      </w:r>
+    </w:p>
+    <w:p>
+      <w:r>
+        <w:t>Lo primero que aprendí fueron las bases de datos orientadas a grafos de conocimiento. He de reconocerlo, antes de empezar la asignatura desconocía por completo su existencia. Jamás había oído hablar de ellas. Sin embargo, al tener que aprender su funcionamiento para el desarrollo de la asignatura, descubrí un mundo super interesante que nos permite hacer cosas que, con bases de datos relacionales, nos supondrían un auténtico quebradero de cabeza. Recomendaciones en tiempo real, detección de fraude… Son sólo algunas de las múltiples aplicaciones que se pueden realizar con este tipo de bases de datos.</w:t>
+      </w:r>
+    </w:p>
+    <w:p>
+      <w:r>
+        <w:t xml:space="preserve">Acto seguido, tuve que aprender a interactuar con una base de datos orientada a grafos, Neo4j para ser más concreto. </w:t>
+      </w:r>
+      <w:r>
+        <w:t xml:space="preserve">Al igual que las bases de datos relacionales o las bases de datos orientadas a documentos, este tipo de bases de datos también tienen su propio lenguaje mediante el que realizar consultas. El lenguaje de Neo4j, que se está convirtiendo en un Standard en el sector, se denomina </w:t>
+      </w:r>
+      <w:proofErr w:type="spellStart"/>
+      <w:r>
+        <w:t>Cypher</w:t>
+      </w:r>
+      <w:proofErr w:type="spellEnd"/>
+      <w:r>
+        <w:t>. Este lenguaje, que se nota que está influido por SQL, es extremadamente sencillo de aprender si conoces las bases de SQL. Es cierto que la sintaxis es algo diferente, pero la lógica sobre la que opera es prácticamente idéntica a SQL.</w:t>
+      </w:r>
+    </w:p>
+    <w:p>
+      <w:r>
+        <w:t xml:space="preserve">Para aprender </w:t>
+      </w:r>
+      <w:proofErr w:type="spellStart"/>
+      <w:r>
+        <w:t>Cypher</w:t>
+      </w:r>
+      <w:proofErr w:type="spellEnd"/>
+      <w:r>
+        <w:t xml:space="preserve">, </w:t>
+      </w:r>
+      <w:r>
+        <w:t>decidí realizar un curso en la academia de Neo4j</w:t>
+      </w:r>
+      <w:sdt>
+        <w:sdtPr>
+          <w:id w:val="1527989702"/>
+          <w:citation/>
+        </w:sdtPr>
+        <w:sdtContent>
+          <w:r>
+            <w:fldChar w:fldCharType="begin"/>
+          </w:r>
+          <w:r>
+            <w:instrText xml:space="preserve"> CITATION Neo \l 3082 </w:instrText>
+          </w:r>
+          <w:r>
+            <w:fldChar w:fldCharType="separate"/>
+          </w:r>
+          <w:r>
+            <w:rPr>
+              <w:noProof/>
+            </w:rPr>
+            <w:t xml:space="preserve"> </w:t>
+          </w:r>
+          <w:r>
+            <w:rPr>
+              <w:noProof/>
+            </w:rPr>
+            <w:t>[1]</w:t>
+          </w:r>
+          <w:r>
+            <w:fldChar w:fldCharType="end"/>
+          </w:r>
+        </w:sdtContent>
+      </w:sdt>
+      <w:r>
+        <w:t>. Un curso totalmente gratuito en el que se puede aprender de forma perfecta todo lo que un desarrollador pudiera necesitar para comenzar un proyecto en el que se utilicen bases de datos Neo4j.</w:t>
+      </w:r>
+    </w:p>
+    <w:p>
+      <w:r>
+        <w:t xml:space="preserve">Tras haber aprendido todo lo necesario sobre bases de datos orientadas a grafos y </w:t>
+      </w:r>
+      <w:proofErr w:type="spellStart"/>
+      <w:r>
+        <w:t>Cypher</w:t>
+      </w:r>
+      <w:proofErr w:type="spellEnd"/>
+      <w:r>
+        <w:t xml:space="preserve">, llegó el </w:t>
+      </w:r>
+      <w:r>
+        <w:t>momento de ponerse manos a la obra con los sistemas de recomendación. Cuando empecé el proyecto, tenía algo de idea sobre como funcionaban estos sistemas, pero al ponerme a desarrollar de verdad me di cuenta de que lo que realmente sabía y nada no estaban demasiado lejos.</w:t>
+      </w:r>
+    </w:p>
+    <w:p>
+      <w:r>
+        <w:lastRenderedPageBreak/>
+        <w:t>El mundo de los sistemas de recomendación es un mundo extremadamente complejo, especialmente si, como yo, te gusta entender la lógica matemática que respalda el funcionamiento de las cosas.</w:t>
+      </w:r>
+    </w:p>
+    <w:p>
+      <w:r>
+        <w:t xml:space="preserve">En un principio, en vistas a ir observando qué tipos de sistemas de recomendación se podían desarrollar utilizando Neo4j, me leí los capítulos 4, 5 y 7 del libro </w:t>
+      </w:r>
+      <w:proofErr w:type="spellStart"/>
+      <w:r>
+        <w:rPr>
+          <w:i/>
+          <w:iCs/>
+        </w:rPr>
+        <w:t>Graph-Powered</w:t>
+      </w:r>
+      <w:proofErr w:type="spellEnd"/>
+      <w:r>
+        <w:rPr>
+          <w:i/>
+          <w:iCs/>
+        </w:rPr>
+        <w:t xml:space="preserve"> Machine </w:t>
+      </w:r>
+      <w:proofErr w:type="spellStart"/>
+      <w:r>
+        <w:rPr>
+          <w:i/>
+          <w:iCs/>
+        </w:rPr>
+        <w:t>Learning</w:t>
+      </w:r>
+      <w:proofErr w:type="spellEnd"/>
+      <w:sdt>
+        <w:sdtPr>
+          <w:id w:val="1367719691"/>
+          <w:citation/>
+        </w:sdtPr>
+        <w:sdtContent>
+          <w:r>
+            <w:fldChar w:fldCharType="begin"/>
+          </w:r>
+          <w:r>
+            <w:instrText xml:space="preserve"> CITATION Ale \l 3082 </w:instrText>
+          </w:r>
+          <w:r>
+            <w:fldChar w:fldCharType="separate"/>
+          </w:r>
+          <w:r>
+            <w:rPr>
+              <w:noProof/>
+            </w:rPr>
+            <w:t xml:space="preserve"> </w:t>
+          </w:r>
+          <w:r>
+            <w:rPr>
+              <w:noProof/>
+            </w:rPr>
+            <w:t>[24]</w:t>
+          </w:r>
+          <w:r>
+            <w:fldChar w:fldCharType="end"/>
+          </w:r>
+        </w:sdtContent>
+      </w:sdt>
+      <w:r>
+        <w:t>. Este libro me sirvió como iniciación en los sistemas de recomendaciones, pudiendo aprender con ejemplos la lógica que deben seguir este tipo de sistemas. Sin embargo, a medida que fui profundizando un poco en el libro, me di cuenta de que los algoritmos desarrollados difícilmente iban a poder ser escalados a una base de datos de tamaño grande. El motivo es muy sencillo. Las bases de datos, y especialmente sus lenguajes de consulta, han sido diseñado para efectuar inserciones, borrados y búsquedas. Esto quiere decir que en ninguno de los casos han sido diseñados para realizar operaciones matemáticas por simples que sean.</w:t>
+      </w:r>
+    </w:p>
+    <w:p>
+      <w:r>
+        <w:t>Los algoritmos que en el libro se desarrollaban, podían funcionar con vectores de 10 características o con un número de relaciones insignificante. Sin embargo, ¿qué iba a pasar con 9.000 películas y 1.000.000 de relaciones? Lo más seguro es que los tiempos de espera fueran totalmente inaceptables, nadie quiere esperar 3 minutos para absolutamente nada cuando utiliza una aplicación.</w:t>
+      </w:r>
+    </w:p>
+    <w:p>
+      <w:r>
+        <w:t xml:space="preserve">Debido a esto, </w:t>
+      </w:r>
+      <w:r>
+        <w:t xml:space="preserve">decidí buscar algún otro libro que explicara los sistemas de recomendación de forma teórica, permitiéndome así implementar mis algoritmos desde 0. De entre todos los libros que encontré, el que más me llamó la atención fue </w:t>
+      </w:r>
+      <w:proofErr w:type="spellStart"/>
+      <w:r>
+        <w:rPr>
+          <w:i/>
+          <w:iCs/>
+        </w:rPr>
+        <w:t>Recommender</w:t>
+      </w:r>
+      <w:proofErr w:type="spellEnd"/>
+      <w:r>
+        <w:rPr>
+          <w:i/>
+          <w:iCs/>
+        </w:rPr>
+        <w:t xml:space="preserve"> </w:t>
+      </w:r>
+      <w:proofErr w:type="spellStart"/>
+      <w:r>
+        <w:rPr>
+          <w:i/>
+          <w:iCs/>
+        </w:rPr>
+        <w:t>Systems</w:t>
+      </w:r>
+      <w:proofErr w:type="spellEnd"/>
+      <w:r>
+        <w:rPr>
+          <w:i/>
+          <w:iCs/>
+        </w:rPr>
+        <w:t xml:space="preserve">. </w:t>
+      </w:r>
+      <w:proofErr w:type="spellStart"/>
+      <w:r>
+        <w:rPr>
+          <w:i/>
+          <w:iCs/>
+        </w:rPr>
+        <w:t>The</w:t>
+      </w:r>
+      <w:proofErr w:type="spellEnd"/>
+      <w:r>
+        <w:rPr>
+          <w:i/>
+          <w:iCs/>
+        </w:rPr>
+        <w:t xml:space="preserve"> </w:t>
+      </w:r>
+      <w:proofErr w:type="spellStart"/>
+      <w:r>
+        <w:rPr>
+          <w:i/>
+          <w:iCs/>
+        </w:rPr>
+        <w:t>textbook</w:t>
+      </w:r>
+      <w:proofErr w:type="spellEnd"/>
+      <w:sdt>
+        <w:sdtPr>
+          <w:rPr>
+            <w:i/>
+            <w:iCs/>
+          </w:rPr>
+          <w:id w:val="1076934832"/>
+          <w:citation/>
+        </w:sdtPr>
+        <w:sdtContent>
+          <w:r>
+            <w:rPr>
+              <w:i/>
+              <w:iCs/>
+            </w:rPr>
+            <w:fldChar w:fldCharType="begin"/>
+          </w:r>
+          <w:r>
+            <w:instrText xml:space="preserve"> CITATION Agg16 \l 3082 </w:instrText>
+          </w:r>
+          <w:r>
+            <w:rPr>
+              <w:i/>
+              <w:iCs/>
+            </w:rPr>
+            <w:fldChar w:fldCharType="separate"/>
+          </w:r>
+          <w:r>
+            <w:rPr>
+              <w:noProof/>
+            </w:rPr>
+            <w:t xml:space="preserve"> </w:t>
+          </w:r>
+          <w:r>
+            <w:rPr>
+              <w:noProof/>
+            </w:rPr>
+            <w:t>[25]</w:t>
+          </w:r>
+          <w:r>
+            <w:rPr>
+              <w:i/>
+              <w:iCs/>
+            </w:rPr>
+            <w:fldChar w:fldCharType="end"/>
+          </w:r>
+        </w:sdtContent>
+      </w:sdt>
+      <w:r>
+        <w:t xml:space="preserve">, que viene a ser algo así como La Biblia de los sistemas de recomendación. Leyendo este libro, que describe de forma perfecta el funcionamiento de todos los tipos de sistemas de recomendación existentes. Es un libro fundamentalmente matemático, en el que se pueden aprender todo tipo de conceptos acerca de este tipo de sistemas: cálculo de similitudes, coeficiente de Gini, tipos de hibridación, </w:t>
+      </w:r>
     </w:p>
     <w:p>
       <w:pPr>
@@ -11359,12 +11821,12 @@
       <w:r>
         <w:br w:type="page"/>
       </w:r>
-      <w:bookmarkStart w:id="27" w:name="_Toc57583414"/>
+      <w:bookmarkStart w:id="26" w:name="_Toc57583414"/>
       <w:r>
         <w:lastRenderedPageBreak/>
         <w:t>Bibliografía</w:t>
       </w:r>
-      <w:bookmarkEnd w:id="27"/>
+      <w:bookmarkEnd w:id="26"/>
     </w:p>
     <w:sdt>
       <w:sdtPr>
@@ -12605,13 +13067,28 @@
                         <w:noProof/>
                         <w:lang w:val="en-US"/>
                       </w:rPr>
-                      <w:t xml:space="preserve">C. C. Aggarwal, Recommender Systems. </w:t>
+                      <w:t xml:space="preserve">C. C. Aggarwal, </w:t>
+                    </w:r>
+                    <w:bookmarkStart w:id="27" w:name="_Hlk57666965"/>
+                    <w:r>
+                      <w:rPr>
+                        <w:noProof/>
+                        <w:lang w:val="en-US"/>
+                      </w:rPr>
+                      <w:t xml:space="preserve">Recommender Systems. </w:t>
                     </w:r>
                     <w:r>
                       <w:rPr>
                         <w:noProof/>
                       </w:rPr>
-                      <w:t xml:space="preserve">The textbook, Springer, 2016. </w:t>
+                      <w:t>The textbook</w:t>
+                    </w:r>
+                    <w:bookmarkEnd w:id="27"/>
+                    <w:r>
+                      <w:rPr>
+                        <w:noProof/>
+                      </w:rPr>
+                      <w:t xml:space="preserve">, Springer, 2016. </w:t>
                     </w:r>
                   </w:p>
                 </w:tc>
@@ -12654,7 +13131,7 @@
 </file>
 
 <file path=word/endnotes.xml><?xml version="1.0" encoding="utf-8"?>
-<w:endnotes xmlns:wpc="http://schemas.microsoft.com/office/word/2010/wordprocessingCanvas" xmlns:cx="http://schemas.microsoft.com/office/drawing/2014/chartex" xmlns:mc="http://schemas.openxmlformats.org/markup-compatibility/2006" xmlns:o="urn:schemas-microsoft-com:office:office" xmlns:r="http://schemas.openxmlformats.org/officeDocument/2006/relationships" xmlns:m="http://schemas.openxmlformats.org/officeDocument/2006/math" xmlns:v="urn:schemas-microsoft-com:vml" xmlns:wp14="http://schemas.microsoft.com/office/word/2010/wordprocessingDrawing" xmlns:wp="http://schemas.openxmlformats.org/drawingml/2006/wordprocessingDrawing" xmlns:w10="urn:schemas-microsoft-com:office:word" xmlns:w="http://schemas.openxmlformats.org/wordprocessingml/2006/main" xmlns:w14="http://schemas.microsoft.com/office/word/2010/wordml" xmlns:w15="http://schemas.microsoft.com/office/word/2012/wordml" xmlns:w16se="http://schemas.microsoft.com/office/word/2015/wordml/symex" xmlns:wpg="http://schemas.microsoft.com/office/word/2010/wordprocessingGroup" xmlns:wpi="http://schemas.microsoft.com/office/word/2010/wordprocessingInk" xmlns:wne="http://schemas.microsoft.com/office/word/2006/wordml" xmlns:wps="http://schemas.microsoft.com/office/word/2010/wordprocessingShape" mc:Ignorable="w14 w15 w16se wp14">
+<w:endnotes xmlns:wpc="http://schemas.microsoft.com/office/word/2010/wordprocessingCanvas" xmlns:cx="http://schemas.microsoft.com/office/drawing/2014/chartex" xmlns:cx1="http://schemas.microsoft.com/office/drawing/2015/9/8/chartex" xmlns:cx2="http://schemas.microsoft.com/office/drawing/2015/10/21/chartex" xmlns:cx3="http://schemas.microsoft.com/office/drawing/2016/5/9/chartex" xmlns:cx4="http://schemas.microsoft.com/office/drawing/2016/5/10/chartex" xmlns:cx5="http://schemas.microsoft.com/office/drawing/2016/5/11/chartex" xmlns:cx6="http://schemas.microsoft.com/office/drawing/2016/5/12/chartex" xmlns:cx7="http://schemas.microsoft.com/office/drawing/2016/5/13/chartex" xmlns:cx8="http://schemas.microsoft.com/office/drawing/2016/5/14/chartex" xmlns:mc="http://schemas.openxmlformats.org/markup-compatibility/2006" xmlns:aink="http://schemas.microsoft.com/office/drawing/2016/ink" xmlns:am3d="http://schemas.microsoft.com/office/drawing/2017/model3d" xmlns:o="urn:schemas-microsoft-com:office:office" xmlns:r="http://schemas.openxmlformats.org/officeDocument/2006/relationships" xmlns:m="http://schemas.openxmlformats.org/officeDocument/2006/math" xmlns:v="urn:schemas-microsoft-com:vml" xmlns:wp14="http://schemas.microsoft.com/office/word/2010/wordprocessingDrawing" xmlns:wp="http://schemas.openxmlformats.org/drawingml/2006/wordprocessingDrawing" xmlns:w10="urn:schemas-microsoft-com:office:word" xmlns:w="http://schemas.openxmlformats.org/wordprocessingml/2006/main" xmlns:w14="http://schemas.microsoft.com/office/word/2010/wordml" xmlns:w15="http://schemas.microsoft.com/office/word/2012/wordml" xmlns:w16cex="http://schemas.microsoft.com/office/word/2018/wordml/cex" xmlns:w16cid="http://schemas.microsoft.com/office/word/2016/wordml/cid" xmlns:w16="http://schemas.microsoft.com/office/word/2018/wordml" xmlns:w16se="http://schemas.microsoft.com/office/word/2015/wordml/symex" xmlns:wpg="http://schemas.microsoft.com/office/word/2010/wordprocessingGroup" xmlns:wpi="http://schemas.microsoft.com/office/word/2010/wordprocessingInk" xmlns:wne="http://schemas.microsoft.com/office/word/2006/wordml" xmlns:wps="http://schemas.microsoft.com/office/word/2010/wordprocessingShape" mc:Ignorable="w14 w15 w16se w16cid w16 w16cex wp14">
   <w:endnote w:type="separator" w:id="-1">
     <w:p>
       <w:pPr>
@@ -12679,7 +13156,7 @@
 </file>
 
 <file path=word/footer1.xml><?xml version="1.0" encoding="utf-8"?>
-<w:ftr xmlns:wpc="http://schemas.microsoft.com/office/word/2010/wordprocessingCanvas" xmlns:cx="http://schemas.microsoft.com/office/drawing/2014/chartex" xmlns:mc="http://schemas.openxmlformats.org/markup-compatibility/2006" xmlns:o="urn:schemas-microsoft-com:office:office" xmlns:r="http://schemas.openxmlformats.org/officeDocument/2006/relationships" xmlns:m="http://schemas.openxmlformats.org/officeDocument/2006/math" xmlns:v="urn:schemas-microsoft-com:vml" xmlns:wp14="http://schemas.microsoft.com/office/word/2010/wordprocessingDrawing" xmlns:wp="http://schemas.openxmlformats.org/drawingml/2006/wordprocessingDrawing" xmlns:w10="urn:schemas-microsoft-com:office:word" xmlns:w="http://schemas.openxmlformats.org/wordprocessingml/2006/main" xmlns:w14="http://schemas.microsoft.com/office/word/2010/wordml" xmlns:w15="http://schemas.microsoft.com/office/word/2012/wordml" xmlns:w16se="http://schemas.microsoft.com/office/word/2015/wordml/symex" xmlns:wpg="http://schemas.microsoft.com/office/word/2010/wordprocessingGroup" xmlns:wpi="http://schemas.microsoft.com/office/word/2010/wordprocessingInk" xmlns:wne="http://schemas.microsoft.com/office/word/2006/wordml" xmlns:wps="http://schemas.microsoft.com/office/word/2010/wordprocessingShape" mc:Ignorable="w14 w15 w16se wp14">
+<w:ftr xmlns:wpc="http://schemas.microsoft.com/office/word/2010/wordprocessingCanvas" xmlns:cx="http://schemas.microsoft.com/office/drawing/2014/chartex" xmlns:cx1="http://schemas.microsoft.com/office/drawing/2015/9/8/chartex" xmlns:cx2="http://schemas.microsoft.com/office/drawing/2015/10/21/chartex" xmlns:cx3="http://schemas.microsoft.com/office/drawing/2016/5/9/chartex" xmlns:cx4="http://schemas.microsoft.com/office/drawing/2016/5/10/chartex" xmlns:cx5="http://schemas.microsoft.com/office/drawing/2016/5/11/chartex" xmlns:cx6="http://schemas.microsoft.com/office/drawing/2016/5/12/chartex" xmlns:cx7="http://schemas.microsoft.com/office/drawing/2016/5/13/chartex" xmlns:cx8="http://schemas.microsoft.com/office/drawing/2016/5/14/chartex" xmlns:mc="http://schemas.openxmlformats.org/markup-compatibility/2006" xmlns:aink="http://schemas.microsoft.com/office/drawing/2016/ink" xmlns:am3d="http://schemas.microsoft.com/office/drawing/2017/model3d" xmlns:o="urn:schemas-microsoft-com:office:office" xmlns:r="http://schemas.openxmlformats.org/officeDocument/2006/relationships" xmlns:m="http://schemas.openxmlformats.org/officeDocument/2006/math" xmlns:v="urn:schemas-microsoft-com:vml" xmlns:wp14="http://schemas.microsoft.com/office/word/2010/wordprocessingDrawing" xmlns:wp="http://schemas.openxmlformats.org/drawingml/2006/wordprocessingDrawing" xmlns:w10="urn:schemas-microsoft-com:office:word" xmlns:w="http://schemas.openxmlformats.org/wordprocessingml/2006/main" xmlns:w14="http://schemas.microsoft.com/office/word/2010/wordml" xmlns:w15="http://schemas.microsoft.com/office/word/2012/wordml" xmlns:w16cex="http://schemas.microsoft.com/office/word/2018/wordml/cex" xmlns:w16cid="http://schemas.microsoft.com/office/word/2016/wordml/cid" xmlns:w16="http://schemas.microsoft.com/office/word/2018/wordml" xmlns:w16se="http://schemas.microsoft.com/office/word/2015/wordml/symex" xmlns:wpg="http://schemas.microsoft.com/office/word/2010/wordprocessingGroup" xmlns:wpi="http://schemas.microsoft.com/office/word/2010/wordprocessingInk" xmlns:wne="http://schemas.microsoft.com/office/word/2006/wordml" xmlns:wps="http://schemas.microsoft.com/office/word/2010/wordprocessingShape" mc:Ignorable="w14 w15 w16se w16cid w16 w16cex wp14">
   <w:sdt>
     <w:sdtPr>
       <w:id w:val="-1499734633"/>
@@ -12866,7 +13343,7 @@
                   </v:handles>
                   <o:complex v:ext="view"/>
                 </v:shapetype>
-                <v:shape id="Cinta: curvada e inclinada hacia abajo 2" o:spid="_x0000_s1032" type="#_x0000_t107" style="position:absolute;left:0;text-align:left;margin-left:0;margin-top:0;width:101pt;height:27.05pt;z-index:251659264;visibility:visible;mso-wrap-style:square;mso-width-percent:0;mso-height-percent:0;mso-wrap-distance-left:9pt;mso-wrap-distance-top:0;mso-wrap-distance-right:9pt;mso-wrap-distance-bottom:0;mso-position-horizontal:center;mso-position-horizontal-relative:margin;mso-position-vertical:center;mso-position-vertical-relative:bottom-margin-area;mso-width-percent:0;mso-height-percent:0;mso-width-relative:page;mso-height-relative:page;v-text-anchor:top" o:gfxdata="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" filled="f" fillcolor="#17365d" strokecolor="#71a0dc">
+                <v:shape id="Cinta: curvada e inclinada hacia abajo 2" o:spid="_x0000_s1032" type="#_x0000_t107" style="position:absolute;left:0;text-align:left;margin-left:0;margin-top:0;width:101pt;height:27.05pt;z-index:251659264;visibility:visible;mso-wrap-style:square;mso-width-percent:0;mso-height-percent:0;mso-wrap-distance-left:9pt;mso-wrap-distance-top:0;mso-wrap-distance-right:9pt;mso-wrap-distance-bottom:0;mso-position-horizontal:center;mso-position-horizontal-relative:margin;mso-position-vertical:center;mso-position-vertical-relative:bottom-margin-area;mso-width-percent:0;mso-height-percent:0;mso-width-relative:page;mso-height-relative:page;v-text-anchor:top" o:gfxdata="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" filled="f" fillcolor="#17365d" strokecolor="#71a0dc">
                   <v:textbox>
                     <w:txbxContent>
                       <w:p>
@@ -12914,7 +13391,7 @@
 </file>
 
 <file path=word/footnotes.xml><?xml version="1.0" encoding="utf-8"?>
-<w:footnotes xmlns:wpc="http://schemas.microsoft.com/office/word/2010/wordprocessingCanvas" xmlns:cx="http://schemas.microsoft.com/office/drawing/2014/chartex" xmlns:mc="http://schemas.openxmlformats.org/markup-compatibility/2006" xmlns:o="urn:schemas-microsoft-com:office:office" xmlns:r="http://schemas.openxmlformats.org/officeDocument/2006/relationships" xmlns:m="http://schemas.openxmlformats.org/officeDocument/2006/math" xmlns:v="urn:schemas-microsoft-com:vml" xmlns:wp14="http://schemas.microsoft.com/office/word/2010/wordprocessingDrawing" xmlns:wp="http://schemas.openxmlformats.org/drawingml/2006/wordprocessingDrawing" xmlns:w10="urn:schemas-microsoft-com:office:word" xmlns:w="http://schemas.openxmlformats.org/wordprocessingml/2006/main" xmlns:w14="http://schemas.microsoft.com/office/word/2010/wordml" xmlns:w15="http://schemas.microsoft.com/office/word/2012/wordml" xmlns:w16se="http://schemas.microsoft.com/office/word/2015/wordml/symex" xmlns:wpg="http://schemas.microsoft.com/office/word/2010/wordprocessingGroup" xmlns:wpi="http://schemas.microsoft.com/office/word/2010/wordprocessingInk" xmlns:wne="http://schemas.microsoft.com/office/word/2006/wordml" xmlns:wps="http://schemas.microsoft.com/office/word/2010/wordprocessingShape" mc:Ignorable="w14 w15 w16se wp14">
+<w:footnotes xmlns:wpc="http://schemas.microsoft.com/office/word/2010/wordprocessingCanvas" xmlns:cx="http://schemas.microsoft.com/office/drawing/2014/chartex" xmlns:cx1="http://schemas.microsoft.com/office/drawing/2015/9/8/chartex" xmlns:cx2="http://schemas.microsoft.com/office/drawing/2015/10/21/chartex" xmlns:cx3="http://schemas.microsoft.com/office/drawing/2016/5/9/chartex" xmlns:cx4="http://schemas.microsoft.com/office/drawing/2016/5/10/chartex" xmlns:cx5="http://schemas.microsoft.com/office/drawing/2016/5/11/chartex" xmlns:cx6="http://schemas.microsoft.com/office/drawing/2016/5/12/chartex" xmlns:cx7="http://schemas.microsoft.com/office/drawing/2016/5/13/chartex" xmlns:cx8="http://schemas.microsoft.com/office/drawing/2016/5/14/chartex" xmlns:mc="http://schemas.openxmlformats.org/markup-compatibility/2006" xmlns:aink="http://schemas.microsoft.com/office/drawing/2016/ink" xmlns:am3d="http://schemas.microsoft.com/office/drawing/2017/model3d" xmlns:o="urn:schemas-microsoft-com:office:office" xmlns:r="http://schemas.openxmlformats.org/officeDocument/2006/relationships" xmlns:m="http://schemas.openxmlformats.org/officeDocument/2006/math" xmlns:v="urn:schemas-microsoft-com:vml" xmlns:wp14="http://schemas.microsoft.com/office/word/2010/wordprocessingDrawing" xmlns:wp="http://schemas.openxmlformats.org/drawingml/2006/wordprocessingDrawing" xmlns:w10="urn:schemas-microsoft-com:office:word" xmlns:w="http://schemas.openxmlformats.org/wordprocessingml/2006/main" xmlns:w14="http://schemas.microsoft.com/office/word/2010/wordml" xmlns:w15="http://schemas.microsoft.com/office/word/2012/wordml" xmlns:w16cex="http://schemas.microsoft.com/office/word/2018/wordml/cex" xmlns:w16cid="http://schemas.microsoft.com/office/word/2016/wordml/cid" xmlns:w16="http://schemas.microsoft.com/office/word/2018/wordml" xmlns:w16se="http://schemas.microsoft.com/office/word/2015/wordml/symex" xmlns:wpg="http://schemas.microsoft.com/office/word/2010/wordprocessingGroup" xmlns:wpi="http://schemas.microsoft.com/office/word/2010/wordprocessingInk" xmlns:wne="http://schemas.microsoft.com/office/word/2006/wordml" xmlns:wps="http://schemas.microsoft.com/office/word/2010/wordprocessingShape" mc:Ignorable="w14 w15 w16se w16cid w16 w16cex wp14">
   <w:footnote w:type="separator" w:id="-1">
     <w:p>
       <w:pPr>
@@ -12939,7 +13416,7 @@
 </file>
 
 <file path=word/header1.xml><?xml version="1.0" encoding="utf-8"?>
-<w:hdr xmlns:wpc="http://schemas.microsoft.com/office/word/2010/wordprocessingCanvas" xmlns:cx="http://schemas.microsoft.com/office/drawing/2014/chartex" xmlns:mc="http://schemas.openxmlformats.org/markup-compatibility/2006" xmlns:o="urn:schemas-microsoft-com:office:office" xmlns:r="http://schemas.openxmlformats.org/officeDocument/2006/relationships" xmlns:m="http://schemas.openxmlformats.org/officeDocument/2006/math" xmlns:v="urn:schemas-microsoft-com:vml" xmlns:wp14="http://schemas.microsoft.com/office/word/2010/wordprocessingDrawing" xmlns:wp="http://schemas.openxmlformats.org/drawingml/2006/wordprocessingDrawing" xmlns:w10="urn:schemas-microsoft-com:office:word" xmlns:w="http://schemas.openxmlformats.org/wordprocessingml/2006/main" xmlns:w14="http://schemas.microsoft.com/office/word/2010/wordml" xmlns:w15="http://schemas.microsoft.com/office/word/2012/wordml" xmlns:w16se="http://schemas.microsoft.com/office/word/2015/wordml/symex" xmlns:wpg="http://schemas.microsoft.com/office/word/2010/wordprocessingGroup" xmlns:wpi="http://schemas.microsoft.com/office/word/2010/wordprocessingInk" xmlns:wne="http://schemas.microsoft.com/office/word/2006/wordml" xmlns:wps="http://schemas.microsoft.com/office/word/2010/wordprocessingShape" mc:Ignorable="w14 w15 w16se wp14">
+<w:hdr xmlns:wpc="http://schemas.microsoft.com/office/word/2010/wordprocessingCanvas" xmlns:cx="http://schemas.microsoft.com/office/drawing/2014/chartex" xmlns:cx1="http://schemas.microsoft.com/office/drawing/2015/9/8/chartex" xmlns:cx2="http://schemas.microsoft.com/office/drawing/2015/10/21/chartex" xmlns:cx3="http://schemas.microsoft.com/office/drawing/2016/5/9/chartex" xmlns:cx4="http://schemas.microsoft.com/office/drawing/2016/5/10/chartex" xmlns:cx5="http://schemas.microsoft.com/office/drawing/2016/5/11/chartex" xmlns:cx6="http://schemas.microsoft.com/office/drawing/2016/5/12/chartex" xmlns:cx7="http://schemas.microsoft.com/office/drawing/2016/5/13/chartex" xmlns:cx8="http://schemas.microsoft.com/office/drawing/2016/5/14/chartex" xmlns:mc="http://schemas.openxmlformats.org/markup-compatibility/2006" xmlns:aink="http://schemas.microsoft.com/office/drawing/2016/ink" xmlns:am3d="http://schemas.microsoft.com/office/drawing/2017/model3d" xmlns:o="urn:schemas-microsoft-com:office:office" xmlns:r="http://schemas.openxmlformats.org/officeDocument/2006/relationships" xmlns:m="http://schemas.openxmlformats.org/officeDocument/2006/math" xmlns:v="urn:schemas-microsoft-com:vml" xmlns:wp14="http://schemas.microsoft.com/office/word/2010/wordprocessingDrawing" xmlns:wp="http://schemas.openxmlformats.org/drawingml/2006/wordprocessingDrawing" xmlns:w10="urn:schemas-microsoft-com:office:word" xmlns:w="http://schemas.openxmlformats.org/wordprocessingml/2006/main" xmlns:w14="http://schemas.microsoft.com/office/word/2010/wordml" xmlns:w15="http://schemas.microsoft.com/office/word/2012/wordml" xmlns:w16cex="http://schemas.microsoft.com/office/word/2018/wordml/cex" xmlns:w16cid="http://schemas.microsoft.com/office/word/2016/wordml/cid" xmlns:w16="http://schemas.microsoft.com/office/word/2018/wordml" xmlns:w16se="http://schemas.microsoft.com/office/word/2015/wordml/symex" xmlns:wpg="http://schemas.microsoft.com/office/word/2010/wordprocessingGroup" xmlns:wpi="http://schemas.microsoft.com/office/word/2010/wordprocessingInk" xmlns:wne="http://schemas.microsoft.com/office/word/2006/wordml" xmlns:wps="http://schemas.microsoft.com/office/word/2010/wordprocessingShape" mc:Ignorable="w14 w15 w16se w16cid w16 w16cex wp14">
   <w:p>
     <w:pPr>
       <w:pStyle w:val="Encabezado"/>
@@ -12951,18 +13428,88 @@
     </w:pPr>
     <w:r>
       <w:rPr>
+        <w:rFonts w:ascii="Trebuchet MS" w:eastAsia="Calibri" w:hAnsi="Trebuchet MS" w:cs="Times New Roman"/>
+        <w:noProof/>
+        <w:sz w:val="32"/>
+        <w:lang w:eastAsia="es-ES"/>
+      </w:rPr>
+      <w:drawing>
+        <wp:anchor distT="0" distB="0" distL="114300" distR="114300" simplePos="0" relativeHeight="251663360" behindDoc="0" locked="0" layoutInCell="1" allowOverlap="1" wp14:anchorId="0AD492A9" wp14:editId="54FFB0E3">
+          <wp:simplePos x="0" y="0"/>
+          <wp:positionH relativeFrom="margin">
+            <wp:posOffset>4892040</wp:posOffset>
+          </wp:positionH>
+          <wp:positionV relativeFrom="page">
+            <wp:posOffset>142875</wp:posOffset>
+          </wp:positionV>
+          <wp:extent cx="619125" cy="742315"/>
+          <wp:effectExtent l="0" t="0" r="0" b="635"/>
+          <wp:wrapNone/>
+          <wp:docPr id="41" name="Imagen 41" descr="Macintosh HD:Users:ramon:Documents:Documentos:A-E:ESCUELA_rmn:EscuelaAAA:Escudos:EscudoEscuelaSinFondo.tif"/>
+          <wp:cNvGraphicFramePr>
+            <a:graphicFrameLocks xmlns:a="http://schemas.openxmlformats.org/drawingml/2006/main" noChangeAspect="1"/>
+          </wp:cNvGraphicFramePr>
+          <a:graphic xmlns:a="http://schemas.openxmlformats.org/drawingml/2006/main">
+            <a:graphicData uri="http://schemas.openxmlformats.org/drawingml/2006/picture">
+              <pic:pic xmlns:pic="http://schemas.openxmlformats.org/drawingml/2006/picture">
+                <pic:nvPicPr>
+                  <pic:cNvPr id="0" name="Imagen 6" descr="Macintosh HD:Users:ramon:Documents:Documentos:A-E:ESCUELA_rmn:EscuelaAAA:Escudos:EscudoEscuelaSinFondo.tif"/>
+                  <pic:cNvPicPr>
+                    <a:picLocks noChangeAspect="1" noChangeArrowheads="1"/>
+                  </pic:cNvPicPr>
+                </pic:nvPicPr>
+                <pic:blipFill>
+                  <a:blip r:embed="rId1" cstate="print">
+                    <a:extLst>
+                      <a:ext uri="{28A0092B-C50C-407E-A947-70E740481C1C}">
+                        <a14:useLocalDpi xmlns:a14="http://schemas.microsoft.com/office/drawing/2010/main" val="0"/>
+                      </a:ext>
+                    </a:extLst>
+                  </a:blip>
+                  <a:srcRect/>
+                  <a:stretch>
+                    <a:fillRect/>
+                  </a:stretch>
+                </pic:blipFill>
+                <pic:spPr bwMode="auto">
+                  <a:xfrm>
+                    <a:off x="0" y="0"/>
+                    <a:ext cx="619125" cy="742315"/>
+                  </a:xfrm>
+                  <a:prstGeom prst="rect">
+                    <a:avLst/>
+                  </a:prstGeom>
+                  <a:noFill/>
+                  <a:ln>
+                    <a:noFill/>
+                  </a:ln>
+                </pic:spPr>
+              </pic:pic>
+            </a:graphicData>
+          </a:graphic>
+          <wp14:sizeRelH relativeFrom="page">
+            <wp14:pctWidth>0</wp14:pctWidth>
+          </wp14:sizeRelH>
+          <wp14:sizeRelV relativeFrom="page">
+            <wp14:pctHeight>0</wp14:pctHeight>
+          </wp14:sizeRelV>
+        </wp:anchor>
+      </w:drawing>
+    </w:r>
+    <w:r>
+      <w:rPr>
         <w:noProof/>
         <w:sz w:val="20"/>
         <w:lang w:eastAsia="es-ES"/>
       </w:rPr>
       <w:drawing>
-        <wp:anchor distT="0" distB="0" distL="114300" distR="114300" simplePos="0" relativeHeight="251661312" behindDoc="0" locked="0" layoutInCell="1" allowOverlap="1" wp14:anchorId="69FEB8F9" wp14:editId="53F2B8B0">
+        <wp:anchor distT="0" distB="0" distL="114300" distR="114300" simplePos="0" relativeHeight="251661312" behindDoc="0" locked="0" layoutInCell="1" allowOverlap="1" wp14:anchorId="69FEB8F9" wp14:editId="47D5B1BE">
           <wp:simplePos x="0" y="0"/>
           <wp:positionH relativeFrom="column">
-            <wp:posOffset>-428625</wp:posOffset>
+            <wp:posOffset>-41275</wp:posOffset>
           </wp:positionH>
           <wp:positionV relativeFrom="topMargin">
-            <wp:posOffset>107249</wp:posOffset>
+            <wp:posOffset>138430</wp:posOffset>
           </wp:positionV>
           <wp:extent cx="1496291" cy="742667"/>
           <wp:effectExtent l="0" t="0" r="8890" b="635"/>
@@ -12981,7 +13528,7 @@
                   </pic:cNvPicPr>
                 </pic:nvPicPr>
                 <pic:blipFill>
-                  <a:blip r:embed="rId1">
+                  <a:blip r:embed="rId2">
                     <a:extLst>
                       <a:ext uri="{28A0092B-C50C-407E-A947-70E740481C1C}">
                         <a14:useLocalDpi xmlns:a14="http://schemas.microsoft.com/office/drawing/2010/main" val="0"/>
@@ -13019,76 +13566,6 @@
       </w:drawing>
     </w:r>
     <w:r>
-      <w:rPr>
-        <w:rFonts w:ascii="Trebuchet MS" w:eastAsia="Calibri" w:hAnsi="Trebuchet MS" w:cs="Times New Roman"/>
-        <w:noProof/>
-        <w:sz w:val="32"/>
-        <w:lang w:eastAsia="es-ES"/>
-      </w:rPr>
-      <w:drawing>
-        <wp:anchor distT="0" distB="0" distL="114300" distR="114300" simplePos="0" relativeHeight="251663360" behindDoc="0" locked="0" layoutInCell="1" allowOverlap="1" wp14:anchorId="0AD492A9" wp14:editId="4FE506C7">
-          <wp:simplePos x="0" y="0"/>
-          <wp:positionH relativeFrom="margin">
-            <wp:posOffset>4892040</wp:posOffset>
-          </wp:positionH>
-          <wp:positionV relativeFrom="page">
-            <wp:posOffset>136772</wp:posOffset>
-          </wp:positionV>
-          <wp:extent cx="619125" cy="742874"/>
-          <wp:effectExtent l="0" t="0" r="0" b="635"/>
-          <wp:wrapNone/>
-          <wp:docPr id="41" name="Imagen 41" descr="Macintosh HD:Users:ramon:Documents:Documentos:A-E:ESCUELA_rmn:EscuelaAAA:Escudos:EscudoEscuelaSinFondo.tif"/>
-          <wp:cNvGraphicFramePr>
-            <a:graphicFrameLocks xmlns:a="http://schemas.openxmlformats.org/drawingml/2006/main" noChangeAspect="1"/>
-          </wp:cNvGraphicFramePr>
-          <a:graphic xmlns:a="http://schemas.openxmlformats.org/drawingml/2006/main">
-            <a:graphicData uri="http://schemas.openxmlformats.org/drawingml/2006/picture">
-              <pic:pic xmlns:pic="http://schemas.openxmlformats.org/drawingml/2006/picture">
-                <pic:nvPicPr>
-                  <pic:cNvPr id="0" name="Imagen 6" descr="Macintosh HD:Users:ramon:Documents:Documentos:A-E:ESCUELA_rmn:EscuelaAAA:Escudos:EscudoEscuelaSinFondo.tif"/>
-                  <pic:cNvPicPr>
-                    <a:picLocks noChangeAspect="1" noChangeArrowheads="1"/>
-                  </pic:cNvPicPr>
-                </pic:nvPicPr>
-                <pic:blipFill>
-                  <a:blip r:embed="rId2" cstate="print">
-                    <a:extLst>
-                      <a:ext uri="{28A0092B-C50C-407E-A947-70E740481C1C}">
-                        <a14:useLocalDpi xmlns:a14="http://schemas.microsoft.com/office/drawing/2010/main" val="0"/>
-                      </a:ext>
-                    </a:extLst>
-                  </a:blip>
-                  <a:srcRect/>
-                  <a:stretch>
-                    <a:fillRect/>
-                  </a:stretch>
-                </pic:blipFill>
-                <pic:spPr bwMode="auto">
-                  <a:xfrm>
-                    <a:off x="0" y="0"/>
-                    <a:ext cx="627150" cy="752503"/>
-                  </a:xfrm>
-                  <a:prstGeom prst="rect">
-                    <a:avLst/>
-                  </a:prstGeom>
-                  <a:noFill/>
-                  <a:ln>
-                    <a:noFill/>
-                  </a:ln>
-                </pic:spPr>
-              </pic:pic>
-            </a:graphicData>
-          </a:graphic>
-          <wp14:sizeRelH relativeFrom="page">
-            <wp14:pctWidth>0</wp14:pctWidth>
-          </wp14:sizeRelH>
-          <wp14:sizeRelV relativeFrom="page">
-            <wp14:pctHeight>0</wp14:pctHeight>
-          </wp14:sizeRelV>
-        </wp:anchor>
-      </w:drawing>
-    </w:r>
-    <w:r>
       <w:tab/>
     </w:r>
   </w:p>
@@ -13096,7 +13573,7 @@
 </file>
 
 <file path=word/numbering.xml><?xml version="1.0" encoding="utf-8"?>
-<w:numbering xmlns:wpc="http://schemas.microsoft.com/office/word/2010/wordprocessingCanvas" xmlns:cx="http://schemas.microsoft.com/office/drawing/2014/chartex" xmlns:mc="http://schemas.openxmlformats.org/markup-compatibility/2006" xmlns:o="urn:schemas-microsoft-com:office:office" xmlns:r="http://schemas.openxmlformats.org/officeDocument/2006/relationships" xmlns:m="http://schemas.openxmlformats.org/officeDocument/2006/math" xmlns:v="urn:schemas-microsoft-com:vml" xmlns:wp14="http://schemas.microsoft.com/office/word/2010/wordprocessingDrawing" xmlns:wp="http://schemas.openxmlformats.org/drawingml/2006/wordprocessingDrawing" xmlns:w10="urn:schemas-microsoft-com:office:word" xmlns:w="http://schemas.openxmlformats.org/wordprocessingml/2006/main" xmlns:w14="http://schemas.microsoft.com/office/word/2010/wordml" xmlns:w15="http://schemas.microsoft.com/office/word/2012/wordml" xmlns:w16se="http://schemas.microsoft.com/office/word/2015/wordml/symex" xmlns:wpg="http://schemas.microsoft.com/office/word/2010/wordprocessingGroup" xmlns:wpi="http://schemas.microsoft.com/office/word/2010/wordprocessingInk" xmlns:wne="http://schemas.microsoft.com/office/word/2006/wordml" xmlns:wps="http://schemas.microsoft.com/office/word/2010/wordprocessingShape" mc:Ignorable="w14 w15 w16se wp14">
+<w:numbering xmlns:wpc="http://schemas.microsoft.com/office/word/2010/wordprocessingCanvas" xmlns:cx="http://schemas.microsoft.com/office/drawing/2014/chartex" xmlns:cx1="http://schemas.microsoft.com/office/drawing/2015/9/8/chartex" xmlns:cx2="http://schemas.microsoft.com/office/drawing/2015/10/21/chartex" xmlns:cx3="http://schemas.microsoft.com/office/drawing/2016/5/9/chartex" xmlns:cx4="http://schemas.microsoft.com/office/drawing/2016/5/10/chartex" xmlns:cx5="http://schemas.microsoft.com/office/drawing/2016/5/11/chartex" xmlns:cx6="http://schemas.microsoft.com/office/drawing/2016/5/12/chartex" xmlns:cx7="http://schemas.microsoft.com/office/drawing/2016/5/13/chartex" xmlns:cx8="http://schemas.microsoft.com/office/drawing/2016/5/14/chartex" xmlns:mc="http://schemas.openxmlformats.org/markup-compatibility/2006" xmlns:aink="http://schemas.microsoft.com/office/drawing/2016/ink" xmlns:am3d="http://schemas.microsoft.com/office/drawing/2017/model3d" xmlns:o="urn:schemas-microsoft-com:office:office" xmlns:r="http://schemas.openxmlformats.org/officeDocument/2006/relationships" xmlns:m="http://schemas.openxmlformats.org/officeDocument/2006/math" xmlns:v="urn:schemas-microsoft-com:vml" xmlns:wp14="http://schemas.microsoft.com/office/word/2010/wordprocessingDrawing" xmlns:wp="http://schemas.openxmlformats.org/drawingml/2006/wordprocessingDrawing" xmlns:w10="urn:schemas-microsoft-com:office:word" xmlns:w="http://schemas.openxmlformats.org/wordprocessingml/2006/main" xmlns:w14="http://schemas.microsoft.com/office/word/2010/wordml" xmlns:w15="http://schemas.microsoft.com/office/word/2012/wordml" xmlns:w16cex="http://schemas.microsoft.com/office/word/2018/wordml/cex" xmlns:w16cid="http://schemas.microsoft.com/office/word/2016/wordml/cid" xmlns:w16="http://schemas.microsoft.com/office/word/2018/wordml" xmlns:w16se="http://schemas.microsoft.com/office/word/2015/wordml/symex" xmlns:wpg="http://schemas.microsoft.com/office/word/2010/wordprocessingGroup" xmlns:wpi="http://schemas.microsoft.com/office/word/2010/wordprocessingInk" xmlns:wne="http://schemas.microsoft.com/office/word/2006/wordml" xmlns:wps="http://schemas.microsoft.com/office/word/2010/wordprocessingShape" mc:Ignorable="w14 w15 w16se w16cid w16 w16cex wp14">
   <w:abstractNum w:abstractNumId="0" w15:restartNumberingAfterBreak="0">
     <w:nsid w:val="009E5FBD"/>
     <w:multiLevelType w:val="hybridMultilevel"/>
@@ -15551,7 +16028,7 @@
 </file>
 
 <file path=word/styles.xml><?xml version="1.0" encoding="utf-8"?>
-<w:styles xmlns:mc="http://schemas.openxmlformats.org/markup-compatibility/2006" xmlns:r="http://schemas.openxmlformats.org/officeDocument/2006/relationships" xmlns:w="http://schemas.openxmlformats.org/wordprocessingml/2006/main" xmlns:w14="http://schemas.microsoft.com/office/word/2010/wordml" xmlns:w15="http://schemas.microsoft.com/office/word/2012/wordml" xmlns:w16se="http://schemas.microsoft.com/office/word/2015/wordml/symex" mc:Ignorable="w14 w15 w16se">
+<w:styles xmlns:mc="http://schemas.openxmlformats.org/markup-compatibility/2006" xmlns:r="http://schemas.openxmlformats.org/officeDocument/2006/relationships" xmlns:w="http://schemas.openxmlformats.org/wordprocessingml/2006/main" xmlns:w14="http://schemas.microsoft.com/office/word/2010/wordml" xmlns:w15="http://schemas.microsoft.com/office/word/2012/wordml" xmlns:w16cex="http://schemas.microsoft.com/office/word/2018/wordml/cex" xmlns:w16cid="http://schemas.microsoft.com/office/word/2016/wordml/cid" xmlns:w16="http://schemas.microsoft.com/office/word/2018/wordml" xmlns:w16se="http://schemas.microsoft.com/office/word/2015/wordml/symex" mc:Ignorable="w14 w15 w16se w16cid w16 w16cex">
   <w:docDefaults>
     <w:rPrDefault>
       <w:rPr>
@@ -15567,7 +16044,7 @@
       </w:pPr>
     </w:pPrDefault>
   </w:docDefaults>
-  <w:latentStyles w:defLockedState="0" w:defUIPriority="99" w:defSemiHidden="0" w:defUnhideWhenUsed="0" w:defQFormat="0" w:count="371">
+  <w:latentStyles w:defLockedState="0" w:defUIPriority="99" w:defSemiHidden="0" w:defUnhideWhenUsed="0" w:defQFormat="0" w:count="376">
     <w:lsdException w:name="Normal" w:uiPriority="0" w:qFormat="1"/>
     <w:lsdException w:name="heading 1" w:uiPriority="9" w:qFormat="1"/>
     <w:lsdException w:name="heading 2" w:semiHidden="1" w:uiPriority="9" w:unhideWhenUsed="1" w:qFormat="1"/>
@@ -15673,7 +16150,6 @@
     <w:lsdException w:name="HTML Sample" w:semiHidden="1" w:unhideWhenUsed="1"/>
     <w:lsdException w:name="HTML Typewriter" w:semiHidden="1" w:unhideWhenUsed="1"/>
     <w:lsdException w:name="HTML Variable" w:semiHidden="1" w:unhideWhenUsed="1"/>
-    <w:lsdException w:name="Normal Table" w:semiHidden="1" w:unhideWhenUsed="1"/>
     <w:lsdException w:name="annotation subject" w:semiHidden="1" w:unhideWhenUsed="1"/>
     <w:lsdException w:name="No List" w:semiHidden="1" w:unhideWhenUsed="1"/>
     <w:lsdException w:name="Outline List 1" w:semiHidden="1" w:unhideWhenUsed="1"/>
@@ -15716,11 +16192,8 @@
     <w:lsdException w:name="Table Contemporary" w:semiHidden="1" w:unhideWhenUsed="1"/>
     <w:lsdException w:name="Table Elegant" w:semiHidden="1" w:unhideWhenUsed="1"/>
     <w:lsdException w:name="Table Professional" w:semiHidden="1" w:unhideWhenUsed="1"/>
-    <w:lsdException w:name="Table Subtle 1" w:semiHidden="1" w:unhideWhenUsed="1"/>
     <w:lsdException w:name="Table Subtle 2" w:semiHidden="1" w:unhideWhenUsed="1"/>
     <w:lsdException w:name="Table Web 1" w:semiHidden="1" w:unhideWhenUsed="1"/>
-    <w:lsdException w:name="Table Web 2" w:semiHidden="1" w:unhideWhenUsed="1"/>
-    <w:lsdException w:name="Table Web 3" w:semiHidden="1" w:unhideWhenUsed="1"/>
     <w:lsdException w:name="Balloon Text" w:semiHidden="1" w:unhideWhenUsed="1"/>
     <w:lsdException w:name="Table Grid" w:uiPriority="39"/>
     <w:lsdException w:name="Table Theme" w:semiHidden="1" w:unhideWhenUsed="1"/>
@@ -15939,6 +16412,11 @@
     <w:lsdException w:name="List Table 5 Dark Accent 6" w:uiPriority="50"/>
     <w:lsdException w:name="List Table 6 Colorful Accent 6" w:uiPriority="51"/>
     <w:lsdException w:name="List Table 7 Colorful Accent 6" w:uiPriority="52"/>
+    <w:lsdException w:name="Mention" w:semiHidden="1" w:unhideWhenUsed="1"/>
+    <w:lsdException w:name="Smart Hyperlink" w:semiHidden="1" w:unhideWhenUsed="1"/>
+    <w:lsdException w:name="Hashtag" w:semiHidden="1" w:unhideWhenUsed="1"/>
+    <w:lsdException w:name="Unresolved Mention" w:semiHidden="1" w:unhideWhenUsed="1"/>
+    <w:lsdException w:name="Smart Link" w:semiHidden="1" w:unhideWhenUsed="1"/>
   </w:latentStyles>
   <w:style w:type="paragraph" w:default="1" w:styleId="Normal">
     <w:name w:val="Normal"/>

</xml_diff>

<commit_message>
Descripción aplicación hasta valoracion inicial
</commit_message>
<xml_diff>
--- a/Memoria.docx
+++ b/Memoria.docx
@@ -222,7 +222,7 @@
                             <a:effectLst/>
                             <a:extLst>
                               <a:ext uri="{C572A759-6A51-4108-AA02-DFA0A04FC94B}">
-                                <ma14:wrappingTextBoxFlag xmlns="" xmlns:mo="http://schemas.microsoft.com/office/mac/office/2008/main" xmlns:mv="urn:schemas-microsoft-com:mac:vml" xmlns:o="urn:schemas-microsoft-com:office:office" xmlns:v="urn:schemas-microsoft-com:vml" xmlns:w10="urn:schemas-microsoft-com:office:word" xmlns:w="http://schemas.openxmlformats.org/wordprocessingml/2006/main" xmlns:ma14="http://schemas.microsoft.com/office/mac/drawingml/2011/main" xmlns:w16="http://schemas.microsoft.com/office/word/2018/wordml" xmlns:w16cid="http://schemas.microsoft.com/office/word/2016/wordml/cid" xmlns:w16cex="http://schemas.microsoft.com/office/word/2018/wordml/cex" xmlns:am3d="http://schemas.microsoft.com/office/drawing/2017/model3d" xmlns:aink="http://schemas.microsoft.com/office/drawing/2016/ink" xmlns:cx8="http://schemas.microsoft.com/office/drawing/2016/5/14/chartex" xmlns:cx7="http://schemas.microsoft.com/office/drawing/2016/5/13/chartex" xmlns:cx6="http://schemas.microsoft.com/office/drawing/2016/5/12/chartex" xmlns:cx5="http://schemas.microsoft.com/office/drawing/2016/5/11/chartex" xmlns:cx4="http://schemas.microsoft.com/office/drawing/2016/5/10/chartex" xmlns:cx3="http://schemas.microsoft.com/office/drawing/2016/5/9/chartex" xmlns:cx2="http://schemas.microsoft.com/office/drawing/2015/10/21/chartex" xmlns:cx1="http://schemas.microsoft.com/office/drawing/2015/9/8/chartex"/>
+                                <ma14:wrappingTextBoxFlag xmlns:cx1="http://schemas.microsoft.com/office/drawing/2015/9/8/chartex" xmlns:cx2="http://schemas.microsoft.com/office/drawing/2015/10/21/chartex" xmlns:cx3="http://schemas.microsoft.com/office/drawing/2016/5/9/chartex" xmlns:cx4="http://schemas.microsoft.com/office/drawing/2016/5/10/chartex" xmlns:cx5="http://schemas.microsoft.com/office/drawing/2016/5/11/chartex" xmlns:cx6="http://schemas.microsoft.com/office/drawing/2016/5/12/chartex" xmlns:cx7="http://schemas.microsoft.com/office/drawing/2016/5/13/chartex" xmlns:cx8="http://schemas.microsoft.com/office/drawing/2016/5/14/chartex" xmlns:aink="http://schemas.microsoft.com/office/drawing/2016/ink" xmlns:am3d="http://schemas.microsoft.com/office/drawing/2017/model3d" xmlns:w16cex="http://schemas.microsoft.com/office/word/2018/wordml/cex" xmlns:w16cid="http://schemas.microsoft.com/office/word/2016/wordml/cid" xmlns:w16="http://schemas.microsoft.com/office/word/2018/wordml" xmlns:ma14="http://schemas.microsoft.com/office/mac/drawingml/2011/main" xmlns:w="http://schemas.openxmlformats.org/wordprocessingml/2006/main" xmlns:w10="urn:schemas-microsoft-com:office:word" xmlns:v="urn:schemas-microsoft-com:vml" xmlns:o="urn:schemas-microsoft-com:office:office" xmlns:mv="urn:schemas-microsoft-com:mac:vml" xmlns:mo="http://schemas.microsoft.com/office/mac/office/2008/main" xmlns=""/>
                               </a:ext>
                             </a:extLst>
                           </wps:spPr>
@@ -591,8 +591,17 @@
                                     <w:rFonts w:ascii="Trebuchet MS" w:hAnsi="Trebuchet MS"/>
                                     <w:sz w:val="32"/>
                                   </w:rPr>
-                                  <w:t>Sistemas de Información de Gestión y Business Intelligence</w:t>
+                                  <w:t xml:space="preserve">Sistemas de Información de Gestión y Business </w:t>
                                 </w:r>
+                                <w:proofErr w:type="spellStart"/>
+                                <w:r>
+                                  <w:rPr>
+                                    <w:rFonts w:ascii="Trebuchet MS" w:hAnsi="Trebuchet MS"/>
+                                    <w:sz w:val="32"/>
+                                  </w:rPr>
+                                  <w:t>Intelligence</w:t>
+                                </w:r>
+                                <w:proofErr w:type="spellEnd"/>
                               </w:p>
                             </w:txbxContent>
                           </wps:txbx>
@@ -628,8 +637,17 @@
                               <w:rFonts w:ascii="Trebuchet MS" w:hAnsi="Trebuchet MS"/>
                               <w:sz w:val="32"/>
                             </w:rPr>
-                            <w:t>Sistemas de Información de Gestión y Business Intelligence</w:t>
+                            <w:t xml:space="preserve">Sistemas de Información de Gestión y Business </w:t>
                           </w:r>
+                          <w:proofErr w:type="spellStart"/>
+                          <w:r>
+                            <w:rPr>
+                              <w:rFonts w:ascii="Trebuchet MS" w:hAnsi="Trebuchet MS"/>
+                              <w:sz w:val="32"/>
+                            </w:rPr>
+                            <w:t>Intelligence</w:t>
+                          </w:r>
+                          <w:proofErr w:type="spellEnd"/>
                         </w:p>
                       </w:txbxContent>
                     </v:textbox>
@@ -830,13 +848,23 @@
                                   </w:rPr>
                                   <w:t>(</w:t>
                                 </w:r>
+                                <w:proofErr w:type="gramStart"/>
                                 <w:r>
                                   <w:rPr>
                                     <w:rFonts w:ascii="Trebuchet MS" w:hAnsi="Trebuchet MS"/>
                                     <w:sz w:val="44"/>
                                     <w:szCs w:val="28"/>
                                   </w:rPr>
-                                  <w:t>Diciembre, 2020</w:t>
+                                  <w:t>Diciembre</w:t>
+                                </w:r>
+                                <w:proofErr w:type="gramEnd"/>
+                                <w:r>
+                                  <w:rPr>
+                                    <w:rFonts w:ascii="Trebuchet MS" w:hAnsi="Trebuchet MS"/>
+                                    <w:sz w:val="44"/>
+                                    <w:szCs w:val="28"/>
+                                  </w:rPr>
+                                  <w:t>, 2020</w:t>
                                 </w:r>
                                 <w:r>
                                   <w:rPr>
@@ -887,13 +915,23 @@
                             </w:rPr>
                             <w:t>(</w:t>
                           </w:r>
+                          <w:proofErr w:type="gramStart"/>
                           <w:r>
                             <w:rPr>
                               <w:rFonts w:ascii="Trebuchet MS" w:hAnsi="Trebuchet MS"/>
                               <w:sz w:val="44"/>
                               <w:szCs w:val="28"/>
                             </w:rPr>
-                            <w:t>Diciembre, 2020</w:t>
+                            <w:t>Diciembre</w:t>
+                          </w:r>
+                          <w:proofErr w:type="gramEnd"/>
+                          <w:r>
+                            <w:rPr>
+                              <w:rFonts w:ascii="Trebuchet MS" w:hAnsi="Trebuchet MS"/>
+                              <w:sz w:val="44"/>
+                              <w:szCs w:val="28"/>
+                            </w:rPr>
+                            <w:t>, 2020</w:t>
                           </w:r>
                           <w:r>
                             <w:rPr>
@@ -3001,7 +3039,15 @@
         <w:pStyle w:val="Cuerpotexto"/>
       </w:pPr>
       <w:r>
-        <w:t>Tal vez si pensamos en un sistema de recomendación, el primero que se nos viene a la mente es un sistema de recomendación de películas. Todas y cada una de las plataformas de cine en streaming emplean un complejo sistema de recomendación encargado de analizar gigantescos volúmenes de datos y realizar sugerencias a sus usuario</w:t>
+        <w:t xml:space="preserve">Tal vez si pensamos en un sistema de recomendación, el primero que se nos viene a la mente es un sistema de recomendación de películas. Todas y cada una de las plataformas de cine en </w:t>
+      </w:r>
+      <w:proofErr w:type="spellStart"/>
+      <w:r>
+        <w:t>streaming</w:t>
+      </w:r>
+      <w:proofErr w:type="spellEnd"/>
+      <w:r>
+        <w:t xml:space="preserve"> emplean un complejo sistema de recomendación encargado de analizar gigantescos volúmenes de datos y realizar sugerencias a sus usuario</w:t>
       </w:r>
       <w:r>
         <w:t xml:space="preserve">s en tiempo record. Aunque </w:t>
@@ -3024,11 +3070,21 @@
         <w:pStyle w:val="Cuerpotexto"/>
       </w:pPr>
       <w:r>
-        <w:t xml:space="preserve">Estos sistemas, que se encuentran en constante desarrollo y evolución, son mucho más que simples recomendadores de películas. Si bien es posible </w:t>
-      </w:r>
+        <w:t xml:space="preserve">Estos sistemas, que se encuentran en constante desarrollo y evolución, son mucho más que simples </w:t>
+      </w:r>
+      <w:proofErr w:type="spellStart"/>
+      <w:r>
+        <w:t>recomendadores</w:t>
+      </w:r>
+      <w:proofErr w:type="spellEnd"/>
+      <w:r>
+        <w:t xml:space="preserve"> de películas. Si bien es posible </w:t>
+      </w:r>
+      <w:proofErr w:type="gramStart"/>
       <w:r>
         <w:t>que</w:t>
       </w:r>
+      <w:proofErr w:type="gramEnd"/>
       <w:r>
         <w:t xml:space="preserve"> aunque utilices dichas plataformas con asiduidad no hayas reparado en ello, aunque </w:t>
       </w:r>
@@ -3084,13 +3140,29 @@
         <w:t xml:space="preserve">Extensión del catálogo: </w:t>
       </w:r>
       <w:r>
-        <w:t xml:space="preserve">Como es evidente, los sistemas de recomendación de las grandes plataformas de streaming única y exclusivamente trabajan sobre el conjunto de películas que, en ese momento, están disponibles en la plataforma. Esto supone una gran diferencia con mi aplicación, que consta con una base de datos con información </w:t>
+        <w:t xml:space="preserve">Como es evidente, los sistemas de recomendación de las grandes plataformas de </w:t>
+      </w:r>
+      <w:proofErr w:type="spellStart"/>
+      <w:r>
+        <w:t>streaming</w:t>
+      </w:r>
+      <w:proofErr w:type="spellEnd"/>
+      <w:r>
+        <w:t xml:space="preserve"> única y exclusivamente trabajan sobre el conjunto de películas que, en ese momento, están disponibles en la plataforma. Esto supone una gran diferencia con mi aplicación, que consta con una base de datos con información </w:t>
       </w:r>
       <w:r>
         <w:t>y valoraciones de algo más de 9</w:t>
       </w:r>
       <w:r>
-        <w:t>.000 películas, mientras que por ejemplo Netflix apenas cuenta con unas 2.500, Prime Video con unas 4.400 y HBO con unas 900.</w:t>
+        <w:t xml:space="preserve">.000 películas, mientras que por ejemplo </w:t>
+      </w:r>
+      <w:proofErr w:type="spellStart"/>
+      <w:r>
+        <w:t>Netflix</w:t>
+      </w:r>
+      <w:proofErr w:type="spellEnd"/>
+      <w:r>
+        <w:t xml:space="preserve"> apenas cuenta con unas 2.500, Prime Video con unas 4.400 y HBO con unas 900.</w:t>
       </w:r>
     </w:p>
     <w:p>
@@ -3111,7 +3183,15 @@
         <w:t xml:space="preserve">Antigüedad de las películas: </w:t>
       </w:r>
       <w:r>
-        <w:t>En las plataformas de streaming, las películas que más abundan son aquellas más modernas, que por lo general tienden a gustarle mucho más</w:t>
+        <w:t xml:space="preserve">En las plataformas de </w:t>
+      </w:r>
+      <w:proofErr w:type="spellStart"/>
+      <w:r>
+        <w:t>streaming</w:t>
+      </w:r>
+      <w:proofErr w:type="spellEnd"/>
+      <w:r>
+        <w:t>, las películas que más abundan son aquellas más modernas, que por lo general tienden a gustarle mucho más</w:t>
       </w:r>
       <w:r>
         <w:t xml:space="preserve"> al gran grueso de la población. Sin embargo, precisamente por la necesidad de tener en el catálogo películas que agraden a la mayoría, quedan en el olvido un sinfín de clásicos como </w:t>
@@ -3150,7 +3230,15 @@
         <w:t xml:space="preserve">Ausencia de intereses externos: </w:t>
       </w:r>
       <w:r>
-        <w:t>Con el paso de los años, las plataformas de streaming han dejado de ser simples intermediarias entre productoras cinematográficas y usuarios, pasando a convertirse cada vez con más frecuencia en productoras del propio contenido que ofrecen. Aquí se plantea un dilema, ¿acaso alguien considera que los sistemas de recomendaci</w:t>
+        <w:t xml:space="preserve">Con el paso de los años, las plataformas de </w:t>
+      </w:r>
+      <w:proofErr w:type="spellStart"/>
+      <w:r>
+        <w:t>streaming</w:t>
+      </w:r>
+      <w:proofErr w:type="spellEnd"/>
+      <w:r>
+        <w:t xml:space="preserve"> han dejado de ser simples intermediarias entre productoras cinematográficas y usuarios, pasando a convertirse cada vez con más frecuencia en productoras del propio contenido que ofrecen. Aquí se plantea un dilema, ¿acaso alguien considera que los sistemas de recomendaci</w:t>
       </w:r>
       <w:r>
         <w:t xml:space="preserve">ón no van a valorar especialmente bien las películas que sus propias compañías han producido? Esas películas no se pueden ver en una sala de cine, tampoco se pueden adquirir en un centro comercial. Que tengan éxito o no depende solamente de que una gran cantidad de usuarios las visualicen, y ahí, los sistemas de recomendación tienen la misma importancia que una buena campaña de marketing. Mi sistema, por el </w:t>
@@ -3283,7 +3371,31 @@
         <w:t xml:space="preserve"> </w:t>
       </w:r>
       <w:r>
-        <w:t>Entre las diversas tecnologías de bases de datos que pueden encontrarse en el mercado, hay dos que se llevan toda la atención: las bases de datos relacionales (MySQL, Oracle, MSSQL) y las bases de datos orientadas a documentos (MongoDB, CouchDB)</w:t>
+        <w:t>Entre las diversas tecnologías de bases de datos que pueden encontrarse en el mercado, hay dos que se llevan toda la atención: las bases de datos relacionales (</w:t>
+      </w:r>
+      <w:proofErr w:type="spellStart"/>
+      <w:r>
+        <w:t>MySQL</w:t>
+      </w:r>
+      <w:proofErr w:type="spellEnd"/>
+      <w:r>
+        <w:t>, Oracle, MSSQL) y las bases de datos orientadas a documentos (</w:t>
+      </w:r>
+      <w:proofErr w:type="spellStart"/>
+      <w:r>
+        <w:t>MongoDB</w:t>
+      </w:r>
+      <w:proofErr w:type="spellEnd"/>
+      <w:r>
+        <w:t xml:space="preserve">, </w:t>
+      </w:r>
+      <w:proofErr w:type="spellStart"/>
+      <w:r>
+        <w:t>CouchDB</w:t>
+      </w:r>
+      <w:proofErr w:type="spellEnd"/>
+      <w:r>
+        <w:t>)</w:t>
       </w:r>
       <w:r>
         <w:t>. Aunque sus usos son extremadamente variados (no en vano copan casi todo el mercado) para el problema que deseaba resolver no eran, ni en el mejor de los casos, lo más mínimamente viables.</w:t>
@@ -3305,14 +3417,39 @@
         <w:t xml:space="preserve">Habiendo decidido </w:t>
       </w:r>
       <w:r>
-        <w:t xml:space="preserve">el tipo de base de datos a utilizar, tan sólo quedaba una cosa, aprender a interactuar con ella. Neo4j implementa un lenguaje propio de consultas basado en SQL denominado Cypher, lo que hace que, si bien no sea necesario aprender la lógica que opera detrás de las consultas, sí que resulte extremadamente necesario aprender la sintaxis que emplea Cypher. Para ello, decidí completar el curso </w:t>
-      </w:r>
+        <w:t xml:space="preserve">el tipo de base de datos a utilizar, tan sólo quedaba una cosa, aprender a interactuar con ella. Neo4j implementa un lenguaje propio de consultas basado en SQL denominado </w:t>
+      </w:r>
+      <w:proofErr w:type="spellStart"/>
+      <w:r>
+        <w:t>Cypher</w:t>
+      </w:r>
+      <w:proofErr w:type="spellEnd"/>
+      <w:r>
+        <w:t xml:space="preserve">, lo que hace que, si bien no sea necesario aprender la lógica que opera detrás de las consultas, sí que resulte extremadamente necesario aprender la sintaxis que emplea </w:t>
+      </w:r>
+      <w:proofErr w:type="spellStart"/>
+      <w:r>
+        <w:t>Cypher</w:t>
+      </w:r>
+      <w:proofErr w:type="spellEnd"/>
+      <w:r>
+        <w:t xml:space="preserve">. Para ello, decidí completar el curso </w:t>
+      </w:r>
+      <w:proofErr w:type="spellStart"/>
       <w:r>
         <w:rPr>
           <w:b/>
           <w:bCs/>
         </w:rPr>
-        <w:t>Introduction to Neo4j 4.0</w:t>
+        <w:t>Introduction</w:t>
+      </w:r>
+      <w:proofErr w:type="spellEnd"/>
+      <w:r>
+        <w:rPr>
+          <w:b/>
+          <w:bCs/>
+        </w:rPr>
+        <w:t xml:space="preserve"> to Neo4j 4.0</w:t>
       </w:r>
       <w:sdt>
         <w:sdtPr>
@@ -3379,7 +3516,15 @@
         <w:t xml:space="preserve">un curso de unas 16 horas de duración en el que pude aprender </w:t>
       </w:r>
       <w:r>
-        <w:t>todas las funcionalidades de Cypher que posteriormente tuve que utilizar en el desarrollo del sistema, es decir, funcionamiento de una base de datos</w:t>
+        <w:t xml:space="preserve">todas las funcionalidades de </w:t>
+      </w:r>
+      <w:proofErr w:type="spellStart"/>
+      <w:r>
+        <w:t>Cypher</w:t>
+      </w:r>
+      <w:proofErr w:type="spellEnd"/>
+      <w:r>
+        <w:t xml:space="preserve"> que posteriormente tuve que utilizar en el desarrollo del sistema, es decir, funcionamiento de una base de datos</w:t>
       </w:r>
       <w:r>
         <w:t xml:space="preserve"> </w:t>
@@ -3392,7 +3537,15 @@
         <w:t>relaciones</w:t>
       </w:r>
       <w:r>
-        <w:t>, queries, indexación, importación de datos…</w:t>
+        <w:t xml:space="preserve">, </w:t>
+      </w:r>
+      <w:proofErr w:type="spellStart"/>
+      <w:r>
+        <w:t>queries</w:t>
+      </w:r>
+      <w:proofErr w:type="spellEnd"/>
+      <w:r>
+        <w:t>, indexación, importación de datos…</w:t>
       </w:r>
     </w:p>
     <w:p>
@@ -3420,7 +3573,15 @@
       </w:r>
       <w:bookmarkEnd w:id="5"/>
       <w:r>
-        <w:t xml:space="preserve">  A la hora de diseñar la interfaz de usuario, que generalmente se denomina frontend, decidí utilizar las tecnologías que ya conocía previamente</w:t>
+        <w:t xml:space="preserve">  A la hora de diseñar la interfaz de usuario, que generalmente se denomina </w:t>
+      </w:r>
+      <w:proofErr w:type="spellStart"/>
+      <w:r>
+        <w:t>frontend</w:t>
+      </w:r>
+      <w:proofErr w:type="spellEnd"/>
+      <w:r>
+        <w:t>, decidí utilizar las tecnologías que ya conocía previamente</w:t>
       </w:r>
       <w:r>
         <w:t>. Así, al no tener que aprender desde 0 ninguna tecnología, puede realizar el desarrollo de una forma mucho más eficiente, obteniendo además un mejor resultado. Las tecnologías en cuestión son las siguientes:</w:t>
@@ -3438,6 +3599,7 @@
           <w:bCs/>
         </w:rPr>
       </w:pPr>
+      <w:proofErr w:type="spellStart"/>
       <w:r>
         <w:rPr>
           <w:b/>
@@ -3445,6 +3607,7 @@
         </w:rPr>
         <w:t>Javascript</w:t>
       </w:r>
+      <w:proofErr w:type="spellEnd"/>
       <w:sdt>
         <w:sdtPr>
           <w:rPr>
@@ -3521,12 +3684,14 @@
           <w:b/>
         </w:rPr>
       </w:pPr>
+      <w:proofErr w:type="spellStart"/>
       <w:r>
         <w:rPr>
           <w:b/>
         </w:rPr>
         <w:t>Vue</w:t>
       </w:r>
+      <w:proofErr w:type="spellEnd"/>
       <w:sdt>
         <w:sdtPr>
           <w:rPr>
@@ -3582,7 +3747,15 @@
         <w:t xml:space="preserve">: </w:t>
       </w:r>
       <w:r>
-        <w:t>Framework de Javascript que permite la construcción de interfaces de usuario y aplicaciones de una única página.</w:t>
+        <w:t xml:space="preserve">Framework de </w:t>
+      </w:r>
+      <w:proofErr w:type="spellStart"/>
+      <w:r>
+        <w:t>Javascript</w:t>
+      </w:r>
+      <w:proofErr w:type="spellEnd"/>
+      <w:r>
+        <w:t xml:space="preserve"> que permite la construcción de interfaces de usuario y aplicaciones de una única página.</w:t>
       </w:r>
     </w:p>
     <w:p>
@@ -3593,12 +3766,14 @@
           <w:numId w:val="6"/>
         </w:numPr>
       </w:pPr>
+      <w:proofErr w:type="spellStart"/>
       <w:r>
         <w:rPr>
           <w:b/>
         </w:rPr>
         <w:t>Vuetify</w:t>
       </w:r>
+      <w:proofErr w:type="spellEnd"/>
       <w:sdt>
         <w:sdtPr>
           <w:rPr>
@@ -3651,7 +3826,15 @@
         <w:t xml:space="preserve">: </w:t>
       </w:r>
       <w:r>
-        <w:t xml:space="preserve">Framework de Vue que permite la creación de interfaces de usuario </w:t>
+        <w:t xml:space="preserve">Framework de </w:t>
+      </w:r>
+      <w:proofErr w:type="spellStart"/>
+      <w:r>
+        <w:t>Vue</w:t>
+      </w:r>
+      <w:proofErr w:type="spellEnd"/>
+      <w:r>
+        <w:t xml:space="preserve"> que permite la creación de interfaces de usuario </w:t>
       </w:r>
       <w:r>
         <w:t>basándose en componentes prediseñados.</w:t>
@@ -3665,12 +3848,28 @@
           <w:numId w:val="6"/>
         </w:numPr>
       </w:pPr>
+      <w:proofErr w:type="spellStart"/>
       <w:r>
         <w:rPr>
           <w:b/>
         </w:rPr>
-        <w:t>Vue router</w:t>
-      </w:r>
+        <w:t>Vue</w:t>
+      </w:r>
+      <w:proofErr w:type="spellEnd"/>
+      <w:r>
+        <w:rPr>
+          <w:b/>
+        </w:rPr>
+        <w:t xml:space="preserve"> </w:t>
+      </w:r>
+      <w:proofErr w:type="spellStart"/>
+      <w:r>
+        <w:rPr>
+          <w:b/>
+        </w:rPr>
+        <w:t>router</w:t>
+      </w:r>
+      <w:proofErr w:type="spellEnd"/>
       <w:sdt>
         <w:sdtPr>
           <w:id w:val="1779059433"/>
@@ -3704,7 +3903,15 @@
         </w:sdtContent>
       </w:sdt>
       <w:r>
-        <w:t>: Librería encargada de gestionar los movimientos entre vistas en una aplicación creada con Vue.</w:t>
+        <w:t xml:space="preserve">: Librería encargada de gestionar los movimientos entre vistas en una aplicación creada con </w:t>
+      </w:r>
+      <w:proofErr w:type="spellStart"/>
+      <w:r>
+        <w:t>Vue</w:t>
+      </w:r>
+      <w:proofErr w:type="spellEnd"/>
+      <w:r>
+        <w:t>.</w:t>
       </w:r>
     </w:p>
     <w:p>
@@ -3715,12 +3922,14 @@
           <w:numId w:val="6"/>
         </w:numPr>
       </w:pPr>
+      <w:proofErr w:type="spellStart"/>
       <w:r>
         <w:rPr>
           <w:b/>
         </w:rPr>
         <w:t>Vuex</w:t>
       </w:r>
+      <w:proofErr w:type="spellEnd"/>
       <w:sdt>
         <w:sdtPr>
           <w:id w:val="2071466054"/>
@@ -3754,7 +3963,15 @@
         </w:sdtContent>
       </w:sdt>
       <w:r>
-        <w:t>: Librería encargada de gestionar los estados de una aplicación creada con Vue. Además, sirve como repositorio central de datos de la aplicación.</w:t>
+        <w:t xml:space="preserve">: Librería encargada de gestionar los estados de una aplicación creada con </w:t>
+      </w:r>
+      <w:proofErr w:type="spellStart"/>
+      <w:r>
+        <w:t>Vue</w:t>
+      </w:r>
+      <w:proofErr w:type="spellEnd"/>
+      <w:r>
+        <w:t>. Además, sirve como repositorio central de datos de la aplicación.</w:t>
       </w:r>
     </w:p>
     <w:p>
@@ -3765,12 +3982,28 @@
           <w:numId w:val="6"/>
         </w:numPr>
       </w:pPr>
+      <w:proofErr w:type="spellStart"/>
       <w:r>
         <w:rPr>
           <w:b/>
         </w:rPr>
-        <w:t>Vuex persistedstate</w:t>
-      </w:r>
+        <w:t>Vuex</w:t>
+      </w:r>
+      <w:proofErr w:type="spellEnd"/>
+      <w:r>
+        <w:rPr>
+          <w:b/>
+        </w:rPr>
+        <w:t xml:space="preserve"> </w:t>
+      </w:r>
+      <w:proofErr w:type="spellStart"/>
+      <w:r>
+        <w:rPr>
+          <w:b/>
+        </w:rPr>
+        <w:t>persistedstate</w:t>
+      </w:r>
+      <w:proofErr w:type="spellEnd"/>
       <w:sdt>
         <w:sdtPr>
           <w:rPr>
@@ -3820,7 +4053,15 @@
         </w:sdtContent>
       </w:sdt>
       <w:r>
-        <w:t>: Librería encargada de persistir la información de Vuex al refrescar una página.</w:t>
+        <w:t xml:space="preserve">: Librería encargada de persistir la información de </w:t>
+      </w:r>
+      <w:proofErr w:type="spellStart"/>
+      <w:r>
+        <w:t>Vuex</w:t>
+      </w:r>
+      <w:proofErr w:type="spellEnd"/>
+      <w:r>
+        <w:t xml:space="preserve"> al refrescar una página.</w:t>
       </w:r>
     </w:p>
     <w:p>
@@ -3831,12 +4072,14 @@
           <w:numId w:val="6"/>
         </w:numPr>
       </w:pPr>
+      <w:proofErr w:type="spellStart"/>
       <w:r>
         <w:rPr>
           <w:b/>
         </w:rPr>
         <w:t>Axios</w:t>
       </w:r>
+      <w:proofErr w:type="spellEnd"/>
       <w:sdt>
         <w:sdtPr>
           <w:rPr>
@@ -3920,8 +4163,21 @@
       </w:r>
       <w:bookmarkEnd w:id="6"/>
       <w:r>
-        <w:t xml:space="preserve">  A la hora de diseñar el servidor de la aplicación, generalmente denominado Backend, se me presentaron dos alternativas entre las que tuve que decidir. Por un lado, tenía la opción de desarrollarlo en nodejs</w:t>
-      </w:r>
+        <w:t xml:space="preserve">  A la hora de diseñar el servidor de la aplicación, generalmente denominado </w:t>
+      </w:r>
+      <w:proofErr w:type="spellStart"/>
+      <w:r>
+        <w:t>Backend</w:t>
+      </w:r>
+      <w:proofErr w:type="spellEnd"/>
+      <w:r>
+        <w:t xml:space="preserve">, se me presentaron dos alternativas entre las que tuve que decidir. Por un lado, tenía la opción de desarrollarlo en </w:t>
+      </w:r>
+      <w:proofErr w:type="spellStart"/>
+      <w:r>
+        <w:t>nodejs</w:t>
+      </w:r>
+      <w:proofErr w:type="spellEnd"/>
       <w:sdt>
         <w:sdtPr>
           <w:id w:val="467479836"/>
@@ -3955,8 +4211,13 @@
         </w:sdtContent>
       </w:sdt>
       <w:r>
-        <w:t>, un entorno en tiempo de ejecución basado en Javascript</w:t>
-      </w:r>
+        <w:t xml:space="preserve">, un entorno en tiempo de ejecución basado en </w:t>
+      </w:r>
+      <w:proofErr w:type="spellStart"/>
+      <w:r>
+        <w:t>Javascript</w:t>
+      </w:r>
+      <w:proofErr w:type="spellEnd"/>
       <w:sdt>
         <w:sdtPr>
           <w:id w:val="-243885475"/>
@@ -3994,8 +4255,13 @@
       </w:r>
       <w:r>
         <w:lastRenderedPageBreak/>
-        <w:t>de recomendación, estaba la opción de desarrollarlo en Flask</w:t>
-      </w:r>
+        <w:t xml:space="preserve">de recomendación, estaba la opción de desarrollarlo en </w:t>
+      </w:r>
+      <w:proofErr w:type="spellStart"/>
+      <w:r>
+        <w:t>Flask</w:t>
+      </w:r>
+      <w:proofErr w:type="spellEnd"/>
       <w:sdt>
         <w:sdtPr>
           <w:id w:val="1415982601"/>
@@ -4029,7 +4295,15 @@
         </w:sdtContent>
       </w:sdt>
       <w:r>
-        <w:t>, un framework de Python</w:t>
+        <w:t xml:space="preserve">, un </w:t>
+      </w:r>
+      <w:proofErr w:type="spellStart"/>
+      <w:r>
+        <w:t>framework</w:t>
+      </w:r>
+      <w:proofErr w:type="spellEnd"/>
+      <w:r>
+        <w:t xml:space="preserve"> de Python</w:t>
       </w:r>
       <w:sdt>
         <w:sdtPr>
@@ -4072,7 +4346,15 @@
         <w:pStyle w:val="Cuerpotexto"/>
       </w:pPr>
       <w:r>
-        <w:t>Tras valorar pros y contras de ambas implementaciones me decidí por la segunda opción, especialmente porque Python iba a ser muchísimo más eficiente que Javascript a la hora de realizar operaciones de análisis y procesamiento de datos.</w:t>
+        <w:t xml:space="preserve">Tras valorar pros y contras de ambas implementaciones me decidí por la segunda opción, especialmente porque Python iba a ser muchísimo más eficiente que </w:t>
+      </w:r>
+      <w:proofErr w:type="spellStart"/>
+      <w:r>
+        <w:t>Javascript</w:t>
+      </w:r>
+      <w:proofErr w:type="spellEnd"/>
+      <w:r>
+        <w:t xml:space="preserve"> a la hora de realizar operaciones de análisis y procesamiento de datos.</w:t>
       </w:r>
     </w:p>
     <w:p>
@@ -4080,7 +4362,15 @@
         <w:pStyle w:val="Cuerpotexto"/>
       </w:pPr>
       <w:r>
-        <w:t>Como no había desarrollado jamás una aplicación con Flask, me vi en la necesidad de aprender desde 0 su funcionamiento</w:t>
+        <w:t xml:space="preserve">Como no había desarrollado jamás una aplicación con </w:t>
+      </w:r>
+      <w:proofErr w:type="spellStart"/>
+      <w:r>
+        <w:t>Flask</w:t>
+      </w:r>
+      <w:proofErr w:type="spellEnd"/>
+      <w:r>
+        <w:t>, me vi en la necesidad de aprender desde 0 su funcionamiento</w:t>
       </w:r>
       <w:r>
         <w:t>, el cual aprendí mediante dos vías diferentes:</w:t>
@@ -4098,8 +4388,16 @@
         <w:rPr>
           <w:b/>
         </w:rPr>
-        <w:t>Visualización de un vídeo en Youtube</w:t>
-      </w:r>
+        <w:t xml:space="preserve">Visualización de un vídeo en </w:t>
+      </w:r>
+      <w:proofErr w:type="spellStart"/>
+      <w:r>
+        <w:rPr>
+          <w:b/>
+        </w:rPr>
+        <w:t>Youtube</w:t>
+      </w:r>
+      <w:proofErr w:type="spellEnd"/>
       <w:sdt>
         <w:sdtPr>
           <w:rPr>
@@ -4152,13 +4450,29 @@
         <w:t xml:space="preserve">: </w:t>
       </w:r>
       <w:r>
-        <w:t>En este vídeo se explica a la perfección el funcionamiento del framework. Peticiones, respuestas, gestión de rutas, argumentos, validación de entradas… Tan solo visualizando los 50 primero</w:t>
+        <w:t xml:space="preserve">En este vídeo se explica a la perfección el funcionamiento del </w:t>
+      </w:r>
+      <w:proofErr w:type="spellStart"/>
+      <w:r>
+        <w:t>framework</w:t>
+      </w:r>
+      <w:proofErr w:type="spellEnd"/>
+      <w:r>
+        <w:t>. Peticiones, respuestas, gestión de rutas, argumentos, validación de entradas… Tan solo visualizando los 50 primero</w:t>
       </w:r>
       <w:r>
         <w:t>s minutos de este vídeo ya pude</w:t>
       </w:r>
       <w:r>
-        <w:t xml:space="preserve"> ponerme sin ningún problema a desarrollar el backend del proyecto.</w:t>
+        <w:t xml:space="preserve"> ponerme sin ningún problema a desarrollar el </w:t>
+      </w:r>
+      <w:proofErr w:type="spellStart"/>
+      <w:r>
+        <w:t>backend</w:t>
+      </w:r>
+      <w:proofErr w:type="spellEnd"/>
+      <w:r>
+        <w:t xml:space="preserve"> del proyecto.</w:t>
       </w:r>
     </w:p>
     <w:p>
@@ -4173,8 +4487,16 @@
         <w:rPr>
           <w:b/>
         </w:rPr>
-        <w:t>Observación del siguiente proyecto en Github</w:t>
-      </w:r>
+        <w:t xml:space="preserve">Observación del siguiente proyecto en </w:t>
+      </w:r>
+      <w:proofErr w:type="spellStart"/>
+      <w:r>
+        <w:rPr>
+          <w:b/>
+        </w:rPr>
+        <w:t>Github</w:t>
+      </w:r>
+      <w:proofErr w:type="spellEnd"/>
       <w:sdt>
         <w:sdtPr>
           <w:rPr>
@@ -4227,7 +4549,23 @@
         <w:t>:</w:t>
       </w:r>
       <w:r>
-        <w:t xml:space="preserve"> En este repositorio, dentro de la carpeta flask-api puede encontrarse un ejemplo de desarrollo de una aplicación Flask con acceso a base de datos neo4j </w:t>
+        <w:t xml:space="preserve"> En este repositorio, dentro de la carpeta </w:t>
+      </w:r>
+      <w:proofErr w:type="spellStart"/>
+      <w:r>
+        <w:t>flask</w:t>
+      </w:r>
+      <w:proofErr w:type="spellEnd"/>
+      <w:r>
+        <w:t xml:space="preserve">-api puede encontrarse un ejemplo de desarrollo de una aplicación </w:t>
+      </w:r>
+      <w:proofErr w:type="spellStart"/>
+      <w:r>
+        <w:t>Flask</w:t>
+      </w:r>
+      <w:proofErr w:type="spellEnd"/>
+      <w:r>
+        <w:t xml:space="preserve"> con acceso a base de datos neo4j </w:t>
       </w:r>
       <w:r>
         <w:t xml:space="preserve">que me sirvió de ejemplo </w:t>
@@ -4244,13 +4582,37 @@
         <w:pStyle w:val="Cuerpotexto"/>
       </w:pPr>
       <w:r>
-        <w:t>Tras aprender el funcionamiento del framework, proceso que me llevó aproximadamente un día, pude empezar a desarrollar el backend del proyecto sin</w:t>
+        <w:t xml:space="preserve">Tras aprender el funcionamiento del </w:t>
+      </w:r>
+      <w:proofErr w:type="spellStart"/>
+      <w:r>
+        <w:t>framework</w:t>
+      </w:r>
+      <w:proofErr w:type="spellEnd"/>
+      <w:r>
+        <w:t xml:space="preserve">, proceso que me llevó aproximadamente un día, pude empezar a desarrollar el </w:t>
+      </w:r>
+      <w:proofErr w:type="spellStart"/>
+      <w:r>
+        <w:t>backend</w:t>
+      </w:r>
+      <w:proofErr w:type="spellEnd"/>
+      <w:r>
+        <w:t xml:space="preserve"> del proyecto sin</w:t>
       </w:r>
       <w:r>
         <w:t xml:space="preserve"> </w:t>
       </w:r>
       <w:r>
-        <w:t>ningún tipo de problema. Las tecnologías que empleé, además de por supuesto Python y Flask, fueron las siguientes:</w:t>
+        <w:t xml:space="preserve">ningún tipo de problema. Las tecnologías que empleé, además de por supuesto Python y </w:t>
+      </w:r>
+      <w:proofErr w:type="spellStart"/>
+      <w:r>
+        <w:t>Flask</w:t>
+      </w:r>
+      <w:proofErr w:type="spellEnd"/>
+      <w:r>
+        <w:t>, fueron las siguientes:</w:t>
       </w:r>
     </w:p>
     <w:p>
@@ -4345,12 +4707,14 @@
           <w:b/>
         </w:rPr>
       </w:pPr>
+      <w:proofErr w:type="spellStart"/>
       <w:r>
         <w:rPr>
           <w:b/>
         </w:rPr>
         <w:t>Numpy</w:t>
       </w:r>
+      <w:proofErr w:type="spellEnd"/>
       <w:sdt>
         <w:sdtPr>
           <w:rPr>
@@ -4516,12 +4880,14 @@
           <w:b/>
         </w:rPr>
       </w:pPr>
+      <w:proofErr w:type="spellStart"/>
       <w:r>
         <w:rPr>
           <w:b/>
         </w:rPr>
         <w:t>Sklearn</w:t>
       </w:r>
+      <w:proofErr w:type="spellEnd"/>
       <w:sdt>
         <w:sdtPr>
           <w:rPr>
@@ -4597,6 +4963,7 @@
           <w:b/>
         </w:rPr>
       </w:pPr>
+      <w:proofErr w:type="spellStart"/>
       <w:r>
         <w:rPr>
           <w:b/>
@@ -4604,6 +4971,7 @@
         <w:lastRenderedPageBreak/>
         <w:t>Scipy</w:t>
       </w:r>
+      <w:proofErr w:type="spellEnd"/>
       <w:sdt>
         <w:sdtPr>
           <w:rPr>
@@ -4732,8 +5100,13 @@
         <w:pStyle w:val="Cuerpotexto"/>
       </w:pPr>
       <w:r>
-        <w:t>Para seleccionar un conjunto de datos sobre el que trabajar, decidí buscar en la conocida comunidad de científicos de datos Kaggle</w:t>
-      </w:r>
+        <w:t xml:space="preserve">Para seleccionar un conjunto de datos sobre el que trabajar, decidí buscar en la conocida comunidad de científicos de datos </w:t>
+      </w:r>
+      <w:proofErr w:type="spellStart"/>
+      <w:r>
+        <w:t>Kaggle</w:t>
+      </w:r>
+      <w:proofErr w:type="spellEnd"/>
       <w:sdt>
         <w:sdtPr>
           <w:id w:val="-1387490498"/>
@@ -4767,7 +5140,23 @@
         </w:sdtContent>
       </w:sdt>
       <w:r>
-        <w:t>. Allí, pueden encontrarse una gran cantidad de dataset, cursos y competiciones de temáticas más que variadas. Entre los dataset de películas que encontré, debo destacar los siguientes:</w:t>
+        <w:t xml:space="preserve">. Allí, pueden encontrarse una gran cantidad de </w:t>
+      </w:r>
+      <w:proofErr w:type="spellStart"/>
+      <w:r>
+        <w:t>dataset</w:t>
+      </w:r>
+      <w:proofErr w:type="spellEnd"/>
+      <w:r>
+        <w:t xml:space="preserve">, cursos y competiciones de temáticas más que variadas. Entre los </w:t>
+      </w:r>
+      <w:proofErr w:type="spellStart"/>
+      <w:r>
+        <w:t>dataset</w:t>
+      </w:r>
+      <w:proofErr w:type="spellEnd"/>
+      <w:r>
+        <w:t xml:space="preserve"> de películas que encontré, debo destacar los siguientes:</w:t>
       </w:r>
     </w:p>
     <w:p>
@@ -4785,8 +5174,30 @@
         <w:rPr>
           <w:b/>
         </w:rPr>
-        <w:t>TMDB 5000 Movie Dataset</w:t>
-      </w:r>
+        <w:t xml:space="preserve">TMDB 5000 </w:t>
+      </w:r>
+      <w:proofErr w:type="spellStart"/>
+      <w:r>
+        <w:rPr>
+          <w:b/>
+        </w:rPr>
+        <w:t>Movie</w:t>
+      </w:r>
+      <w:proofErr w:type="spellEnd"/>
+      <w:r>
+        <w:rPr>
+          <w:b/>
+        </w:rPr>
+        <w:t xml:space="preserve"> </w:t>
+      </w:r>
+      <w:proofErr w:type="spellStart"/>
+      <w:r>
+        <w:rPr>
+          <w:b/>
+        </w:rPr>
+        <w:t>Dataset</w:t>
+      </w:r>
+      <w:proofErr w:type="spellEnd"/>
       <w:sdt>
         <w:sdtPr>
           <w:id w:val="1610850743"/>
@@ -4823,7 +5234,15 @@
         <w:t xml:space="preserve">: </w:t>
       </w:r>
       <w:r>
-        <w:t>Aunque se trata de un dataset bastante completo con numeras películas y valoraciones, faltaban algunos campos en la base de datos que, en mi opinión, eran muy importantes, como por ejemplo el reparto de la película.</w:t>
+        <w:t xml:space="preserve">Aunque se trata de un </w:t>
+      </w:r>
+      <w:proofErr w:type="spellStart"/>
+      <w:r>
+        <w:t>dataset</w:t>
+      </w:r>
+      <w:proofErr w:type="spellEnd"/>
+      <w:r>
+        <w:t xml:space="preserve"> bastante completo con numeras películas y valoraciones, faltaban algunos campos en la base de datos que, en mi opinión, eran muy importantes, como por ejemplo el reparto de la película.</w:t>
       </w:r>
     </w:p>
     <w:p>
@@ -4838,12 +5257,42 @@
           <w:sz w:val="28"/>
         </w:rPr>
       </w:pPr>
+      <w:proofErr w:type="spellStart"/>
       <w:r>
         <w:rPr>
           <w:b/>
         </w:rPr>
-        <w:t>The movies dataset</w:t>
-      </w:r>
+        <w:t>The</w:t>
+      </w:r>
+      <w:proofErr w:type="spellEnd"/>
+      <w:r>
+        <w:rPr>
+          <w:b/>
+        </w:rPr>
+        <w:t xml:space="preserve"> </w:t>
+      </w:r>
+      <w:proofErr w:type="spellStart"/>
+      <w:r>
+        <w:rPr>
+          <w:b/>
+        </w:rPr>
+        <w:t>movies</w:t>
+      </w:r>
+      <w:proofErr w:type="spellEnd"/>
+      <w:r>
+        <w:rPr>
+          <w:b/>
+        </w:rPr>
+        <w:t xml:space="preserve"> </w:t>
+      </w:r>
+      <w:proofErr w:type="spellStart"/>
+      <w:r>
+        <w:rPr>
+          <w:b/>
+        </w:rPr>
+        <w:t>dataset</w:t>
+      </w:r>
+      <w:proofErr w:type="spellEnd"/>
       <w:sdt>
         <w:sdtPr>
           <w:rPr>
@@ -4899,7 +5348,39 @@
         <w:t xml:space="preserve">: </w:t>
       </w:r>
       <w:r>
-        <w:t>Si bien se trata de un dataset extremadamente completo que contiene una gran cantidad de información sobre cada película, valoraciones, etc. A la hora de explorar el conjunto de datos en profundidad me di cuenta de que todo estaba almacenado en formato json dentro de un archivo csv. En base a esto, y aunque el dataset en principio tenía bastante buena pinta, decidí seguir buscando.</w:t>
+        <w:t xml:space="preserve">Si bien se trata de un </w:t>
+      </w:r>
+      <w:proofErr w:type="spellStart"/>
+      <w:r>
+        <w:t>dataset</w:t>
+      </w:r>
+      <w:proofErr w:type="spellEnd"/>
+      <w:r>
+        <w:t xml:space="preserve"> extremadamente completo que contiene una gran cantidad de información sobre cada película, valoraciones, etc. A la hora de explorar el conjunto de datos en profundidad me di cuenta de que todo estaba almacenado en formato </w:t>
+      </w:r>
+      <w:proofErr w:type="spellStart"/>
+      <w:r>
+        <w:t>json</w:t>
+      </w:r>
+      <w:proofErr w:type="spellEnd"/>
+      <w:r>
+        <w:t xml:space="preserve"> dentro de un archivo </w:t>
+      </w:r>
+      <w:proofErr w:type="spellStart"/>
+      <w:r>
+        <w:t>csv</w:t>
+      </w:r>
+      <w:proofErr w:type="spellEnd"/>
+      <w:r>
+        <w:t xml:space="preserve">. En base a esto, y aunque el </w:t>
+      </w:r>
+      <w:proofErr w:type="spellStart"/>
+      <w:r>
+        <w:t>dataset</w:t>
+      </w:r>
+      <w:proofErr w:type="spellEnd"/>
+      <w:r>
+        <w:t xml:space="preserve"> en principio tenía bastante buena pinta, decidí seguir buscando.</w:t>
       </w:r>
     </w:p>
     <w:p>
@@ -4914,12 +5395,14 @@
           <w:sz w:val="28"/>
         </w:rPr>
       </w:pPr>
+      <w:proofErr w:type="spellStart"/>
       <w:r>
         <w:rPr>
           <w:b/>
         </w:rPr>
         <w:t>Movielens</w:t>
       </w:r>
+      <w:proofErr w:type="spellEnd"/>
       <w:sdt>
         <w:sdtPr>
           <w:rPr>
@@ -4975,7 +5458,23 @@
         <w:t xml:space="preserve">: </w:t>
       </w:r>
       <w:r>
-        <w:t xml:space="preserve">El dataset de películas por excelencia sobre el que desarrollar un sistema de recomendación, que incluye millones de valoraciones de usuarios a decenas de miles de películas. El único problema que encontré al dataset es que no almacena información sobre el casting de las películas, lo que hace que, a la hora de mostrar </w:t>
+        <w:t xml:space="preserve">El </w:t>
+      </w:r>
+      <w:proofErr w:type="spellStart"/>
+      <w:r>
+        <w:t>dataset</w:t>
+      </w:r>
+      <w:proofErr w:type="spellEnd"/>
+      <w:r>
+        <w:t xml:space="preserve"> de películas por excelencia sobre el que desarrollar un sistema de recomendación, que incluye millones de valoraciones de usuarios a decenas de miles de películas. El único problema que encontré al </w:t>
+      </w:r>
+      <w:proofErr w:type="spellStart"/>
+      <w:r>
+        <w:t>dataset</w:t>
+      </w:r>
+      <w:proofErr w:type="spellEnd"/>
+      <w:r>
+        <w:t xml:space="preserve"> es que no almacena información sobre el casting de las películas, lo que hace que, a la hora de mostrar </w:t>
       </w:r>
       <w:r>
         <w:lastRenderedPageBreak/>
@@ -5001,8 +5500,16 @@
         <w:rPr>
           <w:b/>
         </w:rPr>
-        <w:t>Extensión de Movielens</w:t>
-      </w:r>
+        <w:t xml:space="preserve">Extensión de </w:t>
+      </w:r>
+      <w:proofErr w:type="spellStart"/>
+      <w:r>
+        <w:rPr>
+          <w:b/>
+        </w:rPr>
+        <w:t>Movielens</w:t>
+      </w:r>
+      <w:proofErr w:type="spellEnd"/>
       <w:sdt>
         <w:sdtPr>
           <w:rPr>
@@ -5058,7 +5565,63 @@
         <w:t xml:space="preserve">: </w:t>
       </w:r>
       <w:r>
-        <w:t xml:space="preserve">Cuando ya había decidido utilizar Movielens, encontré por casualidad este dataset, una ampliación de Movielens realizada por algunos investigadores de la Universidad Autónoma de Madrid. En este dataset, además de toda la información existente en el dataset de Movielens, podemos encontrar otra información adicional como el país de origen de la película, el reparto, director, etc. Por si esto fuera poco, todo el dataset ha pasado previamente un proceso de limpieza, de modo que no </w:t>
+        <w:t xml:space="preserve">Cuando ya había decidido utilizar </w:t>
+      </w:r>
+      <w:proofErr w:type="spellStart"/>
+      <w:r>
+        <w:t>Movielens</w:t>
+      </w:r>
+      <w:proofErr w:type="spellEnd"/>
+      <w:r>
+        <w:t xml:space="preserve">, encontré por casualidad este </w:t>
+      </w:r>
+      <w:proofErr w:type="spellStart"/>
+      <w:r>
+        <w:t>dataset</w:t>
+      </w:r>
+      <w:proofErr w:type="spellEnd"/>
+      <w:r>
+        <w:t xml:space="preserve">, una ampliación de </w:t>
+      </w:r>
+      <w:proofErr w:type="spellStart"/>
+      <w:r>
+        <w:t>Movielens</w:t>
+      </w:r>
+      <w:proofErr w:type="spellEnd"/>
+      <w:r>
+        <w:t xml:space="preserve"> realizada por algunos investigadores de la Universidad Autónoma de Madrid. En este </w:t>
+      </w:r>
+      <w:proofErr w:type="spellStart"/>
+      <w:r>
+        <w:t>dataset</w:t>
+      </w:r>
+      <w:proofErr w:type="spellEnd"/>
+      <w:r>
+        <w:t xml:space="preserve">, además de toda la información existente en el </w:t>
+      </w:r>
+      <w:proofErr w:type="spellStart"/>
+      <w:r>
+        <w:t>dataset</w:t>
+      </w:r>
+      <w:proofErr w:type="spellEnd"/>
+      <w:r>
+        <w:t xml:space="preserve"> de </w:t>
+      </w:r>
+      <w:proofErr w:type="spellStart"/>
+      <w:r>
+        <w:t>Movielens</w:t>
+      </w:r>
+      <w:proofErr w:type="spellEnd"/>
+      <w:r>
+        <w:t xml:space="preserve">, podemos encontrar otra información adicional como el país de origen de la película, el reparto, director, etc. Por si esto fuera poco, todo el </w:t>
+      </w:r>
+      <w:proofErr w:type="spellStart"/>
+      <w:r>
+        <w:t>dataset</w:t>
+      </w:r>
+      <w:proofErr w:type="spellEnd"/>
+      <w:r>
+        <w:t xml:space="preserve"> ha pasado previamente un proceso de limpieza, de modo que no </w:t>
       </w:r>
       <w:r>
         <w:t>hay que realizar un proceso de limpieza de datos muy inferior a los demás</w:t>
@@ -5072,10 +5635,26 @@
         <w:pStyle w:val="Cuerpotexto"/>
       </w:pPr>
       <w:r>
-        <w:t xml:space="preserve">Tras analizar las ventajas e inconvenientes de seleccionar cada uno de los diversos dataset, decidí utilizar el </w:t>
-      </w:r>
-      <w:r>
-        <w:t>último de todos (la extensión de Movielens) dado que contiene una gran cantidad de películas y valoraciones y, además, no es necesario realizar un proceso de limpieza demasiado exhaustivo.</w:t>
+        <w:t xml:space="preserve">Tras analizar las ventajas e inconvenientes de seleccionar cada uno de los diversos </w:t>
+      </w:r>
+      <w:proofErr w:type="spellStart"/>
+      <w:r>
+        <w:t>dataset</w:t>
+      </w:r>
+      <w:proofErr w:type="spellEnd"/>
+      <w:r>
+        <w:t xml:space="preserve">, decidí utilizar el </w:t>
+      </w:r>
+      <w:r>
+        <w:t xml:space="preserve">último de todos (la extensión de </w:t>
+      </w:r>
+      <w:proofErr w:type="spellStart"/>
+      <w:r>
+        <w:t>Movielens</w:t>
+      </w:r>
+      <w:proofErr w:type="spellEnd"/>
+      <w:r>
+        <w:t>) dado que contiene una gran cantidad de películas y valoraciones y, además, no es necesario realizar un proceso de limpieza demasiado exhaustivo.</w:t>
       </w:r>
     </w:p>
     <w:p>
@@ -5123,7 +5702,15 @@
       </w:r>
       <w:r>
         <w:lastRenderedPageBreak/>
-        <w:t>procesar_csv.py que puede encontrarse en el repositorio de Github en la carpeta Scripts.</w:t>
+        <w:t xml:space="preserve">procesar_csv.py que puede encontrarse en el repositorio de </w:t>
+      </w:r>
+      <w:proofErr w:type="spellStart"/>
+      <w:r>
+        <w:t>Github</w:t>
+      </w:r>
+      <w:proofErr w:type="spellEnd"/>
+      <w:r>
+        <w:t xml:space="preserve"> en la carpeta Scripts.</w:t>
       </w:r>
     </w:p>
     <w:p>
@@ -5248,7 +5835,23 @@
         <w:pStyle w:val="Cuerpotexto"/>
       </w:pPr>
       <w:r>
-        <w:t>Los scripts de carga pueden encontrarse dentro del repositorio de Github en la carpeta Scripts. Al ejecutarlos, es importante incluirlos dentro de la carpeta Import en Neo4j, de no ser así, el gestor no sería capaz de encontrarlos y, por tanto, no se podría efectuar la carga de manera satisfactoria.</w:t>
+        <w:t xml:space="preserve">Los scripts de carga pueden encontrarse dentro del repositorio de </w:t>
+      </w:r>
+      <w:proofErr w:type="spellStart"/>
+      <w:r>
+        <w:t>Github</w:t>
+      </w:r>
+      <w:proofErr w:type="spellEnd"/>
+      <w:r>
+        <w:t xml:space="preserve"> en la carpeta Scripts. Al ejecutarlos, es importante incluirlos dentro de la carpeta </w:t>
+      </w:r>
+      <w:proofErr w:type="spellStart"/>
+      <w:r>
+        <w:t>Import</w:t>
+      </w:r>
+      <w:proofErr w:type="spellEnd"/>
+      <w:r>
+        <w:t xml:space="preserve"> en Neo4j, de no ser así, el gestor no sería capaz de encontrarlos y, por tanto, no se podría efectuar la carga de manera satisfactoria.</w:t>
       </w:r>
     </w:p>
     <w:p>
@@ -5337,7 +5940,15 @@
         <w:pStyle w:val="Cuerpotexto"/>
       </w:pPr>
       <w:r>
-        <w:t>Al igual que todos los scripts, los archivos encargados de la creación de índices pueden encontrarse dentro del repositorio Github en la carpeta Scripts.</w:t>
+        <w:t xml:space="preserve">Al igual que todos los scripts, los archivos encargados de la creación de índices pueden encontrarse dentro del repositorio </w:t>
+      </w:r>
+      <w:proofErr w:type="spellStart"/>
+      <w:r>
+        <w:t>Github</w:t>
+      </w:r>
+      <w:proofErr w:type="spellEnd"/>
+      <w:r>
+        <w:t xml:space="preserve"> en la carpeta Scripts.</w:t>
       </w:r>
     </w:p>
     <w:p>
@@ -5362,7 +5973,15 @@
         <w:t>Habiendo import</w:t>
       </w:r>
       <w:r>
-        <w:t>ado todos los datos, llega el momento de efectuar una serie de transformaciones en los datos que nos ayuden a eliminar duplicados y a facilitar el trabajo a los algoritmos de recomendación que se ejecutarán en el backend.</w:t>
+        <w:t xml:space="preserve">ado todos los datos, llega el momento de efectuar una serie de transformaciones en los datos que nos ayuden a eliminar duplicados y a facilitar el trabajo a los algoritmos de recomendación que se ejecutarán en el </w:t>
+      </w:r>
+      <w:proofErr w:type="spellStart"/>
+      <w:r>
+        <w:t>backend</w:t>
+      </w:r>
+      <w:proofErr w:type="spellEnd"/>
+      <w:r>
+        <w:t>.</w:t>
       </w:r>
     </w:p>
     <w:p>
@@ -5397,7 +6016,15 @@
         <w:t xml:space="preserve">: </w:t>
       </w:r>
       <w:r>
-        <w:t>En vistas a una mayor robustez del sistema de recomendación, resulta necesario eliminar aquellos nodos que se encuentran repetidos en la base de datos. Aunque el dataset se encontraba ya bastante limpio en un principio, sí que se podían encontrar algunas inconsistencias que debían ser solventadas.</w:t>
+        <w:t xml:space="preserve">En vistas a una mayor robustez del sistema de recomendación, resulta necesario eliminar aquellos nodos que se encuentran repetidos en la base de datos. Aunque el </w:t>
+      </w:r>
+      <w:proofErr w:type="spellStart"/>
+      <w:r>
+        <w:t>dataset</w:t>
+      </w:r>
+      <w:proofErr w:type="spellEnd"/>
+      <w:r>
+        <w:t xml:space="preserve"> se encontraba ya bastante limpio en un principio, sí que se podían encontrar algunas inconsistencias que debían ser solventadas.</w:t>
       </w:r>
     </w:p>
     <w:p>
@@ -5413,7 +6040,15 @@
         <w:pStyle w:val="Cuerpotexto"/>
       </w:pPr>
       <w:r>
-        <w:t xml:space="preserve">Para eliminar estos nodos repetidos, decidí implementar un sencillo Script en Cypher. El siguiente ejemplo muestra como eliminar todas las películas con la misma portada </w:t>
+        <w:t xml:space="preserve">Para eliminar estos nodos repetidos, decidí implementar un sencillo Script en </w:t>
+      </w:r>
+      <w:proofErr w:type="spellStart"/>
+      <w:r>
+        <w:t>Cypher</w:t>
+      </w:r>
+      <w:proofErr w:type="spellEnd"/>
+      <w:r>
+        <w:t xml:space="preserve">. El siguiente ejemplo muestra como eliminar todas las películas con la misma portada </w:t>
       </w:r>
       <w:r>
         <w:lastRenderedPageBreak/>
@@ -5530,7 +6165,23 @@
         <w:t xml:space="preserve">: </w:t>
       </w:r>
       <w:r>
-        <w:t>Aunque en un principio no había reparado en ello, al ir desarrollando el algoritmo de recomendación basado en contenido reparé en que, por la forma de separar tokens en Python, no podían existir guiones ni espacios en los nombres de las características que fueran a ser utilizados como criterios de recomendación. Debido a esto, decidí desarrollar un script en Cypher que lo solucionara. El siguiente ejemplo muestra como sustituir los guiones y espacios contenidos en el texto por barras bajas:</w:t>
+        <w:t xml:space="preserve">Aunque en un principio no había reparado en ello, al ir desarrollando el algoritmo de recomendación basado en contenido reparé en que, por la forma de separar </w:t>
+      </w:r>
+      <w:proofErr w:type="spellStart"/>
+      <w:r>
+        <w:t>tokens</w:t>
+      </w:r>
+      <w:proofErr w:type="spellEnd"/>
+      <w:r>
+        <w:t xml:space="preserve"> en Python, no podían existir guiones ni espacios en los nombres de las características que fueran a ser utilizados como criterios de recomendación. Debido a esto, decidí desarrollar un script en </w:t>
+      </w:r>
+      <w:proofErr w:type="spellStart"/>
+      <w:r>
+        <w:t>Cypher</w:t>
+      </w:r>
+      <w:proofErr w:type="spellEnd"/>
+      <w:r>
+        <w:t xml:space="preserve"> que lo solucionara. El siguiente ejemplo muestra como sustituir los guiones y espacios contenidos en el texto por barras bajas:</w:t>
       </w:r>
     </w:p>
     <w:p>
@@ -5735,17 +6386,27 @@
           <w:numId w:val="16"/>
         </w:numPr>
       </w:pPr>
+      <w:proofErr w:type="spellStart"/>
       <w:r>
         <w:rPr>
           <w:b/>
         </w:rPr>
         <w:t>Movie</w:t>
       </w:r>
+      <w:proofErr w:type="spellEnd"/>
       <w:r>
         <w:t xml:space="preserve">:  </w:t>
       </w:r>
       <w:r>
-        <w:t xml:space="preserve">Nodo que contiene la siguiente información sobre una película: identificador único, identificador de la película en imdb, título, año, link a la fotografía de la portada. En la base hay un total de </w:t>
+        <w:t xml:space="preserve">Nodo que contiene la siguiente información sobre una película: identificador único, identificador de la película en </w:t>
+      </w:r>
+      <w:proofErr w:type="spellStart"/>
+      <w:r>
+        <w:t>imdb</w:t>
+      </w:r>
+      <w:proofErr w:type="spellEnd"/>
+      <w:r>
+        <w:t xml:space="preserve">, título, año, link a la fotografía de la portada. En la base hay un total de </w:t>
       </w:r>
       <w:r>
         <w:t>9.060</w:t>
@@ -5762,12 +6423,14 @@
           <w:numId w:val="16"/>
         </w:numPr>
       </w:pPr>
+      <w:proofErr w:type="spellStart"/>
       <w:r>
         <w:rPr>
           <w:b/>
         </w:rPr>
         <w:t>Genre</w:t>
       </w:r>
+      <w:proofErr w:type="spellEnd"/>
       <w:r>
         <w:t xml:space="preserve">: </w:t>
       </w:r>
@@ -5861,15 +6524,31 @@
           <w:numId w:val="16"/>
         </w:numPr>
       </w:pPr>
+      <w:proofErr w:type="spellStart"/>
       <w:r>
         <w:rPr>
           <w:b/>
         </w:rPr>
         <w:lastRenderedPageBreak/>
-        <w:t xml:space="preserve">User: </w:t>
-      </w:r>
-      <w:r>
-        <w:t xml:space="preserve">Nodo que contiene la información de cada usuario. Para los usuarios generados a partir del csv, </w:t>
+        <w:t>User</w:t>
+      </w:r>
+      <w:proofErr w:type="spellEnd"/>
+      <w:r>
+        <w:rPr>
+          <w:b/>
+        </w:rPr>
+        <w:t xml:space="preserve">: </w:t>
+      </w:r>
+      <w:r>
+        <w:t xml:space="preserve">Nodo que contiene la información de cada usuario. Para los usuarios generados a partir del </w:t>
+      </w:r>
+      <w:proofErr w:type="spellStart"/>
+      <w:r>
+        <w:t>csv</w:t>
+      </w:r>
+      <w:proofErr w:type="spellEnd"/>
+      <w:r>
+        <w:t xml:space="preserve">, </w:t>
       </w:r>
       <w:r>
         <w:t>la única información disponible será el identificador.</w:t>
@@ -5878,7 +6557,15 @@
         <w:t xml:space="preserve"> Sin embargo, para los usuarios generados a partir de la aplicación web mediante el sistema de registro, también </w:t>
       </w:r>
       <w:r>
-        <w:t>se encontrará almacenado su nombre, username y su contraseña debidamente cifrada.</w:t>
+        <w:t xml:space="preserve">se encontrará almacenado su nombre, </w:t>
+      </w:r>
+      <w:proofErr w:type="spellStart"/>
+      <w:r>
+        <w:t>username</w:t>
+      </w:r>
+      <w:proofErr w:type="spellEnd"/>
+      <w:r>
+        <w:t xml:space="preserve"> y su contraseña debidamente cifrada.</w:t>
       </w:r>
     </w:p>
     <w:p>
@@ -5911,7 +6598,23 @@
         <w:t xml:space="preserve">: </w:t>
       </w:r>
       <w:r>
-        <w:t xml:space="preserve">Relación entre Movie y Genre. Cada película puede pertenecer a un género o a varios. Existen un total de </w:t>
+        <w:t xml:space="preserve">Relación entre </w:t>
+      </w:r>
+      <w:proofErr w:type="spellStart"/>
+      <w:r>
+        <w:t>Movie</w:t>
+      </w:r>
+      <w:proofErr w:type="spellEnd"/>
+      <w:r>
+        <w:t xml:space="preserve"> y </w:t>
+      </w:r>
+      <w:proofErr w:type="spellStart"/>
+      <w:r>
+        <w:t>Genre</w:t>
+      </w:r>
+      <w:proofErr w:type="spellEnd"/>
+      <w:r>
+        <w:t xml:space="preserve">. Cada película puede pertenecer a un género o a varios. Existen un total de </w:t>
       </w:r>
       <w:r>
         <w:t>18.366</w:t>
@@ -5939,7 +6642,21 @@
         <w:rPr>
           <w:lang w:val="en-US"/>
         </w:rPr>
-        <w:t xml:space="preserve">: Relación entre Movie y Country. </w:t>
+        <w:t xml:space="preserve">: </w:t>
+      </w:r>
+      <w:proofErr w:type="spellStart"/>
+      <w:r>
+        <w:rPr>
+          <w:lang w:val="en-US"/>
+        </w:rPr>
+        <w:t>Relación</w:t>
+      </w:r>
+      <w:proofErr w:type="spellEnd"/>
+      <w:r>
+        <w:rPr>
+          <w:lang w:val="en-US"/>
+        </w:rPr>
+        <w:t xml:space="preserve"> entre Movie y Country. </w:t>
       </w:r>
       <w:r>
         <w:t xml:space="preserve">Cada película solo puede estar relacionada con un único país de origen. Existen un total de </w:t>
@@ -5972,7 +6689,15 @@
         <w:t xml:space="preserve"> </w:t>
       </w:r>
       <w:r>
-        <w:t xml:space="preserve">Relación entre Movie y Actor. Cada actor puede actuar en tantas películas como se desee. Existen un total de </w:t>
+        <w:t xml:space="preserve">Relación entre </w:t>
+      </w:r>
+      <w:proofErr w:type="spellStart"/>
+      <w:r>
+        <w:t>Movie</w:t>
+      </w:r>
+      <w:proofErr w:type="spellEnd"/>
+      <w:r>
+        <w:t xml:space="preserve"> y Actor. Cada actor puede actuar en tantas películas como se desee. Existen un total de </w:t>
       </w:r>
       <w:r>
         <w:t xml:space="preserve">207.985 </w:t>
@@ -6002,7 +6727,15 @@
         <w:t xml:space="preserve"> </w:t>
       </w:r>
       <w:r>
-        <w:t xml:space="preserve">Relación entre Director y Movie. Cada director puede dirigir tantas películas como sea necesario y, además, cada película puede estar dirigida por más de un director. Existen un total de </w:t>
+        <w:t xml:space="preserve">Relación entre Director y </w:t>
+      </w:r>
+      <w:proofErr w:type="spellStart"/>
+      <w:r>
+        <w:t>Movie</w:t>
+      </w:r>
+      <w:proofErr w:type="spellEnd"/>
+      <w:r>
+        <w:t xml:space="preserve">. Cada director puede dirigir tantas películas como sea necesario y, además, cada película puede estar dirigida por más de un director. Existen un total de </w:t>
       </w:r>
       <w:r>
         <w:t>9.060</w:t>
@@ -6032,7 +6765,39 @@
         <w:t xml:space="preserve">: </w:t>
       </w:r>
       <w:r>
-        <w:t xml:space="preserve">Relación entre User y Movie. Cada User puede valorar tantas películas como quiera y cada película puede estar valorada por más de un User. La relación tiene un atributo que contiene la valoración que el usuario ha asignado a dicha película, un número entre 0 y 5. Existen un total de </w:t>
+        <w:t xml:space="preserve">Relación entre </w:t>
+      </w:r>
+      <w:proofErr w:type="spellStart"/>
+      <w:r>
+        <w:t>User</w:t>
+      </w:r>
+      <w:proofErr w:type="spellEnd"/>
+      <w:r>
+        <w:t xml:space="preserve"> y </w:t>
+      </w:r>
+      <w:proofErr w:type="spellStart"/>
+      <w:r>
+        <w:t>Movie</w:t>
+      </w:r>
+      <w:proofErr w:type="spellEnd"/>
+      <w:r>
+        <w:t xml:space="preserve">. Cada </w:t>
+      </w:r>
+      <w:proofErr w:type="spellStart"/>
+      <w:r>
+        <w:t>User</w:t>
+      </w:r>
+      <w:proofErr w:type="spellEnd"/>
+      <w:r>
+        <w:t xml:space="preserve"> puede valorar tantas películas como quiera y cada película puede estar valorada por más de un </w:t>
+      </w:r>
+      <w:proofErr w:type="spellStart"/>
+      <w:r>
+        <w:t>User</w:t>
+      </w:r>
+      <w:proofErr w:type="spellEnd"/>
+      <w:r>
+        <w:t xml:space="preserve">. La relación tiene un atributo que contiene la valoración que el usuario ha asignado a dicha película, un número entre 0 y 5. Existen un total de </w:t>
       </w:r>
       <w:r>
         <w:t>758.836</w:t>
@@ -6074,13 +6839,361 @@
       <w:pPr>
         <w:pStyle w:val="Cuerpotexto"/>
         <w:ind w:left="0"/>
+      </w:pPr>
+      <w:r>
+        <w:t xml:space="preserve">La aplicación es una aplicación web que, por tanto, opera bajo el paradigma cliente-servidor. Este tipo de aplicaciones están formadas por 3 partes esenciales, base de datos, </w:t>
+      </w:r>
+      <w:r>
+        <w:t>servidor web</w:t>
+      </w:r>
+      <w:r>
+        <w:t xml:space="preserve"> y servidor</w:t>
+      </w:r>
+      <w:r>
+        <w:t xml:space="preserve"> de aplicación</w:t>
+      </w:r>
+      <w:r>
+        <w:t>.</w:t>
+      </w:r>
+    </w:p>
+    <w:p>
+      <w:pPr>
+        <w:pStyle w:val="Cuerpotexto"/>
+        <w:ind w:left="0"/>
+      </w:pPr>
+      <w:r>
+        <w:t>Aunque ya he explicado anteriormente las tecnologías a utilizar en cada una de estas 3 partes principales, creo que es necesario explicar de forma sencilla qué función cumple cada una, el tipo de relación que existe entre ellas, de qué forma se comunican, etc.</w:t>
+      </w:r>
+      <w:r>
+        <w:t xml:space="preserve"> Para ello, me gustaría resaltar el </w:t>
+      </w:r>
+      <w:r>
+        <w:t xml:space="preserve">siguiente esquema que muestra de forma sencilla las interacciones que se producen entre </w:t>
+      </w:r>
+      <w:r>
+        <w:t>esas diferentes partes.</w:t>
+      </w:r>
+    </w:p>
+    <w:p>
+      <w:pPr>
+        <w:pStyle w:val="Fotografias"/>
+      </w:pPr>
+      <w:r>
+        <w:tab/>
+      </w:r>
+      <w:r>
+        <w:pict w14:anchorId="280F47AF">
+          <v:shapetype id="_x0000_t75" coordsize="21600,21600" o:spt="75" o:preferrelative="t" path="m@4@5l@4@11@9@11@9@5xe" filled="f" stroked="f">
+            <v:stroke joinstyle="miter"/>
+            <v:formulas>
+              <v:f eqn="if lineDrawn pixelLineWidth 0"/>
+              <v:f eqn="sum @0 1 0"/>
+              <v:f eqn="sum 0 0 @1"/>
+              <v:f eqn="prod @2 1 2"/>
+              <v:f eqn="prod @3 21600 pixelWidth"/>
+              <v:f eqn="prod @3 21600 pixelHeight"/>
+              <v:f eqn="sum @0 0 1"/>
+              <v:f eqn="prod @6 1 2"/>
+              <v:f eqn="prod @7 21600 pixelWidth"/>
+              <v:f eqn="sum @8 21600 0"/>
+              <v:f eqn="prod @7 21600 pixelHeight"/>
+              <v:f eqn="sum @10 21600 0"/>
+            </v:formulas>
+            <v:path o:extrusionok="f" gradientshapeok="t" o:connecttype="rect"/>
+            <o:lock v:ext="edit" aspectratio="t"/>
+          </v:shapetype>
+          <v:shape id="_x0000_i1032" type="#_x0000_t75" style="width:308.85pt;height:233.45pt">
+            <v:imagedata r:id="rId15" o:title="Frontend-vs-Backend"/>
+          </v:shape>
+        </w:pict>
+      </w:r>
+    </w:p>
+    <w:p>
+      <w:pPr>
+        <w:pStyle w:val="Figuras"/>
+        <w:ind w:left="2124"/>
+        <w:jc w:val="both"/>
+      </w:pPr>
+      <w:r>
+        <w:t xml:space="preserve">Figura </w:t>
+      </w:r>
+      <w:fldSimple w:instr=" SEQ Figura \* ARABIC ">
+        <w:r>
+          <w:rPr>
+            <w:noProof/>
+          </w:rPr>
+          <w:t>6</w:t>
+        </w:r>
+      </w:fldSimple>
+      <w:r>
+        <w:t>.1.- Interacción diferentes partes</w:t>
+      </w:r>
+    </w:p>
+    <w:p>
+      <w:pPr>
+        <w:pStyle w:val="Fotografias"/>
+        <w:ind w:left="0"/>
+      </w:pPr>
+      <w:r>
+        <w:t>Antes de nada, debo explicar qué función tiene cada una de las partes.</w:t>
+      </w:r>
+    </w:p>
+    <w:p>
+      <w:pPr>
+        <w:pStyle w:val="Prrafodelista"/>
+        <w:numPr>
+          <w:ilvl w:val="0"/>
+          <w:numId w:val="26"/>
+        </w:numPr>
         <w:rPr>
           <w:sz w:val="28"/>
         </w:rPr>
       </w:pPr>
       <w:r>
-        <w:t>La aplicación es una aplicación web que, por tanto, opera bajo el paradigma cliente-servidor. Este tipo de aplicaciones están formadas por 3 partes esenciales, base de datos, interfaz de usuario y servidor.</w:t>
-      </w:r>
+        <w:t>Servidor web (</w:t>
+      </w:r>
+      <w:proofErr w:type="spellStart"/>
+      <w:r>
+        <w:t>frontend</w:t>
+      </w:r>
+      <w:proofErr w:type="spellEnd"/>
+      <w:r>
+        <w:t>): Es el encargado de devolver el código de la aplicación al cliente. Se encarga por tanto de mostrar la interfaz de usuario al cliente y de realizar peticiones al servidor de aplicación. Este servidor, por tanto, no tiene acceso ni a la lógica de negocio de la aplicación ni, por supuesto, a la base de datos.</w:t>
+      </w:r>
+    </w:p>
+    <w:p>
+      <w:pPr>
+        <w:pStyle w:val="Prrafodelista"/>
+        <w:numPr>
+          <w:ilvl w:val="0"/>
+          <w:numId w:val="26"/>
+        </w:numPr>
+        <w:rPr>
+          <w:sz w:val="28"/>
+        </w:rPr>
+      </w:pPr>
+      <w:r>
+        <w:t>Servidor de aplicación (</w:t>
+      </w:r>
+      <w:proofErr w:type="spellStart"/>
+      <w:r>
+        <w:t>backend</w:t>
+      </w:r>
+      <w:proofErr w:type="spellEnd"/>
+      <w:r>
+        <w:t xml:space="preserve">): Es el encargado de gestionar toda la lógica de negocio de la aplicación. Esto quiere decir que se encarga de gestionar los registros, inicios de sesión, calcular las recomendaciones y, por supuesto, de enviar al servidor </w:t>
+      </w:r>
+      <w:r>
+        <w:lastRenderedPageBreak/>
+        <w:t xml:space="preserve">web toda la información que necesite mostrar </w:t>
+      </w:r>
+      <w:r>
+        <w:t>al cliente. También se encarga de realizar consultas a la base de datos tanto de inserción como de búsqueda.</w:t>
+      </w:r>
+    </w:p>
+    <w:p>
+      <w:pPr>
+        <w:pStyle w:val="Prrafodelista"/>
+        <w:numPr>
+          <w:ilvl w:val="0"/>
+          <w:numId w:val="26"/>
+        </w:numPr>
+        <w:rPr>
+          <w:sz w:val="28"/>
+        </w:rPr>
+      </w:pPr>
+      <w:r>
+        <w:t xml:space="preserve">Base de datos: Su principal función es, además de persistir toda la información necesaria para la aplicación, la inserción de nuevos datos y la devolución al </w:t>
+      </w:r>
+      <w:proofErr w:type="spellStart"/>
+      <w:r>
+        <w:t>backend</w:t>
+      </w:r>
+      <w:proofErr w:type="spellEnd"/>
+      <w:r>
+        <w:t xml:space="preserve"> de los datos que cumplen las condiciones indicadas en la consulta.</w:t>
+      </w:r>
+    </w:p>
+    <w:p>
+      <w:r>
+        <w:t>Con respecto a las interacciones entre las partes, como se puede observar en la figura 6.1, son las siguientes (no se indica la relación entre cliente y servidor web porque no es relevante para el funcionamiento de la aplicación):</w:t>
+      </w:r>
+    </w:p>
+    <w:p>
+      <w:pPr>
+        <w:pStyle w:val="Prrafodelista"/>
+        <w:numPr>
+          <w:ilvl w:val="0"/>
+          <w:numId w:val="28"/>
+        </w:numPr>
+        <w:rPr>
+          <w:sz w:val="28"/>
+        </w:rPr>
+      </w:pPr>
+      <w:r>
+        <w:t xml:space="preserve">Servidor web y servidor de aplicación: </w:t>
+      </w:r>
+      <w:r>
+        <w:t>Como en la mayoría de aplicaciones web, la conexión entre ambos servidores se realiza mediante una API REST. Utilizando este mecanismo, ambos servidores se comunican mediante peticiones http. El servidor de aplicación (</w:t>
+      </w:r>
+      <w:proofErr w:type="spellStart"/>
+      <w:r>
+        <w:t>backend</w:t>
+      </w:r>
+      <w:proofErr w:type="spellEnd"/>
+      <w:r>
+        <w:t>) se encuentra permanente escuchando peticiones http. Al recibir una, dependiendo de la ruta a la que se haya efectuado y el método</w:t>
+      </w:r>
+      <w:r>
+        <w:t xml:space="preserve"> indicado, se realizan unas acciones u otras y se devuelve al servidor web un </w:t>
+      </w:r>
+      <w:proofErr w:type="spellStart"/>
+      <w:r>
+        <w:t>json</w:t>
+      </w:r>
+      <w:proofErr w:type="spellEnd"/>
+      <w:r>
+        <w:t xml:space="preserve"> que contiene la información solicitada.</w:t>
+      </w:r>
+    </w:p>
+    <w:p>
+      <w:pPr>
+        <w:pStyle w:val="Prrafodelista"/>
+        <w:numPr>
+          <w:ilvl w:val="0"/>
+          <w:numId w:val="28"/>
+        </w:numPr>
+        <w:rPr>
+          <w:sz w:val="28"/>
+        </w:rPr>
+      </w:pPr>
+      <w:r>
+        <w:t>Servidor de aplicación y base de datos: La conexión se realiza mediante un driver especial de Neo4j. Utilizando este driver, se puede abrir una conexión a la base de datos directamente desde el servidor de aplicación, solicitar la información necesaria y, al terminar el tr</w:t>
+      </w:r>
+      <w:r>
+        <w:t>ámite requerido, cerrar la conexión.</w:t>
+      </w:r>
+    </w:p>
+    <w:p>
+      <w:r>
+        <w:t>Habiendo explicado ya las diferentes partes que forman la aplicación y cómo interactúan entre ellas, llega el momento de explicar con detenimiento el funcionamiento de la aplicación.</w:t>
+      </w:r>
+    </w:p>
+    <w:p>
+      <w:r>
+        <w:t xml:space="preserve">El punto de entrada de la aplicación, es decir, la primera pantalla que nos encontramos es la pantalla de Inicio de sesión. Aquí, se presenta al usuario la posibilidad de iniciar sesión en </w:t>
+      </w:r>
+      <w:r>
+        <w:t>la aplicación introduciendo su nombre de usuario y su contraseña. En el caso de que el usuario carezca de cuenta en la aplicación, también se le presenta la oportunidad de dirigirse a la pantalla de registro.</w:t>
+      </w:r>
+    </w:p>
+    <w:p>
+      <w:r>
+        <w:t>La pantalla de inicio de sesión tiene el siguiente aspecto:</w:t>
+      </w:r>
+    </w:p>
+    <w:p/>
+    <w:p>
+      <w:r>
+        <w:t>En la pantalla de registro, el usuario tiene la opción de crear una cuenta en la aplicación indicando su nombre, apellidos, nombre de usuario y contraseña. El nombre de usuario es único, lo que quiere decir que no puede existir dos usuarios en la base de datos con el mismo nombre de usuario. Por motivos de seguridad, la contraseña se almacena cifrada en la base de datos en lugar de en crudo.</w:t>
+      </w:r>
+    </w:p>
+    <w:p>
+      <w:r>
+        <w:t>Además de crear una cuenta, el usuario tiene también la opción de volver a la pantalla de inicio de sesión en caso d</w:t>
+      </w:r>
+      <w:r>
+        <w:t>e que ya haya creado una cuenta. La apariencia de la pantalla de registro es la siguiente:</w:t>
+      </w:r>
+    </w:p>
+    <w:p/>
+    <w:p>
+      <w:r>
+        <w:t>Esta pantalla, como es lógico, tan sólo será utilizada por un usuario una vez para crear una cuenta. A partir de ese momento, tan sólo tendrá que iniciar sesión cuando quiera acceder a la aplicación.</w:t>
+      </w:r>
+    </w:p>
+    <w:p>
+      <w:r>
+        <w:t>Habiendo explicado ya estas dos ventanas, que como tal no aportan ninguna funcionalidad especial al sistema más de allá de la autenticación, llega el momento de explicar qué pasa cuando iniciamos sesión en el sistema.</w:t>
+      </w:r>
+    </w:p>
+    <w:p>
+      <w:r>
+        <w:t>La realidad es que al iniciar sesión en el sistema pueden pasar dos cosas diferentes, dependiendo de si iniciamos sesión por primera vez o si, por el contrario, ya hemos utilizado como mínimo en una ocasión.</w:t>
+      </w:r>
+    </w:p>
+    <w:p>
+      <w:r>
+        <w:t>En el que caso de que estemos iniciando sesión por primera vez, nada más acceder a la aplicación nos encontramos con una pantalla especial en la que se nos pide que valoremos al menos 5 películas que hayamos visto. El motivo de esto es muy sencillo, para efectuar una recomendación por simple que sea, se necesita tener un mínimo de conocimiento sobre el usuario.</w:t>
+      </w:r>
+    </w:p>
+    <w:p>
+      <w:r>
+        <w:t xml:space="preserve">Aunque 5 pueda parecer un número excesivamente pequeño, en el capítulo 6 nos daremos cuenta de que es un número más que suficiente para realizar recomendaciones robustas. </w:t>
+      </w:r>
+    </w:p>
+    <w:p>
+      <w:r>
+        <w:lastRenderedPageBreak/>
+        <w:t>Como es lógico, inicialmente no pueden mostrarse un número muy elevado de películas, podría resultar contraproducente y acabar agobiando al usuario. Lo primordial es que, independientemente del número de películas que se muestren, tengan temáticas variadas. Por ello, la decisión que tomé fue solicitar a la base las películas más valoradas de cada género y permutarlas de forma aleatoria.</w:t>
+      </w:r>
+    </w:p>
+    <w:p>
+      <w:r>
+        <w:t>No es exactamente un indicativo 100% fiable de la popularidad de una película, pero parece bastante lógico pensar que las películas con más valoraciones en la base de datos serán, por norma general, las películas más populares.</w:t>
+      </w:r>
+    </w:p>
+    <w:p>
+      <w:pPr>
+        <w:rPr>
+          <w:b/>
+        </w:rPr>
+      </w:pPr>
+      <w:r>
+        <w:t xml:space="preserve">Si </w:t>
+      </w:r>
+      <w:r>
+        <w:t xml:space="preserve">observamos la ventana, podemos observar que las películas mostradas son verdaderamente conocidas: </w:t>
+      </w:r>
+      <w:r>
+        <w:rPr>
+          <w:b/>
+        </w:rPr>
+        <w:t>COMPLETAR CON NOMBRES</w:t>
+      </w:r>
+    </w:p>
+    <w:p>
+      <w:pPr>
+        <w:rPr>
+          <w:b/>
+        </w:rPr>
+      </w:pPr>
+    </w:p>
+    <w:p>
+      <w:r>
+        <w:t xml:space="preserve">Con respecto a las tarjetas que muestran las películas, en el caso concreto de esta ventana he decidido optar por un diseño bastante minimalista. De esta forma, creo que cobra mucha más importancia la fotografía y el título, que son los aspectos más relevantes a la hora de identificar una película. </w:t>
+      </w:r>
+      <w:r>
+        <w:t>De añadir más información superflua como año de lanzamiento, director o géneros se podría distraer de forma involuntaria al usuario, dificultando por tanto que encuentre de forma exitosa las películas que haya visto en el pasado.</w:t>
+      </w:r>
+    </w:p>
+    <w:p/>
+    <w:p>
+      <w:r>
+        <w:t>Ya para terminar con esta ventana que, como recordatorio, sólo se mostrará a los usuarios que todavía no hayan realizado ninguna valoración, cabe destacar que cuando hayamos valorado al menos 5 películas tan solo tendremos que pulsar en el botón de continuar, situado en la parte superior de la ventana, y acceder a la aplicación como tal. En caso de que no hayamos valorado todavía 5 películas, no ocurrirá nada, es condición necesaria y suficiente al haber valorado como mínimo 5 películas para acceder a la aplicación.</w:t>
+      </w:r>
+      <w:bookmarkStart w:id="15" w:name="_GoBack"/>
+      <w:bookmarkEnd w:id="15"/>
+      <w:r>
+        <w:t xml:space="preserve"> </w:t>
+      </w:r>
+    </w:p>
+    <w:p>
+      <w:pPr>
+        <w:rPr>
+          <w:sz w:val="28"/>
+        </w:rPr>
+      </w:pPr>
       <w:r>
         <w:br w:type="page"/>
       </w:r>
@@ -6093,14 +7206,14 @@
           <w:numId w:val="1"/>
         </w:numPr>
       </w:pPr>
-      <w:bookmarkStart w:id="15" w:name="_Toc57479601"/>
-      <w:bookmarkStart w:id="16" w:name="_Toc57583406"/>
+      <w:bookmarkStart w:id="16" w:name="_Toc57479601"/>
+      <w:bookmarkStart w:id="17" w:name="_Toc57583406"/>
       <w:r>
         <w:lastRenderedPageBreak/>
         <w:t>Explicación del algoritmo</w:t>
       </w:r>
-      <w:bookmarkEnd w:id="15"/>
       <w:bookmarkEnd w:id="16"/>
+      <w:bookmarkEnd w:id="17"/>
     </w:p>
     <w:p>
       <w:pPr>
@@ -6149,12 +7262,42 @@
           <w:numId w:val="24"/>
         </w:numPr>
       </w:pPr>
+      <w:proofErr w:type="spellStart"/>
       <w:r>
         <w:rPr>
           <w:b/>
         </w:rPr>
-        <w:t>Graph Powered Machine Learning</w:t>
-      </w:r>
+        <w:t>Graph</w:t>
+      </w:r>
+      <w:proofErr w:type="spellEnd"/>
+      <w:r>
+        <w:rPr>
+          <w:b/>
+        </w:rPr>
+        <w:t xml:space="preserve"> </w:t>
+      </w:r>
+      <w:proofErr w:type="spellStart"/>
+      <w:r>
+        <w:rPr>
+          <w:b/>
+        </w:rPr>
+        <w:t>Powered</w:t>
+      </w:r>
+      <w:proofErr w:type="spellEnd"/>
+      <w:r>
+        <w:rPr>
+          <w:b/>
+        </w:rPr>
+        <w:t xml:space="preserve"> Machine </w:t>
+      </w:r>
+      <w:proofErr w:type="spellStart"/>
+      <w:r>
+        <w:rPr>
+          <w:b/>
+        </w:rPr>
+        <w:t>Learning</w:t>
+      </w:r>
+      <w:proofErr w:type="spellEnd"/>
       <w:sdt>
         <w:sdtPr>
           <w:id w:val="1263804481"/>
@@ -6205,12 +7348,56 @@
           <w:b/>
         </w:rPr>
       </w:pPr>
+      <w:proofErr w:type="spellStart"/>
       <w:r>
         <w:rPr>
           <w:b/>
         </w:rPr>
-        <w:t>Recommender Systems. The textbook</w:t>
-      </w:r>
+        <w:t>Recommender</w:t>
+      </w:r>
+      <w:proofErr w:type="spellEnd"/>
+      <w:r>
+        <w:rPr>
+          <w:b/>
+        </w:rPr>
+        <w:t xml:space="preserve"> </w:t>
+      </w:r>
+      <w:proofErr w:type="spellStart"/>
+      <w:r>
+        <w:rPr>
+          <w:b/>
+        </w:rPr>
+        <w:t>Systems</w:t>
+      </w:r>
+      <w:proofErr w:type="spellEnd"/>
+      <w:r>
+        <w:rPr>
+          <w:b/>
+        </w:rPr>
+        <w:t xml:space="preserve">. </w:t>
+      </w:r>
+      <w:proofErr w:type="spellStart"/>
+      <w:r>
+        <w:rPr>
+          <w:b/>
+        </w:rPr>
+        <w:t>The</w:t>
+      </w:r>
+      <w:proofErr w:type="spellEnd"/>
+      <w:r>
+        <w:rPr>
+          <w:b/>
+        </w:rPr>
+        <w:t xml:space="preserve"> </w:t>
+      </w:r>
+      <w:proofErr w:type="spellStart"/>
+      <w:r>
+        <w:rPr>
+          <w:b/>
+        </w:rPr>
+        <w:t>textbook</w:t>
+      </w:r>
+      <w:proofErr w:type="spellEnd"/>
       <w:sdt>
         <w:sdtPr>
           <w:rPr>
@@ -6277,11 +7464,11 @@
           <w:numId w:val="23"/>
         </w:numPr>
       </w:pPr>
-      <w:bookmarkStart w:id="17" w:name="_Toc57583407"/>
+      <w:bookmarkStart w:id="18" w:name="_Toc57583407"/>
       <w:r>
         <w:t>Algoritmo basado en contenido</w:t>
       </w:r>
-      <w:bookmarkEnd w:id="17"/>
+      <w:bookmarkEnd w:id="18"/>
     </w:p>
     <w:p>
       <w:r>
@@ -6298,12 +7485,20 @@
           <w:numId w:val="25"/>
         </w:numPr>
       </w:pPr>
+      <w:proofErr w:type="spellStart"/>
       <w:r>
         <w:rPr>
           <w:b/>
         </w:rPr>
         <w:lastRenderedPageBreak/>
-        <w:t>Preprocesamiento y extracción de características</w:t>
+        <w:t>Preprocesamiento</w:t>
+      </w:r>
+      <w:proofErr w:type="spellEnd"/>
+      <w:r>
+        <w:rPr>
+          <w:b/>
+        </w:rPr>
+        <w:t xml:space="preserve"> y extracción de características</w:t>
       </w:r>
       <w:r>
         <w:t>.</w:t>
@@ -6506,103 +7701,6 @@
             <wp:extent cx="3558540" cy="951293"/>
             <wp:effectExtent l="0" t="0" r="3810" b="1270"/>
             <wp:docPr id="9" name="Imagen 9"/>
-            <wp:cNvGraphicFramePr>
-              <a:graphicFrameLocks xmlns:a="http://schemas.openxmlformats.org/drawingml/2006/main" noChangeAspect="1"/>
-            </wp:cNvGraphicFramePr>
-            <a:graphic xmlns:a="http://schemas.openxmlformats.org/drawingml/2006/main">
-              <a:graphicData uri="http://schemas.openxmlformats.org/drawingml/2006/picture">
-                <pic:pic xmlns:pic="http://schemas.openxmlformats.org/drawingml/2006/picture">
-                  <pic:nvPicPr>
-                    <pic:cNvPr id="1" name=""/>
-                    <pic:cNvPicPr/>
-                  </pic:nvPicPr>
-                  <pic:blipFill>
-                    <a:blip r:embed="rId15"/>
-                    <a:stretch>
-                      <a:fillRect/>
-                    </a:stretch>
-                  </pic:blipFill>
-                  <pic:spPr>
-                    <a:xfrm>
-                      <a:off x="0" y="0"/>
-                      <a:ext cx="3558540" cy="951293"/>
-                    </a:xfrm>
-                    <a:prstGeom prst="rect">
-                      <a:avLst/>
-                    </a:prstGeom>
-                  </pic:spPr>
-                </pic:pic>
-              </a:graphicData>
-            </a:graphic>
-          </wp:inline>
-        </w:drawing>
-      </w:r>
-    </w:p>
-    <w:p>
-      <w:pPr>
-        <w:pStyle w:val="Figuras"/>
-      </w:pPr>
-      <w:r>
-        <w:t>Figura 5.1.- Fórmula similitud coseno</w:t>
-      </w:r>
-    </w:p>
-    <w:p>
-      <w:pPr>
-        <w:ind w:left="708"/>
-      </w:pPr>
-      <w:r>
-        <w:lastRenderedPageBreak/>
-        <w:t>Al calcular la similitud coseno entre el perfil generado y todas las películas no valoradas por el usuario obtendremos, para cada película, un valor entre 0 y 1. Cuanto mayor sea esta similitud, mayor será también la probabilidad de que esta película le guste el usuario</w:t>
-      </w:r>
-      <w:r>
-        <w:t>.</w:t>
-      </w:r>
-    </w:p>
-    <w:p>
-      <w:r>
-        <w:t xml:space="preserve"> </w:t>
-      </w:r>
-      <w:r>
-        <w:t>Una vez definidas las tres partes que forman el algoritmo y cómo se va a implementar cada una de ellas, es el momento de poner un ejemplo práctico que ayude a la comprensión del funcionamiento del mismo. Para ello, se partirá de un ejemplo sencillo con 4 películas, 2 valoradas por el usuario y 2 sin valorar.</w:t>
-      </w:r>
-    </w:p>
-    <w:p>
-      <w:pPr>
-        <w:pStyle w:val="Prrafodelista"/>
-        <w:numPr>
-          <w:ilvl w:val="0"/>
-          <w:numId w:val="25"/>
-        </w:numPr>
-      </w:pPr>
-      <w:r>
-        <w:rPr>
-          <w:b/>
-        </w:rPr>
-        <w:t>Preprocesamiento y extracción de características</w:t>
-      </w:r>
-      <w:r>
-        <w:t>.</w:t>
-      </w:r>
-    </w:p>
-    <w:p>
-      <w:pPr>
-        <w:ind w:firstLine="708"/>
-      </w:pPr>
-      <w:r>
-        <w:t>Se partirá de un dataset compuesto por las siguientes 4 películas</w:t>
-      </w:r>
-    </w:p>
-    <w:p>
-      <w:pPr>
-        <w:pStyle w:val="Fotografias"/>
-        <w:jc w:val="left"/>
-      </w:pPr>
-      <w:r>
-        <w:drawing>
-          <wp:inline distT="0" distB="0" distL="0" distR="0" wp14:anchorId="4970622E" wp14:editId="3E51C3BB">
-            <wp:extent cx="4343400" cy="647531"/>
-            <wp:effectExtent l="0" t="0" r="0" b="635"/>
-            <wp:docPr id="14" name="Imagen 14"/>
             <wp:cNvGraphicFramePr>
               <a:graphicFrameLocks xmlns:a="http://schemas.openxmlformats.org/drawingml/2006/main" noChangeAspect="1"/>
             </wp:cNvGraphicFramePr>
@@ -6622,7 +7720,7 @@
                   <pic:spPr>
                     <a:xfrm>
                       <a:off x="0" y="0"/>
-                      <a:ext cx="4435092" cy="661201"/>
+                      <a:ext cx="3558540" cy="951293"/>
                     </a:xfrm>
                     <a:prstGeom prst="rect">
                       <a:avLst/>
@@ -6640,27 +7738,82 @@
         <w:pStyle w:val="Figuras"/>
       </w:pPr>
       <w:r>
-        <w:t>Figura 5.2.- Conjunto películas</w:t>
-      </w:r>
-    </w:p>
-    <w:p>
-      <w:pPr>
-        <w:ind w:left="705"/>
-      </w:pPr>
-      <w:r>
-        <w:t>El primer paso consiste en obtener todas las características diferentes presentes en el dataset. Dichas características son:</w:t>
+        <w:t>Figura 5.1.- Fórmula similitud coseno</w:t>
+      </w:r>
+    </w:p>
+    <w:p>
+      <w:pPr>
+        <w:ind w:left="708"/>
+      </w:pPr>
+      <w:r>
+        <w:lastRenderedPageBreak/>
+        <w:t>Al calcular la similitud coseno entre el perfil generado y todas las películas no valoradas por el usuario obtendremos, para cada película, un valor entre 0 y 1. Cuanto mayor sea esta similitud, mayor será también la probabilidad de que esta película le guste el usuario</w:t>
+      </w:r>
+      <w:r>
+        <w:t>.</w:t>
+      </w:r>
+    </w:p>
+    <w:p>
+      <w:r>
+        <w:t xml:space="preserve"> </w:t>
+      </w:r>
+      <w:r>
+        <w:t>Una vez definidas las tres partes que forman el algoritmo y cómo se va a implementar cada una de ellas, es el momento de poner un ejemplo práctico que ayude a la comprensión del funcionamiento del mismo. Para ello, se partirá de un ejemplo sencillo con 4 películas, 2 valoradas por el usuario y 2 sin valorar.</w:t>
+      </w:r>
+    </w:p>
+    <w:p>
+      <w:pPr>
+        <w:pStyle w:val="Prrafodelista"/>
+        <w:numPr>
+          <w:ilvl w:val="0"/>
+          <w:numId w:val="25"/>
+        </w:numPr>
+      </w:pPr>
+      <w:proofErr w:type="spellStart"/>
+      <w:r>
+        <w:rPr>
+          <w:b/>
+        </w:rPr>
+        <w:t>Preprocesamiento</w:t>
+      </w:r>
+      <w:proofErr w:type="spellEnd"/>
+      <w:r>
+        <w:rPr>
+          <w:b/>
+        </w:rPr>
+        <w:t xml:space="preserve"> y extracción de características</w:t>
+      </w:r>
+      <w:r>
+        <w:t>.</w:t>
+      </w:r>
+    </w:p>
+    <w:p>
+      <w:pPr>
+        <w:ind w:firstLine="708"/>
+      </w:pPr>
+      <w:r>
+        <w:t xml:space="preserve">Se partirá de un </w:t>
+      </w:r>
+      <w:proofErr w:type="spellStart"/>
+      <w:r>
+        <w:t>dataset</w:t>
+      </w:r>
+      <w:proofErr w:type="spellEnd"/>
+      <w:r>
+        <w:t xml:space="preserve"> compuesto por las siguientes 4 películas</w:t>
       </w:r>
     </w:p>
     <w:p>
       <w:pPr>
         <w:pStyle w:val="Fotografias"/>
+        <w:jc w:val="left"/>
       </w:pPr>
       <w:r>
         <w:drawing>
-          <wp:inline distT="0" distB="0" distL="0" distR="0" wp14:anchorId="267C4ED5" wp14:editId="2C6E7FE3">
-            <wp:extent cx="5143500" cy="248190"/>
-            <wp:effectExtent l="0" t="0" r="0" b="0"/>
-            <wp:docPr id="15" name="Imagen 15"/>
+          <wp:inline distT="0" distB="0" distL="0" distR="0" wp14:anchorId="4970622E" wp14:editId="3E51C3BB">
+            <wp:extent cx="4343400" cy="647531"/>
+            <wp:effectExtent l="0" t="0" r="0" b="635"/>
+            <wp:docPr id="14" name="Imagen 14"/>
             <wp:cNvGraphicFramePr>
               <a:graphicFrameLocks xmlns:a="http://schemas.openxmlformats.org/drawingml/2006/main" noChangeAspect="1"/>
             </wp:cNvGraphicFramePr>
@@ -6680,7 +7833,7 @@
                   <pic:spPr>
                     <a:xfrm>
                       <a:off x="0" y="0"/>
-                      <a:ext cx="5444778" cy="262728"/>
+                      <a:ext cx="4435092" cy="661201"/>
                     </a:xfrm>
                     <a:prstGeom prst="rect">
                       <a:avLst/>
@@ -6698,7 +7851,7 @@
         <w:pStyle w:val="Figuras"/>
       </w:pPr>
       <w:r>
-        <w:t>Figura 5.3.- Características totales</w:t>
+        <w:t>Figura 5.2.- Conjunto películas</w:t>
       </w:r>
     </w:p>
     <w:p>
@@ -6706,7 +7859,15 @@
         <w:ind w:left="705"/>
       </w:pPr>
       <w:r>
-        <w:t>A continuación, generamos para cada película un vector de características. En los géneros y países presente en la película se pondrá un 1, mientras que en el director se pondrá un 2. En las características que no estén presentes, se pondrá un 0. En las películas valoradas, además, se añadirá una columna en la que se indicará la valoración efectuada.</w:t>
+        <w:t xml:space="preserve">El primer paso consiste en obtener todas las características diferentes presentes en el </w:t>
+      </w:r>
+      <w:proofErr w:type="spellStart"/>
+      <w:r>
+        <w:t>dataset</w:t>
+      </w:r>
+      <w:proofErr w:type="spellEnd"/>
+      <w:r>
+        <w:t>. Dichas características son:</w:t>
       </w:r>
     </w:p>
     <w:p>
@@ -6715,10 +7876,10 @@
       </w:pPr>
       <w:r>
         <w:drawing>
-          <wp:inline distT="0" distB="0" distL="0" distR="0" wp14:anchorId="549936B1" wp14:editId="0D52DD8A">
-            <wp:extent cx="5114925" cy="592579"/>
+          <wp:inline distT="0" distB="0" distL="0" distR="0" wp14:anchorId="267C4ED5" wp14:editId="2C6E7FE3">
+            <wp:extent cx="5143500" cy="248190"/>
             <wp:effectExtent l="0" t="0" r="0" b="0"/>
-            <wp:docPr id="16" name="Imagen 16"/>
+            <wp:docPr id="15" name="Imagen 15"/>
             <wp:cNvGraphicFramePr>
               <a:graphicFrameLocks xmlns:a="http://schemas.openxmlformats.org/drawingml/2006/main" noChangeAspect="1"/>
             </wp:cNvGraphicFramePr>
@@ -6738,7 +7899,7 @@
                   <pic:spPr>
                     <a:xfrm>
                       <a:off x="0" y="0"/>
-                      <a:ext cx="5251765" cy="608432"/>
+                      <a:ext cx="5444778" cy="262728"/>
                     </a:xfrm>
                     <a:prstGeom prst="rect">
                       <a:avLst/>
@@ -6756,61 +7917,15 @@
         <w:pStyle w:val="Figuras"/>
       </w:pPr>
       <w:r>
-        <w:t xml:space="preserve">Figura </w:t>
-      </w:r>
-      <w:r>
-        <w:t>5.4</w:t>
-      </w:r>
-      <w:r>
-        <w:t>.- Vectores de características generados</w:t>
-      </w:r>
-    </w:p>
-    <w:p>
-      <w:pPr>
-        <w:pStyle w:val="Figuras"/>
-      </w:pPr>
-    </w:p>
-    <w:p>
-      <w:pPr>
-        <w:pStyle w:val="Figuras"/>
-      </w:pPr>
-    </w:p>
-    <w:p>
-      <w:pPr>
-        <w:pStyle w:val="Prrafodelista"/>
-        <w:numPr>
-          <w:ilvl w:val="0"/>
-          <w:numId w:val="25"/>
-        </w:numPr>
-        <w:rPr>
-          <w:b/>
-        </w:rPr>
-      </w:pPr>
-      <w:r>
-        <w:rPr>
-          <w:b/>
-        </w:rPr>
-        <w:lastRenderedPageBreak/>
-        <w:t>Creación de un perfil de usuario basado en contenido</w:t>
-      </w:r>
-    </w:p>
-    <w:p>
-      <w:pPr>
-        <w:ind w:left="708"/>
-      </w:pPr>
-      <w:r>
-        <w:t>En este paso tan solo son necesarias las dos primeras filas de la matriz, en las que se encuentran las dos películas valoradas por el usuario.</w:t>
-      </w:r>
-    </w:p>
-    <w:p>
-      <w:pPr>
-        <w:ind w:left="708"/>
-      </w:pPr>
-      <w:r>
-        <w:t xml:space="preserve">Para comenzar, se multiplica cada uno de los valores del vector por </w:t>
-      </w:r>
-      <w:r>
-        <w:t>la valoración asignada, obteniendo el siguiente resultado:</w:t>
+        <w:t>Figura 5.3.- Características totales</w:t>
+      </w:r>
+    </w:p>
+    <w:p>
+      <w:pPr>
+        <w:ind w:left="705"/>
+      </w:pPr>
+      <w:r>
+        <w:t>A continuación, generamos para cada película un vector de características. En los géneros y países presente en la película se pondrá un 1, mientras que en el director se pondrá un 2. En las características que no estén presentes, se pondrá un 0. En las películas valoradas, además, se añadirá una columna en la que se indicará la valoración efectuada.</w:t>
       </w:r>
     </w:p>
     <w:p>
@@ -6819,10 +7934,10 @@
       </w:pPr>
       <w:r>
         <w:drawing>
-          <wp:inline distT="0" distB="0" distL="0" distR="0" wp14:anchorId="3DBF1723" wp14:editId="6C55457B">
-            <wp:extent cx="5095875" cy="427411"/>
+          <wp:inline distT="0" distB="0" distL="0" distR="0" wp14:anchorId="549936B1" wp14:editId="0D52DD8A">
+            <wp:extent cx="5114925" cy="592579"/>
             <wp:effectExtent l="0" t="0" r="0" b="0"/>
-            <wp:docPr id="17" name="Imagen 17"/>
+            <wp:docPr id="16" name="Imagen 16"/>
             <wp:cNvGraphicFramePr>
               <a:graphicFrameLocks xmlns:a="http://schemas.openxmlformats.org/drawingml/2006/main" noChangeAspect="1"/>
             </wp:cNvGraphicFramePr>
@@ -6842,7 +7957,7 @@
                   <pic:spPr>
                     <a:xfrm>
                       <a:off x="0" y="0"/>
-                      <a:ext cx="5283204" cy="443123"/>
+                      <a:ext cx="5251765" cy="608432"/>
                     </a:xfrm>
                     <a:prstGeom prst="rect">
                       <a:avLst/>
@@ -6860,28 +7975,73 @@
         <w:pStyle w:val="Figuras"/>
       </w:pPr>
       <w:r>
-        <w:t>Figura 5.5.- Vector características tras multiplicación</w:t>
-      </w:r>
-    </w:p>
-    <w:p>
-      <w:pPr>
-        <w:ind w:left="705"/>
-      </w:pPr>
-      <w:r>
-        <w:t>A continuación, se calcula la media aritmética de las características, sin tener en cuenta los 0. El perfil resultante obtenido es el siguiente:</w:t>
+        <w:t xml:space="preserve">Figura </w:t>
+      </w:r>
+      <w:r>
+        <w:t>5.4</w:t>
+      </w:r>
+      <w:r>
+        <w:t>.- Vectores de características generados</w:t>
+      </w:r>
+    </w:p>
+    <w:p>
+      <w:pPr>
+        <w:pStyle w:val="Figuras"/>
+      </w:pPr>
+    </w:p>
+    <w:p>
+      <w:pPr>
+        <w:pStyle w:val="Figuras"/>
+      </w:pPr>
+    </w:p>
+    <w:p>
+      <w:pPr>
+        <w:pStyle w:val="Prrafodelista"/>
+        <w:numPr>
+          <w:ilvl w:val="0"/>
+          <w:numId w:val="25"/>
+        </w:numPr>
+        <w:rPr>
+          <w:b/>
+        </w:rPr>
+      </w:pPr>
+      <w:r>
+        <w:rPr>
+          <w:b/>
+        </w:rPr>
+        <w:lastRenderedPageBreak/>
+        <w:t>Creación de un perfil de usuario basado en contenido</w:t>
+      </w:r>
+    </w:p>
+    <w:p>
+      <w:pPr>
+        <w:ind w:left="708"/>
+      </w:pPr>
+      <w:r>
+        <w:t>En este paso tan solo son necesarias las dos primeras filas de la matriz, en las que se encuentran las dos películas valoradas por el usuario.</w:t>
+      </w:r>
+    </w:p>
+    <w:p>
+      <w:pPr>
+        <w:ind w:left="708"/>
+      </w:pPr>
+      <w:r>
+        <w:t xml:space="preserve">Para comenzar, se multiplica cada uno de los valores del vector por </w:t>
+      </w:r>
+      <w:r>
+        <w:t>la valoración asignada, obteniendo el siguiente resultado:</w:t>
       </w:r>
     </w:p>
     <w:p>
       <w:pPr>
         <w:pStyle w:val="Fotografias"/>
-        <w:jc w:val="left"/>
       </w:pPr>
       <w:r>
         <w:drawing>
-          <wp:inline distT="0" distB="0" distL="0" distR="0" wp14:anchorId="4E788440" wp14:editId="3AC984F8">
-            <wp:extent cx="5086350" cy="368148"/>
+          <wp:inline distT="0" distB="0" distL="0" distR="0" wp14:anchorId="3DBF1723" wp14:editId="6C55457B">
+            <wp:extent cx="5095875" cy="427411"/>
             <wp:effectExtent l="0" t="0" r="0" b="0"/>
-            <wp:docPr id="18" name="Imagen 18"/>
+            <wp:docPr id="17" name="Imagen 17"/>
             <wp:cNvGraphicFramePr>
               <a:graphicFrameLocks xmlns:a="http://schemas.openxmlformats.org/drawingml/2006/main" noChangeAspect="1"/>
             </wp:cNvGraphicFramePr>
@@ -6901,7 +8061,7 @@
                   <pic:spPr>
                     <a:xfrm>
                       <a:off x="0" y="0"/>
-                      <a:ext cx="5353710" cy="387499"/>
+                      <a:ext cx="5283204" cy="443123"/>
                     </a:xfrm>
                     <a:prstGeom prst="rect">
                       <a:avLst/>
@@ -6919,21 +8079,7 @@
         <w:pStyle w:val="Figuras"/>
       </w:pPr>
       <w:r>
-        <w:t xml:space="preserve">Figura </w:t>
-      </w:r>
-      <w:r>
-        <w:t>5.</w:t>
-      </w:r>
-      <w:fldSimple w:instr=" SEQ Figura \* ARABIC ">
-        <w:r>
-          <w:rPr>
-            <w:noProof/>
-          </w:rPr>
-          <w:t>6</w:t>
-        </w:r>
-      </w:fldSimple>
-      <w:r>
-        <w:t>.- Perfil generado sin normalizar</w:t>
+        <w:t>Figura 5.5.- Vector características tras multiplicación</w:t>
       </w:r>
     </w:p>
     <w:p>
@@ -6941,19 +8087,20 @@
         <w:ind w:left="705"/>
       </w:pPr>
       <w:r>
-        <w:t>Por último, es necesario normalizar las características para que se encuentren en el mismo rango que los vectores de características definidos en el paso 1, pudiendo así calcular la similitud coseno entre ellos. Para ello, tan solo hay que dividir cada valor entre 5.</w:t>
+        <w:t>A continuación, se calcula la media aritmética de las características, sin tener en cuenta los 0. El perfil resultante obtenido es el siguiente:</w:t>
       </w:r>
     </w:p>
     <w:p>
       <w:pPr>
         <w:pStyle w:val="Fotografias"/>
+        <w:jc w:val="left"/>
       </w:pPr>
       <w:r>
         <w:drawing>
-          <wp:inline distT="0" distB="0" distL="0" distR="0" wp14:anchorId="1E2C8DF7" wp14:editId="387A2617">
-            <wp:extent cx="5095875" cy="363038"/>
+          <wp:inline distT="0" distB="0" distL="0" distR="0" wp14:anchorId="4E788440" wp14:editId="3AC984F8">
+            <wp:extent cx="5086350" cy="368148"/>
             <wp:effectExtent l="0" t="0" r="0" b="0"/>
-            <wp:docPr id="19" name="Imagen 19"/>
+            <wp:docPr id="18" name="Imagen 18"/>
             <wp:cNvGraphicFramePr>
               <a:graphicFrameLocks xmlns:a="http://schemas.openxmlformats.org/drawingml/2006/main" noChangeAspect="1"/>
             </wp:cNvGraphicFramePr>
@@ -6973,7 +8120,7 @@
                   <pic:spPr>
                     <a:xfrm>
                       <a:off x="0" y="0"/>
-                      <a:ext cx="5314054" cy="378581"/>
+                      <a:ext cx="5353710" cy="387499"/>
                     </a:xfrm>
                     <a:prstGeom prst="rect">
                       <a:avLst/>
@@ -6991,7 +8138,10 @@
         <w:pStyle w:val="Figuras"/>
       </w:pPr>
       <w:r>
-        <w:t>Figura 5.</w:t>
+        <w:t xml:space="preserve">Figura </w:t>
+      </w:r>
+      <w:r>
+        <w:t>5.</w:t>
       </w:r>
       <w:fldSimple w:instr=" SEQ Figura \* ARABIC ">
         <w:r>
@@ -7002,35 +8152,15 @@
         </w:r>
       </w:fldSimple>
       <w:r>
-        <w:t>.- Perfil normalizado</w:t>
-      </w:r>
-    </w:p>
-    <w:p>
-      <w:pPr>
-        <w:pStyle w:val="Prrafodelista"/>
-        <w:numPr>
-          <w:ilvl w:val="0"/>
-          <w:numId w:val="25"/>
-        </w:numPr>
-        <w:rPr>
-          <w:b/>
-          <w:bCs/>
-        </w:rPr>
-      </w:pPr>
-      <w:r>
-        <w:rPr>
-          <w:b/>
-          <w:bCs/>
-        </w:rPr>
-        <w:t>Filtrado y recomendación</w:t>
-      </w:r>
-    </w:p>
-    <w:p>
-      <w:pPr>
-        <w:ind w:left="708"/>
-      </w:pPr>
-      <w:r>
-        <w:t>En este paso, partimos de los siguientes datos:</w:t>
+        <w:t>.- Perfil generado sin normalizar</w:t>
+      </w:r>
+    </w:p>
+    <w:p>
+      <w:pPr>
+        <w:ind w:left="705"/>
+      </w:pPr>
+      <w:r>
+        <w:t>Por último, es necesario normalizar las características para que se encuentren en el mismo rango que los vectores de características definidos en el paso 1, pudiendo así calcular la similitud coseno entre ellos. Para ello, tan solo hay que dividir cada valor entre 5.</w:t>
       </w:r>
     </w:p>
     <w:p>
@@ -7039,10 +8169,10 @@
       </w:pPr>
       <w:r>
         <w:drawing>
-          <wp:inline distT="0" distB="0" distL="0" distR="0" wp14:anchorId="3554382B" wp14:editId="5A45E00A">
-            <wp:extent cx="5057775" cy="539335"/>
+          <wp:inline distT="0" distB="0" distL="0" distR="0" wp14:anchorId="1E2C8DF7" wp14:editId="387A2617">
+            <wp:extent cx="5095875" cy="363038"/>
             <wp:effectExtent l="0" t="0" r="0" b="0"/>
-            <wp:docPr id="20" name="Imagen 20"/>
+            <wp:docPr id="19" name="Imagen 19"/>
             <wp:cNvGraphicFramePr>
               <a:graphicFrameLocks xmlns:a="http://schemas.openxmlformats.org/drawingml/2006/main" noChangeAspect="1"/>
             </wp:cNvGraphicFramePr>
@@ -7062,6 +8192,95 @@
                   <pic:spPr>
                     <a:xfrm>
                       <a:off x="0" y="0"/>
+                      <a:ext cx="5314054" cy="378581"/>
+                    </a:xfrm>
+                    <a:prstGeom prst="rect">
+                      <a:avLst/>
+                    </a:prstGeom>
+                  </pic:spPr>
+                </pic:pic>
+              </a:graphicData>
+            </a:graphic>
+          </wp:inline>
+        </w:drawing>
+      </w:r>
+    </w:p>
+    <w:p>
+      <w:pPr>
+        <w:pStyle w:val="Figuras"/>
+      </w:pPr>
+      <w:r>
+        <w:t>Figura 5.</w:t>
+      </w:r>
+      <w:fldSimple w:instr=" SEQ Figura \* ARABIC ">
+        <w:r>
+          <w:rPr>
+            <w:noProof/>
+          </w:rPr>
+          <w:t>8</w:t>
+        </w:r>
+      </w:fldSimple>
+      <w:r>
+        <w:t>.- Perfil normalizado</w:t>
+      </w:r>
+    </w:p>
+    <w:p>
+      <w:pPr>
+        <w:pStyle w:val="Prrafodelista"/>
+        <w:numPr>
+          <w:ilvl w:val="0"/>
+          <w:numId w:val="25"/>
+        </w:numPr>
+        <w:rPr>
+          <w:b/>
+          <w:bCs/>
+        </w:rPr>
+      </w:pPr>
+      <w:r>
+        <w:rPr>
+          <w:b/>
+          <w:bCs/>
+        </w:rPr>
+        <w:t>Filtrado y recomendación</w:t>
+      </w:r>
+    </w:p>
+    <w:p>
+      <w:pPr>
+        <w:ind w:left="708"/>
+      </w:pPr>
+      <w:r>
+        <w:t>En este paso, partimos de los siguientes datos:</w:t>
+      </w:r>
+    </w:p>
+    <w:p>
+      <w:pPr>
+        <w:pStyle w:val="Fotografias"/>
+      </w:pPr>
+      <w:r>
+        <w:drawing>
+          <wp:inline distT="0" distB="0" distL="0" distR="0" wp14:anchorId="3554382B" wp14:editId="5A45E00A">
+            <wp:extent cx="5057775" cy="539335"/>
+            <wp:effectExtent l="0" t="0" r="0" b="0"/>
+            <wp:docPr id="20" name="Imagen 20"/>
+            <wp:cNvGraphicFramePr>
+              <a:graphicFrameLocks xmlns:a="http://schemas.openxmlformats.org/drawingml/2006/main" noChangeAspect="1"/>
+            </wp:cNvGraphicFramePr>
+            <a:graphic xmlns:a="http://schemas.openxmlformats.org/drawingml/2006/main">
+              <a:graphicData uri="http://schemas.openxmlformats.org/drawingml/2006/picture">
+                <pic:pic xmlns:pic="http://schemas.openxmlformats.org/drawingml/2006/picture">
+                  <pic:nvPicPr>
+                    <pic:cNvPr id="1" name=""/>
+                    <pic:cNvPicPr/>
+                  </pic:nvPicPr>
+                  <pic:blipFill>
+                    <a:blip r:embed="rId23"/>
+                    <a:stretch>
+                      <a:fillRect/>
+                    </a:stretch>
+                  </pic:blipFill>
+                  <pic:spPr>
+                    <a:xfrm>
+                      <a:off x="0" y="0"/>
                       <a:ext cx="5177447" cy="552096"/>
                     </a:xfrm>
                     <a:prstGeom prst="rect">
@@ -7090,7 +8309,7 @@
           <w:rPr>
             <w:noProof/>
           </w:rPr>
-          <w:t>8</w:t>
+          <w:t>9</w:t>
         </w:r>
       </w:fldSimple>
       <w:r>
@@ -7128,7 +8347,7 @@
                     <pic:cNvPicPr/>
                   </pic:nvPicPr>
                   <pic:blipFill>
-                    <a:blip r:embed="rId15"/>
+                    <a:blip r:embed="rId16"/>
                     <a:stretch>
                       <a:fillRect/>
                     </a:stretch>
@@ -8365,11 +9584,11 @@
           <w:numId w:val="23"/>
         </w:numPr>
       </w:pPr>
-      <w:bookmarkStart w:id="18" w:name="_Toc57583408"/>
+      <w:bookmarkStart w:id="19" w:name="_Toc57583408"/>
       <w:r>
         <w:t>Algoritmo de filtrado colaborativo</w:t>
       </w:r>
-      <w:bookmarkEnd w:id="18"/>
+      <w:bookmarkEnd w:id="19"/>
     </w:p>
     <w:p>
       <w:r>
@@ -8427,9 +9646,11 @@
         <w:lastRenderedPageBreak/>
         <w:t xml:space="preserve">entre todos los usuarios. Por tanto, si quisiéramos comparar 3 usuarios que hubieran valorado entre </w:t>
       </w:r>
+      <w:proofErr w:type="gramStart"/>
       <w:r>
         <w:t>todos 15 películas</w:t>
       </w:r>
+      <w:proofErr w:type="gramEnd"/>
       <w:r>
         <w:t>, la dimensión de la matriz de valoraciones resultante sería de 3x15.</w:t>
       </w:r>
@@ -8439,7 +9660,17 @@
         <w:ind w:left="708"/>
       </w:pPr>
       <w:r>
-        <w:t xml:space="preserve">Los valores colocados en cada posición de la matriz serán las valoraciones que cada usuario haya asignado a cada película y, en caso de no haber valorado una película, un 0. De este modo, en la posición i,j de la matriz podrá encontrarse la valoración que el usuario i asignó a la película j y, en caso de no </w:t>
+        <w:t xml:space="preserve">Los valores colocados en cada posición de la matriz serán las valoraciones que cada usuario haya asignado a cada película y, en caso de no haber valorado una película, un 0. De este modo, en la posición </w:t>
+      </w:r>
+      <w:proofErr w:type="spellStart"/>
+      <w:proofErr w:type="gramStart"/>
+      <w:r>
+        <w:t>i,j</w:t>
+      </w:r>
+      <w:proofErr w:type="spellEnd"/>
+      <w:proofErr w:type="gramEnd"/>
+      <w:r>
+        <w:t xml:space="preserve"> de la matriz podrá encontrarse la valoración que el usuario i asignó a la película j y, en caso de no </w:t>
       </w:r>
       <w:r>
         <w:t>existir una valoración para</w:t>
@@ -8484,7 +9715,15 @@
         <w:ind w:left="708"/>
       </w:pPr>
       <w:r>
-        <w:t>Aunque dicha similitud se puede calcular mediante diversas técnicas, considero que la técnica que mejor puede solventar la necesidad que se me presenta es Pearson correlation. El motivo es sencillo, es una técnica que tiene en cuenta la media de las valoraciones al realizar la comparación, algo que es especialmente importante en este caso dado que podríamos encontrarnos usuarios que valoran todas sus películas en un rango de [3.5,5] y otros que usuarios que valoran todas sus películas con puntuaciones más bajas.</w:t>
+        <w:t xml:space="preserve">Aunque dicha similitud se puede calcular mediante diversas técnicas, considero que la técnica que mejor puede solventar la necesidad que se me presenta es Pearson </w:t>
+      </w:r>
+      <w:proofErr w:type="spellStart"/>
+      <w:r>
+        <w:t>correlation</w:t>
+      </w:r>
+      <w:proofErr w:type="spellEnd"/>
+      <w:r>
+        <w:t>. El motivo es sencillo, es una técnica que tiene en cuenta la media de las valoraciones al realizar la comparación, algo que es especialmente importante en este caso dado que podríamos encontrarnos usuarios que valoran todas sus películas en un rango de [3.5,5] y otros que usuarios que valoran todas sus películas con puntuaciones más bajas.</w:t>
       </w:r>
     </w:p>
     <w:p>
@@ -8522,7 +9761,7 @@
                     </pic:cNvPicPr>
                   </pic:nvPicPr>
                   <pic:blipFill>
-                    <a:blip r:embed="rId23">
+                    <a:blip r:embed="rId24">
                       <a:extLst>
                         <a:ext uri="{28A0092B-C50C-407E-A947-70E740481C1C}">
                           <a14:useLocalDpi xmlns:a14="http://schemas.microsoft.com/office/drawing/2010/main" val="0"/>
@@ -8559,8 +9798,13 @@
         <w:pStyle w:val="Figuras"/>
       </w:pPr>
       <w:r>
-        <w:t>Figura 5.10.- Cálculo Pearson Correlation</w:t>
-      </w:r>
+        <w:t xml:space="preserve">Figura 5.10.- Cálculo Pearson </w:t>
+      </w:r>
+      <w:proofErr w:type="spellStart"/>
+      <w:r>
+        <w:t>Correlation</w:t>
+      </w:r>
+      <w:proofErr w:type="spellEnd"/>
     </w:p>
     <w:p>
       <w:pPr>
@@ -8633,7 +9877,7 @@
                     </pic:cNvPicPr>
                   </pic:nvPicPr>
                   <pic:blipFill>
-                    <a:blip r:embed="rId24">
+                    <a:blip r:embed="rId25">
                       <a:extLst>
                         <a:ext uri="{28A0092B-C50C-407E-A947-70E740481C1C}">
                           <a14:useLocalDpi xmlns:a14="http://schemas.microsoft.com/office/drawing/2010/main" val="0"/>
@@ -8742,7 +9986,7 @@
                     </pic:cNvPicPr>
                   </pic:nvPicPr>
                   <pic:blipFill>
-                    <a:blip r:embed="rId25">
+                    <a:blip r:embed="rId26">
                       <a:extLst>
                         <a:ext uri="{28A0092B-C50C-407E-A947-70E740481C1C}">
                           <a14:useLocalDpi xmlns:a14="http://schemas.microsoft.com/office/drawing/2010/main" val="0"/>
@@ -8802,7 +10046,15 @@
         <w:ind w:left="708"/>
       </w:pPr>
       <w:r>
-        <w:t>Para calcular la similitud entre el usuario 1 y el resto de usuarios que se pueden encontrar en la matriz de valoraciones se utiliza la siguiente implementación de Pearson Correlation.</w:t>
+        <w:t xml:space="preserve">Para calcular la similitud entre el usuario 1 y el resto de usuarios que se pueden encontrar en la matriz de valoraciones se utiliza la siguiente implementación de Pearson </w:t>
+      </w:r>
+      <w:proofErr w:type="spellStart"/>
+      <w:r>
+        <w:t>Correlation</w:t>
+      </w:r>
+      <w:proofErr w:type="spellEnd"/>
+      <w:r>
+        <w:t>.</w:t>
       </w:r>
     </w:p>
     <w:p>
@@ -8828,7 +10080,7 @@
                     </pic:cNvPicPr>
                   </pic:nvPicPr>
                   <pic:blipFill>
-                    <a:blip r:embed="rId23">
+                    <a:blip r:embed="rId24">
                       <a:extLst>
                         <a:ext uri="{28A0092B-C50C-407E-A947-70E740481C1C}">
                           <a14:useLocalDpi xmlns:a14="http://schemas.microsoft.com/office/drawing/2010/main" val="0"/>
@@ -8865,8 +10117,13 @@
         <w:pStyle w:val="Figuras"/>
       </w:pPr>
       <w:r>
-        <w:t>Figura 5.13.- Cálculo Pearson Correlation</w:t>
-      </w:r>
+        <w:t xml:space="preserve">Figura 5.13.- Cálculo Pearson </w:t>
+      </w:r>
+      <w:proofErr w:type="spellStart"/>
+      <w:r>
+        <w:t>Correlation</w:t>
+      </w:r>
+      <w:proofErr w:type="spellEnd"/>
     </w:p>
     <w:p>
       <w:pPr>
@@ -8897,7 +10154,7 @@
                     </pic:cNvPicPr>
                   </pic:nvPicPr>
                   <pic:blipFill>
-                    <a:blip r:embed="rId26">
+                    <a:blip r:embed="rId27">
                       <a:extLst>
                         <a:ext uri="{28A0092B-C50C-407E-A947-70E740481C1C}">
                           <a14:useLocalDpi xmlns:a14="http://schemas.microsoft.com/office/drawing/2010/main" val="0"/>
@@ -8970,7 +10227,7 @@
                     <pic:cNvPicPr/>
                   </pic:nvPicPr>
                   <pic:blipFill>
-                    <a:blip r:embed="rId27"/>
+                    <a:blip r:embed="rId28"/>
                     <a:stretch>
                       <a:fillRect/>
                     </a:stretch>
@@ -8996,7 +10253,15 @@
         <w:pStyle w:val="Figuras"/>
       </w:pPr>
       <w:r>
-        <w:t>Figura 5.15.- Pearson Correlation calculada</w:t>
+        <w:t xml:space="preserve">Figura 5.15.- Pearson </w:t>
+      </w:r>
+      <w:proofErr w:type="spellStart"/>
+      <w:r>
+        <w:t>Correlation</w:t>
+      </w:r>
+      <w:proofErr w:type="spellEnd"/>
+      <w:r>
+        <w:t xml:space="preserve"> calculada</w:t>
       </w:r>
     </w:p>
     <w:p>
@@ -9092,7 +10357,7 @@
                     </pic:cNvPicPr>
                   </pic:nvPicPr>
                   <pic:blipFill>
-                    <a:blip r:embed="rId24">
+                    <a:blip r:embed="rId25">
                       <a:extLst>
                         <a:ext uri="{28A0092B-C50C-407E-A947-70E740481C1C}">
                           <a14:useLocalDpi xmlns:a14="http://schemas.microsoft.com/office/drawing/2010/main" val="0"/>
@@ -9165,7 +10430,7 @@
                     </pic:cNvPicPr>
                   </pic:nvPicPr>
                   <pic:blipFill>
-                    <a:blip r:embed="rId28">
+                    <a:blip r:embed="rId29">
                       <a:extLst>
                         <a:ext uri="{28A0092B-C50C-407E-A947-70E740481C1C}">
                           <a14:useLocalDpi xmlns:a14="http://schemas.microsoft.com/office/drawing/2010/main" val="0"/>
@@ -9238,7 +10503,7 @@
                     </pic:cNvPicPr>
                   </pic:nvPicPr>
                   <pic:blipFill>
-                    <a:blip r:embed="rId29">
+                    <a:blip r:embed="rId30">
                       <a:extLst>
                         <a:ext uri="{28A0092B-C50C-407E-A947-70E740481C1C}">
                           <a14:useLocalDpi xmlns:a14="http://schemas.microsoft.com/office/drawing/2010/main" val="0"/>
@@ -9323,11 +10588,11 @@
           <w:sz w:val="28"/>
         </w:rPr>
       </w:pPr>
-      <w:bookmarkStart w:id="19" w:name="_Toc57583409"/>
+      <w:bookmarkStart w:id="20" w:name="_Toc57583409"/>
       <w:r>
         <w:t>Algoritmo híbrido</w:t>
       </w:r>
-      <w:bookmarkEnd w:id="19"/>
+      <w:bookmarkEnd w:id="20"/>
     </w:p>
     <w:p>
       <w:r>
@@ -9340,27 +10605,8 @@
       </w:pPr>
       <w:r>
         <w:pict w14:anchorId="27F0642D">
-          <v:shapetype id="_x0000_t75" coordsize="21600,21600" o:spt="75" o:preferrelative="t" path="m@4@5l@4@11@9@11@9@5xe" filled="f" stroked="f">
-            <v:stroke joinstyle="miter"/>
-            <v:formulas>
-              <v:f eqn="if lineDrawn pixelLineWidth 0"/>
-              <v:f eqn="sum @0 1 0"/>
-              <v:f eqn="sum 0 0 @1"/>
-              <v:f eqn="prod @2 1 2"/>
-              <v:f eqn="prod @3 21600 pixelWidth"/>
-              <v:f eqn="prod @3 21600 pixelHeight"/>
-              <v:f eqn="sum @0 0 1"/>
-              <v:f eqn="prod @6 1 2"/>
-              <v:f eqn="prod @7 21600 pixelWidth"/>
-              <v:f eqn="sum @8 21600 0"/>
-              <v:f eqn="prod @7 21600 pixelHeight"/>
-              <v:f eqn="sum @10 21600 0"/>
-            </v:formulas>
-            <v:path o:extrusionok="f" gradientshapeok="t" o:connecttype="rect"/>
-            <o:lock v:ext="edit" aspectratio="t"/>
-          </v:shapetype>
           <v:shape id="_x0000_i1025" type="#_x0000_t75" style="width:336.65pt;height:157.85pt">
-            <v:imagedata r:id="rId30" o:title="Paralela"/>
+            <v:imagedata r:id="rId31" o:title="Paralela"/>
           </v:shape>
         </w:pict>
       </w:r>
@@ -9380,7 +10626,7 @@
           <w:rPr>
             <w:noProof/>
           </w:rPr>
-          <w:t>9</w:t>
+          <w:t>10</w:t>
         </w:r>
       </w:fldSimple>
       <w:r>
@@ -9422,7 +10668,15 @@
         <w:ind w:left="708"/>
       </w:pPr>
       <w:r>
-        <w:t>Como la salida de ambos algoritmos es una lista que contiene los ids de las películas</w:t>
+        <w:t xml:space="preserve">Como la salida de ambos algoritmos es una lista que contiene los </w:t>
+      </w:r>
+      <w:proofErr w:type="spellStart"/>
+      <w:r>
+        <w:t>ids</w:t>
+      </w:r>
+      <w:proofErr w:type="spellEnd"/>
+      <w:r>
+        <w:t xml:space="preserve"> de las películas</w:t>
       </w:r>
       <w:r>
         <w:t xml:space="preserve"> y la valoración estimada</w:t>
@@ -9442,7 +10696,15 @@
         <w:ind w:left="708"/>
       </w:pPr>
       <w:r>
-        <w:t>En caso de que alguna película no esté presente en uno de los dos dataframes que forman la salida de los algoritmos, se pondrá un 0 en su lugar.</w:t>
+        <w:t xml:space="preserve">En caso de que alguna película no esté presente en uno de los dos </w:t>
+      </w:r>
+      <w:proofErr w:type="spellStart"/>
+      <w:r>
+        <w:t>dataframes</w:t>
+      </w:r>
+      <w:proofErr w:type="spellEnd"/>
+      <w:r>
+        <w:t xml:space="preserve"> que forman la salida de los algoritmos, se pondrá un 0 en su lugar.</w:t>
       </w:r>
     </w:p>
     <w:p>
@@ -9494,7 +10756,7 @@
       <w:r>
         <w:pict w14:anchorId="45D3CFFE">
           <v:shape id="_x0000_i1026" type="#_x0000_t75" style="width:122.35pt;height:56.4pt">
-            <v:imagedata r:id="rId31" o:title="Formula hibridacion"/>
+            <v:imagedata r:id="rId32" o:title="Formula hibridacion"/>
           </v:shape>
         </w:pict>
       </w:r>
@@ -9512,7 +10774,7 @@
           <w:rPr>
             <w:noProof/>
           </w:rPr>
-          <w:t>10</w:t>
+          <w:t>11</w:t>
         </w:r>
       </w:fldSimple>
       <w:r>
@@ -9574,7 +10836,23 @@
         <w:ind w:left="708"/>
       </w:pPr>
       <w:r>
-        <w:t>Tras haber calculado la puntuación para cada una de las películas, aunque pueda parecer algo tribial, es necesario ordenar las películas de modo que a la hora de devolver las n primeras, se devuelvan aquellas películas con una mayor puntuación.</w:t>
+        <w:t xml:space="preserve">Tras haber calculado la puntuación para cada una de las películas, aunque pueda parecer algo </w:t>
+      </w:r>
+      <w:proofErr w:type="spellStart"/>
+      <w:r>
+        <w:t>tribial</w:t>
+      </w:r>
+      <w:proofErr w:type="spellEnd"/>
+      <w:r>
+        <w:t xml:space="preserve">, es necesario ordenar las películas de modo </w:t>
+      </w:r>
+      <w:proofErr w:type="gramStart"/>
+      <w:r>
+        <w:t>que</w:t>
+      </w:r>
+      <w:proofErr w:type="gramEnd"/>
+      <w:r>
+        <w:t xml:space="preserve"> a la hora de devolver las n primeras, se devuelvan aquellas películas con una mayor puntuación.</w:t>
       </w:r>
     </w:p>
     <w:p>
@@ -9622,7 +10900,7 @@
       <w:r>
         <w:pict w14:anchorId="08AAEAA8">
           <v:shape id="_x0000_i1027" type="#_x0000_t75" style="width:354pt;height:112.8pt">
-            <v:imagedata r:id="rId32" o:title="Salidas"/>
+            <v:imagedata r:id="rId33" o:title="Salidas"/>
           </v:shape>
         </w:pict>
       </w:r>
@@ -9640,7 +10918,15 @@
         <w:ind w:left="708"/>
       </w:pPr>
       <w:r>
-        <w:t>Como se puede apreciar, algunas de las películas existentes en la salida del algoritmo CB no están presentes en las salidas del algoritmo CF, lo que hace que a la hora de fusionar ambas salidas sea necesario poner un 0 en aquellas puntuaciones inexistentes. El dataframe resultante de la unión de ambas salidas es el siguiente:</w:t>
+        <w:t xml:space="preserve">Como se puede apreciar, algunas de las películas existentes en la salida del algoritmo CB no están presentes en las salidas del algoritmo CF, lo que hace que a la hora de fusionar ambas salidas sea necesario poner un 0 en aquellas puntuaciones inexistentes. El </w:t>
+      </w:r>
+      <w:proofErr w:type="spellStart"/>
+      <w:r>
+        <w:t>dataframe</w:t>
+      </w:r>
+      <w:proofErr w:type="spellEnd"/>
+      <w:r>
+        <w:t xml:space="preserve"> resultante de la unión de ambas salidas es el siguiente:</w:t>
       </w:r>
     </w:p>
     <w:p>
@@ -9651,7 +10937,7 @@
       <w:r>
         <w:pict w14:anchorId="0CCA892D">
           <v:shape id="_x0000_i1028" type="#_x0000_t75" style="width:228pt;height:109.8pt">
-            <v:imagedata r:id="rId33" o:title="Matriz resultante(3)"/>
+            <v:imagedata r:id="rId34" o:title="Matriz resultante(3)"/>
           </v:shape>
         </w:pict>
       </w:r>
@@ -9727,7 +11013,7 @@
                     </pic:cNvPicPr>
                   </pic:nvPicPr>
                   <pic:blipFill>
-                    <a:blip r:embed="rId34">
+                    <a:blip r:embed="rId35">
                       <a:extLst>
                         <a:ext uri="{28A0092B-C50C-407E-A947-70E740481C1C}">
                           <a14:useLocalDpi xmlns:a14="http://schemas.microsoft.com/office/drawing/2010/main" val="0"/>
@@ -9784,7 +11070,7 @@
       <w:r>
         <w:pict w14:anchorId="683B7F31">
           <v:shape id="_x0000_i1029" type="#_x0000_t75" style="width:159.6pt;height:100.2pt">
-            <v:imagedata r:id="rId35" o:title="Cálculo suma ponderada(1)"/>
+            <v:imagedata r:id="rId36" o:title="Cálculo suma ponderada(1)"/>
           </v:shape>
         </w:pict>
       </w:r>
@@ -9814,7 +11100,7 @@
       <w:r>
         <w:pict w14:anchorId="4F94D776">
           <v:shape id="_x0000_i1030" type="#_x0000_t75" style="width:324pt;height:112.2pt">
-            <v:imagedata r:id="rId36" o:title="Matriz ponderada"/>
+            <v:imagedata r:id="rId37" o:title="Matriz ponderada"/>
           </v:shape>
         </w:pict>
       </w:r>
@@ -9863,7 +11149,7 @@
         <w:lastRenderedPageBreak/>
         <w:pict w14:anchorId="6084F6F4">
           <v:shape id="_x0000_i1031" type="#_x0000_t75" style="width:325.2pt;height:112.8pt">
-            <v:imagedata r:id="rId37" o:title="Matriz ordenada"/>
+            <v:imagedata r:id="rId38" o:title="Matriz ordenada"/>
           </v:shape>
         </w:pict>
       </w:r>
@@ -9882,7 +11168,15 @@
         <w:ind w:left="708"/>
       </w:pPr>
       <w:r>
-        <w:t>De esta matriz se seleccionarían las n primeras películas las cuales, tras consultar a la base la información necesaria que se debe mostrar en la aplicación, serían devueltas al frontend.</w:t>
+        <w:t xml:space="preserve">De esta matriz se seleccionarían las n primeras películas las cuales, tras consultar a la base la información necesaria que se debe mostrar en la aplicación, serían devueltas al </w:t>
+      </w:r>
+      <w:proofErr w:type="spellStart"/>
+      <w:r>
+        <w:t>frontend</w:t>
+      </w:r>
+      <w:proofErr w:type="spellEnd"/>
+      <w:r>
+        <w:t>.</w:t>
       </w:r>
     </w:p>
     <w:p>
@@ -9909,14 +11203,14 @@
           <w:numId w:val="1"/>
         </w:numPr>
       </w:pPr>
-      <w:bookmarkStart w:id="20" w:name="_Toc57479602"/>
-      <w:bookmarkStart w:id="21" w:name="_Toc57583410"/>
+      <w:bookmarkStart w:id="21" w:name="_Toc57479602"/>
+      <w:bookmarkStart w:id="22" w:name="_Toc57583410"/>
       <w:r>
         <w:lastRenderedPageBreak/>
         <w:t>Análisis de resultados</w:t>
       </w:r>
-      <w:bookmarkEnd w:id="20"/>
       <w:bookmarkEnd w:id="21"/>
+      <w:bookmarkEnd w:id="22"/>
     </w:p>
     <w:p>
       <w:pPr>
@@ -9990,7 +11284,7 @@
                     </pic:cNvPicPr>
                   </pic:nvPicPr>
                   <pic:blipFill>
-                    <a:blip r:embed="rId38" cstate="print">
+                    <a:blip r:embed="rId39" cstate="print">
                       <a:extLst>
                         <a:ext uri="{28A0092B-C50C-407E-A947-70E740481C1C}">
                           <a14:useLocalDpi xmlns:a14="http://schemas.microsoft.com/office/drawing/2010/main" val="0"/>
@@ -10036,7 +11330,7 @@
           <w:rPr>
             <w:noProof/>
           </w:rPr>
-          <w:t>7.1</w:t>
+          <w:t>12</w:t>
         </w:r>
       </w:fldSimple>
       <w:r>
@@ -10160,7 +11454,15 @@
         <w:t>Existencia de competidores asentados</w:t>
       </w:r>
       <w:r>
-        <w:t>: En el mercado se pueden encontrar empresas como IMDb, que tienen una base de datos de películas y valoraciones gigantesca sobre la que han implementado un sistema de recomendación.</w:t>
+        <w:t xml:space="preserve">: En el mercado se pueden encontrar empresas como </w:t>
+      </w:r>
+      <w:proofErr w:type="spellStart"/>
+      <w:r>
+        <w:t>IMDb</w:t>
+      </w:r>
+      <w:proofErr w:type="spellEnd"/>
+      <w:r>
+        <w:t>, que tienen una base de datos de películas y valoraciones gigantesca sobre la que han implementado un sistema de recomendación.</w:t>
       </w:r>
     </w:p>
     <w:p>
@@ -10213,7 +11515,15 @@
         <w:t>:</w:t>
       </w:r>
       <w:r>
-        <w:t xml:space="preserve"> Como es lógico, los sistemas de recomendación que utilizan las plataformas de streaming están influenciados, </w:t>
+        <w:t xml:space="preserve"> Como es lógico, los sistemas de recomendación que utilizan las plataformas de </w:t>
+      </w:r>
+      <w:proofErr w:type="spellStart"/>
+      <w:r>
+        <w:t>streaming</w:t>
+      </w:r>
+      <w:proofErr w:type="spellEnd"/>
+      <w:r>
+        <w:t xml:space="preserve"> están influenciados, </w:t>
       </w:r>
       <w:r>
         <w:lastRenderedPageBreak/>
@@ -10283,7 +11593,15 @@
         <w:t>:</w:t>
       </w:r>
       <w:r>
-        <w:t xml:space="preserve"> Aunque la aplicación esté diseñada para ser utilizada en un ordenador, también puede utilizarse sin ningún tipo de problema en un dispositivo portable, lo que hace que un usuario pueda valorar películas y obtener recomendaciones con un simple click en su teléfono móvil.</w:t>
+        <w:t xml:space="preserve"> Aunque la aplicación esté diseñada para ser utilizada en un ordenador, también puede utilizarse sin ningún tipo de problema en un dispositivo portable, lo que hace que un usuario pueda valorar películas y obtener recomendaciones con un simple </w:t>
+      </w:r>
+      <w:proofErr w:type="spellStart"/>
+      <w:r>
+        <w:t>click</w:t>
+      </w:r>
+      <w:proofErr w:type="spellEnd"/>
+      <w:r>
+        <w:t xml:space="preserve"> en su teléfono móvil.</w:t>
       </w:r>
     </w:p>
     <w:p>
@@ -10336,14 +11654,14 @@
           <w:numId w:val="1"/>
         </w:numPr>
       </w:pPr>
-      <w:bookmarkStart w:id="22" w:name="_Toc57479604"/>
-      <w:bookmarkStart w:id="23" w:name="_Toc57583412"/>
+      <w:bookmarkStart w:id="23" w:name="_Toc57479604"/>
+      <w:bookmarkStart w:id="24" w:name="_Toc57583412"/>
       <w:r>
         <w:lastRenderedPageBreak/>
         <w:t>Líneas de futuro</w:t>
       </w:r>
-      <w:bookmarkEnd w:id="22"/>
       <w:bookmarkEnd w:id="23"/>
+      <w:bookmarkEnd w:id="24"/>
     </w:p>
     <w:p>
       <w:r>
@@ -10403,21 +11721,69 @@
     </w:p>
     <w:p>
       <w:r>
-        <w:t>Otra línea de futuro que sin duda tendría que ser explorada es el aumento de tamaño de la base de datos. Al partir de una base de datos generada por un tercero, siempre echaremos en falta un montón de información. En mi caso, sin ir más lejos, echo en falta que la base de datos no tenga información alguna sobre series. Al igual que también me gustaría que contuviera películas más novedosas, más información sobre el reparto, una pequeña descripción de la película, keywords…</w:t>
-      </w:r>
-    </w:p>
-    <w:p>
-      <w:r>
-        <w:t xml:space="preserve">Desde luego, parece demasiado optimista pensar que alguien va a aparecer por arte de magia en Kaggle y publicar una base de datos de estas características. Por ello, lo más efectivo </w:t>
+        <w:t xml:space="preserve">Otra línea de futuro que sin duda tendría que ser explorada es el aumento de tamaño de la base de datos. Al partir de una base de datos generada por un tercero, siempre echaremos en falta un montón de información. En mi caso, sin ir más lejos, echo en falta que la base de datos no tenga información alguna sobre series. Al igual que también me gustaría que contuviera películas más novedosas, más información sobre el reparto, una pequeña descripción de la película, </w:t>
+      </w:r>
+      <w:proofErr w:type="spellStart"/>
+      <w:r>
+        <w:t>keywords</w:t>
+      </w:r>
+      <w:proofErr w:type="spellEnd"/>
+      <w:r>
+        <w:t>…</w:t>
+      </w:r>
+    </w:p>
+    <w:p>
+      <w:r>
+        <w:t xml:space="preserve">Desde luego, parece demasiado optimista pensar que alguien va a aparecer por arte de magia en </w:t>
+      </w:r>
+      <w:proofErr w:type="spellStart"/>
+      <w:r>
+        <w:t>Kaggle</w:t>
+      </w:r>
+      <w:proofErr w:type="spellEnd"/>
+      <w:r>
+        <w:t xml:space="preserve"> y publicar una base de datos de estas características. Por ello, lo más efectivo </w:t>
       </w:r>
       <w:r>
         <w:lastRenderedPageBreak/>
-        <w:t>siempre será crear nuestra propia base de datos. ¿Y cómo podemos hacer eso? La respuesta es sencilla, scrapeando.</w:t>
-      </w:r>
-    </w:p>
-    <w:p>
-      <w:r>
-        <w:t>Mediante minería de datos (comúnmente denominada web scraping) somos capaces de explorar una página web como IMDb de forma automática y descargar toda esa información que podamos necesitar: películas, géneros, directores, reparto, palabras clave, descripciones, valoraciones… Absolutamente toda la información que podamos necesitar está disponible en internet a día de hoy. Si quieres construir una buena base de datos, tan solo tienes que aprender web scraping, el resto es pan comido.</w:t>
+        <w:t xml:space="preserve">siempre será crear nuestra propia base de datos. ¿Y cómo podemos hacer eso? La respuesta es sencilla, </w:t>
+      </w:r>
+      <w:proofErr w:type="spellStart"/>
+      <w:r>
+        <w:t>scrapeando</w:t>
+      </w:r>
+      <w:proofErr w:type="spellEnd"/>
+      <w:r>
+        <w:t>.</w:t>
+      </w:r>
+    </w:p>
+    <w:p>
+      <w:r>
+        <w:t xml:space="preserve">Mediante minería de datos (comúnmente denominada web </w:t>
+      </w:r>
+      <w:proofErr w:type="spellStart"/>
+      <w:r>
+        <w:t>scraping</w:t>
+      </w:r>
+      <w:proofErr w:type="spellEnd"/>
+      <w:r>
+        <w:t xml:space="preserve">) somos capaces de explorar una página web como </w:t>
+      </w:r>
+      <w:proofErr w:type="spellStart"/>
+      <w:r>
+        <w:t>IMDb</w:t>
+      </w:r>
+      <w:proofErr w:type="spellEnd"/>
+      <w:r>
+        <w:t xml:space="preserve"> de forma automática y descargar toda esa información que podamos necesitar: películas, géneros, directores, reparto, palabras clave, descripciones, valoraciones… Absolutamente toda la información que podamos necesitar está disponible en internet a día de hoy. Si quieres construir una buena base de datos, tan solo tienes que aprender web </w:t>
+      </w:r>
+      <w:proofErr w:type="spellStart"/>
+      <w:r>
+        <w:t>scraping</w:t>
+      </w:r>
+      <w:proofErr w:type="spellEnd"/>
+      <w:r>
+        <w:t>, el resto es pan comido.</w:t>
       </w:r>
     </w:p>
     <w:p>
@@ -10438,7 +11804,23 @@
         <w:t>ó</w:t>
       </w:r>
       <w:r>
-        <w:t>nde pueden ver el contenido que se les recomienda. Me explico. Mediante web scraping, podemos obtener todo el contenido disponible de cada una de las plataformas de streaming existentes. Si almacenamos esa información en la base de datos, podemos mostrar al usuario en qué plataformas está disponible el contenido que se le recomienda.</w:t>
+        <w:t xml:space="preserve">nde pueden ver el contenido que se les recomienda. Me explico. Mediante web </w:t>
+      </w:r>
+      <w:proofErr w:type="spellStart"/>
+      <w:r>
+        <w:t>scraping</w:t>
+      </w:r>
+      <w:proofErr w:type="spellEnd"/>
+      <w:r>
+        <w:t xml:space="preserve">, podemos obtener todo el contenido disponible de cada una de las plataformas de </w:t>
+      </w:r>
+      <w:proofErr w:type="spellStart"/>
+      <w:r>
+        <w:t>streaming</w:t>
+      </w:r>
+      <w:proofErr w:type="spellEnd"/>
+      <w:r>
+        <w:t xml:space="preserve"> existentes. Si almacenamos esa información en la base de datos, podemos mostrar al usuario en qué plataformas está disponible el contenido que se le recomienda.</w:t>
       </w:r>
     </w:p>
     <w:p>
@@ -10450,10 +11832,23 @@
         </w:rPr>
       </w:pPr>
       <w:r>
-        <w:t>De esta sencilla manera, somos capaces de encontrar algo que nos diferencia del resto de competidoras, algo que nos hace únicos. Además, también somos capaces de generar valor a las plataformas de streaming</w:t>
-      </w:r>
-      <w:r>
-        <w:t>. No sería algo generalizado ni mucho menos, pero en la práctica podría acabar ocurriendo que un determinado usuario acabara suscribiéndose a una determinada plataforma de streaming para ver una determinada película o serie e incluso quién sabe si también quedándose para siempre. Eso ya dependería de la plataforma en cuestión, nosotros somos y siempre seremos meros intermediarios.</w:t>
+        <w:t xml:space="preserve">De esta sencilla manera, somos capaces de encontrar algo que nos diferencia del resto de competidoras, algo que nos hace únicos. Además, también somos capaces de generar valor a las plataformas de </w:t>
+      </w:r>
+      <w:proofErr w:type="spellStart"/>
+      <w:r>
+        <w:t>streaming</w:t>
+      </w:r>
+      <w:proofErr w:type="spellEnd"/>
+      <w:r>
+        <w:t xml:space="preserve">. No sería algo generalizado ni mucho menos, pero en la práctica podría acabar ocurriendo que un determinado usuario acabara suscribiéndose a una determinada plataforma de </w:t>
+      </w:r>
+      <w:proofErr w:type="spellStart"/>
+      <w:r>
+        <w:t>streaming</w:t>
+      </w:r>
+      <w:proofErr w:type="spellEnd"/>
+      <w:r>
+        <w:t xml:space="preserve"> para ver una determinada película o serie e incluso quién sabe si también quedándose para siempre. Eso ya dependería de la plataforma en cuestión, nosotros somos y siempre seremos meros intermediarios.</w:t>
       </w:r>
       <w:r>
         <w:br w:type="page"/>
@@ -10467,14 +11862,14 @@
           <w:numId w:val="1"/>
         </w:numPr>
       </w:pPr>
-      <w:bookmarkStart w:id="24" w:name="_Toc57479605"/>
-      <w:bookmarkStart w:id="25" w:name="_Toc57583413"/>
+      <w:bookmarkStart w:id="25" w:name="_Toc57479605"/>
+      <w:bookmarkStart w:id="26" w:name="_Toc57583413"/>
       <w:r>
         <w:lastRenderedPageBreak/>
         <w:t>Lecciones aprendidas</w:t>
       </w:r>
-      <w:bookmarkEnd w:id="24"/>
       <w:bookmarkEnd w:id="25"/>
+      <w:bookmarkEnd w:id="26"/>
     </w:p>
     <w:p>
       <w:r>
@@ -10486,7 +11881,15 @@
     </w:p>
     <w:p>
       <w:r>
-        <w:t>Lo primero que aprendí fueron las bases de datos orientadas a grafos de conocimiento. He de reconocerlo, antes de empezar la asignatura desconocía por completo su existencia. Jamás había oído hablar de ellas. Sin embargo, al tener que aprender su funcionamiento para el desarrollo de la asignatura, descubrí un mundo super interesante que nos permite hacer cosas que, con bases de datos relacionales, nos supondrían un auténtico quebradero de cabeza. Recomendaciones en tiempo real, detección de fraude… Son sólo algunas de las múltiples aplicaciones que se pueden realizar con este tipo de bases de datos.</w:t>
+        <w:t xml:space="preserve">Lo primero que aprendí fueron las bases de datos orientadas a grafos de conocimiento. He de reconocerlo, antes de empezar la asignatura desconocía por completo su existencia. Jamás había oído hablar de ellas. Sin embargo, al tener que aprender su funcionamiento para el desarrollo de la asignatura, descubrí un mundo </w:t>
+      </w:r>
+      <w:proofErr w:type="spellStart"/>
+      <w:r>
+        <w:t>super</w:t>
+      </w:r>
+      <w:proofErr w:type="spellEnd"/>
+      <w:r>
+        <w:t xml:space="preserve"> interesante que nos permite hacer cosas que, con bases de datos relacionales, nos supondrían un auténtico quebradero de cabeza. Recomendaciones en tiempo real, detección de fraude… Son sólo algunas de las múltiples aplicaciones que se pueden realizar con este tipo de bases de datos.</w:t>
       </w:r>
     </w:p>
     <w:p>
@@ -10494,12 +11897,28 @@
         <w:t xml:space="preserve">Acto seguido, tuve que aprender a interactuar con una base de datos orientada a grafos, Neo4j para ser más concreto. </w:t>
       </w:r>
       <w:r>
-        <w:t>Al igual que las bases de datos relacionales o las bases de datos orientadas a documentos, este tipo de bases de datos también tienen su propio lenguaje mediante el que realizar consultas. El lenguaje de Neo4j, que se está convirtiendo en un Standard en el sector, se denomina Cypher. Este lenguaje, que se nota que está influido por SQL, es extremadamente sencillo de aprender si conoces las bases de SQL. Es cierto que la sintaxis es algo diferente, pero la lógica sobre la que opera es prácticamente idéntica a SQL.</w:t>
-      </w:r>
-    </w:p>
-    <w:p>
-      <w:r>
-        <w:t xml:space="preserve">Para aprender Cypher, </w:t>
+        <w:t xml:space="preserve">Al igual que las bases de datos relacionales o las bases de datos orientadas a documentos, este tipo de bases de datos también tienen su propio lenguaje mediante el que realizar consultas. El lenguaje de Neo4j, que se está convirtiendo en un Standard en el sector, se denomina </w:t>
+      </w:r>
+      <w:proofErr w:type="spellStart"/>
+      <w:r>
+        <w:t>Cypher</w:t>
+      </w:r>
+      <w:proofErr w:type="spellEnd"/>
+      <w:r>
+        <w:t>. Este lenguaje, que se nota que está influido por SQL, es extremadamente sencillo de aprender si conoces las bases de SQL. Es cierto que la sintaxis es algo diferente, pero la lógica sobre la que opera es prácticamente idéntica a SQL.</w:t>
+      </w:r>
+    </w:p>
+    <w:p>
+      <w:r>
+        <w:t xml:space="preserve">Para aprender </w:t>
+      </w:r>
+      <w:proofErr w:type="spellStart"/>
+      <w:r>
+        <w:t>Cypher</w:t>
+      </w:r>
+      <w:proofErr w:type="spellEnd"/>
+      <w:r>
+        <w:t xml:space="preserve">, </w:t>
       </w:r>
       <w:r>
         <w:t>decidí realizar un curso en la academia de Neo4j</w:t>
@@ -10542,10 +11961,26 @@
     </w:p>
     <w:p>
       <w:r>
-        <w:t xml:space="preserve">Tras haber aprendido todo lo necesario sobre bases de datos orientadas a grafos y Cypher, llegó el </w:t>
-      </w:r>
-      <w:r>
-        <w:t>momento de ponerse manos a la obra con los sistemas de recomendación. Cuando empecé el proyecto, tenía algo de idea sobre como funcionaban estos sistemas, pero al ponerme a desarrollar de verdad me di cuenta de que lo que realmente sabía y nada no estaban demasiado lejos.</w:t>
+        <w:t xml:space="preserve">Tras haber aprendido todo lo necesario sobre bases de datos orientadas a grafos y </w:t>
+      </w:r>
+      <w:proofErr w:type="spellStart"/>
+      <w:r>
+        <w:t>Cypher</w:t>
+      </w:r>
+      <w:proofErr w:type="spellEnd"/>
+      <w:r>
+        <w:t xml:space="preserve">, llegó el </w:t>
+      </w:r>
+      <w:r>
+        <w:t xml:space="preserve">momento de ponerse manos a la obra con los sistemas de recomendación. Cuando empecé el proyecto, tenía algo de idea sobre </w:t>
+      </w:r>
+      <w:proofErr w:type="spellStart"/>
+      <w:r>
+        <w:t>como</w:t>
+      </w:r>
+      <w:proofErr w:type="spellEnd"/>
+      <w:r>
+        <w:t xml:space="preserve"> funcionaban estos sistemas, pero al ponerme a desarrollar de verdad me di cuenta de que lo que realmente sabía y nada no estaban demasiado lejos.</w:t>
       </w:r>
     </w:p>
     <w:p>
@@ -10558,13 +11993,31 @@
       <w:r>
         <w:t xml:space="preserve">En un principio, en vistas a ir observando qué tipos de sistemas de recomendación se podían desarrollar utilizando Neo4j, me leí los capítulos 4, 5 y 7 del libro </w:t>
       </w:r>
+      <w:proofErr w:type="spellStart"/>
       <w:r>
         <w:rPr>
           <w:i/>
           <w:iCs/>
         </w:rPr>
-        <w:t>Graph-Powered Machine Learning</w:t>
-      </w:r>
+        <w:t>Graph-Powered</w:t>
+      </w:r>
+      <w:proofErr w:type="spellEnd"/>
+      <w:r>
+        <w:rPr>
+          <w:i/>
+          <w:iCs/>
+        </w:rPr>
+        <w:t xml:space="preserve"> Machine </w:t>
+      </w:r>
+      <w:proofErr w:type="spellStart"/>
+      <w:r>
+        <w:rPr>
+          <w:i/>
+          <w:iCs/>
+        </w:rPr>
+        <w:t>Learning</w:t>
+      </w:r>
+      <w:proofErr w:type="spellEnd"/>
       <w:sdt>
         <w:sdtPr>
           <w:id w:val="1367719691"/>
@@ -10613,13 +12066,63 @@
       <w:r>
         <w:t xml:space="preserve">decidí buscar algún otro libro que explicara los sistemas de recomendación de forma teórica, permitiéndome así implementar mis algoritmos desde 0. De entre todos los libros que encontré, el que más me llamó la atención fue </w:t>
       </w:r>
+      <w:proofErr w:type="spellStart"/>
       <w:r>
         <w:rPr>
           <w:i/>
           <w:iCs/>
         </w:rPr>
-        <w:t>Recommender Systems. The textbook</w:t>
-      </w:r>
+        <w:t>Recommender</w:t>
+      </w:r>
+      <w:proofErr w:type="spellEnd"/>
+      <w:r>
+        <w:rPr>
+          <w:i/>
+          <w:iCs/>
+        </w:rPr>
+        <w:t xml:space="preserve"> </w:t>
+      </w:r>
+      <w:proofErr w:type="spellStart"/>
+      <w:r>
+        <w:rPr>
+          <w:i/>
+          <w:iCs/>
+        </w:rPr>
+        <w:t>Systems</w:t>
+      </w:r>
+      <w:proofErr w:type="spellEnd"/>
+      <w:r>
+        <w:rPr>
+          <w:i/>
+          <w:iCs/>
+        </w:rPr>
+        <w:t xml:space="preserve">. </w:t>
+      </w:r>
+      <w:proofErr w:type="spellStart"/>
+      <w:r>
+        <w:rPr>
+          <w:i/>
+          <w:iCs/>
+        </w:rPr>
+        <w:t>The</w:t>
+      </w:r>
+      <w:proofErr w:type="spellEnd"/>
+      <w:r>
+        <w:rPr>
+          <w:i/>
+          <w:iCs/>
+        </w:rPr>
+        <w:t xml:space="preserve"> </w:t>
+      </w:r>
+      <w:proofErr w:type="spellStart"/>
+      <w:r>
+        <w:rPr>
+          <w:i/>
+          <w:iCs/>
+        </w:rPr>
+        <w:t>textbook</w:t>
+      </w:r>
+      <w:proofErr w:type="spellEnd"/>
       <w:sdt>
         <w:sdtPr>
           <w:rPr>
@@ -10700,10 +12203,16 @@
     </w:p>
     <w:p>
       <w:r>
-        <w:t>Aun así, el lenguaje es lo de menos, lo verdaderamente importante es aprender cómo función los algoritmos, Python no deja de ser una herramienta. Una muy completa, si, pero una simple herramienta, al fin y al cabo.</w:t>
-      </w:r>
-      <w:bookmarkStart w:id="26" w:name="_GoBack"/>
-      <w:bookmarkEnd w:id="26"/>
+        <w:t xml:space="preserve">Aun así, el lenguaje es lo de menos, lo verdaderamente importante es aprender cómo función los algoritmos, Python no deja de ser una herramienta. Una muy completa, </w:t>
+      </w:r>
+      <w:proofErr w:type="spellStart"/>
+      <w:r>
+        <w:t>si</w:t>
+      </w:r>
+      <w:proofErr w:type="spellEnd"/>
+      <w:r>
+        <w:t>, pero una simple herramienta, al fin y al cabo.</w:t>
+      </w:r>
     </w:p>
     <w:p>
       <w:pPr>
@@ -12021,8 +13530,8 @@
       </w:sdtContent>
     </w:sdt>
     <w:sectPr>
-      <w:headerReference w:type="default" r:id="rId39"/>
-      <w:footerReference w:type="default" r:id="rId40"/>
+      <w:headerReference w:type="default" r:id="rId40"/>
+      <w:footerReference w:type="default" r:id="rId41"/>
       <w:pgSz w:w="11906" w:h="16838" w:code="9"/>
       <w:pgMar w:top="1701" w:right="1418" w:bottom="1418" w:left="1701" w:header="709" w:footer="709" w:gutter="0"/>
       <w:pgNumType w:start="0"/>
@@ -12160,7 +13669,7 @@
                                   <w:noProof/>
                                   <w:color w:val="4472C4" w:themeColor="accent1"/>
                                 </w:rPr>
-                                <w:t>42</w:t>
+                                <w:t>30</w:t>
                               </w:r>
                               <w:r>
                                 <w:rPr>
@@ -12271,7 +13780,7 @@
                             <w:noProof/>
                             <w:color w:val="4472C4" w:themeColor="accent1"/>
                           </w:rPr>
-                          <w:t>42</w:t>
+                          <w:t>30</w:t>
                         </w:r>
                         <w:r>
                           <w:rPr>
@@ -12569,6 +14078,119 @@
     </w:lvl>
   </w:abstractNum>
   <w:abstractNum w:abstractNumId="1" w15:restartNumberingAfterBreak="0">
+    <w:nsid w:val="031C7731"/>
+    <w:multiLevelType w:val="hybridMultilevel"/>
+    <w:tmpl w:val="B5DE9412"/>
+    <w:lvl w:ilvl="0" w:tplc="0C0A0001">
+      <w:start w:val="1"/>
+      <w:numFmt w:val="bullet"/>
+      <w:lvlText w:val=""/>
+      <w:lvlJc w:val="left"/>
+      <w:pPr>
+        <w:ind w:left="720" w:hanging="360"/>
+      </w:pPr>
+      <w:rPr>
+        <w:rFonts w:ascii="Symbol" w:hAnsi="Symbol" w:hint="default"/>
+      </w:rPr>
+    </w:lvl>
+    <w:lvl w:ilvl="1" w:tplc="0C0A0003" w:tentative="1">
+      <w:start w:val="1"/>
+      <w:numFmt w:val="bullet"/>
+      <w:lvlText w:val="o"/>
+      <w:lvlJc w:val="left"/>
+      <w:pPr>
+        <w:ind w:left="1440" w:hanging="360"/>
+      </w:pPr>
+      <w:rPr>
+        <w:rFonts w:ascii="Courier New" w:hAnsi="Courier New" w:cs="Courier New" w:hint="default"/>
+      </w:rPr>
+    </w:lvl>
+    <w:lvl w:ilvl="2" w:tplc="0C0A0005" w:tentative="1">
+      <w:start w:val="1"/>
+      <w:numFmt w:val="bullet"/>
+      <w:lvlText w:val=""/>
+      <w:lvlJc w:val="left"/>
+      <w:pPr>
+        <w:ind w:left="2160" w:hanging="360"/>
+      </w:pPr>
+      <w:rPr>
+        <w:rFonts w:ascii="Wingdings" w:hAnsi="Wingdings" w:hint="default"/>
+      </w:rPr>
+    </w:lvl>
+    <w:lvl w:ilvl="3" w:tplc="0C0A0001" w:tentative="1">
+      <w:start w:val="1"/>
+      <w:numFmt w:val="bullet"/>
+      <w:lvlText w:val=""/>
+      <w:lvlJc w:val="left"/>
+      <w:pPr>
+        <w:ind w:left="2880" w:hanging="360"/>
+      </w:pPr>
+      <w:rPr>
+        <w:rFonts w:ascii="Symbol" w:hAnsi="Symbol" w:hint="default"/>
+      </w:rPr>
+    </w:lvl>
+    <w:lvl w:ilvl="4" w:tplc="0C0A0003" w:tentative="1">
+      <w:start w:val="1"/>
+      <w:numFmt w:val="bullet"/>
+      <w:lvlText w:val="o"/>
+      <w:lvlJc w:val="left"/>
+      <w:pPr>
+        <w:ind w:left="3600" w:hanging="360"/>
+      </w:pPr>
+      <w:rPr>
+        <w:rFonts w:ascii="Courier New" w:hAnsi="Courier New" w:cs="Courier New" w:hint="default"/>
+      </w:rPr>
+    </w:lvl>
+    <w:lvl w:ilvl="5" w:tplc="0C0A0005" w:tentative="1">
+      <w:start w:val="1"/>
+      <w:numFmt w:val="bullet"/>
+      <w:lvlText w:val=""/>
+      <w:lvlJc w:val="left"/>
+      <w:pPr>
+        <w:ind w:left="4320" w:hanging="360"/>
+      </w:pPr>
+      <w:rPr>
+        <w:rFonts w:ascii="Wingdings" w:hAnsi="Wingdings" w:hint="default"/>
+      </w:rPr>
+    </w:lvl>
+    <w:lvl w:ilvl="6" w:tplc="0C0A0001" w:tentative="1">
+      <w:start w:val="1"/>
+      <w:numFmt w:val="bullet"/>
+      <w:lvlText w:val=""/>
+      <w:lvlJc w:val="left"/>
+      <w:pPr>
+        <w:ind w:left="5040" w:hanging="360"/>
+      </w:pPr>
+      <w:rPr>
+        <w:rFonts w:ascii="Symbol" w:hAnsi="Symbol" w:hint="default"/>
+      </w:rPr>
+    </w:lvl>
+    <w:lvl w:ilvl="7" w:tplc="0C0A0003" w:tentative="1">
+      <w:start w:val="1"/>
+      <w:numFmt w:val="bullet"/>
+      <w:lvlText w:val="o"/>
+      <w:lvlJc w:val="left"/>
+      <w:pPr>
+        <w:ind w:left="5760" w:hanging="360"/>
+      </w:pPr>
+      <w:rPr>
+        <w:rFonts w:ascii="Courier New" w:hAnsi="Courier New" w:cs="Courier New" w:hint="default"/>
+      </w:rPr>
+    </w:lvl>
+    <w:lvl w:ilvl="8" w:tplc="0C0A0005" w:tentative="1">
+      <w:start w:val="1"/>
+      <w:numFmt w:val="bullet"/>
+      <w:lvlText w:val=""/>
+      <w:lvlJc w:val="left"/>
+      <w:pPr>
+        <w:ind w:left="6480" w:hanging="360"/>
+      </w:pPr>
+      <w:rPr>
+        <w:rFonts w:ascii="Wingdings" w:hAnsi="Wingdings" w:hint="default"/>
+      </w:rPr>
+    </w:lvl>
+  </w:abstractNum>
+  <w:abstractNum w:abstractNumId="2" w15:restartNumberingAfterBreak="0">
     <w:nsid w:val="031E541F"/>
     <w:multiLevelType w:val="hybridMultilevel"/>
     <w:tmpl w:val="2326EB86"/>
@@ -12658,7 +14280,7 @@
       </w:pPr>
     </w:lvl>
   </w:abstractNum>
-  <w:abstractNum w:abstractNumId="2" w15:restartNumberingAfterBreak="0">
+  <w:abstractNum w:abstractNumId="3" w15:restartNumberingAfterBreak="0">
     <w:nsid w:val="03D352F7"/>
     <w:multiLevelType w:val="hybridMultilevel"/>
     <w:tmpl w:val="28F6CEE6"/>
@@ -12744,7 +14366,7 @@
       </w:pPr>
     </w:lvl>
   </w:abstractNum>
-  <w:abstractNum w:abstractNumId="3" w15:restartNumberingAfterBreak="0">
+  <w:abstractNum w:abstractNumId="4" w15:restartNumberingAfterBreak="0">
     <w:nsid w:val="057E6914"/>
     <w:multiLevelType w:val="hybridMultilevel"/>
     <w:tmpl w:val="CA9664DC"/>
@@ -12857,7 +14479,7 @@
       </w:rPr>
     </w:lvl>
   </w:abstractNum>
-  <w:abstractNum w:abstractNumId="4" w15:restartNumberingAfterBreak="0">
+  <w:abstractNum w:abstractNumId="5" w15:restartNumberingAfterBreak="0">
     <w:nsid w:val="09A76A18"/>
     <w:multiLevelType w:val="hybridMultilevel"/>
     <w:tmpl w:val="D986765E"/>
@@ -12943,7 +14565,7 @@
       </w:pPr>
     </w:lvl>
   </w:abstractNum>
-  <w:abstractNum w:abstractNumId="5" w15:restartNumberingAfterBreak="0">
+  <w:abstractNum w:abstractNumId="6" w15:restartNumberingAfterBreak="0">
     <w:nsid w:val="0F420DC6"/>
     <w:multiLevelType w:val="hybridMultilevel"/>
     <w:tmpl w:val="4BD24680"/>
@@ -13029,7 +14651,7 @@
       </w:pPr>
     </w:lvl>
   </w:abstractNum>
-  <w:abstractNum w:abstractNumId="6" w15:restartNumberingAfterBreak="0">
+  <w:abstractNum w:abstractNumId="7" w15:restartNumberingAfterBreak="0">
     <w:nsid w:val="13817230"/>
     <w:multiLevelType w:val="hybridMultilevel"/>
     <w:tmpl w:val="BB7AD2E2"/>
@@ -13142,7 +14764,7 @@
       </w:rPr>
     </w:lvl>
   </w:abstractNum>
-  <w:abstractNum w:abstractNumId="7" w15:restartNumberingAfterBreak="0">
+  <w:abstractNum w:abstractNumId="8" w15:restartNumberingAfterBreak="0">
     <w:nsid w:val="163D5FA0"/>
     <w:multiLevelType w:val="hybridMultilevel"/>
     <w:tmpl w:val="1CA43D1A"/>
@@ -13231,7 +14853,120 @@
       </w:pPr>
     </w:lvl>
   </w:abstractNum>
-  <w:abstractNum w:abstractNumId="8" w15:restartNumberingAfterBreak="0">
+  <w:abstractNum w:abstractNumId="9" w15:restartNumberingAfterBreak="0">
+    <w:nsid w:val="1C6868AC"/>
+    <w:multiLevelType w:val="hybridMultilevel"/>
+    <w:tmpl w:val="A4A6F9DE"/>
+    <w:lvl w:ilvl="0" w:tplc="0C0A0001">
+      <w:start w:val="1"/>
+      <w:numFmt w:val="bullet"/>
+      <w:lvlText w:val=""/>
+      <w:lvlJc w:val="left"/>
+      <w:pPr>
+        <w:ind w:left="4320" w:hanging="360"/>
+      </w:pPr>
+      <w:rPr>
+        <w:rFonts w:ascii="Symbol" w:hAnsi="Symbol" w:hint="default"/>
+      </w:rPr>
+    </w:lvl>
+    <w:lvl w:ilvl="1" w:tplc="0C0A0003" w:tentative="1">
+      <w:start w:val="1"/>
+      <w:numFmt w:val="bullet"/>
+      <w:lvlText w:val="o"/>
+      <w:lvlJc w:val="left"/>
+      <w:pPr>
+        <w:ind w:left="5040" w:hanging="360"/>
+      </w:pPr>
+      <w:rPr>
+        <w:rFonts w:ascii="Courier New" w:hAnsi="Courier New" w:cs="Courier New" w:hint="default"/>
+      </w:rPr>
+    </w:lvl>
+    <w:lvl w:ilvl="2" w:tplc="0C0A0005" w:tentative="1">
+      <w:start w:val="1"/>
+      <w:numFmt w:val="bullet"/>
+      <w:lvlText w:val=""/>
+      <w:lvlJc w:val="left"/>
+      <w:pPr>
+        <w:ind w:left="5760" w:hanging="360"/>
+      </w:pPr>
+      <w:rPr>
+        <w:rFonts w:ascii="Wingdings" w:hAnsi="Wingdings" w:hint="default"/>
+      </w:rPr>
+    </w:lvl>
+    <w:lvl w:ilvl="3" w:tplc="0C0A0001" w:tentative="1">
+      <w:start w:val="1"/>
+      <w:numFmt w:val="bullet"/>
+      <w:lvlText w:val=""/>
+      <w:lvlJc w:val="left"/>
+      <w:pPr>
+        <w:ind w:left="6480" w:hanging="360"/>
+      </w:pPr>
+      <w:rPr>
+        <w:rFonts w:ascii="Symbol" w:hAnsi="Symbol" w:hint="default"/>
+      </w:rPr>
+    </w:lvl>
+    <w:lvl w:ilvl="4" w:tplc="0C0A0003" w:tentative="1">
+      <w:start w:val="1"/>
+      <w:numFmt w:val="bullet"/>
+      <w:lvlText w:val="o"/>
+      <w:lvlJc w:val="left"/>
+      <w:pPr>
+        <w:ind w:left="7200" w:hanging="360"/>
+      </w:pPr>
+      <w:rPr>
+        <w:rFonts w:ascii="Courier New" w:hAnsi="Courier New" w:cs="Courier New" w:hint="default"/>
+      </w:rPr>
+    </w:lvl>
+    <w:lvl w:ilvl="5" w:tplc="0C0A0005" w:tentative="1">
+      <w:start w:val="1"/>
+      <w:numFmt w:val="bullet"/>
+      <w:lvlText w:val=""/>
+      <w:lvlJc w:val="left"/>
+      <w:pPr>
+        <w:ind w:left="7920" w:hanging="360"/>
+      </w:pPr>
+      <w:rPr>
+        <w:rFonts w:ascii="Wingdings" w:hAnsi="Wingdings" w:hint="default"/>
+      </w:rPr>
+    </w:lvl>
+    <w:lvl w:ilvl="6" w:tplc="0C0A0001" w:tentative="1">
+      <w:start w:val="1"/>
+      <w:numFmt w:val="bullet"/>
+      <w:lvlText w:val=""/>
+      <w:lvlJc w:val="left"/>
+      <w:pPr>
+        <w:ind w:left="8640" w:hanging="360"/>
+      </w:pPr>
+      <w:rPr>
+        <w:rFonts w:ascii="Symbol" w:hAnsi="Symbol" w:hint="default"/>
+      </w:rPr>
+    </w:lvl>
+    <w:lvl w:ilvl="7" w:tplc="0C0A0003" w:tentative="1">
+      <w:start w:val="1"/>
+      <w:numFmt w:val="bullet"/>
+      <w:lvlText w:val="o"/>
+      <w:lvlJc w:val="left"/>
+      <w:pPr>
+        <w:ind w:left="9360" w:hanging="360"/>
+      </w:pPr>
+      <w:rPr>
+        <w:rFonts w:ascii="Courier New" w:hAnsi="Courier New" w:cs="Courier New" w:hint="default"/>
+      </w:rPr>
+    </w:lvl>
+    <w:lvl w:ilvl="8" w:tplc="0C0A0005" w:tentative="1">
+      <w:start w:val="1"/>
+      <w:numFmt w:val="bullet"/>
+      <w:lvlText w:val=""/>
+      <w:lvlJc w:val="left"/>
+      <w:pPr>
+        <w:ind w:left="10080" w:hanging="360"/>
+      </w:pPr>
+      <w:rPr>
+        <w:rFonts w:ascii="Wingdings" w:hAnsi="Wingdings" w:hint="default"/>
+      </w:rPr>
+    </w:lvl>
+  </w:abstractNum>
+  <w:abstractNum w:abstractNumId="10" w15:restartNumberingAfterBreak="0">
     <w:nsid w:val="1F762251"/>
     <w:multiLevelType w:val="hybridMultilevel"/>
     <w:tmpl w:val="5D6420B4"/>
@@ -13344,7 +15079,7 @@
       </w:rPr>
     </w:lvl>
   </w:abstractNum>
-  <w:abstractNum w:abstractNumId="9" w15:restartNumberingAfterBreak="0">
+  <w:abstractNum w:abstractNumId="11" w15:restartNumberingAfterBreak="0">
     <w:nsid w:val="23FD495F"/>
     <w:multiLevelType w:val="hybridMultilevel"/>
     <w:tmpl w:val="E8827050"/>
@@ -13434,7 +15169,7 @@
       </w:pPr>
     </w:lvl>
   </w:abstractNum>
-  <w:abstractNum w:abstractNumId="10" w15:restartNumberingAfterBreak="0">
+  <w:abstractNum w:abstractNumId="12" w15:restartNumberingAfterBreak="0">
     <w:nsid w:val="24CE2FC2"/>
     <w:multiLevelType w:val="hybridMultilevel"/>
     <w:tmpl w:val="9A645F9E"/>
@@ -13547,7 +15282,7 @@
       </w:rPr>
     </w:lvl>
   </w:abstractNum>
-  <w:abstractNum w:abstractNumId="11" w15:restartNumberingAfterBreak="0">
+  <w:abstractNum w:abstractNumId="13" w15:restartNumberingAfterBreak="0">
     <w:nsid w:val="258D569E"/>
     <w:multiLevelType w:val="hybridMultilevel"/>
     <w:tmpl w:val="7F9857CE"/>
@@ -13660,7 +15395,7 @@
       </w:rPr>
     </w:lvl>
   </w:abstractNum>
-  <w:abstractNum w:abstractNumId="12" w15:restartNumberingAfterBreak="0">
+  <w:abstractNum w:abstractNumId="14" w15:restartNumberingAfterBreak="0">
     <w:nsid w:val="29376EB1"/>
     <w:multiLevelType w:val="hybridMultilevel"/>
     <w:tmpl w:val="E12A9D72"/>
@@ -13749,7 +15484,7 @@
       </w:pPr>
     </w:lvl>
   </w:abstractNum>
-  <w:abstractNum w:abstractNumId="13" w15:restartNumberingAfterBreak="0">
+  <w:abstractNum w:abstractNumId="15" w15:restartNumberingAfterBreak="0">
     <w:nsid w:val="2BC01464"/>
     <w:multiLevelType w:val="hybridMultilevel"/>
     <w:tmpl w:val="7262B74A"/>
@@ -13839,7 +15574,7 @@
       </w:pPr>
     </w:lvl>
   </w:abstractNum>
-  <w:abstractNum w:abstractNumId="14" w15:restartNumberingAfterBreak="0">
+  <w:abstractNum w:abstractNumId="16" w15:restartNumberingAfterBreak="0">
     <w:nsid w:val="2C5B5A41"/>
     <w:multiLevelType w:val="hybridMultilevel"/>
     <w:tmpl w:val="80F80E4C"/>
@@ -13952,7 +15687,7 @@
       </w:rPr>
     </w:lvl>
   </w:abstractNum>
-  <w:abstractNum w:abstractNumId="15" w15:restartNumberingAfterBreak="0">
+  <w:abstractNum w:abstractNumId="17" w15:restartNumberingAfterBreak="0">
     <w:nsid w:val="300C036E"/>
     <w:multiLevelType w:val="hybridMultilevel"/>
     <w:tmpl w:val="A1305310"/>
@@ -14065,7 +15800,7 @@
       </w:rPr>
     </w:lvl>
   </w:abstractNum>
-  <w:abstractNum w:abstractNumId="16" w15:restartNumberingAfterBreak="0">
+  <w:abstractNum w:abstractNumId="18" w15:restartNumberingAfterBreak="0">
     <w:nsid w:val="338C4ED7"/>
     <w:multiLevelType w:val="hybridMultilevel"/>
     <w:tmpl w:val="8AA6926A"/>
@@ -14178,7 +15913,7 @@
       </w:rPr>
     </w:lvl>
   </w:abstractNum>
-  <w:abstractNum w:abstractNumId="17" w15:restartNumberingAfterBreak="0">
+  <w:abstractNum w:abstractNumId="19" w15:restartNumberingAfterBreak="0">
     <w:nsid w:val="35A5290A"/>
     <w:multiLevelType w:val="hybridMultilevel"/>
     <w:tmpl w:val="42E6D8CA"/>
@@ -14291,7 +16026,120 @@
       </w:rPr>
     </w:lvl>
   </w:abstractNum>
-  <w:abstractNum w:abstractNumId="18" w15:restartNumberingAfterBreak="0">
+  <w:abstractNum w:abstractNumId="20" w15:restartNumberingAfterBreak="0">
+    <w:nsid w:val="42D35251"/>
+    <w:multiLevelType w:val="hybridMultilevel"/>
+    <w:tmpl w:val="4D0ACC54"/>
+    <w:lvl w:ilvl="0" w:tplc="0C0A0001">
+      <w:start w:val="1"/>
+      <w:numFmt w:val="bullet"/>
+      <w:lvlText w:val=""/>
+      <w:lvlJc w:val="left"/>
+      <w:pPr>
+        <w:ind w:left="1068" w:hanging="360"/>
+      </w:pPr>
+      <w:rPr>
+        <w:rFonts w:ascii="Symbol" w:hAnsi="Symbol" w:hint="default"/>
+      </w:rPr>
+    </w:lvl>
+    <w:lvl w:ilvl="1" w:tplc="0C0A0003" w:tentative="1">
+      <w:start w:val="1"/>
+      <w:numFmt w:val="bullet"/>
+      <w:lvlText w:val="o"/>
+      <w:lvlJc w:val="left"/>
+      <w:pPr>
+        <w:ind w:left="1788" w:hanging="360"/>
+      </w:pPr>
+      <w:rPr>
+        <w:rFonts w:ascii="Courier New" w:hAnsi="Courier New" w:cs="Courier New" w:hint="default"/>
+      </w:rPr>
+    </w:lvl>
+    <w:lvl w:ilvl="2" w:tplc="0C0A0005" w:tentative="1">
+      <w:start w:val="1"/>
+      <w:numFmt w:val="bullet"/>
+      <w:lvlText w:val=""/>
+      <w:lvlJc w:val="left"/>
+      <w:pPr>
+        <w:ind w:left="2508" w:hanging="360"/>
+      </w:pPr>
+      <w:rPr>
+        <w:rFonts w:ascii="Wingdings" w:hAnsi="Wingdings" w:hint="default"/>
+      </w:rPr>
+    </w:lvl>
+    <w:lvl w:ilvl="3" w:tplc="0C0A0001" w:tentative="1">
+      <w:start w:val="1"/>
+      <w:numFmt w:val="bullet"/>
+      <w:lvlText w:val=""/>
+      <w:lvlJc w:val="left"/>
+      <w:pPr>
+        <w:ind w:left="3228" w:hanging="360"/>
+      </w:pPr>
+      <w:rPr>
+        <w:rFonts w:ascii="Symbol" w:hAnsi="Symbol" w:hint="default"/>
+      </w:rPr>
+    </w:lvl>
+    <w:lvl w:ilvl="4" w:tplc="0C0A0003" w:tentative="1">
+      <w:start w:val="1"/>
+      <w:numFmt w:val="bullet"/>
+      <w:lvlText w:val="o"/>
+      <w:lvlJc w:val="left"/>
+      <w:pPr>
+        <w:ind w:left="3948" w:hanging="360"/>
+      </w:pPr>
+      <w:rPr>
+        <w:rFonts w:ascii="Courier New" w:hAnsi="Courier New" w:cs="Courier New" w:hint="default"/>
+      </w:rPr>
+    </w:lvl>
+    <w:lvl w:ilvl="5" w:tplc="0C0A0005" w:tentative="1">
+      <w:start w:val="1"/>
+      <w:numFmt w:val="bullet"/>
+      <w:lvlText w:val=""/>
+      <w:lvlJc w:val="left"/>
+      <w:pPr>
+        <w:ind w:left="4668" w:hanging="360"/>
+      </w:pPr>
+      <w:rPr>
+        <w:rFonts w:ascii="Wingdings" w:hAnsi="Wingdings" w:hint="default"/>
+      </w:rPr>
+    </w:lvl>
+    <w:lvl w:ilvl="6" w:tplc="0C0A0001" w:tentative="1">
+      <w:start w:val="1"/>
+      <w:numFmt w:val="bullet"/>
+      <w:lvlText w:val=""/>
+      <w:lvlJc w:val="left"/>
+      <w:pPr>
+        <w:ind w:left="5388" w:hanging="360"/>
+      </w:pPr>
+      <w:rPr>
+        <w:rFonts w:ascii="Symbol" w:hAnsi="Symbol" w:hint="default"/>
+      </w:rPr>
+    </w:lvl>
+    <w:lvl w:ilvl="7" w:tplc="0C0A0003" w:tentative="1">
+      <w:start w:val="1"/>
+      <w:numFmt w:val="bullet"/>
+      <w:lvlText w:val="o"/>
+      <w:lvlJc w:val="left"/>
+      <w:pPr>
+        <w:ind w:left="6108" w:hanging="360"/>
+      </w:pPr>
+      <w:rPr>
+        <w:rFonts w:ascii="Courier New" w:hAnsi="Courier New" w:cs="Courier New" w:hint="default"/>
+      </w:rPr>
+    </w:lvl>
+    <w:lvl w:ilvl="8" w:tplc="0C0A0005" w:tentative="1">
+      <w:start w:val="1"/>
+      <w:numFmt w:val="bullet"/>
+      <w:lvlText w:val=""/>
+      <w:lvlJc w:val="left"/>
+      <w:pPr>
+        <w:ind w:left="6828" w:hanging="360"/>
+      </w:pPr>
+      <w:rPr>
+        <w:rFonts w:ascii="Wingdings" w:hAnsi="Wingdings" w:hint="default"/>
+      </w:rPr>
+    </w:lvl>
+  </w:abstractNum>
+  <w:abstractNum w:abstractNumId="21" w15:restartNumberingAfterBreak="0">
     <w:nsid w:val="45B56604"/>
     <w:multiLevelType w:val="hybridMultilevel"/>
     <w:tmpl w:val="F2F8B7C8"/>
@@ -14380,7 +16228,7 @@
       </w:pPr>
     </w:lvl>
   </w:abstractNum>
-  <w:abstractNum w:abstractNumId="19" w15:restartNumberingAfterBreak="0">
+  <w:abstractNum w:abstractNumId="22" w15:restartNumberingAfterBreak="0">
     <w:nsid w:val="5B74327A"/>
     <w:multiLevelType w:val="hybridMultilevel"/>
     <w:tmpl w:val="3F7CDACA"/>
@@ -14469,7 +16317,7 @@
       </w:pPr>
     </w:lvl>
   </w:abstractNum>
-  <w:abstractNum w:abstractNumId="20" w15:restartNumberingAfterBreak="0">
+  <w:abstractNum w:abstractNumId="23" w15:restartNumberingAfterBreak="0">
     <w:nsid w:val="68320EF8"/>
     <w:multiLevelType w:val="hybridMultilevel"/>
     <w:tmpl w:val="9988A048"/>
@@ -14559,7 +16407,7 @@
       </w:pPr>
     </w:lvl>
   </w:abstractNum>
-  <w:abstractNum w:abstractNumId="21" w15:restartNumberingAfterBreak="0">
+  <w:abstractNum w:abstractNumId="24" w15:restartNumberingAfterBreak="0">
     <w:nsid w:val="6F427706"/>
     <w:multiLevelType w:val="hybridMultilevel"/>
     <w:tmpl w:val="00806696"/>
@@ -14672,7 +16520,7 @@
       </w:rPr>
     </w:lvl>
   </w:abstractNum>
-  <w:abstractNum w:abstractNumId="22" w15:restartNumberingAfterBreak="0">
+  <w:abstractNum w:abstractNumId="25" w15:restartNumberingAfterBreak="0">
     <w:nsid w:val="6F7F20C1"/>
     <w:multiLevelType w:val="hybridMultilevel"/>
     <w:tmpl w:val="F15A8DB8"/>
@@ -14761,7 +16609,7 @@
       </w:pPr>
     </w:lvl>
   </w:abstractNum>
-  <w:abstractNum w:abstractNumId="23" w15:restartNumberingAfterBreak="0">
+  <w:abstractNum w:abstractNumId="26" w15:restartNumberingAfterBreak="0">
     <w:nsid w:val="7F7B710E"/>
     <w:multiLevelType w:val="hybridMultilevel"/>
     <w:tmpl w:val="074A0196"/>
@@ -14851,82 +16699,91 @@
     </w:lvl>
   </w:abstractNum>
   <w:num w:numId="1">
-    <w:abstractNumId w:val="13"/>
+    <w:abstractNumId w:val="15"/>
   </w:num>
   <w:num w:numId="2">
-    <w:abstractNumId w:val="22"/>
+    <w:abstractNumId w:val="25"/>
   </w:num>
   <w:num w:numId="3">
-    <w:abstractNumId w:val="6"/>
+    <w:abstractNumId w:val="7"/>
   </w:num>
   <w:num w:numId="4">
-    <w:abstractNumId w:val="7"/>
+    <w:abstractNumId w:val="8"/>
   </w:num>
   <w:num w:numId="5">
-    <w:abstractNumId w:val="9"/>
+    <w:abstractNumId w:val="11"/>
   </w:num>
   <w:num w:numId="6">
     <w:abstractNumId w:val="0"/>
   </w:num>
   <w:num w:numId="7">
-    <w:abstractNumId w:val="18"/>
+    <w:abstractNumId w:val="21"/>
   </w:num>
   <w:num w:numId="8">
-    <w:abstractNumId w:val="12"/>
+    <w:abstractNumId w:val="14"/>
   </w:num>
   <w:num w:numId="9">
-    <w:abstractNumId w:val="19"/>
+    <w:abstractNumId w:val="22"/>
   </w:num>
   <w:num w:numId="10">
-    <w:abstractNumId w:val="1"/>
+    <w:abstractNumId w:val="2"/>
   </w:num>
   <w:num w:numId="11">
-    <w:abstractNumId w:val="20"/>
+    <w:abstractNumId w:val="23"/>
   </w:num>
   <w:num w:numId="12">
-    <w:abstractNumId w:val="13"/>
+    <w:abstractNumId w:val="15"/>
     <w:lvlOverride w:ilvl="0">
       <w:startOverride w:val="1"/>
     </w:lvlOverride>
   </w:num>
   <w:num w:numId="13">
+    <w:abstractNumId w:val="19"/>
+  </w:num>
+  <w:num w:numId="14">
+    <w:abstractNumId w:val="24"/>
+  </w:num>
+  <w:num w:numId="15">
     <w:abstractNumId w:val="17"/>
   </w:num>
-  <w:num w:numId="14">
-    <w:abstractNumId w:val="21"/>
-  </w:num>
-  <w:num w:numId="15">
-    <w:abstractNumId w:val="15"/>
-  </w:num>
   <w:num w:numId="16">
-    <w:abstractNumId w:val="11"/>
+    <w:abstractNumId w:val="13"/>
   </w:num>
   <w:num w:numId="17">
+    <w:abstractNumId w:val="4"/>
+  </w:num>
+  <w:num w:numId="18">
+    <w:abstractNumId w:val="10"/>
+  </w:num>
+  <w:num w:numId="19">
+    <w:abstractNumId w:val="6"/>
+  </w:num>
+  <w:num w:numId="20">
+    <w:abstractNumId w:val="18"/>
+  </w:num>
+  <w:num w:numId="21">
+    <w:abstractNumId w:val="5"/>
+  </w:num>
+  <w:num w:numId="22">
     <w:abstractNumId w:val="3"/>
   </w:num>
-  <w:num w:numId="18">
-    <w:abstractNumId w:val="8"/>
+  <w:num w:numId="23">
+    <w:abstractNumId w:val="26"/>
   </w:num>
-  <w:num w:numId="19">
-    <w:abstractNumId w:val="5"/>
-  </w:num>
-  <w:num w:numId="20">
+  <w:num w:numId="24">
     <w:abstractNumId w:val="16"/>
   </w:num>
-  <w:num w:numId="21">
-    <w:abstractNumId w:val="4"/>
+  <w:num w:numId="25">
+    <w:abstractNumId w:val="12"/>
   </w:num>
-  <w:num w:numId="22">
-    <w:abstractNumId w:val="2"/>
+  <w:num w:numId="26">
+    <w:abstractNumId w:val="1"/>
   </w:num>
-  <w:num w:numId="23">
-    <w:abstractNumId w:val="23"/>
+  <w:num w:numId="27">
+    <w:abstractNumId w:val="9"/>
   </w:num>
-  <w:num w:numId="24">
-    <w:abstractNumId w:val="14"/>
-  </w:num>
-  <w:num w:numId="25">
-    <w:abstractNumId w:val="10"/>
+  <w:num w:numId="28">
+    <w:abstractNumId w:val="20"/>
   </w:num>
 </w:numbering>
 </file>
@@ -16426,7 +18283,7 @@
 </file>
 
 <file path=customXml/itemProps1.xml><?xml version="1.0" encoding="utf-8"?>
-<ds:datastoreItem xmlns:ds="http://schemas.openxmlformats.org/officeDocument/2006/customXml" ds:itemID="{FB7DF216-37C8-4B30-B75B-171D8FCD84E7}">
+<ds:datastoreItem xmlns:ds="http://schemas.openxmlformats.org/officeDocument/2006/customXml" ds:itemID="{9C18FFA9-EB8C-4680-8FDD-34B490512413}">
   <ds:schemaRefs>
     <ds:schemaRef ds:uri="http://schemas.openxmlformats.org/officeDocument/2006/bibliography"/>
   </ds:schemaRefs>

</xml_diff>

<commit_message>
Desxripción Buscar a medio implementar
</commit_message>
<xml_diff>
--- a/Memoria.docx
+++ b/Memoria.docx
@@ -222,7 +222,7 @@
                             <a:effectLst/>
                             <a:extLst>
                               <a:ext uri="{C572A759-6A51-4108-AA02-DFA0A04FC94B}">
-                                <ma14:wrappingTextBoxFlag xmlns:cx1="http://schemas.microsoft.com/office/drawing/2015/9/8/chartex" xmlns:cx2="http://schemas.microsoft.com/office/drawing/2015/10/21/chartex" xmlns:cx3="http://schemas.microsoft.com/office/drawing/2016/5/9/chartex" xmlns:cx4="http://schemas.microsoft.com/office/drawing/2016/5/10/chartex" xmlns:cx5="http://schemas.microsoft.com/office/drawing/2016/5/11/chartex" xmlns:cx6="http://schemas.microsoft.com/office/drawing/2016/5/12/chartex" xmlns:cx7="http://schemas.microsoft.com/office/drawing/2016/5/13/chartex" xmlns:cx8="http://schemas.microsoft.com/office/drawing/2016/5/14/chartex" xmlns:aink="http://schemas.microsoft.com/office/drawing/2016/ink" xmlns:am3d="http://schemas.microsoft.com/office/drawing/2017/model3d" xmlns:w16cex="http://schemas.microsoft.com/office/word/2018/wordml/cex" xmlns:w16cid="http://schemas.microsoft.com/office/word/2016/wordml/cid" xmlns:w16="http://schemas.microsoft.com/office/word/2018/wordml" xmlns:ma14="http://schemas.microsoft.com/office/mac/drawingml/2011/main" xmlns:w="http://schemas.openxmlformats.org/wordprocessingml/2006/main" xmlns:w10="urn:schemas-microsoft-com:office:word" xmlns:v="urn:schemas-microsoft-com:vml" xmlns:o="urn:schemas-microsoft-com:office:office" xmlns:mv="urn:schemas-microsoft-com:mac:vml" xmlns:mo="http://schemas.microsoft.com/office/mac/office/2008/main" xmlns=""/>
+                                <ma14:wrappingTextBoxFlag xmlns="" xmlns:mo="http://schemas.microsoft.com/office/mac/office/2008/main" xmlns:mv="urn:schemas-microsoft-com:mac:vml" xmlns:o="urn:schemas-microsoft-com:office:office" xmlns:v="urn:schemas-microsoft-com:vml" xmlns:w10="urn:schemas-microsoft-com:office:word" xmlns:w="http://schemas.openxmlformats.org/wordprocessingml/2006/main" xmlns:ma14="http://schemas.microsoft.com/office/mac/drawingml/2011/main" xmlns:w16="http://schemas.microsoft.com/office/word/2018/wordml" xmlns:w16cid="http://schemas.microsoft.com/office/word/2016/wordml/cid" xmlns:w16cex="http://schemas.microsoft.com/office/word/2018/wordml/cex" xmlns:am3d="http://schemas.microsoft.com/office/drawing/2017/model3d" xmlns:aink="http://schemas.microsoft.com/office/drawing/2016/ink" xmlns:cx8="http://schemas.microsoft.com/office/drawing/2016/5/14/chartex" xmlns:cx7="http://schemas.microsoft.com/office/drawing/2016/5/13/chartex" xmlns:cx6="http://schemas.microsoft.com/office/drawing/2016/5/12/chartex" xmlns:cx5="http://schemas.microsoft.com/office/drawing/2016/5/11/chartex" xmlns:cx4="http://schemas.microsoft.com/office/drawing/2016/5/10/chartex" xmlns:cx3="http://schemas.microsoft.com/office/drawing/2016/5/9/chartex" xmlns:cx2="http://schemas.microsoft.com/office/drawing/2015/10/21/chartex" xmlns:cx1="http://schemas.microsoft.com/office/drawing/2015/9/8/chartex"/>
                               </a:ext>
                             </a:extLst>
                           </wps:spPr>
@@ -591,17 +591,8 @@
                                     <w:rFonts w:ascii="Trebuchet MS" w:hAnsi="Trebuchet MS"/>
                                     <w:sz w:val="32"/>
                                   </w:rPr>
-                                  <w:t xml:space="preserve">Sistemas de Información de Gestión y Business </w:t>
+                                  <w:t>Sistemas de Información de Gestión y Business Intelligence</w:t>
                                 </w:r>
-                                <w:proofErr w:type="spellStart"/>
-                                <w:r>
-                                  <w:rPr>
-                                    <w:rFonts w:ascii="Trebuchet MS" w:hAnsi="Trebuchet MS"/>
-                                    <w:sz w:val="32"/>
-                                  </w:rPr>
-                                  <w:t>Intelligence</w:t>
-                                </w:r>
-                                <w:proofErr w:type="spellEnd"/>
                               </w:p>
                             </w:txbxContent>
                           </wps:txbx>
@@ -637,17 +628,8 @@
                               <w:rFonts w:ascii="Trebuchet MS" w:hAnsi="Trebuchet MS"/>
                               <w:sz w:val="32"/>
                             </w:rPr>
-                            <w:t xml:space="preserve">Sistemas de Información de Gestión y Business </w:t>
+                            <w:t>Sistemas de Información de Gestión y Business Intelligence</w:t>
                           </w:r>
-                          <w:proofErr w:type="spellStart"/>
-                          <w:r>
-                            <w:rPr>
-                              <w:rFonts w:ascii="Trebuchet MS" w:hAnsi="Trebuchet MS"/>
-                              <w:sz w:val="32"/>
-                            </w:rPr>
-                            <w:t>Intelligence</w:t>
-                          </w:r>
-                          <w:proofErr w:type="spellEnd"/>
                         </w:p>
                       </w:txbxContent>
                     </v:textbox>
@@ -848,23 +830,13 @@
                                   </w:rPr>
                                   <w:t>(</w:t>
                                 </w:r>
-                                <w:proofErr w:type="gramStart"/>
                                 <w:r>
                                   <w:rPr>
                                     <w:rFonts w:ascii="Trebuchet MS" w:hAnsi="Trebuchet MS"/>
                                     <w:sz w:val="44"/>
                                     <w:szCs w:val="28"/>
                                   </w:rPr>
-                                  <w:t>Diciembre</w:t>
-                                </w:r>
-                                <w:proofErr w:type="gramEnd"/>
-                                <w:r>
-                                  <w:rPr>
-                                    <w:rFonts w:ascii="Trebuchet MS" w:hAnsi="Trebuchet MS"/>
-                                    <w:sz w:val="44"/>
-                                    <w:szCs w:val="28"/>
-                                  </w:rPr>
-                                  <w:t>, 2020</w:t>
+                                  <w:t>Diciembre, 2020</w:t>
                                 </w:r>
                                 <w:r>
                                   <w:rPr>
@@ -915,23 +887,13 @@
                             </w:rPr>
                             <w:t>(</w:t>
                           </w:r>
-                          <w:proofErr w:type="gramStart"/>
                           <w:r>
                             <w:rPr>
                               <w:rFonts w:ascii="Trebuchet MS" w:hAnsi="Trebuchet MS"/>
                               <w:sz w:val="44"/>
                               <w:szCs w:val="28"/>
                             </w:rPr>
-                            <w:t>Diciembre</w:t>
-                          </w:r>
-                          <w:proofErr w:type="gramEnd"/>
-                          <w:r>
-                            <w:rPr>
-                              <w:rFonts w:ascii="Trebuchet MS" w:hAnsi="Trebuchet MS"/>
-                              <w:sz w:val="44"/>
-                              <w:szCs w:val="28"/>
-                            </w:rPr>
-                            <w:t>, 2020</w:t>
+                            <w:t>Diciembre, 2020</w:t>
                           </w:r>
                           <w:r>
                             <w:rPr>
@@ -3039,15 +3001,7 @@
         <w:pStyle w:val="Cuerpotexto"/>
       </w:pPr>
       <w:r>
-        <w:t xml:space="preserve">Tal vez si pensamos en un sistema de recomendación, el primero que se nos viene a la mente es un sistema de recomendación de películas. Todas y cada una de las plataformas de cine en </w:t>
-      </w:r>
-      <w:proofErr w:type="spellStart"/>
-      <w:r>
-        <w:t>streaming</w:t>
-      </w:r>
-      <w:proofErr w:type="spellEnd"/>
-      <w:r>
-        <w:t xml:space="preserve"> emplean un complejo sistema de recomendación encargado de analizar gigantescos volúmenes de datos y realizar sugerencias a sus usuario</w:t>
+        <w:t>Tal vez si pensamos en un sistema de recomendación, el primero que se nos viene a la mente es un sistema de recomendación de películas. Todas y cada una de las plataformas de cine en streaming emplean un complejo sistema de recomendación encargado de analizar gigantescos volúmenes de datos y realizar sugerencias a sus usuario</w:t>
       </w:r>
       <w:r>
         <w:t xml:space="preserve">s en tiempo record. Aunque </w:t>
@@ -3070,21 +3024,11 @@
         <w:pStyle w:val="Cuerpotexto"/>
       </w:pPr>
       <w:r>
-        <w:t xml:space="preserve">Estos sistemas, que se encuentran en constante desarrollo y evolución, son mucho más que simples </w:t>
-      </w:r>
-      <w:proofErr w:type="spellStart"/>
-      <w:r>
-        <w:t>recomendadores</w:t>
-      </w:r>
-      <w:proofErr w:type="spellEnd"/>
-      <w:r>
-        <w:t xml:space="preserve"> de películas. Si bien es posible </w:t>
-      </w:r>
-      <w:proofErr w:type="gramStart"/>
+        <w:t xml:space="preserve">Estos sistemas, que se encuentran en constante desarrollo y evolución, son mucho más que simples recomendadores de películas. Si bien es posible </w:t>
+      </w:r>
       <w:r>
         <w:t>que</w:t>
       </w:r>
-      <w:proofErr w:type="gramEnd"/>
       <w:r>
         <w:t xml:space="preserve"> aunque utilices dichas plataformas con asiduidad no hayas reparado en ello, aunque </w:t>
       </w:r>
@@ -3140,29 +3084,13 @@
         <w:t xml:space="preserve">Extensión del catálogo: </w:t>
       </w:r>
       <w:r>
-        <w:t xml:space="preserve">Como es evidente, los sistemas de recomendación de las grandes plataformas de </w:t>
-      </w:r>
-      <w:proofErr w:type="spellStart"/>
-      <w:r>
-        <w:t>streaming</w:t>
-      </w:r>
-      <w:proofErr w:type="spellEnd"/>
-      <w:r>
-        <w:t xml:space="preserve"> única y exclusivamente trabajan sobre el conjunto de películas que, en ese momento, están disponibles en la plataforma. Esto supone una gran diferencia con mi aplicación, que consta con una base de datos con información </w:t>
+        <w:t xml:space="preserve">Como es evidente, los sistemas de recomendación de las grandes plataformas de streaming única y exclusivamente trabajan sobre el conjunto de películas que, en ese momento, están disponibles en la plataforma. Esto supone una gran diferencia con mi aplicación, que consta con una base de datos con información </w:t>
       </w:r>
       <w:r>
         <w:t>y valoraciones de algo más de 9</w:t>
       </w:r>
       <w:r>
-        <w:t xml:space="preserve">.000 películas, mientras que por ejemplo </w:t>
-      </w:r>
-      <w:proofErr w:type="spellStart"/>
-      <w:r>
-        <w:t>Netflix</w:t>
-      </w:r>
-      <w:proofErr w:type="spellEnd"/>
-      <w:r>
-        <w:t xml:space="preserve"> apenas cuenta con unas 2.500, Prime Video con unas 4.400 y HBO con unas 900.</w:t>
+        <w:t>.000 películas, mientras que por ejemplo Netflix apenas cuenta con unas 2.500, Prime Video con unas 4.400 y HBO con unas 900.</w:t>
       </w:r>
     </w:p>
     <w:p>
@@ -3183,15 +3111,7 @@
         <w:t xml:space="preserve">Antigüedad de las películas: </w:t>
       </w:r>
       <w:r>
-        <w:t xml:space="preserve">En las plataformas de </w:t>
-      </w:r>
-      <w:proofErr w:type="spellStart"/>
-      <w:r>
-        <w:t>streaming</w:t>
-      </w:r>
-      <w:proofErr w:type="spellEnd"/>
-      <w:r>
-        <w:t>, las películas que más abundan son aquellas más modernas, que por lo general tienden a gustarle mucho más</w:t>
+        <w:t>En las plataformas de streaming, las películas que más abundan son aquellas más modernas, que por lo general tienden a gustarle mucho más</w:t>
       </w:r>
       <w:r>
         <w:t xml:space="preserve"> al gran grueso de la población. Sin embargo, precisamente por la necesidad de tener en el catálogo películas que agraden a la mayoría, quedan en el olvido un sinfín de clásicos como </w:t>
@@ -3230,15 +3150,7 @@
         <w:t xml:space="preserve">Ausencia de intereses externos: </w:t>
       </w:r>
       <w:r>
-        <w:t xml:space="preserve">Con el paso de los años, las plataformas de </w:t>
-      </w:r>
-      <w:proofErr w:type="spellStart"/>
-      <w:r>
-        <w:t>streaming</w:t>
-      </w:r>
-      <w:proofErr w:type="spellEnd"/>
-      <w:r>
-        <w:t xml:space="preserve"> han dejado de ser simples intermediarias entre productoras cinematográficas y usuarios, pasando a convertirse cada vez con más frecuencia en productoras del propio contenido que ofrecen. Aquí se plantea un dilema, ¿acaso alguien considera que los sistemas de recomendaci</w:t>
+        <w:t>Con el paso de los años, las plataformas de streaming han dejado de ser simples intermediarias entre productoras cinematográficas y usuarios, pasando a convertirse cada vez con más frecuencia en productoras del propio contenido que ofrecen. Aquí se plantea un dilema, ¿acaso alguien considera que los sistemas de recomendaci</w:t>
       </w:r>
       <w:r>
         <w:t xml:space="preserve">ón no van a valorar especialmente bien las películas que sus propias compañías han producido? Esas películas no se pueden ver en una sala de cine, tampoco se pueden adquirir en un centro comercial. Que tengan éxito o no depende solamente de que una gran cantidad de usuarios las visualicen, y ahí, los sistemas de recomendación tienen la misma importancia que una buena campaña de marketing. Mi sistema, por el </w:t>
@@ -3371,31 +3283,7 @@
         <w:t xml:space="preserve"> </w:t>
       </w:r>
       <w:r>
-        <w:t>Entre las diversas tecnologías de bases de datos que pueden encontrarse en el mercado, hay dos que se llevan toda la atención: las bases de datos relacionales (</w:t>
-      </w:r>
-      <w:proofErr w:type="spellStart"/>
-      <w:r>
-        <w:t>MySQL</w:t>
-      </w:r>
-      <w:proofErr w:type="spellEnd"/>
-      <w:r>
-        <w:t>, Oracle, MSSQL) y las bases de datos orientadas a documentos (</w:t>
-      </w:r>
-      <w:proofErr w:type="spellStart"/>
-      <w:r>
-        <w:t>MongoDB</w:t>
-      </w:r>
-      <w:proofErr w:type="spellEnd"/>
-      <w:r>
-        <w:t xml:space="preserve">, </w:t>
-      </w:r>
-      <w:proofErr w:type="spellStart"/>
-      <w:r>
-        <w:t>CouchDB</w:t>
-      </w:r>
-      <w:proofErr w:type="spellEnd"/>
-      <w:r>
-        <w:t>)</w:t>
+        <w:t>Entre las diversas tecnologías de bases de datos que pueden encontrarse en el mercado, hay dos que se llevan toda la atención: las bases de datos relacionales (MySQL, Oracle, MSSQL) y las bases de datos orientadas a documentos (MongoDB, CouchDB)</w:t>
       </w:r>
       <w:r>
         <w:t>. Aunque sus usos son extremadamente variados (no en vano copan casi todo el mercado) para el problema que deseaba resolver no eran, ni en el mejor de los casos, lo más mínimamente viables.</w:t>
@@ -3417,39 +3305,14 @@
         <w:t xml:space="preserve">Habiendo decidido </w:t>
       </w:r>
       <w:r>
-        <w:t xml:space="preserve">el tipo de base de datos a utilizar, tan sólo quedaba una cosa, aprender a interactuar con ella. Neo4j implementa un lenguaje propio de consultas basado en SQL denominado </w:t>
-      </w:r>
-      <w:proofErr w:type="spellStart"/>
-      <w:r>
-        <w:t>Cypher</w:t>
-      </w:r>
-      <w:proofErr w:type="spellEnd"/>
-      <w:r>
-        <w:t xml:space="preserve">, lo que hace que, si bien no sea necesario aprender la lógica que opera detrás de las consultas, sí que resulte extremadamente necesario aprender la sintaxis que emplea </w:t>
-      </w:r>
-      <w:proofErr w:type="spellStart"/>
-      <w:r>
-        <w:t>Cypher</w:t>
-      </w:r>
-      <w:proofErr w:type="spellEnd"/>
-      <w:r>
-        <w:t xml:space="preserve">. Para ello, decidí completar el curso </w:t>
-      </w:r>
-      <w:proofErr w:type="spellStart"/>
+        <w:t xml:space="preserve">el tipo de base de datos a utilizar, tan sólo quedaba una cosa, aprender a interactuar con ella. Neo4j implementa un lenguaje propio de consultas basado en SQL denominado Cypher, lo que hace que, si bien no sea necesario aprender la lógica que opera detrás de las consultas, sí que resulte extremadamente necesario aprender la sintaxis que emplea Cypher. Para ello, decidí completar el curso </w:t>
+      </w:r>
       <w:r>
         <w:rPr>
           <w:b/>
           <w:bCs/>
         </w:rPr>
-        <w:t>Introduction</w:t>
-      </w:r>
-      <w:proofErr w:type="spellEnd"/>
-      <w:r>
-        <w:rPr>
-          <w:b/>
-          <w:bCs/>
-        </w:rPr>
-        <w:t xml:space="preserve"> to Neo4j 4.0</w:t>
+        <w:t>Introduction to Neo4j 4.0</w:t>
       </w:r>
       <w:sdt>
         <w:sdtPr>
@@ -3516,15 +3379,7 @@
         <w:t xml:space="preserve">un curso de unas 16 horas de duración en el que pude aprender </w:t>
       </w:r>
       <w:r>
-        <w:t xml:space="preserve">todas las funcionalidades de </w:t>
-      </w:r>
-      <w:proofErr w:type="spellStart"/>
-      <w:r>
-        <w:t>Cypher</w:t>
-      </w:r>
-      <w:proofErr w:type="spellEnd"/>
-      <w:r>
-        <w:t xml:space="preserve"> que posteriormente tuve que utilizar en el desarrollo del sistema, es decir, funcionamiento de una base de datos</w:t>
+        <w:t>todas las funcionalidades de Cypher que posteriormente tuve que utilizar en el desarrollo del sistema, es decir, funcionamiento de una base de datos</w:t>
       </w:r>
       <w:r>
         <w:t xml:space="preserve"> </w:t>
@@ -3537,15 +3392,7 @@
         <w:t>relaciones</w:t>
       </w:r>
       <w:r>
-        <w:t xml:space="preserve">, </w:t>
-      </w:r>
-      <w:proofErr w:type="spellStart"/>
-      <w:r>
-        <w:t>queries</w:t>
-      </w:r>
-      <w:proofErr w:type="spellEnd"/>
-      <w:r>
-        <w:t>, indexación, importación de datos…</w:t>
+        <w:t>, queries, indexación, importación de datos…</w:t>
       </w:r>
     </w:p>
     <w:p>
@@ -3573,15 +3420,7 @@
       </w:r>
       <w:bookmarkEnd w:id="5"/>
       <w:r>
-        <w:t xml:space="preserve">  A la hora de diseñar la interfaz de usuario, que generalmente se denomina </w:t>
-      </w:r>
-      <w:proofErr w:type="spellStart"/>
-      <w:r>
-        <w:t>frontend</w:t>
-      </w:r>
-      <w:proofErr w:type="spellEnd"/>
-      <w:r>
-        <w:t>, decidí utilizar las tecnologías que ya conocía previamente</w:t>
+        <w:t xml:space="preserve">  A la hora de diseñar la interfaz de usuario, que generalmente se denomina frontend, decidí utilizar las tecnologías que ya conocía previamente</w:t>
       </w:r>
       <w:r>
         <w:t>. Así, al no tener que aprender desde 0 ninguna tecnología, puede realizar el desarrollo de una forma mucho más eficiente, obteniendo además un mejor resultado. Las tecnologías en cuestión son las siguientes:</w:t>
@@ -3599,7 +3438,6 @@
           <w:bCs/>
         </w:rPr>
       </w:pPr>
-      <w:proofErr w:type="spellStart"/>
       <w:r>
         <w:rPr>
           <w:b/>
@@ -3607,7 +3445,6 @@
         </w:rPr>
         <w:t>Javascript</w:t>
       </w:r>
-      <w:proofErr w:type="spellEnd"/>
       <w:sdt>
         <w:sdtPr>
           <w:rPr>
@@ -3684,14 +3521,12 @@
           <w:b/>
         </w:rPr>
       </w:pPr>
-      <w:proofErr w:type="spellStart"/>
       <w:r>
         <w:rPr>
           <w:b/>
         </w:rPr>
         <w:t>Vue</w:t>
       </w:r>
-      <w:proofErr w:type="spellEnd"/>
       <w:sdt>
         <w:sdtPr>
           <w:rPr>
@@ -3747,15 +3582,7 @@
         <w:t xml:space="preserve">: </w:t>
       </w:r>
       <w:r>
-        <w:t xml:space="preserve">Framework de </w:t>
-      </w:r>
-      <w:proofErr w:type="spellStart"/>
-      <w:r>
-        <w:t>Javascript</w:t>
-      </w:r>
-      <w:proofErr w:type="spellEnd"/>
-      <w:r>
-        <w:t xml:space="preserve"> que permite la construcción de interfaces de usuario y aplicaciones de una única página.</w:t>
+        <w:t>Framework de Javascript que permite la construcción de interfaces de usuario y aplicaciones de una única página.</w:t>
       </w:r>
     </w:p>
     <w:p>
@@ -3766,14 +3593,12 @@
           <w:numId w:val="6"/>
         </w:numPr>
       </w:pPr>
-      <w:proofErr w:type="spellStart"/>
       <w:r>
         <w:rPr>
           <w:b/>
         </w:rPr>
         <w:t>Vuetify</w:t>
       </w:r>
-      <w:proofErr w:type="spellEnd"/>
       <w:sdt>
         <w:sdtPr>
           <w:rPr>
@@ -3826,15 +3651,7 @@
         <w:t xml:space="preserve">: </w:t>
       </w:r>
       <w:r>
-        <w:t xml:space="preserve">Framework de </w:t>
-      </w:r>
-      <w:proofErr w:type="spellStart"/>
-      <w:r>
-        <w:t>Vue</w:t>
-      </w:r>
-      <w:proofErr w:type="spellEnd"/>
-      <w:r>
-        <w:t xml:space="preserve"> que permite la creación de interfaces de usuario </w:t>
+        <w:t xml:space="preserve">Framework de Vue que permite la creación de interfaces de usuario </w:t>
       </w:r>
       <w:r>
         <w:t>basándose en componentes prediseñados.</w:t>
@@ -3848,28 +3665,12 @@
           <w:numId w:val="6"/>
         </w:numPr>
       </w:pPr>
-      <w:proofErr w:type="spellStart"/>
       <w:r>
         <w:rPr>
           <w:b/>
         </w:rPr>
-        <w:t>Vue</w:t>
-      </w:r>
-      <w:proofErr w:type="spellEnd"/>
-      <w:r>
-        <w:rPr>
-          <w:b/>
-        </w:rPr>
-        <w:t xml:space="preserve"> </w:t>
-      </w:r>
-      <w:proofErr w:type="spellStart"/>
-      <w:r>
-        <w:rPr>
-          <w:b/>
-        </w:rPr>
-        <w:t>router</w:t>
-      </w:r>
-      <w:proofErr w:type="spellEnd"/>
+        <w:t>Vue router</w:t>
+      </w:r>
       <w:sdt>
         <w:sdtPr>
           <w:id w:val="1779059433"/>
@@ -3903,15 +3704,7 @@
         </w:sdtContent>
       </w:sdt>
       <w:r>
-        <w:t xml:space="preserve">: Librería encargada de gestionar los movimientos entre vistas en una aplicación creada con </w:t>
-      </w:r>
-      <w:proofErr w:type="spellStart"/>
-      <w:r>
-        <w:t>Vue</w:t>
-      </w:r>
-      <w:proofErr w:type="spellEnd"/>
-      <w:r>
-        <w:t>.</w:t>
+        <w:t>: Librería encargada de gestionar los movimientos entre vistas en una aplicación creada con Vue.</w:t>
       </w:r>
     </w:p>
     <w:p>
@@ -3922,14 +3715,12 @@
           <w:numId w:val="6"/>
         </w:numPr>
       </w:pPr>
-      <w:proofErr w:type="spellStart"/>
       <w:r>
         <w:rPr>
           <w:b/>
         </w:rPr>
         <w:t>Vuex</w:t>
       </w:r>
-      <w:proofErr w:type="spellEnd"/>
       <w:sdt>
         <w:sdtPr>
           <w:id w:val="2071466054"/>
@@ -3963,15 +3754,7 @@
         </w:sdtContent>
       </w:sdt>
       <w:r>
-        <w:t xml:space="preserve">: Librería encargada de gestionar los estados de una aplicación creada con </w:t>
-      </w:r>
-      <w:proofErr w:type="spellStart"/>
-      <w:r>
-        <w:t>Vue</w:t>
-      </w:r>
-      <w:proofErr w:type="spellEnd"/>
-      <w:r>
-        <w:t>. Además, sirve como repositorio central de datos de la aplicación.</w:t>
+        <w:t>: Librería encargada de gestionar los estados de una aplicación creada con Vue. Además, sirve como repositorio central de datos de la aplicación.</w:t>
       </w:r>
     </w:p>
     <w:p>
@@ -3982,28 +3765,12 @@
           <w:numId w:val="6"/>
         </w:numPr>
       </w:pPr>
-      <w:proofErr w:type="spellStart"/>
       <w:r>
         <w:rPr>
           <w:b/>
         </w:rPr>
-        <w:t>Vuex</w:t>
-      </w:r>
-      <w:proofErr w:type="spellEnd"/>
-      <w:r>
-        <w:rPr>
-          <w:b/>
-        </w:rPr>
-        <w:t xml:space="preserve"> </w:t>
-      </w:r>
-      <w:proofErr w:type="spellStart"/>
-      <w:r>
-        <w:rPr>
-          <w:b/>
-        </w:rPr>
-        <w:t>persistedstate</w:t>
-      </w:r>
-      <w:proofErr w:type="spellEnd"/>
+        <w:t>Vuex persistedstate</w:t>
+      </w:r>
       <w:sdt>
         <w:sdtPr>
           <w:rPr>
@@ -4053,15 +3820,7 @@
         </w:sdtContent>
       </w:sdt>
       <w:r>
-        <w:t xml:space="preserve">: Librería encargada de persistir la información de </w:t>
-      </w:r>
-      <w:proofErr w:type="spellStart"/>
-      <w:r>
-        <w:t>Vuex</w:t>
-      </w:r>
-      <w:proofErr w:type="spellEnd"/>
-      <w:r>
-        <w:t xml:space="preserve"> al refrescar una página.</w:t>
+        <w:t>: Librería encargada de persistir la información de Vuex al refrescar una página.</w:t>
       </w:r>
     </w:p>
     <w:p>
@@ -4072,14 +3831,12 @@
           <w:numId w:val="6"/>
         </w:numPr>
       </w:pPr>
-      <w:proofErr w:type="spellStart"/>
       <w:r>
         <w:rPr>
           <w:b/>
         </w:rPr>
         <w:t>Axios</w:t>
       </w:r>
-      <w:proofErr w:type="spellEnd"/>
       <w:sdt>
         <w:sdtPr>
           <w:rPr>
@@ -4163,21 +3920,8 @@
       </w:r>
       <w:bookmarkEnd w:id="6"/>
       <w:r>
-        <w:t xml:space="preserve">  A la hora de diseñar el servidor de la aplicación, generalmente denominado </w:t>
-      </w:r>
-      <w:proofErr w:type="spellStart"/>
-      <w:r>
-        <w:t>Backend</w:t>
-      </w:r>
-      <w:proofErr w:type="spellEnd"/>
-      <w:r>
-        <w:t xml:space="preserve">, se me presentaron dos alternativas entre las que tuve que decidir. Por un lado, tenía la opción de desarrollarlo en </w:t>
-      </w:r>
-      <w:proofErr w:type="spellStart"/>
-      <w:r>
-        <w:t>nodejs</w:t>
-      </w:r>
-      <w:proofErr w:type="spellEnd"/>
+        <w:t xml:space="preserve">  A la hora de diseñar el servidor de la aplicación, generalmente denominado Backend, se me presentaron dos alternativas entre las que tuve que decidir. Por un lado, tenía la opción de desarrollarlo en nodejs</w:t>
+      </w:r>
       <w:sdt>
         <w:sdtPr>
           <w:id w:val="467479836"/>
@@ -4211,13 +3955,8 @@
         </w:sdtContent>
       </w:sdt>
       <w:r>
-        <w:t xml:space="preserve">, un entorno en tiempo de ejecución basado en </w:t>
-      </w:r>
-      <w:proofErr w:type="spellStart"/>
-      <w:r>
-        <w:t>Javascript</w:t>
-      </w:r>
-      <w:proofErr w:type="spellEnd"/>
+        <w:t>, un entorno en tiempo de ejecución basado en Javascript</w:t>
+      </w:r>
       <w:sdt>
         <w:sdtPr>
           <w:id w:val="-243885475"/>
@@ -4255,13 +3994,8 @@
       </w:r>
       <w:r>
         <w:lastRenderedPageBreak/>
-        <w:t xml:space="preserve">de recomendación, estaba la opción de desarrollarlo en </w:t>
-      </w:r>
-      <w:proofErr w:type="spellStart"/>
-      <w:r>
-        <w:t>Flask</w:t>
-      </w:r>
-      <w:proofErr w:type="spellEnd"/>
+        <w:t>de recomendación, estaba la opción de desarrollarlo en Flask</w:t>
+      </w:r>
       <w:sdt>
         <w:sdtPr>
           <w:id w:val="1415982601"/>
@@ -4295,15 +4029,7 @@
         </w:sdtContent>
       </w:sdt>
       <w:r>
-        <w:t xml:space="preserve">, un </w:t>
-      </w:r>
-      <w:proofErr w:type="spellStart"/>
-      <w:r>
-        <w:t>framework</w:t>
-      </w:r>
-      <w:proofErr w:type="spellEnd"/>
-      <w:r>
-        <w:t xml:space="preserve"> de Python</w:t>
+        <w:t>, un framework de Python</w:t>
       </w:r>
       <w:sdt>
         <w:sdtPr>
@@ -4346,15 +4072,7 @@
         <w:pStyle w:val="Cuerpotexto"/>
       </w:pPr>
       <w:r>
-        <w:t xml:space="preserve">Tras valorar pros y contras de ambas implementaciones me decidí por la segunda opción, especialmente porque Python iba a ser muchísimo más eficiente que </w:t>
-      </w:r>
-      <w:proofErr w:type="spellStart"/>
-      <w:r>
-        <w:t>Javascript</w:t>
-      </w:r>
-      <w:proofErr w:type="spellEnd"/>
-      <w:r>
-        <w:t xml:space="preserve"> a la hora de realizar operaciones de análisis y procesamiento de datos.</w:t>
+        <w:t>Tras valorar pros y contras de ambas implementaciones me decidí por la segunda opción, especialmente porque Python iba a ser muchísimo más eficiente que Javascript a la hora de realizar operaciones de análisis y procesamiento de datos.</w:t>
       </w:r>
     </w:p>
     <w:p>
@@ -4362,15 +4080,7 @@
         <w:pStyle w:val="Cuerpotexto"/>
       </w:pPr>
       <w:r>
-        <w:t xml:space="preserve">Como no había desarrollado jamás una aplicación con </w:t>
-      </w:r>
-      <w:proofErr w:type="spellStart"/>
-      <w:r>
-        <w:t>Flask</w:t>
-      </w:r>
-      <w:proofErr w:type="spellEnd"/>
-      <w:r>
-        <w:t>, me vi en la necesidad de aprender desde 0 su funcionamiento</w:t>
+        <w:t>Como no había desarrollado jamás una aplicación con Flask, me vi en la necesidad de aprender desde 0 su funcionamiento</w:t>
       </w:r>
       <w:r>
         <w:t>, el cual aprendí mediante dos vías diferentes:</w:t>
@@ -4388,16 +4098,8 @@
         <w:rPr>
           <w:b/>
         </w:rPr>
-        <w:t xml:space="preserve">Visualización de un vídeo en </w:t>
-      </w:r>
-      <w:proofErr w:type="spellStart"/>
-      <w:r>
-        <w:rPr>
-          <w:b/>
-        </w:rPr>
-        <w:t>Youtube</w:t>
-      </w:r>
-      <w:proofErr w:type="spellEnd"/>
+        <w:t>Visualización de un vídeo en Youtube</w:t>
+      </w:r>
       <w:sdt>
         <w:sdtPr>
           <w:rPr>
@@ -4450,29 +4152,13 @@
         <w:t xml:space="preserve">: </w:t>
       </w:r>
       <w:r>
-        <w:t xml:space="preserve">En este vídeo se explica a la perfección el funcionamiento del </w:t>
-      </w:r>
-      <w:proofErr w:type="spellStart"/>
-      <w:r>
-        <w:t>framework</w:t>
-      </w:r>
-      <w:proofErr w:type="spellEnd"/>
-      <w:r>
-        <w:t>. Peticiones, respuestas, gestión de rutas, argumentos, validación de entradas… Tan solo visualizando los 50 primero</w:t>
+        <w:t>En este vídeo se explica a la perfección el funcionamiento del framework. Peticiones, respuestas, gestión de rutas, argumentos, validación de entradas… Tan solo visualizando los 50 primero</w:t>
       </w:r>
       <w:r>
         <w:t>s minutos de este vídeo ya pude</w:t>
       </w:r>
       <w:r>
-        <w:t xml:space="preserve"> ponerme sin ningún problema a desarrollar el </w:t>
-      </w:r>
-      <w:proofErr w:type="spellStart"/>
-      <w:r>
-        <w:t>backend</w:t>
-      </w:r>
-      <w:proofErr w:type="spellEnd"/>
-      <w:r>
-        <w:t xml:space="preserve"> del proyecto.</w:t>
+        <w:t xml:space="preserve"> ponerme sin ningún problema a desarrollar el backend del proyecto.</w:t>
       </w:r>
     </w:p>
     <w:p>
@@ -4487,16 +4173,8 @@
         <w:rPr>
           <w:b/>
         </w:rPr>
-        <w:t xml:space="preserve">Observación del siguiente proyecto en </w:t>
-      </w:r>
-      <w:proofErr w:type="spellStart"/>
-      <w:r>
-        <w:rPr>
-          <w:b/>
-        </w:rPr>
-        <w:t>Github</w:t>
-      </w:r>
-      <w:proofErr w:type="spellEnd"/>
+        <w:t>Observación del siguiente proyecto en Github</w:t>
+      </w:r>
       <w:sdt>
         <w:sdtPr>
           <w:rPr>
@@ -4549,23 +4227,7 @@
         <w:t>:</w:t>
       </w:r>
       <w:r>
-        <w:t xml:space="preserve"> En este repositorio, dentro de la carpeta </w:t>
-      </w:r>
-      <w:proofErr w:type="spellStart"/>
-      <w:r>
-        <w:t>flask</w:t>
-      </w:r>
-      <w:proofErr w:type="spellEnd"/>
-      <w:r>
-        <w:t xml:space="preserve">-api puede encontrarse un ejemplo de desarrollo de una aplicación </w:t>
-      </w:r>
-      <w:proofErr w:type="spellStart"/>
-      <w:r>
-        <w:t>Flask</w:t>
-      </w:r>
-      <w:proofErr w:type="spellEnd"/>
-      <w:r>
-        <w:t xml:space="preserve"> con acceso a base de datos neo4j </w:t>
+        <w:t xml:space="preserve"> En este repositorio, dentro de la carpeta flask-api puede encontrarse un ejemplo de desarrollo de una aplicación Flask con acceso a base de datos neo4j </w:t>
       </w:r>
       <w:r>
         <w:t xml:space="preserve">que me sirvió de ejemplo </w:t>
@@ -4582,37 +4244,13 @@
         <w:pStyle w:val="Cuerpotexto"/>
       </w:pPr>
       <w:r>
-        <w:t xml:space="preserve">Tras aprender el funcionamiento del </w:t>
-      </w:r>
-      <w:proofErr w:type="spellStart"/>
-      <w:r>
-        <w:t>framework</w:t>
-      </w:r>
-      <w:proofErr w:type="spellEnd"/>
-      <w:r>
-        <w:t xml:space="preserve">, proceso que me llevó aproximadamente un día, pude empezar a desarrollar el </w:t>
-      </w:r>
-      <w:proofErr w:type="spellStart"/>
-      <w:r>
-        <w:t>backend</w:t>
-      </w:r>
-      <w:proofErr w:type="spellEnd"/>
-      <w:r>
-        <w:t xml:space="preserve"> del proyecto sin</w:t>
+        <w:t>Tras aprender el funcionamiento del framework, proceso que me llevó aproximadamente un día, pude empezar a desarrollar el backend del proyecto sin</w:t>
       </w:r>
       <w:r>
         <w:t xml:space="preserve"> </w:t>
       </w:r>
       <w:r>
-        <w:t xml:space="preserve">ningún tipo de problema. Las tecnologías que empleé, además de por supuesto Python y </w:t>
-      </w:r>
-      <w:proofErr w:type="spellStart"/>
-      <w:r>
-        <w:t>Flask</w:t>
-      </w:r>
-      <w:proofErr w:type="spellEnd"/>
-      <w:r>
-        <w:t>, fueron las siguientes:</w:t>
+        <w:t>ningún tipo de problema. Las tecnologías que empleé, además de por supuesto Python y Flask, fueron las siguientes:</w:t>
       </w:r>
     </w:p>
     <w:p>
@@ -4707,14 +4345,12 @@
           <w:b/>
         </w:rPr>
       </w:pPr>
-      <w:proofErr w:type="spellStart"/>
       <w:r>
         <w:rPr>
           <w:b/>
         </w:rPr>
         <w:t>Numpy</w:t>
       </w:r>
-      <w:proofErr w:type="spellEnd"/>
       <w:sdt>
         <w:sdtPr>
           <w:rPr>
@@ -4880,14 +4516,12 @@
           <w:b/>
         </w:rPr>
       </w:pPr>
-      <w:proofErr w:type="spellStart"/>
       <w:r>
         <w:rPr>
           <w:b/>
         </w:rPr>
         <w:t>Sklearn</w:t>
       </w:r>
-      <w:proofErr w:type="spellEnd"/>
       <w:sdt>
         <w:sdtPr>
           <w:rPr>
@@ -4963,7 +4597,6 @@
           <w:b/>
         </w:rPr>
       </w:pPr>
-      <w:proofErr w:type="spellStart"/>
       <w:r>
         <w:rPr>
           <w:b/>
@@ -4971,7 +4604,6 @@
         <w:lastRenderedPageBreak/>
         <w:t>Scipy</w:t>
       </w:r>
-      <w:proofErr w:type="spellEnd"/>
       <w:sdt>
         <w:sdtPr>
           <w:rPr>
@@ -5100,13 +4732,8 @@
         <w:pStyle w:val="Cuerpotexto"/>
       </w:pPr>
       <w:r>
-        <w:t xml:space="preserve">Para seleccionar un conjunto de datos sobre el que trabajar, decidí buscar en la conocida comunidad de científicos de datos </w:t>
-      </w:r>
-      <w:proofErr w:type="spellStart"/>
-      <w:r>
-        <w:t>Kaggle</w:t>
-      </w:r>
-      <w:proofErr w:type="spellEnd"/>
+        <w:t>Para seleccionar un conjunto de datos sobre el que trabajar, decidí buscar en la conocida comunidad de científicos de datos Kaggle</w:t>
+      </w:r>
       <w:sdt>
         <w:sdtPr>
           <w:id w:val="-1387490498"/>
@@ -5140,23 +4767,7 @@
         </w:sdtContent>
       </w:sdt>
       <w:r>
-        <w:t xml:space="preserve">. Allí, pueden encontrarse una gran cantidad de </w:t>
-      </w:r>
-      <w:proofErr w:type="spellStart"/>
-      <w:r>
-        <w:t>dataset</w:t>
-      </w:r>
-      <w:proofErr w:type="spellEnd"/>
-      <w:r>
-        <w:t xml:space="preserve">, cursos y competiciones de temáticas más que variadas. Entre los </w:t>
-      </w:r>
-      <w:proofErr w:type="spellStart"/>
-      <w:r>
-        <w:t>dataset</w:t>
-      </w:r>
-      <w:proofErr w:type="spellEnd"/>
-      <w:r>
-        <w:t xml:space="preserve"> de películas que encontré, debo destacar los siguientes:</w:t>
+        <w:t>. Allí, pueden encontrarse una gran cantidad de dataset, cursos y competiciones de temáticas más que variadas. Entre los dataset de películas que encontré, debo destacar los siguientes:</w:t>
       </w:r>
     </w:p>
     <w:p>
@@ -5174,30 +4785,8 @@
         <w:rPr>
           <w:b/>
         </w:rPr>
-        <w:t xml:space="preserve">TMDB 5000 </w:t>
-      </w:r>
-      <w:proofErr w:type="spellStart"/>
-      <w:r>
-        <w:rPr>
-          <w:b/>
-        </w:rPr>
-        <w:t>Movie</w:t>
-      </w:r>
-      <w:proofErr w:type="spellEnd"/>
-      <w:r>
-        <w:rPr>
-          <w:b/>
-        </w:rPr>
-        <w:t xml:space="preserve"> </w:t>
-      </w:r>
-      <w:proofErr w:type="spellStart"/>
-      <w:r>
-        <w:rPr>
-          <w:b/>
-        </w:rPr>
-        <w:t>Dataset</w:t>
-      </w:r>
-      <w:proofErr w:type="spellEnd"/>
+        <w:t>TMDB 5000 Movie Dataset</w:t>
+      </w:r>
       <w:sdt>
         <w:sdtPr>
           <w:id w:val="1610850743"/>
@@ -5234,15 +4823,7 @@
         <w:t xml:space="preserve">: </w:t>
       </w:r>
       <w:r>
-        <w:t xml:space="preserve">Aunque se trata de un </w:t>
-      </w:r>
-      <w:proofErr w:type="spellStart"/>
-      <w:r>
-        <w:t>dataset</w:t>
-      </w:r>
-      <w:proofErr w:type="spellEnd"/>
-      <w:r>
-        <w:t xml:space="preserve"> bastante completo con numeras películas y valoraciones, faltaban algunos campos en la base de datos que, en mi opinión, eran muy importantes, como por ejemplo el reparto de la película.</w:t>
+        <w:t>Aunque se trata de un dataset bastante completo con numeras películas y valoraciones, faltaban algunos campos en la base de datos que, en mi opinión, eran muy importantes, como por ejemplo el reparto de la película.</w:t>
       </w:r>
     </w:p>
     <w:p>
@@ -5257,42 +4838,12 @@
           <w:sz w:val="28"/>
         </w:rPr>
       </w:pPr>
-      <w:proofErr w:type="spellStart"/>
       <w:r>
         <w:rPr>
           <w:b/>
         </w:rPr>
-        <w:t>The</w:t>
-      </w:r>
-      <w:proofErr w:type="spellEnd"/>
-      <w:r>
-        <w:rPr>
-          <w:b/>
-        </w:rPr>
-        <w:t xml:space="preserve"> </w:t>
-      </w:r>
-      <w:proofErr w:type="spellStart"/>
-      <w:r>
-        <w:rPr>
-          <w:b/>
-        </w:rPr>
-        <w:t>movies</w:t>
-      </w:r>
-      <w:proofErr w:type="spellEnd"/>
-      <w:r>
-        <w:rPr>
-          <w:b/>
-        </w:rPr>
-        <w:t xml:space="preserve"> </w:t>
-      </w:r>
-      <w:proofErr w:type="spellStart"/>
-      <w:r>
-        <w:rPr>
-          <w:b/>
-        </w:rPr>
-        <w:t>dataset</w:t>
-      </w:r>
-      <w:proofErr w:type="spellEnd"/>
+        <w:t>The movies dataset</w:t>
+      </w:r>
       <w:sdt>
         <w:sdtPr>
           <w:rPr>
@@ -5348,39 +4899,7 @@
         <w:t xml:space="preserve">: </w:t>
       </w:r>
       <w:r>
-        <w:t xml:space="preserve">Si bien se trata de un </w:t>
-      </w:r>
-      <w:proofErr w:type="spellStart"/>
-      <w:r>
-        <w:t>dataset</w:t>
-      </w:r>
-      <w:proofErr w:type="spellEnd"/>
-      <w:r>
-        <w:t xml:space="preserve"> extremadamente completo que contiene una gran cantidad de información sobre cada película, valoraciones, etc. A la hora de explorar el conjunto de datos en profundidad me di cuenta de que todo estaba almacenado en formato </w:t>
-      </w:r>
-      <w:proofErr w:type="spellStart"/>
-      <w:r>
-        <w:t>json</w:t>
-      </w:r>
-      <w:proofErr w:type="spellEnd"/>
-      <w:r>
-        <w:t xml:space="preserve"> dentro de un archivo </w:t>
-      </w:r>
-      <w:proofErr w:type="spellStart"/>
-      <w:r>
-        <w:t>csv</w:t>
-      </w:r>
-      <w:proofErr w:type="spellEnd"/>
-      <w:r>
-        <w:t xml:space="preserve">. En base a esto, y aunque el </w:t>
-      </w:r>
-      <w:proofErr w:type="spellStart"/>
-      <w:r>
-        <w:t>dataset</w:t>
-      </w:r>
-      <w:proofErr w:type="spellEnd"/>
-      <w:r>
-        <w:t xml:space="preserve"> en principio tenía bastante buena pinta, decidí seguir buscando.</w:t>
+        <w:t>Si bien se trata de un dataset extremadamente completo que contiene una gran cantidad de información sobre cada película, valoraciones, etc. A la hora de explorar el conjunto de datos en profundidad me di cuenta de que todo estaba almacenado en formato json dentro de un archivo csv. En base a esto, y aunque el dataset en principio tenía bastante buena pinta, decidí seguir buscando.</w:t>
       </w:r>
     </w:p>
     <w:p>
@@ -5395,14 +4914,12 @@
           <w:sz w:val="28"/>
         </w:rPr>
       </w:pPr>
-      <w:proofErr w:type="spellStart"/>
       <w:r>
         <w:rPr>
           <w:b/>
         </w:rPr>
         <w:t>Movielens</w:t>
       </w:r>
-      <w:proofErr w:type="spellEnd"/>
       <w:sdt>
         <w:sdtPr>
           <w:rPr>
@@ -5458,23 +4975,7 @@
         <w:t xml:space="preserve">: </w:t>
       </w:r>
       <w:r>
-        <w:t xml:space="preserve">El </w:t>
-      </w:r>
-      <w:proofErr w:type="spellStart"/>
-      <w:r>
-        <w:t>dataset</w:t>
-      </w:r>
-      <w:proofErr w:type="spellEnd"/>
-      <w:r>
-        <w:t xml:space="preserve"> de películas por excelencia sobre el que desarrollar un sistema de recomendación, que incluye millones de valoraciones de usuarios a decenas de miles de películas. El único problema que encontré al </w:t>
-      </w:r>
-      <w:proofErr w:type="spellStart"/>
-      <w:r>
-        <w:t>dataset</w:t>
-      </w:r>
-      <w:proofErr w:type="spellEnd"/>
-      <w:r>
-        <w:t xml:space="preserve"> es que no almacena información sobre el casting de las películas, lo que hace que, a la hora de mostrar </w:t>
+        <w:t xml:space="preserve">El dataset de películas por excelencia sobre el que desarrollar un sistema de recomendación, que incluye millones de valoraciones de usuarios a decenas de miles de películas. El único problema que encontré al dataset es que no almacena información sobre el casting de las películas, lo que hace que, a la hora de mostrar </w:t>
       </w:r>
       <w:r>
         <w:lastRenderedPageBreak/>
@@ -5500,16 +5001,8 @@
         <w:rPr>
           <w:b/>
         </w:rPr>
-        <w:t xml:space="preserve">Extensión de </w:t>
-      </w:r>
-      <w:proofErr w:type="spellStart"/>
-      <w:r>
-        <w:rPr>
-          <w:b/>
-        </w:rPr>
-        <w:t>Movielens</w:t>
-      </w:r>
-      <w:proofErr w:type="spellEnd"/>
+        <w:t>Extensión de Movielens</w:t>
+      </w:r>
       <w:sdt>
         <w:sdtPr>
           <w:rPr>
@@ -5565,63 +5058,7 @@
         <w:t xml:space="preserve">: </w:t>
       </w:r>
       <w:r>
-        <w:t xml:space="preserve">Cuando ya había decidido utilizar </w:t>
-      </w:r>
-      <w:proofErr w:type="spellStart"/>
-      <w:r>
-        <w:t>Movielens</w:t>
-      </w:r>
-      <w:proofErr w:type="spellEnd"/>
-      <w:r>
-        <w:t xml:space="preserve">, encontré por casualidad este </w:t>
-      </w:r>
-      <w:proofErr w:type="spellStart"/>
-      <w:r>
-        <w:t>dataset</w:t>
-      </w:r>
-      <w:proofErr w:type="spellEnd"/>
-      <w:r>
-        <w:t xml:space="preserve">, una ampliación de </w:t>
-      </w:r>
-      <w:proofErr w:type="spellStart"/>
-      <w:r>
-        <w:t>Movielens</w:t>
-      </w:r>
-      <w:proofErr w:type="spellEnd"/>
-      <w:r>
-        <w:t xml:space="preserve"> realizada por algunos investigadores de la Universidad Autónoma de Madrid. En este </w:t>
-      </w:r>
-      <w:proofErr w:type="spellStart"/>
-      <w:r>
-        <w:t>dataset</w:t>
-      </w:r>
-      <w:proofErr w:type="spellEnd"/>
-      <w:r>
-        <w:t xml:space="preserve">, además de toda la información existente en el </w:t>
-      </w:r>
-      <w:proofErr w:type="spellStart"/>
-      <w:r>
-        <w:t>dataset</w:t>
-      </w:r>
-      <w:proofErr w:type="spellEnd"/>
-      <w:r>
-        <w:t xml:space="preserve"> de </w:t>
-      </w:r>
-      <w:proofErr w:type="spellStart"/>
-      <w:r>
-        <w:t>Movielens</w:t>
-      </w:r>
-      <w:proofErr w:type="spellEnd"/>
-      <w:r>
-        <w:t xml:space="preserve">, podemos encontrar otra información adicional como el país de origen de la película, el reparto, director, etc. Por si esto fuera poco, todo el </w:t>
-      </w:r>
-      <w:proofErr w:type="spellStart"/>
-      <w:r>
-        <w:t>dataset</w:t>
-      </w:r>
-      <w:proofErr w:type="spellEnd"/>
-      <w:r>
-        <w:t xml:space="preserve"> ha pasado previamente un proceso de limpieza, de modo que no </w:t>
+        <w:t xml:space="preserve">Cuando ya había decidido utilizar Movielens, encontré por casualidad este dataset, una ampliación de Movielens realizada por algunos investigadores de la Universidad Autónoma de Madrid. En este dataset, además de toda la información existente en el dataset de Movielens, podemos encontrar otra información adicional como el país de origen de la película, el reparto, director, etc. Por si esto fuera poco, todo el dataset ha pasado previamente un proceso de limpieza, de modo que no </w:t>
       </w:r>
       <w:r>
         <w:t>hay que realizar un proceso de limpieza de datos muy inferior a los demás</w:t>
@@ -5635,26 +5072,10 @@
         <w:pStyle w:val="Cuerpotexto"/>
       </w:pPr>
       <w:r>
-        <w:t xml:space="preserve">Tras analizar las ventajas e inconvenientes de seleccionar cada uno de los diversos </w:t>
-      </w:r>
-      <w:proofErr w:type="spellStart"/>
-      <w:r>
-        <w:t>dataset</w:t>
-      </w:r>
-      <w:proofErr w:type="spellEnd"/>
-      <w:r>
-        <w:t xml:space="preserve">, decidí utilizar el </w:t>
-      </w:r>
-      <w:r>
-        <w:t xml:space="preserve">último de todos (la extensión de </w:t>
-      </w:r>
-      <w:proofErr w:type="spellStart"/>
-      <w:r>
-        <w:t>Movielens</w:t>
-      </w:r>
-      <w:proofErr w:type="spellEnd"/>
-      <w:r>
-        <w:t>) dado que contiene una gran cantidad de películas y valoraciones y, además, no es necesario realizar un proceso de limpieza demasiado exhaustivo.</w:t>
+        <w:t xml:space="preserve">Tras analizar las ventajas e inconvenientes de seleccionar cada uno de los diversos dataset, decidí utilizar el </w:t>
+      </w:r>
+      <w:r>
+        <w:t>último de todos (la extensión de Movielens) dado que contiene una gran cantidad de películas y valoraciones y, además, no es necesario realizar un proceso de limpieza demasiado exhaustivo.</w:t>
       </w:r>
     </w:p>
     <w:p>
@@ -5702,15 +5123,7 @@
       </w:r>
       <w:r>
         <w:lastRenderedPageBreak/>
-        <w:t xml:space="preserve">procesar_csv.py que puede encontrarse en el repositorio de </w:t>
-      </w:r>
-      <w:proofErr w:type="spellStart"/>
-      <w:r>
-        <w:t>Github</w:t>
-      </w:r>
-      <w:proofErr w:type="spellEnd"/>
-      <w:r>
-        <w:t xml:space="preserve"> en la carpeta Scripts.</w:t>
+        <w:t>procesar_csv.py que puede encontrarse en el repositorio de Github en la carpeta Scripts.</w:t>
       </w:r>
     </w:p>
     <w:p>
@@ -5835,23 +5248,7 @@
         <w:pStyle w:val="Cuerpotexto"/>
       </w:pPr>
       <w:r>
-        <w:t xml:space="preserve">Los scripts de carga pueden encontrarse dentro del repositorio de </w:t>
-      </w:r>
-      <w:proofErr w:type="spellStart"/>
-      <w:r>
-        <w:t>Github</w:t>
-      </w:r>
-      <w:proofErr w:type="spellEnd"/>
-      <w:r>
-        <w:t xml:space="preserve"> en la carpeta Scripts. Al ejecutarlos, es importante incluirlos dentro de la carpeta </w:t>
-      </w:r>
-      <w:proofErr w:type="spellStart"/>
-      <w:r>
-        <w:t>Import</w:t>
-      </w:r>
-      <w:proofErr w:type="spellEnd"/>
-      <w:r>
-        <w:t xml:space="preserve"> en Neo4j, de no ser así, el gestor no sería capaz de encontrarlos y, por tanto, no se podría efectuar la carga de manera satisfactoria.</w:t>
+        <w:t>Los scripts de carga pueden encontrarse dentro del repositorio de Github en la carpeta Scripts. Al ejecutarlos, es importante incluirlos dentro de la carpeta Import en Neo4j, de no ser así, el gestor no sería capaz de encontrarlos y, por tanto, no se podría efectuar la carga de manera satisfactoria.</w:t>
       </w:r>
     </w:p>
     <w:p>
@@ -5940,15 +5337,7 @@
         <w:pStyle w:val="Cuerpotexto"/>
       </w:pPr>
       <w:r>
-        <w:t xml:space="preserve">Al igual que todos los scripts, los archivos encargados de la creación de índices pueden encontrarse dentro del repositorio </w:t>
-      </w:r>
-      <w:proofErr w:type="spellStart"/>
-      <w:r>
-        <w:t>Github</w:t>
-      </w:r>
-      <w:proofErr w:type="spellEnd"/>
-      <w:r>
-        <w:t xml:space="preserve"> en la carpeta Scripts.</w:t>
+        <w:t>Al igual que todos los scripts, los archivos encargados de la creación de índices pueden encontrarse dentro del repositorio Github en la carpeta Scripts.</w:t>
       </w:r>
     </w:p>
     <w:p>
@@ -5973,15 +5362,7 @@
         <w:t>Habiendo import</w:t>
       </w:r>
       <w:r>
-        <w:t xml:space="preserve">ado todos los datos, llega el momento de efectuar una serie de transformaciones en los datos que nos ayuden a eliminar duplicados y a facilitar el trabajo a los algoritmos de recomendación que se ejecutarán en el </w:t>
-      </w:r>
-      <w:proofErr w:type="spellStart"/>
-      <w:r>
-        <w:t>backend</w:t>
-      </w:r>
-      <w:proofErr w:type="spellEnd"/>
-      <w:r>
-        <w:t>.</w:t>
+        <w:t>ado todos los datos, llega el momento de efectuar una serie de transformaciones en los datos que nos ayuden a eliminar duplicados y a facilitar el trabajo a los algoritmos de recomendación que se ejecutarán en el backend.</w:t>
       </w:r>
     </w:p>
     <w:p>
@@ -6016,15 +5397,7 @@
         <w:t xml:space="preserve">: </w:t>
       </w:r>
       <w:r>
-        <w:t xml:space="preserve">En vistas a una mayor robustez del sistema de recomendación, resulta necesario eliminar aquellos nodos que se encuentran repetidos en la base de datos. Aunque el </w:t>
-      </w:r>
-      <w:proofErr w:type="spellStart"/>
-      <w:r>
-        <w:t>dataset</w:t>
-      </w:r>
-      <w:proofErr w:type="spellEnd"/>
-      <w:r>
-        <w:t xml:space="preserve"> se encontraba ya bastante limpio en un principio, sí que se podían encontrar algunas inconsistencias que debían ser solventadas.</w:t>
+        <w:t>En vistas a una mayor robustez del sistema de recomendación, resulta necesario eliminar aquellos nodos que se encuentran repetidos en la base de datos. Aunque el dataset se encontraba ya bastante limpio en un principio, sí que se podían encontrar algunas inconsistencias que debían ser solventadas.</w:t>
       </w:r>
     </w:p>
     <w:p>
@@ -6040,15 +5413,7 @@
         <w:pStyle w:val="Cuerpotexto"/>
       </w:pPr>
       <w:r>
-        <w:t xml:space="preserve">Para eliminar estos nodos repetidos, decidí implementar un sencillo Script en </w:t>
-      </w:r>
-      <w:proofErr w:type="spellStart"/>
-      <w:r>
-        <w:t>Cypher</w:t>
-      </w:r>
-      <w:proofErr w:type="spellEnd"/>
-      <w:r>
-        <w:t xml:space="preserve">. El siguiente ejemplo muestra como eliminar todas las películas con la misma portada </w:t>
+        <w:t xml:space="preserve">Para eliminar estos nodos repetidos, decidí implementar un sencillo Script en Cypher. El siguiente ejemplo muestra como eliminar todas las películas con la misma portada </w:t>
       </w:r>
       <w:r>
         <w:lastRenderedPageBreak/>
@@ -6165,23 +5530,7 @@
         <w:t xml:space="preserve">: </w:t>
       </w:r>
       <w:r>
-        <w:t xml:space="preserve">Aunque en un principio no había reparado en ello, al ir desarrollando el algoritmo de recomendación basado en contenido reparé en que, por la forma de separar </w:t>
-      </w:r>
-      <w:proofErr w:type="spellStart"/>
-      <w:r>
-        <w:t>tokens</w:t>
-      </w:r>
-      <w:proofErr w:type="spellEnd"/>
-      <w:r>
-        <w:t xml:space="preserve"> en Python, no podían existir guiones ni espacios en los nombres de las características que fueran a ser utilizados como criterios de recomendación. Debido a esto, decidí desarrollar un script en </w:t>
-      </w:r>
-      <w:proofErr w:type="spellStart"/>
-      <w:r>
-        <w:t>Cypher</w:t>
-      </w:r>
-      <w:proofErr w:type="spellEnd"/>
-      <w:r>
-        <w:t xml:space="preserve"> que lo solucionara. El siguiente ejemplo muestra como sustituir los guiones y espacios contenidos en el texto por barras bajas:</w:t>
+        <w:t>Aunque en un principio no había reparado en ello, al ir desarrollando el algoritmo de recomendación basado en contenido reparé en que, por la forma de separar tokens en Python, no podían existir guiones ni espacios en los nombres de las características que fueran a ser utilizados como criterios de recomendación. Debido a esto, decidí desarrollar un script en Cypher que lo solucionara. El siguiente ejemplo muestra como sustituir los guiones y espacios contenidos en el texto por barras bajas:</w:t>
       </w:r>
     </w:p>
     <w:p>
@@ -6386,27 +5735,17 @@
           <w:numId w:val="16"/>
         </w:numPr>
       </w:pPr>
-      <w:proofErr w:type="spellStart"/>
       <w:r>
         <w:rPr>
           <w:b/>
         </w:rPr>
         <w:t>Movie</w:t>
       </w:r>
-      <w:proofErr w:type="spellEnd"/>
       <w:r>
         <w:t xml:space="preserve">:  </w:t>
       </w:r>
       <w:r>
-        <w:t xml:space="preserve">Nodo que contiene la siguiente información sobre una película: identificador único, identificador de la película en </w:t>
-      </w:r>
-      <w:proofErr w:type="spellStart"/>
-      <w:r>
-        <w:t>imdb</w:t>
-      </w:r>
-      <w:proofErr w:type="spellEnd"/>
-      <w:r>
-        <w:t xml:space="preserve">, título, año, link a la fotografía de la portada. En la base hay un total de </w:t>
+        <w:t xml:space="preserve">Nodo que contiene la siguiente información sobre una película: identificador único, identificador de la película en imdb, título, año, link a la fotografía de la portada. En la base hay un total de </w:t>
       </w:r>
       <w:r>
         <w:t>9.060</w:t>
@@ -6423,14 +5762,12 @@
           <w:numId w:val="16"/>
         </w:numPr>
       </w:pPr>
-      <w:proofErr w:type="spellStart"/>
       <w:r>
         <w:rPr>
           <w:b/>
         </w:rPr>
         <w:t>Genre</w:t>
       </w:r>
-      <w:proofErr w:type="spellEnd"/>
       <w:r>
         <w:t xml:space="preserve">: </w:t>
       </w:r>
@@ -6524,31 +5861,15 @@
           <w:numId w:val="16"/>
         </w:numPr>
       </w:pPr>
-      <w:proofErr w:type="spellStart"/>
       <w:r>
         <w:rPr>
           <w:b/>
         </w:rPr>
         <w:lastRenderedPageBreak/>
-        <w:t>User</w:t>
-      </w:r>
-      <w:proofErr w:type="spellEnd"/>
-      <w:r>
-        <w:rPr>
-          <w:b/>
-        </w:rPr>
-        <w:t xml:space="preserve">: </w:t>
-      </w:r>
-      <w:r>
-        <w:t xml:space="preserve">Nodo que contiene la información de cada usuario. Para los usuarios generados a partir del </w:t>
-      </w:r>
-      <w:proofErr w:type="spellStart"/>
-      <w:r>
-        <w:t>csv</w:t>
-      </w:r>
-      <w:proofErr w:type="spellEnd"/>
-      <w:r>
-        <w:t xml:space="preserve">, </w:t>
+        <w:t xml:space="preserve">User: </w:t>
+      </w:r>
+      <w:r>
+        <w:t xml:space="preserve">Nodo que contiene la información de cada usuario. Para los usuarios generados a partir del csv, </w:t>
       </w:r>
       <w:r>
         <w:t>la única información disponible será el identificador.</w:t>
@@ -6557,15 +5878,7 @@
         <w:t xml:space="preserve"> Sin embargo, para los usuarios generados a partir de la aplicación web mediante el sistema de registro, también </w:t>
       </w:r>
       <w:r>
-        <w:t xml:space="preserve">se encontrará almacenado su nombre, </w:t>
-      </w:r>
-      <w:proofErr w:type="spellStart"/>
-      <w:r>
-        <w:t>username</w:t>
-      </w:r>
-      <w:proofErr w:type="spellEnd"/>
-      <w:r>
-        <w:t xml:space="preserve"> y su contraseña debidamente cifrada.</w:t>
+        <w:t>se encontrará almacenado su nombre, username y su contraseña debidamente cifrada.</w:t>
       </w:r>
     </w:p>
     <w:p>
@@ -6598,23 +5911,7 @@
         <w:t xml:space="preserve">: </w:t>
       </w:r>
       <w:r>
-        <w:t xml:space="preserve">Relación entre </w:t>
-      </w:r>
-      <w:proofErr w:type="spellStart"/>
-      <w:r>
-        <w:t>Movie</w:t>
-      </w:r>
-      <w:proofErr w:type="spellEnd"/>
-      <w:r>
-        <w:t xml:space="preserve"> y </w:t>
-      </w:r>
-      <w:proofErr w:type="spellStart"/>
-      <w:r>
-        <w:t>Genre</w:t>
-      </w:r>
-      <w:proofErr w:type="spellEnd"/>
-      <w:r>
-        <w:t xml:space="preserve">. Cada película puede pertenecer a un género o a varios. Existen un total de </w:t>
+        <w:t xml:space="preserve">Relación entre Movie y Genre. Cada película puede pertenecer a un género o a varios. Existen un total de </w:t>
       </w:r>
       <w:r>
         <w:t>18.366</w:t>
@@ -6642,21 +5939,7 @@
         <w:rPr>
           <w:lang w:val="en-US"/>
         </w:rPr>
-        <w:t xml:space="preserve">: </w:t>
-      </w:r>
-      <w:proofErr w:type="spellStart"/>
-      <w:r>
-        <w:rPr>
-          <w:lang w:val="en-US"/>
-        </w:rPr>
-        <w:t>Relación</w:t>
-      </w:r>
-      <w:proofErr w:type="spellEnd"/>
-      <w:r>
-        <w:rPr>
-          <w:lang w:val="en-US"/>
-        </w:rPr>
-        <w:t xml:space="preserve"> entre Movie y Country. </w:t>
+        <w:t xml:space="preserve">: Relación entre Movie y Country. </w:t>
       </w:r>
       <w:r>
         <w:t xml:space="preserve">Cada película solo puede estar relacionada con un único país de origen. Existen un total de </w:t>
@@ -6689,15 +5972,7 @@
         <w:t xml:space="preserve"> </w:t>
       </w:r>
       <w:r>
-        <w:t xml:space="preserve">Relación entre </w:t>
-      </w:r>
-      <w:proofErr w:type="spellStart"/>
-      <w:r>
-        <w:t>Movie</w:t>
-      </w:r>
-      <w:proofErr w:type="spellEnd"/>
-      <w:r>
-        <w:t xml:space="preserve"> y Actor. Cada actor puede actuar en tantas películas como se desee. Existen un total de </w:t>
+        <w:t xml:space="preserve">Relación entre Movie y Actor. Cada actor puede actuar en tantas películas como se desee. Existen un total de </w:t>
       </w:r>
       <w:r>
         <w:t xml:space="preserve">207.985 </w:t>
@@ -6727,15 +6002,7 @@
         <w:t xml:space="preserve"> </w:t>
       </w:r>
       <w:r>
-        <w:t xml:space="preserve">Relación entre Director y </w:t>
-      </w:r>
-      <w:proofErr w:type="spellStart"/>
-      <w:r>
-        <w:t>Movie</w:t>
-      </w:r>
-      <w:proofErr w:type="spellEnd"/>
-      <w:r>
-        <w:t xml:space="preserve">. Cada director puede dirigir tantas películas como sea necesario y, además, cada película puede estar dirigida por más de un director. Existen un total de </w:t>
+        <w:t xml:space="preserve">Relación entre Director y Movie. Cada director puede dirigir tantas películas como sea necesario y, además, cada película puede estar dirigida por más de un director. Existen un total de </w:t>
       </w:r>
       <w:r>
         <w:t>9.060</w:t>
@@ -6765,39 +6032,7 @@
         <w:t xml:space="preserve">: </w:t>
       </w:r>
       <w:r>
-        <w:t xml:space="preserve">Relación entre </w:t>
-      </w:r>
-      <w:proofErr w:type="spellStart"/>
-      <w:r>
-        <w:t>User</w:t>
-      </w:r>
-      <w:proofErr w:type="spellEnd"/>
-      <w:r>
-        <w:t xml:space="preserve"> y </w:t>
-      </w:r>
-      <w:proofErr w:type="spellStart"/>
-      <w:r>
-        <w:t>Movie</w:t>
-      </w:r>
-      <w:proofErr w:type="spellEnd"/>
-      <w:r>
-        <w:t xml:space="preserve">. Cada </w:t>
-      </w:r>
-      <w:proofErr w:type="spellStart"/>
-      <w:r>
-        <w:t>User</w:t>
-      </w:r>
-      <w:proofErr w:type="spellEnd"/>
-      <w:r>
-        <w:t xml:space="preserve"> puede valorar tantas películas como quiera y cada película puede estar valorada por más de un </w:t>
-      </w:r>
-      <w:proofErr w:type="spellStart"/>
-      <w:r>
-        <w:t>User</w:t>
-      </w:r>
-      <w:proofErr w:type="spellEnd"/>
-      <w:r>
-        <w:t xml:space="preserve">. La relación tiene un atributo que contiene la valoración que el usuario ha asignado a dicha película, un número entre 0 y 5. Existen un total de </w:t>
+        <w:t xml:space="preserve">Relación entre User y Movie. Cada User puede valorar tantas películas como quiera y cada película puede estar valorada por más de un User. La relación tiene un atributo que contiene la valoración que el usuario ha asignado a dicha película, un número entre 0 y 5. Existen un total de </w:t>
       </w:r>
       <w:r>
         <w:t>758.836</w:t>
@@ -6865,13 +6100,7 @@
         <w:t>Aunque ya he explicado anteriormente las tecnologías a utilizar en cada una de estas 3 partes principales, creo que es necesario explicar de forma sencilla qué función cumple cada una, el tipo de relación que existe entre ellas, de qué forma se comunican, etc.</w:t>
       </w:r>
       <w:r>
-        <w:t xml:space="preserve"> Para ello, me gustaría resaltar el </w:t>
-      </w:r>
-      <w:r>
-        <w:t xml:space="preserve">siguiente esquema que muestra de forma sencilla las interacciones que se producen entre </w:t>
-      </w:r>
-      <w:r>
-        <w:t>esas diferentes partes.</w:t>
+        <w:t xml:space="preserve"> Para ello, me gustaría resaltar el siguiente esquema que muestra de forma sencilla las interacciones que se producen entre esas diferentes partes.</w:t>
       </w:r>
     </w:p>
     <w:p>
@@ -6902,7 +6131,7 @@
             <v:path o:extrusionok="f" gradientshapeok="t" o:connecttype="rect"/>
             <o:lock v:ext="edit" aspectratio="t"/>
           </v:shapetype>
-          <v:shape id="_x0000_i1032" type="#_x0000_t75" style="width:308.85pt;height:233.45pt">
+          <v:shape id="_x0000_i1025" type="#_x0000_t75" style="width:308.85pt;height:233.45pt">
             <v:imagedata r:id="rId15" o:title="Frontend-vs-Backend"/>
           </v:shape>
         </w:pict>
@@ -6950,15 +6179,7 @@
         </w:rPr>
       </w:pPr>
       <w:r>
-        <w:t>Servidor web (</w:t>
-      </w:r>
-      <w:proofErr w:type="spellStart"/>
-      <w:r>
-        <w:t>frontend</w:t>
-      </w:r>
-      <w:proofErr w:type="spellEnd"/>
-      <w:r>
-        <w:t>): Es el encargado de devolver el código de la aplicación al cliente. Se encarga por tanto de mostrar la interfaz de usuario al cliente y de realizar peticiones al servidor de aplicación. Este servidor, por tanto, no tiene acceso ni a la lógica de negocio de la aplicación ni, por supuesto, a la base de datos.</w:t>
+        <w:t>Servidor web (frontend): Es el encargado de devolver el código de la aplicación al cliente. Se encarga por tanto de mostrar la interfaz de usuario al cliente y de realizar peticiones al servidor de aplicación. Este servidor, por tanto, no tiene acceso ni a la lógica de negocio de la aplicación ni, por supuesto, a la base de datos.</w:t>
       </w:r>
     </w:p>
     <w:p>
@@ -6973,15 +6194,7 @@
         </w:rPr>
       </w:pPr>
       <w:r>
-        <w:t>Servidor de aplicación (</w:t>
-      </w:r>
-      <w:proofErr w:type="spellStart"/>
-      <w:r>
-        <w:t>backend</w:t>
-      </w:r>
-      <w:proofErr w:type="spellEnd"/>
-      <w:r>
-        <w:t xml:space="preserve">): Es el encargado de gestionar toda la lógica de negocio de la aplicación. Esto quiere decir que se encarga de gestionar los registros, inicios de sesión, calcular las recomendaciones y, por supuesto, de enviar al servidor </w:t>
+        <w:t xml:space="preserve">Servidor de aplicación (backend): Es el encargado de gestionar toda la lógica de negocio de la aplicación. Esto quiere decir que se encarga de gestionar los registros, inicios de sesión, calcular las recomendaciones y, por supuesto, de enviar al servidor </w:t>
       </w:r>
       <w:r>
         <w:lastRenderedPageBreak/>
@@ -7003,15 +6216,7 @@
         </w:rPr>
       </w:pPr>
       <w:r>
-        <w:t xml:space="preserve">Base de datos: Su principal función es, además de persistir toda la información necesaria para la aplicación, la inserción de nuevos datos y la devolución al </w:t>
-      </w:r>
-      <w:proofErr w:type="spellStart"/>
-      <w:r>
-        <w:t>backend</w:t>
-      </w:r>
-      <w:proofErr w:type="spellEnd"/>
-      <w:r>
-        <w:t xml:space="preserve"> de los datos que cumplen las condiciones indicadas en la consulta.</w:t>
+        <w:t>Base de datos: Su principal función es, además de persistir toda la información necesaria para la aplicación, la inserción de nuevos datos y la devolución al backend de los datos que cumplen las condiciones indicadas en la consulta.</w:t>
       </w:r>
     </w:p>
     <w:p>
@@ -7034,26 +6239,10 @@
         <w:t xml:space="preserve">Servidor web y servidor de aplicación: </w:t>
       </w:r>
       <w:r>
-        <w:t>Como en la mayoría de aplicaciones web, la conexión entre ambos servidores se realiza mediante una API REST. Utilizando este mecanismo, ambos servidores se comunican mediante peticiones http. El servidor de aplicación (</w:t>
-      </w:r>
-      <w:proofErr w:type="spellStart"/>
-      <w:r>
-        <w:t>backend</w:t>
-      </w:r>
-      <w:proofErr w:type="spellEnd"/>
-      <w:r>
-        <w:t>) se encuentra permanente escuchando peticiones http. Al recibir una, dependiendo de la ruta a la que se haya efectuado y el método</w:t>
-      </w:r>
-      <w:r>
-        <w:t xml:space="preserve"> indicado, se realizan unas acciones u otras y se devuelve al servidor web un </w:t>
-      </w:r>
-      <w:proofErr w:type="spellStart"/>
-      <w:r>
-        <w:t>json</w:t>
-      </w:r>
-      <w:proofErr w:type="spellEnd"/>
-      <w:r>
-        <w:t xml:space="preserve"> que contiene la información solicitada.</w:t>
+        <w:t>Como en la mayoría de aplicaciones web, la conexión entre ambos servidores se realiza mediante una API REST. Utilizando este mecanismo, ambos servidores se comunican mediante peticiones http. El servidor de aplicación (backend) se encuentra permanente escuchando peticiones http. Al recibir una, dependiendo de la ruta a la que se haya efectuado y el método</w:t>
+      </w:r>
+      <w:r>
+        <w:t xml:space="preserve"> indicado, se realizan unas acciones u otras y se devuelve al servidor web un json que contiene la información solicitada.</w:t>
       </w:r>
     </w:p>
     <w:p>
@@ -7180,13 +6369,67 @@
     <w:p/>
     <w:p>
       <w:r>
-        <w:t>Ya para terminar con esta ventana que, como recordatorio, sólo se mostrará a los usuarios que todavía no hayan realizado ninguna valoración, cabe destacar que cuando hayamos valorado al menos 5 películas tan solo tendremos que pulsar en el botón de continuar, situado en la parte superior de la ventana, y acceder a la aplicación como tal. En caso de que no hayamos valorado todavía 5 películas, no ocurrirá nada, es condición necesaria y suficiente al haber valorado como mínimo 5 películas para acceder a la aplicación.</w:t>
+        <w:t xml:space="preserve">Ya para terminar con esta ventana que, como recordatorio, sólo se mostrará a los usuarios que todavía no hayan realizado ninguna valoración, cabe destacar que cuando hayamos valorado al menos 5 películas tan solo tendremos que pulsar en el botón de continuar, situado en la parte superior de la ventana, y acceder a la aplicación como tal. En caso de que no hayamos valorado todavía </w:t>
+      </w:r>
+      <w:r>
+        <w:t>el número de filmes indicado</w:t>
+      </w:r>
+      <w:r>
+        <w:t>, no ocurrirá nada, es co</w:t>
+      </w:r>
+      <w:r>
+        <w:t>ndición necesaria y suficiente e</w:t>
+      </w:r>
+      <w:r>
+        <w:t xml:space="preserve">l haber valorado como mínimo 5 </w:t>
+      </w:r>
+      <w:r>
+        <w:t>películas</w:t>
+      </w:r>
+      <w:r>
+        <w:t xml:space="preserve"> para acceder a la aplicación. </w:t>
+      </w:r>
+    </w:p>
+    <w:p/>
+    <w:p>
+      <w:r>
+        <w:lastRenderedPageBreak/>
+        <w:t>Cuando accedamos a la aplicación, ya sea porque ac</w:t>
+      </w:r>
+      <w:r>
+        <w:t xml:space="preserve">abamos de valorar esas 5 películas iniciales o porque </w:t>
+      </w:r>
+      <w:r>
+        <w:t>ya seamos usuarios habituales, nos encontraremos con la pantalla de Búsqueda de películas, que tiene el siguiente aspecto:</w:t>
+      </w:r>
+    </w:p>
+    <w:p/>
+    <w:p>
+      <w:r>
+        <w:t>Como se puede observar, la primera vez que accedemos a la ventana, las películas mostradas son aleatorias. O bueno, aleatoria no es la palabra, son las películas más populares que no han sido valoradas por el usuario hasta el momento. Películas parecidas a las mostradas en la ventana de valoración inicial de películas.</w:t>
+      </w:r>
+    </w:p>
+    <w:p/>
+    <w:p>
+      <w:r>
+        <w:t xml:space="preserve">La utilización de esta ventana es extremadamente sencilla. En la parte superior se puede apreciar un cuadro de texto en el que se puede </w:t>
+      </w:r>
+      <w:r>
+        <w:t>introducir</w:t>
+      </w:r>
+      <w:r>
+        <w:t xml:space="preserve"> el título o género que se desea buscar. </w:t>
+      </w:r>
+      <w:r>
+        <w:t>Al pulsar el botón situado a la derecha o pulsar la tecla Enter en el teclado, efectuamos una consulta al servidor de aplicación, que nos devuelve las películas que contienen el patrón de búsqueda introducido en su título o que pertenecen al género introducido.</w:t>
+      </w:r>
+    </w:p>
+    <w:p>
+      <w:r>
+        <w:t xml:space="preserve">A la </w:t>
       </w:r>
       <w:bookmarkStart w:id="15" w:name="_GoBack"/>
       <w:bookmarkEnd w:id="15"/>
-      <w:r>
-        <w:t xml:space="preserve"> </w:t>
-      </w:r>
     </w:p>
     <w:p>
       <w:pPr>
@@ -7262,42 +6505,12 @@
           <w:numId w:val="24"/>
         </w:numPr>
       </w:pPr>
-      <w:proofErr w:type="spellStart"/>
       <w:r>
         <w:rPr>
           <w:b/>
         </w:rPr>
-        <w:t>Graph</w:t>
-      </w:r>
-      <w:proofErr w:type="spellEnd"/>
-      <w:r>
-        <w:rPr>
-          <w:b/>
-        </w:rPr>
-        <w:t xml:space="preserve"> </w:t>
-      </w:r>
-      <w:proofErr w:type="spellStart"/>
-      <w:r>
-        <w:rPr>
-          <w:b/>
-        </w:rPr>
-        <w:t>Powered</w:t>
-      </w:r>
-      <w:proofErr w:type="spellEnd"/>
-      <w:r>
-        <w:rPr>
-          <w:b/>
-        </w:rPr>
-        <w:t xml:space="preserve"> Machine </w:t>
-      </w:r>
-      <w:proofErr w:type="spellStart"/>
-      <w:r>
-        <w:rPr>
-          <w:b/>
-        </w:rPr>
-        <w:t>Learning</w:t>
-      </w:r>
-      <w:proofErr w:type="spellEnd"/>
+        <w:t>Graph Powered Machine Learning</w:t>
+      </w:r>
       <w:sdt>
         <w:sdtPr>
           <w:id w:val="1263804481"/>
@@ -7348,56 +6561,12 @@
           <w:b/>
         </w:rPr>
       </w:pPr>
-      <w:proofErr w:type="spellStart"/>
       <w:r>
         <w:rPr>
           <w:b/>
         </w:rPr>
-        <w:t>Recommender</w:t>
-      </w:r>
-      <w:proofErr w:type="spellEnd"/>
-      <w:r>
-        <w:rPr>
-          <w:b/>
-        </w:rPr>
-        <w:t xml:space="preserve"> </w:t>
-      </w:r>
-      <w:proofErr w:type="spellStart"/>
-      <w:r>
-        <w:rPr>
-          <w:b/>
-        </w:rPr>
-        <w:t>Systems</w:t>
-      </w:r>
-      <w:proofErr w:type="spellEnd"/>
-      <w:r>
-        <w:rPr>
-          <w:b/>
-        </w:rPr>
-        <w:t xml:space="preserve">. </w:t>
-      </w:r>
-      <w:proofErr w:type="spellStart"/>
-      <w:r>
-        <w:rPr>
-          <w:b/>
-        </w:rPr>
-        <w:t>The</w:t>
-      </w:r>
-      <w:proofErr w:type="spellEnd"/>
-      <w:r>
-        <w:rPr>
-          <w:b/>
-        </w:rPr>
-        <w:t xml:space="preserve"> </w:t>
-      </w:r>
-      <w:proofErr w:type="spellStart"/>
-      <w:r>
-        <w:rPr>
-          <w:b/>
-        </w:rPr>
-        <w:t>textbook</w:t>
-      </w:r>
-      <w:proofErr w:type="spellEnd"/>
+        <w:t>Recommender Systems. The textbook</w:t>
+      </w:r>
       <w:sdt>
         <w:sdtPr>
           <w:rPr>
@@ -7485,20 +6654,12 @@
           <w:numId w:val="25"/>
         </w:numPr>
       </w:pPr>
-      <w:proofErr w:type="spellStart"/>
       <w:r>
         <w:rPr>
           <w:b/>
         </w:rPr>
         <w:lastRenderedPageBreak/>
-        <w:t>Preprocesamiento</w:t>
-      </w:r>
-      <w:proofErr w:type="spellEnd"/>
-      <w:r>
-        <w:rPr>
-          <w:b/>
-        </w:rPr>
-        <w:t xml:space="preserve"> y extracción de características</w:t>
+        <w:t>Preprocesamiento y extracción de características</w:t>
       </w:r>
       <w:r>
         <w:t>.</w:t>
@@ -7769,19 +6930,11 @@
           <w:numId w:val="25"/>
         </w:numPr>
       </w:pPr>
-      <w:proofErr w:type="spellStart"/>
       <w:r>
         <w:rPr>
           <w:b/>
         </w:rPr>
-        <w:t>Preprocesamiento</w:t>
-      </w:r>
-      <w:proofErr w:type="spellEnd"/>
-      <w:r>
-        <w:rPr>
-          <w:b/>
-        </w:rPr>
-        <w:t xml:space="preserve"> y extracción de características</w:t>
+        <w:t>Preprocesamiento y extracción de características</w:t>
       </w:r>
       <w:r>
         <w:t>.</w:t>
@@ -7792,15 +6945,7 @@
         <w:ind w:firstLine="708"/>
       </w:pPr>
       <w:r>
-        <w:t xml:space="preserve">Se partirá de un </w:t>
-      </w:r>
-      <w:proofErr w:type="spellStart"/>
-      <w:r>
-        <w:t>dataset</w:t>
-      </w:r>
-      <w:proofErr w:type="spellEnd"/>
-      <w:r>
-        <w:t xml:space="preserve"> compuesto por las siguientes 4 películas</w:t>
+        <w:t>Se partirá de un dataset compuesto por las siguientes 4 películas</w:t>
       </w:r>
     </w:p>
     <w:p>
@@ -7859,15 +7004,7 @@
         <w:ind w:left="705"/>
       </w:pPr>
       <w:r>
-        <w:t xml:space="preserve">El primer paso consiste en obtener todas las características diferentes presentes en el </w:t>
-      </w:r>
-      <w:proofErr w:type="spellStart"/>
-      <w:r>
-        <w:t>dataset</w:t>
-      </w:r>
-      <w:proofErr w:type="spellEnd"/>
-      <w:r>
-        <w:t>. Dichas características son:</w:t>
+        <w:t>El primer paso consiste en obtener todas las características diferentes presentes en el dataset. Dichas características son:</w:t>
       </w:r>
     </w:p>
     <w:p>
@@ -9646,11 +8783,9 @@
         <w:lastRenderedPageBreak/>
         <w:t xml:space="preserve">entre todos los usuarios. Por tanto, si quisiéramos comparar 3 usuarios que hubieran valorado entre </w:t>
       </w:r>
-      <w:proofErr w:type="gramStart"/>
       <w:r>
         <w:t>todos 15 películas</w:t>
       </w:r>
-      <w:proofErr w:type="gramEnd"/>
       <w:r>
         <w:t>, la dimensión de la matriz de valoraciones resultante sería de 3x15.</w:t>
       </w:r>
@@ -9660,17 +8795,7 @@
         <w:ind w:left="708"/>
       </w:pPr>
       <w:r>
-        <w:t xml:space="preserve">Los valores colocados en cada posición de la matriz serán las valoraciones que cada usuario haya asignado a cada película y, en caso de no haber valorado una película, un 0. De este modo, en la posición </w:t>
-      </w:r>
-      <w:proofErr w:type="spellStart"/>
-      <w:proofErr w:type="gramStart"/>
-      <w:r>
-        <w:t>i,j</w:t>
-      </w:r>
-      <w:proofErr w:type="spellEnd"/>
-      <w:proofErr w:type="gramEnd"/>
-      <w:r>
-        <w:t xml:space="preserve"> de la matriz podrá encontrarse la valoración que el usuario i asignó a la película j y, en caso de no </w:t>
+        <w:t xml:space="preserve">Los valores colocados en cada posición de la matriz serán las valoraciones que cada usuario haya asignado a cada película y, en caso de no haber valorado una película, un 0. De este modo, en la posición i,j de la matriz podrá encontrarse la valoración que el usuario i asignó a la película j y, en caso de no </w:t>
       </w:r>
       <w:r>
         <w:t>existir una valoración para</w:t>
@@ -9715,15 +8840,7 @@
         <w:ind w:left="708"/>
       </w:pPr>
       <w:r>
-        <w:t xml:space="preserve">Aunque dicha similitud se puede calcular mediante diversas técnicas, considero que la técnica que mejor puede solventar la necesidad que se me presenta es Pearson </w:t>
-      </w:r>
-      <w:proofErr w:type="spellStart"/>
-      <w:r>
-        <w:t>correlation</w:t>
-      </w:r>
-      <w:proofErr w:type="spellEnd"/>
-      <w:r>
-        <w:t>. El motivo es sencillo, es una técnica que tiene en cuenta la media de las valoraciones al realizar la comparación, algo que es especialmente importante en este caso dado que podríamos encontrarnos usuarios que valoran todas sus películas en un rango de [3.5,5] y otros que usuarios que valoran todas sus películas con puntuaciones más bajas.</w:t>
+        <w:t>Aunque dicha similitud se puede calcular mediante diversas técnicas, considero que la técnica que mejor puede solventar la necesidad que se me presenta es Pearson correlation. El motivo es sencillo, es una técnica que tiene en cuenta la media de las valoraciones al realizar la comparación, algo que es especialmente importante en este caso dado que podríamos encontrarnos usuarios que valoran todas sus películas en un rango de [3.5,5] y otros que usuarios que valoran todas sus películas con puntuaciones más bajas.</w:t>
       </w:r>
     </w:p>
     <w:p>
@@ -9798,13 +8915,8 @@
         <w:pStyle w:val="Figuras"/>
       </w:pPr>
       <w:r>
-        <w:t xml:space="preserve">Figura 5.10.- Cálculo Pearson </w:t>
-      </w:r>
-      <w:proofErr w:type="spellStart"/>
-      <w:r>
-        <w:t>Correlation</w:t>
-      </w:r>
-      <w:proofErr w:type="spellEnd"/>
+        <w:t>Figura 5.10.- Cálculo Pearson Correlation</w:t>
+      </w:r>
     </w:p>
     <w:p>
       <w:pPr>
@@ -10046,15 +9158,7 @@
         <w:ind w:left="708"/>
       </w:pPr>
       <w:r>
-        <w:t xml:space="preserve">Para calcular la similitud entre el usuario 1 y el resto de usuarios que se pueden encontrar en la matriz de valoraciones se utiliza la siguiente implementación de Pearson </w:t>
-      </w:r>
-      <w:proofErr w:type="spellStart"/>
-      <w:r>
-        <w:t>Correlation</w:t>
-      </w:r>
-      <w:proofErr w:type="spellEnd"/>
-      <w:r>
-        <w:t>.</w:t>
+        <w:t>Para calcular la similitud entre el usuario 1 y el resto de usuarios que se pueden encontrar en la matriz de valoraciones se utiliza la siguiente implementación de Pearson Correlation.</w:t>
       </w:r>
     </w:p>
     <w:p>
@@ -10117,13 +9221,8 @@
         <w:pStyle w:val="Figuras"/>
       </w:pPr>
       <w:r>
-        <w:t xml:space="preserve">Figura 5.13.- Cálculo Pearson </w:t>
-      </w:r>
-      <w:proofErr w:type="spellStart"/>
-      <w:r>
-        <w:t>Correlation</w:t>
-      </w:r>
-      <w:proofErr w:type="spellEnd"/>
+        <w:t>Figura 5.13.- Cálculo Pearson Correlation</w:t>
+      </w:r>
     </w:p>
     <w:p>
       <w:pPr>
@@ -10253,15 +9352,7 @@
         <w:pStyle w:val="Figuras"/>
       </w:pPr>
       <w:r>
-        <w:t xml:space="preserve">Figura 5.15.- Pearson </w:t>
-      </w:r>
-      <w:proofErr w:type="spellStart"/>
-      <w:r>
-        <w:t>Correlation</w:t>
-      </w:r>
-      <w:proofErr w:type="spellEnd"/>
-      <w:r>
-        <w:t xml:space="preserve"> calculada</w:t>
+        <w:t>Figura 5.15.- Pearson Correlation calculada</w:t>
       </w:r>
     </w:p>
     <w:p>
@@ -10605,7 +9696,7 @@
       </w:pPr>
       <w:r>
         <w:pict w14:anchorId="27F0642D">
-          <v:shape id="_x0000_i1025" type="#_x0000_t75" style="width:336.65pt;height:157.85pt">
+          <v:shape id="_x0000_i1026" type="#_x0000_t75" style="width:336.65pt;height:157.85pt">
             <v:imagedata r:id="rId31" o:title="Paralela"/>
           </v:shape>
         </w:pict>
@@ -10668,15 +9759,7 @@
         <w:ind w:left="708"/>
       </w:pPr>
       <w:r>
-        <w:t xml:space="preserve">Como la salida de ambos algoritmos es una lista que contiene los </w:t>
-      </w:r>
-      <w:proofErr w:type="spellStart"/>
-      <w:r>
-        <w:t>ids</w:t>
-      </w:r>
-      <w:proofErr w:type="spellEnd"/>
-      <w:r>
-        <w:t xml:space="preserve"> de las películas</w:t>
+        <w:t>Como la salida de ambos algoritmos es una lista que contiene los ids de las películas</w:t>
       </w:r>
       <w:r>
         <w:t xml:space="preserve"> y la valoración estimada</w:t>
@@ -10696,15 +9779,7 @@
         <w:ind w:left="708"/>
       </w:pPr>
       <w:r>
-        <w:t xml:space="preserve">En caso de que alguna película no esté presente en uno de los dos </w:t>
-      </w:r>
-      <w:proofErr w:type="spellStart"/>
-      <w:r>
-        <w:t>dataframes</w:t>
-      </w:r>
-      <w:proofErr w:type="spellEnd"/>
-      <w:r>
-        <w:t xml:space="preserve"> que forman la salida de los algoritmos, se pondrá un 0 en su lugar.</w:t>
+        <w:t>En caso de que alguna película no esté presente en uno de los dos dataframes que forman la salida de los algoritmos, se pondrá un 0 en su lugar.</w:t>
       </w:r>
     </w:p>
     <w:p>
@@ -10755,7 +9830,7 @@
       </w:pPr>
       <w:r>
         <w:pict w14:anchorId="45D3CFFE">
-          <v:shape id="_x0000_i1026" type="#_x0000_t75" style="width:122.35pt;height:56.4pt">
+          <v:shape id="_x0000_i1027" type="#_x0000_t75" style="width:122.35pt;height:56.4pt">
             <v:imagedata r:id="rId32" o:title="Formula hibridacion"/>
           </v:shape>
         </w:pict>
@@ -10836,23 +9911,7 @@
         <w:ind w:left="708"/>
       </w:pPr>
       <w:r>
-        <w:t xml:space="preserve">Tras haber calculado la puntuación para cada una de las películas, aunque pueda parecer algo </w:t>
-      </w:r>
-      <w:proofErr w:type="spellStart"/>
-      <w:r>
-        <w:t>tribial</w:t>
-      </w:r>
-      <w:proofErr w:type="spellEnd"/>
-      <w:r>
-        <w:t xml:space="preserve">, es necesario ordenar las películas de modo </w:t>
-      </w:r>
-      <w:proofErr w:type="gramStart"/>
-      <w:r>
-        <w:t>que</w:t>
-      </w:r>
-      <w:proofErr w:type="gramEnd"/>
-      <w:r>
-        <w:t xml:space="preserve"> a la hora de devolver las n primeras, se devuelvan aquellas películas con una mayor puntuación.</w:t>
+        <w:t>Tras haber calculado la puntuación para cada una de las películas, aunque pueda parecer algo tribial, es necesario ordenar las películas de modo que a la hora de devolver las n primeras, se devuelvan aquellas películas con una mayor puntuación.</w:t>
       </w:r>
     </w:p>
     <w:p>
@@ -10899,7 +9958,7 @@
       </w:pPr>
       <w:r>
         <w:pict w14:anchorId="08AAEAA8">
-          <v:shape id="_x0000_i1027" type="#_x0000_t75" style="width:354pt;height:112.8pt">
+          <v:shape id="_x0000_i1028" type="#_x0000_t75" style="width:354pt;height:112.8pt">
             <v:imagedata r:id="rId33" o:title="Salidas"/>
           </v:shape>
         </w:pict>
@@ -10918,15 +9977,7 @@
         <w:ind w:left="708"/>
       </w:pPr>
       <w:r>
-        <w:t xml:space="preserve">Como se puede apreciar, algunas de las películas existentes en la salida del algoritmo CB no están presentes en las salidas del algoritmo CF, lo que hace que a la hora de fusionar ambas salidas sea necesario poner un 0 en aquellas puntuaciones inexistentes. El </w:t>
-      </w:r>
-      <w:proofErr w:type="spellStart"/>
-      <w:r>
-        <w:t>dataframe</w:t>
-      </w:r>
-      <w:proofErr w:type="spellEnd"/>
-      <w:r>
-        <w:t xml:space="preserve"> resultante de la unión de ambas salidas es el siguiente:</w:t>
+        <w:t>Como se puede apreciar, algunas de las películas existentes en la salida del algoritmo CB no están presentes en las salidas del algoritmo CF, lo que hace que a la hora de fusionar ambas salidas sea necesario poner un 0 en aquellas puntuaciones inexistentes. El dataframe resultante de la unión de ambas salidas es el siguiente:</w:t>
       </w:r>
     </w:p>
     <w:p>
@@ -10936,7 +9987,7 @@
       </w:pPr>
       <w:r>
         <w:pict w14:anchorId="0CCA892D">
-          <v:shape id="_x0000_i1028" type="#_x0000_t75" style="width:228pt;height:109.8pt">
+          <v:shape id="_x0000_i1029" type="#_x0000_t75" style="width:228pt;height:109.8pt">
             <v:imagedata r:id="rId34" o:title="Matriz resultante(3)"/>
           </v:shape>
         </w:pict>
@@ -11069,7 +10120,7 @@
       </w:pPr>
       <w:r>
         <w:pict w14:anchorId="683B7F31">
-          <v:shape id="_x0000_i1029" type="#_x0000_t75" style="width:159.6pt;height:100.2pt">
+          <v:shape id="_x0000_i1030" type="#_x0000_t75" style="width:159.6pt;height:100.2pt">
             <v:imagedata r:id="rId36" o:title="Cálculo suma ponderada(1)"/>
           </v:shape>
         </w:pict>
@@ -11099,7 +10150,7 @@
       </w:pPr>
       <w:r>
         <w:pict w14:anchorId="4F94D776">
-          <v:shape id="_x0000_i1030" type="#_x0000_t75" style="width:324pt;height:112.2pt">
+          <v:shape id="_x0000_i1031" type="#_x0000_t75" style="width:324pt;height:112.2pt">
             <v:imagedata r:id="rId37" o:title="Matriz ponderada"/>
           </v:shape>
         </w:pict>
@@ -11148,7 +10199,7 @@
       <w:r>
         <w:lastRenderedPageBreak/>
         <w:pict w14:anchorId="6084F6F4">
-          <v:shape id="_x0000_i1031" type="#_x0000_t75" style="width:325.2pt;height:112.8pt">
+          <v:shape id="_x0000_i1032" type="#_x0000_t75" style="width:325.2pt;height:112.8pt">
             <v:imagedata r:id="rId38" o:title="Matriz ordenada"/>
           </v:shape>
         </w:pict>
@@ -11168,15 +10219,7 @@
         <w:ind w:left="708"/>
       </w:pPr>
       <w:r>
-        <w:t xml:space="preserve">De esta matriz se seleccionarían las n primeras películas las cuales, tras consultar a la base la información necesaria que se debe mostrar en la aplicación, serían devueltas al </w:t>
-      </w:r>
-      <w:proofErr w:type="spellStart"/>
-      <w:r>
-        <w:t>frontend</w:t>
-      </w:r>
-      <w:proofErr w:type="spellEnd"/>
-      <w:r>
-        <w:t>.</w:t>
+        <w:t>De esta matriz se seleccionarían las n primeras películas las cuales, tras consultar a la base la información necesaria que se debe mostrar en la aplicación, serían devueltas al frontend.</w:t>
       </w:r>
     </w:p>
     <w:p>
@@ -11454,15 +10497,7 @@
         <w:t>Existencia de competidores asentados</w:t>
       </w:r>
       <w:r>
-        <w:t xml:space="preserve">: En el mercado se pueden encontrar empresas como </w:t>
-      </w:r>
-      <w:proofErr w:type="spellStart"/>
-      <w:r>
-        <w:t>IMDb</w:t>
-      </w:r>
-      <w:proofErr w:type="spellEnd"/>
-      <w:r>
-        <w:t>, que tienen una base de datos de películas y valoraciones gigantesca sobre la que han implementado un sistema de recomendación.</w:t>
+        <w:t>: En el mercado se pueden encontrar empresas como IMDb, que tienen una base de datos de películas y valoraciones gigantesca sobre la que han implementado un sistema de recomendación.</w:t>
       </w:r>
     </w:p>
     <w:p>
@@ -11515,15 +10550,7 @@
         <w:t>:</w:t>
       </w:r>
       <w:r>
-        <w:t xml:space="preserve"> Como es lógico, los sistemas de recomendación que utilizan las plataformas de </w:t>
-      </w:r>
-      <w:proofErr w:type="spellStart"/>
-      <w:r>
-        <w:t>streaming</w:t>
-      </w:r>
-      <w:proofErr w:type="spellEnd"/>
-      <w:r>
-        <w:t xml:space="preserve"> están influenciados, </w:t>
+        <w:t xml:space="preserve"> Como es lógico, los sistemas de recomendación que utilizan las plataformas de streaming están influenciados, </w:t>
       </w:r>
       <w:r>
         <w:lastRenderedPageBreak/>
@@ -11593,15 +10620,7 @@
         <w:t>:</w:t>
       </w:r>
       <w:r>
-        <w:t xml:space="preserve"> Aunque la aplicación esté diseñada para ser utilizada en un ordenador, también puede utilizarse sin ningún tipo de problema en un dispositivo portable, lo que hace que un usuario pueda valorar películas y obtener recomendaciones con un simple </w:t>
-      </w:r>
-      <w:proofErr w:type="spellStart"/>
-      <w:r>
-        <w:t>click</w:t>
-      </w:r>
-      <w:proofErr w:type="spellEnd"/>
-      <w:r>
-        <w:t xml:space="preserve"> en su teléfono móvil.</w:t>
+        <w:t xml:space="preserve"> Aunque la aplicación esté diseñada para ser utilizada en un ordenador, también puede utilizarse sin ningún tipo de problema en un dispositivo portable, lo que hace que un usuario pueda valorar películas y obtener recomendaciones con un simple click en su teléfono móvil.</w:t>
       </w:r>
     </w:p>
     <w:p>
@@ -11721,69 +10740,21 @@
     </w:p>
     <w:p>
       <w:r>
-        <w:t xml:space="preserve">Otra línea de futuro que sin duda tendría que ser explorada es el aumento de tamaño de la base de datos. Al partir de una base de datos generada por un tercero, siempre echaremos en falta un montón de información. En mi caso, sin ir más lejos, echo en falta que la base de datos no tenga información alguna sobre series. Al igual que también me gustaría que contuviera películas más novedosas, más información sobre el reparto, una pequeña descripción de la película, </w:t>
-      </w:r>
-      <w:proofErr w:type="spellStart"/>
-      <w:r>
-        <w:t>keywords</w:t>
-      </w:r>
-      <w:proofErr w:type="spellEnd"/>
-      <w:r>
-        <w:t>…</w:t>
-      </w:r>
-    </w:p>
-    <w:p>
-      <w:r>
-        <w:t xml:space="preserve">Desde luego, parece demasiado optimista pensar que alguien va a aparecer por arte de magia en </w:t>
-      </w:r>
-      <w:proofErr w:type="spellStart"/>
-      <w:r>
-        <w:t>Kaggle</w:t>
-      </w:r>
-      <w:proofErr w:type="spellEnd"/>
-      <w:r>
-        <w:t xml:space="preserve"> y publicar una base de datos de estas características. Por ello, lo más efectivo </w:t>
+        <w:t>Otra línea de futuro que sin duda tendría que ser explorada es el aumento de tamaño de la base de datos. Al partir de una base de datos generada por un tercero, siempre echaremos en falta un montón de información. En mi caso, sin ir más lejos, echo en falta que la base de datos no tenga información alguna sobre series. Al igual que también me gustaría que contuviera películas más novedosas, más información sobre el reparto, una pequeña descripción de la película, keywords…</w:t>
+      </w:r>
+    </w:p>
+    <w:p>
+      <w:r>
+        <w:t xml:space="preserve">Desde luego, parece demasiado optimista pensar que alguien va a aparecer por arte de magia en Kaggle y publicar una base de datos de estas características. Por ello, lo más efectivo </w:t>
       </w:r>
       <w:r>
         <w:lastRenderedPageBreak/>
-        <w:t xml:space="preserve">siempre será crear nuestra propia base de datos. ¿Y cómo podemos hacer eso? La respuesta es sencilla, </w:t>
-      </w:r>
-      <w:proofErr w:type="spellStart"/>
-      <w:r>
-        <w:t>scrapeando</w:t>
-      </w:r>
-      <w:proofErr w:type="spellEnd"/>
-      <w:r>
-        <w:t>.</w:t>
-      </w:r>
-    </w:p>
-    <w:p>
-      <w:r>
-        <w:t xml:space="preserve">Mediante minería de datos (comúnmente denominada web </w:t>
-      </w:r>
-      <w:proofErr w:type="spellStart"/>
-      <w:r>
-        <w:t>scraping</w:t>
-      </w:r>
-      <w:proofErr w:type="spellEnd"/>
-      <w:r>
-        <w:t xml:space="preserve">) somos capaces de explorar una página web como </w:t>
-      </w:r>
-      <w:proofErr w:type="spellStart"/>
-      <w:r>
-        <w:t>IMDb</w:t>
-      </w:r>
-      <w:proofErr w:type="spellEnd"/>
-      <w:r>
-        <w:t xml:space="preserve"> de forma automática y descargar toda esa información que podamos necesitar: películas, géneros, directores, reparto, palabras clave, descripciones, valoraciones… Absolutamente toda la información que podamos necesitar está disponible en internet a día de hoy. Si quieres construir una buena base de datos, tan solo tienes que aprender web </w:t>
-      </w:r>
-      <w:proofErr w:type="spellStart"/>
-      <w:r>
-        <w:t>scraping</w:t>
-      </w:r>
-      <w:proofErr w:type="spellEnd"/>
-      <w:r>
-        <w:t>, el resto es pan comido.</w:t>
+        <w:t>siempre será crear nuestra propia base de datos. ¿Y cómo podemos hacer eso? La respuesta es sencilla, scrapeando.</w:t>
+      </w:r>
+    </w:p>
+    <w:p>
+      <w:r>
+        <w:t>Mediante minería de datos (comúnmente denominada web scraping) somos capaces de explorar una página web como IMDb de forma automática y descargar toda esa información que podamos necesitar: películas, géneros, directores, reparto, palabras clave, descripciones, valoraciones… Absolutamente toda la información que podamos necesitar está disponible en internet a día de hoy. Si quieres construir una buena base de datos, tan solo tienes que aprender web scraping, el resto es pan comido.</w:t>
       </w:r>
     </w:p>
     <w:p>
@@ -11804,23 +10775,7 @@
         <w:t>ó</w:t>
       </w:r>
       <w:r>
-        <w:t xml:space="preserve">nde pueden ver el contenido que se les recomienda. Me explico. Mediante web </w:t>
-      </w:r>
-      <w:proofErr w:type="spellStart"/>
-      <w:r>
-        <w:t>scraping</w:t>
-      </w:r>
-      <w:proofErr w:type="spellEnd"/>
-      <w:r>
-        <w:t xml:space="preserve">, podemos obtener todo el contenido disponible de cada una de las plataformas de </w:t>
-      </w:r>
-      <w:proofErr w:type="spellStart"/>
-      <w:r>
-        <w:t>streaming</w:t>
-      </w:r>
-      <w:proofErr w:type="spellEnd"/>
-      <w:r>
-        <w:t xml:space="preserve"> existentes. Si almacenamos esa información en la base de datos, podemos mostrar al usuario en qué plataformas está disponible el contenido que se le recomienda.</w:t>
+        <w:t>nde pueden ver el contenido que se les recomienda. Me explico. Mediante web scraping, podemos obtener todo el contenido disponible de cada una de las plataformas de streaming existentes. Si almacenamos esa información en la base de datos, podemos mostrar al usuario en qué plataformas está disponible el contenido que se le recomienda.</w:t>
       </w:r>
     </w:p>
     <w:p>
@@ -11832,23 +10787,10 @@
         </w:rPr>
       </w:pPr>
       <w:r>
-        <w:t xml:space="preserve">De esta sencilla manera, somos capaces de encontrar algo que nos diferencia del resto de competidoras, algo que nos hace únicos. Además, también somos capaces de generar valor a las plataformas de </w:t>
-      </w:r>
-      <w:proofErr w:type="spellStart"/>
-      <w:r>
-        <w:t>streaming</w:t>
-      </w:r>
-      <w:proofErr w:type="spellEnd"/>
-      <w:r>
-        <w:t xml:space="preserve">. No sería algo generalizado ni mucho menos, pero en la práctica podría acabar ocurriendo que un determinado usuario acabara suscribiéndose a una determinada plataforma de </w:t>
-      </w:r>
-      <w:proofErr w:type="spellStart"/>
-      <w:r>
-        <w:t>streaming</w:t>
-      </w:r>
-      <w:proofErr w:type="spellEnd"/>
-      <w:r>
-        <w:t xml:space="preserve"> para ver una determinada película o serie e incluso quién sabe si también quedándose para siempre. Eso ya dependería de la plataforma en cuestión, nosotros somos y siempre seremos meros intermediarios.</w:t>
+        <w:t>De esta sencilla manera, somos capaces de encontrar algo que nos diferencia del resto de competidoras, algo que nos hace únicos. Además, también somos capaces de generar valor a las plataformas de streaming</w:t>
+      </w:r>
+      <w:r>
+        <w:t>. No sería algo generalizado ni mucho menos, pero en la práctica podría acabar ocurriendo que un determinado usuario acabara suscribiéndose a una determinada plataforma de streaming para ver una determinada película o serie e incluso quién sabe si también quedándose para siempre. Eso ya dependería de la plataforma en cuestión, nosotros somos y siempre seremos meros intermediarios.</w:t>
       </w:r>
       <w:r>
         <w:br w:type="page"/>
@@ -11881,15 +10823,7 @@
     </w:p>
     <w:p>
       <w:r>
-        <w:t xml:space="preserve">Lo primero que aprendí fueron las bases de datos orientadas a grafos de conocimiento. He de reconocerlo, antes de empezar la asignatura desconocía por completo su existencia. Jamás había oído hablar de ellas. Sin embargo, al tener que aprender su funcionamiento para el desarrollo de la asignatura, descubrí un mundo </w:t>
-      </w:r>
-      <w:proofErr w:type="spellStart"/>
-      <w:r>
-        <w:t>super</w:t>
-      </w:r>
-      <w:proofErr w:type="spellEnd"/>
-      <w:r>
-        <w:t xml:space="preserve"> interesante que nos permite hacer cosas que, con bases de datos relacionales, nos supondrían un auténtico quebradero de cabeza. Recomendaciones en tiempo real, detección de fraude… Son sólo algunas de las múltiples aplicaciones que se pueden realizar con este tipo de bases de datos.</w:t>
+        <w:t>Lo primero que aprendí fueron las bases de datos orientadas a grafos de conocimiento. He de reconocerlo, antes de empezar la asignatura desconocía por completo su existencia. Jamás había oído hablar de ellas. Sin embargo, al tener que aprender su funcionamiento para el desarrollo de la asignatura, descubrí un mundo super interesante que nos permite hacer cosas que, con bases de datos relacionales, nos supondrían un auténtico quebradero de cabeza. Recomendaciones en tiempo real, detección de fraude… Son sólo algunas de las múltiples aplicaciones que se pueden realizar con este tipo de bases de datos.</w:t>
       </w:r>
     </w:p>
     <w:p>
@@ -11897,28 +10831,12 @@
         <w:t xml:space="preserve">Acto seguido, tuve que aprender a interactuar con una base de datos orientada a grafos, Neo4j para ser más concreto. </w:t>
       </w:r>
       <w:r>
-        <w:t xml:space="preserve">Al igual que las bases de datos relacionales o las bases de datos orientadas a documentos, este tipo de bases de datos también tienen su propio lenguaje mediante el que realizar consultas. El lenguaje de Neo4j, que se está convirtiendo en un Standard en el sector, se denomina </w:t>
-      </w:r>
-      <w:proofErr w:type="spellStart"/>
-      <w:r>
-        <w:t>Cypher</w:t>
-      </w:r>
-      <w:proofErr w:type="spellEnd"/>
-      <w:r>
-        <w:t>. Este lenguaje, que se nota que está influido por SQL, es extremadamente sencillo de aprender si conoces las bases de SQL. Es cierto que la sintaxis es algo diferente, pero la lógica sobre la que opera es prácticamente idéntica a SQL.</w:t>
-      </w:r>
-    </w:p>
-    <w:p>
-      <w:r>
-        <w:t xml:space="preserve">Para aprender </w:t>
-      </w:r>
-      <w:proofErr w:type="spellStart"/>
-      <w:r>
-        <w:t>Cypher</w:t>
-      </w:r>
-      <w:proofErr w:type="spellEnd"/>
-      <w:r>
-        <w:t xml:space="preserve">, </w:t>
+        <w:t>Al igual que las bases de datos relacionales o las bases de datos orientadas a documentos, este tipo de bases de datos también tienen su propio lenguaje mediante el que realizar consultas. El lenguaje de Neo4j, que se está convirtiendo en un Standard en el sector, se denomina Cypher. Este lenguaje, que se nota que está influido por SQL, es extremadamente sencillo de aprender si conoces las bases de SQL. Es cierto que la sintaxis es algo diferente, pero la lógica sobre la que opera es prácticamente idéntica a SQL.</w:t>
+      </w:r>
+    </w:p>
+    <w:p>
+      <w:r>
+        <w:t xml:space="preserve">Para aprender Cypher, </w:t>
       </w:r>
       <w:r>
         <w:t>decidí realizar un curso en la academia de Neo4j</w:t>
@@ -11961,26 +10879,10 @@
     </w:p>
     <w:p>
       <w:r>
-        <w:t xml:space="preserve">Tras haber aprendido todo lo necesario sobre bases de datos orientadas a grafos y </w:t>
-      </w:r>
-      <w:proofErr w:type="spellStart"/>
-      <w:r>
-        <w:t>Cypher</w:t>
-      </w:r>
-      <w:proofErr w:type="spellEnd"/>
-      <w:r>
-        <w:t xml:space="preserve">, llegó el </w:t>
-      </w:r>
-      <w:r>
-        <w:t xml:space="preserve">momento de ponerse manos a la obra con los sistemas de recomendación. Cuando empecé el proyecto, tenía algo de idea sobre </w:t>
-      </w:r>
-      <w:proofErr w:type="spellStart"/>
-      <w:r>
-        <w:t>como</w:t>
-      </w:r>
-      <w:proofErr w:type="spellEnd"/>
-      <w:r>
-        <w:t xml:space="preserve"> funcionaban estos sistemas, pero al ponerme a desarrollar de verdad me di cuenta de que lo que realmente sabía y nada no estaban demasiado lejos.</w:t>
+        <w:t xml:space="preserve">Tras haber aprendido todo lo necesario sobre bases de datos orientadas a grafos y Cypher, llegó el </w:t>
+      </w:r>
+      <w:r>
+        <w:t>momento de ponerse manos a la obra con los sistemas de recomendación. Cuando empecé el proyecto, tenía algo de idea sobre como funcionaban estos sistemas, pero al ponerme a desarrollar de verdad me di cuenta de que lo que realmente sabía y nada no estaban demasiado lejos.</w:t>
       </w:r>
     </w:p>
     <w:p>
@@ -11993,31 +10895,13 @@
       <w:r>
         <w:t xml:space="preserve">En un principio, en vistas a ir observando qué tipos de sistemas de recomendación se podían desarrollar utilizando Neo4j, me leí los capítulos 4, 5 y 7 del libro </w:t>
       </w:r>
-      <w:proofErr w:type="spellStart"/>
       <w:r>
         <w:rPr>
           <w:i/>
           <w:iCs/>
         </w:rPr>
-        <w:t>Graph-Powered</w:t>
-      </w:r>
-      <w:proofErr w:type="spellEnd"/>
-      <w:r>
-        <w:rPr>
-          <w:i/>
-          <w:iCs/>
-        </w:rPr>
-        <w:t xml:space="preserve"> Machine </w:t>
-      </w:r>
-      <w:proofErr w:type="spellStart"/>
-      <w:r>
-        <w:rPr>
-          <w:i/>
-          <w:iCs/>
-        </w:rPr>
-        <w:t>Learning</w:t>
-      </w:r>
-      <w:proofErr w:type="spellEnd"/>
+        <w:t>Graph-Powered Machine Learning</w:t>
+      </w:r>
       <w:sdt>
         <w:sdtPr>
           <w:id w:val="1367719691"/>
@@ -12066,63 +10950,13 @@
       <w:r>
         <w:t xml:space="preserve">decidí buscar algún otro libro que explicara los sistemas de recomendación de forma teórica, permitiéndome así implementar mis algoritmos desde 0. De entre todos los libros que encontré, el que más me llamó la atención fue </w:t>
       </w:r>
-      <w:proofErr w:type="spellStart"/>
       <w:r>
         <w:rPr>
           <w:i/>
           <w:iCs/>
         </w:rPr>
-        <w:t>Recommender</w:t>
-      </w:r>
-      <w:proofErr w:type="spellEnd"/>
-      <w:r>
-        <w:rPr>
-          <w:i/>
-          <w:iCs/>
-        </w:rPr>
-        <w:t xml:space="preserve"> </w:t>
-      </w:r>
-      <w:proofErr w:type="spellStart"/>
-      <w:r>
-        <w:rPr>
-          <w:i/>
-          <w:iCs/>
-        </w:rPr>
-        <w:t>Systems</w:t>
-      </w:r>
-      <w:proofErr w:type="spellEnd"/>
-      <w:r>
-        <w:rPr>
-          <w:i/>
-          <w:iCs/>
-        </w:rPr>
-        <w:t xml:space="preserve">. </w:t>
-      </w:r>
-      <w:proofErr w:type="spellStart"/>
-      <w:r>
-        <w:rPr>
-          <w:i/>
-          <w:iCs/>
-        </w:rPr>
-        <w:t>The</w:t>
-      </w:r>
-      <w:proofErr w:type="spellEnd"/>
-      <w:r>
-        <w:rPr>
-          <w:i/>
-          <w:iCs/>
-        </w:rPr>
-        <w:t xml:space="preserve"> </w:t>
-      </w:r>
-      <w:proofErr w:type="spellStart"/>
-      <w:r>
-        <w:rPr>
-          <w:i/>
-          <w:iCs/>
-        </w:rPr>
-        <w:t>textbook</w:t>
-      </w:r>
-      <w:proofErr w:type="spellEnd"/>
+        <w:t>Recommender Systems. The textbook</w:t>
+      </w:r>
       <w:sdt>
         <w:sdtPr>
           <w:rPr>
@@ -12203,15 +11037,7 @@
     </w:p>
     <w:p>
       <w:r>
-        <w:t xml:space="preserve">Aun así, el lenguaje es lo de menos, lo verdaderamente importante es aprender cómo función los algoritmos, Python no deja de ser una herramienta. Una muy completa, </w:t>
-      </w:r>
-      <w:proofErr w:type="spellStart"/>
-      <w:r>
-        <w:t>si</w:t>
-      </w:r>
-      <w:proofErr w:type="spellEnd"/>
-      <w:r>
-        <w:t>, pero una simple herramienta, al fin y al cabo.</w:t>
+        <w:t>Aun así, el lenguaje es lo de menos, lo verdaderamente importante es aprender cómo función los algoritmos, Python no deja de ser una herramienta. Una muy completa, si, pero una simple herramienta, al fin y al cabo.</w:t>
       </w:r>
     </w:p>
     <w:p>
@@ -13669,7 +12495,7 @@
                                   <w:noProof/>
                                   <w:color w:val="4472C4" w:themeColor="accent1"/>
                                 </w:rPr>
-                                <w:t>30</w:t>
+                                <w:t>21</w:t>
                               </w:r>
                               <w:r>
                                 <w:rPr>
@@ -13780,7 +12606,7 @@
                             <w:noProof/>
                             <w:color w:val="4472C4" w:themeColor="accent1"/>
                           </w:rPr>
-                          <w:t>30</w:t>
+                          <w:t>21</w:t>
                         </w:r>
                         <w:r>
                           <w:rPr>
@@ -18283,7 +17109,7 @@
 </file>
 
 <file path=customXml/itemProps1.xml><?xml version="1.0" encoding="utf-8"?>
-<ds:datastoreItem xmlns:ds="http://schemas.openxmlformats.org/officeDocument/2006/customXml" ds:itemID="{9C18FFA9-EB8C-4680-8FDD-34B490512413}">
+<ds:datastoreItem xmlns:ds="http://schemas.openxmlformats.org/officeDocument/2006/customXml" ds:itemID="{E979D258-5D08-46F8-AD92-B8300D1D09FC}">
   <ds:schemaRefs>
     <ds:schemaRef ds:uri="http://schemas.openxmlformats.org/officeDocument/2006/bibliography"/>
   </ds:schemaRefs>

</xml_diff>

<commit_message>
Explicacion Buscar y Mis valoraciones
</commit_message>
<xml_diff>
--- a/Memoria.docx
+++ b/Memoria.docx
@@ -222,7 +222,7 @@
                             <a:effectLst/>
                             <a:extLst>
                               <a:ext uri="{C572A759-6A51-4108-AA02-DFA0A04FC94B}">
-                                <ma14:wrappingTextBoxFlag xmlns="" xmlns:mo="http://schemas.microsoft.com/office/mac/office/2008/main" xmlns:mv="urn:schemas-microsoft-com:mac:vml" xmlns:o="urn:schemas-microsoft-com:office:office" xmlns:v="urn:schemas-microsoft-com:vml" xmlns:w10="urn:schemas-microsoft-com:office:word" xmlns:w="http://schemas.openxmlformats.org/wordprocessingml/2006/main" xmlns:ma14="http://schemas.microsoft.com/office/mac/drawingml/2011/main" xmlns:w16="http://schemas.microsoft.com/office/word/2018/wordml" xmlns:w16cid="http://schemas.microsoft.com/office/word/2016/wordml/cid" xmlns:w16cex="http://schemas.microsoft.com/office/word/2018/wordml/cex" xmlns:am3d="http://schemas.microsoft.com/office/drawing/2017/model3d" xmlns:aink="http://schemas.microsoft.com/office/drawing/2016/ink" xmlns:cx8="http://schemas.microsoft.com/office/drawing/2016/5/14/chartex" xmlns:cx7="http://schemas.microsoft.com/office/drawing/2016/5/13/chartex" xmlns:cx6="http://schemas.microsoft.com/office/drawing/2016/5/12/chartex" xmlns:cx5="http://schemas.microsoft.com/office/drawing/2016/5/11/chartex" xmlns:cx4="http://schemas.microsoft.com/office/drawing/2016/5/10/chartex" xmlns:cx3="http://schemas.microsoft.com/office/drawing/2016/5/9/chartex" xmlns:cx2="http://schemas.microsoft.com/office/drawing/2015/10/21/chartex" xmlns:cx1="http://schemas.microsoft.com/office/drawing/2015/9/8/chartex"/>
+                                <ma14:wrappingTextBoxFlag xmlns:cx1="http://schemas.microsoft.com/office/drawing/2015/9/8/chartex" xmlns:cx2="http://schemas.microsoft.com/office/drawing/2015/10/21/chartex" xmlns:cx3="http://schemas.microsoft.com/office/drawing/2016/5/9/chartex" xmlns:cx4="http://schemas.microsoft.com/office/drawing/2016/5/10/chartex" xmlns:cx5="http://schemas.microsoft.com/office/drawing/2016/5/11/chartex" xmlns:cx6="http://schemas.microsoft.com/office/drawing/2016/5/12/chartex" xmlns:cx7="http://schemas.microsoft.com/office/drawing/2016/5/13/chartex" xmlns:cx8="http://schemas.microsoft.com/office/drawing/2016/5/14/chartex" xmlns:aink="http://schemas.microsoft.com/office/drawing/2016/ink" xmlns:am3d="http://schemas.microsoft.com/office/drawing/2017/model3d" xmlns:w16cex="http://schemas.microsoft.com/office/word/2018/wordml/cex" xmlns:w16cid="http://schemas.microsoft.com/office/word/2016/wordml/cid" xmlns:w16="http://schemas.microsoft.com/office/word/2018/wordml" xmlns:ma14="http://schemas.microsoft.com/office/mac/drawingml/2011/main" xmlns:w="http://schemas.openxmlformats.org/wordprocessingml/2006/main" xmlns:w10="urn:schemas-microsoft-com:office:word" xmlns:v="urn:schemas-microsoft-com:vml" xmlns:o="urn:schemas-microsoft-com:office:office" xmlns:mv="urn:schemas-microsoft-com:mac:vml" xmlns:mo="http://schemas.microsoft.com/office/mac/office/2008/main" xmlns=""/>
                               </a:ext>
                             </a:extLst>
                           </wps:spPr>
@@ -591,8 +591,17 @@
                                     <w:rFonts w:ascii="Trebuchet MS" w:hAnsi="Trebuchet MS"/>
                                     <w:sz w:val="32"/>
                                   </w:rPr>
-                                  <w:t>Sistemas de Información de Gestión y Business Intelligence</w:t>
+                                  <w:t xml:space="preserve">Sistemas de Información de Gestión y Business </w:t>
                                 </w:r>
+                                <w:proofErr w:type="spellStart"/>
+                                <w:r>
+                                  <w:rPr>
+                                    <w:rFonts w:ascii="Trebuchet MS" w:hAnsi="Trebuchet MS"/>
+                                    <w:sz w:val="32"/>
+                                  </w:rPr>
+                                  <w:t>Intelligence</w:t>
+                                </w:r>
+                                <w:proofErr w:type="spellEnd"/>
                               </w:p>
                             </w:txbxContent>
                           </wps:txbx>
@@ -628,8 +637,17 @@
                               <w:rFonts w:ascii="Trebuchet MS" w:hAnsi="Trebuchet MS"/>
                               <w:sz w:val="32"/>
                             </w:rPr>
-                            <w:t>Sistemas de Información de Gestión y Business Intelligence</w:t>
+                            <w:t xml:space="preserve">Sistemas de Información de Gestión y Business </w:t>
                           </w:r>
+                          <w:proofErr w:type="spellStart"/>
+                          <w:r>
+                            <w:rPr>
+                              <w:rFonts w:ascii="Trebuchet MS" w:hAnsi="Trebuchet MS"/>
+                              <w:sz w:val="32"/>
+                            </w:rPr>
+                            <w:t>Intelligence</w:t>
+                          </w:r>
+                          <w:proofErr w:type="spellEnd"/>
                         </w:p>
                       </w:txbxContent>
                     </v:textbox>
@@ -830,13 +848,23 @@
                                   </w:rPr>
                                   <w:t>(</w:t>
                                 </w:r>
+                                <w:proofErr w:type="gramStart"/>
                                 <w:r>
                                   <w:rPr>
                                     <w:rFonts w:ascii="Trebuchet MS" w:hAnsi="Trebuchet MS"/>
                                     <w:sz w:val="44"/>
                                     <w:szCs w:val="28"/>
                                   </w:rPr>
-                                  <w:t>Diciembre, 2020</w:t>
+                                  <w:t>Diciembre</w:t>
+                                </w:r>
+                                <w:proofErr w:type="gramEnd"/>
+                                <w:r>
+                                  <w:rPr>
+                                    <w:rFonts w:ascii="Trebuchet MS" w:hAnsi="Trebuchet MS"/>
+                                    <w:sz w:val="44"/>
+                                    <w:szCs w:val="28"/>
+                                  </w:rPr>
+                                  <w:t>, 2020</w:t>
                                 </w:r>
                                 <w:r>
                                   <w:rPr>
@@ -887,13 +915,23 @@
                             </w:rPr>
                             <w:t>(</w:t>
                           </w:r>
+                          <w:proofErr w:type="gramStart"/>
                           <w:r>
                             <w:rPr>
                               <w:rFonts w:ascii="Trebuchet MS" w:hAnsi="Trebuchet MS"/>
                               <w:sz w:val="44"/>
                               <w:szCs w:val="28"/>
                             </w:rPr>
-                            <w:t>Diciembre, 2020</w:t>
+                            <w:t>Diciembre</w:t>
+                          </w:r>
+                          <w:proofErr w:type="gramEnd"/>
+                          <w:r>
+                            <w:rPr>
+                              <w:rFonts w:ascii="Trebuchet MS" w:hAnsi="Trebuchet MS"/>
+                              <w:sz w:val="44"/>
+                              <w:szCs w:val="28"/>
+                            </w:rPr>
+                            <w:t>, 2020</w:t>
                           </w:r>
                           <w:r>
                             <w:rPr>
@@ -3001,7 +3039,15 @@
         <w:pStyle w:val="Cuerpotexto"/>
       </w:pPr>
       <w:r>
-        <w:t>Tal vez si pensamos en un sistema de recomendación, el primero que se nos viene a la mente es un sistema de recomendación de películas. Todas y cada una de las plataformas de cine en streaming emplean un complejo sistema de recomendación encargado de analizar gigantescos volúmenes de datos y realizar sugerencias a sus usuario</w:t>
+        <w:t xml:space="preserve">Tal vez si pensamos en un sistema de recomendación, el primero que se nos viene a la mente es un sistema de recomendación de películas. Todas y cada una de las plataformas de cine en </w:t>
+      </w:r>
+      <w:proofErr w:type="spellStart"/>
+      <w:r>
+        <w:t>streaming</w:t>
+      </w:r>
+      <w:proofErr w:type="spellEnd"/>
+      <w:r>
+        <w:t xml:space="preserve"> emplean un complejo sistema de recomendación encargado de analizar gigantescos volúmenes de datos y realizar sugerencias a sus usuario</w:t>
       </w:r>
       <w:r>
         <w:t xml:space="preserve">s en tiempo record. Aunque </w:t>
@@ -3024,11 +3070,21 @@
         <w:pStyle w:val="Cuerpotexto"/>
       </w:pPr>
       <w:r>
-        <w:t xml:space="preserve">Estos sistemas, que se encuentran en constante desarrollo y evolución, son mucho más que simples recomendadores de películas. Si bien es posible </w:t>
-      </w:r>
+        <w:t xml:space="preserve">Estos sistemas, que se encuentran en constante desarrollo y evolución, son mucho más que simples </w:t>
+      </w:r>
+      <w:proofErr w:type="spellStart"/>
+      <w:r>
+        <w:t>recomendadores</w:t>
+      </w:r>
+      <w:proofErr w:type="spellEnd"/>
+      <w:r>
+        <w:t xml:space="preserve"> de películas. Si bien es posible </w:t>
+      </w:r>
+      <w:proofErr w:type="gramStart"/>
       <w:r>
         <w:t>que</w:t>
       </w:r>
+      <w:proofErr w:type="gramEnd"/>
       <w:r>
         <w:t xml:space="preserve"> aunque utilices dichas plataformas con asiduidad no hayas reparado en ello, aunque </w:t>
       </w:r>
@@ -3084,13 +3140,29 @@
         <w:t xml:space="preserve">Extensión del catálogo: </w:t>
       </w:r>
       <w:r>
-        <w:t xml:space="preserve">Como es evidente, los sistemas de recomendación de las grandes plataformas de streaming única y exclusivamente trabajan sobre el conjunto de películas que, en ese momento, están disponibles en la plataforma. Esto supone una gran diferencia con mi aplicación, que consta con una base de datos con información </w:t>
+        <w:t xml:space="preserve">Como es evidente, los sistemas de recomendación de las grandes plataformas de </w:t>
+      </w:r>
+      <w:proofErr w:type="spellStart"/>
+      <w:r>
+        <w:t>streaming</w:t>
+      </w:r>
+      <w:proofErr w:type="spellEnd"/>
+      <w:r>
+        <w:t xml:space="preserve"> única y exclusivamente trabajan sobre el conjunto de películas que, en ese momento, están disponibles en la plataforma. Esto supone una gran diferencia con mi aplicación, que consta con una base de datos con información </w:t>
       </w:r>
       <w:r>
         <w:t>y valoraciones de algo más de 9</w:t>
       </w:r>
       <w:r>
-        <w:t>.000 películas, mientras que por ejemplo Netflix apenas cuenta con unas 2.500, Prime Video con unas 4.400 y HBO con unas 900.</w:t>
+        <w:t xml:space="preserve">.000 películas, mientras que por ejemplo </w:t>
+      </w:r>
+      <w:proofErr w:type="spellStart"/>
+      <w:r>
+        <w:t>Netflix</w:t>
+      </w:r>
+      <w:proofErr w:type="spellEnd"/>
+      <w:r>
+        <w:t xml:space="preserve"> apenas cuenta con unas 2.500, Prime Video con unas 4.400 y HBO con unas 900.</w:t>
       </w:r>
     </w:p>
     <w:p>
@@ -3111,7 +3183,15 @@
         <w:t xml:space="preserve">Antigüedad de las películas: </w:t>
       </w:r>
       <w:r>
-        <w:t>En las plataformas de streaming, las películas que más abundan son aquellas más modernas, que por lo general tienden a gustarle mucho más</w:t>
+        <w:t xml:space="preserve">En las plataformas de </w:t>
+      </w:r>
+      <w:proofErr w:type="spellStart"/>
+      <w:r>
+        <w:t>streaming</w:t>
+      </w:r>
+      <w:proofErr w:type="spellEnd"/>
+      <w:r>
+        <w:t>, las películas que más abundan son aquellas más modernas, que por lo general tienden a gustarle mucho más</w:t>
       </w:r>
       <w:r>
         <w:t xml:space="preserve"> al gran grueso de la población. Sin embargo, precisamente por la necesidad de tener en el catálogo películas que agraden a la mayoría, quedan en el olvido un sinfín de clásicos como </w:t>
@@ -3150,7 +3230,15 @@
         <w:t xml:space="preserve">Ausencia de intereses externos: </w:t>
       </w:r>
       <w:r>
-        <w:t>Con el paso de los años, las plataformas de streaming han dejado de ser simples intermediarias entre productoras cinematográficas y usuarios, pasando a convertirse cada vez con más frecuencia en productoras del propio contenido que ofrecen. Aquí se plantea un dilema, ¿acaso alguien considera que los sistemas de recomendaci</w:t>
+        <w:t xml:space="preserve">Con el paso de los años, las plataformas de </w:t>
+      </w:r>
+      <w:proofErr w:type="spellStart"/>
+      <w:r>
+        <w:t>streaming</w:t>
+      </w:r>
+      <w:proofErr w:type="spellEnd"/>
+      <w:r>
+        <w:t xml:space="preserve"> han dejado de ser simples intermediarias entre productoras cinematográficas y usuarios, pasando a convertirse cada vez con más frecuencia en productoras del propio contenido que ofrecen. Aquí se plantea un dilema, ¿acaso alguien considera que los sistemas de recomendaci</w:t>
       </w:r>
       <w:r>
         <w:t xml:space="preserve">ón no van a valorar especialmente bien las películas que sus propias compañías han producido? Esas películas no se pueden ver en una sala de cine, tampoco se pueden adquirir en un centro comercial. Que tengan éxito o no depende solamente de que una gran cantidad de usuarios las visualicen, y ahí, los sistemas de recomendación tienen la misma importancia que una buena campaña de marketing. Mi sistema, por el </w:t>
@@ -3283,7 +3371,31 @@
         <w:t xml:space="preserve"> </w:t>
       </w:r>
       <w:r>
-        <w:t>Entre las diversas tecnologías de bases de datos que pueden encontrarse en el mercado, hay dos que se llevan toda la atención: las bases de datos relacionales (MySQL, Oracle, MSSQL) y las bases de datos orientadas a documentos (MongoDB, CouchDB)</w:t>
+        <w:t>Entre las diversas tecnologías de bases de datos que pueden encontrarse en el mercado, hay dos que se llevan toda la atención: las bases de datos relacionales (</w:t>
+      </w:r>
+      <w:proofErr w:type="spellStart"/>
+      <w:r>
+        <w:t>MySQL</w:t>
+      </w:r>
+      <w:proofErr w:type="spellEnd"/>
+      <w:r>
+        <w:t>, Oracle, MSSQL) y las bases de datos orientadas a documentos (</w:t>
+      </w:r>
+      <w:proofErr w:type="spellStart"/>
+      <w:r>
+        <w:t>MongoDB</w:t>
+      </w:r>
+      <w:proofErr w:type="spellEnd"/>
+      <w:r>
+        <w:t xml:space="preserve">, </w:t>
+      </w:r>
+      <w:proofErr w:type="spellStart"/>
+      <w:r>
+        <w:t>CouchDB</w:t>
+      </w:r>
+      <w:proofErr w:type="spellEnd"/>
+      <w:r>
+        <w:t>)</w:t>
       </w:r>
       <w:r>
         <w:t>. Aunque sus usos son extremadamente variados (no en vano copan casi todo el mercado) para el problema que deseaba resolver no eran, ni en el mejor de los casos, lo más mínimamente viables.</w:t>
@@ -3305,14 +3417,39 @@
         <w:t xml:space="preserve">Habiendo decidido </w:t>
       </w:r>
       <w:r>
-        <w:t xml:space="preserve">el tipo de base de datos a utilizar, tan sólo quedaba una cosa, aprender a interactuar con ella. Neo4j implementa un lenguaje propio de consultas basado en SQL denominado Cypher, lo que hace que, si bien no sea necesario aprender la lógica que opera detrás de las consultas, sí que resulte extremadamente necesario aprender la sintaxis que emplea Cypher. Para ello, decidí completar el curso </w:t>
-      </w:r>
+        <w:t xml:space="preserve">el tipo de base de datos a utilizar, tan sólo quedaba una cosa, aprender a interactuar con ella. Neo4j implementa un lenguaje propio de consultas basado en SQL denominado </w:t>
+      </w:r>
+      <w:proofErr w:type="spellStart"/>
+      <w:r>
+        <w:t>Cypher</w:t>
+      </w:r>
+      <w:proofErr w:type="spellEnd"/>
+      <w:r>
+        <w:t xml:space="preserve">, lo que hace que, si bien no sea necesario aprender la lógica que opera detrás de las consultas, sí que resulte extremadamente necesario aprender la sintaxis que emplea </w:t>
+      </w:r>
+      <w:proofErr w:type="spellStart"/>
+      <w:r>
+        <w:t>Cypher</w:t>
+      </w:r>
+      <w:proofErr w:type="spellEnd"/>
+      <w:r>
+        <w:t xml:space="preserve">. Para ello, decidí completar el curso </w:t>
+      </w:r>
+      <w:proofErr w:type="spellStart"/>
       <w:r>
         <w:rPr>
           <w:b/>
           <w:bCs/>
         </w:rPr>
-        <w:t>Introduction to Neo4j 4.0</w:t>
+        <w:t>Introduction</w:t>
+      </w:r>
+      <w:proofErr w:type="spellEnd"/>
+      <w:r>
+        <w:rPr>
+          <w:b/>
+          <w:bCs/>
+        </w:rPr>
+        <w:t xml:space="preserve"> to Neo4j 4.0</w:t>
       </w:r>
       <w:sdt>
         <w:sdtPr>
@@ -3379,7 +3516,15 @@
         <w:t xml:space="preserve">un curso de unas 16 horas de duración en el que pude aprender </w:t>
       </w:r>
       <w:r>
-        <w:t>todas las funcionalidades de Cypher que posteriormente tuve que utilizar en el desarrollo del sistema, es decir, funcionamiento de una base de datos</w:t>
+        <w:t xml:space="preserve">todas las funcionalidades de </w:t>
+      </w:r>
+      <w:proofErr w:type="spellStart"/>
+      <w:r>
+        <w:t>Cypher</w:t>
+      </w:r>
+      <w:proofErr w:type="spellEnd"/>
+      <w:r>
+        <w:t xml:space="preserve"> que posteriormente tuve que utilizar en el desarrollo del sistema, es decir, funcionamiento de una base de datos</w:t>
       </w:r>
       <w:r>
         <w:t xml:space="preserve"> </w:t>
@@ -3392,7 +3537,15 @@
         <w:t>relaciones</w:t>
       </w:r>
       <w:r>
-        <w:t>, queries, indexación, importación de datos…</w:t>
+        <w:t xml:space="preserve">, </w:t>
+      </w:r>
+      <w:proofErr w:type="spellStart"/>
+      <w:r>
+        <w:t>queries</w:t>
+      </w:r>
+      <w:proofErr w:type="spellEnd"/>
+      <w:r>
+        <w:t>, indexación, importación de datos…</w:t>
       </w:r>
     </w:p>
     <w:p>
@@ -3420,7 +3573,15 @@
       </w:r>
       <w:bookmarkEnd w:id="5"/>
       <w:r>
-        <w:t xml:space="preserve">  A la hora de diseñar la interfaz de usuario, que generalmente se denomina frontend, decidí utilizar las tecnologías que ya conocía previamente</w:t>
+        <w:t xml:space="preserve">  A la hora de diseñar la interfaz de usuario, que generalmente se denomina </w:t>
+      </w:r>
+      <w:proofErr w:type="spellStart"/>
+      <w:r>
+        <w:t>frontend</w:t>
+      </w:r>
+      <w:proofErr w:type="spellEnd"/>
+      <w:r>
+        <w:t>, decidí utilizar las tecnologías que ya conocía previamente</w:t>
       </w:r>
       <w:r>
         <w:t>. Así, al no tener que aprender desde 0 ninguna tecnología, puede realizar el desarrollo de una forma mucho más eficiente, obteniendo además un mejor resultado. Las tecnologías en cuestión son las siguientes:</w:t>
@@ -3438,6 +3599,7 @@
           <w:bCs/>
         </w:rPr>
       </w:pPr>
+      <w:proofErr w:type="spellStart"/>
       <w:r>
         <w:rPr>
           <w:b/>
@@ -3445,6 +3607,7 @@
         </w:rPr>
         <w:t>Javascript</w:t>
       </w:r>
+      <w:proofErr w:type="spellEnd"/>
       <w:sdt>
         <w:sdtPr>
           <w:rPr>
@@ -3521,12 +3684,14 @@
           <w:b/>
         </w:rPr>
       </w:pPr>
+      <w:proofErr w:type="spellStart"/>
       <w:r>
         <w:rPr>
           <w:b/>
         </w:rPr>
         <w:t>Vue</w:t>
       </w:r>
+      <w:proofErr w:type="spellEnd"/>
       <w:sdt>
         <w:sdtPr>
           <w:rPr>
@@ -3582,7 +3747,15 @@
         <w:t xml:space="preserve">: </w:t>
       </w:r>
       <w:r>
-        <w:t>Framework de Javascript que permite la construcción de interfaces de usuario y aplicaciones de una única página.</w:t>
+        <w:t xml:space="preserve">Framework de </w:t>
+      </w:r>
+      <w:proofErr w:type="spellStart"/>
+      <w:r>
+        <w:t>Javascript</w:t>
+      </w:r>
+      <w:proofErr w:type="spellEnd"/>
+      <w:r>
+        <w:t xml:space="preserve"> que permite la construcción de interfaces de usuario y aplicaciones de una única página.</w:t>
       </w:r>
     </w:p>
     <w:p>
@@ -3593,12 +3766,14 @@
           <w:numId w:val="6"/>
         </w:numPr>
       </w:pPr>
+      <w:proofErr w:type="spellStart"/>
       <w:r>
         <w:rPr>
           <w:b/>
         </w:rPr>
         <w:t>Vuetify</w:t>
       </w:r>
+      <w:proofErr w:type="spellEnd"/>
       <w:sdt>
         <w:sdtPr>
           <w:rPr>
@@ -3651,7 +3826,15 @@
         <w:t xml:space="preserve">: </w:t>
       </w:r>
       <w:r>
-        <w:t xml:space="preserve">Framework de Vue que permite la creación de interfaces de usuario </w:t>
+        <w:t xml:space="preserve">Framework de </w:t>
+      </w:r>
+      <w:proofErr w:type="spellStart"/>
+      <w:r>
+        <w:t>Vue</w:t>
+      </w:r>
+      <w:proofErr w:type="spellEnd"/>
+      <w:r>
+        <w:t xml:space="preserve"> que permite la creación de interfaces de usuario </w:t>
       </w:r>
       <w:r>
         <w:t>basándose en componentes prediseñados.</w:t>
@@ -3665,12 +3848,28 @@
           <w:numId w:val="6"/>
         </w:numPr>
       </w:pPr>
+      <w:proofErr w:type="spellStart"/>
       <w:r>
         <w:rPr>
           <w:b/>
         </w:rPr>
-        <w:t>Vue router</w:t>
-      </w:r>
+        <w:t>Vue</w:t>
+      </w:r>
+      <w:proofErr w:type="spellEnd"/>
+      <w:r>
+        <w:rPr>
+          <w:b/>
+        </w:rPr>
+        <w:t xml:space="preserve"> </w:t>
+      </w:r>
+      <w:proofErr w:type="spellStart"/>
+      <w:r>
+        <w:rPr>
+          <w:b/>
+        </w:rPr>
+        <w:t>router</w:t>
+      </w:r>
+      <w:proofErr w:type="spellEnd"/>
       <w:sdt>
         <w:sdtPr>
           <w:id w:val="1779059433"/>
@@ -3704,7 +3903,15 @@
         </w:sdtContent>
       </w:sdt>
       <w:r>
-        <w:t>: Librería encargada de gestionar los movimientos entre vistas en una aplicación creada con Vue.</w:t>
+        <w:t xml:space="preserve">: Librería encargada de gestionar los movimientos entre vistas en una aplicación creada con </w:t>
+      </w:r>
+      <w:proofErr w:type="spellStart"/>
+      <w:r>
+        <w:t>Vue</w:t>
+      </w:r>
+      <w:proofErr w:type="spellEnd"/>
+      <w:r>
+        <w:t>.</w:t>
       </w:r>
     </w:p>
     <w:p>
@@ -3715,12 +3922,14 @@
           <w:numId w:val="6"/>
         </w:numPr>
       </w:pPr>
+      <w:proofErr w:type="spellStart"/>
       <w:r>
         <w:rPr>
           <w:b/>
         </w:rPr>
         <w:t>Vuex</w:t>
       </w:r>
+      <w:proofErr w:type="spellEnd"/>
       <w:sdt>
         <w:sdtPr>
           <w:id w:val="2071466054"/>
@@ -3754,7 +3963,15 @@
         </w:sdtContent>
       </w:sdt>
       <w:r>
-        <w:t>: Librería encargada de gestionar los estados de una aplicación creada con Vue. Además, sirve como repositorio central de datos de la aplicación.</w:t>
+        <w:t xml:space="preserve">: Librería encargada de gestionar los estados de una aplicación creada con </w:t>
+      </w:r>
+      <w:proofErr w:type="spellStart"/>
+      <w:r>
+        <w:t>Vue</w:t>
+      </w:r>
+      <w:proofErr w:type="spellEnd"/>
+      <w:r>
+        <w:t>. Además, sirve como repositorio central de datos de la aplicación.</w:t>
       </w:r>
     </w:p>
     <w:p>
@@ -3765,12 +3982,28 @@
           <w:numId w:val="6"/>
         </w:numPr>
       </w:pPr>
+      <w:proofErr w:type="spellStart"/>
       <w:r>
         <w:rPr>
           <w:b/>
         </w:rPr>
-        <w:t>Vuex persistedstate</w:t>
-      </w:r>
+        <w:t>Vuex</w:t>
+      </w:r>
+      <w:proofErr w:type="spellEnd"/>
+      <w:r>
+        <w:rPr>
+          <w:b/>
+        </w:rPr>
+        <w:t xml:space="preserve"> </w:t>
+      </w:r>
+      <w:proofErr w:type="spellStart"/>
+      <w:r>
+        <w:rPr>
+          <w:b/>
+        </w:rPr>
+        <w:t>persistedstate</w:t>
+      </w:r>
+      <w:proofErr w:type="spellEnd"/>
       <w:sdt>
         <w:sdtPr>
           <w:rPr>
@@ -3820,7 +4053,15 @@
         </w:sdtContent>
       </w:sdt>
       <w:r>
-        <w:t>: Librería encargada de persistir la información de Vuex al refrescar una página.</w:t>
+        <w:t xml:space="preserve">: Librería encargada de persistir la información de </w:t>
+      </w:r>
+      <w:proofErr w:type="spellStart"/>
+      <w:r>
+        <w:t>Vuex</w:t>
+      </w:r>
+      <w:proofErr w:type="spellEnd"/>
+      <w:r>
+        <w:t xml:space="preserve"> al refrescar una página.</w:t>
       </w:r>
     </w:p>
     <w:p>
@@ -3831,12 +4072,14 @@
           <w:numId w:val="6"/>
         </w:numPr>
       </w:pPr>
+      <w:proofErr w:type="spellStart"/>
       <w:r>
         <w:rPr>
           <w:b/>
         </w:rPr>
         <w:t>Axios</w:t>
       </w:r>
+      <w:proofErr w:type="spellEnd"/>
       <w:sdt>
         <w:sdtPr>
           <w:rPr>
@@ -3920,8 +4163,21 @@
       </w:r>
       <w:bookmarkEnd w:id="6"/>
       <w:r>
-        <w:t xml:space="preserve">  A la hora de diseñar el servidor de la aplicación, generalmente denominado Backend, se me presentaron dos alternativas entre las que tuve que decidir. Por un lado, tenía la opción de desarrollarlo en nodejs</w:t>
-      </w:r>
+        <w:t xml:space="preserve">  A la hora de diseñar el servidor de la aplicación, generalmente denominado </w:t>
+      </w:r>
+      <w:proofErr w:type="spellStart"/>
+      <w:r>
+        <w:t>Backend</w:t>
+      </w:r>
+      <w:proofErr w:type="spellEnd"/>
+      <w:r>
+        <w:t xml:space="preserve">, se me presentaron dos alternativas entre las que tuve que decidir. Por un lado, tenía la opción de desarrollarlo en </w:t>
+      </w:r>
+      <w:proofErr w:type="spellStart"/>
+      <w:r>
+        <w:t>nodejs</w:t>
+      </w:r>
+      <w:proofErr w:type="spellEnd"/>
       <w:sdt>
         <w:sdtPr>
           <w:id w:val="467479836"/>
@@ -3955,8 +4211,13 @@
         </w:sdtContent>
       </w:sdt>
       <w:r>
-        <w:t>, un entorno en tiempo de ejecución basado en Javascript</w:t>
-      </w:r>
+        <w:t xml:space="preserve">, un entorno en tiempo de ejecución basado en </w:t>
+      </w:r>
+      <w:proofErr w:type="spellStart"/>
+      <w:r>
+        <w:t>Javascript</w:t>
+      </w:r>
+      <w:proofErr w:type="spellEnd"/>
       <w:sdt>
         <w:sdtPr>
           <w:id w:val="-243885475"/>
@@ -3994,8 +4255,13 @@
       </w:r>
       <w:r>
         <w:lastRenderedPageBreak/>
-        <w:t>de recomendación, estaba la opción de desarrollarlo en Flask</w:t>
-      </w:r>
+        <w:t xml:space="preserve">de recomendación, estaba la opción de desarrollarlo en </w:t>
+      </w:r>
+      <w:proofErr w:type="spellStart"/>
+      <w:r>
+        <w:t>Flask</w:t>
+      </w:r>
+      <w:proofErr w:type="spellEnd"/>
       <w:sdt>
         <w:sdtPr>
           <w:id w:val="1415982601"/>
@@ -4029,7 +4295,15 @@
         </w:sdtContent>
       </w:sdt>
       <w:r>
-        <w:t>, un framework de Python</w:t>
+        <w:t xml:space="preserve">, un </w:t>
+      </w:r>
+      <w:proofErr w:type="spellStart"/>
+      <w:r>
+        <w:t>framework</w:t>
+      </w:r>
+      <w:proofErr w:type="spellEnd"/>
+      <w:r>
+        <w:t xml:space="preserve"> de Python</w:t>
       </w:r>
       <w:sdt>
         <w:sdtPr>
@@ -4072,7 +4346,15 @@
         <w:pStyle w:val="Cuerpotexto"/>
       </w:pPr>
       <w:r>
-        <w:t>Tras valorar pros y contras de ambas implementaciones me decidí por la segunda opción, especialmente porque Python iba a ser muchísimo más eficiente que Javascript a la hora de realizar operaciones de análisis y procesamiento de datos.</w:t>
+        <w:t xml:space="preserve">Tras valorar pros y contras de ambas implementaciones me decidí por la segunda opción, especialmente porque Python iba a ser muchísimo más eficiente que </w:t>
+      </w:r>
+      <w:proofErr w:type="spellStart"/>
+      <w:r>
+        <w:t>Javascript</w:t>
+      </w:r>
+      <w:proofErr w:type="spellEnd"/>
+      <w:r>
+        <w:t xml:space="preserve"> a la hora de realizar operaciones de análisis y procesamiento de datos.</w:t>
       </w:r>
     </w:p>
     <w:p>
@@ -4080,7 +4362,15 @@
         <w:pStyle w:val="Cuerpotexto"/>
       </w:pPr>
       <w:r>
-        <w:t>Como no había desarrollado jamás una aplicación con Flask, me vi en la necesidad de aprender desde 0 su funcionamiento</w:t>
+        <w:t xml:space="preserve">Como no había desarrollado jamás una aplicación con </w:t>
+      </w:r>
+      <w:proofErr w:type="spellStart"/>
+      <w:r>
+        <w:t>Flask</w:t>
+      </w:r>
+      <w:proofErr w:type="spellEnd"/>
+      <w:r>
+        <w:t>, me vi en la necesidad de aprender desde 0 su funcionamiento</w:t>
       </w:r>
       <w:r>
         <w:t>, el cual aprendí mediante dos vías diferentes:</w:t>
@@ -4098,8 +4388,16 @@
         <w:rPr>
           <w:b/>
         </w:rPr>
-        <w:t>Visualización de un vídeo en Youtube</w:t>
-      </w:r>
+        <w:t xml:space="preserve">Visualización de un vídeo en </w:t>
+      </w:r>
+      <w:proofErr w:type="spellStart"/>
+      <w:r>
+        <w:rPr>
+          <w:b/>
+        </w:rPr>
+        <w:t>Youtube</w:t>
+      </w:r>
+      <w:proofErr w:type="spellEnd"/>
       <w:sdt>
         <w:sdtPr>
           <w:rPr>
@@ -4152,13 +4450,29 @@
         <w:t xml:space="preserve">: </w:t>
       </w:r>
       <w:r>
-        <w:t>En este vídeo se explica a la perfección el funcionamiento del framework. Peticiones, respuestas, gestión de rutas, argumentos, validación de entradas… Tan solo visualizando los 50 primero</w:t>
+        <w:t xml:space="preserve">En este vídeo se explica a la perfección el funcionamiento del </w:t>
+      </w:r>
+      <w:proofErr w:type="spellStart"/>
+      <w:r>
+        <w:t>framework</w:t>
+      </w:r>
+      <w:proofErr w:type="spellEnd"/>
+      <w:r>
+        <w:t>. Peticiones, respuestas, gestión de rutas, argumentos, validación de entradas… Tan solo visualizando los 50 primero</w:t>
       </w:r>
       <w:r>
         <w:t>s minutos de este vídeo ya pude</w:t>
       </w:r>
       <w:r>
-        <w:t xml:space="preserve"> ponerme sin ningún problema a desarrollar el backend del proyecto.</w:t>
+        <w:t xml:space="preserve"> ponerme sin ningún problema a desarrollar el </w:t>
+      </w:r>
+      <w:proofErr w:type="spellStart"/>
+      <w:r>
+        <w:t>backend</w:t>
+      </w:r>
+      <w:proofErr w:type="spellEnd"/>
+      <w:r>
+        <w:t xml:space="preserve"> del proyecto.</w:t>
       </w:r>
     </w:p>
     <w:p>
@@ -4173,8 +4487,16 @@
         <w:rPr>
           <w:b/>
         </w:rPr>
-        <w:t>Observación del siguiente proyecto en Github</w:t>
-      </w:r>
+        <w:t xml:space="preserve">Observación del siguiente proyecto en </w:t>
+      </w:r>
+      <w:proofErr w:type="spellStart"/>
+      <w:r>
+        <w:rPr>
+          <w:b/>
+        </w:rPr>
+        <w:t>Github</w:t>
+      </w:r>
+      <w:proofErr w:type="spellEnd"/>
       <w:sdt>
         <w:sdtPr>
           <w:rPr>
@@ -4227,7 +4549,23 @@
         <w:t>:</w:t>
       </w:r>
       <w:r>
-        <w:t xml:space="preserve"> En este repositorio, dentro de la carpeta flask-api puede encontrarse un ejemplo de desarrollo de una aplicación Flask con acceso a base de datos neo4j </w:t>
+        <w:t xml:space="preserve"> En este repositorio, dentro de la carpeta </w:t>
+      </w:r>
+      <w:proofErr w:type="spellStart"/>
+      <w:r>
+        <w:t>flask</w:t>
+      </w:r>
+      <w:proofErr w:type="spellEnd"/>
+      <w:r>
+        <w:t xml:space="preserve">-api puede encontrarse un ejemplo de desarrollo de una aplicación </w:t>
+      </w:r>
+      <w:proofErr w:type="spellStart"/>
+      <w:r>
+        <w:t>Flask</w:t>
+      </w:r>
+      <w:proofErr w:type="spellEnd"/>
+      <w:r>
+        <w:t xml:space="preserve"> con acceso a base de datos neo4j </w:t>
       </w:r>
       <w:r>
         <w:t xml:space="preserve">que me sirvió de ejemplo </w:t>
@@ -4244,13 +4582,37 @@
         <w:pStyle w:val="Cuerpotexto"/>
       </w:pPr>
       <w:r>
-        <w:t>Tras aprender el funcionamiento del framework, proceso que me llevó aproximadamente un día, pude empezar a desarrollar el backend del proyecto sin</w:t>
+        <w:t xml:space="preserve">Tras aprender el funcionamiento del </w:t>
+      </w:r>
+      <w:proofErr w:type="spellStart"/>
+      <w:r>
+        <w:t>framework</w:t>
+      </w:r>
+      <w:proofErr w:type="spellEnd"/>
+      <w:r>
+        <w:t xml:space="preserve">, proceso que me llevó aproximadamente un día, pude empezar a desarrollar el </w:t>
+      </w:r>
+      <w:proofErr w:type="spellStart"/>
+      <w:r>
+        <w:t>backend</w:t>
+      </w:r>
+      <w:proofErr w:type="spellEnd"/>
+      <w:r>
+        <w:t xml:space="preserve"> del proyecto sin</w:t>
       </w:r>
       <w:r>
         <w:t xml:space="preserve"> </w:t>
       </w:r>
       <w:r>
-        <w:t>ningún tipo de problema. Las tecnologías que empleé, además de por supuesto Python y Flask, fueron las siguientes:</w:t>
+        <w:t xml:space="preserve">ningún tipo de problema. Las tecnologías que empleé, además de por supuesto Python y </w:t>
+      </w:r>
+      <w:proofErr w:type="spellStart"/>
+      <w:r>
+        <w:t>Flask</w:t>
+      </w:r>
+      <w:proofErr w:type="spellEnd"/>
+      <w:r>
+        <w:t>, fueron las siguientes:</w:t>
       </w:r>
     </w:p>
     <w:p>
@@ -4345,12 +4707,14 @@
           <w:b/>
         </w:rPr>
       </w:pPr>
+      <w:proofErr w:type="spellStart"/>
       <w:r>
         <w:rPr>
           <w:b/>
         </w:rPr>
         <w:t>Numpy</w:t>
       </w:r>
+      <w:proofErr w:type="spellEnd"/>
       <w:sdt>
         <w:sdtPr>
           <w:rPr>
@@ -4516,12 +4880,14 @@
           <w:b/>
         </w:rPr>
       </w:pPr>
+      <w:proofErr w:type="spellStart"/>
       <w:r>
         <w:rPr>
           <w:b/>
         </w:rPr>
         <w:t>Sklearn</w:t>
       </w:r>
+      <w:proofErr w:type="spellEnd"/>
       <w:sdt>
         <w:sdtPr>
           <w:rPr>
@@ -4597,6 +4963,7 @@
           <w:b/>
         </w:rPr>
       </w:pPr>
+      <w:proofErr w:type="spellStart"/>
       <w:r>
         <w:rPr>
           <w:b/>
@@ -4604,6 +4971,7 @@
         <w:lastRenderedPageBreak/>
         <w:t>Scipy</w:t>
       </w:r>
+      <w:proofErr w:type="spellEnd"/>
       <w:sdt>
         <w:sdtPr>
           <w:rPr>
@@ -4732,8 +5100,13 @@
         <w:pStyle w:val="Cuerpotexto"/>
       </w:pPr>
       <w:r>
-        <w:t>Para seleccionar un conjunto de datos sobre el que trabajar, decidí buscar en la conocida comunidad de científicos de datos Kaggle</w:t>
-      </w:r>
+        <w:t xml:space="preserve">Para seleccionar un conjunto de datos sobre el que trabajar, decidí buscar en la conocida comunidad de científicos de datos </w:t>
+      </w:r>
+      <w:proofErr w:type="spellStart"/>
+      <w:r>
+        <w:t>Kaggle</w:t>
+      </w:r>
+      <w:proofErr w:type="spellEnd"/>
       <w:sdt>
         <w:sdtPr>
           <w:id w:val="-1387490498"/>
@@ -4767,7 +5140,23 @@
         </w:sdtContent>
       </w:sdt>
       <w:r>
-        <w:t>. Allí, pueden encontrarse una gran cantidad de dataset, cursos y competiciones de temáticas más que variadas. Entre los dataset de películas que encontré, debo destacar los siguientes:</w:t>
+        <w:t xml:space="preserve">. Allí, pueden encontrarse una gran cantidad de </w:t>
+      </w:r>
+      <w:proofErr w:type="spellStart"/>
+      <w:r>
+        <w:t>dataset</w:t>
+      </w:r>
+      <w:proofErr w:type="spellEnd"/>
+      <w:r>
+        <w:t xml:space="preserve">, cursos y competiciones de temáticas más que variadas. Entre los </w:t>
+      </w:r>
+      <w:proofErr w:type="spellStart"/>
+      <w:r>
+        <w:t>dataset</w:t>
+      </w:r>
+      <w:proofErr w:type="spellEnd"/>
+      <w:r>
+        <w:t xml:space="preserve"> de películas que encontré, debo destacar los siguientes:</w:t>
       </w:r>
     </w:p>
     <w:p>
@@ -4785,8 +5174,30 @@
         <w:rPr>
           <w:b/>
         </w:rPr>
-        <w:t>TMDB 5000 Movie Dataset</w:t>
-      </w:r>
+        <w:t xml:space="preserve">TMDB 5000 </w:t>
+      </w:r>
+      <w:proofErr w:type="spellStart"/>
+      <w:r>
+        <w:rPr>
+          <w:b/>
+        </w:rPr>
+        <w:t>Movie</w:t>
+      </w:r>
+      <w:proofErr w:type="spellEnd"/>
+      <w:r>
+        <w:rPr>
+          <w:b/>
+        </w:rPr>
+        <w:t xml:space="preserve"> </w:t>
+      </w:r>
+      <w:proofErr w:type="spellStart"/>
+      <w:r>
+        <w:rPr>
+          <w:b/>
+        </w:rPr>
+        <w:t>Dataset</w:t>
+      </w:r>
+      <w:proofErr w:type="spellEnd"/>
       <w:sdt>
         <w:sdtPr>
           <w:id w:val="1610850743"/>
@@ -4823,7 +5234,15 @@
         <w:t xml:space="preserve">: </w:t>
       </w:r>
       <w:r>
-        <w:t>Aunque se trata de un dataset bastante completo con numeras películas y valoraciones, faltaban algunos campos en la base de datos que, en mi opinión, eran muy importantes, como por ejemplo el reparto de la película.</w:t>
+        <w:t xml:space="preserve">Aunque se trata de un </w:t>
+      </w:r>
+      <w:proofErr w:type="spellStart"/>
+      <w:r>
+        <w:t>dataset</w:t>
+      </w:r>
+      <w:proofErr w:type="spellEnd"/>
+      <w:r>
+        <w:t xml:space="preserve"> bastante completo con numeras películas y valoraciones, faltaban algunos campos en la base de datos que, en mi opinión, eran muy importantes, como por ejemplo el reparto de la película.</w:t>
       </w:r>
     </w:p>
     <w:p>
@@ -4838,12 +5257,42 @@
           <w:sz w:val="28"/>
         </w:rPr>
       </w:pPr>
+      <w:proofErr w:type="spellStart"/>
       <w:r>
         <w:rPr>
           <w:b/>
         </w:rPr>
-        <w:t>The movies dataset</w:t>
-      </w:r>
+        <w:t>The</w:t>
+      </w:r>
+      <w:proofErr w:type="spellEnd"/>
+      <w:r>
+        <w:rPr>
+          <w:b/>
+        </w:rPr>
+        <w:t xml:space="preserve"> </w:t>
+      </w:r>
+      <w:proofErr w:type="spellStart"/>
+      <w:r>
+        <w:rPr>
+          <w:b/>
+        </w:rPr>
+        <w:t>movies</w:t>
+      </w:r>
+      <w:proofErr w:type="spellEnd"/>
+      <w:r>
+        <w:rPr>
+          <w:b/>
+        </w:rPr>
+        <w:t xml:space="preserve"> </w:t>
+      </w:r>
+      <w:proofErr w:type="spellStart"/>
+      <w:r>
+        <w:rPr>
+          <w:b/>
+        </w:rPr>
+        <w:t>dataset</w:t>
+      </w:r>
+      <w:proofErr w:type="spellEnd"/>
       <w:sdt>
         <w:sdtPr>
           <w:rPr>
@@ -4899,7 +5348,39 @@
         <w:t xml:space="preserve">: </w:t>
       </w:r>
       <w:r>
-        <w:t>Si bien se trata de un dataset extremadamente completo que contiene una gran cantidad de información sobre cada película, valoraciones, etc. A la hora de explorar el conjunto de datos en profundidad me di cuenta de que todo estaba almacenado en formato json dentro de un archivo csv. En base a esto, y aunque el dataset en principio tenía bastante buena pinta, decidí seguir buscando.</w:t>
+        <w:t xml:space="preserve">Si bien se trata de un </w:t>
+      </w:r>
+      <w:proofErr w:type="spellStart"/>
+      <w:r>
+        <w:t>dataset</w:t>
+      </w:r>
+      <w:proofErr w:type="spellEnd"/>
+      <w:r>
+        <w:t xml:space="preserve"> extremadamente completo que contiene una gran cantidad de información sobre cada película, valoraciones, etc. A la hora de explorar el conjunto de datos en profundidad me di cuenta de que todo estaba almacenado en formato </w:t>
+      </w:r>
+      <w:proofErr w:type="spellStart"/>
+      <w:r>
+        <w:t>json</w:t>
+      </w:r>
+      <w:proofErr w:type="spellEnd"/>
+      <w:r>
+        <w:t xml:space="preserve"> dentro de un archivo </w:t>
+      </w:r>
+      <w:proofErr w:type="spellStart"/>
+      <w:r>
+        <w:t>csv</w:t>
+      </w:r>
+      <w:proofErr w:type="spellEnd"/>
+      <w:r>
+        <w:t xml:space="preserve">. En base a esto, y aunque el </w:t>
+      </w:r>
+      <w:proofErr w:type="spellStart"/>
+      <w:r>
+        <w:t>dataset</w:t>
+      </w:r>
+      <w:proofErr w:type="spellEnd"/>
+      <w:r>
+        <w:t xml:space="preserve"> en principio tenía bastante buena pinta, decidí seguir buscando.</w:t>
       </w:r>
     </w:p>
     <w:p>
@@ -4914,12 +5395,14 @@
           <w:sz w:val="28"/>
         </w:rPr>
       </w:pPr>
+      <w:proofErr w:type="spellStart"/>
       <w:r>
         <w:rPr>
           <w:b/>
         </w:rPr>
         <w:t>Movielens</w:t>
       </w:r>
+      <w:proofErr w:type="spellEnd"/>
       <w:sdt>
         <w:sdtPr>
           <w:rPr>
@@ -4975,7 +5458,23 @@
         <w:t xml:space="preserve">: </w:t>
       </w:r>
       <w:r>
-        <w:t xml:space="preserve">El dataset de películas por excelencia sobre el que desarrollar un sistema de recomendación, que incluye millones de valoraciones de usuarios a decenas de miles de películas. El único problema que encontré al dataset es que no almacena información sobre el casting de las películas, lo que hace que, a la hora de mostrar </w:t>
+        <w:t xml:space="preserve">El </w:t>
+      </w:r>
+      <w:proofErr w:type="spellStart"/>
+      <w:r>
+        <w:t>dataset</w:t>
+      </w:r>
+      <w:proofErr w:type="spellEnd"/>
+      <w:r>
+        <w:t xml:space="preserve"> de películas por excelencia sobre el que desarrollar un sistema de recomendación, que incluye millones de valoraciones de usuarios a decenas de miles de películas. El único problema que encontré al </w:t>
+      </w:r>
+      <w:proofErr w:type="spellStart"/>
+      <w:r>
+        <w:t>dataset</w:t>
+      </w:r>
+      <w:proofErr w:type="spellEnd"/>
+      <w:r>
+        <w:t xml:space="preserve"> es que no almacena información sobre el casting de las películas, lo que hace que, a la hora de mostrar </w:t>
       </w:r>
       <w:r>
         <w:lastRenderedPageBreak/>
@@ -5001,8 +5500,16 @@
         <w:rPr>
           <w:b/>
         </w:rPr>
-        <w:t>Extensión de Movielens</w:t>
-      </w:r>
+        <w:t xml:space="preserve">Extensión de </w:t>
+      </w:r>
+      <w:proofErr w:type="spellStart"/>
+      <w:r>
+        <w:rPr>
+          <w:b/>
+        </w:rPr>
+        <w:t>Movielens</w:t>
+      </w:r>
+      <w:proofErr w:type="spellEnd"/>
       <w:sdt>
         <w:sdtPr>
           <w:rPr>
@@ -5058,7 +5565,63 @@
         <w:t xml:space="preserve">: </w:t>
       </w:r>
       <w:r>
-        <w:t xml:space="preserve">Cuando ya había decidido utilizar Movielens, encontré por casualidad este dataset, una ampliación de Movielens realizada por algunos investigadores de la Universidad Autónoma de Madrid. En este dataset, además de toda la información existente en el dataset de Movielens, podemos encontrar otra información adicional como el país de origen de la película, el reparto, director, etc. Por si esto fuera poco, todo el dataset ha pasado previamente un proceso de limpieza, de modo que no </w:t>
+        <w:t xml:space="preserve">Cuando ya había decidido utilizar </w:t>
+      </w:r>
+      <w:proofErr w:type="spellStart"/>
+      <w:r>
+        <w:t>Movielens</w:t>
+      </w:r>
+      <w:proofErr w:type="spellEnd"/>
+      <w:r>
+        <w:t xml:space="preserve">, encontré por casualidad este </w:t>
+      </w:r>
+      <w:proofErr w:type="spellStart"/>
+      <w:r>
+        <w:t>dataset</w:t>
+      </w:r>
+      <w:proofErr w:type="spellEnd"/>
+      <w:r>
+        <w:t xml:space="preserve">, una ampliación de </w:t>
+      </w:r>
+      <w:proofErr w:type="spellStart"/>
+      <w:r>
+        <w:t>Movielens</w:t>
+      </w:r>
+      <w:proofErr w:type="spellEnd"/>
+      <w:r>
+        <w:t xml:space="preserve"> realizada por algunos investigadores de la Universidad Autónoma de Madrid. En este </w:t>
+      </w:r>
+      <w:proofErr w:type="spellStart"/>
+      <w:r>
+        <w:t>dataset</w:t>
+      </w:r>
+      <w:proofErr w:type="spellEnd"/>
+      <w:r>
+        <w:t xml:space="preserve">, además de toda la información existente en el </w:t>
+      </w:r>
+      <w:proofErr w:type="spellStart"/>
+      <w:r>
+        <w:t>dataset</w:t>
+      </w:r>
+      <w:proofErr w:type="spellEnd"/>
+      <w:r>
+        <w:t xml:space="preserve"> de </w:t>
+      </w:r>
+      <w:proofErr w:type="spellStart"/>
+      <w:r>
+        <w:t>Movielens</w:t>
+      </w:r>
+      <w:proofErr w:type="spellEnd"/>
+      <w:r>
+        <w:t xml:space="preserve">, podemos encontrar otra información adicional como el país de origen de la película, el reparto, director, etc. Por si esto fuera poco, todo el </w:t>
+      </w:r>
+      <w:proofErr w:type="spellStart"/>
+      <w:r>
+        <w:t>dataset</w:t>
+      </w:r>
+      <w:proofErr w:type="spellEnd"/>
+      <w:r>
+        <w:t xml:space="preserve"> ha pasado previamente un proceso de limpieza, de modo que no </w:t>
       </w:r>
       <w:r>
         <w:t>hay que realizar un proceso de limpieza de datos muy inferior a los demás</w:t>
@@ -5072,10 +5635,26 @@
         <w:pStyle w:val="Cuerpotexto"/>
       </w:pPr>
       <w:r>
-        <w:t xml:space="preserve">Tras analizar las ventajas e inconvenientes de seleccionar cada uno de los diversos dataset, decidí utilizar el </w:t>
-      </w:r>
-      <w:r>
-        <w:t>último de todos (la extensión de Movielens) dado que contiene una gran cantidad de películas y valoraciones y, además, no es necesario realizar un proceso de limpieza demasiado exhaustivo.</w:t>
+        <w:t xml:space="preserve">Tras analizar las ventajas e inconvenientes de seleccionar cada uno de los diversos </w:t>
+      </w:r>
+      <w:proofErr w:type="spellStart"/>
+      <w:r>
+        <w:t>dataset</w:t>
+      </w:r>
+      <w:proofErr w:type="spellEnd"/>
+      <w:r>
+        <w:t xml:space="preserve">, decidí utilizar el </w:t>
+      </w:r>
+      <w:r>
+        <w:t xml:space="preserve">último de todos (la extensión de </w:t>
+      </w:r>
+      <w:proofErr w:type="spellStart"/>
+      <w:r>
+        <w:t>Movielens</w:t>
+      </w:r>
+      <w:proofErr w:type="spellEnd"/>
+      <w:r>
+        <w:t>) dado que contiene una gran cantidad de películas y valoraciones y, además, no es necesario realizar un proceso de limpieza demasiado exhaustivo.</w:t>
       </w:r>
     </w:p>
     <w:p>
@@ -5123,7 +5702,15 @@
       </w:r>
       <w:r>
         <w:lastRenderedPageBreak/>
-        <w:t>procesar_csv.py que puede encontrarse en el repositorio de Github en la carpeta Scripts.</w:t>
+        <w:t xml:space="preserve">procesar_csv.py que puede encontrarse en el repositorio de </w:t>
+      </w:r>
+      <w:proofErr w:type="spellStart"/>
+      <w:r>
+        <w:t>Github</w:t>
+      </w:r>
+      <w:proofErr w:type="spellEnd"/>
+      <w:r>
+        <w:t xml:space="preserve"> en la carpeta Scripts.</w:t>
       </w:r>
     </w:p>
     <w:p>
@@ -5248,7 +5835,23 @@
         <w:pStyle w:val="Cuerpotexto"/>
       </w:pPr>
       <w:r>
-        <w:t>Los scripts de carga pueden encontrarse dentro del repositorio de Github en la carpeta Scripts. Al ejecutarlos, es importante incluirlos dentro de la carpeta Import en Neo4j, de no ser así, el gestor no sería capaz de encontrarlos y, por tanto, no se podría efectuar la carga de manera satisfactoria.</w:t>
+        <w:t xml:space="preserve">Los scripts de carga pueden encontrarse dentro del repositorio de </w:t>
+      </w:r>
+      <w:proofErr w:type="spellStart"/>
+      <w:r>
+        <w:t>Github</w:t>
+      </w:r>
+      <w:proofErr w:type="spellEnd"/>
+      <w:r>
+        <w:t xml:space="preserve"> en la carpeta Scripts. Al ejecutarlos, es importante incluirlos dentro de la carpeta </w:t>
+      </w:r>
+      <w:proofErr w:type="spellStart"/>
+      <w:r>
+        <w:t>Import</w:t>
+      </w:r>
+      <w:proofErr w:type="spellEnd"/>
+      <w:r>
+        <w:t xml:space="preserve"> en Neo4j, de no ser así, el gestor no sería capaz de encontrarlos y, por tanto, no se podría efectuar la carga de manera satisfactoria.</w:t>
       </w:r>
     </w:p>
     <w:p>
@@ -5337,7 +5940,15 @@
         <w:pStyle w:val="Cuerpotexto"/>
       </w:pPr>
       <w:r>
-        <w:t>Al igual que todos los scripts, los archivos encargados de la creación de índices pueden encontrarse dentro del repositorio Github en la carpeta Scripts.</w:t>
+        <w:t xml:space="preserve">Al igual que todos los scripts, los archivos encargados de la creación de índices pueden encontrarse dentro del repositorio </w:t>
+      </w:r>
+      <w:proofErr w:type="spellStart"/>
+      <w:r>
+        <w:t>Github</w:t>
+      </w:r>
+      <w:proofErr w:type="spellEnd"/>
+      <w:r>
+        <w:t xml:space="preserve"> en la carpeta Scripts.</w:t>
       </w:r>
     </w:p>
     <w:p>
@@ -5362,7 +5973,15 @@
         <w:t>Habiendo import</w:t>
       </w:r>
       <w:r>
-        <w:t>ado todos los datos, llega el momento de efectuar una serie de transformaciones en los datos que nos ayuden a eliminar duplicados y a facilitar el trabajo a los algoritmos de recomendación que se ejecutarán en el backend.</w:t>
+        <w:t xml:space="preserve">ado todos los datos, llega el momento de efectuar una serie de transformaciones en los datos que nos ayuden a eliminar duplicados y a facilitar el trabajo a los algoritmos de recomendación que se ejecutarán en el </w:t>
+      </w:r>
+      <w:proofErr w:type="spellStart"/>
+      <w:r>
+        <w:t>backend</w:t>
+      </w:r>
+      <w:proofErr w:type="spellEnd"/>
+      <w:r>
+        <w:t>.</w:t>
       </w:r>
     </w:p>
     <w:p>
@@ -5397,7 +6016,15 @@
         <w:t xml:space="preserve">: </w:t>
       </w:r>
       <w:r>
-        <w:t>En vistas a una mayor robustez del sistema de recomendación, resulta necesario eliminar aquellos nodos que se encuentran repetidos en la base de datos. Aunque el dataset se encontraba ya bastante limpio en un principio, sí que se podían encontrar algunas inconsistencias que debían ser solventadas.</w:t>
+        <w:t xml:space="preserve">En vistas a una mayor robustez del sistema de recomendación, resulta necesario eliminar aquellos nodos que se encuentran repetidos en la base de datos. Aunque el </w:t>
+      </w:r>
+      <w:proofErr w:type="spellStart"/>
+      <w:r>
+        <w:t>dataset</w:t>
+      </w:r>
+      <w:proofErr w:type="spellEnd"/>
+      <w:r>
+        <w:t xml:space="preserve"> se encontraba ya bastante limpio en un principio, sí que se podían encontrar algunas inconsistencias que debían ser solventadas.</w:t>
       </w:r>
     </w:p>
     <w:p>
@@ -5413,7 +6040,15 @@
         <w:pStyle w:val="Cuerpotexto"/>
       </w:pPr>
       <w:r>
-        <w:t xml:space="preserve">Para eliminar estos nodos repetidos, decidí implementar un sencillo Script en Cypher. El siguiente ejemplo muestra como eliminar todas las películas con la misma portada </w:t>
+        <w:t xml:space="preserve">Para eliminar estos nodos repetidos, decidí implementar un sencillo Script en </w:t>
+      </w:r>
+      <w:proofErr w:type="spellStart"/>
+      <w:r>
+        <w:t>Cypher</w:t>
+      </w:r>
+      <w:proofErr w:type="spellEnd"/>
+      <w:r>
+        <w:t xml:space="preserve">. El siguiente ejemplo muestra como eliminar todas las películas con la misma portada </w:t>
       </w:r>
       <w:r>
         <w:lastRenderedPageBreak/>
@@ -5530,7 +6165,23 @@
         <w:t xml:space="preserve">: </w:t>
       </w:r>
       <w:r>
-        <w:t>Aunque en un principio no había reparado en ello, al ir desarrollando el algoritmo de recomendación basado en contenido reparé en que, por la forma de separar tokens en Python, no podían existir guiones ni espacios en los nombres de las características que fueran a ser utilizados como criterios de recomendación. Debido a esto, decidí desarrollar un script en Cypher que lo solucionara. El siguiente ejemplo muestra como sustituir los guiones y espacios contenidos en el texto por barras bajas:</w:t>
+        <w:t xml:space="preserve">Aunque en un principio no había reparado en ello, al ir desarrollando el algoritmo de recomendación basado en contenido reparé en que, por la forma de separar </w:t>
+      </w:r>
+      <w:proofErr w:type="spellStart"/>
+      <w:r>
+        <w:t>tokens</w:t>
+      </w:r>
+      <w:proofErr w:type="spellEnd"/>
+      <w:r>
+        <w:t xml:space="preserve"> en Python, no podían existir guiones ni espacios en los nombres de las características que fueran a ser utilizados como criterios de recomendación. Debido a esto, decidí desarrollar un script en </w:t>
+      </w:r>
+      <w:proofErr w:type="spellStart"/>
+      <w:r>
+        <w:t>Cypher</w:t>
+      </w:r>
+      <w:proofErr w:type="spellEnd"/>
+      <w:r>
+        <w:t xml:space="preserve"> que lo solucionara. El siguiente ejemplo muestra como sustituir los guiones y espacios contenidos en el texto por barras bajas:</w:t>
       </w:r>
     </w:p>
     <w:p>
@@ -5735,17 +6386,27 @@
           <w:numId w:val="16"/>
         </w:numPr>
       </w:pPr>
+      <w:proofErr w:type="spellStart"/>
       <w:r>
         <w:rPr>
           <w:b/>
         </w:rPr>
         <w:t>Movie</w:t>
       </w:r>
+      <w:proofErr w:type="spellEnd"/>
       <w:r>
         <w:t xml:space="preserve">:  </w:t>
       </w:r>
       <w:r>
-        <w:t xml:space="preserve">Nodo que contiene la siguiente información sobre una película: identificador único, identificador de la película en imdb, título, año, link a la fotografía de la portada. En la base hay un total de </w:t>
+        <w:t xml:space="preserve">Nodo que contiene la siguiente información sobre una película: identificador único, identificador de la película en </w:t>
+      </w:r>
+      <w:proofErr w:type="spellStart"/>
+      <w:r>
+        <w:t>imdb</w:t>
+      </w:r>
+      <w:proofErr w:type="spellEnd"/>
+      <w:r>
+        <w:t xml:space="preserve">, título, año, link a la fotografía de la portada. En la base hay un total de </w:t>
       </w:r>
       <w:r>
         <w:t>9.060</w:t>
@@ -5762,12 +6423,14 @@
           <w:numId w:val="16"/>
         </w:numPr>
       </w:pPr>
+      <w:proofErr w:type="spellStart"/>
       <w:r>
         <w:rPr>
           <w:b/>
         </w:rPr>
         <w:t>Genre</w:t>
       </w:r>
+      <w:proofErr w:type="spellEnd"/>
       <w:r>
         <w:t xml:space="preserve">: </w:t>
       </w:r>
@@ -5861,15 +6524,31 @@
           <w:numId w:val="16"/>
         </w:numPr>
       </w:pPr>
+      <w:proofErr w:type="spellStart"/>
       <w:r>
         <w:rPr>
           <w:b/>
         </w:rPr>
         <w:lastRenderedPageBreak/>
-        <w:t xml:space="preserve">User: </w:t>
-      </w:r>
-      <w:r>
-        <w:t xml:space="preserve">Nodo que contiene la información de cada usuario. Para los usuarios generados a partir del csv, </w:t>
+        <w:t>User</w:t>
+      </w:r>
+      <w:proofErr w:type="spellEnd"/>
+      <w:r>
+        <w:rPr>
+          <w:b/>
+        </w:rPr>
+        <w:t xml:space="preserve">: </w:t>
+      </w:r>
+      <w:r>
+        <w:t xml:space="preserve">Nodo que contiene la información de cada usuario. Para los usuarios generados a partir del </w:t>
+      </w:r>
+      <w:proofErr w:type="spellStart"/>
+      <w:r>
+        <w:t>csv</w:t>
+      </w:r>
+      <w:proofErr w:type="spellEnd"/>
+      <w:r>
+        <w:t xml:space="preserve">, </w:t>
       </w:r>
       <w:r>
         <w:t>la única información disponible será el identificador.</w:t>
@@ -5878,7 +6557,15 @@
         <w:t xml:space="preserve"> Sin embargo, para los usuarios generados a partir de la aplicación web mediante el sistema de registro, también </w:t>
       </w:r>
       <w:r>
-        <w:t>se encontrará almacenado su nombre, username y su contraseña debidamente cifrada.</w:t>
+        <w:t xml:space="preserve">se encontrará almacenado su nombre, </w:t>
+      </w:r>
+      <w:proofErr w:type="spellStart"/>
+      <w:r>
+        <w:t>username</w:t>
+      </w:r>
+      <w:proofErr w:type="spellEnd"/>
+      <w:r>
+        <w:t xml:space="preserve"> y su contraseña debidamente cifrada.</w:t>
       </w:r>
     </w:p>
     <w:p>
@@ -5911,7 +6598,23 @@
         <w:t xml:space="preserve">: </w:t>
       </w:r>
       <w:r>
-        <w:t xml:space="preserve">Relación entre Movie y Genre. Cada película puede pertenecer a un género o a varios. Existen un total de </w:t>
+        <w:t xml:space="preserve">Relación entre </w:t>
+      </w:r>
+      <w:proofErr w:type="spellStart"/>
+      <w:r>
+        <w:t>Movie</w:t>
+      </w:r>
+      <w:proofErr w:type="spellEnd"/>
+      <w:r>
+        <w:t xml:space="preserve"> y </w:t>
+      </w:r>
+      <w:proofErr w:type="spellStart"/>
+      <w:r>
+        <w:t>Genre</w:t>
+      </w:r>
+      <w:proofErr w:type="spellEnd"/>
+      <w:r>
+        <w:t xml:space="preserve">. Cada película puede pertenecer a un género o a varios. Existen un total de </w:t>
       </w:r>
       <w:r>
         <w:t>18.366</w:t>
@@ -5939,7 +6642,21 @@
         <w:rPr>
           <w:lang w:val="en-US"/>
         </w:rPr>
-        <w:t xml:space="preserve">: Relación entre Movie y Country. </w:t>
+        <w:t xml:space="preserve">: </w:t>
+      </w:r>
+      <w:proofErr w:type="spellStart"/>
+      <w:r>
+        <w:rPr>
+          <w:lang w:val="en-US"/>
+        </w:rPr>
+        <w:t>Relación</w:t>
+      </w:r>
+      <w:proofErr w:type="spellEnd"/>
+      <w:r>
+        <w:rPr>
+          <w:lang w:val="en-US"/>
+        </w:rPr>
+        <w:t xml:space="preserve"> entre Movie y Country. </w:t>
       </w:r>
       <w:r>
         <w:t xml:space="preserve">Cada película solo puede estar relacionada con un único país de origen. Existen un total de </w:t>
@@ -5972,7 +6689,15 @@
         <w:t xml:space="preserve"> </w:t>
       </w:r>
       <w:r>
-        <w:t xml:space="preserve">Relación entre Movie y Actor. Cada actor puede actuar en tantas películas como se desee. Existen un total de </w:t>
+        <w:t xml:space="preserve">Relación entre </w:t>
+      </w:r>
+      <w:proofErr w:type="spellStart"/>
+      <w:r>
+        <w:t>Movie</w:t>
+      </w:r>
+      <w:proofErr w:type="spellEnd"/>
+      <w:r>
+        <w:t xml:space="preserve"> y Actor. Cada actor puede actuar en tantas películas como se desee. Existen un total de </w:t>
       </w:r>
       <w:r>
         <w:t xml:space="preserve">207.985 </w:t>
@@ -6002,7 +6727,15 @@
         <w:t xml:space="preserve"> </w:t>
       </w:r>
       <w:r>
-        <w:t xml:space="preserve">Relación entre Director y Movie. Cada director puede dirigir tantas películas como sea necesario y, además, cada película puede estar dirigida por más de un director. Existen un total de </w:t>
+        <w:t xml:space="preserve">Relación entre Director y </w:t>
+      </w:r>
+      <w:proofErr w:type="spellStart"/>
+      <w:r>
+        <w:t>Movie</w:t>
+      </w:r>
+      <w:proofErr w:type="spellEnd"/>
+      <w:r>
+        <w:t xml:space="preserve">. Cada director puede dirigir tantas películas como sea necesario y, además, cada película puede estar dirigida por más de un director. Existen un total de </w:t>
       </w:r>
       <w:r>
         <w:t>9.060</w:t>
@@ -6032,7 +6765,39 @@
         <w:t xml:space="preserve">: </w:t>
       </w:r>
       <w:r>
-        <w:t xml:space="preserve">Relación entre User y Movie. Cada User puede valorar tantas películas como quiera y cada película puede estar valorada por más de un User. La relación tiene un atributo que contiene la valoración que el usuario ha asignado a dicha película, un número entre 0 y 5. Existen un total de </w:t>
+        <w:t xml:space="preserve">Relación entre </w:t>
+      </w:r>
+      <w:proofErr w:type="spellStart"/>
+      <w:r>
+        <w:t>User</w:t>
+      </w:r>
+      <w:proofErr w:type="spellEnd"/>
+      <w:r>
+        <w:t xml:space="preserve"> y </w:t>
+      </w:r>
+      <w:proofErr w:type="spellStart"/>
+      <w:r>
+        <w:t>Movie</w:t>
+      </w:r>
+      <w:proofErr w:type="spellEnd"/>
+      <w:r>
+        <w:t xml:space="preserve">. Cada </w:t>
+      </w:r>
+      <w:proofErr w:type="spellStart"/>
+      <w:r>
+        <w:t>User</w:t>
+      </w:r>
+      <w:proofErr w:type="spellEnd"/>
+      <w:r>
+        <w:t xml:space="preserve"> puede valorar tantas películas como quiera y cada película puede estar valorada por más de un </w:t>
+      </w:r>
+      <w:proofErr w:type="spellStart"/>
+      <w:r>
+        <w:t>User</w:t>
+      </w:r>
+      <w:proofErr w:type="spellEnd"/>
+      <w:r>
+        <w:t xml:space="preserve">. La relación tiene un atributo que contiene la valoración que el usuario ha asignado a dicha película, un número entre 0 y 5. Existen un total de </w:t>
       </w:r>
       <w:r>
         <w:t>758.836</w:t>
@@ -6076,7 +6841,13 @@
         <w:ind w:left="0"/>
       </w:pPr>
       <w:r>
-        <w:t xml:space="preserve">La aplicación es una aplicación web que, por tanto, opera bajo el paradigma cliente-servidor. Este tipo de aplicaciones están formadas por 3 partes esenciales, base de datos, </w:t>
+        <w:t>La aplicación es una aplicación web que, por tanto, opera bajo el paradigma cliente-servidor. Este tipo de aplicaciones están f</w:t>
+      </w:r>
+      <w:r>
+        <w:t>ormadas por 3 partes esenciales:</w:t>
+      </w:r>
+      <w:r>
+        <w:t xml:space="preserve"> base de datos, </w:t>
       </w:r>
       <w:r>
         <w:t>servidor web</w:t>
@@ -6179,7 +6950,15 @@
         </w:rPr>
       </w:pPr>
       <w:r>
-        <w:t>Servidor web (frontend): Es el encargado de devolver el código de la aplicación al cliente. Se encarga por tanto de mostrar la interfaz de usuario al cliente y de realizar peticiones al servidor de aplicación. Este servidor, por tanto, no tiene acceso ni a la lógica de negocio de la aplicación ni, por supuesto, a la base de datos.</w:t>
+        <w:t>Servidor web (</w:t>
+      </w:r>
+      <w:proofErr w:type="spellStart"/>
+      <w:r>
+        <w:t>frontend</w:t>
+      </w:r>
+      <w:proofErr w:type="spellEnd"/>
+      <w:r>
+        <w:t>): Es el encargado de devolver el código de la aplicación al cliente. Se encarga por tanto de mostrar la interfaz de usuario al cliente y de realizar peticiones al servidor de aplicación. Este servidor, por tanto, no tiene acceso ni a la lógica de negocio de la aplicación ni, por supuesto, a la base de datos.</w:t>
       </w:r>
     </w:p>
     <w:p>
@@ -6194,7 +6973,15 @@
         </w:rPr>
       </w:pPr>
       <w:r>
-        <w:t xml:space="preserve">Servidor de aplicación (backend): Es el encargado de gestionar toda la lógica de negocio de la aplicación. Esto quiere decir que se encarga de gestionar los registros, inicios de sesión, calcular las recomendaciones y, por supuesto, de enviar al servidor </w:t>
+        <w:t>Servidor de aplicación (</w:t>
+      </w:r>
+      <w:proofErr w:type="spellStart"/>
+      <w:r>
+        <w:t>backend</w:t>
+      </w:r>
+      <w:proofErr w:type="spellEnd"/>
+      <w:r>
+        <w:t xml:space="preserve">): Es el encargado de gestionar toda la lógica de negocio de la aplicación. Esto quiere decir que se encarga de gestionar los registros, inicios de sesión, calcular las recomendaciones y, por supuesto, de enviar al servidor </w:t>
       </w:r>
       <w:r>
         <w:lastRenderedPageBreak/>
@@ -6216,7 +7003,15 @@
         </w:rPr>
       </w:pPr>
       <w:r>
-        <w:t>Base de datos: Su principal función es, además de persistir toda la información necesaria para la aplicación, la inserción de nuevos datos y la devolución al backend de los datos que cumplen las condiciones indicadas en la consulta.</w:t>
+        <w:t xml:space="preserve">Base de datos: Su principal función es, además de persistir toda la información necesaria para la aplicación, la inserción de nuevos datos y la devolución al </w:t>
+      </w:r>
+      <w:proofErr w:type="spellStart"/>
+      <w:r>
+        <w:t>backend</w:t>
+      </w:r>
+      <w:proofErr w:type="spellEnd"/>
+      <w:r>
+        <w:t xml:space="preserve"> de los datos que cumplen las condiciones indicadas en la consulta.</w:t>
       </w:r>
     </w:p>
     <w:p>
@@ -6239,10 +7034,26 @@
         <w:t xml:space="preserve">Servidor web y servidor de aplicación: </w:t>
       </w:r>
       <w:r>
-        <w:t>Como en la mayoría de aplicaciones web, la conexión entre ambos servidores se realiza mediante una API REST. Utilizando este mecanismo, ambos servidores se comunican mediante peticiones http. El servidor de aplicación (backend) se encuentra permanente escuchando peticiones http. Al recibir una, dependiendo de la ruta a la que se haya efectuado y el método</w:t>
-      </w:r>
-      <w:r>
-        <w:t xml:space="preserve"> indicado, se realizan unas acciones u otras y se devuelve al servidor web un json que contiene la información solicitada.</w:t>
+        <w:t>Como en la mayoría de aplicaciones web, la conexión entre ambos servidores se realiza mediante una API REST. Utilizando este mecanismo, ambos servidores se comunican mediante peticiones http. El servidor de aplicación (</w:t>
+      </w:r>
+      <w:proofErr w:type="spellStart"/>
+      <w:r>
+        <w:t>backend</w:t>
+      </w:r>
+      <w:proofErr w:type="spellEnd"/>
+      <w:r>
+        <w:t>) se encuentra permanente escuchando peticiones http. Al recibir una, dependiendo de la ruta a la que se haya efectuado y el método</w:t>
+      </w:r>
+      <w:r>
+        <w:t xml:space="preserve"> indicado, se realizan unas acciones u otras y se devuelve al servidor web un </w:t>
+      </w:r>
+      <w:proofErr w:type="spellStart"/>
+      <w:r>
+        <w:t>json</w:t>
+      </w:r>
+      <w:proofErr w:type="spellEnd"/>
+      <w:r>
+        <w:t xml:space="preserve"> que contiene la información solicitada.</w:t>
       </w:r>
     </w:p>
     <w:p>
@@ -6366,10 +7177,27 @@
         <w:t>De añadir más información superflua como año de lanzamiento, director o géneros se podría distraer de forma involuntaria al usuario, dificultando por tanto que encuentre de forma exitosa las películas que haya visto en el pasado.</w:t>
       </w:r>
     </w:p>
+    <w:p>
+      <w:r>
+        <w:t xml:space="preserve">Cabe destacar como funciona el sistema de puntuaciones de la aplicación. Para realizar una valoración a una película, un usuario tan solo tiene que seleccionar, en la tarjeta de la película que quiere valorar, una puntuación entre 0.5 y 5 estrellas. Tan solo haciendo ese sencillo </w:t>
+      </w:r>
+      <w:proofErr w:type="spellStart"/>
+      <w:r>
+        <w:t>click</w:t>
+      </w:r>
+      <w:proofErr w:type="spellEnd"/>
+      <w:r>
+        <w:t>, la valoración se almacena automáticamente en la base de datos. En el caso de que se quiera cambiar una valoración, tan solo es necesario cambiar la selección de estrellas en la tarjeta, de forma automática se actualiza en la base de datos. Si por ejemplo realizamos una valoración de 5 estrellas a la película Memento, el aspecto de la tarjeta es el siguiente.</w:t>
+      </w:r>
+    </w:p>
     <w:p/>
     <w:p>
       <w:r>
-        <w:t xml:space="preserve">Ya para terminar con esta ventana que, como recordatorio, sólo se mostrará a los usuarios que todavía no hayan realizado ninguna valoración, cabe destacar que cuando hayamos valorado al menos 5 películas tan solo tendremos que pulsar en el botón de continuar, situado en la parte superior de la ventana, y acceder a la aplicación como tal. En caso de que no hayamos valorado todavía </w:t>
+        <w:t xml:space="preserve">Ya para terminar con esta ventana que, como recordatorio, sólo se mostrará a los usuarios que todavía no hayan realizado ninguna valoración, cabe destacar que cuando hayamos valorado al menos 5 películas tan solo tendremos que pulsar en el botón de continuar, situado </w:t>
+      </w:r>
+      <w:r>
+        <w:lastRenderedPageBreak/>
+        <w:t xml:space="preserve">en la parte superior de la ventana, y acceder a la aplicación como tal. En caso de que no hayamos valorado todavía </w:t>
       </w:r>
       <w:r>
         <w:t>el número de filmes indicado</w:t>
@@ -6393,44 +7221,266 @@
     <w:p/>
     <w:p>
       <w:r>
+        <w:t>Cuando accedamos a la aplicación, ya sea porque ac</w:t>
+      </w:r>
+      <w:r>
+        <w:t xml:space="preserve">abamos de valorar esas 5 películas iniciales o porque </w:t>
+      </w:r>
+      <w:r>
+        <w:t>ya seamos usuarios habituales, nos encontraremos con la pantalla de Búsqueda de películas, que tiene el siguiente aspecto:</w:t>
+      </w:r>
+    </w:p>
+    <w:p/>
+    <w:p>
+      <w:r>
+        <w:t>Como se puede observar, la primera vez que accedemos a la ventana, las películas mostradas son aleatorias. O bueno, aleatoria no es la palabra, son las películas más populares que no han sido valoradas por el usuario hasta el momento. Películas parecidas a las mostradas en la ventana de valoración inicial de películas.</w:t>
+      </w:r>
+    </w:p>
+    <w:p/>
+    <w:p>
+      <w:r>
+        <w:t xml:space="preserve">La utilización de esta ventana es extremadamente sencilla. En la parte superior se puede apreciar un cuadro de texto en el que se </w:t>
+      </w:r>
+      <w:r>
+        <w:t>debe</w:t>
+      </w:r>
+      <w:r>
+        <w:t xml:space="preserve"> </w:t>
+      </w:r>
+      <w:r>
+        <w:t>introducir</w:t>
+      </w:r>
+      <w:r>
+        <w:t xml:space="preserve"> el título o género que se desea buscar. </w:t>
+      </w:r>
+      <w:r>
+        <w:t xml:space="preserve">Al pulsar el botón situado a la derecha o pulsar la tecla </w:t>
+      </w:r>
+      <w:proofErr w:type="spellStart"/>
+      <w:r>
+        <w:t>Enter</w:t>
+      </w:r>
+      <w:proofErr w:type="spellEnd"/>
+      <w:r>
+        <w:t xml:space="preserve"> en el teclado, efectuamos una consulta al servidor de aplicación, que nos devuelve las películas que contienen el patrón de búsqueda introducido en su título o que pertenecen al género introducido.</w:t>
+      </w:r>
+    </w:p>
+    <w:p>
+      <w:r>
+        <w:t xml:space="preserve">Por cuestiones de eficiencia, tan solo se devuelven las 50 películas (en caso de existir ese número) con mayor número de valoraciones y que, por supuesto, cumplen los requisitos introducidos en la búsqueda. Si por ejemplo buscamos la palabra </w:t>
+      </w:r>
+      <w:proofErr w:type="spellStart"/>
+      <w:r>
+        <w:t>Shrek</w:t>
+      </w:r>
+      <w:proofErr w:type="spellEnd"/>
+      <w:r>
+        <w:t>, el servidor de aplicación nos devuelve las siguientes películas.</w:t>
+      </w:r>
+    </w:p>
+    <w:p/>
+    <w:p>
+      <w:r>
+        <w:t xml:space="preserve">Como se puede apreciar, basta con que el título de la película contenga el patrón de búsqueda introducido para que se devuelvan las películas. No es obligatorio ni mucho menos realizar una búsqueda exacta. </w:t>
+      </w:r>
+    </w:p>
+    <w:p>
+      <w:r>
         <w:lastRenderedPageBreak/>
-        <w:t>Cuando accedamos a la aplicación, ya sea porque ac</w:t>
-      </w:r>
-      <w:r>
-        <w:t xml:space="preserve">abamos de valorar esas 5 películas iniciales o porque </w:t>
-      </w:r>
-      <w:r>
-        <w:t>ya seamos usuarios habituales, nos encontraremos con la pantalla de Búsqueda de películas, que tiene el siguiente aspecto:</w:t>
+        <w:t xml:space="preserve">Si ahora probamos a buscar un género, </w:t>
+      </w:r>
+      <w:proofErr w:type="gramStart"/>
+      <w:r>
+        <w:rPr>
+          <w:i/>
+        </w:rPr>
+        <w:t>Drama</w:t>
+      </w:r>
+      <w:proofErr w:type="gramEnd"/>
+      <w:r>
+        <w:t xml:space="preserve"> por ejemplo, observamos que las películas obtenidas son las que pertenecen a dicho género. Es, por tanto, totalmente indiferente el patrón introducido, el propio sistema se encarga de gestionar esto internamente.</w:t>
       </w:r>
     </w:p>
     <w:p/>
     <w:p>
       <w:r>
-        <w:t>Como se puede observar, la primera vez que accedemos a la ventana, las películas mostradas son aleatorias. O bueno, aleatoria no es la palabra, son las películas más populares que no han sido valoradas por el usuario hasta el momento. Películas parecidas a las mostradas en la ventana de valoración inicial de películas.</w:t>
+        <w:t xml:space="preserve">Si observamos las tarjetas de las películas, comprobaremos que difieren bastante de las mostradas en la ventana de valoraciones iniciales. En dicha ventana, la tarjeta tenía un aspecto bastante minimalista, mostrando tan solo una fotografía, el título y las estrellas de valoración. En este caso, es necesario aportar mucha más información sobre la película, así que la tarjeta mostrada tiene que tener un aspecto sustancialmente más recargado. </w:t>
+      </w:r>
+    </w:p>
+    <w:p>
+      <w:r>
+        <w:t xml:space="preserve">Además de la portada, título y valoración mostradas en </w:t>
+      </w:r>
+      <w:r>
+        <w:t xml:space="preserve">las tarjetas de valoración inicial, se han añadido una serie de campos más o menos importantes. Para empezar, justo debajo del título, se indican los géneros a los que pertenece la película. Considero que, a la hora de elegir una película u otra, esta información es bastante relevante. Para visualizar el resto de la información, es necesario pulsar en el botón </w:t>
+      </w:r>
+      <w:r>
+        <w:rPr>
+          <w:i/>
+        </w:rPr>
+        <w:t>Explorar</w:t>
+      </w:r>
+      <w:r>
+        <w:rPr>
+          <w:i/>
+        </w:rPr>
+        <w:t xml:space="preserve">, </w:t>
+      </w:r>
+      <w:r>
+        <w:t>que aumenta la altura de la tarjeta y, por tanto, también su contenido.</w:t>
       </w:r>
     </w:p>
     <w:p/>
     <w:p>
       <w:r>
-        <w:t xml:space="preserve">La utilización de esta ventana es extremadamente sencilla. En la parte superior se puede apreciar un cuadro de texto en el que se puede </w:t>
-      </w:r>
-      <w:r>
-        <w:t>introducir</w:t>
-      </w:r>
-      <w:r>
-        <w:t xml:space="preserve"> el título o género que se desea buscar. </w:t>
-      </w:r>
-      <w:r>
-        <w:t>Al pulsar el botón situado a la derecha o pulsar la tecla Enter en el teclado, efectuamos una consulta al servidor de aplicación, que nos devuelve las películas que contienen el patrón de búsqueda introducido en su título o que pertenecen al género introducido.</w:t>
-      </w:r>
-    </w:p>
-    <w:p>
-      <w:r>
-        <w:t xml:space="preserve">A la </w:t>
+        <w:t xml:space="preserve">En esta expansión de la tarjeta, como se puede apreciar en la figura superior, </w:t>
+      </w:r>
+      <w:r>
+        <w:t xml:space="preserve">nos encontramos el director de la película, año de estreno, país de origen y un link a </w:t>
+      </w:r>
+      <w:proofErr w:type="spellStart"/>
+      <w:r>
+        <w:t>IMDb</w:t>
+      </w:r>
+      <w:proofErr w:type="spellEnd"/>
+      <w:r>
+        <w:t xml:space="preserve">. Debido a las limitaciones de la base de datos, no estoy en posición de mostrar toda la información sobre la película como quisiera. En base a esto, para intentar paliar esos defectos existentes en la base de datos, decidí añadir ese botón con un link a </w:t>
+      </w:r>
+      <w:proofErr w:type="spellStart"/>
+      <w:r>
+        <w:t>IMDb</w:t>
+      </w:r>
+      <w:proofErr w:type="spellEnd"/>
+      <w:r>
+        <w:t xml:space="preserve">. Haciendo </w:t>
+      </w:r>
+      <w:proofErr w:type="spellStart"/>
+      <w:r>
+        <w:t>click</w:t>
+      </w:r>
+      <w:proofErr w:type="spellEnd"/>
+      <w:r>
+        <w:t xml:space="preserve"> en él, se nos abre la página de </w:t>
+      </w:r>
+      <w:proofErr w:type="spellStart"/>
+      <w:r>
+        <w:t>IMDb</w:t>
+      </w:r>
+      <w:proofErr w:type="spellEnd"/>
+      <w:r>
+        <w:t xml:space="preserve"> de la película, donde podemos visualizar el tráiler, ver el reparto completo, una descripción de la pel</w:t>
+      </w:r>
+      <w:r>
+        <w:t>ícula, presupuesto, etc. Puede que no sea la forma más elegante de hacer las cosas, pero es la única forma que se podía implementar en un periodo de tiempo tan corto.</w:t>
+      </w:r>
+    </w:p>
+    <w:p/>
+    <w:p>
+      <w:r>
+        <w:lastRenderedPageBreak/>
+        <w:t>Además de buscar películas para valorarlas, cabe destacar otra de las principales funcionalidades que tiene la aplicación, que no es otra que el control y administración de películas valoradas.</w:t>
+      </w:r>
+    </w:p>
+    <w:p>
+      <w:r>
+        <w:t>De forma sencilla, en la ventana denominada Mis valoraciones podemos visualizar todas las pel</w:t>
+      </w:r>
+      <w:r>
+        <w:t>ículas que hemos valorado y</w:t>
+      </w:r>
+      <w:r>
+        <w:t xml:space="preserve"> </w:t>
+      </w:r>
+      <w:r>
+        <w:t>modificar dichas valoraciones en el caso de que lo creamos oportuno. Por simples cuestiones de accesibilidad, se permite al usuario ordenar las películas mostradas en base a diversos criterios:</w:t>
+      </w:r>
+    </w:p>
+    <w:p>
+      <w:pPr>
+        <w:pStyle w:val="Prrafodelista"/>
+        <w:numPr>
+          <w:ilvl w:val="0"/>
+          <w:numId w:val="29"/>
+        </w:numPr>
+      </w:pPr>
+      <w:r>
+        <w:t>Mejor valoradas primero</w:t>
+      </w:r>
+    </w:p>
+    <w:p>
+      <w:pPr>
+        <w:pStyle w:val="Prrafodelista"/>
+        <w:numPr>
+          <w:ilvl w:val="0"/>
+          <w:numId w:val="29"/>
+        </w:numPr>
+      </w:pPr>
+      <w:r>
+        <w:t>Peor valoradas primero</w:t>
+      </w:r>
+    </w:p>
+    <w:p>
+      <w:pPr>
+        <w:pStyle w:val="Prrafodelista"/>
+        <w:numPr>
+          <w:ilvl w:val="0"/>
+          <w:numId w:val="29"/>
+        </w:numPr>
+      </w:pPr>
+      <w:r>
+        <w:t>Más nuevas primero</w:t>
+      </w:r>
+    </w:p>
+    <w:p>
+      <w:pPr>
+        <w:pStyle w:val="Prrafodelista"/>
+        <w:numPr>
+          <w:ilvl w:val="0"/>
+          <w:numId w:val="29"/>
+        </w:numPr>
+      </w:pPr>
+      <w:r>
+        <w:t>Más antiguas primero</w:t>
+      </w:r>
+    </w:p>
+    <w:p>
+      <w:pPr>
+        <w:pStyle w:val="Prrafodelista"/>
+        <w:numPr>
+          <w:ilvl w:val="0"/>
+          <w:numId w:val="29"/>
+        </w:numPr>
+      </w:pPr>
+      <w:r>
+        <w:t>Orden alfabético (A-Z)</w:t>
+      </w:r>
+    </w:p>
+    <w:p>
+      <w:pPr>
+        <w:pStyle w:val="Prrafodelista"/>
+        <w:numPr>
+          <w:ilvl w:val="0"/>
+          <w:numId w:val="29"/>
+        </w:numPr>
+      </w:pPr>
+      <w:r>
+        <w:t>Orden alfabético (Z-A)</w:t>
+      </w:r>
+    </w:p>
+    <w:p/>
+    <w:p>
+      <w:r>
+        <w:t>Habiendo descrito ya las otras dos ventanas principales de la aplicación, llega el momento de centrarse en la funcionalidad más importante de la aplicación, el sistema de recomendación. Dicho sistema, al igual que en cualquier aplicación similar, se ejecuta íntegramente en el servidor de aplicación. Sin embargo, a la hora de mostrar los resultados, es necesario mostrar al usuario las recomendaciones en un formato atractivo, lo que hace que por tanto sea necesaria una vista en la aplicación que implemente dicha funcionalidad.</w:t>
+      </w:r>
+    </w:p>
+    <w:p>
+      <w:r>
+        <w:t xml:space="preserve">Esa vista en cuestión se denomina </w:t>
       </w:r>
       <w:bookmarkStart w:id="15" w:name="_GoBack"/>
       <w:bookmarkEnd w:id="15"/>
     </w:p>
+    <w:p/>
     <w:p>
       <w:pPr>
         <w:rPr>
@@ -6505,12 +7555,42 @@
           <w:numId w:val="24"/>
         </w:numPr>
       </w:pPr>
+      <w:proofErr w:type="spellStart"/>
       <w:r>
         <w:rPr>
           <w:b/>
         </w:rPr>
-        <w:t>Graph Powered Machine Learning</w:t>
-      </w:r>
+        <w:t>Graph</w:t>
+      </w:r>
+      <w:proofErr w:type="spellEnd"/>
+      <w:r>
+        <w:rPr>
+          <w:b/>
+        </w:rPr>
+        <w:t xml:space="preserve"> </w:t>
+      </w:r>
+      <w:proofErr w:type="spellStart"/>
+      <w:r>
+        <w:rPr>
+          <w:b/>
+        </w:rPr>
+        <w:t>Powered</w:t>
+      </w:r>
+      <w:proofErr w:type="spellEnd"/>
+      <w:r>
+        <w:rPr>
+          <w:b/>
+        </w:rPr>
+        <w:t xml:space="preserve"> Machine </w:t>
+      </w:r>
+      <w:proofErr w:type="spellStart"/>
+      <w:r>
+        <w:rPr>
+          <w:b/>
+        </w:rPr>
+        <w:t>Learning</w:t>
+      </w:r>
+      <w:proofErr w:type="spellEnd"/>
       <w:sdt>
         <w:sdtPr>
           <w:id w:val="1263804481"/>
@@ -6561,12 +7641,56 @@
           <w:b/>
         </w:rPr>
       </w:pPr>
+      <w:proofErr w:type="spellStart"/>
       <w:r>
         <w:rPr>
           <w:b/>
         </w:rPr>
-        <w:t>Recommender Systems. The textbook</w:t>
-      </w:r>
+        <w:t>Recommender</w:t>
+      </w:r>
+      <w:proofErr w:type="spellEnd"/>
+      <w:r>
+        <w:rPr>
+          <w:b/>
+        </w:rPr>
+        <w:t xml:space="preserve"> </w:t>
+      </w:r>
+      <w:proofErr w:type="spellStart"/>
+      <w:r>
+        <w:rPr>
+          <w:b/>
+        </w:rPr>
+        <w:t>Systems</w:t>
+      </w:r>
+      <w:proofErr w:type="spellEnd"/>
+      <w:r>
+        <w:rPr>
+          <w:b/>
+        </w:rPr>
+        <w:t xml:space="preserve">. </w:t>
+      </w:r>
+      <w:proofErr w:type="spellStart"/>
+      <w:r>
+        <w:rPr>
+          <w:b/>
+        </w:rPr>
+        <w:t>The</w:t>
+      </w:r>
+      <w:proofErr w:type="spellEnd"/>
+      <w:r>
+        <w:rPr>
+          <w:b/>
+        </w:rPr>
+        <w:t xml:space="preserve"> </w:t>
+      </w:r>
+      <w:proofErr w:type="spellStart"/>
+      <w:r>
+        <w:rPr>
+          <w:b/>
+        </w:rPr>
+        <w:t>textbook</w:t>
+      </w:r>
+      <w:proofErr w:type="spellEnd"/>
       <w:sdt>
         <w:sdtPr>
           <w:rPr>
@@ -6654,12 +7778,20 @@
           <w:numId w:val="25"/>
         </w:numPr>
       </w:pPr>
+      <w:proofErr w:type="spellStart"/>
       <w:r>
         <w:rPr>
           <w:b/>
         </w:rPr>
         <w:lastRenderedPageBreak/>
-        <w:t>Preprocesamiento y extracción de características</w:t>
+        <w:t>Preprocesamiento</w:t>
+      </w:r>
+      <w:proofErr w:type="spellEnd"/>
+      <w:r>
+        <w:rPr>
+          <w:b/>
+        </w:rPr>
+        <w:t xml:space="preserve"> y extracción de características</w:t>
       </w:r>
       <w:r>
         <w:t>.</w:t>
@@ -6930,11 +8062,19 @@
           <w:numId w:val="25"/>
         </w:numPr>
       </w:pPr>
+      <w:proofErr w:type="spellStart"/>
       <w:r>
         <w:rPr>
           <w:b/>
         </w:rPr>
-        <w:t>Preprocesamiento y extracción de características</w:t>
+        <w:t>Preprocesamiento</w:t>
+      </w:r>
+      <w:proofErr w:type="spellEnd"/>
+      <w:r>
+        <w:rPr>
+          <w:b/>
+        </w:rPr>
+        <w:t xml:space="preserve"> y extracción de características</w:t>
       </w:r>
       <w:r>
         <w:t>.</w:t>
@@ -6945,7 +8085,15 @@
         <w:ind w:firstLine="708"/>
       </w:pPr>
       <w:r>
-        <w:t>Se partirá de un dataset compuesto por las siguientes 4 películas</w:t>
+        <w:t xml:space="preserve">Se partirá de un </w:t>
+      </w:r>
+      <w:proofErr w:type="spellStart"/>
+      <w:r>
+        <w:t>dataset</w:t>
+      </w:r>
+      <w:proofErr w:type="spellEnd"/>
+      <w:r>
+        <w:t xml:space="preserve"> compuesto por las siguientes 4 películas</w:t>
       </w:r>
     </w:p>
     <w:p>
@@ -7004,7 +8152,15 @@
         <w:ind w:left="705"/>
       </w:pPr>
       <w:r>
-        <w:t>El primer paso consiste en obtener todas las características diferentes presentes en el dataset. Dichas características son:</w:t>
+        <w:t xml:space="preserve">El primer paso consiste en obtener todas las características diferentes presentes en el </w:t>
+      </w:r>
+      <w:proofErr w:type="spellStart"/>
+      <w:r>
+        <w:t>dataset</w:t>
+      </w:r>
+      <w:proofErr w:type="spellEnd"/>
+      <w:r>
+        <w:t>. Dichas características son:</w:t>
       </w:r>
     </w:p>
     <w:p>
@@ -8783,9 +9939,11 @@
         <w:lastRenderedPageBreak/>
         <w:t xml:space="preserve">entre todos los usuarios. Por tanto, si quisiéramos comparar 3 usuarios que hubieran valorado entre </w:t>
       </w:r>
+      <w:proofErr w:type="gramStart"/>
       <w:r>
         <w:t>todos 15 películas</w:t>
       </w:r>
+      <w:proofErr w:type="gramEnd"/>
       <w:r>
         <w:t>, la dimensión de la matriz de valoraciones resultante sería de 3x15.</w:t>
       </w:r>
@@ -8795,7 +9953,17 @@
         <w:ind w:left="708"/>
       </w:pPr>
       <w:r>
-        <w:t xml:space="preserve">Los valores colocados en cada posición de la matriz serán las valoraciones que cada usuario haya asignado a cada película y, en caso de no haber valorado una película, un 0. De este modo, en la posición i,j de la matriz podrá encontrarse la valoración que el usuario i asignó a la película j y, en caso de no </w:t>
+        <w:t xml:space="preserve">Los valores colocados en cada posición de la matriz serán las valoraciones que cada usuario haya asignado a cada película y, en caso de no haber valorado una película, un 0. De este modo, en la posición </w:t>
+      </w:r>
+      <w:proofErr w:type="spellStart"/>
+      <w:proofErr w:type="gramStart"/>
+      <w:r>
+        <w:t>i,j</w:t>
+      </w:r>
+      <w:proofErr w:type="spellEnd"/>
+      <w:proofErr w:type="gramEnd"/>
+      <w:r>
+        <w:t xml:space="preserve"> de la matriz podrá encontrarse la valoración que el usuario i asignó a la película j y, en caso de no </w:t>
       </w:r>
       <w:r>
         <w:t>existir una valoración para</w:t>
@@ -8840,7 +10008,15 @@
         <w:ind w:left="708"/>
       </w:pPr>
       <w:r>
-        <w:t>Aunque dicha similitud se puede calcular mediante diversas técnicas, considero que la técnica que mejor puede solventar la necesidad que se me presenta es Pearson correlation. El motivo es sencillo, es una técnica que tiene en cuenta la media de las valoraciones al realizar la comparación, algo que es especialmente importante en este caso dado que podríamos encontrarnos usuarios que valoran todas sus películas en un rango de [3.5,5] y otros que usuarios que valoran todas sus películas con puntuaciones más bajas.</w:t>
+        <w:t xml:space="preserve">Aunque dicha similitud se puede calcular mediante diversas técnicas, considero que la técnica que mejor puede solventar la necesidad que se me presenta es Pearson </w:t>
+      </w:r>
+      <w:proofErr w:type="spellStart"/>
+      <w:r>
+        <w:t>correlation</w:t>
+      </w:r>
+      <w:proofErr w:type="spellEnd"/>
+      <w:r>
+        <w:t>. El motivo es sencillo, es una técnica que tiene en cuenta la media de las valoraciones al realizar la comparación, algo que es especialmente importante en este caso dado que podríamos encontrarnos usuarios que valoran todas sus películas en un rango de [3.5,5] y otros que usuarios que valoran todas sus películas con puntuaciones más bajas.</w:t>
       </w:r>
     </w:p>
     <w:p>
@@ -8915,8 +10091,13 @@
         <w:pStyle w:val="Figuras"/>
       </w:pPr>
       <w:r>
-        <w:t>Figura 5.10.- Cálculo Pearson Correlation</w:t>
-      </w:r>
+        <w:t xml:space="preserve">Figura 5.10.- Cálculo Pearson </w:t>
+      </w:r>
+      <w:proofErr w:type="spellStart"/>
+      <w:r>
+        <w:t>Correlation</w:t>
+      </w:r>
+      <w:proofErr w:type="spellEnd"/>
     </w:p>
     <w:p>
       <w:pPr>
@@ -9158,7 +10339,15 @@
         <w:ind w:left="708"/>
       </w:pPr>
       <w:r>
-        <w:t>Para calcular la similitud entre el usuario 1 y el resto de usuarios que se pueden encontrar en la matriz de valoraciones se utiliza la siguiente implementación de Pearson Correlation.</w:t>
+        <w:t xml:space="preserve">Para calcular la similitud entre el usuario 1 y el resto de usuarios que se pueden encontrar en la matriz de valoraciones se utiliza la siguiente implementación de Pearson </w:t>
+      </w:r>
+      <w:proofErr w:type="spellStart"/>
+      <w:r>
+        <w:t>Correlation</w:t>
+      </w:r>
+      <w:proofErr w:type="spellEnd"/>
+      <w:r>
+        <w:t>.</w:t>
       </w:r>
     </w:p>
     <w:p>
@@ -9221,8 +10410,13 @@
         <w:pStyle w:val="Figuras"/>
       </w:pPr>
       <w:r>
-        <w:t>Figura 5.13.- Cálculo Pearson Correlation</w:t>
-      </w:r>
+        <w:t xml:space="preserve">Figura 5.13.- Cálculo Pearson </w:t>
+      </w:r>
+      <w:proofErr w:type="spellStart"/>
+      <w:r>
+        <w:t>Correlation</w:t>
+      </w:r>
+      <w:proofErr w:type="spellEnd"/>
     </w:p>
     <w:p>
       <w:pPr>
@@ -9352,7 +10546,15 @@
         <w:pStyle w:val="Figuras"/>
       </w:pPr>
       <w:r>
-        <w:t>Figura 5.15.- Pearson Correlation calculada</w:t>
+        <w:t xml:space="preserve">Figura 5.15.- Pearson </w:t>
+      </w:r>
+      <w:proofErr w:type="spellStart"/>
+      <w:r>
+        <w:t>Correlation</w:t>
+      </w:r>
+      <w:proofErr w:type="spellEnd"/>
+      <w:r>
+        <w:t xml:space="preserve"> calculada</w:t>
       </w:r>
     </w:p>
     <w:p>
@@ -9759,7 +10961,15 @@
         <w:ind w:left="708"/>
       </w:pPr>
       <w:r>
-        <w:t>Como la salida de ambos algoritmos es una lista que contiene los ids de las películas</w:t>
+        <w:t xml:space="preserve">Como la salida de ambos algoritmos es una lista que contiene los </w:t>
+      </w:r>
+      <w:proofErr w:type="spellStart"/>
+      <w:r>
+        <w:t>ids</w:t>
+      </w:r>
+      <w:proofErr w:type="spellEnd"/>
+      <w:r>
+        <w:t xml:space="preserve"> de las películas</w:t>
       </w:r>
       <w:r>
         <w:t xml:space="preserve"> y la valoración estimada</w:t>
@@ -9779,7 +10989,15 @@
         <w:ind w:left="708"/>
       </w:pPr>
       <w:r>
-        <w:t>En caso de que alguna película no esté presente en uno de los dos dataframes que forman la salida de los algoritmos, se pondrá un 0 en su lugar.</w:t>
+        <w:t xml:space="preserve">En caso de que alguna película no esté presente en uno de los dos </w:t>
+      </w:r>
+      <w:proofErr w:type="spellStart"/>
+      <w:r>
+        <w:t>dataframes</w:t>
+      </w:r>
+      <w:proofErr w:type="spellEnd"/>
+      <w:r>
+        <w:t xml:space="preserve"> que forman la salida de los algoritmos, se pondrá un 0 en su lugar.</w:t>
       </w:r>
     </w:p>
     <w:p>
@@ -9911,7 +11129,23 @@
         <w:ind w:left="708"/>
       </w:pPr>
       <w:r>
-        <w:t>Tras haber calculado la puntuación para cada una de las películas, aunque pueda parecer algo tribial, es necesario ordenar las películas de modo que a la hora de devolver las n primeras, se devuelvan aquellas películas con una mayor puntuación.</w:t>
+        <w:t xml:space="preserve">Tras haber calculado la puntuación para cada una de las películas, aunque pueda parecer algo </w:t>
+      </w:r>
+      <w:proofErr w:type="spellStart"/>
+      <w:r>
+        <w:t>tribial</w:t>
+      </w:r>
+      <w:proofErr w:type="spellEnd"/>
+      <w:r>
+        <w:t xml:space="preserve">, es necesario ordenar las películas de modo </w:t>
+      </w:r>
+      <w:proofErr w:type="gramStart"/>
+      <w:r>
+        <w:t>que</w:t>
+      </w:r>
+      <w:proofErr w:type="gramEnd"/>
+      <w:r>
+        <w:t xml:space="preserve"> a la hora de devolver las n primeras, se devuelvan aquellas películas con una mayor puntuación.</w:t>
       </w:r>
     </w:p>
     <w:p>
@@ -9977,7 +11211,15 @@
         <w:ind w:left="708"/>
       </w:pPr>
       <w:r>
-        <w:t>Como se puede apreciar, algunas de las películas existentes en la salida del algoritmo CB no están presentes en las salidas del algoritmo CF, lo que hace que a la hora de fusionar ambas salidas sea necesario poner un 0 en aquellas puntuaciones inexistentes. El dataframe resultante de la unión de ambas salidas es el siguiente:</w:t>
+        <w:t xml:space="preserve">Como se puede apreciar, algunas de las películas existentes en la salida del algoritmo CB no están presentes en las salidas del algoritmo CF, lo que hace que a la hora de fusionar ambas salidas sea necesario poner un 0 en aquellas puntuaciones inexistentes. El </w:t>
+      </w:r>
+      <w:proofErr w:type="spellStart"/>
+      <w:r>
+        <w:t>dataframe</w:t>
+      </w:r>
+      <w:proofErr w:type="spellEnd"/>
+      <w:r>
+        <w:t xml:space="preserve"> resultante de la unión de ambas salidas es el siguiente:</w:t>
       </w:r>
     </w:p>
     <w:p>
@@ -10219,7 +11461,15 @@
         <w:ind w:left="708"/>
       </w:pPr>
       <w:r>
-        <w:t>De esta matriz se seleccionarían las n primeras películas las cuales, tras consultar a la base la información necesaria que se debe mostrar en la aplicación, serían devueltas al frontend.</w:t>
+        <w:t xml:space="preserve">De esta matriz se seleccionarían las n primeras películas las cuales, tras consultar a la base la información necesaria que se debe mostrar en la aplicación, serían devueltas al </w:t>
+      </w:r>
+      <w:proofErr w:type="spellStart"/>
+      <w:r>
+        <w:t>frontend</w:t>
+      </w:r>
+      <w:proofErr w:type="spellEnd"/>
+      <w:r>
+        <w:t>.</w:t>
       </w:r>
     </w:p>
     <w:p>
@@ -10497,7 +11747,15 @@
         <w:t>Existencia de competidores asentados</w:t>
       </w:r>
       <w:r>
-        <w:t>: En el mercado se pueden encontrar empresas como IMDb, que tienen una base de datos de películas y valoraciones gigantesca sobre la que han implementado un sistema de recomendación.</w:t>
+        <w:t xml:space="preserve">: En el mercado se pueden encontrar empresas como </w:t>
+      </w:r>
+      <w:proofErr w:type="spellStart"/>
+      <w:r>
+        <w:t>IMDb</w:t>
+      </w:r>
+      <w:proofErr w:type="spellEnd"/>
+      <w:r>
+        <w:t>, que tienen una base de datos de películas y valoraciones gigantesca sobre la que han implementado un sistema de recomendación.</w:t>
       </w:r>
     </w:p>
     <w:p>
@@ -10550,7 +11808,15 @@
         <w:t>:</w:t>
       </w:r>
       <w:r>
-        <w:t xml:space="preserve"> Como es lógico, los sistemas de recomendación que utilizan las plataformas de streaming están influenciados, </w:t>
+        <w:t xml:space="preserve"> Como es lógico, los sistemas de recomendación que utilizan las plataformas de </w:t>
+      </w:r>
+      <w:proofErr w:type="spellStart"/>
+      <w:r>
+        <w:t>streaming</w:t>
+      </w:r>
+      <w:proofErr w:type="spellEnd"/>
+      <w:r>
+        <w:t xml:space="preserve"> están influenciados, </w:t>
       </w:r>
       <w:r>
         <w:lastRenderedPageBreak/>
@@ -10620,7 +11886,15 @@
         <w:t>:</w:t>
       </w:r>
       <w:r>
-        <w:t xml:space="preserve"> Aunque la aplicación esté diseñada para ser utilizada en un ordenador, también puede utilizarse sin ningún tipo de problema en un dispositivo portable, lo que hace que un usuario pueda valorar películas y obtener recomendaciones con un simple click en su teléfono móvil.</w:t>
+        <w:t xml:space="preserve"> Aunque la aplicación esté diseñada para ser utilizada en un ordenador, también puede utilizarse sin ningún tipo de problema en un dispositivo portable, lo que hace que un usuario pueda valorar películas y obtener recomendaciones con un simple </w:t>
+      </w:r>
+      <w:proofErr w:type="spellStart"/>
+      <w:r>
+        <w:t>click</w:t>
+      </w:r>
+      <w:proofErr w:type="spellEnd"/>
+      <w:r>
+        <w:t xml:space="preserve"> en su teléfono móvil.</w:t>
       </w:r>
     </w:p>
     <w:p>
@@ -10740,21 +12014,69 @@
     </w:p>
     <w:p>
       <w:r>
-        <w:t>Otra línea de futuro que sin duda tendría que ser explorada es el aumento de tamaño de la base de datos. Al partir de una base de datos generada por un tercero, siempre echaremos en falta un montón de información. En mi caso, sin ir más lejos, echo en falta que la base de datos no tenga información alguna sobre series. Al igual que también me gustaría que contuviera películas más novedosas, más información sobre el reparto, una pequeña descripción de la película, keywords…</w:t>
-      </w:r>
-    </w:p>
-    <w:p>
-      <w:r>
-        <w:t xml:space="preserve">Desde luego, parece demasiado optimista pensar que alguien va a aparecer por arte de magia en Kaggle y publicar una base de datos de estas características. Por ello, lo más efectivo </w:t>
+        <w:t xml:space="preserve">Otra línea de futuro que sin duda tendría que ser explorada es el aumento de tamaño de la base de datos. Al partir de una base de datos generada por un tercero, siempre echaremos en falta un montón de información. En mi caso, sin ir más lejos, echo en falta que la base de datos no tenga información alguna sobre series. Al igual que también me gustaría que contuviera películas más novedosas, más información sobre el reparto, una pequeña descripción de la película, </w:t>
+      </w:r>
+      <w:proofErr w:type="spellStart"/>
+      <w:r>
+        <w:t>keywords</w:t>
+      </w:r>
+      <w:proofErr w:type="spellEnd"/>
+      <w:r>
+        <w:t>…</w:t>
+      </w:r>
+    </w:p>
+    <w:p>
+      <w:r>
+        <w:t xml:space="preserve">Desde luego, parece demasiado optimista pensar que alguien va a aparecer por arte de magia en </w:t>
+      </w:r>
+      <w:proofErr w:type="spellStart"/>
+      <w:r>
+        <w:t>Kaggle</w:t>
+      </w:r>
+      <w:proofErr w:type="spellEnd"/>
+      <w:r>
+        <w:t xml:space="preserve"> y publicar una base de datos de estas características. Por ello, lo más efectivo </w:t>
       </w:r>
       <w:r>
         <w:lastRenderedPageBreak/>
-        <w:t>siempre será crear nuestra propia base de datos. ¿Y cómo podemos hacer eso? La respuesta es sencilla, scrapeando.</w:t>
-      </w:r>
-    </w:p>
-    <w:p>
-      <w:r>
-        <w:t>Mediante minería de datos (comúnmente denominada web scraping) somos capaces de explorar una página web como IMDb de forma automática y descargar toda esa información que podamos necesitar: películas, géneros, directores, reparto, palabras clave, descripciones, valoraciones… Absolutamente toda la información que podamos necesitar está disponible en internet a día de hoy. Si quieres construir una buena base de datos, tan solo tienes que aprender web scraping, el resto es pan comido.</w:t>
+        <w:t xml:space="preserve">siempre será crear nuestra propia base de datos. ¿Y cómo podemos hacer eso? La respuesta es sencilla, </w:t>
+      </w:r>
+      <w:proofErr w:type="spellStart"/>
+      <w:r>
+        <w:t>scrapeando</w:t>
+      </w:r>
+      <w:proofErr w:type="spellEnd"/>
+      <w:r>
+        <w:t>.</w:t>
+      </w:r>
+    </w:p>
+    <w:p>
+      <w:r>
+        <w:t xml:space="preserve">Mediante minería de datos (comúnmente denominada web </w:t>
+      </w:r>
+      <w:proofErr w:type="spellStart"/>
+      <w:r>
+        <w:t>scraping</w:t>
+      </w:r>
+      <w:proofErr w:type="spellEnd"/>
+      <w:r>
+        <w:t xml:space="preserve">) somos capaces de explorar una página web como </w:t>
+      </w:r>
+      <w:proofErr w:type="spellStart"/>
+      <w:r>
+        <w:t>IMDb</w:t>
+      </w:r>
+      <w:proofErr w:type="spellEnd"/>
+      <w:r>
+        <w:t xml:space="preserve"> de forma automática y descargar toda esa información que podamos necesitar: películas, géneros, directores, reparto, palabras clave, descripciones, valoraciones… Absolutamente toda la información que podamos necesitar está disponible en internet a día de hoy. Si quieres construir una buena base de datos, tan solo tienes que aprender web </w:t>
+      </w:r>
+      <w:proofErr w:type="spellStart"/>
+      <w:r>
+        <w:t>scraping</w:t>
+      </w:r>
+      <w:proofErr w:type="spellEnd"/>
+      <w:r>
+        <w:t>, el resto es pan comido.</w:t>
       </w:r>
     </w:p>
     <w:p>
@@ -10775,7 +12097,23 @@
         <w:t>ó</w:t>
       </w:r>
       <w:r>
-        <w:t>nde pueden ver el contenido que se les recomienda. Me explico. Mediante web scraping, podemos obtener todo el contenido disponible de cada una de las plataformas de streaming existentes. Si almacenamos esa información en la base de datos, podemos mostrar al usuario en qué plataformas está disponible el contenido que se le recomienda.</w:t>
+        <w:t xml:space="preserve">nde pueden ver el contenido que se les recomienda. Me explico. Mediante web </w:t>
+      </w:r>
+      <w:proofErr w:type="spellStart"/>
+      <w:r>
+        <w:t>scraping</w:t>
+      </w:r>
+      <w:proofErr w:type="spellEnd"/>
+      <w:r>
+        <w:t xml:space="preserve">, podemos obtener todo el contenido disponible de cada una de las plataformas de </w:t>
+      </w:r>
+      <w:proofErr w:type="spellStart"/>
+      <w:r>
+        <w:t>streaming</w:t>
+      </w:r>
+      <w:proofErr w:type="spellEnd"/>
+      <w:r>
+        <w:t xml:space="preserve"> existentes. Si almacenamos esa información en la base de datos, podemos mostrar al usuario en qué plataformas está disponible el contenido que se le recomienda.</w:t>
       </w:r>
     </w:p>
     <w:p>
@@ -10787,10 +12125,23 @@
         </w:rPr>
       </w:pPr>
       <w:r>
-        <w:t>De esta sencilla manera, somos capaces de encontrar algo que nos diferencia del resto de competidoras, algo que nos hace únicos. Además, también somos capaces de generar valor a las plataformas de streaming</w:t>
-      </w:r>
-      <w:r>
-        <w:t>. No sería algo generalizado ni mucho menos, pero en la práctica podría acabar ocurriendo que un determinado usuario acabara suscribiéndose a una determinada plataforma de streaming para ver una determinada película o serie e incluso quién sabe si también quedándose para siempre. Eso ya dependería de la plataforma en cuestión, nosotros somos y siempre seremos meros intermediarios.</w:t>
+        <w:t xml:space="preserve">De esta sencilla manera, somos capaces de encontrar algo que nos diferencia del resto de competidoras, algo que nos hace únicos. Además, también somos capaces de generar valor a las plataformas de </w:t>
+      </w:r>
+      <w:proofErr w:type="spellStart"/>
+      <w:r>
+        <w:t>streaming</w:t>
+      </w:r>
+      <w:proofErr w:type="spellEnd"/>
+      <w:r>
+        <w:t xml:space="preserve">. No sería algo generalizado ni mucho menos, pero en la práctica podría acabar ocurriendo que un determinado usuario acabara suscribiéndose a una determinada plataforma de </w:t>
+      </w:r>
+      <w:proofErr w:type="spellStart"/>
+      <w:r>
+        <w:t>streaming</w:t>
+      </w:r>
+      <w:proofErr w:type="spellEnd"/>
+      <w:r>
+        <w:t xml:space="preserve"> para ver una determinada película o serie e incluso quién sabe si también quedándose para siempre. Eso ya dependería de la plataforma en cuestión, nosotros somos y siempre seremos meros intermediarios.</w:t>
       </w:r>
       <w:r>
         <w:br w:type="page"/>
@@ -10823,7 +12174,15 @@
     </w:p>
     <w:p>
       <w:r>
-        <w:t>Lo primero que aprendí fueron las bases de datos orientadas a grafos de conocimiento. He de reconocerlo, antes de empezar la asignatura desconocía por completo su existencia. Jamás había oído hablar de ellas. Sin embargo, al tener que aprender su funcionamiento para el desarrollo de la asignatura, descubrí un mundo super interesante que nos permite hacer cosas que, con bases de datos relacionales, nos supondrían un auténtico quebradero de cabeza. Recomendaciones en tiempo real, detección de fraude… Son sólo algunas de las múltiples aplicaciones que se pueden realizar con este tipo de bases de datos.</w:t>
+        <w:t xml:space="preserve">Lo primero que aprendí fueron las bases de datos orientadas a grafos de conocimiento. He de reconocerlo, antes de empezar la asignatura desconocía por completo su existencia. Jamás había oído hablar de ellas. Sin embargo, al tener que aprender su funcionamiento para el desarrollo de la asignatura, descubrí un mundo </w:t>
+      </w:r>
+      <w:proofErr w:type="spellStart"/>
+      <w:r>
+        <w:t>super</w:t>
+      </w:r>
+      <w:proofErr w:type="spellEnd"/>
+      <w:r>
+        <w:t xml:space="preserve"> interesante que nos permite hacer cosas que, con bases de datos relacionales, nos supondrían un auténtico quebradero de cabeza. Recomendaciones en tiempo real, detección de fraude… Son sólo algunas de las múltiples aplicaciones que se pueden realizar con este tipo de bases de datos.</w:t>
       </w:r>
     </w:p>
     <w:p>
@@ -10831,12 +12190,28 @@
         <w:t xml:space="preserve">Acto seguido, tuve que aprender a interactuar con una base de datos orientada a grafos, Neo4j para ser más concreto. </w:t>
       </w:r>
       <w:r>
-        <w:t>Al igual que las bases de datos relacionales o las bases de datos orientadas a documentos, este tipo de bases de datos también tienen su propio lenguaje mediante el que realizar consultas. El lenguaje de Neo4j, que se está convirtiendo en un Standard en el sector, se denomina Cypher. Este lenguaje, que se nota que está influido por SQL, es extremadamente sencillo de aprender si conoces las bases de SQL. Es cierto que la sintaxis es algo diferente, pero la lógica sobre la que opera es prácticamente idéntica a SQL.</w:t>
-      </w:r>
-    </w:p>
-    <w:p>
-      <w:r>
-        <w:t xml:space="preserve">Para aprender Cypher, </w:t>
+        <w:t xml:space="preserve">Al igual que las bases de datos relacionales o las bases de datos orientadas a documentos, este tipo de bases de datos también tienen su propio lenguaje mediante el que realizar consultas. El lenguaje de Neo4j, que se está convirtiendo en un Standard en el sector, se denomina </w:t>
+      </w:r>
+      <w:proofErr w:type="spellStart"/>
+      <w:r>
+        <w:t>Cypher</w:t>
+      </w:r>
+      <w:proofErr w:type="spellEnd"/>
+      <w:r>
+        <w:t>. Este lenguaje, que se nota que está influido por SQL, es extremadamente sencillo de aprender si conoces las bases de SQL. Es cierto que la sintaxis es algo diferente, pero la lógica sobre la que opera es prácticamente idéntica a SQL.</w:t>
+      </w:r>
+    </w:p>
+    <w:p>
+      <w:r>
+        <w:t xml:space="preserve">Para aprender </w:t>
+      </w:r>
+      <w:proofErr w:type="spellStart"/>
+      <w:r>
+        <w:t>Cypher</w:t>
+      </w:r>
+      <w:proofErr w:type="spellEnd"/>
+      <w:r>
+        <w:t xml:space="preserve">, </w:t>
       </w:r>
       <w:r>
         <w:t>decidí realizar un curso en la academia de Neo4j</w:t>
@@ -10879,10 +12254,26 @@
     </w:p>
     <w:p>
       <w:r>
-        <w:t xml:space="preserve">Tras haber aprendido todo lo necesario sobre bases de datos orientadas a grafos y Cypher, llegó el </w:t>
-      </w:r>
-      <w:r>
-        <w:t>momento de ponerse manos a la obra con los sistemas de recomendación. Cuando empecé el proyecto, tenía algo de idea sobre como funcionaban estos sistemas, pero al ponerme a desarrollar de verdad me di cuenta de que lo que realmente sabía y nada no estaban demasiado lejos.</w:t>
+        <w:t xml:space="preserve">Tras haber aprendido todo lo necesario sobre bases de datos orientadas a grafos y </w:t>
+      </w:r>
+      <w:proofErr w:type="spellStart"/>
+      <w:r>
+        <w:t>Cypher</w:t>
+      </w:r>
+      <w:proofErr w:type="spellEnd"/>
+      <w:r>
+        <w:t xml:space="preserve">, llegó el </w:t>
+      </w:r>
+      <w:r>
+        <w:t xml:space="preserve">momento de ponerse manos a la obra con los sistemas de recomendación. Cuando empecé el proyecto, tenía algo de idea sobre </w:t>
+      </w:r>
+      <w:proofErr w:type="spellStart"/>
+      <w:r>
+        <w:t>como</w:t>
+      </w:r>
+      <w:proofErr w:type="spellEnd"/>
+      <w:r>
+        <w:t xml:space="preserve"> funcionaban estos sistemas, pero al ponerme a desarrollar de verdad me di cuenta de que lo que realmente sabía y nada no estaban demasiado lejos.</w:t>
       </w:r>
     </w:p>
     <w:p>
@@ -10895,13 +12286,31 @@
       <w:r>
         <w:t xml:space="preserve">En un principio, en vistas a ir observando qué tipos de sistemas de recomendación se podían desarrollar utilizando Neo4j, me leí los capítulos 4, 5 y 7 del libro </w:t>
       </w:r>
+      <w:proofErr w:type="spellStart"/>
       <w:r>
         <w:rPr>
           <w:i/>
           <w:iCs/>
         </w:rPr>
-        <w:t>Graph-Powered Machine Learning</w:t>
-      </w:r>
+        <w:t>Graph-Powered</w:t>
+      </w:r>
+      <w:proofErr w:type="spellEnd"/>
+      <w:r>
+        <w:rPr>
+          <w:i/>
+          <w:iCs/>
+        </w:rPr>
+        <w:t xml:space="preserve"> Machine </w:t>
+      </w:r>
+      <w:proofErr w:type="spellStart"/>
+      <w:r>
+        <w:rPr>
+          <w:i/>
+          <w:iCs/>
+        </w:rPr>
+        <w:t>Learning</w:t>
+      </w:r>
+      <w:proofErr w:type="spellEnd"/>
       <w:sdt>
         <w:sdtPr>
           <w:id w:val="1367719691"/>
@@ -10950,13 +12359,63 @@
       <w:r>
         <w:t xml:space="preserve">decidí buscar algún otro libro que explicara los sistemas de recomendación de forma teórica, permitiéndome así implementar mis algoritmos desde 0. De entre todos los libros que encontré, el que más me llamó la atención fue </w:t>
       </w:r>
+      <w:proofErr w:type="spellStart"/>
       <w:r>
         <w:rPr>
           <w:i/>
           <w:iCs/>
         </w:rPr>
-        <w:t>Recommender Systems. The textbook</w:t>
-      </w:r>
+        <w:t>Recommender</w:t>
+      </w:r>
+      <w:proofErr w:type="spellEnd"/>
+      <w:r>
+        <w:rPr>
+          <w:i/>
+          <w:iCs/>
+        </w:rPr>
+        <w:t xml:space="preserve"> </w:t>
+      </w:r>
+      <w:proofErr w:type="spellStart"/>
+      <w:r>
+        <w:rPr>
+          <w:i/>
+          <w:iCs/>
+        </w:rPr>
+        <w:t>Systems</w:t>
+      </w:r>
+      <w:proofErr w:type="spellEnd"/>
+      <w:r>
+        <w:rPr>
+          <w:i/>
+          <w:iCs/>
+        </w:rPr>
+        <w:t xml:space="preserve">. </w:t>
+      </w:r>
+      <w:proofErr w:type="spellStart"/>
+      <w:r>
+        <w:rPr>
+          <w:i/>
+          <w:iCs/>
+        </w:rPr>
+        <w:t>The</w:t>
+      </w:r>
+      <w:proofErr w:type="spellEnd"/>
+      <w:r>
+        <w:rPr>
+          <w:i/>
+          <w:iCs/>
+        </w:rPr>
+        <w:t xml:space="preserve"> </w:t>
+      </w:r>
+      <w:proofErr w:type="spellStart"/>
+      <w:r>
+        <w:rPr>
+          <w:i/>
+          <w:iCs/>
+        </w:rPr>
+        <w:t>textbook</w:t>
+      </w:r>
+      <w:proofErr w:type="spellEnd"/>
       <w:sdt>
         <w:sdtPr>
           <w:rPr>
@@ -11037,7 +12496,15 @@
     </w:p>
     <w:p>
       <w:r>
-        <w:t>Aun así, el lenguaje es lo de menos, lo verdaderamente importante es aprender cómo función los algoritmos, Python no deja de ser una herramienta. Una muy completa, si, pero una simple herramienta, al fin y al cabo.</w:t>
+        <w:t xml:space="preserve">Aun así, el lenguaje es lo de menos, lo verdaderamente importante es aprender cómo función los algoritmos, Python no deja de ser una herramienta. Una muy completa, </w:t>
+      </w:r>
+      <w:proofErr w:type="spellStart"/>
+      <w:r>
+        <w:t>si</w:t>
+      </w:r>
+      <w:proofErr w:type="spellEnd"/>
+      <w:r>
+        <w:t>, pero una simple herramienta, al fin y al cabo.</w:t>
       </w:r>
     </w:p>
     <w:p>
@@ -12495,7 +13962,7 @@
                                   <w:noProof/>
                                   <w:color w:val="4472C4" w:themeColor="accent1"/>
                                 </w:rPr>
-                                <w:t>21</w:t>
+                                <w:t>33</w:t>
                               </w:r>
                               <w:r>
                                 <w:rPr>
@@ -12606,7 +14073,7 @@
                             <w:noProof/>
                             <w:color w:val="4472C4" w:themeColor="accent1"/>
                           </w:rPr>
-                          <w:t>21</w:t>
+                          <w:t>33</w:t>
                         </w:r>
                         <w:r>
                           <w:rPr>
@@ -13478,6 +14945,119 @@
     </w:lvl>
   </w:abstractNum>
   <w:abstractNum w:abstractNumId="7" w15:restartNumberingAfterBreak="0">
+    <w:nsid w:val="0F48634E"/>
+    <w:multiLevelType w:val="hybridMultilevel"/>
+    <w:tmpl w:val="FEAE1AC4"/>
+    <w:lvl w:ilvl="0" w:tplc="0C0A0001">
+      <w:start w:val="1"/>
+      <w:numFmt w:val="bullet"/>
+      <w:lvlText w:val=""/>
+      <w:lvlJc w:val="left"/>
+      <w:pPr>
+        <w:ind w:left="720" w:hanging="360"/>
+      </w:pPr>
+      <w:rPr>
+        <w:rFonts w:ascii="Symbol" w:hAnsi="Symbol" w:hint="default"/>
+      </w:rPr>
+    </w:lvl>
+    <w:lvl w:ilvl="1" w:tplc="0C0A0003" w:tentative="1">
+      <w:start w:val="1"/>
+      <w:numFmt w:val="bullet"/>
+      <w:lvlText w:val="o"/>
+      <w:lvlJc w:val="left"/>
+      <w:pPr>
+        <w:ind w:left="1440" w:hanging="360"/>
+      </w:pPr>
+      <w:rPr>
+        <w:rFonts w:ascii="Courier New" w:hAnsi="Courier New" w:cs="Courier New" w:hint="default"/>
+      </w:rPr>
+    </w:lvl>
+    <w:lvl w:ilvl="2" w:tplc="0C0A0005" w:tentative="1">
+      <w:start w:val="1"/>
+      <w:numFmt w:val="bullet"/>
+      <w:lvlText w:val=""/>
+      <w:lvlJc w:val="left"/>
+      <w:pPr>
+        <w:ind w:left="2160" w:hanging="360"/>
+      </w:pPr>
+      <w:rPr>
+        <w:rFonts w:ascii="Wingdings" w:hAnsi="Wingdings" w:hint="default"/>
+      </w:rPr>
+    </w:lvl>
+    <w:lvl w:ilvl="3" w:tplc="0C0A0001" w:tentative="1">
+      <w:start w:val="1"/>
+      <w:numFmt w:val="bullet"/>
+      <w:lvlText w:val=""/>
+      <w:lvlJc w:val="left"/>
+      <w:pPr>
+        <w:ind w:left="2880" w:hanging="360"/>
+      </w:pPr>
+      <w:rPr>
+        <w:rFonts w:ascii="Symbol" w:hAnsi="Symbol" w:hint="default"/>
+      </w:rPr>
+    </w:lvl>
+    <w:lvl w:ilvl="4" w:tplc="0C0A0003" w:tentative="1">
+      <w:start w:val="1"/>
+      <w:numFmt w:val="bullet"/>
+      <w:lvlText w:val="o"/>
+      <w:lvlJc w:val="left"/>
+      <w:pPr>
+        <w:ind w:left="3600" w:hanging="360"/>
+      </w:pPr>
+      <w:rPr>
+        <w:rFonts w:ascii="Courier New" w:hAnsi="Courier New" w:cs="Courier New" w:hint="default"/>
+      </w:rPr>
+    </w:lvl>
+    <w:lvl w:ilvl="5" w:tplc="0C0A0005" w:tentative="1">
+      <w:start w:val="1"/>
+      <w:numFmt w:val="bullet"/>
+      <w:lvlText w:val=""/>
+      <w:lvlJc w:val="left"/>
+      <w:pPr>
+        <w:ind w:left="4320" w:hanging="360"/>
+      </w:pPr>
+      <w:rPr>
+        <w:rFonts w:ascii="Wingdings" w:hAnsi="Wingdings" w:hint="default"/>
+      </w:rPr>
+    </w:lvl>
+    <w:lvl w:ilvl="6" w:tplc="0C0A0001" w:tentative="1">
+      <w:start w:val="1"/>
+      <w:numFmt w:val="bullet"/>
+      <w:lvlText w:val=""/>
+      <w:lvlJc w:val="left"/>
+      <w:pPr>
+        <w:ind w:left="5040" w:hanging="360"/>
+      </w:pPr>
+      <w:rPr>
+        <w:rFonts w:ascii="Symbol" w:hAnsi="Symbol" w:hint="default"/>
+      </w:rPr>
+    </w:lvl>
+    <w:lvl w:ilvl="7" w:tplc="0C0A0003" w:tentative="1">
+      <w:start w:val="1"/>
+      <w:numFmt w:val="bullet"/>
+      <w:lvlText w:val="o"/>
+      <w:lvlJc w:val="left"/>
+      <w:pPr>
+        <w:ind w:left="5760" w:hanging="360"/>
+      </w:pPr>
+      <w:rPr>
+        <w:rFonts w:ascii="Courier New" w:hAnsi="Courier New" w:cs="Courier New" w:hint="default"/>
+      </w:rPr>
+    </w:lvl>
+    <w:lvl w:ilvl="8" w:tplc="0C0A0005" w:tentative="1">
+      <w:start w:val="1"/>
+      <w:numFmt w:val="bullet"/>
+      <w:lvlText w:val=""/>
+      <w:lvlJc w:val="left"/>
+      <w:pPr>
+        <w:ind w:left="6480" w:hanging="360"/>
+      </w:pPr>
+      <w:rPr>
+        <w:rFonts w:ascii="Wingdings" w:hAnsi="Wingdings" w:hint="default"/>
+      </w:rPr>
+    </w:lvl>
+  </w:abstractNum>
+  <w:abstractNum w:abstractNumId="8" w15:restartNumberingAfterBreak="0">
     <w:nsid w:val="13817230"/>
     <w:multiLevelType w:val="hybridMultilevel"/>
     <w:tmpl w:val="BB7AD2E2"/>
@@ -13590,7 +15170,7 @@
       </w:rPr>
     </w:lvl>
   </w:abstractNum>
-  <w:abstractNum w:abstractNumId="8" w15:restartNumberingAfterBreak="0">
+  <w:abstractNum w:abstractNumId="9" w15:restartNumberingAfterBreak="0">
     <w:nsid w:val="163D5FA0"/>
     <w:multiLevelType w:val="hybridMultilevel"/>
     <w:tmpl w:val="1CA43D1A"/>
@@ -13679,7 +15259,7 @@
       </w:pPr>
     </w:lvl>
   </w:abstractNum>
-  <w:abstractNum w:abstractNumId="9" w15:restartNumberingAfterBreak="0">
+  <w:abstractNum w:abstractNumId="10" w15:restartNumberingAfterBreak="0">
     <w:nsid w:val="1C6868AC"/>
     <w:multiLevelType w:val="hybridMultilevel"/>
     <w:tmpl w:val="A4A6F9DE"/>
@@ -13792,7 +15372,7 @@
       </w:rPr>
     </w:lvl>
   </w:abstractNum>
-  <w:abstractNum w:abstractNumId="10" w15:restartNumberingAfterBreak="0">
+  <w:abstractNum w:abstractNumId="11" w15:restartNumberingAfterBreak="0">
     <w:nsid w:val="1F762251"/>
     <w:multiLevelType w:val="hybridMultilevel"/>
     <w:tmpl w:val="5D6420B4"/>
@@ -13905,7 +15485,7 @@
       </w:rPr>
     </w:lvl>
   </w:abstractNum>
-  <w:abstractNum w:abstractNumId="11" w15:restartNumberingAfterBreak="0">
+  <w:abstractNum w:abstractNumId="12" w15:restartNumberingAfterBreak="0">
     <w:nsid w:val="23FD495F"/>
     <w:multiLevelType w:val="hybridMultilevel"/>
     <w:tmpl w:val="E8827050"/>
@@ -13995,7 +15575,7 @@
       </w:pPr>
     </w:lvl>
   </w:abstractNum>
-  <w:abstractNum w:abstractNumId="12" w15:restartNumberingAfterBreak="0">
+  <w:abstractNum w:abstractNumId="13" w15:restartNumberingAfterBreak="0">
     <w:nsid w:val="24CE2FC2"/>
     <w:multiLevelType w:val="hybridMultilevel"/>
     <w:tmpl w:val="9A645F9E"/>
@@ -14108,7 +15688,7 @@
       </w:rPr>
     </w:lvl>
   </w:abstractNum>
-  <w:abstractNum w:abstractNumId="13" w15:restartNumberingAfterBreak="0">
+  <w:abstractNum w:abstractNumId="14" w15:restartNumberingAfterBreak="0">
     <w:nsid w:val="258D569E"/>
     <w:multiLevelType w:val="hybridMultilevel"/>
     <w:tmpl w:val="7F9857CE"/>
@@ -14221,7 +15801,7 @@
       </w:rPr>
     </w:lvl>
   </w:abstractNum>
-  <w:abstractNum w:abstractNumId="14" w15:restartNumberingAfterBreak="0">
+  <w:abstractNum w:abstractNumId="15" w15:restartNumberingAfterBreak="0">
     <w:nsid w:val="29376EB1"/>
     <w:multiLevelType w:val="hybridMultilevel"/>
     <w:tmpl w:val="E12A9D72"/>
@@ -14310,7 +15890,7 @@
       </w:pPr>
     </w:lvl>
   </w:abstractNum>
-  <w:abstractNum w:abstractNumId="15" w15:restartNumberingAfterBreak="0">
+  <w:abstractNum w:abstractNumId="16" w15:restartNumberingAfterBreak="0">
     <w:nsid w:val="2BC01464"/>
     <w:multiLevelType w:val="hybridMultilevel"/>
     <w:tmpl w:val="7262B74A"/>
@@ -14400,7 +15980,7 @@
       </w:pPr>
     </w:lvl>
   </w:abstractNum>
-  <w:abstractNum w:abstractNumId="16" w15:restartNumberingAfterBreak="0">
+  <w:abstractNum w:abstractNumId="17" w15:restartNumberingAfterBreak="0">
     <w:nsid w:val="2C5B5A41"/>
     <w:multiLevelType w:val="hybridMultilevel"/>
     <w:tmpl w:val="80F80E4C"/>
@@ -14513,7 +16093,7 @@
       </w:rPr>
     </w:lvl>
   </w:abstractNum>
-  <w:abstractNum w:abstractNumId="17" w15:restartNumberingAfterBreak="0">
+  <w:abstractNum w:abstractNumId="18" w15:restartNumberingAfterBreak="0">
     <w:nsid w:val="300C036E"/>
     <w:multiLevelType w:val="hybridMultilevel"/>
     <w:tmpl w:val="A1305310"/>
@@ -14626,7 +16206,7 @@
       </w:rPr>
     </w:lvl>
   </w:abstractNum>
-  <w:abstractNum w:abstractNumId="18" w15:restartNumberingAfterBreak="0">
+  <w:abstractNum w:abstractNumId="19" w15:restartNumberingAfterBreak="0">
     <w:nsid w:val="338C4ED7"/>
     <w:multiLevelType w:val="hybridMultilevel"/>
     <w:tmpl w:val="8AA6926A"/>
@@ -14739,7 +16319,7 @@
       </w:rPr>
     </w:lvl>
   </w:abstractNum>
-  <w:abstractNum w:abstractNumId="19" w15:restartNumberingAfterBreak="0">
+  <w:abstractNum w:abstractNumId="20" w15:restartNumberingAfterBreak="0">
     <w:nsid w:val="35A5290A"/>
     <w:multiLevelType w:val="hybridMultilevel"/>
     <w:tmpl w:val="42E6D8CA"/>
@@ -14852,7 +16432,7 @@
       </w:rPr>
     </w:lvl>
   </w:abstractNum>
-  <w:abstractNum w:abstractNumId="20" w15:restartNumberingAfterBreak="0">
+  <w:abstractNum w:abstractNumId="21" w15:restartNumberingAfterBreak="0">
     <w:nsid w:val="42D35251"/>
     <w:multiLevelType w:val="hybridMultilevel"/>
     <w:tmpl w:val="4D0ACC54"/>
@@ -14965,7 +16545,7 @@
       </w:rPr>
     </w:lvl>
   </w:abstractNum>
-  <w:abstractNum w:abstractNumId="21" w15:restartNumberingAfterBreak="0">
+  <w:abstractNum w:abstractNumId="22" w15:restartNumberingAfterBreak="0">
     <w:nsid w:val="45B56604"/>
     <w:multiLevelType w:val="hybridMultilevel"/>
     <w:tmpl w:val="F2F8B7C8"/>
@@ -15054,7 +16634,7 @@
       </w:pPr>
     </w:lvl>
   </w:abstractNum>
-  <w:abstractNum w:abstractNumId="22" w15:restartNumberingAfterBreak="0">
+  <w:abstractNum w:abstractNumId="23" w15:restartNumberingAfterBreak="0">
     <w:nsid w:val="5B74327A"/>
     <w:multiLevelType w:val="hybridMultilevel"/>
     <w:tmpl w:val="3F7CDACA"/>
@@ -15143,7 +16723,7 @@
       </w:pPr>
     </w:lvl>
   </w:abstractNum>
-  <w:abstractNum w:abstractNumId="23" w15:restartNumberingAfterBreak="0">
+  <w:abstractNum w:abstractNumId="24" w15:restartNumberingAfterBreak="0">
     <w:nsid w:val="68320EF8"/>
     <w:multiLevelType w:val="hybridMultilevel"/>
     <w:tmpl w:val="9988A048"/>
@@ -15233,7 +16813,7 @@
       </w:pPr>
     </w:lvl>
   </w:abstractNum>
-  <w:abstractNum w:abstractNumId="24" w15:restartNumberingAfterBreak="0">
+  <w:abstractNum w:abstractNumId="25" w15:restartNumberingAfterBreak="0">
     <w:nsid w:val="6F427706"/>
     <w:multiLevelType w:val="hybridMultilevel"/>
     <w:tmpl w:val="00806696"/>
@@ -15346,7 +16926,7 @@
       </w:rPr>
     </w:lvl>
   </w:abstractNum>
-  <w:abstractNum w:abstractNumId="25" w15:restartNumberingAfterBreak="0">
+  <w:abstractNum w:abstractNumId="26" w15:restartNumberingAfterBreak="0">
     <w:nsid w:val="6F7F20C1"/>
     <w:multiLevelType w:val="hybridMultilevel"/>
     <w:tmpl w:val="F15A8DB8"/>
@@ -15435,7 +17015,7 @@
       </w:pPr>
     </w:lvl>
   </w:abstractNum>
-  <w:abstractNum w:abstractNumId="26" w15:restartNumberingAfterBreak="0">
+  <w:abstractNum w:abstractNumId="27" w15:restartNumberingAfterBreak="0">
     <w:nsid w:val="7F7B710E"/>
     <w:multiLevelType w:val="hybridMultilevel"/>
     <w:tmpl w:val="074A0196"/>
@@ -15525,67 +17105,67 @@
     </w:lvl>
   </w:abstractNum>
   <w:num w:numId="1">
-    <w:abstractNumId w:val="15"/>
+    <w:abstractNumId w:val="16"/>
   </w:num>
   <w:num w:numId="2">
-    <w:abstractNumId w:val="25"/>
+    <w:abstractNumId w:val="26"/>
   </w:num>
   <w:num w:numId="3">
-    <w:abstractNumId w:val="7"/>
+    <w:abstractNumId w:val="8"/>
   </w:num>
   <w:num w:numId="4">
-    <w:abstractNumId w:val="8"/>
+    <w:abstractNumId w:val="9"/>
   </w:num>
   <w:num w:numId="5">
-    <w:abstractNumId w:val="11"/>
+    <w:abstractNumId w:val="12"/>
   </w:num>
   <w:num w:numId="6">
     <w:abstractNumId w:val="0"/>
   </w:num>
   <w:num w:numId="7">
-    <w:abstractNumId w:val="21"/>
+    <w:abstractNumId w:val="22"/>
   </w:num>
   <w:num w:numId="8">
-    <w:abstractNumId w:val="14"/>
+    <w:abstractNumId w:val="15"/>
   </w:num>
   <w:num w:numId="9">
-    <w:abstractNumId w:val="22"/>
+    <w:abstractNumId w:val="23"/>
   </w:num>
   <w:num w:numId="10">
     <w:abstractNumId w:val="2"/>
   </w:num>
   <w:num w:numId="11">
-    <w:abstractNumId w:val="23"/>
+    <w:abstractNumId w:val="24"/>
   </w:num>
   <w:num w:numId="12">
-    <w:abstractNumId w:val="15"/>
+    <w:abstractNumId w:val="16"/>
     <w:lvlOverride w:ilvl="0">
       <w:startOverride w:val="1"/>
     </w:lvlOverride>
   </w:num>
   <w:num w:numId="13">
-    <w:abstractNumId w:val="19"/>
+    <w:abstractNumId w:val="20"/>
   </w:num>
   <w:num w:numId="14">
-    <w:abstractNumId w:val="24"/>
+    <w:abstractNumId w:val="25"/>
   </w:num>
   <w:num w:numId="15">
-    <w:abstractNumId w:val="17"/>
+    <w:abstractNumId w:val="18"/>
   </w:num>
   <w:num w:numId="16">
-    <w:abstractNumId w:val="13"/>
+    <w:abstractNumId w:val="14"/>
   </w:num>
   <w:num w:numId="17">
     <w:abstractNumId w:val="4"/>
   </w:num>
   <w:num w:numId="18">
-    <w:abstractNumId w:val="10"/>
+    <w:abstractNumId w:val="11"/>
   </w:num>
   <w:num w:numId="19">
     <w:abstractNumId w:val="6"/>
   </w:num>
   <w:num w:numId="20">
-    <w:abstractNumId w:val="18"/>
+    <w:abstractNumId w:val="19"/>
   </w:num>
   <w:num w:numId="21">
     <w:abstractNumId w:val="5"/>
@@ -15594,22 +17174,25 @@
     <w:abstractNumId w:val="3"/>
   </w:num>
   <w:num w:numId="23">
-    <w:abstractNumId w:val="26"/>
+    <w:abstractNumId w:val="27"/>
   </w:num>
   <w:num w:numId="24">
-    <w:abstractNumId w:val="16"/>
+    <w:abstractNumId w:val="17"/>
   </w:num>
   <w:num w:numId="25">
-    <w:abstractNumId w:val="12"/>
+    <w:abstractNumId w:val="13"/>
   </w:num>
   <w:num w:numId="26">
     <w:abstractNumId w:val="1"/>
   </w:num>
   <w:num w:numId="27">
-    <w:abstractNumId w:val="9"/>
+    <w:abstractNumId w:val="10"/>
   </w:num>
   <w:num w:numId="28">
-    <w:abstractNumId w:val="20"/>
+    <w:abstractNumId w:val="21"/>
+  </w:num>
+  <w:num w:numId="29">
+    <w:abstractNumId w:val="7"/>
   </w:num>
 </w:numbering>
 </file>
@@ -17109,7 +18692,7 @@
 </file>
 
 <file path=customXml/itemProps1.xml><?xml version="1.0" encoding="utf-8"?>
-<ds:datastoreItem xmlns:ds="http://schemas.openxmlformats.org/officeDocument/2006/customXml" ds:itemID="{E979D258-5D08-46F8-AD92-B8300D1D09FC}">
+<ds:datastoreItem xmlns:ds="http://schemas.openxmlformats.org/officeDocument/2006/customXml" ds:itemID="{C6964323-8CDA-45D0-A664-C933D9EC9900}">
   <ds:schemaRefs>
     <ds:schemaRef ds:uri="http://schemas.openxmlformats.org/officeDocument/2006/bibliography"/>
   </ds:schemaRefs>

</xml_diff>

<commit_message>
Descripción aplicación terminada a falta fotos
</commit_message>
<xml_diff>
--- a/Memoria.docx
+++ b/Memoria.docx
@@ -222,7 +222,7 @@
                             <a:effectLst/>
                             <a:extLst>
                               <a:ext uri="{C572A759-6A51-4108-AA02-DFA0A04FC94B}">
-                                <ma14:wrappingTextBoxFlag xmlns:cx1="http://schemas.microsoft.com/office/drawing/2015/9/8/chartex" xmlns:cx2="http://schemas.microsoft.com/office/drawing/2015/10/21/chartex" xmlns:cx3="http://schemas.microsoft.com/office/drawing/2016/5/9/chartex" xmlns:cx4="http://schemas.microsoft.com/office/drawing/2016/5/10/chartex" xmlns:cx5="http://schemas.microsoft.com/office/drawing/2016/5/11/chartex" xmlns:cx6="http://schemas.microsoft.com/office/drawing/2016/5/12/chartex" xmlns:cx7="http://schemas.microsoft.com/office/drawing/2016/5/13/chartex" xmlns:cx8="http://schemas.microsoft.com/office/drawing/2016/5/14/chartex" xmlns:aink="http://schemas.microsoft.com/office/drawing/2016/ink" xmlns:am3d="http://schemas.microsoft.com/office/drawing/2017/model3d" xmlns:w16cex="http://schemas.microsoft.com/office/word/2018/wordml/cex" xmlns:w16cid="http://schemas.microsoft.com/office/word/2016/wordml/cid" xmlns:w16="http://schemas.microsoft.com/office/word/2018/wordml" xmlns:ma14="http://schemas.microsoft.com/office/mac/drawingml/2011/main" xmlns:w="http://schemas.openxmlformats.org/wordprocessingml/2006/main" xmlns:w10="urn:schemas-microsoft-com:office:word" xmlns:v="urn:schemas-microsoft-com:vml" xmlns:o="urn:schemas-microsoft-com:office:office" xmlns:mv="urn:schemas-microsoft-com:mac:vml" xmlns:mo="http://schemas.microsoft.com/office/mac/office/2008/main" xmlns=""/>
+                                <ma14:wrappingTextBoxFlag xmlns="" xmlns:mo="http://schemas.microsoft.com/office/mac/office/2008/main" xmlns:mv="urn:schemas-microsoft-com:mac:vml" xmlns:o="urn:schemas-microsoft-com:office:office" xmlns:v="urn:schemas-microsoft-com:vml" xmlns:w10="urn:schemas-microsoft-com:office:word" xmlns:w="http://schemas.openxmlformats.org/wordprocessingml/2006/main" xmlns:ma14="http://schemas.microsoft.com/office/mac/drawingml/2011/main" xmlns:w16="http://schemas.microsoft.com/office/word/2018/wordml" xmlns:w16cid="http://schemas.microsoft.com/office/word/2016/wordml/cid" xmlns:w16cex="http://schemas.microsoft.com/office/word/2018/wordml/cex" xmlns:am3d="http://schemas.microsoft.com/office/drawing/2017/model3d" xmlns:aink="http://schemas.microsoft.com/office/drawing/2016/ink" xmlns:cx8="http://schemas.microsoft.com/office/drawing/2016/5/14/chartex" xmlns:cx7="http://schemas.microsoft.com/office/drawing/2016/5/13/chartex" xmlns:cx6="http://schemas.microsoft.com/office/drawing/2016/5/12/chartex" xmlns:cx5="http://schemas.microsoft.com/office/drawing/2016/5/11/chartex" xmlns:cx4="http://schemas.microsoft.com/office/drawing/2016/5/10/chartex" xmlns:cx3="http://schemas.microsoft.com/office/drawing/2016/5/9/chartex" xmlns:cx2="http://schemas.microsoft.com/office/drawing/2015/10/21/chartex" xmlns:cx1="http://schemas.microsoft.com/office/drawing/2015/9/8/chartex"/>
                               </a:ext>
                             </a:extLst>
                           </wps:spPr>
@@ -1206,7 +1206,7 @@
         </w:rPr>
         <w:fldChar w:fldCharType="separate"/>
       </w:r>
-      <w:hyperlink w:anchor="_Toc57583394" w:history="1">
+      <w:hyperlink w:anchor="_Toc57844920" w:history="1">
         <w:r>
           <w:rPr>
             <w:rStyle w:val="Hipervnculo"/>
@@ -1249,7 +1249,7 @@
             <w:noProof/>
             <w:webHidden/>
           </w:rPr>
-          <w:instrText xml:space="preserve"> PAGEREF _Toc57583394 \h </w:instrText>
+          <w:instrText xml:space="preserve"> PAGEREF _Toc57844920 \h </w:instrText>
         </w:r>
         <w:r>
           <w:rPr>
@@ -1290,7 +1290,7 @@
           <w:lang w:eastAsia="es-ES"/>
         </w:rPr>
       </w:pPr>
-      <w:hyperlink w:anchor="_Toc57583395" w:history="1">
+      <w:hyperlink w:anchor="_Toc57844921" w:history="1">
         <w:r>
           <w:rPr>
             <w:rStyle w:val="Hipervnculo"/>
@@ -1333,7 +1333,7 @@
             <w:noProof/>
             <w:webHidden/>
           </w:rPr>
-          <w:instrText xml:space="preserve"> PAGEREF _Toc57583395 \h </w:instrText>
+          <w:instrText xml:space="preserve"> PAGEREF _Toc57844921 \h </w:instrText>
         </w:r>
         <w:r>
           <w:rPr>
@@ -1378,7 +1378,7 @@
           <w:lang w:eastAsia="es-ES"/>
         </w:rPr>
       </w:pPr>
-      <w:hyperlink w:anchor="_Toc57583396" w:history="1">
+      <w:hyperlink w:anchor="_Toc57844922" w:history="1">
         <w:r>
           <w:rPr>
             <w:rStyle w:val="Hipervnculo"/>
@@ -1422,7 +1422,7 @@
             <w:noProof/>
             <w:webHidden/>
           </w:rPr>
-          <w:instrText xml:space="preserve"> PAGEREF _Toc57583396 \h </w:instrText>
+          <w:instrText xml:space="preserve"> PAGEREF _Toc57844922 \h </w:instrText>
         </w:r>
         <w:r>
           <w:rPr>
@@ -1467,7 +1467,7 @@
           <w:lang w:eastAsia="es-ES"/>
         </w:rPr>
       </w:pPr>
-      <w:hyperlink w:anchor="_Toc57583397" w:history="1">
+      <w:hyperlink w:anchor="_Toc57844923" w:history="1">
         <w:r>
           <w:rPr>
             <w:rStyle w:val="Hipervnculo"/>
@@ -1511,7 +1511,7 @@
             <w:noProof/>
             <w:webHidden/>
           </w:rPr>
-          <w:instrText xml:space="preserve"> PAGEREF _Toc57583397 \h </w:instrText>
+          <w:instrText xml:space="preserve"> PAGEREF _Toc57844923 \h </w:instrText>
         </w:r>
         <w:r>
           <w:rPr>
@@ -1556,7 +1556,7 @@
           <w:lang w:eastAsia="es-ES"/>
         </w:rPr>
       </w:pPr>
-      <w:hyperlink w:anchor="_Toc57583398" w:history="1">
+      <w:hyperlink w:anchor="_Toc57844924" w:history="1">
         <w:r>
           <w:rPr>
             <w:rStyle w:val="Hipervnculo"/>
@@ -1600,7 +1600,7 @@
             <w:noProof/>
             <w:webHidden/>
           </w:rPr>
-          <w:instrText xml:space="preserve"> PAGEREF _Toc57583398 \h </w:instrText>
+          <w:instrText xml:space="preserve"> PAGEREF _Toc57844924 \h </w:instrText>
         </w:r>
         <w:r>
           <w:rPr>
@@ -1641,7 +1641,7 @@
           <w:lang w:eastAsia="es-ES"/>
         </w:rPr>
       </w:pPr>
-      <w:hyperlink w:anchor="_Toc57583399" w:history="1">
+      <w:hyperlink w:anchor="_Toc57844925" w:history="1">
         <w:r>
           <w:rPr>
             <w:rStyle w:val="Hipervnculo"/>
@@ -1684,7 +1684,7 @@
             <w:noProof/>
             <w:webHidden/>
           </w:rPr>
-          <w:instrText xml:space="preserve"> PAGEREF _Toc57583399 \h </w:instrText>
+          <w:instrText xml:space="preserve"> PAGEREF _Toc57844925 \h </w:instrText>
         </w:r>
         <w:r>
           <w:rPr>
@@ -1729,7 +1729,7 @@
           <w:lang w:eastAsia="es-ES"/>
         </w:rPr>
       </w:pPr>
-      <w:hyperlink w:anchor="_Toc57583400" w:history="1">
+      <w:hyperlink w:anchor="_Toc57844926" w:history="1">
         <w:r>
           <w:rPr>
             <w:rStyle w:val="Hipervnculo"/>
@@ -1772,7 +1772,7 @@
             <w:noProof/>
             <w:webHidden/>
           </w:rPr>
-          <w:instrText xml:space="preserve"> PAGEREF _Toc57583400 \h </w:instrText>
+          <w:instrText xml:space="preserve"> PAGEREF _Toc57844926 \h </w:instrText>
         </w:r>
         <w:r>
           <w:rPr>
@@ -1817,7 +1817,7 @@
           <w:lang w:eastAsia="es-ES"/>
         </w:rPr>
       </w:pPr>
-      <w:hyperlink w:anchor="_Toc57583401" w:history="1">
+      <w:hyperlink w:anchor="_Toc57844927" w:history="1">
         <w:r>
           <w:rPr>
             <w:rStyle w:val="Hipervnculo"/>
@@ -1860,7 +1860,7 @@
             <w:noProof/>
             <w:webHidden/>
           </w:rPr>
-          <w:instrText xml:space="preserve"> PAGEREF _Toc57583401 \h </w:instrText>
+          <w:instrText xml:space="preserve"> PAGEREF _Toc57844927 \h </w:instrText>
         </w:r>
         <w:r>
           <w:rPr>
@@ -1905,7 +1905,7 @@
           <w:lang w:eastAsia="es-ES"/>
         </w:rPr>
       </w:pPr>
-      <w:hyperlink w:anchor="_Toc57583402" w:history="1">
+      <w:hyperlink w:anchor="_Toc57844928" w:history="1">
         <w:r>
           <w:rPr>
             <w:rStyle w:val="Hipervnculo"/>
@@ -1948,7 +1948,7 @@
             <w:noProof/>
             <w:webHidden/>
           </w:rPr>
-          <w:instrText xml:space="preserve"> PAGEREF _Toc57583402 \h </w:instrText>
+          <w:instrText xml:space="preserve"> PAGEREF _Toc57844928 \h </w:instrText>
         </w:r>
         <w:r>
           <w:rPr>
@@ -1993,7 +1993,7 @@
           <w:lang w:eastAsia="es-ES"/>
         </w:rPr>
       </w:pPr>
-      <w:hyperlink w:anchor="_Toc57583403" w:history="1">
+      <w:hyperlink w:anchor="_Toc57844929" w:history="1">
         <w:r>
           <w:rPr>
             <w:rStyle w:val="Hipervnculo"/>
@@ -2036,7 +2036,7 @@
             <w:noProof/>
             <w:webHidden/>
           </w:rPr>
-          <w:instrText xml:space="preserve"> PAGEREF _Toc57583403 \h </w:instrText>
+          <w:instrText xml:space="preserve"> PAGEREF _Toc57844929 \h </w:instrText>
         </w:r>
         <w:r>
           <w:rPr>
@@ -2081,7 +2081,7 @@
           <w:lang w:eastAsia="es-ES"/>
         </w:rPr>
       </w:pPr>
-      <w:hyperlink w:anchor="_Toc57583404" w:history="1">
+      <w:hyperlink w:anchor="_Toc57844930" w:history="1">
         <w:r>
           <w:rPr>
             <w:rStyle w:val="Hipervnculo"/>
@@ -2124,7 +2124,7 @@
             <w:noProof/>
             <w:webHidden/>
           </w:rPr>
-          <w:instrText xml:space="preserve"> PAGEREF _Toc57583404 \h </w:instrText>
+          <w:instrText xml:space="preserve"> PAGEREF _Toc57844930 \h </w:instrText>
         </w:r>
         <w:r>
           <w:rPr>
@@ -2165,7 +2165,7 @@
           <w:lang w:eastAsia="es-ES"/>
         </w:rPr>
       </w:pPr>
-      <w:hyperlink w:anchor="_Toc57583405" w:history="1">
+      <w:hyperlink w:anchor="_Toc57844931" w:history="1">
         <w:r>
           <w:rPr>
             <w:rStyle w:val="Hipervnculo"/>
@@ -2192,7 +2192,7 @@
             <w:noProof/>
             <w:webHidden/>
           </w:rPr>
-          <w:instrText xml:space="preserve"> PAGEREF _Toc57583405 \h </w:instrText>
+          <w:instrText xml:space="preserve"> PAGEREF _Toc57844931 \h </w:instrText>
         </w:r>
         <w:r>
           <w:rPr>
@@ -2233,7 +2233,7 @@
           <w:lang w:eastAsia="es-ES"/>
         </w:rPr>
       </w:pPr>
-      <w:hyperlink w:anchor="_Toc57583406" w:history="1">
+      <w:hyperlink w:anchor="_Toc57844932" w:history="1">
         <w:r>
           <w:rPr>
             <w:rStyle w:val="Hipervnculo"/>
@@ -2276,7 +2276,7 @@
             <w:noProof/>
             <w:webHidden/>
           </w:rPr>
-          <w:instrText xml:space="preserve"> PAGEREF _Toc57583406 \h </w:instrText>
+          <w:instrText xml:space="preserve"> PAGEREF _Toc57844932 \h </w:instrText>
         </w:r>
         <w:r>
           <w:rPr>
@@ -2296,7 +2296,7 @@
             <w:noProof/>
             <w:webHidden/>
           </w:rPr>
-          <w:t>18</w:t>
+          <w:t>25</w:t>
         </w:r>
         <w:r>
           <w:rPr>
@@ -2321,7 +2321,7 @@
           <w:lang w:eastAsia="es-ES"/>
         </w:rPr>
       </w:pPr>
-      <w:hyperlink w:anchor="_Toc57583407" w:history="1">
+      <w:hyperlink w:anchor="_Toc57844933" w:history="1">
         <w:r>
           <w:rPr>
             <w:rStyle w:val="Hipervnculo"/>
@@ -2364,7 +2364,7 @@
             <w:noProof/>
             <w:webHidden/>
           </w:rPr>
-          <w:instrText xml:space="preserve"> PAGEREF _Toc57583407 \h </w:instrText>
+          <w:instrText xml:space="preserve"> PAGEREF _Toc57844933 \h </w:instrText>
         </w:r>
         <w:r>
           <w:rPr>
@@ -2384,7 +2384,7 @@
             <w:noProof/>
             <w:webHidden/>
           </w:rPr>
-          <w:t>18</w:t>
+          <w:t>25</w:t>
         </w:r>
         <w:r>
           <w:rPr>
@@ -2409,7 +2409,7 @@
           <w:lang w:eastAsia="es-ES"/>
         </w:rPr>
       </w:pPr>
-      <w:hyperlink w:anchor="_Toc57583408" w:history="1">
+      <w:hyperlink w:anchor="_Toc57844934" w:history="1">
         <w:r>
           <w:rPr>
             <w:rStyle w:val="Hipervnculo"/>
@@ -2452,7 +2452,7 @@
             <w:noProof/>
             <w:webHidden/>
           </w:rPr>
-          <w:instrText xml:space="preserve"> PAGEREF _Toc57583408 \h </w:instrText>
+          <w:instrText xml:space="preserve"> PAGEREF _Toc57844934 \h </w:instrText>
         </w:r>
         <w:r>
           <w:rPr>
@@ -2472,7 +2472,7 @@
             <w:noProof/>
             <w:webHidden/>
           </w:rPr>
-          <w:t>23</w:t>
+          <w:t>30</w:t>
         </w:r>
         <w:r>
           <w:rPr>
@@ -2497,7 +2497,7 @@
           <w:lang w:eastAsia="es-ES"/>
         </w:rPr>
       </w:pPr>
-      <w:hyperlink w:anchor="_Toc57583409" w:history="1">
+      <w:hyperlink w:anchor="_Toc57844935" w:history="1">
         <w:r>
           <w:rPr>
             <w:rStyle w:val="Hipervnculo"/>
@@ -2540,7 +2540,7 @@
             <w:noProof/>
             <w:webHidden/>
           </w:rPr>
-          <w:instrText xml:space="preserve"> PAGEREF _Toc57583409 \h </w:instrText>
+          <w:instrText xml:space="preserve"> PAGEREF _Toc57844935 \h </w:instrText>
         </w:r>
         <w:r>
           <w:rPr>
@@ -2560,7 +2560,7 @@
             <w:noProof/>
             <w:webHidden/>
           </w:rPr>
-          <w:t>28</w:t>
+          <w:t>35</w:t>
         </w:r>
         <w:r>
           <w:rPr>
@@ -2581,7 +2581,7 @@
           <w:lang w:eastAsia="es-ES"/>
         </w:rPr>
       </w:pPr>
-      <w:hyperlink w:anchor="_Toc57583410" w:history="1">
+      <w:hyperlink w:anchor="_Toc57844936" w:history="1">
         <w:r>
           <w:rPr>
             <w:rStyle w:val="Hipervnculo"/>
@@ -2624,7 +2624,7 @@
             <w:noProof/>
             <w:webHidden/>
           </w:rPr>
-          <w:instrText xml:space="preserve"> PAGEREF _Toc57583410 \h </w:instrText>
+          <w:instrText xml:space="preserve"> PAGEREF _Toc57844936 \h </w:instrText>
         </w:r>
         <w:r>
           <w:rPr>
@@ -2644,7 +2644,7 @@
             <w:noProof/>
             <w:webHidden/>
           </w:rPr>
-          <w:t>33</w:t>
+          <w:t>40</w:t>
         </w:r>
         <w:r>
           <w:rPr>
@@ -2665,7 +2665,7 @@
           <w:lang w:eastAsia="es-ES"/>
         </w:rPr>
       </w:pPr>
-      <w:hyperlink w:anchor="_Toc57583411" w:history="1">
+      <w:hyperlink w:anchor="_Toc57844937" w:history="1">
         <w:r>
           <w:rPr>
             <w:rStyle w:val="Hipervnculo"/>
@@ -2687,7 +2687,7 @@
             <w:rStyle w:val="Hipervnculo"/>
             <w:noProof/>
           </w:rPr>
-          <w:t>Dafo</w:t>
+          <w:t>Análisis crítico</w:t>
         </w:r>
         <w:r>
           <w:rPr>
@@ -2708,7 +2708,7 @@
             <w:noProof/>
             <w:webHidden/>
           </w:rPr>
-          <w:instrText xml:space="preserve"> PAGEREF _Toc57583411 \h </w:instrText>
+          <w:instrText xml:space="preserve"> PAGEREF _Toc57844937 \h </w:instrText>
         </w:r>
         <w:r>
           <w:rPr>
@@ -2728,7 +2728,7 @@
             <w:noProof/>
             <w:webHidden/>
           </w:rPr>
-          <w:t>34</w:t>
+          <w:t>41</w:t>
         </w:r>
         <w:r>
           <w:rPr>
@@ -2741,7 +2741,11 @@
     </w:p>
     <w:p>
       <w:pPr>
-        <w:pStyle w:val="TDC1"/>
+        <w:pStyle w:val="TDC2"/>
+        <w:tabs>
+          <w:tab w:val="left" w:pos="660"/>
+          <w:tab w:val="right" w:leader="dot" w:pos="8777"/>
+        </w:tabs>
         <w:rPr>
           <w:rFonts w:asciiTheme="minorHAnsi" w:eastAsiaTheme="minorEastAsia" w:hAnsiTheme="minorHAnsi"/>
           <w:noProof/>
@@ -2749,13 +2753,13 @@
           <w:lang w:eastAsia="es-ES"/>
         </w:rPr>
       </w:pPr>
-      <w:hyperlink w:anchor="_Toc57583412" w:history="1">
+      <w:hyperlink w:anchor="_Toc57844938" w:history="1">
         <w:r>
           <w:rPr>
             <w:rStyle w:val="Hipervnculo"/>
             <w:noProof/>
           </w:rPr>
-          <w:t>8.</w:t>
+          <w:t>a.</w:t>
         </w:r>
         <w:r>
           <w:rPr>
@@ -2771,7 +2775,7 @@
             <w:rStyle w:val="Hipervnculo"/>
             <w:noProof/>
           </w:rPr>
-          <w:t>Líneas de futuro</w:t>
+          <w:t>Debilidades</w:t>
         </w:r>
         <w:r>
           <w:rPr>
@@ -2792,7 +2796,7 @@
             <w:noProof/>
             <w:webHidden/>
           </w:rPr>
-          <w:instrText xml:space="preserve"> PAGEREF _Toc57583412 \h </w:instrText>
+          <w:instrText xml:space="preserve"> PAGEREF _Toc57844938 \h </w:instrText>
         </w:r>
         <w:r>
           <w:rPr>
@@ -2812,7 +2816,7 @@
             <w:noProof/>
             <w:webHidden/>
           </w:rPr>
-          <w:t>35</w:t>
+          <w:t>42</w:t>
         </w:r>
         <w:r>
           <w:rPr>
@@ -2825,7 +2829,11 @@
     </w:p>
     <w:p>
       <w:pPr>
-        <w:pStyle w:val="TDC1"/>
+        <w:pStyle w:val="TDC2"/>
+        <w:tabs>
+          <w:tab w:val="left" w:pos="660"/>
+          <w:tab w:val="right" w:leader="dot" w:pos="8777"/>
+        </w:tabs>
         <w:rPr>
           <w:rFonts w:asciiTheme="minorHAnsi" w:eastAsiaTheme="minorEastAsia" w:hAnsiTheme="minorHAnsi"/>
           <w:noProof/>
@@ -2833,13 +2841,13 @@
           <w:lang w:eastAsia="es-ES"/>
         </w:rPr>
       </w:pPr>
-      <w:hyperlink w:anchor="_Toc57583413" w:history="1">
+      <w:hyperlink w:anchor="_Toc57844939" w:history="1">
         <w:r>
           <w:rPr>
             <w:rStyle w:val="Hipervnculo"/>
             <w:noProof/>
           </w:rPr>
-          <w:t>9.</w:t>
+          <w:t>b.</w:t>
         </w:r>
         <w:r>
           <w:rPr>
@@ -2855,7 +2863,7 @@
             <w:rStyle w:val="Hipervnculo"/>
             <w:noProof/>
           </w:rPr>
-          <w:t>Lecciones aprendidas</w:t>
+          <w:t>Amenazas</w:t>
         </w:r>
         <w:r>
           <w:rPr>
@@ -2876,7 +2884,7 @@
             <w:noProof/>
             <w:webHidden/>
           </w:rPr>
-          <w:instrText xml:space="preserve"> PAGEREF _Toc57583413 \h </w:instrText>
+          <w:instrText xml:space="preserve"> PAGEREF _Toc57844939 \h </w:instrText>
         </w:r>
         <w:r>
           <w:rPr>
@@ -2896,7 +2904,7 @@
             <w:noProof/>
             <w:webHidden/>
           </w:rPr>
-          <w:t>36</w:t>
+          <w:t>42</w:t>
         </w:r>
         <w:r>
           <w:rPr>
@@ -2909,7 +2917,11 @@
     </w:p>
     <w:p>
       <w:pPr>
-        <w:pStyle w:val="TDC1"/>
+        <w:pStyle w:val="TDC2"/>
+        <w:tabs>
+          <w:tab w:val="left" w:pos="660"/>
+          <w:tab w:val="right" w:leader="dot" w:pos="8777"/>
+        </w:tabs>
         <w:rPr>
           <w:rFonts w:asciiTheme="minorHAnsi" w:eastAsiaTheme="minorEastAsia" w:hAnsiTheme="minorHAnsi"/>
           <w:noProof/>
@@ -2917,13 +2929,13 @@
           <w:lang w:eastAsia="es-ES"/>
         </w:rPr>
       </w:pPr>
-      <w:hyperlink w:anchor="_Toc57583414" w:history="1">
+      <w:hyperlink w:anchor="_Toc57844940" w:history="1">
         <w:r>
           <w:rPr>
             <w:rStyle w:val="Hipervnculo"/>
             <w:noProof/>
           </w:rPr>
-          <w:t>10.</w:t>
+          <w:t>c.</w:t>
         </w:r>
         <w:r>
           <w:rPr>
@@ -2939,6 +2951,346 @@
             <w:rStyle w:val="Hipervnculo"/>
             <w:noProof/>
           </w:rPr>
+          <w:t>Fortalezas</w:t>
+        </w:r>
+        <w:r>
+          <w:rPr>
+            <w:noProof/>
+            <w:webHidden/>
+          </w:rPr>
+          <w:tab/>
+        </w:r>
+        <w:r>
+          <w:rPr>
+            <w:noProof/>
+            <w:webHidden/>
+          </w:rPr>
+          <w:fldChar w:fldCharType="begin"/>
+        </w:r>
+        <w:r>
+          <w:rPr>
+            <w:noProof/>
+            <w:webHidden/>
+          </w:rPr>
+          <w:instrText xml:space="preserve"> PAGEREF _Toc57844940 \h </w:instrText>
+        </w:r>
+        <w:r>
+          <w:rPr>
+            <w:noProof/>
+            <w:webHidden/>
+          </w:rPr>
+        </w:r>
+        <w:r>
+          <w:rPr>
+            <w:noProof/>
+            <w:webHidden/>
+          </w:rPr>
+          <w:fldChar w:fldCharType="separate"/>
+        </w:r>
+        <w:r>
+          <w:rPr>
+            <w:noProof/>
+            <w:webHidden/>
+          </w:rPr>
+          <w:t>42</w:t>
+        </w:r>
+        <w:r>
+          <w:rPr>
+            <w:noProof/>
+            <w:webHidden/>
+          </w:rPr>
+          <w:fldChar w:fldCharType="end"/>
+        </w:r>
+      </w:hyperlink>
+    </w:p>
+    <w:p>
+      <w:pPr>
+        <w:pStyle w:val="TDC2"/>
+        <w:tabs>
+          <w:tab w:val="left" w:pos="660"/>
+          <w:tab w:val="right" w:leader="dot" w:pos="8777"/>
+        </w:tabs>
+        <w:rPr>
+          <w:rFonts w:asciiTheme="minorHAnsi" w:eastAsiaTheme="minorEastAsia" w:hAnsiTheme="minorHAnsi"/>
+          <w:noProof/>
+          <w:sz w:val="22"/>
+          <w:lang w:eastAsia="es-ES"/>
+        </w:rPr>
+      </w:pPr>
+      <w:hyperlink w:anchor="_Toc57844941" w:history="1">
+        <w:r>
+          <w:rPr>
+            <w:rStyle w:val="Hipervnculo"/>
+            <w:noProof/>
+          </w:rPr>
+          <w:t>d.</w:t>
+        </w:r>
+        <w:r>
+          <w:rPr>
+            <w:rFonts w:asciiTheme="minorHAnsi" w:eastAsiaTheme="minorEastAsia" w:hAnsiTheme="minorHAnsi"/>
+            <w:noProof/>
+            <w:sz w:val="22"/>
+            <w:lang w:eastAsia="es-ES"/>
+          </w:rPr>
+          <w:tab/>
+        </w:r>
+        <w:r>
+          <w:rPr>
+            <w:rStyle w:val="Hipervnculo"/>
+            <w:noProof/>
+          </w:rPr>
+          <w:t>Oportunidades</w:t>
+        </w:r>
+        <w:r>
+          <w:rPr>
+            <w:noProof/>
+            <w:webHidden/>
+          </w:rPr>
+          <w:tab/>
+        </w:r>
+        <w:r>
+          <w:rPr>
+            <w:noProof/>
+            <w:webHidden/>
+          </w:rPr>
+          <w:fldChar w:fldCharType="begin"/>
+        </w:r>
+        <w:r>
+          <w:rPr>
+            <w:noProof/>
+            <w:webHidden/>
+          </w:rPr>
+          <w:instrText xml:space="preserve"> PAGEREF _Toc57844941 \h </w:instrText>
+        </w:r>
+        <w:r>
+          <w:rPr>
+            <w:noProof/>
+            <w:webHidden/>
+          </w:rPr>
+        </w:r>
+        <w:r>
+          <w:rPr>
+            <w:noProof/>
+            <w:webHidden/>
+          </w:rPr>
+          <w:fldChar w:fldCharType="separate"/>
+        </w:r>
+        <w:r>
+          <w:rPr>
+            <w:noProof/>
+            <w:webHidden/>
+          </w:rPr>
+          <w:t>43</w:t>
+        </w:r>
+        <w:r>
+          <w:rPr>
+            <w:noProof/>
+            <w:webHidden/>
+          </w:rPr>
+          <w:fldChar w:fldCharType="end"/>
+        </w:r>
+      </w:hyperlink>
+    </w:p>
+    <w:p>
+      <w:pPr>
+        <w:pStyle w:val="TDC1"/>
+        <w:rPr>
+          <w:rFonts w:asciiTheme="minorHAnsi" w:eastAsiaTheme="minorEastAsia" w:hAnsiTheme="minorHAnsi"/>
+          <w:noProof/>
+          <w:sz w:val="22"/>
+          <w:lang w:eastAsia="es-ES"/>
+        </w:rPr>
+      </w:pPr>
+      <w:hyperlink w:anchor="_Toc57844942" w:history="1">
+        <w:r>
+          <w:rPr>
+            <w:rStyle w:val="Hipervnculo"/>
+            <w:noProof/>
+          </w:rPr>
+          <w:t>8.</w:t>
+        </w:r>
+        <w:r>
+          <w:rPr>
+            <w:rFonts w:asciiTheme="minorHAnsi" w:eastAsiaTheme="minorEastAsia" w:hAnsiTheme="minorHAnsi"/>
+            <w:noProof/>
+            <w:sz w:val="22"/>
+            <w:lang w:eastAsia="es-ES"/>
+          </w:rPr>
+          <w:tab/>
+        </w:r>
+        <w:r>
+          <w:rPr>
+            <w:rStyle w:val="Hipervnculo"/>
+            <w:noProof/>
+          </w:rPr>
+          <w:t>Líneas de futuro</w:t>
+        </w:r>
+        <w:r>
+          <w:rPr>
+            <w:noProof/>
+            <w:webHidden/>
+          </w:rPr>
+          <w:tab/>
+        </w:r>
+        <w:r>
+          <w:rPr>
+            <w:noProof/>
+            <w:webHidden/>
+          </w:rPr>
+          <w:fldChar w:fldCharType="begin"/>
+        </w:r>
+        <w:r>
+          <w:rPr>
+            <w:noProof/>
+            <w:webHidden/>
+          </w:rPr>
+          <w:instrText xml:space="preserve"> PAGEREF _Toc57844942 \h </w:instrText>
+        </w:r>
+        <w:r>
+          <w:rPr>
+            <w:noProof/>
+            <w:webHidden/>
+          </w:rPr>
+        </w:r>
+        <w:r>
+          <w:rPr>
+            <w:noProof/>
+            <w:webHidden/>
+          </w:rPr>
+          <w:fldChar w:fldCharType="separate"/>
+        </w:r>
+        <w:r>
+          <w:rPr>
+            <w:noProof/>
+            <w:webHidden/>
+          </w:rPr>
+          <w:t>44</w:t>
+        </w:r>
+        <w:r>
+          <w:rPr>
+            <w:noProof/>
+            <w:webHidden/>
+          </w:rPr>
+          <w:fldChar w:fldCharType="end"/>
+        </w:r>
+      </w:hyperlink>
+    </w:p>
+    <w:p>
+      <w:pPr>
+        <w:pStyle w:val="TDC1"/>
+        <w:rPr>
+          <w:rFonts w:asciiTheme="minorHAnsi" w:eastAsiaTheme="minorEastAsia" w:hAnsiTheme="minorHAnsi"/>
+          <w:noProof/>
+          <w:sz w:val="22"/>
+          <w:lang w:eastAsia="es-ES"/>
+        </w:rPr>
+      </w:pPr>
+      <w:hyperlink w:anchor="_Toc57844943" w:history="1">
+        <w:r>
+          <w:rPr>
+            <w:rStyle w:val="Hipervnculo"/>
+            <w:noProof/>
+          </w:rPr>
+          <w:t>9.</w:t>
+        </w:r>
+        <w:r>
+          <w:rPr>
+            <w:rFonts w:asciiTheme="minorHAnsi" w:eastAsiaTheme="minorEastAsia" w:hAnsiTheme="minorHAnsi"/>
+            <w:noProof/>
+            <w:sz w:val="22"/>
+            <w:lang w:eastAsia="es-ES"/>
+          </w:rPr>
+          <w:tab/>
+        </w:r>
+        <w:r>
+          <w:rPr>
+            <w:rStyle w:val="Hipervnculo"/>
+            <w:noProof/>
+          </w:rPr>
+          <w:t>Lecciones aprendidas</w:t>
+        </w:r>
+        <w:r>
+          <w:rPr>
+            <w:noProof/>
+            <w:webHidden/>
+          </w:rPr>
+          <w:tab/>
+        </w:r>
+        <w:r>
+          <w:rPr>
+            <w:noProof/>
+            <w:webHidden/>
+          </w:rPr>
+          <w:fldChar w:fldCharType="begin"/>
+        </w:r>
+        <w:r>
+          <w:rPr>
+            <w:noProof/>
+            <w:webHidden/>
+          </w:rPr>
+          <w:instrText xml:space="preserve"> PAGEREF _Toc57844943 \h </w:instrText>
+        </w:r>
+        <w:r>
+          <w:rPr>
+            <w:noProof/>
+            <w:webHidden/>
+          </w:rPr>
+        </w:r>
+        <w:r>
+          <w:rPr>
+            <w:noProof/>
+            <w:webHidden/>
+          </w:rPr>
+          <w:fldChar w:fldCharType="separate"/>
+        </w:r>
+        <w:r>
+          <w:rPr>
+            <w:noProof/>
+            <w:webHidden/>
+          </w:rPr>
+          <w:t>46</w:t>
+        </w:r>
+        <w:r>
+          <w:rPr>
+            <w:noProof/>
+            <w:webHidden/>
+          </w:rPr>
+          <w:fldChar w:fldCharType="end"/>
+        </w:r>
+      </w:hyperlink>
+    </w:p>
+    <w:p>
+      <w:pPr>
+        <w:pStyle w:val="TDC1"/>
+        <w:rPr>
+          <w:rFonts w:asciiTheme="minorHAnsi" w:eastAsiaTheme="minorEastAsia" w:hAnsiTheme="minorHAnsi"/>
+          <w:noProof/>
+          <w:sz w:val="22"/>
+          <w:lang w:eastAsia="es-ES"/>
+        </w:rPr>
+      </w:pPr>
+      <w:hyperlink w:anchor="_Toc57844944" w:history="1">
+        <w:r>
+          <w:rPr>
+            <w:rStyle w:val="Hipervnculo"/>
+            <w:noProof/>
+          </w:rPr>
+          <w:t>10.</w:t>
+        </w:r>
+        <w:r>
+          <w:rPr>
+            <w:rFonts w:asciiTheme="minorHAnsi" w:eastAsiaTheme="minorEastAsia" w:hAnsiTheme="minorHAnsi"/>
+            <w:noProof/>
+            <w:sz w:val="22"/>
+            <w:lang w:eastAsia="es-ES"/>
+          </w:rPr>
+          <w:tab/>
+        </w:r>
+        <w:r>
+          <w:rPr>
+            <w:rStyle w:val="Hipervnculo"/>
+            <w:noProof/>
+          </w:rPr>
           <w:t>Bibliografía</w:t>
         </w:r>
         <w:r>
@@ -2960,7 +3312,7 @@
             <w:noProof/>
             <w:webHidden/>
           </w:rPr>
-          <w:instrText xml:space="preserve"> PAGEREF _Toc57583414 \h </w:instrText>
+          <w:instrText xml:space="preserve"> PAGEREF _Toc57844944 \h </w:instrText>
         </w:r>
         <w:r>
           <w:rPr>
@@ -2980,7 +3332,7 @@
             <w:noProof/>
             <w:webHidden/>
           </w:rPr>
-          <w:t>37</w:t>
+          <w:t>49</w:t>
         </w:r>
         <w:r>
           <w:rPr>
@@ -3016,6 +3368,8 @@
       <w:r>
         <w:br w:type="page"/>
       </w:r>
+      <w:bookmarkStart w:id="0" w:name="_GoBack"/>
+      <w:bookmarkEnd w:id="0"/>
     </w:p>
     <w:p>
       <w:pPr>
@@ -3025,14 +3379,14 @@
           <w:numId w:val="1"/>
         </w:numPr>
       </w:pPr>
-      <w:bookmarkStart w:id="0" w:name="_Toc57479598"/>
-      <w:bookmarkStart w:id="1" w:name="_Toc57583394"/>
+      <w:bookmarkStart w:id="1" w:name="_Toc57479598"/>
+      <w:bookmarkStart w:id="2" w:name="_Toc57844920"/>
       <w:r>
         <w:lastRenderedPageBreak/>
         <w:t>Descripción del problema</w:t>
       </w:r>
-      <w:bookmarkEnd w:id="0"/>
       <w:bookmarkEnd w:id="1"/>
+      <w:bookmarkEnd w:id="2"/>
     </w:p>
     <w:p>
       <w:pPr>
@@ -3334,14 +3688,14 @@
           <w:numId w:val="1"/>
         </w:numPr>
       </w:pPr>
-      <w:bookmarkStart w:id="2" w:name="_Toc57479599"/>
-      <w:bookmarkStart w:id="3" w:name="_Toc57583395"/>
+      <w:bookmarkStart w:id="3" w:name="_Toc57479599"/>
+      <w:bookmarkStart w:id="4" w:name="_Toc57844921"/>
       <w:r>
         <w:lastRenderedPageBreak/>
         <w:t>Herramientas utilizadas</w:t>
       </w:r>
-      <w:bookmarkEnd w:id="2"/>
       <w:bookmarkEnd w:id="3"/>
+      <w:bookmarkEnd w:id="4"/>
     </w:p>
     <w:p>
       <w:pPr>
@@ -3359,14 +3713,14 @@
           <w:numId w:val="5"/>
         </w:numPr>
       </w:pPr>
-      <w:bookmarkStart w:id="4" w:name="_Toc57583396"/>
+      <w:bookmarkStart w:id="5" w:name="_Toc57844922"/>
       <w:r>
         <w:rPr>
           <w:rStyle w:val="TAP1Car"/>
         </w:rPr>
         <w:t>Base de datos:</w:t>
       </w:r>
-      <w:bookmarkEnd w:id="4"/>
+      <w:bookmarkEnd w:id="5"/>
       <w:r>
         <w:t xml:space="preserve"> </w:t>
       </w:r>
@@ -3564,14 +3918,14 @@
           <w:numId w:val="5"/>
         </w:numPr>
       </w:pPr>
-      <w:bookmarkStart w:id="5" w:name="_Toc57583397"/>
+      <w:bookmarkStart w:id="6" w:name="_Toc57844923"/>
       <w:r>
         <w:rPr>
           <w:rStyle w:val="TAP1Car"/>
         </w:rPr>
         <w:t>Interfaz de usuario (Frontend):</w:t>
       </w:r>
-      <w:bookmarkEnd w:id="5"/>
+      <w:bookmarkEnd w:id="6"/>
       <w:r>
         <w:t xml:space="preserve">  A la hora de diseñar la interfaz de usuario, que generalmente se denomina </w:t>
       </w:r>
@@ -4136,7 +4490,7 @@
           <w:numId w:val="5"/>
         </w:numPr>
       </w:pPr>
-      <w:bookmarkStart w:id="6" w:name="_Toc57583398"/>
+      <w:bookmarkStart w:id="7" w:name="_Toc57844924"/>
       <w:r>
         <w:rPr>
           <w:rStyle w:val="TAP1Car"/>
@@ -4161,7 +4515,7 @@
         </w:rPr>
         <w:t>):</w:t>
       </w:r>
-      <w:bookmarkEnd w:id="6"/>
+      <w:bookmarkEnd w:id="7"/>
       <w:r>
         <w:t xml:space="preserve">  A la hora de diseñar el servidor de la aplicación, generalmente denominado </w:t>
       </w:r>
@@ -5063,12 +5417,12 @@
           <w:numId w:val="1"/>
         </w:numPr>
       </w:pPr>
-      <w:bookmarkStart w:id="7" w:name="_Toc57583399"/>
+      <w:bookmarkStart w:id="8" w:name="_Toc57844925"/>
       <w:r>
         <w:lastRenderedPageBreak/>
         <w:t>Base de datos utilizada</w:t>
       </w:r>
-      <w:bookmarkEnd w:id="7"/>
+      <w:bookmarkEnd w:id="8"/>
     </w:p>
     <w:p>
       <w:pPr>
@@ -5089,11 +5443,11 @@
           <w:sz w:val="28"/>
         </w:rPr>
       </w:pPr>
-      <w:bookmarkStart w:id="8" w:name="_Toc57583400"/>
+      <w:bookmarkStart w:id="9" w:name="_Toc57844926"/>
       <w:r>
         <w:t>Selección de los datos</w:t>
       </w:r>
-      <w:bookmarkEnd w:id="8"/>
+      <w:bookmarkEnd w:id="9"/>
     </w:p>
     <w:p>
       <w:pPr>
@@ -5665,11 +6019,11 @@
           <w:numId w:val="10"/>
         </w:numPr>
       </w:pPr>
-      <w:bookmarkStart w:id="9" w:name="_Toc57583401"/>
+      <w:bookmarkStart w:id="10" w:name="_Toc57844927"/>
       <w:r>
         <w:t>Conversión de los datos</w:t>
       </w:r>
-      <w:bookmarkEnd w:id="9"/>
+      <w:bookmarkEnd w:id="10"/>
     </w:p>
     <w:p>
       <w:pPr>
@@ -5721,11 +6075,11 @@
           <w:numId w:val="10"/>
         </w:numPr>
       </w:pPr>
-      <w:bookmarkStart w:id="10" w:name="_Toc57583402"/>
+      <w:bookmarkStart w:id="11" w:name="_Toc57844928"/>
       <w:r>
         <w:t>Importación de los datos</w:t>
       </w:r>
-      <w:bookmarkEnd w:id="10"/>
+      <w:bookmarkEnd w:id="11"/>
     </w:p>
     <w:p>
       <w:pPr>
@@ -5959,11 +6313,11 @@
           <w:numId w:val="10"/>
         </w:numPr>
       </w:pPr>
-      <w:bookmarkStart w:id="11" w:name="_Toc57583403"/>
+      <w:bookmarkStart w:id="12" w:name="_Toc57844929"/>
       <w:r>
         <w:t>Procesamiento de los datos</w:t>
       </w:r>
-      <w:bookmarkEnd w:id="11"/>
+      <w:bookmarkEnd w:id="12"/>
     </w:p>
     <w:p>
       <w:pPr>
@@ -6269,11 +6623,11 @@
           <w:numId w:val="10"/>
         </w:numPr>
       </w:pPr>
-      <w:bookmarkStart w:id="12" w:name="_Toc57583404"/>
+      <w:bookmarkStart w:id="13" w:name="_Toc57844930"/>
       <w:r>
         <w:t>Estructura de la base de datos</w:t>
       </w:r>
-      <w:bookmarkEnd w:id="12"/>
+      <w:bookmarkEnd w:id="13"/>
     </w:p>
     <w:p>
       <w:pPr>
@@ -6823,8 +7177,8 @@
       <w:pPr>
         <w:pStyle w:val="TCAP"/>
       </w:pPr>
-      <w:bookmarkStart w:id="13" w:name="_Toc57479600"/>
-      <w:bookmarkStart w:id="14" w:name="_Toc57583405"/>
+      <w:bookmarkStart w:id="14" w:name="_Toc57479600"/>
+      <w:bookmarkStart w:id="15" w:name="_Toc57844931"/>
       <w:r>
         <w:lastRenderedPageBreak/>
         <w:t xml:space="preserve">4. </w:t>
@@ -6832,8 +7186,8 @@
       <w:r>
         <w:t>Descripción de la aplicación</w:t>
       </w:r>
-      <w:bookmarkEnd w:id="13"/>
       <w:bookmarkEnd w:id="14"/>
+      <w:bookmarkEnd w:id="15"/>
     </w:p>
     <w:p>
       <w:pPr>
@@ -7477,9 +7831,63 @@
       <w:r>
         <w:t xml:space="preserve">Esa vista en cuestión se denomina </w:t>
       </w:r>
-      <w:bookmarkStart w:id="15" w:name="_GoBack"/>
-      <w:bookmarkEnd w:id="15"/>
-    </w:p>
+      <w:r>
+        <w:rPr>
+          <w:i/>
+        </w:rPr>
+        <w:t>Recomendaciones</w:t>
+      </w:r>
+      <w:r>
+        <w:rPr>
+          <w:i/>
+        </w:rPr>
+        <w:t xml:space="preserve">, </w:t>
+      </w:r>
+      <w:r>
+        <w:t>y sirve precisamente para eso, mostrar al usuario las recomendaciones efectuadas por el sistema. La interfaz de la vista, al igual que el resto de la aplicación, es extremadamente minimalista. Podemos encontrar una serie de imágenes de películas famosas que se van alternando de forma cíclica, un desplegable en el que elegir el tipo de algoritmo de recomendación a utilizar</w:t>
+      </w:r>
+      <w:r>
+        <w:t xml:space="preserve"> (basado en contenido, filtrado colaborativo o híbrido)</w:t>
+      </w:r>
+      <w:r>
+        <w:t xml:space="preserve"> y otro desplegable en el que indicar el número de recomendaciones a solicitar. Por último, se pueden visualizar las películas recomendadas ordenadas en base a la predicción realizada por el sistema.</w:t>
+      </w:r>
+    </w:p>
+    <w:p/>
+    <w:p>
+      <w:r>
+        <w:lastRenderedPageBreak/>
+        <w:t>Al acceder a la vista, se realiza de forma automática una petici</w:t>
+      </w:r>
+      <w:r>
+        <w:t xml:space="preserve">ón al servidor de aplicaciones para que efectúe una recomendación híbrida de 40 películas. Esto se debe a que, como se comprobará en capítulos posteriores, es sin duda alguna el algoritmo más robusto de los 3 implementados. </w:t>
+      </w:r>
+    </w:p>
+    <w:p>
+      <w:r>
+        <w:t xml:space="preserve">Tras esperar unos pocos segundos, obtendremos una respuesta del servidor de aplicación y se mostrarán en la vista las películas recomendadas. </w:t>
+      </w:r>
+    </w:p>
+    <w:p/>
+    <w:p>
+      <w:r>
+        <w:t>El tiempo de espera puede variar mucho, pues depende totalmente de la potencia de cálculo que tenga el servidor de aplicación. En mi caso, estoy utilizando un ordenador portátil un poco viejo, lo que hace que las recomendaciones se demoren 2 segundos o así. En cualquier caso, considero que es un tiempo más que aceptable para la complejidad del sistema de recomendación implementado y el tamaño de la base de datos.</w:t>
+      </w:r>
+    </w:p>
+    <w:p>
+      <w:r>
+        <w:t>Seguramente, pueda chocar que en el primer desplegable se pueda elegir entre los diversos algoritmos de recomendación, la lógica diría que lo mejor es recomendar utilizando única y exclusivamente el algoritmo híbrido dado que es el que, con diferencia, obtiene mejores resultados. Sin embargo, mi visión de la situación es totalmente diferente.</w:t>
+      </w:r>
+    </w:p>
+    <w:p>
+      <w:r>
+        <w:t xml:space="preserve">Bajo ningún concepto se debería olvidar que este proyecto está desarrollado en un ámbito 100% educativo. Yo he aprendido muchísimo realizándolo y me gustaría que, si en el futuro alguien encuentra este proyecto y decide experimentar un poco con él, pueda tener las mismas oportunidades que yo he tenido desarrollándolo. Esto quiere decir que debe poder ser capaz de visualizar las diferentes salidas de los diferentes algoritmos de una manera cómoda, compararlas o, en general, hacer lo que </w:t>
+      </w:r>
+      <w:r>
+        <w:t>quiera con ellas.</w:t>
+      </w:r>
+    </w:p>
+    <w:p/>
     <w:p/>
     <w:p>
       <w:pPr>
@@ -7500,7 +7908,7 @@
         </w:numPr>
       </w:pPr>
       <w:bookmarkStart w:id="16" w:name="_Toc57479601"/>
-      <w:bookmarkStart w:id="17" w:name="_Toc57583406"/>
+      <w:bookmarkStart w:id="17" w:name="_Toc57844932"/>
       <w:r>
         <w:lastRenderedPageBreak/>
         <w:t>Explicación del algoritmo</w:t>
@@ -7757,7 +8165,7 @@
           <w:numId w:val="23"/>
         </w:numPr>
       </w:pPr>
-      <w:bookmarkStart w:id="18" w:name="_Toc57583407"/>
+      <w:bookmarkStart w:id="18" w:name="_Toc57844933"/>
       <w:r>
         <w:t>Algoritmo basado en contenido</w:t>
       </w:r>
@@ -9877,7 +10285,7 @@
           <w:numId w:val="23"/>
         </w:numPr>
       </w:pPr>
-      <w:bookmarkStart w:id="19" w:name="_Toc57583408"/>
+      <w:bookmarkStart w:id="19" w:name="_Toc57844934"/>
       <w:r>
         <w:t>Algoritmo de filtrado colaborativo</w:t>
       </w:r>
@@ -10881,7 +11289,7 @@
           <w:sz w:val="28"/>
         </w:rPr>
       </w:pPr>
-      <w:bookmarkStart w:id="20" w:name="_Toc57583409"/>
+      <w:bookmarkStart w:id="20" w:name="_Toc57844935"/>
       <w:r>
         <w:t>Algoritmo híbrido</w:t>
       </w:r>
@@ -11497,7 +11905,7 @@
         </w:numPr>
       </w:pPr>
       <w:bookmarkStart w:id="21" w:name="_Toc57479602"/>
-      <w:bookmarkStart w:id="22" w:name="_Toc57583410"/>
+      <w:bookmarkStart w:id="22" w:name="_Toc57844936"/>
       <w:r>
         <w:lastRenderedPageBreak/>
         <w:t>Análisis de resultados</w:t>
@@ -11525,9 +11933,14 @@
           <w:numId w:val="1"/>
         </w:numPr>
       </w:pPr>
+      <w:bookmarkStart w:id="23" w:name="_Toc57844937"/>
       <w:r>
         <w:lastRenderedPageBreak/>
-        <w:t xml:space="preserve">Análisis crítico </w:t>
+        <w:t>Análisis crítico</w:t>
+      </w:r>
+      <w:bookmarkEnd w:id="23"/>
+      <w:r>
+        <w:t xml:space="preserve"> </w:t>
       </w:r>
     </w:p>
     <w:p>
@@ -11649,9 +12062,11 @@
           <w:numId w:val="1"/>
         </w:numPr>
       </w:pPr>
+      <w:bookmarkStart w:id="24" w:name="_Toc57844938"/>
       <w:r>
         <w:t>Debilidades</w:t>
       </w:r>
+      <w:bookmarkEnd w:id="24"/>
     </w:p>
     <w:p>
       <w:pPr>
@@ -11727,9 +12142,11 @@
           <w:numId w:val="1"/>
         </w:numPr>
       </w:pPr>
+      <w:bookmarkStart w:id="25" w:name="_Toc57844939"/>
       <w:r>
         <w:t>Amenazas</w:t>
       </w:r>
+      <w:bookmarkEnd w:id="25"/>
     </w:p>
     <w:p>
       <w:pPr>
@@ -11785,9 +12202,11 @@
           <w:numId w:val="1"/>
         </w:numPr>
       </w:pPr>
+      <w:bookmarkStart w:id="26" w:name="_Toc57844940"/>
       <w:r>
         <w:t>Fortalezas</w:t>
       </w:r>
+      <w:bookmarkEnd w:id="26"/>
     </w:p>
     <w:p>
       <w:pPr>
@@ -11853,9 +12272,11 @@
           <w:sz w:val="28"/>
         </w:rPr>
       </w:pPr>
+      <w:bookmarkStart w:id="27" w:name="_Toc57844941"/>
       <w:r>
         <w:t>Oportunidades</w:t>
       </w:r>
+      <w:bookmarkEnd w:id="27"/>
     </w:p>
     <w:p>
       <w:pPr>
@@ -11947,14 +12368,14 @@
           <w:numId w:val="1"/>
         </w:numPr>
       </w:pPr>
-      <w:bookmarkStart w:id="23" w:name="_Toc57479604"/>
-      <w:bookmarkStart w:id="24" w:name="_Toc57583412"/>
+      <w:bookmarkStart w:id="28" w:name="_Toc57479604"/>
+      <w:bookmarkStart w:id="29" w:name="_Toc57844942"/>
       <w:r>
         <w:lastRenderedPageBreak/>
         <w:t>Líneas de futuro</w:t>
       </w:r>
-      <w:bookmarkEnd w:id="23"/>
-      <w:bookmarkEnd w:id="24"/>
+      <w:bookmarkEnd w:id="28"/>
+      <w:bookmarkEnd w:id="29"/>
     </w:p>
     <w:p>
       <w:r>
@@ -12155,14 +12576,14 @@
           <w:numId w:val="1"/>
         </w:numPr>
       </w:pPr>
-      <w:bookmarkStart w:id="25" w:name="_Toc57479605"/>
-      <w:bookmarkStart w:id="26" w:name="_Toc57583413"/>
+      <w:bookmarkStart w:id="30" w:name="_Toc57479605"/>
+      <w:bookmarkStart w:id="31" w:name="_Toc57844943"/>
       <w:r>
         <w:lastRenderedPageBreak/>
         <w:t>Lecciones aprendidas</w:t>
       </w:r>
-      <w:bookmarkEnd w:id="25"/>
-      <w:bookmarkEnd w:id="26"/>
+      <w:bookmarkEnd w:id="30"/>
+      <w:bookmarkEnd w:id="31"/>
     </w:p>
     <w:p>
       <w:r>
@@ -12527,12 +12948,12 @@
       <w:r>
         <w:br w:type="page"/>
       </w:r>
-      <w:bookmarkStart w:id="27" w:name="_Toc57583414"/>
+      <w:bookmarkStart w:id="32" w:name="_Toc57844944"/>
       <w:r>
         <w:lastRenderedPageBreak/>
         <w:t>Bibliografía</w:t>
       </w:r>
-      <w:bookmarkEnd w:id="27"/>
+      <w:bookmarkEnd w:id="32"/>
     </w:p>
     <w:sdt>
       <w:sdtPr>
@@ -13775,7 +14196,7 @@
                       </w:rPr>
                       <w:t xml:space="preserve">C. C. Aggarwal, </w:t>
                     </w:r>
-                    <w:bookmarkStart w:id="28" w:name="_Hlk57666965"/>
+                    <w:bookmarkStart w:id="33" w:name="_Hlk57666965"/>
                     <w:r>
                       <w:rPr>
                         <w:noProof/>
@@ -13789,7 +14210,7 @@
                       </w:rPr>
                       <w:t>The textbook</w:t>
                     </w:r>
-                    <w:bookmarkEnd w:id="28"/>
+                    <w:bookmarkEnd w:id="33"/>
                     <w:r>
                       <w:rPr>
                         <w:noProof/>
@@ -13962,7 +14383,7 @@
                                   <w:noProof/>
                                   <w:color w:val="4472C4" w:themeColor="accent1"/>
                                 </w:rPr>
-                                <w:t>33</w:t>
+                                <w:t>15</w:t>
                               </w:r>
                               <w:r>
                                 <w:rPr>
@@ -14073,7 +14494,7 @@
                             <w:noProof/>
                             <w:color w:val="4472C4" w:themeColor="accent1"/>
                           </w:rPr>
-                          <w:t>33</w:t>
+                          <w:t>15</w:t>
                         </w:r>
                         <w:r>
                           <w:rPr>
@@ -18692,7 +19113,7 @@
 </file>
 
 <file path=customXml/itemProps1.xml><?xml version="1.0" encoding="utf-8"?>
-<ds:datastoreItem xmlns:ds="http://schemas.openxmlformats.org/officeDocument/2006/customXml" ds:itemID="{C6964323-8CDA-45D0-A664-C933D9EC9900}">
+<ds:datastoreItem xmlns:ds="http://schemas.openxmlformats.org/officeDocument/2006/customXml" ds:itemID="{DA0CC81A-7B64-4A7F-A491-6C000FDB9E95}">
   <ds:schemaRefs>
     <ds:schemaRef ds:uri="http://schemas.openxmlformats.org/officeDocument/2006/bibliography"/>
   </ds:schemaRefs>

</xml_diff>

<commit_message>
Añadidas algunas fotos descripcion aplicacion
</commit_message>
<xml_diff>
--- a/Memoria.docx
+++ b/Memoria.docx
@@ -222,7 +222,7 @@
                             <a:effectLst/>
                             <a:extLst>
                               <a:ext uri="{C572A759-6A51-4108-AA02-DFA0A04FC94B}">
-                                <ma14:wrappingTextBoxFlag xmlns="" xmlns:mo="http://schemas.microsoft.com/office/mac/office/2008/main" xmlns:mv="urn:schemas-microsoft-com:mac:vml" xmlns:o="urn:schemas-microsoft-com:office:office" xmlns:v="urn:schemas-microsoft-com:vml" xmlns:w10="urn:schemas-microsoft-com:office:word" xmlns:w="http://schemas.openxmlformats.org/wordprocessingml/2006/main" xmlns:ma14="http://schemas.microsoft.com/office/mac/drawingml/2011/main" xmlns:w16="http://schemas.microsoft.com/office/word/2018/wordml" xmlns:w16cid="http://schemas.microsoft.com/office/word/2016/wordml/cid" xmlns:w16cex="http://schemas.microsoft.com/office/word/2018/wordml/cex" xmlns:am3d="http://schemas.microsoft.com/office/drawing/2017/model3d" xmlns:aink="http://schemas.microsoft.com/office/drawing/2016/ink" xmlns:cx8="http://schemas.microsoft.com/office/drawing/2016/5/14/chartex" xmlns:cx7="http://schemas.microsoft.com/office/drawing/2016/5/13/chartex" xmlns:cx6="http://schemas.microsoft.com/office/drawing/2016/5/12/chartex" xmlns:cx5="http://schemas.microsoft.com/office/drawing/2016/5/11/chartex" xmlns:cx4="http://schemas.microsoft.com/office/drawing/2016/5/10/chartex" xmlns:cx3="http://schemas.microsoft.com/office/drawing/2016/5/9/chartex" xmlns:cx2="http://schemas.microsoft.com/office/drawing/2015/10/21/chartex" xmlns:cx1="http://schemas.microsoft.com/office/drawing/2015/9/8/chartex"/>
+                                <ma14:wrappingTextBoxFlag xmlns:cx1="http://schemas.microsoft.com/office/drawing/2015/9/8/chartex" xmlns:cx2="http://schemas.microsoft.com/office/drawing/2015/10/21/chartex" xmlns:cx3="http://schemas.microsoft.com/office/drawing/2016/5/9/chartex" xmlns:cx4="http://schemas.microsoft.com/office/drawing/2016/5/10/chartex" xmlns:cx5="http://schemas.microsoft.com/office/drawing/2016/5/11/chartex" xmlns:cx6="http://schemas.microsoft.com/office/drawing/2016/5/12/chartex" xmlns:cx7="http://schemas.microsoft.com/office/drawing/2016/5/13/chartex" xmlns:cx8="http://schemas.microsoft.com/office/drawing/2016/5/14/chartex" xmlns:aink="http://schemas.microsoft.com/office/drawing/2016/ink" xmlns:am3d="http://schemas.microsoft.com/office/drawing/2017/model3d" xmlns:w16cex="http://schemas.microsoft.com/office/word/2018/wordml/cex" xmlns:w16cid="http://schemas.microsoft.com/office/word/2016/wordml/cid" xmlns:w16="http://schemas.microsoft.com/office/word/2018/wordml" xmlns:ma14="http://schemas.microsoft.com/office/mac/drawingml/2011/main" xmlns:w="http://schemas.openxmlformats.org/wordprocessingml/2006/main" xmlns:w10="urn:schemas-microsoft-com:office:word" xmlns:v="urn:schemas-microsoft-com:vml" xmlns:o="urn:schemas-microsoft-com:office:office" xmlns:mv="urn:schemas-microsoft-com:mac:vml" xmlns:mo="http://schemas.microsoft.com/office/mac/office/2008/main" xmlns=""/>
                               </a:ext>
                             </a:extLst>
                           </wps:spPr>
@@ -3368,8 +3368,6 @@
       <w:r>
         <w:br w:type="page"/>
       </w:r>
-      <w:bookmarkStart w:id="0" w:name="_GoBack"/>
-      <w:bookmarkEnd w:id="0"/>
     </w:p>
     <w:p>
       <w:pPr>
@@ -3379,14 +3377,14 @@
           <w:numId w:val="1"/>
         </w:numPr>
       </w:pPr>
-      <w:bookmarkStart w:id="1" w:name="_Toc57479598"/>
-      <w:bookmarkStart w:id="2" w:name="_Toc57844920"/>
+      <w:bookmarkStart w:id="0" w:name="_Toc57479598"/>
+      <w:bookmarkStart w:id="1" w:name="_Toc57844920"/>
       <w:r>
         <w:lastRenderedPageBreak/>
         <w:t>Descripción del problema</w:t>
       </w:r>
+      <w:bookmarkEnd w:id="0"/>
       <w:bookmarkEnd w:id="1"/>
-      <w:bookmarkEnd w:id="2"/>
     </w:p>
     <w:p>
       <w:pPr>
@@ -3688,14 +3686,14 @@
           <w:numId w:val="1"/>
         </w:numPr>
       </w:pPr>
-      <w:bookmarkStart w:id="3" w:name="_Toc57479599"/>
-      <w:bookmarkStart w:id="4" w:name="_Toc57844921"/>
+      <w:bookmarkStart w:id="2" w:name="_Toc57479599"/>
+      <w:bookmarkStart w:id="3" w:name="_Toc57844921"/>
       <w:r>
         <w:lastRenderedPageBreak/>
         <w:t>Herramientas utilizadas</w:t>
       </w:r>
+      <w:bookmarkEnd w:id="2"/>
       <w:bookmarkEnd w:id="3"/>
-      <w:bookmarkEnd w:id="4"/>
     </w:p>
     <w:p>
       <w:pPr>
@@ -3713,14 +3711,14 @@
           <w:numId w:val="5"/>
         </w:numPr>
       </w:pPr>
-      <w:bookmarkStart w:id="5" w:name="_Toc57844922"/>
+      <w:bookmarkStart w:id="4" w:name="_Toc57844922"/>
       <w:r>
         <w:rPr>
           <w:rStyle w:val="TAP1Car"/>
         </w:rPr>
         <w:t>Base de datos:</w:t>
       </w:r>
-      <w:bookmarkEnd w:id="5"/>
+      <w:bookmarkEnd w:id="4"/>
       <w:r>
         <w:t xml:space="preserve"> </w:t>
       </w:r>
@@ -3918,14 +3916,14 @@
           <w:numId w:val="5"/>
         </w:numPr>
       </w:pPr>
-      <w:bookmarkStart w:id="6" w:name="_Toc57844923"/>
+      <w:bookmarkStart w:id="5" w:name="_Toc57844923"/>
       <w:r>
         <w:rPr>
           <w:rStyle w:val="TAP1Car"/>
         </w:rPr>
         <w:t>Interfaz de usuario (Frontend):</w:t>
       </w:r>
-      <w:bookmarkEnd w:id="6"/>
+      <w:bookmarkEnd w:id="5"/>
       <w:r>
         <w:t xml:space="preserve">  A la hora de diseñar la interfaz de usuario, que generalmente se denomina </w:t>
       </w:r>
@@ -4490,7 +4488,7 @@
           <w:numId w:val="5"/>
         </w:numPr>
       </w:pPr>
-      <w:bookmarkStart w:id="7" w:name="_Toc57844924"/>
+      <w:bookmarkStart w:id="6" w:name="_Toc57844924"/>
       <w:r>
         <w:rPr>
           <w:rStyle w:val="TAP1Car"/>
@@ -4515,7 +4513,7 @@
         </w:rPr>
         <w:t>):</w:t>
       </w:r>
-      <w:bookmarkEnd w:id="7"/>
+      <w:bookmarkEnd w:id="6"/>
       <w:r>
         <w:t xml:space="preserve">  A la hora de diseñar el servidor de la aplicación, generalmente denominado </w:t>
       </w:r>
@@ -5417,12 +5415,12 @@
           <w:numId w:val="1"/>
         </w:numPr>
       </w:pPr>
-      <w:bookmarkStart w:id="8" w:name="_Toc57844925"/>
+      <w:bookmarkStart w:id="7" w:name="_Toc57844925"/>
       <w:r>
         <w:lastRenderedPageBreak/>
         <w:t>Base de datos utilizada</w:t>
       </w:r>
-      <w:bookmarkEnd w:id="8"/>
+      <w:bookmarkEnd w:id="7"/>
     </w:p>
     <w:p>
       <w:pPr>
@@ -5443,11 +5441,11 @@
           <w:sz w:val="28"/>
         </w:rPr>
       </w:pPr>
-      <w:bookmarkStart w:id="9" w:name="_Toc57844926"/>
+      <w:bookmarkStart w:id="8" w:name="_Toc57844926"/>
       <w:r>
         <w:t>Selección de los datos</w:t>
       </w:r>
-      <w:bookmarkEnd w:id="9"/>
+      <w:bookmarkEnd w:id="8"/>
     </w:p>
     <w:p>
       <w:pPr>
@@ -6019,11 +6017,11 @@
           <w:numId w:val="10"/>
         </w:numPr>
       </w:pPr>
-      <w:bookmarkStart w:id="10" w:name="_Toc57844927"/>
+      <w:bookmarkStart w:id="9" w:name="_Toc57844927"/>
       <w:r>
         <w:t>Conversión de los datos</w:t>
       </w:r>
-      <w:bookmarkEnd w:id="10"/>
+      <w:bookmarkEnd w:id="9"/>
     </w:p>
     <w:p>
       <w:pPr>
@@ -6075,11 +6073,11 @@
           <w:numId w:val="10"/>
         </w:numPr>
       </w:pPr>
-      <w:bookmarkStart w:id="11" w:name="_Toc57844928"/>
+      <w:bookmarkStart w:id="10" w:name="_Toc57844928"/>
       <w:r>
         <w:t>Importación de los datos</w:t>
       </w:r>
-      <w:bookmarkEnd w:id="11"/>
+      <w:bookmarkEnd w:id="10"/>
     </w:p>
     <w:p>
       <w:pPr>
@@ -6161,14 +6159,27 @@
       <w:r>
         <w:t>3.</w:t>
       </w:r>
-      <w:fldSimple w:instr=" SEQ Figura \* ARABIC ">
-        <w:r>
-          <w:rPr>
-            <w:noProof/>
-          </w:rPr>
-          <w:t>1</w:t>
-        </w:r>
-      </w:fldSimple>
+      <w:r>
+        <w:fldChar w:fldCharType="begin"/>
+      </w:r>
+      <w:r>
+        <w:instrText xml:space="preserve"> SEQ Figura \* ARABIC </w:instrText>
+      </w:r>
+      <w:r>
+        <w:fldChar w:fldCharType="separate"/>
+      </w:r>
+      <w:r>
+        <w:rPr>
+          <w:noProof/>
+        </w:rPr>
+        <w:t>1</w:t>
+      </w:r>
+      <w:r>
+        <w:rPr>
+          <w:noProof/>
+        </w:rPr>
+        <w:fldChar w:fldCharType="end"/>
+      </w:r>
       <w:r>
         <w:t>.- Importación datos películas</w:t>
       </w:r>
@@ -6277,14 +6288,27 @@
       <w:r>
         <w:t>Figura 3.</w:t>
       </w:r>
-      <w:fldSimple w:instr=" SEQ Figura \* ARABIC ">
-        <w:r>
-          <w:rPr>
-            <w:noProof/>
-          </w:rPr>
-          <w:t>2</w:t>
-        </w:r>
-      </w:fldSimple>
+      <w:r>
+        <w:fldChar w:fldCharType="begin"/>
+      </w:r>
+      <w:r>
+        <w:instrText xml:space="preserve"> SEQ Figura \* ARABIC </w:instrText>
+      </w:r>
+      <w:r>
+        <w:fldChar w:fldCharType="separate"/>
+      </w:r>
+      <w:r>
+        <w:rPr>
+          <w:noProof/>
+        </w:rPr>
+        <w:t>2</w:t>
+      </w:r>
+      <w:r>
+        <w:rPr>
+          <w:noProof/>
+        </w:rPr>
+        <w:fldChar w:fldCharType="end"/>
+      </w:r>
       <w:r>
         <w:t>.- Indexación películas en base a título</w:t>
       </w:r>
@@ -6313,11 +6337,11 @@
           <w:numId w:val="10"/>
         </w:numPr>
       </w:pPr>
-      <w:bookmarkStart w:id="12" w:name="_Toc57844929"/>
+      <w:bookmarkStart w:id="11" w:name="_Toc57844929"/>
       <w:r>
         <w:t>Procesamiento de los datos</w:t>
       </w:r>
-      <w:bookmarkEnd w:id="12"/>
+      <w:bookmarkEnd w:id="11"/>
     </w:p>
     <w:p>
       <w:pPr>
@@ -6468,14 +6492,27 @@
       <w:r>
         <w:t>Figura 3.</w:t>
       </w:r>
-      <w:fldSimple w:instr=" SEQ Figura \* ARABIC ">
-        <w:r>
-          <w:rPr>
-            <w:noProof/>
-          </w:rPr>
-          <w:t>3</w:t>
-        </w:r>
-      </w:fldSimple>
+      <w:r>
+        <w:fldChar w:fldCharType="begin"/>
+      </w:r>
+      <w:r>
+        <w:instrText xml:space="preserve"> SEQ Figura \* ARABIC </w:instrText>
+      </w:r>
+      <w:r>
+        <w:fldChar w:fldCharType="separate"/>
+      </w:r>
+      <w:r>
+        <w:rPr>
+          <w:noProof/>
+        </w:rPr>
+        <w:t>3</w:t>
+      </w:r>
+      <w:r>
+        <w:rPr>
+          <w:noProof/>
+        </w:rPr>
+        <w:fldChar w:fldCharType="end"/>
+      </w:r>
       <w:r>
         <w:t>.- Eliminar películas repetidas</w:t>
       </w:r>
@@ -6597,14 +6634,27 @@
       <w:r>
         <w:t xml:space="preserve">Figura </w:t>
       </w:r>
-      <w:fldSimple w:instr=" SEQ Figura \* ARABIC ">
-        <w:r>
-          <w:rPr>
-            <w:noProof/>
-          </w:rPr>
-          <w:t>4</w:t>
-        </w:r>
-      </w:fldSimple>
+      <w:r>
+        <w:fldChar w:fldCharType="begin"/>
+      </w:r>
+      <w:r>
+        <w:instrText xml:space="preserve"> SEQ Figura \* ARABIC </w:instrText>
+      </w:r>
+      <w:r>
+        <w:fldChar w:fldCharType="separate"/>
+      </w:r>
+      <w:r>
+        <w:rPr>
+          <w:noProof/>
+        </w:rPr>
+        <w:t>4</w:t>
+      </w:r>
+      <w:r>
+        <w:rPr>
+          <w:noProof/>
+        </w:rPr>
+        <w:fldChar w:fldCharType="end"/>
+      </w:r>
       <w:r>
         <w:t>.- Sustitución espacios y guiones por barra baja</w:t>
       </w:r>
@@ -6623,11 +6673,11 @@
           <w:numId w:val="10"/>
         </w:numPr>
       </w:pPr>
-      <w:bookmarkStart w:id="13" w:name="_Toc57844930"/>
+      <w:bookmarkStart w:id="12" w:name="_Toc57844930"/>
       <w:r>
         <w:t>Estructura de la base de datos</w:t>
       </w:r>
-      <w:bookmarkEnd w:id="13"/>
+      <w:bookmarkEnd w:id="12"/>
     </w:p>
     <w:p>
       <w:pPr>
@@ -6708,14 +6758,27 @@
       <w:r>
         <w:t xml:space="preserve">Figura </w:t>
       </w:r>
-      <w:fldSimple w:instr=" SEQ Figura \* ARABIC ">
-        <w:r>
-          <w:rPr>
-            <w:noProof/>
-          </w:rPr>
-          <w:t>5</w:t>
-        </w:r>
-      </w:fldSimple>
+      <w:r>
+        <w:fldChar w:fldCharType="begin"/>
+      </w:r>
+      <w:r>
+        <w:instrText xml:space="preserve"> SEQ Figura \* ARABIC </w:instrText>
+      </w:r>
+      <w:r>
+        <w:fldChar w:fldCharType="separate"/>
+      </w:r>
+      <w:r>
+        <w:rPr>
+          <w:noProof/>
+        </w:rPr>
+        <w:t>5</w:t>
+      </w:r>
+      <w:r>
+        <w:rPr>
+          <w:noProof/>
+        </w:rPr>
+        <w:fldChar w:fldCharType="end"/>
+      </w:r>
       <w:r>
         <w:t>.- Esquema visualización BBDD</w:t>
       </w:r>
@@ -7177,8 +7240,8 @@
       <w:pPr>
         <w:pStyle w:val="TCAP"/>
       </w:pPr>
-      <w:bookmarkStart w:id="14" w:name="_Toc57479600"/>
-      <w:bookmarkStart w:id="15" w:name="_Toc57844931"/>
+      <w:bookmarkStart w:id="13" w:name="_Toc57479600"/>
+      <w:bookmarkStart w:id="14" w:name="_Toc57844931"/>
       <w:r>
         <w:lastRenderedPageBreak/>
         <w:t xml:space="preserve">4. </w:t>
@@ -7186,8 +7249,8 @@
       <w:r>
         <w:t>Descripción de la aplicación</w:t>
       </w:r>
+      <w:bookmarkEnd w:id="13"/>
       <w:bookmarkEnd w:id="14"/>
-      <w:bookmarkEnd w:id="15"/>
     </w:p>
     <w:p>
       <w:pPr>
@@ -7256,7 +7319,7 @@
             <v:path o:extrusionok="f" gradientshapeok="t" o:connecttype="rect"/>
             <o:lock v:ext="edit" aspectratio="t"/>
           </v:shapetype>
-          <v:shape id="_x0000_i1025" type="#_x0000_t75" style="width:308.85pt;height:233.45pt">
+          <v:shape id="_x0000_i1025" type="#_x0000_t75" style="width:309pt;height:233.5pt">
             <v:imagedata r:id="rId15" o:title="Frontend-vs-Backend"/>
           </v:shape>
         </w:pict>
@@ -7269,16 +7332,11 @@
         <w:jc w:val="both"/>
       </w:pPr>
       <w:r>
-        <w:t xml:space="preserve">Figura </w:t>
-      </w:r>
-      <w:fldSimple w:instr=" SEQ Figura \* ARABIC ">
-        <w:r>
-          <w:rPr>
-            <w:noProof/>
-          </w:rPr>
-          <w:t>6</w:t>
-        </w:r>
-      </w:fldSimple>
+        <w:t>Figura</w:t>
+      </w:r>
+      <w:r>
+        <w:t xml:space="preserve"> 4</w:t>
+      </w:r>
       <w:r>
         <w:t>.1.- Interacción diferentes partes</w:t>
       </w:r>
@@ -7289,7 +7347,10 @@
         <w:ind w:left="0"/>
       </w:pPr>
       <w:r>
-        <w:t>Antes de nada, debo explicar qué función tiene cada una de las partes.</w:t>
+        <w:t>Para comenzar</w:t>
+      </w:r>
+      <w:r>
+        <w:t>, debo explicar qué función tiene cada una de las partes.</w:t>
       </w:r>
     </w:p>
     <w:p>
@@ -7304,15 +7365,33 @@
         </w:rPr>
       </w:pPr>
       <w:r>
+        <w:rPr>
+          <w:b/>
+        </w:rPr>
         <w:t>Servidor web (</w:t>
       </w:r>
       <w:proofErr w:type="spellStart"/>
       <w:r>
+        <w:rPr>
+          <w:b/>
+        </w:rPr>
         <w:t>frontend</w:t>
       </w:r>
       <w:proofErr w:type="spellEnd"/>
       <w:r>
-        <w:t>): Es el encargado de devolver el código de la aplicación al cliente. Se encarga por tanto de mostrar la interfaz de usuario al cliente y de realizar peticiones al servidor de aplicación. Este servidor, por tanto, no tiene acceso ni a la lógica de negocio de la aplicación ni, por supuesto, a la base de datos.</w:t>
+        <w:rPr>
+          <w:b/>
+        </w:rPr>
+        <w:t>)</w:t>
+      </w:r>
+      <w:r>
+        <w:t>: Es el encargado de devolver el código de la aplicación al cliente. Se encarga por tanto de mostrar la interfaz de usuario al cliente y de realizar peticiones al servido</w:t>
+      </w:r>
+      <w:r>
+        <w:t>r de aplicación. Este servidor</w:t>
+      </w:r>
+      <w:r>
+        <w:t xml:space="preserve"> no tiene acceso ni a la lógica de negocio de la aplicación ni, por supuesto, a la base de datos.</w:t>
       </w:r>
     </w:p>
     <w:p>
@@ -7327,15 +7406,27 @@
         </w:rPr>
       </w:pPr>
       <w:r>
+        <w:rPr>
+          <w:b/>
+        </w:rPr>
         <w:t>Servidor de aplicación (</w:t>
       </w:r>
       <w:proofErr w:type="spellStart"/>
       <w:r>
+        <w:rPr>
+          <w:b/>
+        </w:rPr>
         <w:t>backend</w:t>
       </w:r>
       <w:proofErr w:type="spellEnd"/>
       <w:r>
-        <w:t xml:space="preserve">): Es el encargado de gestionar toda la lógica de negocio de la aplicación. Esto quiere decir que se encarga de gestionar los registros, inicios de sesión, calcular las recomendaciones y, por supuesto, de enviar al servidor </w:t>
+        <w:rPr>
+          <w:b/>
+        </w:rPr>
+        <w:t>)</w:t>
+      </w:r>
+      <w:r>
+        <w:t xml:space="preserve">: Es el encargado de gestionar toda la lógica de negocio de la aplicación. Esto quiere decir que se encarga de gestionar los registros, inicios de sesión, calcular las recomendaciones y, por supuesto, de enviar al servidor </w:t>
       </w:r>
       <w:r>
         <w:lastRenderedPageBreak/>
@@ -7357,13 +7448,17 @@
         </w:rPr>
       </w:pPr>
       <w:r>
-        <w:t xml:space="preserve">Base de datos: Su principal función es, además de persistir toda la información necesaria para la aplicación, la inserción de nuevos datos y la devolución al </w:t>
-      </w:r>
-      <w:proofErr w:type="spellStart"/>
-      <w:r>
-        <w:t>backend</w:t>
-      </w:r>
-      <w:proofErr w:type="spellEnd"/>
+        <w:rPr>
+          <w:b/>
+        </w:rPr>
+        <w:t>Base de datos</w:t>
+      </w:r>
+      <w:r>
+        <w:t xml:space="preserve">: Su principal función es, además de persistir toda la información necesaria para la aplicación, la inserción de nuevos datos y la devolución al </w:t>
+      </w:r>
+      <w:r>
+        <w:t>servidor de aplicación</w:t>
+      </w:r>
       <w:r>
         <w:t xml:space="preserve"> de los datos que cumplen las condiciones indicadas en la consulta.</w:t>
       </w:r>
@@ -7385,7 +7480,13 @@
         </w:rPr>
       </w:pPr>
       <w:r>
-        <w:t xml:space="preserve">Servidor web y servidor de aplicación: </w:t>
+        <w:rPr>
+          <w:b/>
+        </w:rPr>
+        <w:t>Servidor web y servidor de aplicación</w:t>
+      </w:r>
+      <w:r>
+        <w:t xml:space="preserve">: </w:t>
       </w:r>
       <w:r>
         <w:t>Como en la mayoría de aplicaciones web, la conexión entre ambos servidores se realiza mediante una API REST. Utilizando este mecanismo, ambos servidores se comunican mediante peticiones http. El servidor de aplicación (</w:t>
@@ -7396,10 +7497,19 @@
       </w:r>
       <w:proofErr w:type="spellEnd"/>
       <w:r>
-        <w:t>) se encuentra permanente escuchando peticiones http. Al recibir una, dependiendo de la ruta a la que se haya efectuado y el método</w:t>
+        <w:t xml:space="preserve">) se encuentra permanente escuchando </w:t>
+      </w:r>
+      <w:r>
+        <w:t xml:space="preserve">este tipo de </w:t>
+      </w:r>
+      <w:r>
+        <w:t>peticiones. Al recibir una, dependiendo de la ruta a la que se haya efectuado y el método</w:t>
       </w:r>
       <w:r>
         <w:t xml:space="preserve"> indicado, se realizan unas acciones u otras y se devuelve al servidor web un </w:t>
+      </w:r>
+      <w:r>
+        <w:t xml:space="preserve">objeto </w:t>
       </w:r>
       <w:proofErr w:type="spellStart"/>
       <w:r>
@@ -7435,7 +7545,13 @@
     </w:p>
     <w:p>
       <w:r>
-        <w:t xml:space="preserve">El punto de entrada de la aplicación, es decir, la primera pantalla que nos encontramos es la pantalla de Inicio de sesión. Aquí, se presenta al usuario la posibilidad de iniciar sesión en </w:t>
+        <w:t>El punto de entrada de la aplicación, es decir, la primera pantalla que nos encontramos</w:t>
+      </w:r>
+      <w:r>
+        <w:t>,</w:t>
+      </w:r>
+      <w:r>
+        <w:t xml:space="preserve"> es la pantalla de Inicio de sesión. Aquí, se presenta al usuario la posibilidad de iniciar sesión en </w:t>
       </w:r>
       <w:r>
         <w:t>la aplicación introduciendo su nombre de usuario y su contraseña. En el caso de que el usuario carezca de cuenta en la aplicación, también se le presenta la oportunidad de dirigirse a la pantalla de registro.</w:t>
@@ -7446,292 +7562,624 @@
         <w:t>La pantalla de inicio de sesión tiene el siguiente aspecto:</w:t>
       </w:r>
     </w:p>
+    <w:p>
+      <w:pPr>
+        <w:pStyle w:val="Fotografias"/>
+        <w:ind w:left="0"/>
+        <w:jc w:val="center"/>
+      </w:pPr>
+      <w:r>
+        <w:lastRenderedPageBreak/>
+        <w:pict w14:anchorId="1B1C038F">
+          <v:shape id="_x0000_i1033" type="#_x0000_t75" style="width:395pt;height:187.5pt">
+            <v:imagedata r:id="rId16" o:title="2"/>
+          </v:shape>
+        </w:pict>
+      </w:r>
+    </w:p>
+    <w:p>
+      <w:pPr>
+        <w:pStyle w:val="Figuras"/>
+      </w:pPr>
+      <w:r>
+        <w:t xml:space="preserve">Figura </w:t>
+      </w:r>
+      <w:r>
+        <w:fldChar w:fldCharType="begin"/>
+      </w:r>
+      <w:r>
+        <w:instrText xml:space="preserve"> SEQ Figura \* ARABIC </w:instrText>
+      </w:r>
+      <w:r>
+        <w:fldChar w:fldCharType="separate"/>
+      </w:r>
+      <w:r>
+        <w:rPr>
+          <w:noProof/>
+        </w:rPr>
+        <w:t>6</w:t>
+      </w:r>
+      <w:r>
+        <w:fldChar w:fldCharType="end"/>
+      </w:r>
+      <w:r>
+        <w:t>.2.- Ventana de inicio de sesión</w:t>
+      </w:r>
+    </w:p>
+    <w:p>
+      <w:r>
+        <w:t>En la pantalla de registro, el usuario tiene la opción de crear una cuenta en la aplicación indicando su nombre, apellidos, nombre de usuario y contraseña. El nombre de usuario es único, lo que quiere decir que no puede existir dos usuarios en la base de datos con el mismo nombre de usuario. Por motivos de seguridad, la contraseña se almacena cifrada en la base de datos en lugar de en crudo.</w:t>
+      </w:r>
+    </w:p>
+    <w:p>
+      <w:r>
+        <w:t>Además de crear una cuenta, el usuario tiene también la opción de volver a la pantalla de inicio de sesión en caso d</w:t>
+      </w:r>
+      <w:r>
+        <w:t>e que ya haya creado una cuenta. La apariencia de la pantalla de registro es la siguiente:</w:t>
+      </w:r>
+    </w:p>
+    <w:p>
+      <w:pPr>
+        <w:pStyle w:val="Fotografias"/>
+        <w:ind w:left="0"/>
+        <w:jc w:val="center"/>
+      </w:pPr>
+      <w:r>
+        <w:pict w14:anchorId="07B518F4">
+          <v:shape id="_x0000_i1064" type="#_x0000_t75" style="width:377.5pt;height:176pt">
+            <v:imagedata r:id="rId17" o:title="3" cropbottom="406f" cropright="190f"/>
+          </v:shape>
+        </w:pict>
+      </w:r>
+    </w:p>
+    <w:p>
+      <w:pPr>
+        <w:pStyle w:val="Figuras"/>
+      </w:pPr>
+      <w:r>
+        <w:t xml:space="preserve">Figura </w:t>
+      </w:r>
+      <w:r>
+        <w:fldChar w:fldCharType="begin"/>
+      </w:r>
+      <w:r>
+        <w:instrText xml:space="preserve"> SEQ Figura \* ARABIC </w:instrText>
+      </w:r>
+      <w:r>
+        <w:fldChar w:fldCharType="separate"/>
+      </w:r>
+      <w:r>
+        <w:rPr>
+          <w:noProof/>
+        </w:rPr>
+        <w:t>7</w:t>
+      </w:r>
+      <w:r>
+        <w:fldChar w:fldCharType="end"/>
+      </w:r>
+      <w:r>
+        <w:t>.3.- Ventana de registro</w:t>
+      </w:r>
+    </w:p>
+    <w:p>
+      <w:r>
+        <w:t>Esta pantalla, como es lógico, tan sólo será utilizada por un usuario una vez para crear una cuenta. A partir de ese momento, tan sólo tendrá que iniciar sesión cuando quiera acceder a la aplicación.</w:t>
+      </w:r>
+    </w:p>
+    <w:p>
+      <w:r>
+        <w:lastRenderedPageBreak/>
+        <w:t>Habiendo explicado ya estas dos ventanas, que como tal no aportan ninguna funcionalidad especial al sistema más de allá de la autenticación, llega el momento de explicar qué pasa cuando iniciamos sesión en el sistema.</w:t>
+      </w:r>
+    </w:p>
+    <w:p>
+      <w:r>
+        <w:t>La realidad es que al iniciar sesión en el sistema pue</w:t>
+      </w:r>
+      <w:r>
+        <w:t xml:space="preserve">den pasar dos cosas diferentes </w:t>
+      </w:r>
+      <w:r>
+        <w:t xml:space="preserve">dependiendo de si iniciamos sesión por primera vez o si, por el contrario, ya hemos utilizado </w:t>
+      </w:r>
+      <w:r>
+        <w:t xml:space="preserve">la aplicación </w:t>
+      </w:r>
+      <w:r>
+        <w:t>como mínimo en una ocasión.</w:t>
+      </w:r>
+    </w:p>
+    <w:p>
+      <w:r>
+        <w:t xml:space="preserve">En el que caso de que estemos iniciando sesión por primera vez, nada más acceder a la aplicación nos encontramos con una pantalla especial en la que se nos pide que valoremos al menos 5 películas que hayamos </w:t>
+      </w:r>
+      <w:r>
+        <w:t>visionado</w:t>
+      </w:r>
+      <w:r>
+        <w:t>. El motivo de esto es muy sencillo, para efectuar una recomendación por simple que sea, se necesita tener un mínimo de conocimiento sobre el usuario.</w:t>
+      </w:r>
+    </w:p>
+    <w:p>
+      <w:r>
+        <w:t xml:space="preserve">Aunque 5 pueda parecer un número excesivamente pequeño, en el capítulo 6 nos daremos cuenta de que es un número más que suficiente para realizar recomendaciones robustas. </w:t>
+      </w:r>
+    </w:p>
+    <w:p>
+      <w:r>
+        <w:t>Como es lógico, inicialmente no pueden mostrarse un número muy elevado de películas, podría resultar contraproducente y acabar agobiando al usuario. Lo primordial es que, independientemente del número de películas que se muestren, tengan temáticas variadas. Por ello, la decisión que tomé fue solicitar a la base las películas más valoradas de cada género y permutarlas de forma aleatoria.</w:t>
+      </w:r>
+    </w:p>
+    <w:p>
+      <w:r>
+        <w:t>No es exactamente un indicativo 100% fiable de la popularidad de una película, pero parece bastante lógico pensar que las películas con más valoraciones en la base de datos serán, por norma general, las películas más populares.</w:t>
+      </w:r>
+    </w:p>
+    <w:p>
+      <w:pPr>
+        <w:rPr>
+          <w:b/>
+        </w:rPr>
+      </w:pPr>
+      <w:r>
+        <w:t xml:space="preserve">Si </w:t>
+      </w:r>
+      <w:r>
+        <w:t>observamos la ventana, podemos observar que las películas mostrada</w:t>
+      </w:r>
+      <w:r>
+        <w:t xml:space="preserve">s son verdaderamente conocidas: </w:t>
+      </w:r>
+    </w:p>
+    <w:p>
+      <w:pPr>
+        <w:pStyle w:val="Fotografias"/>
+        <w:ind w:left="0"/>
+        <w:jc w:val="center"/>
+      </w:pPr>
+      <w:r>
+        <w:lastRenderedPageBreak/>
+        <w:drawing>
+          <wp:inline distT="0" distB="0" distL="0" distR="0" wp14:anchorId="12F73D10" wp14:editId="1EE6310E">
+            <wp:extent cx="4768654" cy="2714764"/>
+            <wp:effectExtent l="0" t="0" r="0" b="0"/>
+            <wp:docPr id="35" name="Imagen 35"/>
+            <wp:cNvGraphicFramePr>
+              <a:graphicFrameLocks xmlns:a="http://schemas.openxmlformats.org/drawingml/2006/main" noChangeAspect="1"/>
+            </wp:cNvGraphicFramePr>
+            <a:graphic xmlns:a="http://schemas.openxmlformats.org/drawingml/2006/main">
+              <a:graphicData uri="http://schemas.openxmlformats.org/drawingml/2006/picture">
+                <pic:pic xmlns:pic="http://schemas.openxmlformats.org/drawingml/2006/picture">
+                  <pic:nvPicPr>
+                    <pic:cNvPr id="1" name=""/>
+                    <pic:cNvPicPr/>
+                  </pic:nvPicPr>
+                  <pic:blipFill rotWithShape="1">
+                    <a:blip r:embed="rId18"/>
+                    <a:srcRect r="1187"/>
+                    <a:stretch/>
+                  </pic:blipFill>
+                  <pic:spPr bwMode="auto">
+                    <a:xfrm>
+                      <a:off x="0" y="0"/>
+                      <a:ext cx="4787507" cy="2725497"/>
+                    </a:xfrm>
+                    <a:prstGeom prst="rect">
+                      <a:avLst/>
+                    </a:prstGeom>
+                    <a:ln>
+                      <a:noFill/>
+                    </a:ln>
+                    <a:extLst>
+                      <a:ext uri="{53640926-AAD7-44D8-BBD7-CCE9431645EC}">
+                        <a14:shadowObscured xmlns:a14="http://schemas.microsoft.com/office/drawing/2010/main"/>
+                      </a:ext>
+                    </a:extLst>
+                  </pic:spPr>
+                </pic:pic>
+              </a:graphicData>
+            </a:graphic>
+          </wp:inline>
+        </w:drawing>
+      </w:r>
+    </w:p>
+    <w:p>
+      <w:pPr>
+        <w:pStyle w:val="Figuras"/>
+        <w:rPr>
+          <w:b/>
+        </w:rPr>
+      </w:pPr>
+      <w:r>
+        <w:t xml:space="preserve">Figura </w:t>
+      </w:r>
+      <w:r>
+        <w:fldChar w:fldCharType="begin"/>
+      </w:r>
+      <w:r>
+        <w:instrText xml:space="preserve"> SEQ Figura \* ARABIC </w:instrText>
+      </w:r>
+      <w:r>
+        <w:fldChar w:fldCharType="separate"/>
+      </w:r>
+      <w:r>
+        <w:rPr>
+          <w:noProof/>
+        </w:rPr>
+        <w:t>8</w:t>
+      </w:r>
+      <w:r>
+        <w:fldChar w:fldCharType="end"/>
+      </w:r>
+      <w:r>
+        <w:t>.4.- Ventana valoraciones iniciales</w:t>
+      </w:r>
+    </w:p>
+    <w:p>
+      <w:r>
+        <w:t xml:space="preserve">Con respecto a las tarjetas que muestran las películas, en el caso concreto de esta ventana he decidido optar por un diseño bastante minimalista. De esta forma, creo que cobra mucha más importancia la fotografía y el título, que son los aspectos más relevantes a la hora de identificar una película. </w:t>
+      </w:r>
+      <w:r>
+        <w:t>De añadir más información superflua como año de lanzamiento, director o géneros se podría distraer de forma involuntaria al usuario, dificultando por tanto que encuentre de forma exitosa las películas que haya visto en el pasado.</w:t>
+      </w:r>
+    </w:p>
+    <w:p>
+      <w:r>
+        <w:t>Cabe destacar có</w:t>
+      </w:r>
+      <w:r>
+        <w:t xml:space="preserve">mo funciona el sistema de puntuaciones de la aplicación. Para realizar una valoración a una película, un usuario tan solo tiene que seleccionar, en la tarjeta de la película que quiere valorar, una puntuación entre 0.5 y 5 estrellas. </w:t>
+      </w:r>
+      <w:r>
+        <w:t>Simplemente con eso</w:t>
+      </w:r>
+      <w:r>
+        <w:t>, la valoración se almacena automáticamente en la base de datos. En el caso de que se quiera cambiar una valoración, tan solo es necesario cambiar la selección de estrellas en la tarjeta, de forma automática se actualiza en la base de datos. Si por ejemplo realizamos una valoración de 5 estrellas a la película Memento, el aspecto de la tarjeta es el siguiente.</w:t>
+      </w:r>
+    </w:p>
+    <w:p>
+      <w:pPr>
+        <w:keepNext/>
+        <w:jc w:val="center"/>
+      </w:pPr>
+      <w:r>
+        <w:rPr>
+          <w:noProof/>
+          <w:lang w:eastAsia="es-ES"/>
+        </w:rPr>
+        <w:lastRenderedPageBreak/>
+        <w:drawing>
+          <wp:inline distT="0" distB="0" distL="0" distR="0" wp14:anchorId="16F51193" wp14:editId="29941225">
+            <wp:extent cx="1054100" cy="1973081"/>
+            <wp:effectExtent l="0" t="0" r="0" b="8255"/>
+            <wp:docPr id="36" name="Imagen 36"/>
+            <wp:cNvGraphicFramePr>
+              <a:graphicFrameLocks xmlns:a="http://schemas.openxmlformats.org/drawingml/2006/main" noChangeAspect="1"/>
+            </wp:cNvGraphicFramePr>
+            <a:graphic xmlns:a="http://schemas.openxmlformats.org/drawingml/2006/main">
+              <a:graphicData uri="http://schemas.openxmlformats.org/drawingml/2006/picture">
+                <pic:pic xmlns:pic="http://schemas.openxmlformats.org/drawingml/2006/picture">
+                  <pic:nvPicPr>
+                    <pic:cNvPr id="1" name=""/>
+                    <pic:cNvPicPr/>
+                  </pic:nvPicPr>
+                  <pic:blipFill rotWithShape="1">
+                    <a:blip r:embed="rId19"/>
+                    <a:srcRect b="1061"/>
+                    <a:stretch/>
+                  </pic:blipFill>
+                  <pic:spPr bwMode="auto">
+                    <a:xfrm>
+                      <a:off x="0" y="0"/>
+                      <a:ext cx="1055808" cy="1976277"/>
+                    </a:xfrm>
+                    <a:prstGeom prst="rect">
+                      <a:avLst/>
+                    </a:prstGeom>
+                    <a:ln>
+                      <a:noFill/>
+                    </a:ln>
+                    <a:extLst>
+                      <a:ext uri="{53640926-AAD7-44D8-BBD7-CCE9431645EC}">
+                        <a14:shadowObscured xmlns:a14="http://schemas.microsoft.com/office/drawing/2010/main"/>
+                      </a:ext>
+                    </a:extLst>
+                  </pic:spPr>
+                </pic:pic>
+              </a:graphicData>
+            </a:graphic>
+          </wp:inline>
+        </w:drawing>
+      </w:r>
+    </w:p>
+    <w:p>
+      <w:pPr>
+        <w:pStyle w:val="Figuras"/>
+      </w:pPr>
+      <w:r>
+        <w:t xml:space="preserve">Figura </w:t>
+      </w:r>
+      <w:r>
+        <w:fldChar w:fldCharType="begin"/>
+      </w:r>
+      <w:r>
+        <w:instrText xml:space="preserve"> SEQ Figura \* ARABIC </w:instrText>
+      </w:r>
+      <w:r>
+        <w:fldChar w:fldCharType="separate"/>
+      </w:r>
+      <w:r>
+        <w:rPr>
+          <w:noProof/>
+        </w:rPr>
+        <w:t>9</w:t>
+      </w:r>
+      <w:r>
+        <w:fldChar w:fldCharType="end"/>
+      </w:r>
+      <w:r>
+        <w:t>.5.- Ejemplo tarjeta</w:t>
+      </w:r>
+    </w:p>
+    <w:p>
+      <w:r>
+        <w:t xml:space="preserve">Ya para terminar con esta ventana que, como recordatorio, sólo se mostrará a los usuarios que todavía no hayan realizado ninguna valoración, cabe destacar que cuando hayamos valorado al menos 5 películas tan solo tendremos que pulsar en el botón de continuar, situado en la parte superior de la ventana, y acceder a la aplicación como tal. En caso de que no hayamos valorado todavía </w:t>
+      </w:r>
+      <w:r>
+        <w:t>el número de filmes indicado</w:t>
+      </w:r>
+      <w:r>
+        <w:t>, no ocurrirá nada, es co</w:t>
+      </w:r>
+      <w:r>
+        <w:t>ndición necesaria y suficiente e</w:t>
+      </w:r>
+      <w:r>
+        <w:t xml:space="preserve">l haber valorado como mínimo 5 </w:t>
+      </w:r>
+      <w:r>
+        <w:t>películas</w:t>
+      </w:r>
+      <w:r>
+        <w:t xml:space="preserve"> para acceder a la aplicación. </w:t>
+      </w:r>
+    </w:p>
+    <w:p>
+      <w:pPr>
+        <w:pStyle w:val="Fotografias"/>
+        <w:ind w:left="0"/>
+        <w:jc w:val="center"/>
+      </w:pPr>
+      <w:r>
+        <w:drawing>
+          <wp:inline distT="0" distB="0" distL="0" distR="0" wp14:anchorId="76B0D2A1" wp14:editId="54C336E5">
+            <wp:extent cx="5039995" cy="1992596"/>
+            <wp:effectExtent l="0" t="0" r="0" b="8255"/>
+            <wp:docPr id="37" name="Imagen 37"/>
+            <wp:cNvGraphicFramePr>
+              <a:graphicFrameLocks xmlns:a="http://schemas.openxmlformats.org/drawingml/2006/main" noChangeAspect="1"/>
+            </wp:cNvGraphicFramePr>
+            <a:graphic xmlns:a="http://schemas.openxmlformats.org/drawingml/2006/main">
+              <a:graphicData uri="http://schemas.openxmlformats.org/drawingml/2006/picture">
+                <pic:pic xmlns:pic="http://schemas.openxmlformats.org/drawingml/2006/picture">
+                  <pic:nvPicPr>
+                    <pic:cNvPr id="1" name=""/>
+                    <pic:cNvPicPr/>
+                  </pic:nvPicPr>
+                  <pic:blipFill>
+                    <a:blip r:embed="rId20"/>
+                    <a:stretch>
+                      <a:fillRect/>
+                    </a:stretch>
+                  </pic:blipFill>
+                  <pic:spPr>
+                    <a:xfrm>
+                      <a:off x="0" y="0"/>
+                      <a:ext cx="5057632" cy="1999569"/>
+                    </a:xfrm>
+                    <a:prstGeom prst="rect">
+                      <a:avLst/>
+                    </a:prstGeom>
+                  </pic:spPr>
+                </pic:pic>
+              </a:graphicData>
+            </a:graphic>
+          </wp:inline>
+        </w:drawing>
+      </w:r>
+    </w:p>
+    <w:p>
+      <w:pPr>
+        <w:pStyle w:val="Figuras"/>
+      </w:pPr>
+      <w:r>
+        <w:t xml:space="preserve">Figura </w:t>
+      </w:r>
+      <w:r>
+        <w:fldChar w:fldCharType="begin"/>
+      </w:r>
+      <w:r>
+        <w:instrText xml:space="preserve"> SEQ Figura \* ARABIC </w:instrText>
+      </w:r>
+      <w:r>
+        <w:fldChar w:fldCharType="separate"/>
+      </w:r>
+      <w:r>
+        <w:rPr>
+          <w:noProof/>
+        </w:rPr>
+        <w:t>10</w:t>
+      </w:r>
+      <w:r>
+        <w:fldChar w:fldCharType="end"/>
+      </w:r>
+      <w:r>
+        <w:t>.6.- Ejemplo condición acceso superada</w:t>
+      </w:r>
+    </w:p>
+    <w:p>
+      <w:r>
+        <w:t>Cuando accedamos a la aplicación, ya sea porque ac</w:t>
+      </w:r>
+      <w:r>
+        <w:t xml:space="preserve">abamos de valorar esas 5 películas iniciales o porque </w:t>
+      </w:r>
+      <w:r>
+        <w:t>ya seamos usuarios habituales, nos encontraremos con la pantalla de Búsqueda de películas, que tiene el siguiente aspecto:</w:t>
+      </w:r>
+    </w:p>
+    <w:p>
+      <w:bookmarkStart w:id="15" w:name="_GoBack"/>
+      <w:bookmarkEnd w:id="15"/>
+    </w:p>
+    <w:p>
+      <w:r>
+        <w:lastRenderedPageBreak/>
+        <w:t>Como se puede observar, la primera vez que accedemos a la ventana, las películas mostradas son aleatorias. O bueno, aleatoria no es la palabra, son las películas más populares que no han sido valoradas por el usuario hasta el momento. Películas parecidas a las mostradas en la ventana de valoración inicial de películas.</w:t>
+      </w:r>
+    </w:p>
     <w:p/>
     <w:p>
       <w:r>
-        <w:t>En la pantalla de registro, el usuario tiene la opción de crear una cuenta en la aplicación indicando su nombre, apellidos, nombre de usuario y contraseña. El nombre de usuario es único, lo que quiere decir que no puede existir dos usuarios en la base de datos con el mismo nombre de usuario. Por motivos de seguridad, la contraseña se almacena cifrada en la base de datos en lugar de en crudo.</w:t>
-      </w:r>
-    </w:p>
-    <w:p>
-      <w:r>
-        <w:t>Además de crear una cuenta, el usuario tiene también la opción de volver a la pantalla de inicio de sesión en caso d</w:t>
-      </w:r>
-      <w:r>
-        <w:t>e que ya haya creado una cuenta. La apariencia de la pantalla de registro es la siguiente:</w:t>
+        <w:t xml:space="preserve">La utilización de esta ventana es extremadamente sencilla. En la parte superior se puede apreciar un cuadro de texto en el que se </w:t>
+      </w:r>
+      <w:r>
+        <w:t>debe</w:t>
+      </w:r>
+      <w:r>
+        <w:t xml:space="preserve"> </w:t>
+      </w:r>
+      <w:r>
+        <w:t>introducir</w:t>
+      </w:r>
+      <w:r>
+        <w:t xml:space="preserve"> el título o género que se desea buscar. </w:t>
+      </w:r>
+      <w:r>
+        <w:t xml:space="preserve">Al pulsar el botón situado a la derecha o pulsar la tecla </w:t>
+      </w:r>
+      <w:proofErr w:type="spellStart"/>
+      <w:r>
+        <w:t>Enter</w:t>
+      </w:r>
+      <w:proofErr w:type="spellEnd"/>
+      <w:r>
+        <w:t xml:space="preserve"> en el teclado, efectuamos una consulta al servidor de aplicación, que nos devuelve las películas que contienen el patrón de búsqueda introducido en su título o que pertenecen al género introducido.</w:t>
+      </w:r>
+    </w:p>
+    <w:p>
+      <w:r>
+        <w:t xml:space="preserve">Por cuestiones de eficiencia, tan solo se devuelven las 50 películas (en caso de existir ese número) con mayor número de valoraciones y que, por supuesto, cumplen los requisitos introducidos en la búsqueda. Si por ejemplo buscamos la palabra </w:t>
+      </w:r>
+      <w:proofErr w:type="spellStart"/>
+      <w:r>
+        <w:t>Shrek</w:t>
+      </w:r>
+      <w:proofErr w:type="spellEnd"/>
+      <w:r>
+        <w:t>, el servidor de aplicación nos devuelve las siguientes películas.</w:t>
       </w:r>
     </w:p>
     <w:p/>
     <w:p>
       <w:r>
-        <w:t>Esta pantalla, como es lógico, tan sólo será utilizada por un usuario una vez para crear una cuenta. A partir de ese momento, tan sólo tendrá que iniciar sesión cuando quiera acceder a la aplicación.</w:t>
-      </w:r>
-    </w:p>
-    <w:p>
-      <w:r>
-        <w:t>Habiendo explicado ya estas dos ventanas, que como tal no aportan ninguna funcionalidad especial al sistema más de allá de la autenticación, llega el momento de explicar qué pasa cuando iniciamos sesión en el sistema.</w:t>
-      </w:r>
-    </w:p>
-    <w:p>
-      <w:r>
-        <w:t>La realidad es que al iniciar sesión en el sistema pueden pasar dos cosas diferentes, dependiendo de si iniciamos sesión por primera vez o si, por el contrario, ya hemos utilizado como mínimo en una ocasión.</w:t>
-      </w:r>
-    </w:p>
-    <w:p>
-      <w:r>
-        <w:t>En el que caso de que estemos iniciando sesión por primera vez, nada más acceder a la aplicación nos encontramos con una pantalla especial en la que se nos pide que valoremos al menos 5 películas que hayamos visto. El motivo de esto es muy sencillo, para efectuar una recomendación por simple que sea, se necesita tener un mínimo de conocimiento sobre el usuario.</w:t>
-      </w:r>
-    </w:p>
-    <w:p>
-      <w:r>
-        <w:t xml:space="preserve">Aunque 5 pueda parecer un número excesivamente pequeño, en el capítulo 6 nos daremos cuenta de que es un número más que suficiente para realizar recomendaciones robustas. </w:t>
+        <w:t xml:space="preserve">Como se puede apreciar, basta con que el título de la película contenga el patrón de búsqueda introducido para que se devuelvan las películas. No es obligatorio ni mucho menos realizar una búsqueda exacta. </w:t>
+      </w:r>
+    </w:p>
+    <w:p>
+      <w:r>
+        <w:t xml:space="preserve">Si ahora probamos a buscar un género, </w:t>
+      </w:r>
+      <w:proofErr w:type="gramStart"/>
+      <w:r>
+        <w:rPr>
+          <w:i/>
+        </w:rPr>
+        <w:t>Drama</w:t>
+      </w:r>
+      <w:proofErr w:type="gramEnd"/>
+      <w:r>
+        <w:t xml:space="preserve"> por ejemplo, observamos que las películas obtenidas son las que pertenecen a dicho género. Es, por tanto, totalmente indiferente el patrón introducido, el propio sistema se encarga de gestionar esto internamente.</w:t>
+      </w:r>
+    </w:p>
+    <w:p/>
+    <w:p>
+      <w:r>
+        <w:t xml:space="preserve">Si observamos las tarjetas de las películas, comprobaremos que difieren bastante de las mostradas en la ventana de valoraciones iniciales. En dicha ventana, la tarjeta tenía un aspecto bastante minimalista, mostrando tan solo una fotografía, el título y las estrellas de valoración. En este caso, es necesario aportar mucha más información sobre la película, así que la tarjeta mostrada tiene que tener un aspecto sustancialmente más recargado. </w:t>
       </w:r>
     </w:p>
     <w:p>
       <w:r>
         <w:lastRenderedPageBreak/>
-        <w:t>Como es lógico, inicialmente no pueden mostrarse un número muy elevado de películas, podría resultar contraproducente y acabar agobiando al usuario. Lo primordial es que, independientemente del número de películas que se muestren, tengan temáticas variadas. Por ello, la decisión que tomé fue solicitar a la base las películas más valoradas de cada género y permutarlas de forma aleatoria.</w:t>
-      </w:r>
-    </w:p>
-    <w:p>
-      <w:r>
-        <w:t>No es exactamente un indicativo 100% fiable de la popularidad de una película, pero parece bastante lógico pensar que las películas con más valoraciones en la base de datos serán, por norma general, las películas más populares.</w:t>
-      </w:r>
-    </w:p>
-    <w:p>
-      <w:pPr>
-        <w:rPr>
-          <w:b/>
-        </w:rPr>
-      </w:pPr>
-      <w:r>
-        <w:t xml:space="preserve">Si </w:t>
-      </w:r>
-      <w:r>
-        <w:t xml:space="preserve">observamos la ventana, podemos observar que las películas mostradas son verdaderamente conocidas: </w:t>
-      </w:r>
-      <w:r>
-        <w:rPr>
-          <w:b/>
-        </w:rPr>
-        <w:t>COMPLETAR CON NOMBRES</w:t>
-      </w:r>
-    </w:p>
-    <w:p>
-      <w:pPr>
-        <w:rPr>
-          <w:b/>
-        </w:rPr>
-      </w:pPr>
-    </w:p>
-    <w:p>
-      <w:r>
-        <w:t xml:space="preserve">Con respecto a las tarjetas que muestran las películas, en el caso concreto de esta ventana he decidido optar por un diseño bastante minimalista. De esta forma, creo que cobra mucha más importancia la fotografía y el título, que son los aspectos más relevantes a la hora de identificar una película. </w:t>
-      </w:r>
-      <w:r>
-        <w:t>De añadir más información superflua como año de lanzamiento, director o géneros se podría distraer de forma involuntaria al usuario, dificultando por tanto que encuentre de forma exitosa las películas que haya visto en el pasado.</w:t>
-      </w:r>
-    </w:p>
-    <w:p>
-      <w:r>
-        <w:t xml:space="preserve">Cabe destacar como funciona el sistema de puntuaciones de la aplicación. Para realizar una valoración a una película, un usuario tan solo tiene que seleccionar, en la tarjeta de la película que quiere valorar, una puntuación entre 0.5 y 5 estrellas. Tan solo haciendo ese sencillo </w:t>
+        <w:t xml:space="preserve">Además de la portada, título y valoración mostradas en </w:t>
+      </w:r>
+      <w:r>
+        <w:t xml:space="preserve">las tarjetas de valoración inicial, se han añadido una serie de campos más o menos importantes. Para empezar, justo debajo del título, se indican los géneros a los que pertenece la película. Considero que, a la hora de elegir una película u otra, esta información es bastante relevante. Para visualizar el resto de la información, es necesario pulsar en el botón </w:t>
+      </w:r>
+      <w:r>
+        <w:rPr>
+          <w:i/>
+        </w:rPr>
+        <w:t>Explorar</w:t>
+      </w:r>
+      <w:r>
+        <w:rPr>
+          <w:i/>
+        </w:rPr>
+        <w:t xml:space="preserve">, </w:t>
+      </w:r>
+      <w:r>
+        <w:t>que aumenta la altura de la tarjeta y, por tanto, también su contenido.</w:t>
+      </w:r>
+    </w:p>
+    <w:p/>
+    <w:p>
+      <w:r>
+        <w:t xml:space="preserve">En esta expansión de la tarjeta, como se puede apreciar en la figura superior, </w:t>
+      </w:r>
+      <w:r>
+        <w:t xml:space="preserve">nos encontramos el director de la película, año de estreno, país de origen y un link a </w:t>
       </w:r>
       <w:proofErr w:type="spellStart"/>
       <w:r>
+        <w:t>IMDb</w:t>
+      </w:r>
+      <w:proofErr w:type="spellEnd"/>
+      <w:r>
+        <w:t xml:space="preserve">. Debido a las limitaciones de la base de datos, no estoy en posición de mostrar toda la información sobre la película como quisiera. En base a esto, para intentar paliar esos defectos existentes en la base de datos, decidí añadir ese botón con un link a </w:t>
+      </w:r>
+      <w:proofErr w:type="spellStart"/>
+      <w:r>
+        <w:t>IMDb</w:t>
+      </w:r>
+      <w:proofErr w:type="spellEnd"/>
+      <w:r>
+        <w:t xml:space="preserve">. Haciendo </w:t>
+      </w:r>
+      <w:proofErr w:type="spellStart"/>
+      <w:r>
         <w:t>click</w:t>
       </w:r>
       <w:proofErr w:type="spellEnd"/>
       <w:r>
-        <w:t>, la valoración se almacena automáticamente en la base de datos. En el caso de que se quiera cambiar una valoración, tan solo es necesario cambiar la selección de estrellas en la tarjeta, de forma automática se actualiza en la base de datos. Si por ejemplo realizamos una valoración de 5 estrellas a la película Memento, el aspecto de la tarjeta es el siguiente.</w:t>
+        <w:t xml:space="preserve"> en él, se nos abre la página de </w:t>
+      </w:r>
+      <w:proofErr w:type="spellStart"/>
+      <w:r>
+        <w:t>IMDb</w:t>
+      </w:r>
+      <w:proofErr w:type="spellEnd"/>
+      <w:r>
+        <w:t xml:space="preserve"> de la película, donde podemos visualizar el tráiler, ver el reparto completo, una descripción de la pel</w:t>
+      </w:r>
+      <w:r>
+        <w:t>ícula, presupuesto, etc. Puede que no sea la forma más elegante de hacer las cosas, pero es la única forma que se podía implementar en un periodo de tiempo tan corto.</w:t>
       </w:r>
     </w:p>
     <w:p/>
     <w:p>
       <w:r>
-        <w:t xml:space="preserve">Ya para terminar con esta ventana que, como recordatorio, sólo se mostrará a los usuarios que todavía no hayan realizado ninguna valoración, cabe destacar que cuando hayamos valorado al menos 5 películas tan solo tendremos que pulsar en el botón de continuar, situado </w:t>
-      </w:r>
-      <w:r>
-        <w:lastRenderedPageBreak/>
-        <w:t xml:space="preserve">en la parte superior de la ventana, y acceder a la aplicación como tal. En caso de que no hayamos valorado todavía </w:t>
-      </w:r>
-      <w:r>
-        <w:t>el número de filmes indicado</w:t>
-      </w:r>
-      <w:r>
-        <w:t>, no ocurrirá nada, es co</w:t>
-      </w:r>
-      <w:r>
-        <w:t>ndición necesaria y suficiente e</w:t>
-      </w:r>
-      <w:r>
-        <w:t xml:space="preserve">l haber valorado como mínimo 5 </w:t>
-      </w:r>
-      <w:r>
-        <w:t>películas</w:t>
-      </w:r>
-      <w:r>
-        <w:t xml:space="preserve"> para acceder a la aplicación. </w:t>
-      </w:r>
-    </w:p>
-    <w:p/>
-    <w:p>
-      <w:r>
-        <w:t>Cuando accedamos a la aplicación, ya sea porque ac</w:t>
-      </w:r>
-      <w:r>
-        <w:t xml:space="preserve">abamos de valorar esas 5 películas iniciales o porque </w:t>
-      </w:r>
-      <w:r>
-        <w:t>ya seamos usuarios habituales, nos encontraremos con la pantalla de Búsqueda de películas, que tiene el siguiente aspecto:</w:t>
-      </w:r>
-    </w:p>
-    <w:p/>
-    <w:p>
-      <w:r>
-        <w:t>Como se puede observar, la primera vez que accedemos a la ventana, las películas mostradas son aleatorias. O bueno, aleatoria no es la palabra, son las películas más populares que no han sido valoradas por el usuario hasta el momento. Películas parecidas a las mostradas en la ventana de valoración inicial de películas.</w:t>
-      </w:r>
-    </w:p>
-    <w:p/>
-    <w:p>
-      <w:r>
-        <w:t xml:space="preserve">La utilización de esta ventana es extremadamente sencilla. En la parte superior se puede apreciar un cuadro de texto en el que se </w:t>
-      </w:r>
-      <w:r>
-        <w:t>debe</w:t>
-      </w:r>
-      <w:r>
-        <w:t xml:space="preserve"> </w:t>
-      </w:r>
-      <w:r>
-        <w:t>introducir</w:t>
-      </w:r>
-      <w:r>
-        <w:t xml:space="preserve"> el título o género que se desea buscar. </w:t>
-      </w:r>
-      <w:r>
-        <w:t xml:space="preserve">Al pulsar el botón situado a la derecha o pulsar la tecla </w:t>
-      </w:r>
-      <w:proofErr w:type="spellStart"/>
-      <w:r>
-        <w:t>Enter</w:t>
-      </w:r>
-      <w:proofErr w:type="spellEnd"/>
-      <w:r>
-        <w:t xml:space="preserve"> en el teclado, efectuamos una consulta al servidor de aplicación, que nos devuelve las películas que contienen el patrón de búsqueda introducido en su título o que pertenecen al género introducido.</w:t>
-      </w:r>
-    </w:p>
-    <w:p>
-      <w:r>
-        <w:t xml:space="preserve">Por cuestiones de eficiencia, tan solo se devuelven las 50 películas (en caso de existir ese número) con mayor número de valoraciones y que, por supuesto, cumplen los requisitos introducidos en la búsqueda. Si por ejemplo buscamos la palabra </w:t>
-      </w:r>
-      <w:proofErr w:type="spellStart"/>
-      <w:r>
-        <w:t>Shrek</w:t>
-      </w:r>
-      <w:proofErr w:type="spellEnd"/>
-      <w:r>
-        <w:t>, el servidor de aplicación nos devuelve las siguientes películas.</w:t>
-      </w:r>
-    </w:p>
-    <w:p/>
-    <w:p>
-      <w:r>
-        <w:t xml:space="preserve">Como se puede apreciar, basta con que el título de la película contenga el patrón de búsqueda introducido para que se devuelvan las películas. No es obligatorio ni mucho menos realizar una búsqueda exacta. </w:t>
-      </w:r>
-    </w:p>
-    <w:p>
-      <w:r>
-        <w:lastRenderedPageBreak/>
-        <w:t xml:space="preserve">Si ahora probamos a buscar un género, </w:t>
-      </w:r>
-      <w:proofErr w:type="gramStart"/>
-      <w:r>
-        <w:rPr>
-          <w:i/>
-        </w:rPr>
-        <w:t>Drama</w:t>
-      </w:r>
-      <w:proofErr w:type="gramEnd"/>
-      <w:r>
-        <w:t xml:space="preserve"> por ejemplo, observamos que las películas obtenidas son las que pertenecen a dicho género. Es, por tanto, totalmente indiferente el patrón introducido, el propio sistema se encarga de gestionar esto internamente.</w:t>
-      </w:r>
-    </w:p>
-    <w:p/>
-    <w:p>
-      <w:r>
-        <w:t xml:space="preserve">Si observamos las tarjetas de las películas, comprobaremos que difieren bastante de las mostradas en la ventana de valoraciones iniciales. En dicha ventana, la tarjeta tenía un aspecto bastante minimalista, mostrando tan solo una fotografía, el título y las estrellas de valoración. En este caso, es necesario aportar mucha más información sobre la película, así que la tarjeta mostrada tiene que tener un aspecto sustancialmente más recargado. </w:t>
-      </w:r>
-    </w:p>
-    <w:p>
-      <w:r>
-        <w:t xml:space="preserve">Además de la portada, título y valoración mostradas en </w:t>
-      </w:r>
-      <w:r>
-        <w:t xml:space="preserve">las tarjetas de valoración inicial, se han añadido una serie de campos más o menos importantes. Para empezar, justo debajo del título, se indican los géneros a los que pertenece la película. Considero que, a la hora de elegir una película u otra, esta información es bastante relevante. Para visualizar el resto de la información, es necesario pulsar en el botón </w:t>
-      </w:r>
-      <w:r>
-        <w:rPr>
-          <w:i/>
-        </w:rPr>
-        <w:t>Explorar</w:t>
-      </w:r>
-      <w:r>
-        <w:rPr>
-          <w:i/>
-        </w:rPr>
-        <w:t xml:space="preserve">, </w:t>
-      </w:r>
-      <w:r>
-        <w:t>que aumenta la altura de la tarjeta y, por tanto, también su contenido.</w:t>
-      </w:r>
-    </w:p>
-    <w:p/>
-    <w:p>
-      <w:r>
-        <w:t xml:space="preserve">En esta expansión de la tarjeta, como se puede apreciar en la figura superior, </w:t>
-      </w:r>
-      <w:r>
-        <w:t xml:space="preserve">nos encontramos el director de la película, año de estreno, país de origen y un link a </w:t>
-      </w:r>
-      <w:proofErr w:type="spellStart"/>
-      <w:r>
-        <w:t>IMDb</w:t>
-      </w:r>
-      <w:proofErr w:type="spellEnd"/>
-      <w:r>
-        <w:t xml:space="preserve">. Debido a las limitaciones de la base de datos, no estoy en posición de mostrar toda la información sobre la película como quisiera. En base a esto, para intentar paliar esos defectos existentes en la base de datos, decidí añadir ese botón con un link a </w:t>
-      </w:r>
-      <w:proofErr w:type="spellStart"/>
-      <w:r>
-        <w:t>IMDb</w:t>
-      </w:r>
-      <w:proofErr w:type="spellEnd"/>
-      <w:r>
-        <w:t xml:space="preserve">. Haciendo </w:t>
-      </w:r>
-      <w:proofErr w:type="spellStart"/>
-      <w:r>
-        <w:t>click</w:t>
-      </w:r>
-      <w:proofErr w:type="spellEnd"/>
-      <w:r>
-        <w:t xml:space="preserve"> en él, se nos abre la página de </w:t>
-      </w:r>
-      <w:proofErr w:type="spellStart"/>
-      <w:r>
-        <w:t>IMDb</w:t>
-      </w:r>
-      <w:proofErr w:type="spellEnd"/>
-      <w:r>
-        <w:t xml:space="preserve"> de la película, donde podemos visualizar el tráiler, ver el reparto completo, una descripción de la pel</w:t>
-      </w:r>
-      <w:r>
-        <w:t>ícula, presupuesto, etc. Puede que no sea la forma más elegante de hacer las cosas, pero es la única forma que se podía implementar en un periodo de tiempo tan corto.</w:t>
-      </w:r>
-    </w:p>
-    <w:p/>
-    <w:p>
-      <w:r>
-        <w:lastRenderedPageBreak/>
         <w:t>Además de buscar películas para valorarlas, cabe destacar otra de las principales funcionalidades que tiene la aplicación, que no es otra que el control y administración de películas valoradas.</w:t>
       </w:r>
     </w:p>
@@ -7818,6 +8266,7 @@
         </w:numPr>
       </w:pPr>
       <w:r>
+        <w:lastRenderedPageBreak/>
         <w:t>Orden alfabético (Z-A)</w:t>
       </w:r>
     </w:p>
@@ -7856,22 +8305,25 @@
     <w:p/>
     <w:p>
       <w:r>
+        <w:t>Al acceder a la vista, se realiza de forma automática una petici</w:t>
+      </w:r>
+      <w:r>
+        <w:t xml:space="preserve">ón al servidor de aplicaciones para que efectúe una recomendación híbrida de 40 películas. Esto se debe a que, como se comprobará en capítulos posteriores, es sin duda alguna el algoritmo más robusto de los 3 implementados. </w:t>
+      </w:r>
+    </w:p>
+    <w:p>
+      <w:r>
+        <w:t xml:space="preserve">Tras esperar unos pocos segundos, obtendremos una respuesta del servidor de aplicación y se mostrarán en la vista las películas recomendadas. </w:t>
+      </w:r>
+    </w:p>
+    <w:p/>
+    <w:p>
+      <w:r>
+        <w:t xml:space="preserve">El tiempo de espera puede variar mucho, pues depende totalmente de la potencia de cálculo que tenga el servidor de aplicación. En mi caso, estoy utilizando un ordenador portátil un poco viejo, lo que hace que las recomendaciones se demoren 2 segundos o así. En cualquier </w:t>
+      </w:r>
+      <w:r>
         <w:lastRenderedPageBreak/>
-        <w:t>Al acceder a la vista, se realiza de forma automática una petici</w:t>
-      </w:r>
-      <w:r>
-        <w:t xml:space="preserve">ón al servidor de aplicaciones para que efectúe una recomendación híbrida de 40 películas. Esto se debe a que, como se comprobará en capítulos posteriores, es sin duda alguna el algoritmo más robusto de los 3 implementados. </w:t>
-      </w:r>
-    </w:p>
-    <w:p>
-      <w:r>
-        <w:t xml:space="preserve">Tras esperar unos pocos segundos, obtendremos una respuesta del servidor de aplicación y se mostrarán en la vista las películas recomendadas. </w:t>
-      </w:r>
-    </w:p>
-    <w:p/>
-    <w:p>
-      <w:r>
-        <w:t>El tiempo de espera puede variar mucho, pues depende totalmente de la potencia de cálculo que tenga el servidor de aplicación. En mi caso, estoy utilizando un ordenador portátil un poco viejo, lo que hace que las recomendaciones se demoren 2 segundos o así. En cualquier caso, considero que es un tiempo más que aceptable para la complejidad del sistema de recomendación implementado y el tamaño de la base de datos.</w:t>
+        <w:t>caso, considero que es un tiempo más que aceptable para la complejidad del sistema de recomendación implementado y el tamaño de la base de datos.</w:t>
       </w:r>
     </w:p>
     <w:p>
@@ -8413,7 +8865,7 @@
                     <pic:cNvPicPr/>
                   </pic:nvPicPr>
                   <pic:blipFill>
-                    <a:blip r:embed="rId16"/>
+                    <a:blip r:embed="rId21"/>
                     <a:stretch>
                       <a:fillRect/>
                     </a:stretch>
@@ -8515,365 +8967,6 @@
             <wp:extent cx="4343400" cy="647531"/>
             <wp:effectExtent l="0" t="0" r="0" b="635"/>
             <wp:docPr id="14" name="Imagen 14"/>
-            <wp:cNvGraphicFramePr>
-              <a:graphicFrameLocks xmlns:a="http://schemas.openxmlformats.org/drawingml/2006/main" noChangeAspect="1"/>
-            </wp:cNvGraphicFramePr>
-            <a:graphic xmlns:a="http://schemas.openxmlformats.org/drawingml/2006/main">
-              <a:graphicData uri="http://schemas.openxmlformats.org/drawingml/2006/picture">
-                <pic:pic xmlns:pic="http://schemas.openxmlformats.org/drawingml/2006/picture">
-                  <pic:nvPicPr>
-                    <pic:cNvPr id="1" name=""/>
-                    <pic:cNvPicPr/>
-                  </pic:nvPicPr>
-                  <pic:blipFill>
-                    <a:blip r:embed="rId17"/>
-                    <a:stretch>
-                      <a:fillRect/>
-                    </a:stretch>
-                  </pic:blipFill>
-                  <pic:spPr>
-                    <a:xfrm>
-                      <a:off x="0" y="0"/>
-                      <a:ext cx="4435092" cy="661201"/>
-                    </a:xfrm>
-                    <a:prstGeom prst="rect">
-                      <a:avLst/>
-                    </a:prstGeom>
-                  </pic:spPr>
-                </pic:pic>
-              </a:graphicData>
-            </a:graphic>
-          </wp:inline>
-        </w:drawing>
-      </w:r>
-    </w:p>
-    <w:p>
-      <w:pPr>
-        <w:pStyle w:val="Figuras"/>
-      </w:pPr>
-      <w:r>
-        <w:t>Figura 5.2.- Conjunto películas</w:t>
-      </w:r>
-    </w:p>
-    <w:p>
-      <w:pPr>
-        <w:ind w:left="705"/>
-      </w:pPr>
-      <w:r>
-        <w:t xml:space="preserve">El primer paso consiste en obtener todas las características diferentes presentes en el </w:t>
-      </w:r>
-      <w:proofErr w:type="spellStart"/>
-      <w:r>
-        <w:t>dataset</w:t>
-      </w:r>
-      <w:proofErr w:type="spellEnd"/>
-      <w:r>
-        <w:t>. Dichas características son:</w:t>
-      </w:r>
-    </w:p>
-    <w:p>
-      <w:pPr>
-        <w:pStyle w:val="Fotografias"/>
-      </w:pPr>
-      <w:r>
-        <w:drawing>
-          <wp:inline distT="0" distB="0" distL="0" distR="0" wp14:anchorId="267C4ED5" wp14:editId="2C6E7FE3">
-            <wp:extent cx="5143500" cy="248190"/>
-            <wp:effectExtent l="0" t="0" r="0" b="0"/>
-            <wp:docPr id="15" name="Imagen 15"/>
-            <wp:cNvGraphicFramePr>
-              <a:graphicFrameLocks xmlns:a="http://schemas.openxmlformats.org/drawingml/2006/main" noChangeAspect="1"/>
-            </wp:cNvGraphicFramePr>
-            <a:graphic xmlns:a="http://schemas.openxmlformats.org/drawingml/2006/main">
-              <a:graphicData uri="http://schemas.openxmlformats.org/drawingml/2006/picture">
-                <pic:pic xmlns:pic="http://schemas.openxmlformats.org/drawingml/2006/picture">
-                  <pic:nvPicPr>
-                    <pic:cNvPr id="1" name=""/>
-                    <pic:cNvPicPr/>
-                  </pic:nvPicPr>
-                  <pic:blipFill>
-                    <a:blip r:embed="rId18"/>
-                    <a:stretch>
-                      <a:fillRect/>
-                    </a:stretch>
-                  </pic:blipFill>
-                  <pic:spPr>
-                    <a:xfrm>
-                      <a:off x="0" y="0"/>
-                      <a:ext cx="5444778" cy="262728"/>
-                    </a:xfrm>
-                    <a:prstGeom prst="rect">
-                      <a:avLst/>
-                    </a:prstGeom>
-                  </pic:spPr>
-                </pic:pic>
-              </a:graphicData>
-            </a:graphic>
-          </wp:inline>
-        </w:drawing>
-      </w:r>
-    </w:p>
-    <w:p>
-      <w:pPr>
-        <w:pStyle w:val="Figuras"/>
-      </w:pPr>
-      <w:r>
-        <w:t>Figura 5.3.- Características totales</w:t>
-      </w:r>
-    </w:p>
-    <w:p>
-      <w:pPr>
-        <w:ind w:left="705"/>
-      </w:pPr>
-      <w:r>
-        <w:t>A continuación, generamos para cada película un vector de características. En los géneros y países presente en la película se pondrá un 1, mientras que en el director se pondrá un 2. En las características que no estén presentes, se pondrá un 0. En las películas valoradas, además, se añadirá una columna en la que se indicará la valoración efectuada.</w:t>
-      </w:r>
-    </w:p>
-    <w:p>
-      <w:pPr>
-        <w:pStyle w:val="Fotografias"/>
-      </w:pPr>
-      <w:r>
-        <w:drawing>
-          <wp:inline distT="0" distB="0" distL="0" distR="0" wp14:anchorId="549936B1" wp14:editId="0D52DD8A">
-            <wp:extent cx="5114925" cy="592579"/>
-            <wp:effectExtent l="0" t="0" r="0" b="0"/>
-            <wp:docPr id="16" name="Imagen 16"/>
-            <wp:cNvGraphicFramePr>
-              <a:graphicFrameLocks xmlns:a="http://schemas.openxmlformats.org/drawingml/2006/main" noChangeAspect="1"/>
-            </wp:cNvGraphicFramePr>
-            <a:graphic xmlns:a="http://schemas.openxmlformats.org/drawingml/2006/main">
-              <a:graphicData uri="http://schemas.openxmlformats.org/drawingml/2006/picture">
-                <pic:pic xmlns:pic="http://schemas.openxmlformats.org/drawingml/2006/picture">
-                  <pic:nvPicPr>
-                    <pic:cNvPr id="1" name=""/>
-                    <pic:cNvPicPr/>
-                  </pic:nvPicPr>
-                  <pic:blipFill>
-                    <a:blip r:embed="rId19"/>
-                    <a:stretch>
-                      <a:fillRect/>
-                    </a:stretch>
-                  </pic:blipFill>
-                  <pic:spPr>
-                    <a:xfrm>
-                      <a:off x="0" y="0"/>
-                      <a:ext cx="5251765" cy="608432"/>
-                    </a:xfrm>
-                    <a:prstGeom prst="rect">
-                      <a:avLst/>
-                    </a:prstGeom>
-                  </pic:spPr>
-                </pic:pic>
-              </a:graphicData>
-            </a:graphic>
-          </wp:inline>
-        </w:drawing>
-      </w:r>
-    </w:p>
-    <w:p>
-      <w:pPr>
-        <w:pStyle w:val="Figuras"/>
-      </w:pPr>
-      <w:r>
-        <w:t xml:space="preserve">Figura </w:t>
-      </w:r>
-      <w:r>
-        <w:t>5.4</w:t>
-      </w:r>
-      <w:r>
-        <w:t>.- Vectores de características generados</w:t>
-      </w:r>
-    </w:p>
-    <w:p>
-      <w:pPr>
-        <w:pStyle w:val="Figuras"/>
-      </w:pPr>
-    </w:p>
-    <w:p>
-      <w:pPr>
-        <w:pStyle w:val="Figuras"/>
-      </w:pPr>
-    </w:p>
-    <w:p>
-      <w:pPr>
-        <w:pStyle w:val="Prrafodelista"/>
-        <w:numPr>
-          <w:ilvl w:val="0"/>
-          <w:numId w:val="25"/>
-        </w:numPr>
-        <w:rPr>
-          <w:b/>
-        </w:rPr>
-      </w:pPr>
-      <w:r>
-        <w:rPr>
-          <w:b/>
-        </w:rPr>
-        <w:lastRenderedPageBreak/>
-        <w:t>Creación de un perfil de usuario basado en contenido</w:t>
-      </w:r>
-    </w:p>
-    <w:p>
-      <w:pPr>
-        <w:ind w:left="708"/>
-      </w:pPr>
-      <w:r>
-        <w:t>En este paso tan solo son necesarias las dos primeras filas de la matriz, en las que se encuentran las dos películas valoradas por el usuario.</w:t>
-      </w:r>
-    </w:p>
-    <w:p>
-      <w:pPr>
-        <w:ind w:left="708"/>
-      </w:pPr>
-      <w:r>
-        <w:t xml:space="preserve">Para comenzar, se multiplica cada uno de los valores del vector por </w:t>
-      </w:r>
-      <w:r>
-        <w:t>la valoración asignada, obteniendo el siguiente resultado:</w:t>
-      </w:r>
-    </w:p>
-    <w:p>
-      <w:pPr>
-        <w:pStyle w:val="Fotografias"/>
-      </w:pPr>
-      <w:r>
-        <w:drawing>
-          <wp:inline distT="0" distB="0" distL="0" distR="0" wp14:anchorId="3DBF1723" wp14:editId="6C55457B">
-            <wp:extent cx="5095875" cy="427411"/>
-            <wp:effectExtent l="0" t="0" r="0" b="0"/>
-            <wp:docPr id="17" name="Imagen 17"/>
-            <wp:cNvGraphicFramePr>
-              <a:graphicFrameLocks xmlns:a="http://schemas.openxmlformats.org/drawingml/2006/main" noChangeAspect="1"/>
-            </wp:cNvGraphicFramePr>
-            <a:graphic xmlns:a="http://schemas.openxmlformats.org/drawingml/2006/main">
-              <a:graphicData uri="http://schemas.openxmlformats.org/drawingml/2006/picture">
-                <pic:pic xmlns:pic="http://schemas.openxmlformats.org/drawingml/2006/picture">
-                  <pic:nvPicPr>
-                    <pic:cNvPr id="1" name=""/>
-                    <pic:cNvPicPr/>
-                  </pic:nvPicPr>
-                  <pic:blipFill>
-                    <a:blip r:embed="rId20"/>
-                    <a:stretch>
-                      <a:fillRect/>
-                    </a:stretch>
-                  </pic:blipFill>
-                  <pic:spPr>
-                    <a:xfrm>
-                      <a:off x="0" y="0"/>
-                      <a:ext cx="5283204" cy="443123"/>
-                    </a:xfrm>
-                    <a:prstGeom prst="rect">
-                      <a:avLst/>
-                    </a:prstGeom>
-                  </pic:spPr>
-                </pic:pic>
-              </a:graphicData>
-            </a:graphic>
-          </wp:inline>
-        </w:drawing>
-      </w:r>
-    </w:p>
-    <w:p>
-      <w:pPr>
-        <w:pStyle w:val="Figuras"/>
-      </w:pPr>
-      <w:r>
-        <w:t>Figura 5.5.- Vector características tras multiplicación</w:t>
-      </w:r>
-    </w:p>
-    <w:p>
-      <w:pPr>
-        <w:ind w:left="705"/>
-      </w:pPr>
-      <w:r>
-        <w:t>A continuación, se calcula la media aritmética de las características, sin tener en cuenta los 0. El perfil resultante obtenido es el siguiente:</w:t>
-      </w:r>
-    </w:p>
-    <w:p>
-      <w:pPr>
-        <w:pStyle w:val="Fotografias"/>
-        <w:jc w:val="left"/>
-      </w:pPr>
-      <w:r>
-        <w:drawing>
-          <wp:inline distT="0" distB="0" distL="0" distR="0" wp14:anchorId="4E788440" wp14:editId="3AC984F8">
-            <wp:extent cx="5086350" cy="368148"/>
-            <wp:effectExtent l="0" t="0" r="0" b="0"/>
-            <wp:docPr id="18" name="Imagen 18"/>
-            <wp:cNvGraphicFramePr>
-              <a:graphicFrameLocks xmlns:a="http://schemas.openxmlformats.org/drawingml/2006/main" noChangeAspect="1"/>
-            </wp:cNvGraphicFramePr>
-            <a:graphic xmlns:a="http://schemas.openxmlformats.org/drawingml/2006/main">
-              <a:graphicData uri="http://schemas.openxmlformats.org/drawingml/2006/picture">
-                <pic:pic xmlns:pic="http://schemas.openxmlformats.org/drawingml/2006/picture">
-                  <pic:nvPicPr>
-                    <pic:cNvPr id="1" name=""/>
-                    <pic:cNvPicPr/>
-                  </pic:nvPicPr>
-                  <pic:blipFill>
-                    <a:blip r:embed="rId21"/>
-                    <a:stretch>
-                      <a:fillRect/>
-                    </a:stretch>
-                  </pic:blipFill>
-                  <pic:spPr>
-                    <a:xfrm>
-                      <a:off x="0" y="0"/>
-                      <a:ext cx="5353710" cy="387499"/>
-                    </a:xfrm>
-                    <a:prstGeom prst="rect">
-                      <a:avLst/>
-                    </a:prstGeom>
-                  </pic:spPr>
-                </pic:pic>
-              </a:graphicData>
-            </a:graphic>
-          </wp:inline>
-        </w:drawing>
-      </w:r>
-    </w:p>
-    <w:p>
-      <w:pPr>
-        <w:pStyle w:val="Figuras"/>
-      </w:pPr>
-      <w:r>
-        <w:t xml:space="preserve">Figura </w:t>
-      </w:r>
-      <w:r>
-        <w:t>5.</w:t>
-      </w:r>
-      <w:fldSimple w:instr=" SEQ Figura \* ARABIC ">
-        <w:r>
-          <w:rPr>
-            <w:noProof/>
-          </w:rPr>
-          <w:t>7</w:t>
-        </w:r>
-      </w:fldSimple>
-      <w:r>
-        <w:t>.- Perfil generado sin normalizar</w:t>
-      </w:r>
-    </w:p>
-    <w:p>
-      <w:pPr>
-        <w:ind w:left="705"/>
-      </w:pPr>
-      <w:r>
-        <w:t>Por último, es necesario normalizar las características para que se encuentren en el mismo rango que los vectores de características definidos en el paso 1, pudiendo así calcular la similitud coseno entre ellos. Para ello, tan solo hay que dividir cada valor entre 5.</w:t>
-      </w:r>
-    </w:p>
-    <w:p>
-      <w:pPr>
-        <w:pStyle w:val="Fotografias"/>
-      </w:pPr>
-      <w:r>
-        <w:drawing>
-          <wp:inline distT="0" distB="0" distL="0" distR="0" wp14:anchorId="1E2C8DF7" wp14:editId="387A2617">
-            <wp:extent cx="5095875" cy="363038"/>
-            <wp:effectExtent l="0" t="0" r="0" b="0"/>
-            <wp:docPr id="19" name="Imagen 19"/>
             <wp:cNvGraphicFramePr>
               <a:graphicFrameLocks xmlns:a="http://schemas.openxmlformats.org/drawingml/2006/main" noChangeAspect="1"/>
             </wp:cNvGraphicFramePr>
@@ -8893,7 +8986,7 @@
                   <pic:spPr>
                     <a:xfrm>
                       <a:off x="0" y="0"/>
-                      <a:ext cx="5314054" cy="378581"/>
+                      <a:ext cx="4435092" cy="661201"/>
                     </a:xfrm>
                     <a:prstGeom prst="rect">
                       <a:avLst/>
@@ -8911,46 +9004,23 @@
         <w:pStyle w:val="Figuras"/>
       </w:pPr>
       <w:r>
-        <w:t>Figura 5.</w:t>
-      </w:r>
-      <w:fldSimple w:instr=" SEQ Figura \* ARABIC ">
-        <w:r>
-          <w:rPr>
-            <w:noProof/>
-          </w:rPr>
-          <w:t>8</w:t>
-        </w:r>
-      </w:fldSimple>
-      <w:r>
-        <w:t>.- Perfil normalizado</w:t>
-      </w:r>
-    </w:p>
-    <w:p>
-      <w:pPr>
-        <w:pStyle w:val="Prrafodelista"/>
-        <w:numPr>
-          <w:ilvl w:val="0"/>
-          <w:numId w:val="25"/>
-        </w:numPr>
-        <w:rPr>
-          <w:b/>
-          <w:bCs/>
-        </w:rPr>
-      </w:pPr>
-      <w:r>
-        <w:rPr>
-          <w:b/>
-          <w:bCs/>
-        </w:rPr>
-        <w:t>Filtrado y recomendación</w:t>
-      </w:r>
-    </w:p>
-    <w:p>
-      <w:pPr>
-        <w:ind w:left="708"/>
-      </w:pPr>
-      <w:r>
-        <w:t>En este paso, partimos de los siguientes datos:</w:t>
+        <w:t>Figura 5.2.- Conjunto películas</w:t>
+      </w:r>
+    </w:p>
+    <w:p>
+      <w:pPr>
+        <w:ind w:left="705"/>
+      </w:pPr>
+      <w:r>
+        <w:t xml:space="preserve">El primer paso consiste en obtener todas las características diferentes presentes en el </w:t>
+      </w:r>
+      <w:proofErr w:type="spellStart"/>
+      <w:r>
+        <w:t>dataset</w:t>
+      </w:r>
+      <w:proofErr w:type="spellEnd"/>
+      <w:r>
+        <w:t>. Dichas características son:</w:t>
       </w:r>
     </w:p>
     <w:p>
@@ -8959,10 +9029,10 @@
       </w:pPr>
       <w:r>
         <w:drawing>
-          <wp:inline distT="0" distB="0" distL="0" distR="0" wp14:anchorId="3554382B" wp14:editId="5A45E00A">
-            <wp:extent cx="5057775" cy="539335"/>
+          <wp:inline distT="0" distB="0" distL="0" distR="0" wp14:anchorId="267C4ED5" wp14:editId="2C6E7FE3">
+            <wp:extent cx="5143500" cy="248190"/>
             <wp:effectExtent l="0" t="0" r="0" b="0"/>
-            <wp:docPr id="20" name="Imagen 20"/>
+            <wp:docPr id="15" name="Imagen 15"/>
             <wp:cNvGraphicFramePr>
               <a:graphicFrameLocks xmlns:a="http://schemas.openxmlformats.org/drawingml/2006/main" noChangeAspect="1"/>
             </wp:cNvGraphicFramePr>
@@ -8982,6 +9052,414 @@
                   <pic:spPr>
                     <a:xfrm>
                       <a:off x="0" y="0"/>
+                      <a:ext cx="5444778" cy="262728"/>
+                    </a:xfrm>
+                    <a:prstGeom prst="rect">
+                      <a:avLst/>
+                    </a:prstGeom>
+                  </pic:spPr>
+                </pic:pic>
+              </a:graphicData>
+            </a:graphic>
+          </wp:inline>
+        </w:drawing>
+      </w:r>
+    </w:p>
+    <w:p>
+      <w:pPr>
+        <w:pStyle w:val="Figuras"/>
+      </w:pPr>
+      <w:r>
+        <w:t>Figura 5.3.- Características totales</w:t>
+      </w:r>
+    </w:p>
+    <w:p>
+      <w:pPr>
+        <w:ind w:left="705"/>
+      </w:pPr>
+      <w:r>
+        <w:t>A continuación, generamos para cada película un vector de características. En los géneros y países presente en la película se pondrá un 1, mientras que en el director se pondrá un 2. En las características que no estén presentes, se pondrá un 0. En las películas valoradas, además, se añadirá una columna en la que se indicará la valoración efectuada.</w:t>
+      </w:r>
+    </w:p>
+    <w:p>
+      <w:pPr>
+        <w:pStyle w:val="Fotografias"/>
+      </w:pPr>
+      <w:r>
+        <w:drawing>
+          <wp:inline distT="0" distB="0" distL="0" distR="0" wp14:anchorId="549936B1" wp14:editId="0D52DD8A">
+            <wp:extent cx="5114925" cy="592579"/>
+            <wp:effectExtent l="0" t="0" r="0" b="0"/>
+            <wp:docPr id="16" name="Imagen 16"/>
+            <wp:cNvGraphicFramePr>
+              <a:graphicFrameLocks xmlns:a="http://schemas.openxmlformats.org/drawingml/2006/main" noChangeAspect="1"/>
+            </wp:cNvGraphicFramePr>
+            <a:graphic xmlns:a="http://schemas.openxmlformats.org/drawingml/2006/main">
+              <a:graphicData uri="http://schemas.openxmlformats.org/drawingml/2006/picture">
+                <pic:pic xmlns:pic="http://schemas.openxmlformats.org/drawingml/2006/picture">
+                  <pic:nvPicPr>
+                    <pic:cNvPr id="1" name=""/>
+                    <pic:cNvPicPr/>
+                  </pic:nvPicPr>
+                  <pic:blipFill>
+                    <a:blip r:embed="rId24"/>
+                    <a:stretch>
+                      <a:fillRect/>
+                    </a:stretch>
+                  </pic:blipFill>
+                  <pic:spPr>
+                    <a:xfrm>
+                      <a:off x="0" y="0"/>
+                      <a:ext cx="5251765" cy="608432"/>
+                    </a:xfrm>
+                    <a:prstGeom prst="rect">
+                      <a:avLst/>
+                    </a:prstGeom>
+                  </pic:spPr>
+                </pic:pic>
+              </a:graphicData>
+            </a:graphic>
+          </wp:inline>
+        </w:drawing>
+      </w:r>
+    </w:p>
+    <w:p>
+      <w:pPr>
+        <w:pStyle w:val="Figuras"/>
+      </w:pPr>
+      <w:r>
+        <w:t xml:space="preserve">Figura </w:t>
+      </w:r>
+      <w:r>
+        <w:t>5.4</w:t>
+      </w:r>
+      <w:r>
+        <w:t>.- Vectores de características generados</w:t>
+      </w:r>
+    </w:p>
+    <w:p>
+      <w:pPr>
+        <w:pStyle w:val="Figuras"/>
+      </w:pPr>
+    </w:p>
+    <w:p>
+      <w:pPr>
+        <w:pStyle w:val="Figuras"/>
+      </w:pPr>
+    </w:p>
+    <w:p>
+      <w:pPr>
+        <w:pStyle w:val="Prrafodelista"/>
+        <w:numPr>
+          <w:ilvl w:val="0"/>
+          <w:numId w:val="25"/>
+        </w:numPr>
+        <w:rPr>
+          <w:b/>
+        </w:rPr>
+      </w:pPr>
+      <w:r>
+        <w:rPr>
+          <w:b/>
+        </w:rPr>
+        <w:lastRenderedPageBreak/>
+        <w:t>Creación de un perfil de usuario basado en contenido</w:t>
+      </w:r>
+    </w:p>
+    <w:p>
+      <w:pPr>
+        <w:ind w:left="708"/>
+      </w:pPr>
+      <w:r>
+        <w:t>En este paso tan solo son necesarias las dos primeras filas de la matriz, en las que se encuentran las dos películas valoradas por el usuario.</w:t>
+      </w:r>
+    </w:p>
+    <w:p>
+      <w:pPr>
+        <w:ind w:left="708"/>
+      </w:pPr>
+      <w:r>
+        <w:t xml:space="preserve">Para comenzar, se multiplica cada uno de los valores del vector por </w:t>
+      </w:r>
+      <w:r>
+        <w:t>la valoración asignada, obteniendo el siguiente resultado:</w:t>
+      </w:r>
+    </w:p>
+    <w:p>
+      <w:pPr>
+        <w:pStyle w:val="Fotografias"/>
+      </w:pPr>
+      <w:r>
+        <w:drawing>
+          <wp:inline distT="0" distB="0" distL="0" distR="0" wp14:anchorId="3DBF1723" wp14:editId="6C55457B">
+            <wp:extent cx="5095875" cy="427411"/>
+            <wp:effectExtent l="0" t="0" r="0" b="0"/>
+            <wp:docPr id="17" name="Imagen 17"/>
+            <wp:cNvGraphicFramePr>
+              <a:graphicFrameLocks xmlns:a="http://schemas.openxmlformats.org/drawingml/2006/main" noChangeAspect="1"/>
+            </wp:cNvGraphicFramePr>
+            <a:graphic xmlns:a="http://schemas.openxmlformats.org/drawingml/2006/main">
+              <a:graphicData uri="http://schemas.openxmlformats.org/drawingml/2006/picture">
+                <pic:pic xmlns:pic="http://schemas.openxmlformats.org/drawingml/2006/picture">
+                  <pic:nvPicPr>
+                    <pic:cNvPr id="1" name=""/>
+                    <pic:cNvPicPr/>
+                  </pic:nvPicPr>
+                  <pic:blipFill>
+                    <a:blip r:embed="rId25"/>
+                    <a:stretch>
+                      <a:fillRect/>
+                    </a:stretch>
+                  </pic:blipFill>
+                  <pic:spPr>
+                    <a:xfrm>
+                      <a:off x="0" y="0"/>
+                      <a:ext cx="5283204" cy="443123"/>
+                    </a:xfrm>
+                    <a:prstGeom prst="rect">
+                      <a:avLst/>
+                    </a:prstGeom>
+                  </pic:spPr>
+                </pic:pic>
+              </a:graphicData>
+            </a:graphic>
+          </wp:inline>
+        </w:drawing>
+      </w:r>
+    </w:p>
+    <w:p>
+      <w:pPr>
+        <w:pStyle w:val="Figuras"/>
+      </w:pPr>
+      <w:r>
+        <w:t>Figura 5.5.- Vector características tras multiplicación</w:t>
+      </w:r>
+    </w:p>
+    <w:p>
+      <w:pPr>
+        <w:ind w:left="705"/>
+      </w:pPr>
+      <w:r>
+        <w:t>A continuación, se calcula la media aritmética de las características, sin tener en cuenta los 0. El perfil resultante obtenido es el siguiente:</w:t>
+      </w:r>
+    </w:p>
+    <w:p>
+      <w:pPr>
+        <w:pStyle w:val="Fotografias"/>
+        <w:jc w:val="left"/>
+      </w:pPr>
+      <w:r>
+        <w:drawing>
+          <wp:inline distT="0" distB="0" distL="0" distR="0" wp14:anchorId="4E788440" wp14:editId="3AC984F8">
+            <wp:extent cx="5086350" cy="368148"/>
+            <wp:effectExtent l="0" t="0" r="0" b="0"/>
+            <wp:docPr id="18" name="Imagen 18"/>
+            <wp:cNvGraphicFramePr>
+              <a:graphicFrameLocks xmlns:a="http://schemas.openxmlformats.org/drawingml/2006/main" noChangeAspect="1"/>
+            </wp:cNvGraphicFramePr>
+            <a:graphic xmlns:a="http://schemas.openxmlformats.org/drawingml/2006/main">
+              <a:graphicData uri="http://schemas.openxmlformats.org/drawingml/2006/picture">
+                <pic:pic xmlns:pic="http://schemas.openxmlformats.org/drawingml/2006/picture">
+                  <pic:nvPicPr>
+                    <pic:cNvPr id="1" name=""/>
+                    <pic:cNvPicPr/>
+                  </pic:nvPicPr>
+                  <pic:blipFill>
+                    <a:blip r:embed="rId26"/>
+                    <a:stretch>
+                      <a:fillRect/>
+                    </a:stretch>
+                  </pic:blipFill>
+                  <pic:spPr>
+                    <a:xfrm>
+                      <a:off x="0" y="0"/>
+                      <a:ext cx="5353710" cy="387499"/>
+                    </a:xfrm>
+                    <a:prstGeom prst="rect">
+                      <a:avLst/>
+                    </a:prstGeom>
+                  </pic:spPr>
+                </pic:pic>
+              </a:graphicData>
+            </a:graphic>
+          </wp:inline>
+        </w:drawing>
+      </w:r>
+    </w:p>
+    <w:p>
+      <w:pPr>
+        <w:pStyle w:val="Figuras"/>
+      </w:pPr>
+      <w:r>
+        <w:t xml:space="preserve">Figura </w:t>
+      </w:r>
+      <w:r>
+        <w:t>5.</w:t>
+      </w:r>
+      <w:r>
+        <w:fldChar w:fldCharType="begin"/>
+      </w:r>
+      <w:r>
+        <w:instrText xml:space="preserve"> SEQ Figura \* ARABIC </w:instrText>
+      </w:r>
+      <w:r>
+        <w:fldChar w:fldCharType="separate"/>
+      </w:r>
+      <w:r>
+        <w:rPr>
+          <w:noProof/>
+        </w:rPr>
+        <w:t>11</w:t>
+      </w:r>
+      <w:r>
+        <w:rPr>
+          <w:noProof/>
+        </w:rPr>
+        <w:fldChar w:fldCharType="end"/>
+      </w:r>
+      <w:r>
+        <w:t>.- Perfil generado sin normalizar</w:t>
+      </w:r>
+    </w:p>
+    <w:p>
+      <w:pPr>
+        <w:ind w:left="705"/>
+      </w:pPr>
+      <w:r>
+        <w:t>Por último, es necesario normalizar las características para que se encuentren en el mismo rango que los vectores de características definidos en el paso 1, pudiendo así calcular la similitud coseno entre ellos. Para ello, tan solo hay que dividir cada valor entre 5.</w:t>
+      </w:r>
+    </w:p>
+    <w:p>
+      <w:pPr>
+        <w:pStyle w:val="Fotografias"/>
+      </w:pPr>
+      <w:r>
+        <w:drawing>
+          <wp:inline distT="0" distB="0" distL="0" distR="0" wp14:anchorId="1E2C8DF7" wp14:editId="387A2617">
+            <wp:extent cx="5095875" cy="363038"/>
+            <wp:effectExtent l="0" t="0" r="0" b="0"/>
+            <wp:docPr id="19" name="Imagen 19"/>
+            <wp:cNvGraphicFramePr>
+              <a:graphicFrameLocks xmlns:a="http://schemas.openxmlformats.org/drawingml/2006/main" noChangeAspect="1"/>
+            </wp:cNvGraphicFramePr>
+            <a:graphic xmlns:a="http://schemas.openxmlformats.org/drawingml/2006/main">
+              <a:graphicData uri="http://schemas.openxmlformats.org/drawingml/2006/picture">
+                <pic:pic xmlns:pic="http://schemas.openxmlformats.org/drawingml/2006/picture">
+                  <pic:nvPicPr>
+                    <pic:cNvPr id="1" name=""/>
+                    <pic:cNvPicPr/>
+                  </pic:nvPicPr>
+                  <pic:blipFill>
+                    <a:blip r:embed="rId27"/>
+                    <a:stretch>
+                      <a:fillRect/>
+                    </a:stretch>
+                  </pic:blipFill>
+                  <pic:spPr>
+                    <a:xfrm>
+                      <a:off x="0" y="0"/>
+                      <a:ext cx="5314054" cy="378581"/>
+                    </a:xfrm>
+                    <a:prstGeom prst="rect">
+                      <a:avLst/>
+                    </a:prstGeom>
+                  </pic:spPr>
+                </pic:pic>
+              </a:graphicData>
+            </a:graphic>
+          </wp:inline>
+        </w:drawing>
+      </w:r>
+    </w:p>
+    <w:p>
+      <w:pPr>
+        <w:pStyle w:val="Figuras"/>
+      </w:pPr>
+      <w:r>
+        <w:t>Figura 5.</w:t>
+      </w:r>
+      <w:r>
+        <w:fldChar w:fldCharType="begin"/>
+      </w:r>
+      <w:r>
+        <w:instrText xml:space="preserve"> SEQ Figura \* ARABIC </w:instrText>
+      </w:r>
+      <w:r>
+        <w:fldChar w:fldCharType="separate"/>
+      </w:r>
+      <w:r>
+        <w:rPr>
+          <w:noProof/>
+        </w:rPr>
+        <w:t>12</w:t>
+      </w:r>
+      <w:r>
+        <w:rPr>
+          <w:noProof/>
+        </w:rPr>
+        <w:fldChar w:fldCharType="end"/>
+      </w:r>
+      <w:r>
+        <w:t>.- Perfil normalizado</w:t>
+      </w:r>
+    </w:p>
+    <w:p>
+      <w:pPr>
+        <w:pStyle w:val="Prrafodelista"/>
+        <w:numPr>
+          <w:ilvl w:val="0"/>
+          <w:numId w:val="25"/>
+        </w:numPr>
+        <w:rPr>
+          <w:b/>
+          <w:bCs/>
+        </w:rPr>
+      </w:pPr>
+      <w:r>
+        <w:rPr>
+          <w:b/>
+          <w:bCs/>
+        </w:rPr>
+        <w:t>Filtrado y recomendación</w:t>
+      </w:r>
+    </w:p>
+    <w:p>
+      <w:pPr>
+        <w:ind w:left="708"/>
+      </w:pPr>
+      <w:r>
+        <w:t>En este paso, partimos de los siguientes datos:</w:t>
+      </w:r>
+    </w:p>
+    <w:p>
+      <w:pPr>
+        <w:pStyle w:val="Fotografias"/>
+      </w:pPr>
+      <w:r>
+        <w:drawing>
+          <wp:inline distT="0" distB="0" distL="0" distR="0" wp14:anchorId="3554382B" wp14:editId="5A45E00A">
+            <wp:extent cx="5057775" cy="539335"/>
+            <wp:effectExtent l="0" t="0" r="0" b="0"/>
+            <wp:docPr id="20" name="Imagen 20"/>
+            <wp:cNvGraphicFramePr>
+              <a:graphicFrameLocks xmlns:a="http://schemas.openxmlformats.org/drawingml/2006/main" noChangeAspect="1"/>
+            </wp:cNvGraphicFramePr>
+            <a:graphic xmlns:a="http://schemas.openxmlformats.org/drawingml/2006/main">
+              <a:graphicData uri="http://schemas.openxmlformats.org/drawingml/2006/picture">
+                <pic:pic xmlns:pic="http://schemas.openxmlformats.org/drawingml/2006/picture">
+                  <pic:nvPicPr>
+                    <pic:cNvPr id="1" name=""/>
+                    <pic:cNvPicPr/>
+                  </pic:nvPicPr>
+                  <pic:blipFill>
+                    <a:blip r:embed="rId28"/>
+                    <a:stretch>
+                      <a:fillRect/>
+                    </a:stretch>
+                  </pic:blipFill>
+                  <pic:spPr>
+                    <a:xfrm>
+                      <a:off x="0" y="0"/>
                       <a:ext cx="5177447" cy="552096"/>
                     </a:xfrm>
                     <a:prstGeom prst="rect">
@@ -9005,14 +9483,27 @@
       <w:r>
         <w:t>5.</w:t>
       </w:r>
-      <w:fldSimple w:instr=" SEQ Figura \* ARABIC ">
-        <w:r>
-          <w:rPr>
-            <w:noProof/>
-          </w:rPr>
-          <w:t>9</w:t>
-        </w:r>
-      </w:fldSimple>
+      <w:r>
+        <w:fldChar w:fldCharType="begin"/>
+      </w:r>
+      <w:r>
+        <w:instrText xml:space="preserve"> SEQ Figura \* ARABIC </w:instrText>
+      </w:r>
+      <w:r>
+        <w:fldChar w:fldCharType="separate"/>
+      </w:r>
+      <w:r>
+        <w:rPr>
+          <w:noProof/>
+        </w:rPr>
+        <w:t>13</w:t>
+      </w:r>
+      <w:r>
+        <w:rPr>
+          <w:noProof/>
+        </w:rPr>
+        <w:fldChar w:fldCharType="end"/>
+      </w:r>
       <w:r>
         <w:t>.- Películas a comparar</w:t>
       </w:r>
@@ -9048,7 +9539,7 @@
                     <pic:cNvPicPr/>
                   </pic:nvPicPr>
                   <pic:blipFill>
-                    <a:blip r:embed="rId16"/>
+                    <a:blip r:embed="rId21"/>
                     <a:stretch>
                       <a:fillRect/>
                     </a:stretch>
@@ -10462,7 +10953,7 @@
                     </pic:cNvPicPr>
                   </pic:nvPicPr>
                   <pic:blipFill>
-                    <a:blip r:embed="rId24">
+                    <a:blip r:embed="rId29">
                       <a:extLst>
                         <a:ext uri="{28A0092B-C50C-407E-A947-70E740481C1C}">
                           <a14:useLocalDpi xmlns:a14="http://schemas.microsoft.com/office/drawing/2010/main" val="0"/>
@@ -10578,7 +11069,7 @@
                     </pic:cNvPicPr>
                   </pic:nvPicPr>
                   <pic:blipFill>
-                    <a:blip r:embed="rId25">
+                    <a:blip r:embed="rId30">
                       <a:extLst>
                         <a:ext uri="{28A0092B-C50C-407E-A947-70E740481C1C}">
                           <a14:useLocalDpi xmlns:a14="http://schemas.microsoft.com/office/drawing/2010/main" val="0"/>
@@ -10687,7 +11178,7 @@
                     </pic:cNvPicPr>
                   </pic:nvPicPr>
                   <pic:blipFill>
-                    <a:blip r:embed="rId26">
+                    <a:blip r:embed="rId31">
                       <a:extLst>
                         <a:ext uri="{28A0092B-C50C-407E-A947-70E740481C1C}">
                           <a14:useLocalDpi xmlns:a14="http://schemas.microsoft.com/office/drawing/2010/main" val="0"/>
@@ -10781,7 +11272,7 @@
                     </pic:cNvPicPr>
                   </pic:nvPicPr>
                   <pic:blipFill>
-                    <a:blip r:embed="rId24">
+                    <a:blip r:embed="rId29">
                       <a:extLst>
                         <a:ext uri="{28A0092B-C50C-407E-A947-70E740481C1C}">
                           <a14:useLocalDpi xmlns:a14="http://schemas.microsoft.com/office/drawing/2010/main" val="0"/>
@@ -10855,7 +11346,7 @@
                     </pic:cNvPicPr>
                   </pic:nvPicPr>
                   <pic:blipFill>
-                    <a:blip r:embed="rId27">
+                    <a:blip r:embed="rId32">
                       <a:extLst>
                         <a:ext uri="{28A0092B-C50C-407E-A947-70E740481C1C}">
                           <a14:useLocalDpi xmlns:a14="http://schemas.microsoft.com/office/drawing/2010/main" val="0"/>
@@ -10928,7 +11419,7 @@
                     <pic:cNvPicPr/>
                   </pic:nvPicPr>
                   <pic:blipFill>
-                    <a:blip r:embed="rId28"/>
+                    <a:blip r:embed="rId33"/>
                     <a:stretch>
                       <a:fillRect/>
                     </a:stretch>
@@ -11058,7 +11549,7 @@
                     </pic:cNvPicPr>
                   </pic:nvPicPr>
                   <pic:blipFill>
-                    <a:blip r:embed="rId25">
+                    <a:blip r:embed="rId30">
                       <a:extLst>
                         <a:ext uri="{28A0092B-C50C-407E-A947-70E740481C1C}">
                           <a14:useLocalDpi xmlns:a14="http://schemas.microsoft.com/office/drawing/2010/main" val="0"/>
@@ -11131,7 +11622,7 @@
                     </pic:cNvPicPr>
                   </pic:nvPicPr>
                   <pic:blipFill>
-                    <a:blip r:embed="rId29">
+                    <a:blip r:embed="rId34">
                       <a:extLst>
                         <a:ext uri="{28A0092B-C50C-407E-A947-70E740481C1C}">
                           <a14:useLocalDpi xmlns:a14="http://schemas.microsoft.com/office/drawing/2010/main" val="0"/>
@@ -11204,7 +11695,7 @@
                     </pic:cNvPicPr>
                   </pic:nvPicPr>
                   <pic:blipFill>
-                    <a:blip r:embed="rId30">
+                    <a:blip r:embed="rId35">
                       <a:extLst>
                         <a:ext uri="{28A0092B-C50C-407E-A947-70E740481C1C}">
                           <a14:useLocalDpi xmlns:a14="http://schemas.microsoft.com/office/drawing/2010/main" val="0"/>
@@ -11306,8 +11797,8 @@
       </w:pPr>
       <w:r>
         <w:pict w14:anchorId="27F0642D">
-          <v:shape id="_x0000_i1026" type="#_x0000_t75" style="width:336.65pt;height:157.85pt">
-            <v:imagedata r:id="rId31" o:title="Paralela"/>
+          <v:shape id="_x0000_i1026" type="#_x0000_t75" style="width:336.5pt;height:158pt">
+            <v:imagedata r:id="rId36" o:title="Paralela"/>
           </v:shape>
         </w:pict>
       </w:r>
@@ -11322,14 +11813,27 @@
       <w:r>
         <w:t>5.1</w:t>
       </w:r>
-      <w:fldSimple w:instr=" SEQ Figura \* ARABIC ">
-        <w:r>
-          <w:rPr>
-            <w:noProof/>
-          </w:rPr>
-          <w:t>10</w:t>
-        </w:r>
-      </w:fldSimple>
+      <w:r>
+        <w:fldChar w:fldCharType="begin"/>
+      </w:r>
+      <w:r>
+        <w:instrText xml:space="preserve"> SEQ Figura \* ARABIC </w:instrText>
+      </w:r>
+      <w:r>
+        <w:fldChar w:fldCharType="separate"/>
+      </w:r>
+      <w:r>
+        <w:rPr>
+          <w:noProof/>
+        </w:rPr>
+        <w:t>14</w:t>
+      </w:r>
+      <w:r>
+        <w:rPr>
+          <w:noProof/>
+        </w:rPr>
+        <w:fldChar w:fldCharType="end"/>
+      </w:r>
       <w:r>
         <w:t>.- Esquema algoritmo paralelo ponderado</w:t>
       </w:r>
@@ -11456,8 +11960,8 @@
       </w:pPr>
       <w:r>
         <w:pict w14:anchorId="45D3CFFE">
-          <v:shape id="_x0000_i1027" type="#_x0000_t75" style="width:122.35pt;height:56.4pt">
-            <v:imagedata r:id="rId32" o:title="Formula hibridacion"/>
+          <v:shape id="_x0000_i1027" type="#_x0000_t75" style="width:122.5pt;height:56.5pt">
+            <v:imagedata r:id="rId37" o:title="Formula hibridacion"/>
           </v:shape>
         </w:pict>
       </w:r>
@@ -11470,14 +11974,27 @@
       <w:r>
         <w:t>Figura 5.</w:t>
       </w:r>
-      <w:fldSimple w:instr=" SEQ Figura \* ARABIC ">
-        <w:r>
-          <w:rPr>
-            <w:noProof/>
-          </w:rPr>
-          <w:t>11</w:t>
-        </w:r>
-      </w:fldSimple>
+      <w:r>
+        <w:fldChar w:fldCharType="begin"/>
+      </w:r>
+      <w:r>
+        <w:instrText xml:space="preserve"> SEQ Figura \* ARABIC </w:instrText>
+      </w:r>
+      <w:r>
+        <w:fldChar w:fldCharType="separate"/>
+      </w:r>
+      <w:r>
+        <w:rPr>
+          <w:noProof/>
+        </w:rPr>
+        <w:t>15</w:t>
+      </w:r>
+      <w:r>
+        <w:rPr>
+          <w:noProof/>
+        </w:rPr>
+        <w:fldChar w:fldCharType="end"/>
+      </w:r>
       <w:r>
         <w:t>.- Cálculo hibridación</w:t>
       </w:r>
@@ -11600,8 +12117,8 @@
       </w:pPr>
       <w:r>
         <w:pict w14:anchorId="08AAEAA8">
-          <v:shape id="_x0000_i1028" type="#_x0000_t75" style="width:354pt;height:112.8pt">
-            <v:imagedata r:id="rId33" o:title="Salidas"/>
+          <v:shape id="_x0000_i1028" type="#_x0000_t75" style="width:354pt;height:113pt">
+            <v:imagedata r:id="rId38" o:title="Salidas"/>
           </v:shape>
         </w:pict>
       </w:r>
@@ -11637,8 +12154,8 @@
       </w:pPr>
       <w:r>
         <w:pict w14:anchorId="0CCA892D">
-          <v:shape id="_x0000_i1029" type="#_x0000_t75" style="width:228pt;height:109.8pt">
-            <v:imagedata r:id="rId34" o:title="Matriz resultante(3)"/>
+          <v:shape id="_x0000_i1029" type="#_x0000_t75" style="width:228pt;height:110pt">
+            <v:imagedata r:id="rId39" o:title="Matriz resultante(3)"/>
           </v:shape>
         </w:pict>
       </w:r>
@@ -11714,7 +12231,7 @@
                     </pic:cNvPicPr>
                   </pic:nvPicPr>
                   <pic:blipFill>
-                    <a:blip r:embed="rId35">
+                    <a:blip r:embed="rId40">
                       <a:extLst>
                         <a:ext uri="{28A0092B-C50C-407E-A947-70E740481C1C}">
                           <a14:useLocalDpi xmlns:a14="http://schemas.microsoft.com/office/drawing/2010/main" val="0"/>
@@ -11770,8 +12287,8 @@
       </w:pPr>
       <w:r>
         <w:pict w14:anchorId="683B7F31">
-          <v:shape id="_x0000_i1030" type="#_x0000_t75" style="width:159.6pt;height:100.2pt">
-            <v:imagedata r:id="rId36" o:title="Cálculo suma ponderada(1)"/>
+          <v:shape id="_x0000_i1030" type="#_x0000_t75" style="width:159.5pt;height:100pt">
+            <v:imagedata r:id="rId41" o:title="Cálculo suma ponderada(1)"/>
           </v:shape>
         </w:pict>
       </w:r>
@@ -11800,8 +12317,8 @@
       </w:pPr>
       <w:r>
         <w:pict w14:anchorId="4F94D776">
-          <v:shape id="_x0000_i1031" type="#_x0000_t75" style="width:324pt;height:112.2pt">
-            <v:imagedata r:id="rId37" o:title="Matriz ponderada"/>
+          <v:shape id="_x0000_i1031" type="#_x0000_t75" style="width:324pt;height:112pt">
+            <v:imagedata r:id="rId42" o:title="Matriz ponderada"/>
           </v:shape>
         </w:pict>
       </w:r>
@@ -11849,8 +12366,8 @@
       <w:r>
         <w:lastRenderedPageBreak/>
         <w:pict w14:anchorId="6084F6F4">
-          <v:shape id="_x0000_i1032" type="#_x0000_t75" style="width:325.2pt;height:112.8pt">
-            <v:imagedata r:id="rId38" o:title="Matriz ordenada"/>
+          <v:shape id="_x0000_i1032" type="#_x0000_t75" style="width:325pt;height:113pt">
+            <v:imagedata r:id="rId43" o:title="Matriz ordenada"/>
           </v:shape>
         </w:pict>
       </w:r>
@@ -11990,7 +12507,7 @@
                     </pic:cNvPicPr>
                   </pic:nvPicPr>
                   <pic:blipFill>
-                    <a:blip r:embed="rId39" cstate="print">
+                    <a:blip r:embed="rId44" cstate="print">
                       <a:extLst>
                         <a:ext uri="{28A0092B-C50C-407E-A947-70E740481C1C}">
                           <a14:useLocalDpi xmlns:a14="http://schemas.microsoft.com/office/drawing/2010/main" val="0"/>
@@ -12031,14 +12548,27 @@
       <w:r>
         <w:t xml:space="preserve">Figura </w:t>
       </w:r>
-      <w:fldSimple w:instr=" SEQ Figura \* ARABIC ">
-        <w:r>
-          <w:rPr>
-            <w:noProof/>
-          </w:rPr>
-          <w:t>12</w:t>
-        </w:r>
-      </w:fldSimple>
+      <w:r>
+        <w:fldChar w:fldCharType="begin"/>
+      </w:r>
+      <w:r>
+        <w:instrText xml:space="preserve"> SEQ Figura \* ARABIC </w:instrText>
+      </w:r>
+      <w:r>
+        <w:fldChar w:fldCharType="separate"/>
+      </w:r>
+      <w:r>
+        <w:rPr>
+          <w:noProof/>
+        </w:rPr>
+        <w:t>16</w:t>
+      </w:r>
+      <w:r>
+        <w:rPr>
+          <w:noProof/>
+        </w:rPr>
+        <w:fldChar w:fldCharType="end"/>
+      </w:r>
       <w:r>
         <w:t>.- Análisis DAFO</w:t>
       </w:r>
@@ -14244,8 +14774,8 @@
       </w:sdtContent>
     </w:sdt>
     <w:sectPr>
-      <w:headerReference w:type="default" r:id="rId40"/>
-      <w:footerReference w:type="default" r:id="rId41"/>
+      <w:headerReference w:type="default" r:id="rId45"/>
+      <w:footerReference w:type="default" r:id="rId46"/>
       <w:pgSz w:w="11906" w:h="16838" w:code="9"/>
       <w:pgMar w:top="1701" w:right="1418" w:bottom="1418" w:left="1701" w:header="709" w:footer="709" w:gutter="0"/>
       <w:pgNumType w:start="0"/>
@@ -14383,7 +14913,7 @@
                                   <w:noProof/>
                                   <w:color w:val="4472C4" w:themeColor="accent1"/>
                                 </w:rPr>
-                                <w:t>15</w:t>
+                                <w:t>29</w:t>
                               </w:r>
                               <w:r>
                                 <w:rPr>
@@ -14494,7 +15024,7 @@
                             <w:noProof/>
                             <w:color w:val="4472C4" w:themeColor="accent1"/>
                           </w:rPr>
-                          <w:t>15</w:t>
+                          <w:t>29</w:t>
                         </w:r>
                         <w:r>
                           <w:rPr>
@@ -19113,7 +19643,7 @@
 </file>
 
 <file path=customXml/itemProps1.xml><?xml version="1.0" encoding="utf-8"?>
-<ds:datastoreItem xmlns:ds="http://schemas.openxmlformats.org/officeDocument/2006/customXml" ds:itemID="{DA0CC81A-7B64-4A7F-A491-6C000FDB9E95}">
+<ds:datastoreItem xmlns:ds="http://schemas.openxmlformats.org/officeDocument/2006/customXml" ds:itemID="{B7435DF7-B5D7-4688-A9B1-B140920C4CB5}">
   <ds:schemaRefs>
     <ds:schemaRef ds:uri="http://schemas.openxmlformats.org/officeDocument/2006/bibliography"/>
   </ds:schemaRefs>

</xml_diff>